<commit_message>
on Mac 2017/7/12 23:23
</commit_message>
<xml_diff>
--- a/日志文档/工作日志.docx
+++ b/日志文档/工作日志.docx
@@ -1,6 +1,6 @@
 
 <file path=word/document.xml><?xml version="1.0" encoding="utf-8"?>
-<w:document xmlns:ve="http://schemas.openxmlformats.org/markup-compatibility/2006" xmlns:o="urn:schemas-microsoft-com:office:office" xmlns:r="http://schemas.openxmlformats.org/officeDocument/2006/relationships" xmlns:m="http://schemas.openxmlformats.org/officeDocument/2006/math" xmlns:v="urn:schemas-microsoft-com:vml" xmlns:wp="http://schemas.openxmlformats.org/drawingml/2006/wordprocessingDrawing" xmlns:w10="urn:schemas-microsoft-com:office:word" xmlns:w="http://schemas.openxmlformats.org/wordprocessingml/2006/main" xmlns:wne="http://schemas.microsoft.com/office/word/2006/wordml">
+<w:document xmlns:wpc="http://schemas.microsoft.com/office/word/2010/wordprocessingCanvas" xmlns:mo="http://schemas.microsoft.com/office/mac/office/2008/main" xmlns:mc="http://schemas.openxmlformats.org/markup-compatibility/2006" xmlns:mv="urn:schemas-microsoft-com:mac:vml" xmlns:o="urn:schemas-microsoft-com:office:office" xmlns:r="http://schemas.openxmlformats.org/officeDocument/2006/relationships" xmlns:m="http://schemas.openxmlformats.org/officeDocument/2006/math" xmlns:v="urn:schemas-microsoft-com:vml" xmlns:wp14="http://schemas.microsoft.com/office/word/2010/wordprocessingDrawing" xmlns:wp="http://schemas.openxmlformats.org/drawingml/2006/wordprocessingDrawing" xmlns:w10="urn:schemas-microsoft-com:office:word" xmlns:w="http://schemas.openxmlformats.org/wordprocessingml/2006/main" xmlns:w14="http://schemas.microsoft.com/office/word/2010/wordml" xmlns:w15="http://schemas.microsoft.com/office/word/2012/wordml" xmlns:wpg="http://schemas.microsoft.com/office/word/2010/wordprocessingGroup" xmlns:wpi="http://schemas.microsoft.com/office/word/2010/wordprocessingInk" xmlns:wne="http://schemas.microsoft.com/office/word/2006/wordml" xmlns:wps="http://schemas.microsoft.com/office/word/2010/wordprocessingShape" mc:Ignorable="w14 w15 wp14">
   <w:body>
     <w:p>
       <w:pPr>
@@ -20,7 +20,7 @@
     </w:p>
     <w:p>
       <w:pPr>
-        <w:pStyle w:val="a5"/>
+        <w:pStyle w:val="a7"/>
         <w:numPr>
           <w:ilvl w:val="0"/>
           <w:numId w:val="1"/>
@@ -50,7 +50,7 @@
     </w:p>
     <w:p>
       <w:pPr>
-        <w:pStyle w:val="a5"/>
+        <w:pStyle w:val="a7"/>
         <w:ind w:left="360" w:firstLineChars="0" w:firstLine="0"/>
         <w:rPr>
           <w:sz w:val="24"/>
@@ -76,7 +76,7 @@
     </w:p>
     <w:p>
       <w:pPr>
-        <w:pStyle w:val="a5"/>
+        <w:pStyle w:val="a7"/>
         <w:ind w:left="360" w:firstLineChars="0" w:firstLine="0"/>
         <w:rPr>
           <w:sz w:val="24"/>
@@ -150,7 +150,7 @@
     </w:p>
     <w:p>
       <w:pPr>
-        <w:pStyle w:val="a5"/>
+        <w:pStyle w:val="a7"/>
         <w:ind w:left="360" w:firstLineChars="0" w:firstLine="0"/>
         <w:rPr>
           <w:sz w:val="24"/>
@@ -176,7 +176,7 @@
     </w:p>
     <w:p>
       <w:pPr>
-        <w:pStyle w:val="a5"/>
+        <w:pStyle w:val="a7"/>
         <w:ind w:left="360" w:firstLineChars="0" w:firstLine="0"/>
         <w:rPr>
           <w:sz w:val="24"/>
@@ -202,7 +202,7 @@
     </w:p>
     <w:p>
       <w:pPr>
-        <w:pStyle w:val="a5"/>
+        <w:pStyle w:val="a7"/>
         <w:ind w:left="360" w:firstLineChars="0" w:firstLine="0"/>
         <w:rPr>
           <w:sz w:val="24"/>
@@ -252,7 +252,7 @@
     </w:p>
     <w:p>
       <w:pPr>
-        <w:pStyle w:val="a5"/>
+        <w:pStyle w:val="a7"/>
         <w:ind w:left="360" w:firstLineChars="0" w:firstLine="0"/>
         <w:rPr>
           <w:sz w:val="24"/>
@@ -278,7 +278,7 @@
     </w:p>
     <w:p>
       <w:pPr>
-        <w:pStyle w:val="a5"/>
+        <w:pStyle w:val="a7"/>
         <w:ind w:left="360" w:firstLineChars="0" w:firstLine="0"/>
         <w:rPr>
           <w:sz w:val="24"/>
@@ -320,7 +320,7 @@
     </w:p>
     <w:p>
       <w:pPr>
-        <w:pStyle w:val="a5"/>
+        <w:pStyle w:val="a7"/>
         <w:ind w:left="360" w:firstLineChars="0" w:firstLine="0"/>
         <w:rPr>
           <w:sz w:val="24"/>
@@ -338,7 +338,7 @@
     </w:p>
     <w:p>
       <w:pPr>
-        <w:pStyle w:val="a5"/>
+        <w:pStyle w:val="a7"/>
         <w:ind w:left="360" w:firstLineChars="0" w:firstLine="0"/>
         <w:rPr>
           <w:sz w:val="24"/>
@@ -388,27 +388,27 @@
     </w:p>
     <w:p>
       <w:pPr>
-        <w:pStyle w:val="a5"/>
-        <w:ind w:left="360" w:firstLineChars="0" w:firstLine="0"/>
-        <w:rPr>
-          <w:sz w:val="24"/>
-          <w:szCs w:val="24"/>
-        </w:rPr>
-      </w:pPr>
-    </w:p>
-    <w:p>
-      <w:pPr>
-        <w:pStyle w:val="a5"/>
-        <w:ind w:left="360" w:firstLineChars="0" w:firstLine="0"/>
-        <w:rPr>
-          <w:sz w:val="24"/>
-          <w:szCs w:val="24"/>
-        </w:rPr>
-      </w:pPr>
-    </w:p>
-    <w:p>
-      <w:pPr>
-        <w:pStyle w:val="a5"/>
+        <w:pStyle w:val="a7"/>
+        <w:ind w:left="360" w:firstLineChars="0" w:firstLine="0"/>
+        <w:rPr>
+          <w:sz w:val="24"/>
+          <w:szCs w:val="24"/>
+        </w:rPr>
+      </w:pPr>
+    </w:p>
+    <w:p>
+      <w:pPr>
+        <w:pStyle w:val="a7"/>
+        <w:ind w:left="360" w:firstLineChars="0" w:firstLine="0"/>
+        <w:rPr>
+          <w:sz w:val="24"/>
+          <w:szCs w:val="24"/>
+        </w:rPr>
+      </w:pPr>
+    </w:p>
+    <w:p>
+      <w:pPr>
+        <w:pStyle w:val="a7"/>
         <w:ind w:left="360" w:firstLineChars="0" w:firstLine="0"/>
         <w:rPr>
           <w:sz w:val="24"/>
@@ -466,7 +466,7 @@
     </w:p>
     <w:p>
       <w:pPr>
-        <w:pStyle w:val="a5"/>
+        <w:pStyle w:val="a7"/>
         <w:ind w:left="360" w:firstLineChars="0" w:firstLine="0"/>
         <w:rPr>
           <w:sz w:val="24"/>
@@ -484,7 +484,7 @@
     </w:p>
     <w:p>
       <w:pPr>
-        <w:pStyle w:val="a5"/>
+        <w:pStyle w:val="a7"/>
         <w:ind w:left="360" w:firstLineChars="0" w:firstLine="0"/>
         <w:rPr>
           <w:sz w:val="24"/>
@@ -510,17 +510,17 @@
     </w:p>
     <w:p>
       <w:pPr>
-        <w:pStyle w:val="a5"/>
-        <w:ind w:left="360" w:firstLineChars="0" w:firstLine="0"/>
-        <w:rPr>
-          <w:sz w:val="24"/>
-          <w:szCs w:val="24"/>
-        </w:rPr>
-      </w:pPr>
-    </w:p>
-    <w:p>
-      <w:pPr>
-        <w:pStyle w:val="a5"/>
+        <w:pStyle w:val="a7"/>
+        <w:ind w:left="360" w:firstLineChars="0" w:firstLine="0"/>
+        <w:rPr>
+          <w:sz w:val="24"/>
+          <w:szCs w:val="24"/>
+        </w:rPr>
+      </w:pPr>
+    </w:p>
+    <w:p>
+      <w:pPr>
+        <w:pStyle w:val="a7"/>
         <w:ind w:left="360" w:firstLineChars="0" w:firstLine="0"/>
         <w:rPr>
           <w:sz w:val="24"/>
@@ -538,17 +538,17 @@
     </w:p>
     <w:p>
       <w:pPr>
-        <w:pStyle w:val="a5"/>
-        <w:ind w:left="360" w:firstLineChars="0" w:firstLine="0"/>
-        <w:rPr>
-          <w:sz w:val="24"/>
-          <w:szCs w:val="24"/>
-        </w:rPr>
-      </w:pPr>
-    </w:p>
-    <w:p>
-      <w:pPr>
-        <w:pStyle w:val="a5"/>
+        <w:pStyle w:val="a7"/>
+        <w:ind w:left="360" w:firstLineChars="0" w:firstLine="0"/>
+        <w:rPr>
+          <w:sz w:val="24"/>
+          <w:szCs w:val="24"/>
+        </w:rPr>
+      </w:pPr>
+    </w:p>
+    <w:p>
+      <w:pPr>
+        <w:pStyle w:val="a7"/>
         <w:ind w:left="360" w:firstLineChars="0" w:firstLine="0"/>
         <w:rPr>
           <w:sz w:val="24"/>
@@ -574,7 +574,7 @@
     </w:p>
     <w:p>
       <w:pPr>
-        <w:pStyle w:val="a5"/>
+        <w:pStyle w:val="a7"/>
         <w:ind w:left="360" w:firstLineChars="0" w:firstLine="0"/>
         <w:rPr>
           <w:sz w:val="24"/>
@@ -592,27 +592,27 @@
     </w:p>
     <w:p>
       <w:pPr>
-        <w:pStyle w:val="a5"/>
-        <w:ind w:left="360" w:firstLineChars="0" w:firstLine="0"/>
-        <w:rPr>
-          <w:sz w:val="24"/>
-          <w:szCs w:val="24"/>
-        </w:rPr>
-      </w:pPr>
-    </w:p>
-    <w:p>
-      <w:pPr>
-        <w:pStyle w:val="a5"/>
-        <w:ind w:left="360" w:firstLineChars="0" w:firstLine="0"/>
-        <w:rPr>
-          <w:sz w:val="24"/>
-          <w:szCs w:val="24"/>
-        </w:rPr>
-      </w:pPr>
-    </w:p>
-    <w:p>
-      <w:pPr>
-        <w:pStyle w:val="a5"/>
+        <w:pStyle w:val="a7"/>
+        <w:ind w:left="360" w:firstLineChars="0" w:firstLine="0"/>
+        <w:rPr>
+          <w:sz w:val="24"/>
+          <w:szCs w:val="24"/>
+        </w:rPr>
+      </w:pPr>
+    </w:p>
+    <w:p>
+      <w:pPr>
+        <w:pStyle w:val="a7"/>
+        <w:ind w:left="360" w:firstLineChars="0" w:firstLine="0"/>
+        <w:rPr>
+          <w:sz w:val="24"/>
+          <w:szCs w:val="24"/>
+        </w:rPr>
+      </w:pPr>
+    </w:p>
+    <w:p>
+      <w:pPr>
+        <w:pStyle w:val="a7"/>
         <w:ind w:left="360" w:firstLineChars="0" w:firstLine="0"/>
         <w:rPr>
           <w:sz w:val="24"/>
@@ -638,17 +638,17 @@
     </w:p>
     <w:p>
       <w:pPr>
-        <w:pStyle w:val="a5"/>
-        <w:ind w:left="360" w:firstLineChars="0" w:firstLine="0"/>
-        <w:rPr>
-          <w:sz w:val="24"/>
-          <w:szCs w:val="24"/>
-        </w:rPr>
-      </w:pPr>
-    </w:p>
-    <w:p>
-      <w:pPr>
-        <w:pStyle w:val="a5"/>
+        <w:pStyle w:val="a7"/>
+        <w:ind w:left="360" w:firstLineChars="0" w:firstLine="0"/>
+        <w:rPr>
+          <w:sz w:val="24"/>
+          <w:szCs w:val="24"/>
+        </w:rPr>
+      </w:pPr>
+    </w:p>
+    <w:p>
+      <w:pPr>
+        <w:pStyle w:val="a7"/>
         <w:ind w:left="360" w:firstLineChars="0" w:firstLine="0"/>
         <w:rPr>
           <w:sz w:val="24"/>
@@ -666,7 +666,7 @@
     </w:p>
     <w:p>
       <w:pPr>
-        <w:pStyle w:val="a5"/>
+        <w:pStyle w:val="a7"/>
         <w:ind w:left="360" w:firstLineChars="0" w:firstLine="0"/>
         <w:rPr>
           <w:sz w:val="24"/>
@@ -708,37 +708,37 @@
     </w:p>
     <w:p>
       <w:pPr>
-        <w:pStyle w:val="a5"/>
-        <w:ind w:left="360" w:firstLineChars="0" w:firstLine="0"/>
-        <w:rPr>
-          <w:sz w:val="24"/>
-          <w:szCs w:val="24"/>
-        </w:rPr>
-      </w:pPr>
-    </w:p>
-    <w:p>
-      <w:pPr>
-        <w:pStyle w:val="a5"/>
-        <w:ind w:left="360" w:firstLineChars="0" w:firstLine="0"/>
-        <w:rPr>
-          <w:sz w:val="24"/>
-          <w:szCs w:val="24"/>
-        </w:rPr>
-      </w:pPr>
-    </w:p>
-    <w:p>
-      <w:pPr>
-        <w:pStyle w:val="a5"/>
-        <w:ind w:left="360" w:firstLineChars="0" w:firstLine="0"/>
-        <w:rPr>
-          <w:sz w:val="24"/>
-          <w:szCs w:val="24"/>
-        </w:rPr>
-      </w:pPr>
-    </w:p>
-    <w:p>
-      <w:pPr>
-        <w:pStyle w:val="a5"/>
+        <w:pStyle w:val="a7"/>
+        <w:ind w:left="360" w:firstLineChars="0" w:firstLine="0"/>
+        <w:rPr>
+          <w:sz w:val="24"/>
+          <w:szCs w:val="24"/>
+        </w:rPr>
+      </w:pPr>
+    </w:p>
+    <w:p>
+      <w:pPr>
+        <w:pStyle w:val="a7"/>
+        <w:ind w:left="360" w:firstLineChars="0" w:firstLine="0"/>
+        <w:rPr>
+          <w:sz w:val="24"/>
+          <w:szCs w:val="24"/>
+        </w:rPr>
+      </w:pPr>
+    </w:p>
+    <w:p>
+      <w:pPr>
+        <w:pStyle w:val="a7"/>
+        <w:ind w:left="360" w:firstLineChars="0" w:firstLine="0"/>
+        <w:rPr>
+          <w:sz w:val="24"/>
+          <w:szCs w:val="24"/>
+        </w:rPr>
+      </w:pPr>
+    </w:p>
+    <w:p>
+      <w:pPr>
+        <w:pStyle w:val="a7"/>
         <w:ind w:left="360" w:firstLineChars="0" w:firstLine="0"/>
         <w:rPr>
           <w:sz w:val="24"/>
@@ -780,7 +780,7 @@
     </w:p>
     <w:p>
       <w:pPr>
-        <w:pStyle w:val="a5"/>
+        <w:pStyle w:val="a7"/>
         <w:ind w:left="360" w:firstLineChars="0" w:firstLine="0"/>
         <w:rPr>
           <w:sz w:val="24"/>
@@ -798,7 +798,7 @@
     </w:p>
     <w:p>
       <w:pPr>
-        <w:pStyle w:val="a5"/>
+        <w:pStyle w:val="a7"/>
         <w:ind w:left="360" w:firstLineChars="0" w:firstLine="0"/>
         <w:rPr>
           <w:sz w:val="24"/>
@@ -856,87 +856,87 @@
     </w:p>
     <w:p>
       <w:pPr>
-        <w:pStyle w:val="a5"/>
-        <w:ind w:left="360" w:firstLineChars="0" w:firstLine="0"/>
-        <w:rPr>
-          <w:sz w:val="24"/>
-          <w:szCs w:val="24"/>
-        </w:rPr>
-      </w:pPr>
-    </w:p>
-    <w:p>
-      <w:pPr>
-        <w:pStyle w:val="a5"/>
-        <w:ind w:left="360" w:firstLineChars="0" w:firstLine="0"/>
-        <w:rPr>
-          <w:sz w:val="24"/>
-          <w:szCs w:val="24"/>
-        </w:rPr>
-      </w:pPr>
-    </w:p>
-    <w:p>
-      <w:pPr>
-        <w:pStyle w:val="a5"/>
-        <w:ind w:left="360" w:firstLineChars="0" w:firstLine="0"/>
-        <w:rPr>
-          <w:sz w:val="24"/>
-          <w:szCs w:val="24"/>
-        </w:rPr>
-      </w:pPr>
-    </w:p>
-    <w:p>
-      <w:pPr>
-        <w:pStyle w:val="a5"/>
-        <w:ind w:left="360" w:firstLineChars="0" w:firstLine="0"/>
-        <w:rPr>
-          <w:sz w:val="24"/>
-          <w:szCs w:val="24"/>
-        </w:rPr>
-      </w:pPr>
-    </w:p>
-    <w:p>
-      <w:pPr>
-        <w:pStyle w:val="a5"/>
-        <w:ind w:left="360" w:firstLineChars="0" w:firstLine="0"/>
-        <w:rPr>
-          <w:sz w:val="24"/>
-          <w:szCs w:val="24"/>
-        </w:rPr>
-      </w:pPr>
-    </w:p>
-    <w:p>
-      <w:pPr>
-        <w:pStyle w:val="a5"/>
-        <w:ind w:left="360" w:firstLineChars="0" w:firstLine="0"/>
-        <w:rPr>
-          <w:sz w:val="24"/>
-          <w:szCs w:val="24"/>
-        </w:rPr>
-      </w:pPr>
-    </w:p>
-    <w:p>
-      <w:pPr>
-        <w:pStyle w:val="a5"/>
-        <w:ind w:left="360" w:firstLineChars="0" w:firstLine="0"/>
-        <w:rPr>
-          <w:sz w:val="24"/>
-          <w:szCs w:val="24"/>
-        </w:rPr>
-      </w:pPr>
-    </w:p>
-    <w:p>
-      <w:pPr>
-        <w:pStyle w:val="a5"/>
-        <w:ind w:left="360" w:firstLineChars="0" w:firstLine="0"/>
-        <w:rPr>
-          <w:sz w:val="24"/>
-          <w:szCs w:val="24"/>
-        </w:rPr>
-      </w:pPr>
-    </w:p>
-    <w:p>
-      <w:pPr>
-        <w:pStyle w:val="a5"/>
+        <w:pStyle w:val="a7"/>
+        <w:ind w:left="360" w:firstLineChars="0" w:firstLine="0"/>
+        <w:rPr>
+          <w:sz w:val="24"/>
+          <w:szCs w:val="24"/>
+        </w:rPr>
+      </w:pPr>
+    </w:p>
+    <w:p>
+      <w:pPr>
+        <w:pStyle w:val="a7"/>
+        <w:ind w:left="360" w:firstLineChars="0" w:firstLine="0"/>
+        <w:rPr>
+          <w:sz w:val="24"/>
+          <w:szCs w:val="24"/>
+        </w:rPr>
+      </w:pPr>
+    </w:p>
+    <w:p>
+      <w:pPr>
+        <w:pStyle w:val="a7"/>
+        <w:ind w:left="360" w:firstLineChars="0" w:firstLine="0"/>
+        <w:rPr>
+          <w:sz w:val="24"/>
+          <w:szCs w:val="24"/>
+        </w:rPr>
+      </w:pPr>
+    </w:p>
+    <w:p>
+      <w:pPr>
+        <w:pStyle w:val="a7"/>
+        <w:ind w:left="360" w:firstLineChars="0" w:firstLine="0"/>
+        <w:rPr>
+          <w:sz w:val="24"/>
+          <w:szCs w:val="24"/>
+        </w:rPr>
+      </w:pPr>
+    </w:p>
+    <w:p>
+      <w:pPr>
+        <w:pStyle w:val="a7"/>
+        <w:ind w:left="360" w:firstLineChars="0" w:firstLine="0"/>
+        <w:rPr>
+          <w:sz w:val="24"/>
+          <w:szCs w:val="24"/>
+        </w:rPr>
+      </w:pPr>
+    </w:p>
+    <w:p>
+      <w:pPr>
+        <w:pStyle w:val="a7"/>
+        <w:ind w:left="360" w:firstLineChars="0" w:firstLine="0"/>
+        <w:rPr>
+          <w:sz w:val="24"/>
+          <w:szCs w:val="24"/>
+        </w:rPr>
+      </w:pPr>
+    </w:p>
+    <w:p>
+      <w:pPr>
+        <w:pStyle w:val="a7"/>
+        <w:ind w:left="360" w:firstLineChars="0" w:firstLine="0"/>
+        <w:rPr>
+          <w:sz w:val="24"/>
+          <w:szCs w:val="24"/>
+        </w:rPr>
+      </w:pPr>
+    </w:p>
+    <w:p>
+      <w:pPr>
+        <w:pStyle w:val="a7"/>
+        <w:ind w:left="360" w:firstLineChars="0" w:firstLine="0"/>
+        <w:rPr>
+          <w:sz w:val="24"/>
+          <w:szCs w:val="24"/>
+        </w:rPr>
+      </w:pPr>
+    </w:p>
+    <w:p>
+      <w:pPr>
+        <w:pStyle w:val="a7"/>
         <w:ind w:left="360" w:firstLineChars="0" w:firstLine="0"/>
         <w:rPr>
           <w:sz w:val="24"/>
@@ -954,7 +954,7 @@
     </w:p>
     <w:p>
       <w:pPr>
-        <w:pStyle w:val="a5"/>
+        <w:pStyle w:val="a7"/>
         <w:ind w:left="360" w:firstLineChars="0" w:firstLine="0"/>
         <w:rPr>
           <w:sz w:val="24"/>
@@ -972,7 +972,7 @@
     </w:p>
     <w:p>
       <w:pPr>
-        <w:pStyle w:val="a5"/>
+        <w:pStyle w:val="a7"/>
         <w:ind w:left="360" w:firstLineChars="0" w:firstLine="0"/>
         <w:rPr>
           <w:sz w:val="24"/>
@@ -991,17 +991,17 @@
     </w:p>
     <w:p>
       <w:pPr>
-        <w:pStyle w:val="a5"/>
-        <w:ind w:left="360" w:firstLineChars="0" w:firstLine="0"/>
-        <w:rPr>
-          <w:sz w:val="24"/>
-          <w:szCs w:val="24"/>
-        </w:rPr>
-      </w:pPr>
-    </w:p>
-    <w:p>
-      <w:pPr>
-        <w:pStyle w:val="a5"/>
+        <w:pStyle w:val="a7"/>
+        <w:ind w:left="360" w:firstLineChars="0" w:firstLine="0"/>
+        <w:rPr>
+          <w:sz w:val="24"/>
+          <w:szCs w:val="24"/>
+        </w:rPr>
+      </w:pPr>
+    </w:p>
+    <w:p>
+      <w:pPr>
+        <w:pStyle w:val="a7"/>
         <w:ind w:left="360" w:firstLineChars="0" w:firstLine="0"/>
         <w:rPr>
           <w:sz w:val="24"/>
@@ -1019,7 +1019,7 @@
     </w:p>
     <w:p>
       <w:pPr>
-        <w:pStyle w:val="a5"/>
+        <w:pStyle w:val="a7"/>
         <w:ind w:left="360" w:firstLineChars="0" w:firstLine="0"/>
         <w:rPr>
           <w:sz w:val="24"/>
@@ -1089,7 +1089,7 @@
     </w:p>
     <w:p>
       <w:pPr>
-        <w:pStyle w:val="a5"/>
+        <w:pStyle w:val="a7"/>
         <w:ind w:left="360" w:firstLineChars="0" w:firstLine="0"/>
         <w:rPr>
           <w:sz w:val="24"/>
@@ -1107,7 +1107,7 @@
     </w:p>
     <w:p>
       <w:pPr>
-        <w:pStyle w:val="a5"/>
+        <w:pStyle w:val="a7"/>
         <w:ind w:left="360" w:firstLineChars="0" w:firstLine="0"/>
         <w:rPr>
           <w:sz w:val="24"/>
@@ -1132,7 +1132,7 @@
     </w:p>
     <w:p>
       <w:pPr>
-        <w:pStyle w:val="a5"/>
+        <w:pStyle w:val="a7"/>
         <w:ind w:left="360" w:firstLineChars="0" w:firstLine="0"/>
         <w:rPr>
           <w:sz w:val="24"/>
@@ -1172,7 +1172,7 @@
     </w:p>
     <w:p>
       <w:pPr>
-        <w:pStyle w:val="a5"/>
+        <w:pStyle w:val="a7"/>
         <w:ind w:left="360" w:firstLineChars="0" w:firstLine="0"/>
         <w:rPr>
           <w:sz w:val="24"/>
@@ -1197,7 +1197,7 @@
     </w:p>
     <w:p>
       <w:pPr>
-        <w:pStyle w:val="a5"/>
+        <w:pStyle w:val="a7"/>
         <w:ind w:left="360" w:firstLineChars="0" w:firstLine="0"/>
         <w:rPr>
           <w:sz w:val="24"/>
@@ -1222,7 +1222,7 @@
     </w:p>
     <w:p>
       <w:pPr>
-        <w:pStyle w:val="a5"/>
+        <w:pStyle w:val="a7"/>
         <w:ind w:left="360" w:firstLineChars="0" w:firstLine="0"/>
         <w:rPr>
           <w:sz w:val="24"/>
@@ -1240,27 +1240,27 @@
     </w:p>
     <w:p>
       <w:pPr>
-        <w:pStyle w:val="a5"/>
-        <w:ind w:left="360" w:firstLineChars="0" w:firstLine="0"/>
-        <w:rPr>
-          <w:sz w:val="24"/>
-          <w:szCs w:val="24"/>
-        </w:rPr>
-      </w:pPr>
-    </w:p>
-    <w:p>
-      <w:pPr>
-        <w:pStyle w:val="a5"/>
-        <w:ind w:left="360" w:firstLineChars="0" w:firstLine="0"/>
-        <w:rPr>
-          <w:sz w:val="24"/>
-          <w:szCs w:val="24"/>
-        </w:rPr>
-      </w:pPr>
-    </w:p>
-    <w:p>
-      <w:pPr>
-        <w:pStyle w:val="a5"/>
+        <w:pStyle w:val="a7"/>
+        <w:ind w:left="360" w:firstLineChars="0" w:firstLine="0"/>
+        <w:rPr>
+          <w:sz w:val="24"/>
+          <w:szCs w:val="24"/>
+        </w:rPr>
+      </w:pPr>
+    </w:p>
+    <w:p>
+      <w:pPr>
+        <w:pStyle w:val="a7"/>
+        <w:ind w:left="360" w:firstLineChars="0" w:firstLine="0"/>
+        <w:rPr>
+          <w:sz w:val="24"/>
+          <w:szCs w:val="24"/>
+        </w:rPr>
+      </w:pPr>
+    </w:p>
+    <w:p>
+      <w:pPr>
+        <w:pStyle w:val="a7"/>
         <w:ind w:left="360" w:firstLineChars="0" w:firstLine="0"/>
         <w:rPr>
           <w:sz w:val="24"/>
@@ -1278,7 +1278,7 @@
     </w:p>
     <w:p>
       <w:pPr>
-        <w:pStyle w:val="a5"/>
+        <w:pStyle w:val="a7"/>
         <w:ind w:left="360" w:firstLineChars="0" w:firstLine="0"/>
         <w:rPr>
           <w:sz w:val="24"/>
@@ -1296,7 +1296,7 @@
     </w:p>
     <w:p>
       <w:pPr>
-        <w:pStyle w:val="a5"/>
+        <w:pStyle w:val="a7"/>
         <w:ind w:left="360" w:firstLineChars="0" w:firstLine="0"/>
         <w:rPr>
           <w:sz w:val="24"/>
@@ -1321,7 +1321,7 @@
     </w:p>
     <w:p>
       <w:pPr>
-        <w:pStyle w:val="a5"/>
+        <w:pStyle w:val="a7"/>
         <w:ind w:left="360" w:firstLineChars="0" w:firstLine="0"/>
         <w:rPr>
           <w:sz w:val="24"/>
@@ -1339,7 +1339,7 @@
     </w:p>
     <w:p>
       <w:pPr>
-        <w:pStyle w:val="a5"/>
+        <w:pStyle w:val="a7"/>
         <w:ind w:left="360" w:firstLineChars="0" w:firstLine="0"/>
         <w:rPr>
           <w:sz w:val="24"/>
@@ -1357,7 +1357,7 @@
     </w:p>
     <w:p>
       <w:pPr>
-        <w:pStyle w:val="a5"/>
+        <w:pStyle w:val="a7"/>
         <w:ind w:left="360" w:firstLineChars="0" w:firstLine="0"/>
         <w:rPr>
           <w:sz w:val="24"/>
@@ -1375,7 +1375,7 @@
     </w:p>
     <w:p>
       <w:pPr>
-        <w:pStyle w:val="a5"/>
+        <w:pStyle w:val="a7"/>
         <w:ind w:left="360" w:firstLineChars="0" w:firstLine="0"/>
         <w:rPr>
           <w:sz w:val="24"/>
@@ -1392,17 +1392,17 @@
     </w:p>
     <w:p>
       <w:pPr>
-        <w:pStyle w:val="a5"/>
-        <w:ind w:left="360" w:firstLineChars="0" w:firstLine="0"/>
-        <w:rPr>
-          <w:sz w:val="24"/>
-          <w:szCs w:val="24"/>
-        </w:rPr>
-      </w:pPr>
-    </w:p>
-    <w:p>
-      <w:pPr>
-        <w:pStyle w:val="a5"/>
+        <w:pStyle w:val="a7"/>
+        <w:ind w:left="360" w:firstLineChars="0" w:firstLine="0"/>
+        <w:rPr>
+          <w:sz w:val="24"/>
+          <w:szCs w:val="24"/>
+        </w:rPr>
+      </w:pPr>
+    </w:p>
+    <w:p>
+      <w:pPr>
+        <w:pStyle w:val="a7"/>
         <w:ind w:left="360" w:firstLineChars="0" w:firstLine="0"/>
         <w:rPr>
           <w:sz w:val="24"/>
@@ -1420,7 +1420,7 @@
     </w:p>
     <w:p>
       <w:pPr>
-        <w:pStyle w:val="a5"/>
+        <w:pStyle w:val="a7"/>
         <w:ind w:left="360" w:firstLineChars="0" w:firstLine="0"/>
         <w:rPr>
           <w:sz w:val="24"/>
@@ -1437,7 +1437,7 @@
     </w:p>
     <w:p>
       <w:pPr>
-        <w:pStyle w:val="a5"/>
+        <w:pStyle w:val="a7"/>
         <w:ind w:left="360" w:firstLineChars="0" w:firstLine="0"/>
         <w:rPr>
           <w:sz w:val="24"/>
@@ -1454,17 +1454,17 @@
     </w:p>
     <w:p>
       <w:pPr>
-        <w:pStyle w:val="a5"/>
-        <w:ind w:left="360" w:firstLineChars="0" w:firstLine="0"/>
-        <w:rPr>
-          <w:sz w:val="24"/>
-          <w:szCs w:val="24"/>
-        </w:rPr>
-      </w:pPr>
-    </w:p>
-    <w:p>
-      <w:pPr>
-        <w:pStyle w:val="a5"/>
+        <w:pStyle w:val="a7"/>
+        <w:ind w:left="360" w:firstLineChars="0" w:firstLine="0"/>
+        <w:rPr>
+          <w:sz w:val="24"/>
+          <w:szCs w:val="24"/>
+        </w:rPr>
+      </w:pPr>
+    </w:p>
+    <w:p>
+      <w:pPr>
+        <w:pStyle w:val="a7"/>
         <w:ind w:left="360" w:firstLineChars="0" w:firstLine="0"/>
         <w:rPr>
           <w:sz w:val="24"/>
@@ -1504,27 +1504,27 @@
     </w:p>
     <w:p>
       <w:pPr>
-        <w:pStyle w:val="a5"/>
-        <w:ind w:left="360" w:firstLineChars="0" w:firstLine="0"/>
-        <w:rPr>
-          <w:sz w:val="24"/>
-          <w:szCs w:val="24"/>
-        </w:rPr>
-      </w:pPr>
-    </w:p>
-    <w:p>
-      <w:pPr>
-        <w:pStyle w:val="a5"/>
-        <w:ind w:left="360" w:firstLineChars="0" w:firstLine="0"/>
-        <w:rPr>
-          <w:sz w:val="24"/>
-          <w:szCs w:val="24"/>
-        </w:rPr>
-      </w:pPr>
-    </w:p>
-    <w:p>
-      <w:pPr>
-        <w:pStyle w:val="a5"/>
+        <w:pStyle w:val="a7"/>
+        <w:ind w:left="360" w:firstLineChars="0" w:firstLine="0"/>
+        <w:rPr>
+          <w:sz w:val="24"/>
+          <w:szCs w:val="24"/>
+        </w:rPr>
+      </w:pPr>
+    </w:p>
+    <w:p>
+      <w:pPr>
+        <w:pStyle w:val="a7"/>
+        <w:ind w:left="360" w:firstLineChars="0" w:firstLine="0"/>
+        <w:rPr>
+          <w:sz w:val="24"/>
+          <w:szCs w:val="24"/>
+        </w:rPr>
+      </w:pPr>
+    </w:p>
+    <w:p>
+      <w:pPr>
+        <w:pStyle w:val="a7"/>
         <w:ind w:left="360" w:firstLineChars="0" w:firstLine="0"/>
         <w:rPr>
           <w:sz w:val="24"/>
@@ -1541,7 +1541,7 @@
     </w:p>
     <w:p>
       <w:pPr>
-        <w:pStyle w:val="a5"/>
+        <w:pStyle w:val="a7"/>
         <w:ind w:left="360" w:firstLineChars="0" w:firstLine="0"/>
         <w:rPr>
           <w:sz w:val="24"/>
@@ -1559,7 +1559,7 @@
     </w:p>
     <w:p>
       <w:pPr>
-        <w:pStyle w:val="a5"/>
+        <w:pStyle w:val="a7"/>
         <w:ind w:left="360" w:firstLineChars="0" w:firstLine="0"/>
         <w:rPr>
           <w:sz w:val="24"/>
@@ -1584,7 +1584,7 @@
     </w:p>
     <w:p>
       <w:pPr>
-        <w:pStyle w:val="a5"/>
+        <w:pStyle w:val="a7"/>
         <w:ind w:left="360" w:firstLineChars="0" w:firstLine="0"/>
         <w:rPr>
           <w:sz w:val="24"/>
@@ -1630,7 +1630,7 @@
         <w:adjustRightInd w:val="0"/>
         <w:jc w:val="left"/>
         <w:rPr>
-          <w:rFonts w:ascii="Helvetica Neue" w:eastAsia="PingFang SC" w:hAnsi="Helvetica Neue" w:cs="Helvetica Neue" w:hint="eastAsia"/>
+          <w:rFonts w:ascii="Helvetica Neue" w:eastAsia="PingFang SC" w:hAnsi="Helvetica Neue" w:cs="Helvetica Neue"/>
           <w:color w:val="000000"/>
           <w:kern w:val="0"/>
           <w:sz w:val="22"/>
@@ -1756,41 +1756,390 @@
           <w:sz w:val="24"/>
           <w:szCs w:val="24"/>
         </w:rPr>
-        <w:t>7.</w:t>
+        <w:t>7.12</w:t>
+      </w:r>
+      <w:r>
+        <w:rPr>
+          <w:rFonts w:hint="eastAsia"/>
+          <w:sz w:val="24"/>
+          <w:szCs w:val="24"/>
+        </w:rPr>
+        <w:t>完成</w:t>
+      </w:r>
+      <w:r>
+        <w:rPr>
+          <w:rFonts w:hint="eastAsia"/>
+          <w:sz w:val="24"/>
+          <w:szCs w:val="24"/>
+        </w:rPr>
+        <w:t xml:space="preserve"> ,</w:t>
+      </w:r>
+      <w:r>
+        <w:rPr>
+          <w:rFonts w:hint="eastAsia"/>
+          <w:sz w:val="24"/>
+          <w:szCs w:val="24"/>
+        </w:rPr>
+        <w:t>基本完成</w:t>
+      </w:r>
+      <w:r>
+        <w:rPr>
+          <w:rFonts w:hint="eastAsia"/>
+          <w:sz w:val="24"/>
+          <w:szCs w:val="24"/>
+        </w:rPr>
+        <w:t xml:space="preserve"> </w:t>
+      </w:r>
+      <w:r>
+        <w:rPr>
+          <w:rFonts w:hint="eastAsia"/>
+          <w:sz w:val="24"/>
+          <w:szCs w:val="24"/>
+        </w:rPr>
+        <w:t>还要检查一下</w:t>
+      </w:r>
+      <w:r>
+        <w:rPr>
+          <w:rFonts w:hint="eastAsia"/>
+          <w:sz w:val="24"/>
+          <w:szCs w:val="24"/>
+        </w:rPr>
+        <w:t>IconMgr</w:t>
+      </w:r>
+      <w:r>
+        <w:rPr>
+          <w:rFonts w:hint="eastAsia"/>
+          <w:sz w:val="24"/>
+          <w:szCs w:val="24"/>
+        </w:rPr>
+        <w:t>类下面的</w:t>
+      </w:r>
+      <w:r>
+        <w:rPr>
+          <w:rFonts w:hint="eastAsia"/>
+          <w:sz w:val="24"/>
+          <w:szCs w:val="24"/>
+        </w:rPr>
+        <w:t>setSceneRect</w:t>
+      </w:r>
+      <w:r>
+        <w:rPr>
+          <w:rFonts w:hint="eastAsia"/>
+          <w:sz w:val="24"/>
+          <w:szCs w:val="24"/>
+        </w:rPr>
+        <w:t>函数是否需要？</w:t>
+      </w:r>
+      <w:r>
+        <w:rPr>
+          <w:rFonts w:hint="eastAsia"/>
+          <w:sz w:val="24"/>
+          <w:szCs w:val="24"/>
+        </w:rPr>
+        <w:t>已删除</w:t>
+      </w:r>
+      <w:r>
+        <w:rPr>
+          <w:rFonts w:hint="eastAsia"/>
+          <w:sz w:val="24"/>
+          <w:szCs w:val="24"/>
+        </w:rPr>
+        <w:t>）</w:t>
+      </w:r>
+      <w:r>
+        <w:rPr>
+          <w:rFonts w:hint="eastAsia"/>
+          <w:color w:val="FF0000"/>
+          <w:sz w:val="24"/>
+          <w:szCs w:val="24"/>
+        </w:rPr>
+        <w:t>完成</w:t>
+      </w:r>
+    </w:p>
+    <w:p>
+      <w:pPr>
+        <w:ind w:firstLine="600"/>
+        <w:rPr>
+          <w:sz w:val="24"/>
+          <w:szCs w:val="24"/>
+        </w:rPr>
+      </w:pPr>
+      <w:r>
+        <w:rPr>
+          <w:rFonts w:hint="eastAsia"/>
+          <w:sz w:val="24"/>
+          <w:szCs w:val="24"/>
+        </w:rPr>
+        <w:t>还需要完成预览功能，最好的每画一步都刷新一次</w:t>
+      </w:r>
+      <w:r>
+        <w:rPr>
+          <w:rFonts w:hint="eastAsia"/>
+          <w:sz w:val="24"/>
+          <w:szCs w:val="24"/>
+        </w:rPr>
+        <w:t>(</w:t>
+      </w:r>
+    </w:p>
+    <w:p>
+      <w:pPr>
+        <w:ind w:firstLine="600"/>
+        <w:rPr>
+          <w:sz w:val="24"/>
+          <w:szCs w:val="24"/>
+        </w:rPr>
+      </w:pPr>
+      <w:r>
+        <w:rPr>
+          <w:rFonts w:hint="eastAsia"/>
+          <w:sz w:val="24"/>
+          <w:szCs w:val="24"/>
+        </w:rPr>
+        <w:lastRenderedPageBreak/>
+        <w:t>最好每个绘制工具栏能够自动选择和退出</w:t>
+      </w:r>
+      <w:r>
+        <w:rPr>
+          <w:rFonts w:hint="eastAsia"/>
+          <w:sz w:val="24"/>
+          <w:szCs w:val="24"/>
+        </w:rPr>
+        <w:t xml:space="preserve"> </w:t>
+      </w:r>
+      <w:r>
+        <w:rPr>
+          <w:rFonts w:hint="eastAsia"/>
+          <w:color w:val="FF0000"/>
+          <w:sz w:val="24"/>
+          <w:szCs w:val="24"/>
+        </w:rPr>
+        <w:t>完成</w:t>
+      </w:r>
+    </w:p>
+    <w:p>
+      <w:pPr>
+        <w:ind w:firstLine="600"/>
+        <w:rPr>
+          <w:sz w:val="24"/>
+          <w:szCs w:val="24"/>
+        </w:rPr>
+      </w:pPr>
+      <w:r>
+        <w:rPr>
+          <w:rFonts w:hint="eastAsia"/>
+          <w:sz w:val="24"/>
+          <w:szCs w:val="24"/>
+        </w:rPr>
+        <w:t>完成树形结构的删除等其他功能</w:t>
+      </w:r>
+      <w:r>
+        <w:rPr>
+          <w:rFonts w:hint="eastAsia"/>
+          <w:sz w:val="24"/>
+          <w:szCs w:val="24"/>
+        </w:rPr>
+        <w:t xml:space="preserve"> </w:t>
+      </w:r>
+      <w:r>
+        <w:rPr>
+          <w:rFonts w:hint="eastAsia"/>
+          <w:sz w:val="24"/>
+          <w:szCs w:val="24"/>
+        </w:rPr>
+        <w:t>7.13</w:t>
+      </w:r>
+    </w:p>
+    <w:p>
+      <w:pPr>
+        <w:ind w:firstLine="600"/>
+        <w:rPr>
+          <w:sz w:val="24"/>
+          <w:szCs w:val="24"/>
+        </w:rPr>
+      </w:pPr>
+      <w:r>
+        <w:rPr>
+          <w:rFonts w:hint="eastAsia"/>
+          <w:sz w:val="24"/>
+          <w:szCs w:val="24"/>
+        </w:rPr>
+        <w:t>还要剪切拷贝粘贴</w:t>
+      </w:r>
+    </w:p>
+    <w:p>
+      <w:pPr>
+        <w:ind w:firstLine="600"/>
+        <w:rPr>
+          <w:rFonts w:hint="eastAsia"/>
+          <w:sz w:val="24"/>
+          <w:szCs w:val="24"/>
+        </w:rPr>
+      </w:pPr>
+      <w:r>
+        <w:rPr>
+          <w:rFonts w:hint="eastAsia"/>
+          <w:sz w:val="24"/>
+          <w:szCs w:val="24"/>
+        </w:rPr>
+        <w:t>读写文件，新建，打开，删除都要正确</w:t>
+      </w:r>
+    </w:p>
+    <w:p>
+      <w:pPr>
+        <w:ind w:firstLine="600"/>
+        <w:rPr>
+          <w:rFonts w:hint="eastAsia"/>
+          <w:sz w:val="24"/>
+          <w:szCs w:val="24"/>
+        </w:rPr>
+      </w:pPr>
+      <w:r>
+        <w:rPr>
+          <w:rFonts w:hint="eastAsia"/>
+          <w:sz w:val="24"/>
+          <w:szCs w:val="24"/>
+        </w:rPr>
+        <w:t>鼠标移动多选图形</w:t>
+      </w:r>
+      <w:r>
+        <w:rPr>
+          <w:rFonts w:hint="eastAsia"/>
+          <w:sz w:val="24"/>
+          <w:szCs w:val="24"/>
+        </w:rPr>
+        <w:t xml:space="preserve"> 7.13</w:t>
       </w:r>
       <w:bookmarkStart w:id="0" w:name="_GoBack"/>
       <w:bookmarkEnd w:id="0"/>
-      <w:r>
-        <w:rPr>
-          <w:rFonts w:hint="eastAsia"/>
-          <w:sz w:val="24"/>
-          <w:szCs w:val="24"/>
-        </w:rPr>
-        <w:t>12</w:t>
-      </w:r>
-      <w:r>
-        <w:rPr>
-          <w:rFonts w:hint="eastAsia"/>
-          <w:sz w:val="24"/>
-          <w:szCs w:val="24"/>
-        </w:rPr>
-        <w:t>完成</w:t>
-      </w:r>
-      <w:r>
-        <w:rPr>
-          <w:rFonts w:hint="eastAsia"/>
-          <w:sz w:val="24"/>
-          <w:szCs w:val="24"/>
-        </w:rPr>
-        <w:t xml:space="preserve"> ,</w:t>
-      </w:r>
-      <w:r>
-        <w:rPr>
-          <w:rFonts w:hint="eastAsia"/>
-          <w:sz w:val="24"/>
-          <w:szCs w:val="24"/>
-        </w:rPr>
-        <w:t>基本完成</w:t>
+    </w:p>
+    <w:p>
+      <w:pPr>
+        <w:ind w:firstLine="600"/>
+        <w:rPr>
+          <w:sz w:val="24"/>
+          <w:szCs w:val="24"/>
+        </w:rPr>
+      </w:pPr>
+      <w:r>
+        <w:rPr>
+          <w:rFonts w:hint="eastAsia"/>
+          <w:sz w:val="24"/>
+          <w:szCs w:val="24"/>
+        </w:rPr>
+        <w:t>还有工具栏其他功能</w:t>
+      </w:r>
+    </w:p>
+    <w:p>
+      <w:pPr>
+        <w:ind w:firstLine="600"/>
+        <w:rPr>
+          <w:sz w:val="24"/>
+          <w:szCs w:val="24"/>
+        </w:rPr>
+      </w:pPr>
+      <w:r>
+        <w:rPr>
+          <w:rFonts w:hint="eastAsia"/>
+          <w:sz w:val="24"/>
+          <w:szCs w:val="24"/>
+        </w:rPr>
+        <w:t>属性页面没有完成</w:t>
+      </w:r>
+      <w:r>
+        <w:rPr>
+          <w:rFonts w:hint="eastAsia"/>
+          <w:sz w:val="24"/>
+          <w:szCs w:val="24"/>
+        </w:rPr>
+        <w:t>：</w:t>
+      </w:r>
+    </w:p>
+    <w:p>
+      <w:pPr>
+        <w:ind w:firstLineChars="250" w:firstLine="600"/>
+        <w:rPr>
+          <w:sz w:val="24"/>
+          <w:szCs w:val="24"/>
+        </w:rPr>
+      </w:pPr>
+      <w:r>
+        <w:rPr>
+          <w:rFonts w:hint="eastAsia"/>
+          <w:sz w:val="24"/>
+          <w:szCs w:val="24"/>
+        </w:rPr>
+        <w:t>字体部分没有完成填充等功能</w:t>
+      </w:r>
+    </w:p>
+    <w:p>
+      <w:pPr>
+        <w:pStyle w:val="a7"/>
+        <w:ind w:leftChars="171" w:left="359" w:firstLineChars="100" w:firstLine="240"/>
+        <w:rPr>
+          <w:sz w:val="24"/>
+          <w:szCs w:val="24"/>
+        </w:rPr>
+      </w:pPr>
+      <w:r>
+        <w:rPr>
+          <w:rFonts w:hint="eastAsia"/>
+          <w:sz w:val="24"/>
+          <w:szCs w:val="24"/>
+        </w:rPr>
+        <w:t>直线部分遗留三角箭头，带箭头的矩形大小重新计算问题</w:t>
+      </w:r>
+    </w:p>
+    <w:p>
+      <w:pPr>
+        <w:pStyle w:val="a7"/>
+        <w:ind w:leftChars="171" w:left="359" w:firstLineChars="100" w:firstLine="240"/>
+        <w:rPr>
+          <w:rFonts w:hint="eastAsia"/>
+          <w:sz w:val="24"/>
+          <w:szCs w:val="24"/>
+        </w:rPr>
+      </w:pPr>
+      <w:r>
+        <w:rPr>
+          <w:rFonts w:hint="eastAsia"/>
+          <w:sz w:val="24"/>
+          <w:szCs w:val="24"/>
+        </w:rPr>
+        <w:t>矩形部分就是旋转角度的问题</w:t>
+      </w:r>
+    </w:p>
+    <w:p>
+      <w:pPr>
+        <w:ind w:firstLine="600"/>
+        <w:rPr>
+          <w:sz w:val="24"/>
+          <w:szCs w:val="24"/>
+        </w:rPr>
+      </w:pPr>
+    </w:p>
+    <w:p>
+      <w:pPr>
+        <w:rPr>
+          <w:rFonts w:hint="eastAsia"/>
+          <w:sz w:val="24"/>
+          <w:szCs w:val="24"/>
+        </w:rPr>
+      </w:pPr>
+      <w:r>
+        <w:rPr>
+          <w:rFonts w:hint="eastAsia"/>
+          <w:sz w:val="24"/>
+          <w:szCs w:val="24"/>
+        </w:rPr>
+        <w:t xml:space="preserve">7.12 </w:t>
+      </w:r>
+      <w:r>
+        <w:rPr>
+          <w:rFonts w:hint="eastAsia"/>
+          <w:sz w:val="24"/>
+          <w:szCs w:val="24"/>
+        </w:rPr>
+        <w:t>存在问题</w:t>
       </w:r>
       <w:r>
         <w:rPr>
@@ -1806,232 +2155,79 @@
           <w:sz w:val="24"/>
           <w:szCs w:val="24"/>
         </w:rPr>
-        <w:t>还要检查一下</w:t>
-      </w:r>
-      <w:r>
-        <w:rPr>
-          <w:rFonts w:hint="eastAsia"/>
-          <w:sz w:val="24"/>
-          <w:szCs w:val="24"/>
-        </w:rPr>
-        <w:t>IconMgr</w:t>
-      </w:r>
-      <w:r>
-        <w:rPr>
-          <w:rFonts w:hint="eastAsia"/>
-          <w:sz w:val="24"/>
-          <w:szCs w:val="24"/>
-        </w:rPr>
-        <w:t>类下面的</w:t>
-      </w:r>
-      <w:r>
-        <w:rPr>
-          <w:rFonts w:hint="eastAsia"/>
-          <w:sz w:val="24"/>
-          <w:szCs w:val="24"/>
-        </w:rPr>
-        <w:t>setSceneRect</w:t>
-      </w:r>
-      <w:r>
-        <w:rPr>
-          <w:rFonts w:hint="eastAsia"/>
-          <w:sz w:val="24"/>
-          <w:szCs w:val="24"/>
-        </w:rPr>
-        <w:t>函数是否需要？</w:t>
-      </w:r>
-      <w:r>
-        <w:rPr>
-          <w:rFonts w:hint="eastAsia"/>
-          <w:sz w:val="24"/>
-          <w:szCs w:val="24"/>
-        </w:rPr>
-        <w:t>）</w:t>
-      </w:r>
-    </w:p>
-    <w:p>
-      <w:pPr>
-        <w:ind w:firstLine="600"/>
-        <w:rPr>
-          <w:sz w:val="24"/>
-          <w:szCs w:val="24"/>
-        </w:rPr>
-      </w:pPr>
-      <w:r>
-        <w:rPr>
-          <w:rFonts w:hint="eastAsia"/>
-          <w:sz w:val="24"/>
-          <w:szCs w:val="24"/>
-        </w:rPr>
-        <w:lastRenderedPageBreak/>
-        <w:t>还需要完成预览功能，最好的每画一步都刷新一次</w:t>
-      </w:r>
-    </w:p>
-    <w:p>
-      <w:pPr>
-        <w:ind w:firstLine="600"/>
-        <w:rPr>
-          <w:sz w:val="24"/>
-          <w:szCs w:val="24"/>
-        </w:rPr>
-      </w:pPr>
-      <w:r>
-        <w:rPr>
-          <w:rFonts w:hint="eastAsia"/>
-          <w:sz w:val="24"/>
-          <w:szCs w:val="24"/>
-        </w:rPr>
-        <w:t>最好每个绘制工具栏能够自动选择和退出</w:t>
-      </w:r>
-    </w:p>
-    <w:p>
-      <w:pPr>
-        <w:ind w:firstLine="600"/>
-        <w:rPr>
-          <w:sz w:val="24"/>
-          <w:szCs w:val="24"/>
-        </w:rPr>
-      </w:pPr>
-      <w:r>
-        <w:rPr>
-          <w:rFonts w:hint="eastAsia"/>
-          <w:sz w:val="24"/>
-          <w:szCs w:val="24"/>
-        </w:rPr>
-        <w:t>完成树形结构的删除等其他功能</w:t>
-      </w:r>
-    </w:p>
-    <w:p>
-      <w:pPr>
-        <w:ind w:firstLine="600"/>
-        <w:rPr>
-          <w:sz w:val="24"/>
-          <w:szCs w:val="24"/>
-        </w:rPr>
-      </w:pPr>
-      <w:r>
-        <w:rPr>
-          <w:rFonts w:hint="eastAsia"/>
-          <w:sz w:val="24"/>
-          <w:szCs w:val="24"/>
-        </w:rPr>
-        <w:t>还要剪切拷贝粘贴</w:t>
-      </w:r>
-    </w:p>
-    <w:p>
-      <w:pPr>
-        <w:ind w:firstLine="600"/>
-        <w:rPr>
-          <w:rFonts w:hint="eastAsia"/>
-          <w:sz w:val="24"/>
-          <w:szCs w:val="24"/>
-        </w:rPr>
-      </w:pPr>
-      <w:r>
-        <w:rPr>
-          <w:rFonts w:hint="eastAsia"/>
-          <w:sz w:val="24"/>
-          <w:szCs w:val="24"/>
-        </w:rPr>
-        <w:t>读写文件，新建，打开，删除都要正确</w:t>
-      </w:r>
-    </w:p>
-    <w:p>
-      <w:pPr>
-        <w:ind w:firstLine="600"/>
-        <w:rPr>
-          <w:rFonts w:hint="eastAsia"/>
-          <w:sz w:val="24"/>
-          <w:szCs w:val="24"/>
-        </w:rPr>
-      </w:pPr>
-      <w:r>
-        <w:rPr>
-          <w:rFonts w:hint="eastAsia"/>
-          <w:sz w:val="24"/>
-          <w:szCs w:val="24"/>
-        </w:rPr>
-        <w:t>属性页面没有完成</w:t>
-      </w:r>
-      <w:r>
-        <w:rPr>
-          <w:rFonts w:hint="eastAsia"/>
-          <w:sz w:val="24"/>
-          <w:szCs w:val="24"/>
-        </w:rPr>
-        <w:t>：</w:t>
-      </w:r>
-    </w:p>
-    <w:p>
-      <w:pPr>
-        <w:ind w:firstLineChars="250" w:firstLine="600"/>
-        <w:rPr>
-          <w:rFonts w:hint="eastAsia"/>
-          <w:sz w:val="24"/>
-          <w:szCs w:val="24"/>
-        </w:rPr>
-      </w:pPr>
-      <w:r>
-        <w:rPr>
-          <w:rFonts w:hint="eastAsia"/>
-          <w:sz w:val="24"/>
-          <w:szCs w:val="24"/>
-        </w:rPr>
-        <w:t>字体部分没有完成填充等功能</w:t>
-      </w:r>
-    </w:p>
-    <w:p>
-      <w:pPr>
-        <w:pStyle w:val="a5"/>
-        <w:ind w:leftChars="171" w:left="359" w:firstLineChars="100" w:firstLine="240"/>
-        <w:rPr>
-          <w:sz w:val="24"/>
-          <w:szCs w:val="24"/>
-        </w:rPr>
-      </w:pPr>
-      <w:r>
-        <w:rPr>
-          <w:rFonts w:hint="eastAsia"/>
-          <w:sz w:val="24"/>
-          <w:szCs w:val="24"/>
-        </w:rPr>
-        <w:t>直线部分遗留三角箭头，带箭头的矩形大小重新计算问题</w:t>
-      </w:r>
-    </w:p>
-    <w:p>
-      <w:pPr>
-        <w:pStyle w:val="a5"/>
-        <w:ind w:leftChars="171" w:left="359" w:firstLineChars="100" w:firstLine="240"/>
-        <w:rPr>
-          <w:sz w:val="24"/>
-          <w:szCs w:val="24"/>
-        </w:rPr>
-      </w:pPr>
-      <w:r>
-        <w:rPr>
-          <w:rFonts w:hint="eastAsia"/>
-          <w:sz w:val="24"/>
-          <w:szCs w:val="24"/>
-        </w:rPr>
-        <w:t>矩形部分就是旋转角度的问题</w:t>
-      </w:r>
-    </w:p>
-    <w:p>
-      <w:pPr>
-        <w:ind w:firstLine="600"/>
-        <w:rPr>
-          <w:sz w:val="24"/>
-          <w:szCs w:val="24"/>
-        </w:rPr>
-      </w:pPr>
-    </w:p>
-    <w:p>
-      <w:pPr>
-        <w:rPr>
-          <w:sz w:val="24"/>
-          <w:szCs w:val="24"/>
-        </w:rPr>
-      </w:pPr>
+        <w:t>就是刷新和主</w:t>
+      </w:r>
+      <w:r>
+        <w:rPr>
+          <w:rFonts w:hint="eastAsia"/>
+          <w:sz w:val="24"/>
+          <w:szCs w:val="24"/>
+        </w:rPr>
+        <w:t>scene</w:t>
+      </w:r>
+      <w:r>
+        <w:rPr>
+          <w:rFonts w:hint="eastAsia"/>
+          <w:sz w:val="24"/>
+          <w:szCs w:val="24"/>
+        </w:rPr>
+        <w:t>不同步</w:t>
+      </w:r>
+      <w:r>
+        <w:rPr>
+          <w:rFonts w:hint="eastAsia"/>
+          <w:sz w:val="24"/>
+          <w:szCs w:val="24"/>
+        </w:rPr>
+        <w:t>，出现偏差，尤其当高度宽度改变后更是如此。</w:t>
+      </w:r>
+      <w:r>
+        <w:rPr>
+          <w:sz w:val="24"/>
+          <w:szCs w:val="24"/>
+        </w:rPr>
+        <w:t>R</w:t>
+      </w:r>
+      <w:r>
+        <w:rPr>
+          <w:rFonts w:hint="eastAsia"/>
+          <w:sz w:val="24"/>
+          <w:szCs w:val="24"/>
+        </w:rPr>
+        <w:t>elease</w:t>
+      </w:r>
+      <w:r>
+        <w:rPr>
+          <w:rFonts w:hint="eastAsia"/>
+          <w:sz w:val="24"/>
+          <w:szCs w:val="24"/>
+        </w:rPr>
+        <w:t>下关闭</w:t>
+      </w:r>
+      <w:r>
+        <w:rPr>
+          <w:rFonts w:hint="eastAsia"/>
+          <w:sz w:val="24"/>
+          <w:szCs w:val="24"/>
+        </w:rPr>
+        <w:t>icon</w:t>
+      </w:r>
+      <w:r>
+        <w:rPr>
+          <w:rFonts w:hint="eastAsia"/>
+          <w:sz w:val="24"/>
+          <w:szCs w:val="24"/>
+        </w:rPr>
+        <w:t>程序会</w:t>
+      </w:r>
+      <w:r>
+        <w:rPr>
+          <w:rFonts w:hint="eastAsia"/>
+          <w:sz w:val="24"/>
+          <w:szCs w:val="24"/>
+        </w:rPr>
+        <w:t>core</w:t>
+      </w:r>
     </w:p>
     <w:sectPr>
       <w:pgSz w:w="11906" w:h="16838"/>
@@ -2044,15 +2240,15 @@
 </file>
 
 <file path=word/endnotes.xml><?xml version="1.0" encoding="utf-8"?>
-<w:endnotes xmlns:ve="http://schemas.openxmlformats.org/markup-compatibility/2006" xmlns:o="urn:schemas-microsoft-com:office:office" xmlns:r="http://schemas.openxmlformats.org/officeDocument/2006/relationships" xmlns:m="http://schemas.openxmlformats.org/officeDocument/2006/math" xmlns:v="urn:schemas-microsoft-com:vml" xmlns:wp="http://schemas.openxmlformats.org/drawingml/2006/wordprocessingDrawing" xmlns:w10="urn:schemas-microsoft-com:office:word" xmlns:w="http://schemas.openxmlformats.org/wordprocessingml/2006/main" xmlns:wne="http://schemas.microsoft.com/office/word/2006/wordml">
-  <w:endnote w:type="separator" w:id="0">
+<w:endnotes xmlns:wpc="http://schemas.microsoft.com/office/word/2010/wordprocessingCanvas" xmlns:mo="http://schemas.microsoft.com/office/mac/office/2008/main" xmlns:mc="http://schemas.openxmlformats.org/markup-compatibility/2006" xmlns:mv="urn:schemas-microsoft-com:mac:vml" xmlns:o="urn:schemas-microsoft-com:office:office" xmlns:r="http://schemas.openxmlformats.org/officeDocument/2006/relationships" xmlns:m="http://schemas.openxmlformats.org/officeDocument/2006/math" xmlns:v="urn:schemas-microsoft-com:vml" xmlns:wp14="http://schemas.microsoft.com/office/word/2010/wordprocessingDrawing" xmlns:wp="http://schemas.openxmlformats.org/drawingml/2006/wordprocessingDrawing" xmlns:w10="urn:schemas-microsoft-com:office:word" xmlns:w="http://schemas.openxmlformats.org/wordprocessingml/2006/main" xmlns:w14="http://schemas.microsoft.com/office/word/2010/wordml" xmlns:w15="http://schemas.microsoft.com/office/word/2012/wordml" xmlns:wpg="http://schemas.microsoft.com/office/word/2010/wordprocessingGroup" xmlns:wpi="http://schemas.microsoft.com/office/word/2010/wordprocessingInk" xmlns:wne="http://schemas.microsoft.com/office/word/2006/wordml" xmlns:wps="http://schemas.microsoft.com/office/word/2010/wordprocessingShape" mc:Ignorable="w14 w15 wp14">
+  <w:endnote w:type="separator" w:id="-1">
     <w:p>
       <w:r>
         <w:separator/>
       </w:r>
     </w:p>
   </w:endnote>
-  <w:endnote w:type="continuationSeparator" w:id="1">
+  <w:endnote w:type="continuationSeparator" w:id="0">
     <w:p>
       <w:r>
         <w:continuationSeparator/>
@@ -2063,15 +2259,15 @@
 </file>
 
 <file path=word/footnotes.xml><?xml version="1.0" encoding="utf-8"?>
-<w:footnotes xmlns:ve="http://schemas.openxmlformats.org/markup-compatibility/2006" xmlns:o="urn:schemas-microsoft-com:office:office" xmlns:r="http://schemas.openxmlformats.org/officeDocument/2006/relationships" xmlns:m="http://schemas.openxmlformats.org/officeDocument/2006/math" xmlns:v="urn:schemas-microsoft-com:vml" xmlns:wp="http://schemas.openxmlformats.org/drawingml/2006/wordprocessingDrawing" xmlns:w10="urn:schemas-microsoft-com:office:word" xmlns:w="http://schemas.openxmlformats.org/wordprocessingml/2006/main" xmlns:wne="http://schemas.microsoft.com/office/word/2006/wordml">
-  <w:footnote w:type="separator" w:id="0">
+<w:footnotes xmlns:wpc="http://schemas.microsoft.com/office/word/2010/wordprocessingCanvas" xmlns:mo="http://schemas.microsoft.com/office/mac/office/2008/main" xmlns:mc="http://schemas.openxmlformats.org/markup-compatibility/2006" xmlns:mv="urn:schemas-microsoft-com:mac:vml" xmlns:o="urn:schemas-microsoft-com:office:office" xmlns:r="http://schemas.openxmlformats.org/officeDocument/2006/relationships" xmlns:m="http://schemas.openxmlformats.org/officeDocument/2006/math" xmlns:v="urn:schemas-microsoft-com:vml" xmlns:wp14="http://schemas.microsoft.com/office/word/2010/wordprocessingDrawing" xmlns:wp="http://schemas.openxmlformats.org/drawingml/2006/wordprocessingDrawing" xmlns:w10="urn:schemas-microsoft-com:office:word" xmlns:w="http://schemas.openxmlformats.org/wordprocessingml/2006/main" xmlns:w14="http://schemas.microsoft.com/office/word/2010/wordml" xmlns:w15="http://schemas.microsoft.com/office/word/2012/wordml" xmlns:wpg="http://schemas.microsoft.com/office/word/2010/wordprocessingGroup" xmlns:wpi="http://schemas.microsoft.com/office/word/2010/wordprocessingInk" xmlns:wne="http://schemas.microsoft.com/office/word/2006/wordml" xmlns:wps="http://schemas.microsoft.com/office/word/2010/wordprocessingShape" mc:Ignorable="w14 w15 wp14">
+  <w:footnote w:type="separator" w:id="-1">
     <w:p>
       <w:r>
         <w:separator/>
       </w:r>
     </w:p>
   </w:footnote>
-  <w:footnote w:type="continuationSeparator" w:id="1">
+  <w:footnote w:type="continuationSeparator" w:id="0">
     <w:p>
       <w:r>
         <w:continuationSeparator/>
@@ -2082,7 +2278,7 @@
 </file>
 
 <file path=word/numbering.xml><?xml version="1.0" encoding="utf-8"?>
-<w:numbering xmlns:ve="http://schemas.openxmlformats.org/markup-compatibility/2006" xmlns:o="urn:schemas-microsoft-com:office:office" xmlns:r="http://schemas.openxmlformats.org/officeDocument/2006/relationships" xmlns:m="http://schemas.openxmlformats.org/officeDocument/2006/math" xmlns:v="urn:schemas-microsoft-com:vml" xmlns:wp="http://schemas.openxmlformats.org/drawingml/2006/wordprocessingDrawing" xmlns:w10="urn:schemas-microsoft-com:office:word" xmlns:w="http://schemas.openxmlformats.org/wordprocessingml/2006/main" xmlns:wne="http://schemas.microsoft.com/office/word/2006/wordml">
+<w:numbering xmlns:wpc="http://schemas.microsoft.com/office/word/2010/wordprocessingCanvas" xmlns:mo="http://schemas.microsoft.com/office/mac/office/2008/main" xmlns:mc="http://schemas.openxmlformats.org/markup-compatibility/2006" xmlns:mv="urn:schemas-microsoft-com:mac:vml" xmlns:o="urn:schemas-microsoft-com:office:office" xmlns:r="http://schemas.openxmlformats.org/officeDocument/2006/relationships" xmlns:m="http://schemas.openxmlformats.org/officeDocument/2006/math" xmlns:v="urn:schemas-microsoft-com:vml" xmlns:wp14="http://schemas.microsoft.com/office/word/2010/wordprocessingDrawing" xmlns:wp="http://schemas.openxmlformats.org/drawingml/2006/wordprocessingDrawing" xmlns:w10="urn:schemas-microsoft-com:office:word" xmlns:w="http://schemas.openxmlformats.org/wordprocessingml/2006/main" xmlns:w14="http://schemas.microsoft.com/office/word/2010/wordml" xmlns:w15="http://schemas.microsoft.com/office/word/2012/wordml" xmlns:wpg="http://schemas.microsoft.com/office/word/2010/wordprocessingGroup" xmlns:wpi="http://schemas.microsoft.com/office/word/2010/wordprocessingInk" xmlns:wne="http://schemas.microsoft.com/office/word/2006/wordml" xmlns:wps="http://schemas.microsoft.com/office/word/2010/wordprocessingShape" mc:Ignorable="w14 w15 wp14">
   <w:abstractNum w:abstractNumId="0">
     <w:nsid w:val="6BF14F2A"/>
     <w:multiLevelType w:val="hybridMultilevel"/>
@@ -2179,7 +2375,7 @@
 </file>
 
 <file path=word/styles.xml><?xml version="1.0" encoding="utf-8"?>
-<w:styles xmlns:r="http://schemas.openxmlformats.org/officeDocument/2006/relationships" xmlns:w="http://schemas.openxmlformats.org/wordprocessingml/2006/main">
+<w:styles xmlns:mc="http://schemas.openxmlformats.org/markup-compatibility/2006" xmlns:r="http://schemas.openxmlformats.org/officeDocument/2006/relationships" xmlns:w="http://schemas.openxmlformats.org/wordprocessingml/2006/main" xmlns:w14="http://schemas.microsoft.com/office/word/2010/wordml" xmlns:w15="http://schemas.microsoft.com/office/word/2012/wordml" mc:Ignorable="w14 w15">
   <w:docDefaults>
     <w:rPrDefault>
       <w:rPr>
@@ -2192,144 +2388,389 @@
     </w:rPrDefault>
     <w:pPrDefault/>
   </w:docDefaults>
-  <w:latentStyles w:defLockedState="0" w:defUIPriority="99" w:defSemiHidden="1" w:defUnhideWhenUsed="1" w:defQFormat="0" w:count="267">
-    <w:lsdException w:name="Normal" w:semiHidden="0" w:uiPriority="0" w:unhideWhenUsed="0" w:qFormat="1"/>
-    <w:lsdException w:name="heading 1" w:semiHidden="0" w:uiPriority="9" w:unhideWhenUsed="0" w:qFormat="1"/>
-    <w:lsdException w:name="heading 2" w:uiPriority="9" w:qFormat="1"/>
-    <w:lsdException w:name="heading 3" w:uiPriority="9" w:qFormat="1"/>
-    <w:lsdException w:name="heading 4" w:uiPriority="9" w:qFormat="1"/>
-    <w:lsdException w:name="heading 5" w:uiPriority="9" w:qFormat="1"/>
-    <w:lsdException w:name="heading 6" w:uiPriority="9" w:qFormat="1"/>
-    <w:lsdException w:name="heading 7" w:uiPriority="9" w:qFormat="1"/>
-    <w:lsdException w:name="heading 8" w:uiPriority="9" w:qFormat="1"/>
-    <w:lsdException w:name="heading 9" w:uiPriority="9" w:qFormat="1"/>
-    <w:lsdException w:name="toc 1" w:uiPriority="39"/>
-    <w:lsdException w:name="toc 2" w:uiPriority="39"/>
-    <w:lsdException w:name="toc 3" w:uiPriority="39"/>
-    <w:lsdException w:name="toc 4" w:uiPriority="39"/>
-    <w:lsdException w:name="toc 5" w:uiPriority="39"/>
-    <w:lsdException w:name="toc 6" w:uiPriority="39"/>
-    <w:lsdException w:name="toc 7" w:uiPriority="39"/>
-    <w:lsdException w:name="toc 8" w:uiPriority="39"/>
-    <w:lsdException w:name="toc 9" w:uiPriority="39"/>
-    <w:lsdException w:name="caption" w:uiPriority="35" w:qFormat="1"/>
-    <w:lsdException w:name="Title" w:semiHidden="0" w:uiPriority="10" w:unhideWhenUsed="0" w:qFormat="1"/>
-    <w:lsdException w:name="Default Paragraph Font" w:uiPriority="1"/>
-    <w:lsdException w:name="Subtitle" w:semiHidden="0" w:uiPriority="11" w:unhideWhenUsed="0" w:qFormat="1"/>
-    <w:lsdException w:name="Strong" w:semiHidden="0" w:uiPriority="22" w:unhideWhenUsed="0" w:qFormat="1"/>
-    <w:lsdException w:name="Emphasis" w:semiHidden="0" w:uiPriority="20" w:unhideWhenUsed="0" w:qFormat="1"/>
-    <w:lsdException w:name="Table Grid" w:semiHidden="0" w:uiPriority="59" w:unhideWhenUsed="0"/>
-    <w:lsdException w:name="Placeholder Text" w:unhideWhenUsed="0"/>
-    <w:lsdException w:name="No Spacing" w:semiHidden="0" w:uiPriority="1" w:unhideWhenUsed="0" w:qFormat="1"/>
-    <w:lsdException w:name="Light Shading" w:semiHidden="0" w:uiPriority="60" w:unhideWhenUsed="0"/>
-    <w:lsdException w:name="Light List" w:semiHidden="0" w:uiPriority="61" w:unhideWhenUsed="0"/>
-    <w:lsdException w:name="Light Grid" w:semiHidden="0" w:uiPriority="62" w:unhideWhenUsed="0"/>
-    <w:lsdException w:name="Medium Shading 1" w:semiHidden="0" w:uiPriority="63" w:unhideWhenUsed="0"/>
-    <w:lsdException w:name="Medium Shading 2" w:semiHidden="0" w:uiPriority="64" w:unhideWhenUsed="0"/>
-    <w:lsdException w:name="Medium List 1" w:semiHidden="0" w:uiPriority="65" w:unhideWhenUsed="0"/>
-    <w:lsdException w:name="Medium List 2" w:semiHidden="0" w:uiPriority="66" w:unhideWhenUsed="0"/>
-    <w:lsdException w:name="Medium Grid 1" w:semiHidden="0" w:uiPriority="67" w:unhideWhenUsed="0"/>
-    <w:lsdException w:name="Medium Grid 2" w:semiHidden="0" w:uiPriority="68" w:unhideWhenUsed="0"/>
-    <w:lsdException w:name="Medium Grid 3" w:semiHidden="0" w:uiPriority="69" w:unhideWhenUsed="0"/>
-    <w:lsdException w:name="Dark List" w:semiHidden="0" w:uiPriority="70" w:unhideWhenUsed="0"/>
-    <w:lsdException w:name="Colorful Shading" w:semiHidden="0" w:uiPriority="71" w:unhideWhenUsed="0"/>
-    <w:lsdException w:name="Colorful List" w:semiHidden="0" w:uiPriority="72" w:unhideWhenUsed="0"/>
-    <w:lsdException w:name="Colorful Grid" w:semiHidden="0" w:uiPriority="73" w:unhideWhenUsed="0"/>
-    <w:lsdException w:name="Light Shading Accent 1" w:semiHidden="0" w:uiPriority="60" w:unhideWhenUsed="0"/>
-    <w:lsdException w:name="Light List Accent 1" w:semiHidden="0" w:uiPriority="61" w:unhideWhenUsed="0"/>
-    <w:lsdException w:name="Light Grid Accent 1" w:semiHidden="0" w:uiPriority="62" w:unhideWhenUsed="0"/>
-    <w:lsdException w:name="Medium Shading 1 Accent 1" w:semiHidden="0" w:uiPriority="63" w:unhideWhenUsed="0"/>
-    <w:lsdException w:name="Medium Shading 2 Accent 1" w:semiHidden="0" w:uiPriority="64" w:unhideWhenUsed="0"/>
-    <w:lsdException w:name="Medium List 1 Accent 1" w:semiHidden="0" w:uiPriority="65" w:unhideWhenUsed="0"/>
-    <w:lsdException w:name="Revision" w:unhideWhenUsed="0"/>
-    <w:lsdException w:name="List Paragraph" w:semiHidden="0" w:uiPriority="34" w:unhideWhenUsed="0" w:qFormat="1"/>
-    <w:lsdException w:name="Quote" w:semiHidden="0" w:uiPriority="29" w:unhideWhenUsed="0" w:qFormat="1"/>
-    <w:lsdException w:name="Intense Quote" w:semiHidden="0" w:uiPriority="30" w:unhideWhenUsed="0" w:qFormat="1"/>
-    <w:lsdException w:name="Medium List 2 Accent 1" w:semiHidden="0" w:uiPriority="66" w:unhideWhenUsed="0"/>
-    <w:lsdException w:name="Medium Grid 1 Accent 1" w:semiHidden="0" w:uiPriority="67" w:unhideWhenUsed="0"/>
-    <w:lsdException w:name="Medium Grid 2 Accent 1" w:semiHidden="0" w:uiPriority="68" w:unhideWhenUsed="0"/>
-    <w:lsdException w:name="Medium Grid 3 Accent 1" w:semiHidden="0" w:uiPriority="69" w:unhideWhenUsed="0"/>
-    <w:lsdException w:name="Dark List Accent 1" w:semiHidden="0" w:uiPriority="70" w:unhideWhenUsed="0"/>
-    <w:lsdException w:name="Colorful Shading Accent 1" w:semiHidden="0" w:uiPriority="71" w:unhideWhenUsed="0"/>
-    <w:lsdException w:name="Colorful List Accent 1" w:semiHidden="0" w:uiPriority="72" w:unhideWhenUsed="0"/>
-    <w:lsdException w:name="Colorful Grid Accent 1" w:semiHidden="0" w:uiPriority="73" w:unhideWhenUsed="0"/>
-    <w:lsdException w:name="Light Shading Accent 2" w:semiHidden="0" w:uiPriority="60" w:unhideWhenUsed="0"/>
-    <w:lsdException w:name="Light List Accent 2" w:semiHidden="0" w:uiPriority="61" w:unhideWhenUsed="0"/>
-    <w:lsdException w:name="Light Grid Accent 2" w:semiHidden="0" w:uiPriority="62" w:unhideWhenUsed="0"/>
-    <w:lsdException w:name="Medium Shading 1 Accent 2" w:semiHidden="0" w:uiPriority="63" w:unhideWhenUsed="0"/>
-    <w:lsdException w:name="Medium Shading 2 Accent 2" w:semiHidden="0" w:uiPriority="64" w:unhideWhenUsed="0"/>
-    <w:lsdException w:name="Medium List 1 Accent 2" w:semiHidden="0" w:uiPriority="65" w:unhideWhenUsed="0"/>
-    <w:lsdException w:name="Medium List 2 Accent 2" w:semiHidden="0" w:uiPriority="66" w:unhideWhenUsed="0"/>
-    <w:lsdException w:name="Medium Grid 1 Accent 2" w:semiHidden="0" w:uiPriority="67" w:unhideWhenUsed="0"/>
-    <w:lsdException w:name="Medium Grid 2 Accent 2" w:semiHidden="0" w:uiPriority="68" w:unhideWhenUsed="0"/>
-    <w:lsdException w:name="Medium Grid 3 Accent 2" w:semiHidden="0" w:uiPriority="69" w:unhideWhenUsed="0"/>
-    <w:lsdException w:name="Dark List Accent 2" w:semiHidden="0" w:uiPriority="70" w:unhideWhenUsed="0"/>
-    <w:lsdException w:name="Colorful Shading Accent 2" w:semiHidden="0" w:uiPriority="71" w:unhideWhenUsed="0"/>
-    <w:lsdException w:name="Colorful List Accent 2" w:semiHidden="0" w:uiPriority="72" w:unhideWhenUsed="0"/>
-    <w:lsdException w:name="Colorful Grid Accent 2" w:semiHidden="0" w:uiPriority="73" w:unhideWhenUsed="0"/>
-    <w:lsdException w:name="Light Shading Accent 3" w:semiHidden="0" w:uiPriority="60" w:unhideWhenUsed="0"/>
-    <w:lsdException w:name="Light List Accent 3" w:semiHidden="0" w:uiPriority="61" w:unhideWhenUsed="0"/>
-    <w:lsdException w:name="Light Grid Accent 3" w:semiHidden="0" w:uiPriority="62" w:unhideWhenUsed="0"/>
-    <w:lsdException w:name="Medium Shading 1 Accent 3" w:semiHidden="0" w:uiPriority="63" w:unhideWhenUsed="0"/>
-    <w:lsdException w:name="Medium Shading 2 Accent 3" w:semiHidden="0" w:uiPriority="64" w:unhideWhenUsed="0"/>
-    <w:lsdException w:name="Medium List 1 Accent 3" w:semiHidden="0" w:uiPriority="65" w:unhideWhenUsed="0"/>
-    <w:lsdException w:name="Medium List 2 Accent 3" w:semiHidden="0" w:uiPriority="66" w:unhideWhenUsed="0"/>
-    <w:lsdException w:name="Medium Grid 1 Accent 3" w:semiHidden="0" w:uiPriority="67" w:unhideWhenUsed="0"/>
-    <w:lsdException w:name="Medium Grid 2 Accent 3" w:semiHidden="0" w:uiPriority="68" w:unhideWhenUsed="0"/>
-    <w:lsdException w:name="Medium Grid 3 Accent 3" w:semiHidden="0" w:uiPriority="69" w:unhideWhenUsed="0"/>
-    <w:lsdException w:name="Dark List Accent 3" w:semiHidden="0" w:uiPriority="70" w:unhideWhenUsed="0"/>
-    <w:lsdException w:name="Colorful Shading Accent 3" w:semiHidden="0" w:uiPriority="71" w:unhideWhenUsed="0"/>
-    <w:lsdException w:name="Colorful List Accent 3" w:semiHidden="0" w:uiPriority="72" w:unhideWhenUsed="0"/>
-    <w:lsdException w:name="Colorful Grid Accent 3" w:semiHidden="0" w:uiPriority="73" w:unhideWhenUsed="0"/>
-    <w:lsdException w:name="Light Shading Accent 4" w:semiHidden="0" w:uiPriority="60" w:unhideWhenUsed="0"/>
-    <w:lsdException w:name="Light List Accent 4" w:semiHidden="0" w:uiPriority="61" w:unhideWhenUsed="0"/>
-    <w:lsdException w:name="Light Grid Accent 4" w:semiHidden="0" w:uiPriority="62" w:unhideWhenUsed="0"/>
-    <w:lsdException w:name="Medium Shading 1 Accent 4" w:semiHidden="0" w:uiPriority="63" w:unhideWhenUsed="0"/>
-    <w:lsdException w:name="Medium Shading 2 Accent 4" w:semiHidden="0" w:uiPriority="64" w:unhideWhenUsed="0"/>
-    <w:lsdException w:name="Medium List 1 Accent 4" w:semiHidden="0" w:uiPriority="65" w:unhideWhenUsed="0"/>
-    <w:lsdException w:name="Medium List 2 Accent 4" w:semiHidden="0" w:uiPriority="66" w:unhideWhenUsed="0"/>
-    <w:lsdException w:name="Medium Grid 1 Accent 4" w:semiHidden="0" w:uiPriority="67" w:unhideWhenUsed="0"/>
-    <w:lsdException w:name="Medium Grid 2 Accent 4" w:semiHidden="0" w:uiPriority="68" w:unhideWhenUsed="0"/>
-    <w:lsdException w:name="Medium Grid 3 Accent 4" w:semiHidden="0" w:uiPriority="69" w:unhideWhenUsed="0"/>
-    <w:lsdException w:name="Dark List Accent 4" w:semiHidden="0" w:uiPriority="70" w:unhideWhenUsed="0"/>
-    <w:lsdException w:name="Colorful Shading Accent 4" w:semiHidden="0" w:uiPriority="71" w:unhideWhenUsed="0"/>
-    <w:lsdException w:name="Colorful List Accent 4" w:semiHidden="0" w:uiPriority="72" w:unhideWhenUsed="0"/>
-    <w:lsdException w:name="Colorful Grid Accent 4" w:semiHidden="0" w:uiPriority="73" w:unhideWhenUsed="0"/>
-    <w:lsdException w:name="Light Shading Accent 5" w:semiHidden="0" w:uiPriority="60" w:unhideWhenUsed="0"/>
-    <w:lsdException w:name="Light List Accent 5" w:semiHidden="0" w:uiPriority="61" w:unhideWhenUsed="0"/>
-    <w:lsdException w:name="Light Grid Accent 5" w:semiHidden="0" w:uiPriority="62" w:unhideWhenUsed="0"/>
-    <w:lsdException w:name="Medium Shading 1 Accent 5" w:semiHidden="0" w:uiPriority="63" w:unhideWhenUsed="0"/>
-    <w:lsdException w:name="Medium Shading 2 Accent 5" w:semiHidden="0" w:uiPriority="64" w:unhideWhenUsed="0"/>
-    <w:lsdException w:name="Medium List 1 Accent 5" w:semiHidden="0" w:uiPriority="65" w:unhideWhenUsed="0"/>
-    <w:lsdException w:name="Medium List 2 Accent 5" w:semiHidden="0" w:uiPriority="66" w:unhideWhenUsed="0"/>
-    <w:lsdException w:name="Medium Grid 1 Accent 5" w:semiHidden="0" w:uiPriority="67" w:unhideWhenUsed="0"/>
-    <w:lsdException w:name="Medium Grid 2 Accent 5" w:semiHidden="0" w:uiPriority="68" w:unhideWhenUsed="0"/>
-    <w:lsdException w:name="Medium Grid 3 Accent 5" w:semiHidden="0" w:uiPriority="69" w:unhideWhenUsed="0"/>
-    <w:lsdException w:name="Dark List Accent 5" w:semiHidden="0" w:uiPriority="70" w:unhideWhenUsed="0"/>
-    <w:lsdException w:name="Colorful Shading Accent 5" w:semiHidden="0" w:uiPriority="71" w:unhideWhenUsed="0"/>
-    <w:lsdException w:name="Colorful List Accent 5" w:semiHidden="0" w:uiPriority="72" w:unhideWhenUsed="0"/>
-    <w:lsdException w:name="Colorful Grid Accent 5" w:semiHidden="0" w:uiPriority="73" w:unhideWhenUsed="0"/>
-    <w:lsdException w:name="Light Shading Accent 6" w:semiHidden="0" w:uiPriority="60" w:unhideWhenUsed="0"/>
-    <w:lsdException w:name="Light List Accent 6" w:semiHidden="0" w:uiPriority="61" w:unhideWhenUsed="0"/>
-    <w:lsdException w:name="Light Grid Accent 6" w:semiHidden="0" w:uiPriority="62" w:unhideWhenUsed="0"/>
-    <w:lsdException w:name="Medium Shading 1 Accent 6" w:semiHidden="0" w:uiPriority="63" w:unhideWhenUsed="0"/>
-    <w:lsdException w:name="Medium Shading 2 Accent 6" w:semiHidden="0" w:uiPriority="64" w:unhideWhenUsed="0"/>
-    <w:lsdException w:name="Medium List 1 Accent 6" w:semiHidden="0" w:uiPriority="65" w:unhideWhenUsed="0"/>
-    <w:lsdException w:name="Medium List 2 Accent 6" w:semiHidden="0" w:uiPriority="66" w:unhideWhenUsed="0"/>
-    <w:lsdException w:name="Medium Grid 1 Accent 6" w:semiHidden="0" w:uiPriority="67" w:unhideWhenUsed="0"/>
-    <w:lsdException w:name="Medium Grid 2 Accent 6" w:semiHidden="0" w:uiPriority="68" w:unhideWhenUsed="0"/>
-    <w:lsdException w:name="Medium Grid 3 Accent 6" w:semiHidden="0" w:uiPriority="69" w:unhideWhenUsed="0"/>
-    <w:lsdException w:name="Dark List Accent 6" w:semiHidden="0" w:uiPriority="70" w:unhideWhenUsed="0"/>
-    <w:lsdException w:name="Colorful Shading Accent 6" w:semiHidden="0" w:uiPriority="71" w:unhideWhenUsed="0"/>
-    <w:lsdException w:name="Colorful List Accent 6" w:semiHidden="0" w:uiPriority="72" w:unhideWhenUsed="0"/>
-    <w:lsdException w:name="Colorful Grid Accent 6" w:semiHidden="0" w:uiPriority="73" w:unhideWhenUsed="0"/>
-    <w:lsdException w:name="Subtle Emphasis" w:semiHidden="0" w:uiPriority="19" w:unhideWhenUsed="0" w:qFormat="1"/>
-    <w:lsdException w:name="Intense Emphasis" w:semiHidden="0" w:uiPriority="21" w:unhideWhenUsed="0" w:qFormat="1"/>
-    <w:lsdException w:name="Subtle Reference" w:semiHidden="0" w:uiPriority="31" w:unhideWhenUsed="0" w:qFormat="1"/>
-    <w:lsdException w:name="Intense Reference" w:semiHidden="0" w:uiPriority="32" w:unhideWhenUsed="0" w:qFormat="1"/>
-    <w:lsdException w:name="Book Title" w:semiHidden="0" w:uiPriority="33" w:unhideWhenUsed="0" w:qFormat="1"/>
-    <w:lsdException w:name="Bibliography" w:uiPriority="37"/>
-    <w:lsdException w:name="TOC Heading" w:uiPriority="39" w:qFormat="1"/>
+  <w:latentStyles w:defLockedState="0" w:defUIPriority="99" w:defSemiHidden="0" w:defUnhideWhenUsed="0" w:defQFormat="0" w:count="382">
+    <w:lsdException w:name="Normal" w:uiPriority="0" w:qFormat="1"/>
+    <w:lsdException w:name="heading 1" w:uiPriority="9" w:qFormat="1"/>
+    <w:lsdException w:name="heading 2" w:semiHidden="1" w:uiPriority="9" w:unhideWhenUsed="1" w:qFormat="1"/>
+    <w:lsdException w:name="heading 3" w:semiHidden="1" w:uiPriority="9" w:unhideWhenUsed="1" w:qFormat="1"/>
+    <w:lsdException w:name="heading 4" w:semiHidden="1" w:uiPriority="9" w:unhideWhenUsed="1" w:qFormat="1"/>
+    <w:lsdException w:name="heading 5" w:semiHidden="1" w:uiPriority="9" w:unhideWhenUsed="1" w:qFormat="1"/>
+    <w:lsdException w:name="heading 6" w:semiHidden="1" w:uiPriority="9" w:unhideWhenUsed="1" w:qFormat="1"/>
+    <w:lsdException w:name="heading 7" w:semiHidden="1" w:uiPriority="9" w:unhideWhenUsed="1" w:qFormat="1"/>
+    <w:lsdException w:name="heading 8" w:semiHidden="1" w:uiPriority="9" w:unhideWhenUsed="1" w:qFormat="1"/>
+    <w:lsdException w:name="heading 9" w:semiHidden="1" w:uiPriority="9" w:unhideWhenUsed="1" w:qFormat="1"/>
+    <w:lsdException w:name="index 1" w:semiHidden="1" w:unhideWhenUsed="1"/>
+    <w:lsdException w:name="index 2" w:semiHidden="1" w:unhideWhenUsed="1"/>
+    <w:lsdException w:name="index 3" w:semiHidden="1" w:unhideWhenUsed="1"/>
+    <w:lsdException w:name="index 4" w:semiHidden="1" w:unhideWhenUsed="1"/>
+    <w:lsdException w:name="index 5" w:semiHidden="1" w:unhideWhenUsed="1"/>
+    <w:lsdException w:name="index 6" w:semiHidden="1" w:unhideWhenUsed="1"/>
+    <w:lsdException w:name="index 7" w:semiHidden="1" w:unhideWhenUsed="1"/>
+    <w:lsdException w:name="index 8" w:semiHidden="1" w:unhideWhenUsed="1"/>
+    <w:lsdException w:name="index 9" w:semiHidden="1" w:unhideWhenUsed="1"/>
+    <w:lsdException w:name="toc 1" w:semiHidden="1" w:uiPriority="39" w:unhideWhenUsed="1"/>
+    <w:lsdException w:name="toc 2" w:semiHidden="1" w:uiPriority="39" w:unhideWhenUsed="1"/>
+    <w:lsdException w:name="toc 3" w:semiHidden="1" w:uiPriority="39" w:unhideWhenUsed="1"/>
+    <w:lsdException w:name="toc 4" w:semiHidden="1" w:uiPriority="39" w:unhideWhenUsed="1"/>
+    <w:lsdException w:name="toc 5" w:semiHidden="1" w:uiPriority="39" w:unhideWhenUsed="1"/>
+    <w:lsdException w:name="toc 6" w:semiHidden="1" w:uiPriority="39" w:unhideWhenUsed="1"/>
+    <w:lsdException w:name="toc 7" w:semiHidden="1" w:uiPriority="39" w:unhideWhenUsed="1"/>
+    <w:lsdException w:name="toc 8" w:semiHidden="1" w:uiPriority="39" w:unhideWhenUsed="1"/>
+    <w:lsdException w:name="toc 9" w:semiHidden="1" w:uiPriority="39" w:unhideWhenUsed="1"/>
+    <w:lsdException w:name="Normal Indent" w:semiHidden="1" w:unhideWhenUsed="1"/>
+    <w:lsdException w:name="footnote text" w:semiHidden="1" w:unhideWhenUsed="1"/>
+    <w:lsdException w:name="annotation text" w:semiHidden="1" w:unhideWhenUsed="1"/>
+    <w:lsdException w:name="header" w:semiHidden="1" w:unhideWhenUsed="1"/>
+    <w:lsdException w:name="footer" w:semiHidden="1" w:unhideWhenUsed="1"/>
+    <w:lsdException w:name="index heading" w:semiHidden="1" w:unhideWhenUsed="1"/>
+    <w:lsdException w:name="caption" w:semiHidden="1" w:uiPriority="35" w:unhideWhenUsed="1" w:qFormat="1"/>
+    <w:lsdException w:name="table of figures" w:semiHidden="1" w:unhideWhenUsed="1"/>
+    <w:lsdException w:name="envelope address" w:semiHidden="1" w:unhideWhenUsed="1"/>
+    <w:lsdException w:name="envelope return" w:semiHidden="1" w:unhideWhenUsed="1"/>
+    <w:lsdException w:name="footnote reference" w:semiHidden="1" w:unhideWhenUsed="1"/>
+    <w:lsdException w:name="annotation reference" w:semiHidden="1" w:unhideWhenUsed="1"/>
+    <w:lsdException w:name="line number" w:semiHidden="1" w:unhideWhenUsed="1"/>
+    <w:lsdException w:name="page number" w:semiHidden="1" w:unhideWhenUsed="1"/>
+    <w:lsdException w:name="endnote reference" w:semiHidden="1" w:unhideWhenUsed="1"/>
+    <w:lsdException w:name="endnote text" w:semiHidden="1" w:unhideWhenUsed="1"/>
+    <w:lsdException w:name="table of authorities" w:semiHidden="1" w:unhideWhenUsed="1"/>
+    <w:lsdException w:name="macro" w:semiHidden="1" w:unhideWhenUsed="1"/>
+    <w:lsdException w:name="toa heading" w:semiHidden="1" w:unhideWhenUsed="1"/>
+    <w:lsdException w:name="List" w:semiHidden="1" w:unhideWhenUsed="1"/>
+    <w:lsdException w:name="List Bullet" w:semiHidden="1" w:unhideWhenUsed="1"/>
+    <w:lsdException w:name="List Number" w:semiHidden="1" w:unhideWhenUsed="1"/>
+    <w:lsdException w:name="List 2" w:semiHidden="1" w:unhideWhenUsed="1"/>
+    <w:lsdException w:name="List 3" w:semiHidden="1" w:unhideWhenUsed="1"/>
+    <w:lsdException w:name="List 4" w:semiHidden="1" w:unhideWhenUsed="1"/>
+    <w:lsdException w:name="List 5" w:semiHidden="1" w:unhideWhenUsed="1"/>
+    <w:lsdException w:name="List Bullet 2" w:semiHidden="1" w:unhideWhenUsed="1"/>
+    <w:lsdException w:name="List Bullet 3" w:semiHidden="1" w:unhideWhenUsed="1"/>
+    <w:lsdException w:name="List Bullet 4" w:semiHidden="1" w:unhideWhenUsed="1"/>
+    <w:lsdException w:name="List Bullet 5" w:semiHidden="1" w:unhideWhenUsed="1"/>
+    <w:lsdException w:name="List Number 2" w:semiHidden="1" w:unhideWhenUsed="1"/>
+    <w:lsdException w:name="List Number 3" w:semiHidden="1" w:unhideWhenUsed="1"/>
+    <w:lsdException w:name="List Number 4" w:semiHidden="1" w:unhideWhenUsed="1"/>
+    <w:lsdException w:name="List Number 5" w:semiHidden="1" w:unhideWhenUsed="1"/>
+    <w:lsdException w:name="Title" w:uiPriority="10" w:qFormat="1"/>
+    <w:lsdException w:name="Closing" w:semiHidden="1" w:unhideWhenUsed="1"/>
+    <w:lsdException w:name="Signature" w:semiHidden="1" w:unhideWhenUsed="1"/>
+    <w:lsdException w:name="Default Paragraph Font" w:semiHidden="1" w:uiPriority="1" w:unhideWhenUsed="1"/>
+    <w:lsdException w:name="Body Text" w:semiHidden="1" w:unhideWhenUsed="1"/>
+    <w:lsdException w:name="Body Text Indent" w:semiHidden="1" w:unhideWhenUsed="1"/>
+    <w:lsdException w:name="List Continue" w:semiHidden="1" w:unhideWhenUsed="1"/>
+    <w:lsdException w:name="List Continue 2" w:semiHidden="1" w:unhideWhenUsed="1"/>
+    <w:lsdException w:name="List Continue 3" w:semiHidden="1" w:unhideWhenUsed="1"/>
+    <w:lsdException w:name="List Continue 4" w:semiHidden="1" w:unhideWhenUsed="1"/>
+    <w:lsdException w:name="List Continue 5" w:semiHidden="1" w:unhideWhenUsed="1"/>
+    <w:lsdException w:name="Message Header" w:semiHidden="1" w:unhideWhenUsed="1"/>
+    <w:lsdException w:name="Subtitle" w:uiPriority="11" w:qFormat="1"/>
+    <w:lsdException w:name="Salutation" w:semiHidden="1" w:unhideWhenUsed="1"/>
+    <w:lsdException w:name="Date" w:semiHidden="1" w:unhideWhenUsed="1"/>
+    <w:lsdException w:name="Body Text First Indent" w:semiHidden="1" w:unhideWhenUsed="1"/>
+    <w:lsdException w:name="Body Text First Indent 2" w:semiHidden="1" w:unhideWhenUsed="1"/>
+    <w:lsdException w:name="Note Heading" w:semiHidden="1" w:unhideWhenUsed="1"/>
+    <w:lsdException w:name="Body Text 2" w:semiHidden="1" w:unhideWhenUsed="1"/>
+    <w:lsdException w:name="Body Text 3" w:semiHidden="1" w:unhideWhenUsed="1"/>
+    <w:lsdException w:name="Body Text Indent 2" w:semiHidden="1" w:unhideWhenUsed="1"/>
+    <w:lsdException w:name="Body Text Indent 3" w:semiHidden="1" w:unhideWhenUsed="1"/>
+    <w:lsdException w:name="Block Text" w:semiHidden="1" w:unhideWhenUsed="1"/>
+    <w:lsdException w:name="Hyperlink" w:semiHidden="1" w:unhideWhenUsed="1"/>
+    <w:lsdException w:name="FollowedHyperlink" w:semiHidden="1" w:unhideWhenUsed="1"/>
+    <w:lsdException w:name="Strong" w:uiPriority="22" w:qFormat="1"/>
+    <w:lsdException w:name="Emphasis" w:uiPriority="20" w:qFormat="1"/>
+    <w:lsdException w:name="Document Map" w:semiHidden="1" w:unhideWhenUsed="1"/>
+    <w:lsdException w:name="Plain Text" w:semiHidden="1" w:unhideWhenUsed="1"/>
+    <w:lsdException w:name="E-mail Signature" w:semiHidden="1" w:unhideWhenUsed="1"/>
+    <w:lsdException w:name="HTML Top of Form" w:semiHidden="1" w:unhideWhenUsed="1"/>
+    <w:lsdException w:name="HTML Bottom of Form" w:semiHidden="1" w:unhideWhenUsed="1"/>
+    <w:lsdException w:name="Normal (Web)" w:semiHidden="1" w:unhideWhenUsed="1"/>
+    <w:lsdException w:name="HTML Acronym" w:semiHidden="1" w:unhideWhenUsed="1"/>
+    <w:lsdException w:name="HTML Address" w:semiHidden="1" w:unhideWhenUsed="1"/>
+    <w:lsdException w:name="HTML Cite" w:semiHidden="1" w:unhideWhenUsed="1"/>
+    <w:lsdException w:name="HTML Code" w:semiHidden="1" w:unhideWhenUsed="1"/>
+    <w:lsdException w:name="HTML Definition" w:semiHidden="1" w:unhideWhenUsed="1"/>
+    <w:lsdException w:name="HTML Keyboard" w:semiHidden="1" w:unhideWhenUsed="1"/>
+    <w:lsdException w:name="HTML Preformatted" w:semiHidden="1" w:unhideWhenUsed="1"/>
+    <w:lsdException w:name="HTML Sample" w:semiHidden="1" w:unhideWhenUsed="1"/>
+    <w:lsdException w:name="HTML Typewriter" w:semiHidden="1" w:unhideWhenUsed="1"/>
+    <w:lsdException w:name="HTML Variable" w:semiHidden="1" w:unhideWhenUsed="1"/>
+    <w:lsdException w:name="Normal Table" w:semiHidden="1" w:unhideWhenUsed="1"/>
+    <w:lsdException w:name="annotation subject" w:semiHidden="1" w:unhideWhenUsed="1"/>
+    <w:lsdException w:name="No List" w:semiHidden="1" w:unhideWhenUsed="1"/>
+    <w:lsdException w:name="Outline List 1" w:semiHidden="1" w:unhideWhenUsed="1"/>
+    <w:lsdException w:name="Outline List 2" w:semiHidden="1" w:unhideWhenUsed="1"/>
+    <w:lsdException w:name="Outline List 3" w:semiHidden="1" w:unhideWhenUsed="1"/>
+    <w:lsdException w:name="Table Simple 1" w:semiHidden="1" w:unhideWhenUsed="1"/>
+    <w:lsdException w:name="Table Simple 2" w:semiHidden="1" w:unhideWhenUsed="1"/>
+    <w:lsdException w:name="Table Simple 3" w:semiHidden="1" w:unhideWhenUsed="1"/>
+    <w:lsdException w:name="Table Classic 1" w:semiHidden="1" w:unhideWhenUsed="1"/>
+    <w:lsdException w:name="Table Classic 2" w:semiHidden="1" w:unhideWhenUsed="1"/>
+    <w:lsdException w:name="Table Classic 3" w:semiHidden="1" w:unhideWhenUsed="1"/>
+    <w:lsdException w:name="Table Classic 4" w:semiHidden="1" w:unhideWhenUsed="1"/>
+    <w:lsdException w:name="Table Colorful 1" w:semiHidden="1" w:unhideWhenUsed="1"/>
+    <w:lsdException w:name="Table Colorful 2" w:semiHidden="1" w:unhideWhenUsed="1"/>
+    <w:lsdException w:name="Table Colorful 3" w:semiHidden="1" w:unhideWhenUsed="1"/>
+    <w:lsdException w:name="Table Columns 1" w:semiHidden="1" w:unhideWhenUsed="1"/>
+    <w:lsdException w:name="Table Columns 2" w:semiHidden="1" w:unhideWhenUsed="1"/>
+    <w:lsdException w:name="Table Columns 3" w:semiHidden="1" w:unhideWhenUsed="1"/>
+    <w:lsdException w:name="Table Columns 4" w:semiHidden="1" w:unhideWhenUsed="1"/>
+    <w:lsdException w:name="Table Columns 5" w:semiHidden="1" w:unhideWhenUsed="1"/>
+    <w:lsdException w:name="Table Grid 1" w:semiHidden="1" w:unhideWhenUsed="1"/>
+    <w:lsdException w:name="Table Grid 2" w:semiHidden="1" w:unhideWhenUsed="1"/>
+    <w:lsdException w:name="Table Grid 3" w:semiHidden="1" w:unhideWhenUsed="1"/>
+    <w:lsdException w:name="Table Grid 4" w:semiHidden="1" w:unhideWhenUsed="1"/>
+    <w:lsdException w:name="Table Grid 5" w:semiHidden="1" w:unhideWhenUsed="1"/>
+    <w:lsdException w:name="Table Grid 6" w:semiHidden="1" w:unhideWhenUsed="1"/>
+    <w:lsdException w:name="Table Grid 7" w:semiHidden="1" w:unhideWhenUsed="1"/>
+    <w:lsdException w:name="Table Grid 8" w:semiHidden="1" w:unhideWhenUsed="1"/>
+    <w:lsdException w:name="Table List 1" w:semiHidden="1" w:unhideWhenUsed="1"/>
+    <w:lsdException w:name="Table List 2" w:semiHidden="1" w:unhideWhenUsed="1"/>
+    <w:lsdException w:name="Table List 3" w:semiHidden="1" w:unhideWhenUsed="1"/>
+    <w:lsdException w:name="Table List 4" w:semiHidden="1" w:unhideWhenUsed="1"/>
+    <w:lsdException w:name="Table List 5" w:semiHidden="1" w:unhideWhenUsed="1"/>
+    <w:lsdException w:name="Table List 6" w:semiHidden="1" w:unhideWhenUsed="1"/>
+    <w:lsdException w:name="Table List 7" w:semiHidden="1" w:unhideWhenUsed="1"/>
+    <w:lsdException w:name="Table List 8" w:semiHidden="1" w:unhideWhenUsed="1"/>
+    <w:lsdException w:name="Table 3D effects 1" w:semiHidden="1" w:unhideWhenUsed="1"/>
+    <w:lsdException w:name="Table 3D effects 2" w:semiHidden="1" w:unhideWhenUsed="1"/>
+    <w:lsdException w:name="Table 3D effects 3" w:semiHidden="1" w:unhideWhenUsed="1"/>
+    <w:lsdException w:name="Table Contemporary" w:semiHidden="1" w:unhideWhenUsed="1"/>
+    <w:lsdException w:name="Table Elegant" w:semiHidden="1" w:unhideWhenUsed="1"/>
+    <w:lsdException w:name="Table Professional" w:semiHidden="1" w:unhideWhenUsed="1"/>
+    <w:lsdException w:name="Table Subtle 1" w:semiHidden="1" w:unhideWhenUsed="1"/>
+    <w:lsdException w:name="Table Subtle 2" w:semiHidden="1" w:unhideWhenUsed="1"/>
+    <w:lsdException w:name="Table Web 1" w:semiHidden="1" w:unhideWhenUsed="1"/>
+    <w:lsdException w:name="Table Web 2" w:semiHidden="1" w:unhideWhenUsed="1"/>
+    <w:lsdException w:name="Table Web 3" w:semiHidden="1" w:unhideWhenUsed="1"/>
+    <w:lsdException w:name="Balloon Text" w:semiHidden="1" w:unhideWhenUsed="1"/>
+    <w:lsdException w:name="Table Grid" w:uiPriority="59"/>
+    <w:lsdException w:name="Table Theme" w:semiHidden="1" w:unhideWhenUsed="1"/>
+    <w:lsdException w:name="Note Level 1" w:semiHidden="1" w:unhideWhenUsed="1"/>
+    <w:lsdException w:name="Note Level 2" w:semiHidden="1" w:unhideWhenUsed="1"/>
+    <w:lsdException w:name="Note Level 3" w:semiHidden="1" w:unhideWhenUsed="1"/>
+    <w:lsdException w:name="Note Level 4" w:semiHidden="1" w:unhideWhenUsed="1"/>
+    <w:lsdException w:name="Note Level 5" w:semiHidden="1" w:unhideWhenUsed="1"/>
+    <w:lsdException w:name="Note Level 6" w:semiHidden="1" w:unhideWhenUsed="1"/>
+    <w:lsdException w:name="Note Level 7" w:semiHidden="1" w:unhideWhenUsed="1"/>
+    <w:lsdException w:name="Note Level 8" w:semiHidden="1" w:unhideWhenUsed="1"/>
+    <w:lsdException w:name="Note Level 9" w:semiHidden="1" w:unhideWhenUsed="1"/>
+    <w:lsdException w:name="Placeholder Text" w:semiHidden="1"/>
+    <w:lsdException w:name="No Spacing" w:uiPriority="1" w:qFormat="1"/>
+    <w:lsdException w:name="Light Shading" w:uiPriority="60"/>
+    <w:lsdException w:name="Light List" w:uiPriority="61"/>
+    <w:lsdException w:name="Light Grid" w:uiPriority="62"/>
+    <w:lsdException w:name="Medium Shading 1" w:uiPriority="63"/>
+    <w:lsdException w:name="Medium Shading 2" w:uiPriority="64"/>
+    <w:lsdException w:name="Medium List 1" w:uiPriority="65"/>
+    <w:lsdException w:name="Medium List 2" w:uiPriority="66"/>
+    <w:lsdException w:name="Medium Grid 1" w:uiPriority="67"/>
+    <w:lsdException w:name="Medium Grid 2" w:uiPriority="68"/>
+    <w:lsdException w:name="Medium Grid 3" w:uiPriority="69"/>
+    <w:lsdException w:name="Dark List" w:uiPriority="70"/>
+    <w:lsdException w:name="Colorful Shading" w:uiPriority="71"/>
+    <w:lsdException w:name="Colorful List" w:uiPriority="72"/>
+    <w:lsdException w:name="Colorful Grid" w:uiPriority="73"/>
+    <w:lsdException w:name="Light Shading Accent 1" w:uiPriority="60"/>
+    <w:lsdException w:name="Light List Accent 1" w:uiPriority="61"/>
+    <w:lsdException w:name="Light Grid Accent 1" w:uiPriority="62"/>
+    <w:lsdException w:name="Medium Shading 1 Accent 1" w:uiPriority="63"/>
+    <w:lsdException w:name="Medium Shading 2 Accent 1" w:uiPriority="64"/>
+    <w:lsdException w:name="Medium List 1 Accent 1" w:uiPriority="65"/>
+    <w:lsdException w:name="Revision" w:semiHidden="1"/>
+    <w:lsdException w:name="List Paragraph" w:uiPriority="34" w:qFormat="1"/>
+    <w:lsdException w:name="Quote" w:uiPriority="29" w:qFormat="1"/>
+    <w:lsdException w:name="Intense Quote" w:uiPriority="30" w:qFormat="1"/>
+    <w:lsdException w:name="Medium List 2 Accent 1" w:uiPriority="66"/>
+    <w:lsdException w:name="Medium Grid 1 Accent 1" w:uiPriority="67"/>
+    <w:lsdException w:name="Medium Grid 2 Accent 1" w:uiPriority="68"/>
+    <w:lsdException w:name="Medium Grid 3 Accent 1" w:uiPriority="69"/>
+    <w:lsdException w:name="Dark List Accent 1" w:uiPriority="70"/>
+    <w:lsdException w:name="Colorful Shading Accent 1" w:uiPriority="71"/>
+    <w:lsdException w:name="Colorful List Accent 1" w:uiPriority="72"/>
+    <w:lsdException w:name="Colorful Grid Accent 1" w:uiPriority="73"/>
+    <w:lsdException w:name="Light Shading Accent 2" w:uiPriority="60"/>
+    <w:lsdException w:name="Light List Accent 2" w:uiPriority="61"/>
+    <w:lsdException w:name="Light Grid Accent 2" w:uiPriority="62"/>
+    <w:lsdException w:name="Medium Shading 1 Accent 2" w:uiPriority="63"/>
+    <w:lsdException w:name="Medium Shading 2 Accent 2" w:uiPriority="64"/>
+    <w:lsdException w:name="Medium List 1 Accent 2" w:uiPriority="65"/>
+    <w:lsdException w:name="Medium List 2 Accent 2" w:uiPriority="66"/>
+    <w:lsdException w:name="Medium Grid 1 Accent 2" w:uiPriority="67"/>
+    <w:lsdException w:name="Medium Grid 2 Accent 2" w:uiPriority="68"/>
+    <w:lsdException w:name="Medium Grid 3 Accent 2" w:uiPriority="69"/>
+    <w:lsdException w:name="Dark List Accent 2" w:uiPriority="70"/>
+    <w:lsdException w:name="Colorful Shading Accent 2" w:uiPriority="71"/>
+    <w:lsdException w:name="Colorful List Accent 2" w:uiPriority="72"/>
+    <w:lsdException w:name="Colorful Grid Accent 2" w:uiPriority="73"/>
+    <w:lsdException w:name="Light Shading Accent 3" w:uiPriority="60"/>
+    <w:lsdException w:name="Light List Accent 3" w:uiPriority="61"/>
+    <w:lsdException w:name="Light Grid Accent 3" w:uiPriority="62"/>
+    <w:lsdException w:name="Medium Shading 1 Accent 3" w:uiPriority="63"/>
+    <w:lsdException w:name="Medium Shading 2 Accent 3" w:uiPriority="64"/>
+    <w:lsdException w:name="Medium List 1 Accent 3" w:uiPriority="65"/>
+    <w:lsdException w:name="Medium List 2 Accent 3" w:uiPriority="66"/>
+    <w:lsdException w:name="Medium Grid 1 Accent 3" w:uiPriority="67"/>
+    <w:lsdException w:name="Medium Grid 2 Accent 3" w:uiPriority="68"/>
+    <w:lsdException w:name="Medium Grid 3 Accent 3" w:uiPriority="69"/>
+    <w:lsdException w:name="Dark List Accent 3" w:uiPriority="70"/>
+    <w:lsdException w:name="Colorful Shading Accent 3" w:uiPriority="71"/>
+    <w:lsdException w:name="Colorful List Accent 3" w:uiPriority="72"/>
+    <w:lsdException w:name="Colorful Grid Accent 3" w:uiPriority="73"/>
+    <w:lsdException w:name="Light Shading Accent 4" w:uiPriority="60"/>
+    <w:lsdException w:name="Light List Accent 4" w:uiPriority="61"/>
+    <w:lsdException w:name="Light Grid Accent 4" w:uiPriority="62"/>
+    <w:lsdException w:name="Medium Shading 1 Accent 4" w:uiPriority="63"/>
+    <w:lsdException w:name="Medium Shading 2 Accent 4" w:uiPriority="64"/>
+    <w:lsdException w:name="Medium List 1 Accent 4" w:uiPriority="65"/>
+    <w:lsdException w:name="Medium List 2 Accent 4" w:uiPriority="66"/>
+    <w:lsdException w:name="Medium Grid 1 Accent 4" w:uiPriority="67"/>
+    <w:lsdException w:name="Medium Grid 2 Accent 4" w:uiPriority="68"/>
+    <w:lsdException w:name="Medium Grid 3 Accent 4" w:uiPriority="69"/>
+    <w:lsdException w:name="Dark List Accent 4" w:uiPriority="70"/>
+    <w:lsdException w:name="Colorful Shading Accent 4" w:uiPriority="71"/>
+    <w:lsdException w:name="Colorful List Accent 4" w:uiPriority="72"/>
+    <w:lsdException w:name="Colorful Grid Accent 4" w:uiPriority="73"/>
+    <w:lsdException w:name="Light Shading Accent 5" w:uiPriority="60"/>
+    <w:lsdException w:name="Light List Accent 5" w:uiPriority="61"/>
+    <w:lsdException w:name="Light Grid Accent 5" w:uiPriority="62"/>
+    <w:lsdException w:name="Medium Shading 1 Accent 5" w:uiPriority="63"/>
+    <w:lsdException w:name="Medium Shading 2 Accent 5" w:uiPriority="64"/>
+    <w:lsdException w:name="Medium List 1 Accent 5" w:uiPriority="65"/>
+    <w:lsdException w:name="Medium List 2 Accent 5" w:uiPriority="66"/>
+    <w:lsdException w:name="Medium Grid 1 Accent 5" w:uiPriority="67"/>
+    <w:lsdException w:name="Medium Grid 2 Accent 5" w:uiPriority="68"/>
+    <w:lsdException w:name="Medium Grid 3 Accent 5" w:uiPriority="69"/>
+    <w:lsdException w:name="Dark List Accent 5" w:uiPriority="70"/>
+    <w:lsdException w:name="Colorful Shading Accent 5" w:uiPriority="71"/>
+    <w:lsdException w:name="Colorful List Accent 5" w:uiPriority="72"/>
+    <w:lsdException w:name="Colorful Grid Accent 5" w:uiPriority="73"/>
+    <w:lsdException w:name="Light Shading Accent 6" w:uiPriority="60"/>
+    <w:lsdException w:name="Light List Accent 6" w:uiPriority="61"/>
+    <w:lsdException w:name="Light Grid Accent 6" w:uiPriority="62"/>
+    <w:lsdException w:name="Medium Shading 1 Accent 6" w:uiPriority="63"/>
+    <w:lsdException w:name="Medium Shading 2 Accent 6" w:uiPriority="64"/>
+    <w:lsdException w:name="Medium List 1 Accent 6" w:uiPriority="65"/>
+    <w:lsdException w:name="Medium List 2 Accent 6" w:uiPriority="66"/>
+    <w:lsdException w:name="Medium Grid 1 Accent 6" w:uiPriority="67"/>
+    <w:lsdException w:name="Medium Grid 2 Accent 6" w:uiPriority="68"/>
+    <w:lsdException w:name="Medium Grid 3 Accent 6" w:uiPriority="69"/>
+    <w:lsdException w:name="Dark List Accent 6" w:uiPriority="70"/>
+    <w:lsdException w:name="Colorful Shading Accent 6" w:uiPriority="71"/>
+    <w:lsdException w:name="Colorful List Accent 6" w:uiPriority="72"/>
+    <w:lsdException w:name="Colorful Grid Accent 6" w:uiPriority="73"/>
+    <w:lsdException w:name="Subtle Emphasis" w:uiPriority="19" w:qFormat="1"/>
+    <w:lsdException w:name="Intense Emphasis" w:uiPriority="21" w:qFormat="1"/>
+    <w:lsdException w:name="Subtle Reference" w:uiPriority="31" w:qFormat="1"/>
+    <w:lsdException w:name="Intense Reference" w:uiPriority="32" w:qFormat="1"/>
+    <w:lsdException w:name="Book Title" w:uiPriority="33" w:qFormat="1"/>
+    <w:lsdException w:name="Bibliography" w:semiHidden="1" w:uiPriority="37" w:unhideWhenUsed="1"/>
+    <w:lsdException w:name="TOC Heading" w:semiHidden="1" w:uiPriority="39" w:unhideWhenUsed="1" w:qFormat="1"/>
+    <w:lsdException w:name="Plain Table 1" w:uiPriority="41"/>
+    <w:lsdException w:name="Plain Table 2" w:uiPriority="42"/>
+    <w:lsdException w:name="Plain Table 3" w:uiPriority="43"/>
+    <w:lsdException w:name="Plain Table 4" w:uiPriority="44"/>
+    <w:lsdException w:name="Plain Table 5" w:uiPriority="45"/>
+    <w:lsdException w:name="Grid Table Light" w:uiPriority="40"/>
+    <w:lsdException w:name="Grid Table 1 Light" w:uiPriority="46"/>
+    <w:lsdException w:name="Grid Table 2" w:uiPriority="47"/>
+    <w:lsdException w:name="Grid Table 3" w:uiPriority="48"/>
+    <w:lsdException w:name="Grid Table 4" w:uiPriority="49"/>
+    <w:lsdException w:name="Grid Table 5 Dark" w:uiPriority="50"/>
+    <w:lsdException w:name="Grid Table 6 Colorful" w:uiPriority="51"/>
+    <w:lsdException w:name="Grid Table 7 Colorful" w:uiPriority="52"/>
+    <w:lsdException w:name="Grid Table 1 Light Accent 1" w:uiPriority="46"/>
+    <w:lsdException w:name="Grid Table 2 Accent 1" w:uiPriority="47"/>
+    <w:lsdException w:name="Grid Table 3 Accent 1" w:uiPriority="48"/>
+    <w:lsdException w:name="Grid Table 4 Accent 1" w:uiPriority="49"/>
+    <w:lsdException w:name="Grid Table 5 Dark Accent 1" w:uiPriority="50"/>
+    <w:lsdException w:name="Grid Table 6 Colorful Accent 1" w:uiPriority="51"/>
+    <w:lsdException w:name="Grid Table 7 Colorful Accent 1" w:uiPriority="52"/>
+    <w:lsdException w:name="Grid Table 1 Light Accent 2" w:uiPriority="46"/>
+    <w:lsdException w:name="Grid Table 2 Accent 2" w:uiPriority="47"/>
+    <w:lsdException w:name="Grid Table 3 Accent 2" w:uiPriority="48"/>
+    <w:lsdException w:name="Grid Table 4 Accent 2" w:uiPriority="49"/>
+    <w:lsdException w:name="Grid Table 5 Dark Accent 2" w:uiPriority="50"/>
+    <w:lsdException w:name="Grid Table 6 Colorful Accent 2" w:uiPriority="51"/>
+    <w:lsdException w:name="Grid Table 7 Colorful Accent 2" w:uiPriority="52"/>
+    <w:lsdException w:name="Grid Table 1 Light Accent 3" w:uiPriority="46"/>
+    <w:lsdException w:name="Grid Table 2 Accent 3" w:uiPriority="47"/>
+    <w:lsdException w:name="Grid Table 3 Accent 3" w:uiPriority="48"/>
+    <w:lsdException w:name="Grid Table 4 Accent 3" w:uiPriority="49"/>
+    <w:lsdException w:name="Grid Table 5 Dark Accent 3" w:uiPriority="50"/>
+    <w:lsdException w:name="Grid Table 6 Colorful Accent 3" w:uiPriority="51"/>
+    <w:lsdException w:name="Grid Table 7 Colorful Accent 3" w:uiPriority="52"/>
+    <w:lsdException w:name="Grid Table 1 Light Accent 4" w:uiPriority="46"/>
+    <w:lsdException w:name="Grid Table 2 Accent 4" w:uiPriority="47"/>
+    <w:lsdException w:name="Grid Table 3 Accent 4" w:uiPriority="48"/>
+    <w:lsdException w:name="Grid Table 4 Accent 4" w:uiPriority="49"/>
+    <w:lsdException w:name="Grid Table 5 Dark Accent 4" w:uiPriority="50"/>
+    <w:lsdException w:name="Grid Table 6 Colorful Accent 4" w:uiPriority="51"/>
+    <w:lsdException w:name="Grid Table 7 Colorful Accent 4" w:uiPriority="52"/>
+    <w:lsdException w:name="Grid Table 1 Light Accent 5" w:uiPriority="46"/>
+    <w:lsdException w:name="Grid Table 2 Accent 5" w:uiPriority="47"/>
+    <w:lsdException w:name="Grid Table 3 Accent 5" w:uiPriority="48"/>
+    <w:lsdException w:name="Grid Table 4 Accent 5" w:uiPriority="49"/>
+    <w:lsdException w:name="Grid Table 5 Dark Accent 5" w:uiPriority="50"/>
+    <w:lsdException w:name="Grid Table 6 Colorful Accent 5" w:uiPriority="51"/>
+    <w:lsdException w:name="Grid Table 7 Colorful Accent 5" w:uiPriority="52"/>
+    <w:lsdException w:name="Grid Table 1 Light Accent 6" w:uiPriority="46"/>
+    <w:lsdException w:name="Grid Table 2 Accent 6" w:uiPriority="47"/>
+    <w:lsdException w:name="Grid Table 3 Accent 6" w:uiPriority="48"/>
+    <w:lsdException w:name="Grid Table 4 Accent 6" w:uiPriority="49"/>
+    <w:lsdException w:name="Grid Table 5 Dark Accent 6" w:uiPriority="50"/>
+    <w:lsdException w:name="Grid Table 6 Colorful Accent 6" w:uiPriority="51"/>
+    <w:lsdException w:name="Grid Table 7 Colorful Accent 6" w:uiPriority="52"/>
+    <w:lsdException w:name="List Table 1 Light" w:uiPriority="46"/>
+    <w:lsdException w:name="List Table 2" w:uiPriority="47"/>
+    <w:lsdException w:name="List Table 3" w:uiPriority="48"/>
+    <w:lsdException w:name="List Table 4" w:uiPriority="49"/>
+    <w:lsdException w:name="List Table 5 Dark" w:uiPriority="50"/>
+    <w:lsdException w:name="List Table 6 Colorful" w:uiPriority="51"/>
+    <w:lsdException w:name="List Table 7 Colorful" w:uiPriority="52"/>
+    <w:lsdException w:name="List Table 1 Light Accent 1" w:uiPriority="46"/>
+    <w:lsdException w:name="List Table 2 Accent 1" w:uiPriority="47"/>
+    <w:lsdException w:name="List Table 3 Accent 1" w:uiPriority="48"/>
+    <w:lsdException w:name="List Table 4 Accent 1" w:uiPriority="49"/>
+    <w:lsdException w:name="List Table 5 Dark Accent 1" w:uiPriority="50"/>
+    <w:lsdException w:name="List Table 6 Colorful Accent 1" w:uiPriority="51"/>
+    <w:lsdException w:name="List Table 7 Colorful Accent 1" w:uiPriority="52"/>
+    <w:lsdException w:name="List Table 1 Light Accent 2" w:uiPriority="46"/>
+    <w:lsdException w:name="List Table 2 Accent 2" w:uiPriority="47"/>
+    <w:lsdException w:name="List Table 3 Accent 2" w:uiPriority="48"/>
+    <w:lsdException w:name="List Table 4 Accent 2" w:uiPriority="49"/>
+    <w:lsdException w:name="List Table 5 Dark Accent 2" w:uiPriority="50"/>
+    <w:lsdException w:name="List Table 6 Colorful Accent 2" w:uiPriority="51"/>
+    <w:lsdException w:name="List Table 7 Colorful Accent 2" w:uiPriority="52"/>
+    <w:lsdException w:name="List Table 1 Light Accent 3" w:uiPriority="46"/>
+    <w:lsdException w:name="List Table 2 Accent 3" w:uiPriority="47"/>
+    <w:lsdException w:name="List Table 3 Accent 3" w:uiPriority="48"/>
+    <w:lsdException w:name="List Table 4 Accent 3" w:uiPriority="49"/>
+    <w:lsdException w:name="List Table 5 Dark Accent 3" w:uiPriority="50"/>
+    <w:lsdException w:name="List Table 6 Colorful Accent 3" w:uiPriority="51"/>
+    <w:lsdException w:name="List Table 7 Colorful Accent 3" w:uiPriority="52"/>
+    <w:lsdException w:name="List Table 1 Light Accent 4" w:uiPriority="46"/>
+    <w:lsdException w:name="List Table 2 Accent 4" w:uiPriority="47"/>
+    <w:lsdException w:name="List Table 3 Accent 4" w:uiPriority="48"/>
+    <w:lsdException w:name="List Table 4 Accent 4" w:uiPriority="49"/>
+    <w:lsdException w:name="List Table 5 Dark Accent 4" w:uiPriority="50"/>
+    <w:lsdException w:name="List Table 6 Colorful Accent 4" w:uiPriority="51"/>
+    <w:lsdException w:name="List Table 7 Colorful Accent 4" w:uiPriority="52"/>
+    <w:lsdException w:name="List Table 1 Light Accent 5" w:uiPriority="46"/>
+    <w:lsdException w:name="List Table 2 Accent 5" w:uiPriority="47"/>
+    <w:lsdException w:name="List Table 3 Accent 5" w:uiPriority="48"/>
+    <w:lsdException w:name="List Table 4 Accent 5" w:uiPriority="49"/>
+    <w:lsdException w:name="List Table 5 Dark Accent 5" w:uiPriority="50"/>
+    <w:lsdException w:name="List Table 6 Colorful Accent 5" w:uiPriority="51"/>
+    <w:lsdException w:name="List Table 7 Colorful Accent 5" w:uiPriority="52"/>
+    <w:lsdException w:name="List Table 1 Light Accent 6" w:uiPriority="46"/>
+    <w:lsdException w:name="List Table 2 Accent 6" w:uiPriority="47"/>
+    <w:lsdException w:name="List Table 3 Accent 6" w:uiPriority="48"/>
+    <w:lsdException w:name="List Table 4 Accent 6" w:uiPriority="49"/>
+    <w:lsdException w:name="List Table 5 Dark Accent 6" w:uiPriority="50"/>
+    <w:lsdException w:name="List Table 6 Colorful Accent 6" w:uiPriority="51"/>
+    <w:lsdException w:name="List Table 7 Colorful Accent 6" w:uiPriority="52"/>
+    <w:lsdException w:name="Mention" w:semiHidden="1" w:unhideWhenUsed="1"/>
+    <w:lsdException w:name="Smart Hyperlink" w:semiHidden="1" w:unhideWhenUsed="1"/>
   </w:latentStyles>
   <w:style w:type="paragraph" w:default="1" w:styleId="a">
     <w:name w:val="Normal"/>
@@ -2351,7 +2792,6 @@
     <w:uiPriority w:val="99"/>
     <w:semiHidden/>
     <w:unhideWhenUsed/>
-    <w:qFormat/>
     <w:tblPr>
       <w:tblInd w:w="0" w:type="dxa"/>
       <w:tblCellMar>
@@ -2371,7 +2811,7 @@
   <w:style w:type="paragraph" w:styleId="a3">
     <w:name w:val="header"/>
     <w:basedOn w:val="a"/>
-    <w:link w:val="Char"/>
+    <w:link w:val="a4"/>
     <w:uiPriority w:val="99"/>
     <w:semiHidden/>
     <w:unhideWhenUsed/>
@@ -2392,8 +2832,8 @@
       <w:szCs w:val="18"/>
     </w:rPr>
   </w:style>
-  <w:style w:type="character" w:customStyle="1" w:styleId="Char">
-    <w:name w:val="页眉 Char"/>
+  <w:style w:type="character" w:customStyle="1" w:styleId="a4">
+    <w:name w:val="页眉字符"/>
     <w:basedOn w:val="a0"/>
     <w:link w:val="a3"/>
     <w:uiPriority w:val="99"/>
@@ -2404,10 +2844,10 @@
       <w:szCs w:val="18"/>
     </w:rPr>
   </w:style>
-  <w:style w:type="paragraph" w:styleId="a4">
+  <w:style w:type="paragraph" w:styleId="a5">
     <w:name w:val="footer"/>
     <w:basedOn w:val="a"/>
-    <w:link w:val="Char0"/>
+    <w:link w:val="a6"/>
     <w:uiPriority w:val="99"/>
     <w:semiHidden/>
     <w:unhideWhenUsed/>
@@ -2425,10 +2865,10 @@
       <w:szCs w:val="18"/>
     </w:rPr>
   </w:style>
-  <w:style w:type="character" w:customStyle="1" w:styleId="Char0">
-    <w:name w:val="页脚 Char"/>
+  <w:style w:type="character" w:customStyle="1" w:styleId="a6">
+    <w:name w:val="页脚字符"/>
     <w:basedOn w:val="a0"/>
-    <w:link w:val="a4"/>
+    <w:link w:val="a5"/>
     <w:uiPriority w:val="99"/>
     <w:semiHidden/>
     <w:rsid w:val="005C6149"/>
@@ -2437,7 +2877,7 @@
       <w:szCs w:val="18"/>
     </w:rPr>
   </w:style>
-  <w:style w:type="paragraph" w:styleId="a5">
+  <w:style w:type="paragraph" w:styleId="a7">
     <w:name w:val="List Paragraph"/>
     <w:basedOn w:val="a"/>
     <w:uiPriority w:val="34"/>
@@ -2447,11 +2887,11 @@
       <w:ind w:firstLineChars="200" w:firstLine="420"/>
     </w:pPr>
   </w:style>
-  <w:style w:type="paragraph" w:styleId="a6">
+  <w:style w:type="paragraph" w:styleId="a8">
     <w:name w:val="Date"/>
     <w:basedOn w:val="a"/>
     <w:next w:val="a"/>
-    <w:link w:val="Char1"/>
+    <w:link w:val="a9"/>
     <w:uiPriority w:val="99"/>
     <w:semiHidden/>
     <w:unhideWhenUsed/>
@@ -2460,10 +2900,10 @@
       <w:ind w:leftChars="2500" w:left="100"/>
     </w:pPr>
   </w:style>
-  <w:style w:type="character" w:customStyle="1" w:styleId="Char1">
-    <w:name w:val="日期 Char"/>
+  <w:style w:type="character" w:customStyle="1" w:styleId="a9">
+    <w:name w:val="日期字符"/>
     <w:basedOn w:val="a0"/>
-    <w:link w:val="a6"/>
+    <w:link w:val="a8"/>
     <w:uiPriority w:val="99"/>
     <w:semiHidden/>
     <w:rsid w:val="00B37CF8"/>

</xml_diff>

<commit_message>
On Window 2017/7/13 21:04
</commit_message>
<xml_diff>
--- a/日志文档/工作日志.docx
+++ b/日志文档/工作日志.docx
@@ -1,6 +1,6 @@
 
 <file path=word/document.xml><?xml version="1.0" encoding="utf-8"?>
-<w:document xmlns:wpc="http://schemas.microsoft.com/office/word/2010/wordprocessingCanvas" xmlns:mo="http://schemas.microsoft.com/office/mac/office/2008/main" xmlns:mc="http://schemas.openxmlformats.org/markup-compatibility/2006" xmlns:mv="urn:schemas-microsoft-com:mac:vml" xmlns:o="urn:schemas-microsoft-com:office:office" xmlns:r="http://schemas.openxmlformats.org/officeDocument/2006/relationships" xmlns:m="http://schemas.openxmlformats.org/officeDocument/2006/math" xmlns:v="urn:schemas-microsoft-com:vml" xmlns:wp14="http://schemas.microsoft.com/office/word/2010/wordprocessingDrawing" xmlns:wp="http://schemas.openxmlformats.org/drawingml/2006/wordprocessingDrawing" xmlns:w10="urn:schemas-microsoft-com:office:word" xmlns:w="http://schemas.openxmlformats.org/wordprocessingml/2006/main" xmlns:w14="http://schemas.microsoft.com/office/word/2010/wordml" xmlns:w15="http://schemas.microsoft.com/office/word/2012/wordml" xmlns:wpg="http://schemas.microsoft.com/office/word/2010/wordprocessingGroup" xmlns:wpi="http://schemas.microsoft.com/office/word/2010/wordprocessingInk" xmlns:wne="http://schemas.microsoft.com/office/word/2006/wordml" xmlns:wps="http://schemas.microsoft.com/office/word/2010/wordprocessingShape" mc:Ignorable="w14 w15 wp14">
+<w:document xmlns:ve="http://schemas.openxmlformats.org/markup-compatibility/2006" xmlns:o="urn:schemas-microsoft-com:office:office" xmlns:r="http://schemas.openxmlformats.org/officeDocument/2006/relationships" xmlns:m="http://schemas.openxmlformats.org/officeDocument/2006/math" xmlns:v="urn:schemas-microsoft-com:vml" xmlns:wp="http://schemas.openxmlformats.org/drawingml/2006/wordprocessingDrawing" xmlns:w10="urn:schemas-microsoft-com:office:word" xmlns:w="http://schemas.openxmlformats.org/wordprocessingml/2006/main" xmlns:wne="http://schemas.microsoft.com/office/word/2006/wordml">
   <w:body>
     <w:p>
       <w:pPr>
@@ -20,7 +20,7 @@
     </w:p>
     <w:p>
       <w:pPr>
-        <w:pStyle w:val="a7"/>
+        <w:pStyle w:val="a5"/>
         <w:numPr>
           <w:ilvl w:val="0"/>
           <w:numId w:val="1"/>
@@ -50,7 +50,7 @@
     </w:p>
     <w:p>
       <w:pPr>
-        <w:pStyle w:val="a7"/>
+        <w:pStyle w:val="a5"/>
         <w:ind w:left="360" w:firstLineChars="0" w:firstLine="0"/>
         <w:rPr>
           <w:sz w:val="24"/>
@@ -76,7 +76,7 @@
     </w:p>
     <w:p>
       <w:pPr>
-        <w:pStyle w:val="a7"/>
+        <w:pStyle w:val="a5"/>
         <w:ind w:left="360" w:firstLineChars="0" w:firstLine="0"/>
         <w:rPr>
           <w:sz w:val="24"/>
@@ -150,7 +150,7 @@
     </w:p>
     <w:p>
       <w:pPr>
-        <w:pStyle w:val="a7"/>
+        <w:pStyle w:val="a5"/>
         <w:ind w:left="360" w:firstLineChars="0" w:firstLine="0"/>
         <w:rPr>
           <w:sz w:val="24"/>
@@ -176,7 +176,7 @@
     </w:p>
     <w:p>
       <w:pPr>
-        <w:pStyle w:val="a7"/>
+        <w:pStyle w:val="a5"/>
         <w:ind w:left="360" w:firstLineChars="0" w:firstLine="0"/>
         <w:rPr>
           <w:sz w:val="24"/>
@@ -202,7 +202,7 @@
     </w:p>
     <w:p>
       <w:pPr>
-        <w:pStyle w:val="a7"/>
+        <w:pStyle w:val="a5"/>
         <w:ind w:left="360" w:firstLineChars="0" w:firstLine="0"/>
         <w:rPr>
           <w:sz w:val="24"/>
@@ -252,7 +252,7 @@
     </w:p>
     <w:p>
       <w:pPr>
-        <w:pStyle w:val="a7"/>
+        <w:pStyle w:val="a5"/>
         <w:ind w:left="360" w:firstLineChars="0" w:firstLine="0"/>
         <w:rPr>
           <w:sz w:val="24"/>
@@ -278,7 +278,7 @@
     </w:p>
     <w:p>
       <w:pPr>
-        <w:pStyle w:val="a7"/>
+        <w:pStyle w:val="a5"/>
         <w:ind w:left="360" w:firstLineChars="0" w:firstLine="0"/>
         <w:rPr>
           <w:sz w:val="24"/>
@@ -320,7 +320,7 @@
     </w:p>
     <w:p>
       <w:pPr>
-        <w:pStyle w:val="a7"/>
+        <w:pStyle w:val="a5"/>
         <w:ind w:left="360" w:firstLineChars="0" w:firstLine="0"/>
         <w:rPr>
           <w:sz w:val="24"/>
@@ -338,7 +338,7 @@
     </w:p>
     <w:p>
       <w:pPr>
-        <w:pStyle w:val="a7"/>
+        <w:pStyle w:val="a5"/>
         <w:ind w:left="360" w:firstLineChars="0" w:firstLine="0"/>
         <w:rPr>
           <w:sz w:val="24"/>
@@ -388,27 +388,27 @@
     </w:p>
     <w:p>
       <w:pPr>
-        <w:pStyle w:val="a7"/>
-        <w:ind w:left="360" w:firstLineChars="0" w:firstLine="0"/>
-        <w:rPr>
-          <w:sz w:val="24"/>
-          <w:szCs w:val="24"/>
-        </w:rPr>
-      </w:pPr>
-    </w:p>
-    <w:p>
-      <w:pPr>
-        <w:pStyle w:val="a7"/>
-        <w:ind w:left="360" w:firstLineChars="0" w:firstLine="0"/>
-        <w:rPr>
-          <w:sz w:val="24"/>
-          <w:szCs w:val="24"/>
-        </w:rPr>
-      </w:pPr>
-    </w:p>
-    <w:p>
-      <w:pPr>
-        <w:pStyle w:val="a7"/>
+        <w:pStyle w:val="a5"/>
+        <w:ind w:left="360" w:firstLineChars="0" w:firstLine="0"/>
+        <w:rPr>
+          <w:sz w:val="24"/>
+          <w:szCs w:val="24"/>
+        </w:rPr>
+      </w:pPr>
+    </w:p>
+    <w:p>
+      <w:pPr>
+        <w:pStyle w:val="a5"/>
+        <w:ind w:left="360" w:firstLineChars="0" w:firstLine="0"/>
+        <w:rPr>
+          <w:sz w:val="24"/>
+          <w:szCs w:val="24"/>
+        </w:rPr>
+      </w:pPr>
+    </w:p>
+    <w:p>
+      <w:pPr>
+        <w:pStyle w:val="a5"/>
         <w:ind w:left="360" w:firstLineChars="0" w:firstLine="0"/>
         <w:rPr>
           <w:sz w:val="24"/>
@@ -466,7 +466,7 @@
     </w:p>
     <w:p>
       <w:pPr>
-        <w:pStyle w:val="a7"/>
+        <w:pStyle w:val="a5"/>
         <w:ind w:left="360" w:firstLineChars="0" w:firstLine="0"/>
         <w:rPr>
           <w:sz w:val="24"/>
@@ -484,7 +484,7 @@
     </w:p>
     <w:p>
       <w:pPr>
-        <w:pStyle w:val="a7"/>
+        <w:pStyle w:val="a5"/>
         <w:ind w:left="360" w:firstLineChars="0" w:firstLine="0"/>
         <w:rPr>
           <w:sz w:val="24"/>
@@ -510,17 +510,17 @@
     </w:p>
     <w:p>
       <w:pPr>
-        <w:pStyle w:val="a7"/>
-        <w:ind w:left="360" w:firstLineChars="0" w:firstLine="0"/>
-        <w:rPr>
-          <w:sz w:val="24"/>
-          <w:szCs w:val="24"/>
-        </w:rPr>
-      </w:pPr>
-    </w:p>
-    <w:p>
-      <w:pPr>
-        <w:pStyle w:val="a7"/>
+        <w:pStyle w:val="a5"/>
+        <w:ind w:left="360" w:firstLineChars="0" w:firstLine="0"/>
+        <w:rPr>
+          <w:sz w:val="24"/>
+          <w:szCs w:val="24"/>
+        </w:rPr>
+      </w:pPr>
+    </w:p>
+    <w:p>
+      <w:pPr>
+        <w:pStyle w:val="a5"/>
         <w:ind w:left="360" w:firstLineChars="0" w:firstLine="0"/>
         <w:rPr>
           <w:sz w:val="24"/>
@@ -538,17 +538,17 @@
     </w:p>
     <w:p>
       <w:pPr>
-        <w:pStyle w:val="a7"/>
-        <w:ind w:left="360" w:firstLineChars="0" w:firstLine="0"/>
-        <w:rPr>
-          <w:sz w:val="24"/>
-          <w:szCs w:val="24"/>
-        </w:rPr>
-      </w:pPr>
-    </w:p>
-    <w:p>
-      <w:pPr>
-        <w:pStyle w:val="a7"/>
+        <w:pStyle w:val="a5"/>
+        <w:ind w:left="360" w:firstLineChars="0" w:firstLine="0"/>
+        <w:rPr>
+          <w:sz w:val="24"/>
+          <w:szCs w:val="24"/>
+        </w:rPr>
+      </w:pPr>
+    </w:p>
+    <w:p>
+      <w:pPr>
+        <w:pStyle w:val="a5"/>
         <w:ind w:left="360" w:firstLineChars="0" w:firstLine="0"/>
         <w:rPr>
           <w:sz w:val="24"/>
@@ -574,7 +574,7 @@
     </w:p>
     <w:p>
       <w:pPr>
-        <w:pStyle w:val="a7"/>
+        <w:pStyle w:val="a5"/>
         <w:ind w:left="360" w:firstLineChars="0" w:firstLine="0"/>
         <w:rPr>
           <w:sz w:val="24"/>
@@ -592,27 +592,27 @@
     </w:p>
     <w:p>
       <w:pPr>
-        <w:pStyle w:val="a7"/>
-        <w:ind w:left="360" w:firstLineChars="0" w:firstLine="0"/>
-        <w:rPr>
-          <w:sz w:val="24"/>
-          <w:szCs w:val="24"/>
-        </w:rPr>
-      </w:pPr>
-    </w:p>
-    <w:p>
-      <w:pPr>
-        <w:pStyle w:val="a7"/>
-        <w:ind w:left="360" w:firstLineChars="0" w:firstLine="0"/>
-        <w:rPr>
-          <w:sz w:val="24"/>
-          <w:szCs w:val="24"/>
-        </w:rPr>
-      </w:pPr>
-    </w:p>
-    <w:p>
-      <w:pPr>
-        <w:pStyle w:val="a7"/>
+        <w:pStyle w:val="a5"/>
+        <w:ind w:left="360" w:firstLineChars="0" w:firstLine="0"/>
+        <w:rPr>
+          <w:sz w:val="24"/>
+          <w:szCs w:val="24"/>
+        </w:rPr>
+      </w:pPr>
+    </w:p>
+    <w:p>
+      <w:pPr>
+        <w:pStyle w:val="a5"/>
+        <w:ind w:left="360" w:firstLineChars="0" w:firstLine="0"/>
+        <w:rPr>
+          <w:sz w:val="24"/>
+          <w:szCs w:val="24"/>
+        </w:rPr>
+      </w:pPr>
+    </w:p>
+    <w:p>
+      <w:pPr>
+        <w:pStyle w:val="a5"/>
         <w:ind w:left="360" w:firstLineChars="0" w:firstLine="0"/>
         <w:rPr>
           <w:sz w:val="24"/>
@@ -638,17 +638,17 @@
     </w:p>
     <w:p>
       <w:pPr>
-        <w:pStyle w:val="a7"/>
-        <w:ind w:left="360" w:firstLineChars="0" w:firstLine="0"/>
-        <w:rPr>
-          <w:sz w:val="24"/>
-          <w:szCs w:val="24"/>
-        </w:rPr>
-      </w:pPr>
-    </w:p>
-    <w:p>
-      <w:pPr>
-        <w:pStyle w:val="a7"/>
+        <w:pStyle w:val="a5"/>
+        <w:ind w:left="360" w:firstLineChars="0" w:firstLine="0"/>
+        <w:rPr>
+          <w:sz w:val="24"/>
+          <w:szCs w:val="24"/>
+        </w:rPr>
+      </w:pPr>
+    </w:p>
+    <w:p>
+      <w:pPr>
+        <w:pStyle w:val="a5"/>
         <w:ind w:left="360" w:firstLineChars="0" w:firstLine="0"/>
         <w:rPr>
           <w:sz w:val="24"/>
@@ -666,7 +666,7 @@
     </w:p>
     <w:p>
       <w:pPr>
-        <w:pStyle w:val="a7"/>
+        <w:pStyle w:val="a5"/>
         <w:ind w:left="360" w:firstLineChars="0" w:firstLine="0"/>
         <w:rPr>
           <w:sz w:val="24"/>
@@ -708,37 +708,37 @@
     </w:p>
     <w:p>
       <w:pPr>
-        <w:pStyle w:val="a7"/>
-        <w:ind w:left="360" w:firstLineChars="0" w:firstLine="0"/>
-        <w:rPr>
-          <w:sz w:val="24"/>
-          <w:szCs w:val="24"/>
-        </w:rPr>
-      </w:pPr>
-    </w:p>
-    <w:p>
-      <w:pPr>
-        <w:pStyle w:val="a7"/>
-        <w:ind w:left="360" w:firstLineChars="0" w:firstLine="0"/>
-        <w:rPr>
-          <w:sz w:val="24"/>
-          <w:szCs w:val="24"/>
-        </w:rPr>
-      </w:pPr>
-    </w:p>
-    <w:p>
-      <w:pPr>
-        <w:pStyle w:val="a7"/>
-        <w:ind w:left="360" w:firstLineChars="0" w:firstLine="0"/>
-        <w:rPr>
-          <w:sz w:val="24"/>
-          <w:szCs w:val="24"/>
-        </w:rPr>
-      </w:pPr>
-    </w:p>
-    <w:p>
-      <w:pPr>
-        <w:pStyle w:val="a7"/>
+        <w:pStyle w:val="a5"/>
+        <w:ind w:left="360" w:firstLineChars="0" w:firstLine="0"/>
+        <w:rPr>
+          <w:sz w:val="24"/>
+          <w:szCs w:val="24"/>
+        </w:rPr>
+      </w:pPr>
+    </w:p>
+    <w:p>
+      <w:pPr>
+        <w:pStyle w:val="a5"/>
+        <w:ind w:left="360" w:firstLineChars="0" w:firstLine="0"/>
+        <w:rPr>
+          <w:sz w:val="24"/>
+          <w:szCs w:val="24"/>
+        </w:rPr>
+      </w:pPr>
+    </w:p>
+    <w:p>
+      <w:pPr>
+        <w:pStyle w:val="a5"/>
+        <w:ind w:left="360" w:firstLineChars="0" w:firstLine="0"/>
+        <w:rPr>
+          <w:sz w:val="24"/>
+          <w:szCs w:val="24"/>
+        </w:rPr>
+      </w:pPr>
+    </w:p>
+    <w:p>
+      <w:pPr>
+        <w:pStyle w:val="a5"/>
         <w:ind w:left="360" w:firstLineChars="0" w:firstLine="0"/>
         <w:rPr>
           <w:sz w:val="24"/>
@@ -780,7 +780,7 @@
     </w:p>
     <w:p>
       <w:pPr>
-        <w:pStyle w:val="a7"/>
+        <w:pStyle w:val="a5"/>
         <w:ind w:left="360" w:firstLineChars="0" w:firstLine="0"/>
         <w:rPr>
           <w:sz w:val="24"/>
@@ -798,7 +798,7 @@
     </w:p>
     <w:p>
       <w:pPr>
-        <w:pStyle w:val="a7"/>
+        <w:pStyle w:val="a5"/>
         <w:ind w:left="360" w:firstLineChars="0" w:firstLine="0"/>
         <w:rPr>
           <w:sz w:val="24"/>
@@ -856,87 +856,87 @@
     </w:p>
     <w:p>
       <w:pPr>
-        <w:pStyle w:val="a7"/>
-        <w:ind w:left="360" w:firstLineChars="0" w:firstLine="0"/>
-        <w:rPr>
-          <w:sz w:val="24"/>
-          <w:szCs w:val="24"/>
-        </w:rPr>
-      </w:pPr>
-    </w:p>
-    <w:p>
-      <w:pPr>
-        <w:pStyle w:val="a7"/>
-        <w:ind w:left="360" w:firstLineChars="0" w:firstLine="0"/>
-        <w:rPr>
-          <w:sz w:val="24"/>
-          <w:szCs w:val="24"/>
-        </w:rPr>
-      </w:pPr>
-    </w:p>
-    <w:p>
-      <w:pPr>
-        <w:pStyle w:val="a7"/>
-        <w:ind w:left="360" w:firstLineChars="0" w:firstLine="0"/>
-        <w:rPr>
-          <w:sz w:val="24"/>
-          <w:szCs w:val="24"/>
-        </w:rPr>
-      </w:pPr>
-    </w:p>
-    <w:p>
-      <w:pPr>
-        <w:pStyle w:val="a7"/>
-        <w:ind w:left="360" w:firstLineChars="0" w:firstLine="0"/>
-        <w:rPr>
-          <w:sz w:val="24"/>
-          <w:szCs w:val="24"/>
-        </w:rPr>
-      </w:pPr>
-    </w:p>
-    <w:p>
-      <w:pPr>
-        <w:pStyle w:val="a7"/>
-        <w:ind w:left="360" w:firstLineChars="0" w:firstLine="0"/>
-        <w:rPr>
-          <w:sz w:val="24"/>
-          <w:szCs w:val="24"/>
-        </w:rPr>
-      </w:pPr>
-    </w:p>
-    <w:p>
-      <w:pPr>
-        <w:pStyle w:val="a7"/>
-        <w:ind w:left="360" w:firstLineChars="0" w:firstLine="0"/>
-        <w:rPr>
-          <w:sz w:val="24"/>
-          <w:szCs w:val="24"/>
-        </w:rPr>
-      </w:pPr>
-    </w:p>
-    <w:p>
-      <w:pPr>
-        <w:pStyle w:val="a7"/>
-        <w:ind w:left="360" w:firstLineChars="0" w:firstLine="0"/>
-        <w:rPr>
-          <w:sz w:val="24"/>
-          <w:szCs w:val="24"/>
-        </w:rPr>
-      </w:pPr>
-    </w:p>
-    <w:p>
-      <w:pPr>
-        <w:pStyle w:val="a7"/>
-        <w:ind w:left="360" w:firstLineChars="0" w:firstLine="0"/>
-        <w:rPr>
-          <w:sz w:val="24"/>
-          <w:szCs w:val="24"/>
-        </w:rPr>
-      </w:pPr>
-    </w:p>
-    <w:p>
-      <w:pPr>
-        <w:pStyle w:val="a7"/>
+        <w:pStyle w:val="a5"/>
+        <w:ind w:left="360" w:firstLineChars="0" w:firstLine="0"/>
+        <w:rPr>
+          <w:sz w:val="24"/>
+          <w:szCs w:val="24"/>
+        </w:rPr>
+      </w:pPr>
+    </w:p>
+    <w:p>
+      <w:pPr>
+        <w:pStyle w:val="a5"/>
+        <w:ind w:left="360" w:firstLineChars="0" w:firstLine="0"/>
+        <w:rPr>
+          <w:sz w:val="24"/>
+          <w:szCs w:val="24"/>
+        </w:rPr>
+      </w:pPr>
+    </w:p>
+    <w:p>
+      <w:pPr>
+        <w:pStyle w:val="a5"/>
+        <w:ind w:left="360" w:firstLineChars="0" w:firstLine="0"/>
+        <w:rPr>
+          <w:sz w:val="24"/>
+          <w:szCs w:val="24"/>
+        </w:rPr>
+      </w:pPr>
+    </w:p>
+    <w:p>
+      <w:pPr>
+        <w:pStyle w:val="a5"/>
+        <w:ind w:left="360" w:firstLineChars="0" w:firstLine="0"/>
+        <w:rPr>
+          <w:sz w:val="24"/>
+          <w:szCs w:val="24"/>
+        </w:rPr>
+      </w:pPr>
+    </w:p>
+    <w:p>
+      <w:pPr>
+        <w:pStyle w:val="a5"/>
+        <w:ind w:left="360" w:firstLineChars="0" w:firstLine="0"/>
+        <w:rPr>
+          <w:sz w:val="24"/>
+          <w:szCs w:val="24"/>
+        </w:rPr>
+      </w:pPr>
+    </w:p>
+    <w:p>
+      <w:pPr>
+        <w:pStyle w:val="a5"/>
+        <w:ind w:left="360" w:firstLineChars="0" w:firstLine="0"/>
+        <w:rPr>
+          <w:sz w:val="24"/>
+          <w:szCs w:val="24"/>
+        </w:rPr>
+      </w:pPr>
+    </w:p>
+    <w:p>
+      <w:pPr>
+        <w:pStyle w:val="a5"/>
+        <w:ind w:left="360" w:firstLineChars="0" w:firstLine="0"/>
+        <w:rPr>
+          <w:sz w:val="24"/>
+          <w:szCs w:val="24"/>
+        </w:rPr>
+      </w:pPr>
+    </w:p>
+    <w:p>
+      <w:pPr>
+        <w:pStyle w:val="a5"/>
+        <w:ind w:left="360" w:firstLineChars="0" w:firstLine="0"/>
+        <w:rPr>
+          <w:sz w:val="24"/>
+          <w:szCs w:val="24"/>
+        </w:rPr>
+      </w:pPr>
+    </w:p>
+    <w:p>
+      <w:pPr>
+        <w:pStyle w:val="a5"/>
         <w:ind w:left="360" w:firstLineChars="0" w:firstLine="0"/>
         <w:rPr>
           <w:sz w:val="24"/>
@@ -954,7 +954,7 @@
     </w:p>
     <w:p>
       <w:pPr>
-        <w:pStyle w:val="a7"/>
+        <w:pStyle w:val="a5"/>
         <w:ind w:left="360" w:firstLineChars="0" w:firstLine="0"/>
         <w:rPr>
           <w:sz w:val="24"/>
@@ -972,7 +972,7 @@
     </w:p>
     <w:p>
       <w:pPr>
-        <w:pStyle w:val="a7"/>
+        <w:pStyle w:val="a5"/>
         <w:ind w:left="360" w:firstLineChars="0" w:firstLine="0"/>
         <w:rPr>
           <w:sz w:val="24"/>
@@ -991,17 +991,17 @@
     </w:p>
     <w:p>
       <w:pPr>
-        <w:pStyle w:val="a7"/>
-        <w:ind w:left="360" w:firstLineChars="0" w:firstLine="0"/>
-        <w:rPr>
-          <w:sz w:val="24"/>
-          <w:szCs w:val="24"/>
-        </w:rPr>
-      </w:pPr>
-    </w:p>
-    <w:p>
-      <w:pPr>
-        <w:pStyle w:val="a7"/>
+        <w:pStyle w:val="a5"/>
+        <w:ind w:left="360" w:firstLineChars="0" w:firstLine="0"/>
+        <w:rPr>
+          <w:sz w:val="24"/>
+          <w:szCs w:val="24"/>
+        </w:rPr>
+      </w:pPr>
+    </w:p>
+    <w:p>
+      <w:pPr>
+        <w:pStyle w:val="a5"/>
         <w:ind w:left="360" w:firstLineChars="0" w:firstLine="0"/>
         <w:rPr>
           <w:sz w:val="24"/>
@@ -1019,7 +1019,7 @@
     </w:p>
     <w:p>
       <w:pPr>
-        <w:pStyle w:val="a7"/>
+        <w:pStyle w:val="a5"/>
         <w:ind w:left="360" w:firstLineChars="0" w:firstLine="0"/>
         <w:rPr>
           <w:sz w:val="24"/>
@@ -1089,7 +1089,7 @@
     </w:p>
     <w:p>
       <w:pPr>
-        <w:pStyle w:val="a7"/>
+        <w:pStyle w:val="a5"/>
         <w:ind w:left="360" w:firstLineChars="0" w:firstLine="0"/>
         <w:rPr>
           <w:sz w:val="24"/>
@@ -1107,7 +1107,7 @@
     </w:p>
     <w:p>
       <w:pPr>
-        <w:pStyle w:val="a7"/>
+        <w:pStyle w:val="a5"/>
         <w:ind w:left="360" w:firstLineChars="0" w:firstLine="0"/>
         <w:rPr>
           <w:sz w:val="24"/>
@@ -1132,7 +1132,7 @@
     </w:p>
     <w:p>
       <w:pPr>
-        <w:pStyle w:val="a7"/>
+        <w:pStyle w:val="a5"/>
         <w:ind w:left="360" w:firstLineChars="0" w:firstLine="0"/>
         <w:rPr>
           <w:sz w:val="24"/>
@@ -1172,7 +1172,7 @@
     </w:p>
     <w:p>
       <w:pPr>
-        <w:pStyle w:val="a7"/>
+        <w:pStyle w:val="a5"/>
         <w:ind w:left="360" w:firstLineChars="0" w:firstLine="0"/>
         <w:rPr>
           <w:sz w:val="24"/>
@@ -1197,7 +1197,7 @@
     </w:p>
     <w:p>
       <w:pPr>
-        <w:pStyle w:val="a7"/>
+        <w:pStyle w:val="a5"/>
         <w:ind w:left="360" w:firstLineChars="0" w:firstLine="0"/>
         <w:rPr>
           <w:sz w:val="24"/>
@@ -1222,7 +1222,7 @@
     </w:p>
     <w:p>
       <w:pPr>
-        <w:pStyle w:val="a7"/>
+        <w:pStyle w:val="a5"/>
         <w:ind w:left="360" w:firstLineChars="0" w:firstLine="0"/>
         <w:rPr>
           <w:sz w:val="24"/>
@@ -1240,27 +1240,27 @@
     </w:p>
     <w:p>
       <w:pPr>
-        <w:pStyle w:val="a7"/>
-        <w:ind w:left="360" w:firstLineChars="0" w:firstLine="0"/>
-        <w:rPr>
-          <w:sz w:val="24"/>
-          <w:szCs w:val="24"/>
-        </w:rPr>
-      </w:pPr>
-    </w:p>
-    <w:p>
-      <w:pPr>
-        <w:pStyle w:val="a7"/>
-        <w:ind w:left="360" w:firstLineChars="0" w:firstLine="0"/>
-        <w:rPr>
-          <w:sz w:val="24"/>
-          <w:szCs w:val="24"/>
-        </w:rPr>
-      </w:pPr>
-    </w:p>
-    <w:p>
-      <w:pPr>
-        <w:pStyle w:val="a7"/>
+        <w:pStyle w:val="a5"/>
+        <w:ind w:left="360" w:firstLineChars="0" w:firstLine="0"/>
+        <w:rPr>
+          <w:sz w:val="24"/>
+          <w:szCs w:val="24"/>
+        </w:rPr>
+      </w:pPr>
+    </w:p>
+    <w:p>
+      <w:pPr>
+        <w:pStyle w:val="a5"/>
+        <w:ind w:left="360" w:firstLineChars="0" w:firstLine="0"/>
+        <w:rPr>
+          <w:sz w:val="24"/>
+          <w:szCs w:val="24"/>
+        </w:rPr>
+      </w:pPr>
+    </w:p>
+    <w:p>
+      <w:pPr>
+        <w:pStyle w:val="a5"/>
         <w:ind w:left="360" w:firstLineChars="0" w:firstLine="0"/>
         <w:rPr>
           <w:sz w:val="24"/>
@@ -1278,7 +1278,7 @@
     </w:p>
     <w:p>
       <w:pPr>
-        <w:pStyle w:val="a7"/>
+        <w:pStyle w:val="a5"/>
         <w:ind w:left="360" w:firstLineChars="0" w:firstLine="0"/>
         <w:rPr>
           <w:sz w:val="24"/>
@@ -1296,7 +1296,7 @@
     </w:p>
     <w:p>
       <w:pPr>
-        <w:pStyle w:val="a7"/>
+        <w:pStyle w:val="a5"/>
         <w:ind w:left="360" w:firstLineChars="0" w:firstLine="0"/>
         <w:rPr>
           <w:sz w:val="24"/>
@@ -1311,17 +1311,10 @@
         </w:rPr>
         <w:t>显示方案的增加、删除、改名等</w:t>
       </w:r>
-      <w:r>
-        <w:rPr>
-          <w:sz w:val="24"/>
-          <w:szCs w:val="24"/>
-        </w:rPr>
-        <w:t xml:space="preserve">     </w:t>
-      </w:r>
-    </w:p>
-    <w:p>
-      <w:pPr>
-        <w:pStyle w:val="a7"/>
+    </w:p>
+    <w:p>
+      <w:pPr>
+        <w:pStyle w:val="a5"/>
         <w:ind w:left="360" w:firstLineChars="0" w:firstLine="0"/>
         <w:rPr>
           <w:sz w:val="24"/>
@@ -1339,7 +1332,7 @@
     </w:p>
     <w:p>
       <w:pPr>
-        <w:pStyle w:val="a7"/>
+        <w:pStyle w:val="a5"/>
         <w:ind w:left="360" w:firstLineChars="0" w:firstLine="0"/>
         <w:rPr>
           <w:sz w:val="24"/>
@@ -1357,7 +1350,7 @@
     </w:p>
     <w:p>
       <w:pPr>
-        <w:pStyle w:val="a7"/>
+        <w:pStyle w:val="a5"/>
         <w:ind w:left="360" w:firstLineChars="0" w:firstLine="0"/>
         <w:rPr>
           <w:sz w:val="24"/>
@@ -1375,7 +1368,7 @@
     </w:p>
     <w:p>
       <w:pPr>
-        <w:pStyle w:val="a7"/>
+        <w:pStyle w:val="a5"/>
         <w:ind w:left="360" w:firstLineChars="0" w:firstLine="0"/>
         <w:rPr>
           <w:sz w:val="24"/>
@@ -1392,17 +1385,17 @@
     </w:p>
     <w:p>
       <w:pPr>
-        <w:pStyle w:val="a7"/>
-        <w:ind w:left="360" w:firstLineChars="0" w:firstLine="0"/>
-        <w:rPr>
-          <w:sz w:val="24"/>
-          <w:szCs w:val="24"/>
-        </w:rPr>
-      </w:pPr>
-    </w:p>
-    <w:p>
-      <w:pPr>
-        <w:pStyle w:val="a7"/>
+        <w:pStyle w:val="a5"/>
+        <w:ind w:left="360" w:firstLineChars="0" w:firstLine="0"/>
+        <w:rPr>
+          <w:sz w:val="24"/>
+          <w:szCs w:val="24"/>
+        </w:rPr>
+      </w:pPr>
+    </w:p>
+    <w:p>
+      <w:pPr>
+        <w:pStyle w:val="a5"/>
         <w:ind w:left="360" w:firstLineChars="0" w:firstLine="0"/>
         <w:rPr>
           <w:sz w:val="24"/>
@@ -1420,7 +1413,7 @@
     </w:p>
     <w:p>
       <w:pPr>
-        <w:pStyle w:val="a7"/>
+        <w:pStyle w:val="a5"/>
         <w:ind w:left="360" w:firstLineChars="0" w:firstLine="0"/>
         <w:rPr>
           <w:sz w:val="24"/>
@@ -1437,7 +1430,7 @@
     </w:p>
     <w:p>
       <w:pPr>
-        <w:pStyle w:val="a7"/>
+        <w:pStyle w:val="a5"/>
         <w:ind w:left="360" w:firstLineChars="0" w:firstLine="0"/>
         <w:rPr>
           <w:sz w:val="24"/>
@@ -1454,17 +1447,17 @@
     </w:p>
     <w:p>
       <w:pPr>
-        <w:pStyle w:val="a7"/>
-        <w:ind w:left="360" w:firstLineChars="0" w:firstLine="0"/>
-        <w:rPr>
-          <w:sz w:val="24"/>
-          <w:szCs w:val="24"/>
-        </w:rPr>
-      </w:pPr>
-    </w:p>
-    <w:p>
-      <w:pPr>
-        <w:pStyle w:val="a7"/>
+        <w:pStyle w:val="a5"/>
+        <w:ind w:left="360" w:firstLineChars="0" w:firstLine="0"/>
+        <w:rPr>
+          <w:sz w:val="24"/>
+          <w:szCs w:val="24"/>
+        </w:rPr>
+      </w:pPr>
+    </w:p>
+    <w:p>
+      <w:pPr>
+        <w:pStyle w:val="a5"/>
         <w:ind w:left="360" w:firstLineChars="0" w:firstLine="0"/>
         <w:rPr>
           <w:sz w:val="24"/>
@@ -1504,27 +1497,27 @@
     </w:p>
     <w:p>
       <w:pPr>
-        <w:pStyle w:val="a7"/>
-        <w:ind w:left="360" w:firstLineChars="0" w:firstLine="0"/>
-        <w:rPr>
-          <w:sz w:val="24"/>
-          <w:szCs w:val="24"/>
-        </w:rPr>
-      </w:pPr>
-    </w:p>
-    <w:p>
-      <w:pPr>
-        <w:pStyle w:val="a7"/>
-        <w:ind w:left="360" w:firstLineChars="0" w:firstLine="0"/>
-        <w:rPr>
-          <w:sz w:val="24"/>
-          <w:szCs w:val="24"/>
-        </w:rPr>
-      </w:pPr>
-    </w:p>
-    <w:p>
-      <w:pPr>
-        <w:pStyle w:val="a7"/>
+        <w:pStyle w:val="a5"/>
+        <w:ind w:left="360" w:firstLineChars="0" w:firstLine="0"/>
+        <w:rPr>
+          <w:sz w:val="24"/>
+          <w:szCs w:val="24"/>
+        </w:rPr>
+      </w:pPr>
+    </w:p>
+    <w:p>
+      <w:pPr>
+        <w:pStyle w:val="a5"/>
+        <w:ind w:left="360" w:firstLineChars="0" w:firstLine="0"/>
+        <w:rPr>
+          <w:sz w:val="24"/>
+          <w:szCs w:val="24"/>
+        </w:rPr>
+      </w:pPr>
+    </w:p>
+    <w:p>
+      <w:pPr>
+        <w:pStyle w:val="a5"/>
         <w:ind w:left="360" w:firstLineChars="0" w:firstLine="0"/>
         <w:rPr>
           <w:sz w:val="24"/>
@@ -1541,7 +1534,7 @@
     </w:p>
     <w:p>
       <w:pPr>
-        <w:pStyle w:val="a7"/>
+        <w:pStyle w:val="a5"/>
         <w:ind w:left="360" w:firstLineChars="0" w:firstLine="0"/>
         <w:rPr>
           <w:sz w:val="24"/>
@@ -1559,7 +1552,7 @@
     </w:p>
     <w:p>
       <w:pPr>
-        <w:pStyle w:val="a7"/>
+        <w:pStyle w:val="a5"/>
         <w:ind w:left="360" w:firstLineChars="0" w:firstLine="0"/>
         <w:rPr>
           <w:sz w:val="24"/>
@@ -1584,7 +1577,7 @@
     </w:p>
     <w:p>
       <w:pPr>
-        <w:pStyle w:val="a7"/>
+        <w:pStyle w:val="a5"/>
         <w:ind w:left="360" w:firstLineChars="0" w:firstLine="0"/>
         <w:rPr>
           <w:sz w:val="24"/>
@@ -1780,7 +1773,124 @@
           <w:sz w:val="24"/>
           <w:szCs w:val="24"/>
         </w:rPr>
-        <w:t>基本完成</w:t>
+        <w:t>基本完成还要检查一下</w:t>
+      </w:r>
+      <w:r>
+        <w:rPr>
+          <w:rFonts w:hint="eastAsia"/>
+          <w:sz w:val="24"/>
+          <w:szCs w:val="24"/>
+        </w:rPr>
+        <w:t>IconMgr</w:t>
+      </w:r>
+      <w:r>
+        <w:rPr>
+          <w:rFonts w:hint="eastAsia"/>
+          <w:sz w:val="24"/>
+          <w:szCs w:val="24"/>
+        </w:rPr>
+        <w:t>类下面的</w:t>
+      </w:r>
+      <w:r>
+        <w:rPr>
+          <w:rFonts w:hint="eastAsia"/>
+          <w:sz w:val="24"/>
+          <w:szCs w:val="24"/>
+        </w:rPr>
+        <w:t>setSceneRect</w:t>
+      </w:r>
+      <w:r>
+        <w:rPr>
+          <w:rFonts w:hint="eastAsia"/>
+          <w:sz w:val="24"/>
+          <w:szCs w:val="24"/>
+        </w:rPr>
+        <w:t>函数是否需要？</w:t>
+      </w:r>
+      <w:r>
+        <w:rPr>
+          <w:rFonts w:hint="eastAsia"/>
+          <w:sz w:val="24"/>
+          <w:szCs w:val="24"/>
+        </w:rPr>
+        <w:t>已删除</w:t>
+      </w:r>
+      <w:r>
+        <w:rPr>
+          <w:rFonts w:hint="eastAsia"/>
+          <w:sz w:val="24"/>
+          <w:szCs w:val="24"/>
+        </w:rPr>
+        <w:t>）</w:t>
+      </w:r>
+      <w:r>
+        <w:rPr>
+          <w:rFonts w:hint="eastAsia"/>
+          <w:color w:val="FF0000"/>
+          <w:sz w:val="24"/>
+          <w:szCs w:val="24"/>
+        </w:rPr>
+        <w:t>完成</w:t>
+      </w:r>
+    </w:p>
+    <w:p>
+      <w:pPr>
+        <w:ind w:firstLine="600"/>
+        <w:rPr>
+          <w:rFonts w:hint="eastAsia"/>
+          <w:sz w:val="24"/>
+          <w:szCs w:val="24"/>
+        </w:rPr>
+      </w:pPr>
+      <w:r>
+        <w:rPr>
+          <w:rFonts w:hint="eastAsia"/>
+          <w:sz w:val="24"/>
+          <w:szCs w:val="24"/>
+        </w:rPr>
+        <w:lastRenderedPageBreak/>
+        <w:t>还需要完成预览功能，最好的每画一步都刷新一次</w:t>
+      </w:r>
+    </w:p>
+    <w:p>
+      <w:pPr>
+        <w:ind w:firstLine="600"/>
+        <w:rPr>
+          <w:sz w:val="24"/>
+          <w:szCs w:val="24"/>
+        </w:rPr>
+      </w:pPr>
+      <w:r>
+        <w:rPr>
+          <w:rFonts w:hint="eastAsia"/>
+          <w:sz w:val="24"/>
+          <w:szCs w:val="24"/>
+        </w:rPr>
+        <w:t>(</w:t>
+      </w:r>
+      <w:r>
+        <w:rPr>
+          <w:rFonts w:hint="eastAsia"/>
+          <w:sz w:val="24"/>
+          <w:szCs w:val="24"/>
+        </w:rPr>
+        <w:t>能够点击刷新进行预览，实时同步刷新暂时没有做，注意</w:t>
+      </w:r>
+      <w:r>
+        <w:rPr>
+          <w:rFonts w:hint="eastAsia"/>
+          <w:sz w:val="24"/>
+          <w:szCs w:val="24"/>
+        </w:rPr>
+        <w:t>:</w:t>
+      </w:r>
+      <w:r>
+        <w:rPr>
+          <w:rFonts w:hint="eastAsia"/>
+          <w:sz w:val="24"/>
+          <w:szCs w:val="24"/>
+        </w:rPr>
+        <w:t>字体格式，箭头，旋转什么的</w:t>
       </w:r>
       <w:r>
         <w:rPr>
@@ -1796,55 +1906,32 @@
           <w:sz w:val="24"/>
           <w:szCs w:val="24"/>
         </w:rPr>
-        <w:t>还要检查一下</w:t>
-      </w:r>
-      <w:r>
-        <w:rPr>
-          <w:rFonts w:hint="eastAsia"/>
-          <w:sz w:val="24"/>
-          <w:szCs w:val="24"/>
-        </w:rPr>
-        <w:t>IconMgr</w:t>
-      </w:r>
-      <w:r>
-        <w:rPr>
-          <w:rFonts w:hint="eastAsia"/>
-          <w:sz w:val="24"/>
-          <w:szCs w:val="24"/>
-        </w:rPr>
-        <w:t>类下面的</w:t>
-      </w:r>
-      <w:r>
-        <w:rPr>
-          <w:rFonts w:hint="eastAsia"/>
-          <w:sz w:val="24"/>
-          <w:szCs w:val="24"/>
-        </w:rPr>
-        <w:t>setSceneRect</w:t>
-      </w:r>
-      <w:r>
-        <w:rPr>
-          <w:rFonts w:hint="eastAsia"/>
-          <w:sz w:val="24"/>
-          <w:szCs w:val="24"/>
-        </w:rPr>
-        <w:t>函数是否需要？</w:t>
-      </w:r>
-      <w:r>
-        <w:rPr>
-          <w:rFonts w:hint="eastAsia"/>
-          <w:sz w:val="24"/>
-          <w:szCs w:val="24"/>
-        </w:rPr>
-        <w:t>已删除</w:t>
-      </w:r>
-      <w:r>
-        <w:rPr>
-          <w:rFonts w:hint="eastAsia"/>
-          <w:sz w:val="24"/>
-          <w:szCs w:val="24"/>
-        </w:rPr>
-        <w:t>）</w:t>
+        <w:t>都没有进行处理，后期一并梳理。</w:t>
+      </w:r>
+      <w:r>
+        <w:rPr>
+          <w:rFonts w:hint="eastAsia"/>
+          <w:sz w:val="24"/>
+          <w:szCs w:val="24"/>
+        </w:rPr>
+        <w:t>)</w:t>
+      </w:r>
+    </w:p>
+    <w:p>
+      <w:pPr>
+        <w:ind w:firstLine="600"/>
+        <w:rPr>
+          <w:sz w:val="24"/>
+          <w:szCs w:val="24"/>
+        </w:rPr>
+      </w:pPr>
+      <w:r>
+        <w:rPr>
+          <w:rFonts w:hint="eastAsia"/>
+          <w:sz w:val="24"/>
+          <w:szCs w:val="24"/>
+        </w:rPr>
+        <w:t>最好每个绘制工具栏能够自动选择和退出</w:t>
       </w:r>
       <w:r>
         <w:rPr>
@@ -1870,15 +1957,31 @@
           <w:sz w:val="24"/>
           <w:szCs w:val="24"/>
         </w:rPr>
-        <w:t>还需要完成预览功能，最好的每画一步都刷新一次</w:t>
-      </w:r>
-      <w:r>
-        <w:rPr>
-          <w:rFonts w:hint="eastAsia"/>
-          <w:sz w:val="24"/>
-          <w:szCs w:val="24"/>
-        </w:rPr>
-        <w:t>(</w:t>
+        <w:t>完成树形结构的删除等其他功能</w:t>
+      </w:r>
+      <w:r>
+        <w:rPr>
+          <w:rFonts w:hint="eastAsia"/>
+          <w:sz w:val="24"/>
+          <w:szCs w:val="24"/>
+        </w:rPr>
+        <w:t>7.13</w:t>
+      </w:r>
+      <w:r>
+        <w:rPr>
+          <w:rFonts w:hint="eastAsia"/>
+          <w:sz w:val="24"/>
+          <w:szCs w:val="24"/>
+        </w:rPr>
+        <w:t xml:space="preserve">  </w:t>
+      </w:r>
+      <w:r>
+        <w:rPr>
+          <w:rFonts w:hint="eastAsia"/>
+          <w:sz w:val="24"/>
+          <w:szCs w:val="24"/>
+        </w:rPr>
+        <w:t>树形切换图元</w:t>
       </w:r>
     </w:p>
     <w:p>
@@ -1895,25 +1998,7 @@
           <w:sz w:val="24"/>
           <w:szCs w:val="24"/>
         </w:rPr>
-        <w:lastRenderedPageBreak/>
-        <w:t>最好每个绘制工具栏能够自动选择和退出</w:t>
-      </w:r>
-      <w:r>
-        <w:rPr>
-          <w:rFonts w:hint="eastAsia"/>
-          <w:sz w:val="24"/>
-          <w:szCs w:val="24"/>
-        </w:rPr>
-        <w:t xml:space="preserve"> </w:t>
-      </w:r>
-      <w:r>
-        <w:rPr>
-          <w:rFonts w:hint="eastAsia"/>
-          <w:color w:val="FF0000"/>
-          <w:sz w:val="24"/>
-          <w:szCs w:val="24"/>
-        </w:rPr>
-        <w:t>完成</w:t>
+        <w:t>还要剪切拷贝粘贴</w:t>
       </w:r>
     </w:p>
     <w:p>
@@ -1930,65 +2015,13 @@
           <w:sz w:val="24"/>
           <w:szCs w:val="24"/>
         </w:rPr>
-        <w:t>完成树形结构的删除等其他功能</w:t>
-      </w:r>
-      <w:r>
-        <w:rPr>
-          <w:rFonts w:hint="eastAsia"/>
-          <w:sz w:val="24"/>
-          <w:szCs w:val="24"/>
-        </w:rPr>
-        <w:t xml:space="preserve"> </w:t>
-      </w:r>
-      <w:r>
-        <w:rPr>
-          <w:rFonts w:hint="eastAsia"/>
-          <w:sz w:val="24"/>
-          <w:szCs w:val="24"/>
-        </w:rPr>
-        <w:t>7.13</w:t>
+        <w:t>读写文件，新建，打开，删除都要正确</w:t>
       </w:r>
     </w:p>
     <w:p>
       <w:pPr>
         <w:ind w:firstLine="600"/>
         <w:rPr>
-          <w:sz w:val="24"/>
-          <w:szCs w:val="24"/>
-        </w:rPr>
-      </w:pPr>
-      <w:r>
-        <w:rPr>
-          <w:rFonts w:hint="eastAsia"/>
-          <w:sz w:val="24"/>
-          <w:szCs w:val="24"/>
-        </w:rPr>
-        <w:t>还要剪切拷贝粘贴</w:t>
-      </w:r>
-    </w:p>
-    <w:p>
-      <w:pPr>
-        <w:ind w:firstLine="600"/>
-        <w:rPr>
-          <w:rFonts w:hint="eastAsia"/>
-          <w:sz w:val="24"/>
-          <w:szCs w:val="24"/>
-        </w:rPr>
-      </w:pPr>
-      <w:r>
-        <w:rPr>
-          <w:rFonts w:hint="eastAsia"/>
-          <w:sz w:val="24"/>
-          <w:szCs w:val="24"/>
-        </w:rPr>
-        <w:t>读写文件，新建，打开，删除都要正确</w:t>
-      </w:r>
-    </w:p>
-    <w:p>
-      <w:pPr>
-        <w:ind w:firstLine="600"/>
-        <w:rPr>
-          <w:rFonts w:hint="eastAsia"/>
           <w:sz w:val="24"/>
           <w:szCs w:val="24"/>
         </w:rPr>
@@ -2073,7 +2106,7 @@
     </w:p>
     <w:p>
       <w:pPr>
-        <w:pStyle w:val="a7"/>
+        <w:pStyle w:val="a5"/>
         <w:ind w:leftChars="171" w:left="359" w:firstLineChars="100" w:firstLine="240"/>
         <w:rPr>
           <w:sz w:val="24"/>
@@ -2091,7 +2124,7 @@
     </w:p>
     <w:p>
       <w:pPr>
-        <w:pStyle w:val="a7"/>
+        <w:pStyle w:val="a5"/>
         <w:ind w:leftChars="171" w:left="359" w:firstLineChars="100" w:firstLine="240"/>
         <w:rPr>
           <w:rFonts w:hint="eastAsia"/>
@@ -2110,6 +2143,35 @@
     </w:p>
     <w:p>
       <w:pPr>
+        <w:pStyle w:val="a5"/>
+        <w:ind w:leftChars="171" w:left="359" w:firstLineChars="100" w:firstLine="240"/>
+        <w:rPr>
+          <w:rFonts w:hint="eastAsia"/>
+          <w:sz w:val="24"/>
+          <w:szCs w:val="24"/>
+        </w:rPr>
+      </w:pPr>
+    </w:p>
+    <w:p>
+      <w:pPr>
+        <w:pStyle w:val="a5"/>
+        <w:ind w:leftChars="171" w:left="359" w:firstLineChars="100" w:firstLine="240"/>
+        <w:rPr>
+          <w:sz w:val="24"/>
+          <w:szCs w:val="24"/>
+        </w:rPr>
+      </w:pPr>
+      <w:r>
+        <w:rPr>
+          <w:rFonts w:hint="eastAsia"/>
+          <w:sz w:val="24"/>
+          <w:szCs w:val="24"/>
+        </w:rPr>
+        <w:t>右键菜单能够置顶置底</w:t>
+      </w:r>
+    </w:p>
+    <w:p>
+      <w:pPr>
         <w:ind w:firstLine="600"/>
         <w:rPr>
           <w:sz w:val="24"/>
@@ -2139,23 +2201,7 @@
           <w:sz w:val="24"/>
           <w:szCs w:val="24"/>
         </w:rPr>
-        <w:t>存在问题</w:t>
-      </w:r>
-      <w:r>
-        <w:rPr>
-          <w:rFonts w:hint="eastAsia"/>
-          <w:sz w:val="24"/>
-          <w:szCs w:val="24"/>
-        </w:rPr>
-        <w:t xml:space="preserve"> </w:t>
-      </w:r>
-      <w:r>
-        <w:rPr>
-          <w:rFonts w:hint="eastAsia"/>
-          <w:sz w:val="24"/>
-          <w:szCs w:val="24"/>
-        </w:rPr>
-        <w:t>就是刷新和主</w:t>
+        <w:t>存在问题就是刷新和主</w:t>
       </w:r>
       <w:r>
         <w:rPr>
@@ -2227,6 +2273,553 @@
           <w:szCs w:val="24"/>
         </w:rPr>
         <w:t>core</w:t>
+      </w:r>
+    </w:p>
+    <w:p>
+      <w:pPr>
+        <w:rPr>
+          <w:rFonts w:hint="eastAsia"/>
+          <w:sz w:val="24"/>
+          <w:szCs w:val="24"/>
+        </w:rPr>
+      </w:pPr>
+    </w:p>
+    <w:p>
+      <w:pPr>
+        <w:rPr>
+          <w:rFonts w:hint="eastAsia"/>
+          <w:sz w:val="24"/>
+          <w:szCs w:val="24"/>
+        </w:rPr>
+      </w:pPr>
+    </w:p>
+    <w:p>
+      <w:pPr>
+        <w:rPr>
+          <w:rFonts w:hint="eastAsia"/>
+          <w:sz w:val="24"/>
+          <w:szCs w:val="24"/>
+        </w:rPr>
+      </w:pPr>
+    </w:p>
+    <w:p>
+      <w:pPr>
+        <w:rPr>
+          <w:rFonts w:hint="eastAsia"/>
+          <w:sz w:val="24"/>
+          <w:szCs w:val="24"/>
+        </w:rPr>
+      </w:pPr>
+    </w:p>
+    <w:p>
+      <w:pPr>
+        <w:rPr>
+          <w:rFonts w:hint="eastAsia"/>
+          <w:sz w:val="24"/>
+          <w:szCs w:val="24"/>
+        </w:rPr>
+      </w:pPr>
+    </w:p>
+    <w:p>
+      <w:pPr>
+        <w:rPr>
+          <w:rFonts w:hint="eastAsia"/>
+          <w:sz w:val="24"/>
+          <w:szCs w:val="24"/>
+        </w:rPr>
+      </w:pPr>
+    </w:p>
+    <w:p>
+      <w:pPr>
+        <w:rPr>
+          <w:rFonts w:hint="eastAsia"/>
+          <w:sz w:val="24"/>
+          <w:szCs w:val="24"/>
+        </w:rPr>
+      </w:pPr>
+    </w:p>
+    <w:p>
+      <w:pPr>
+        <w:rPr>
+          <w:rFonts w:hint="eastAsia"/>
+          <w:sz w:val="24"/>
+          <w:szCs w:val="24"/>
+        </w:rPr>
+      </w:pPr>
+    </w:p>
+    <w:p>
+      <w:pPr>
+        <w:rPr>
+          <w:rFonts w:hint="eastAsia"/>
+          <w:sz w:val="24"/>
+          <w:szCs w:val="24"/>
+        </w:rPr>
+      </w:pPr>
+    </w:p>
+    <w:p>
+      <w:pPr>
+        <w:rPr>
+          <w:rFonts w:hint="eastAsia"/>
+          <w:sz w:val="24"/>
+          <w:szCs w:val="24"/>
+        </w:rPr>
+      </w:pPr>
+    </w:p>
+    <w:p>
+      <w:pPr>
+        <w:rPr>
+          <w:rFonts w:hint="eastAsia"/>
+          <w:sz w:val="24"/>
+          <w:szCs w:val="24"/>
+        </w:rPr>
+      </w:pPr>
+    </w:p>
+    <w:p>
+      <w:pPr>
+        <w:rPr>
+          <w:rFonts w:hint="eastAsia"/>
+          <w:sz w:val="24"/>
+          <w:szCs w:val="24"/>
+        </w:rPr>
+      </w:pPr>
+    </w:p>
+    <w:p>
+      <w:pPr>
+        <w:rPr>
+          <w:rFonts w:hint="eastAsia"/>
+          <w:sz w:val="24"/>
+          <w:szCs w:val="24"/>
+        </w:rPr>
+      </w:pPr>
+    </w:p>
+    <w:p>
+      <w:pPr>
+        <w:rPr>
+          <w:rFonts w:hint="eastAsia"/>
+          <w:sz w:val="24"/>
+          <w:szCs w:val="24"/>
+        </w:rPr>
+      </w:pPr>
+    </w:p>
+    <w:p>
+      <w:pPr>
+        <w:rPr>
+          <w:rFonts w:hint="eastAsia"/>
+          <w:sz w:val="24"/>
+          <w:szCs w:val="24"/>
+        </w:rPr>
+      </w:pPr>
+    </w:p>
+    <w:p>
+      <w:pPr>
+        <w:rPr>
+          <w:rFonts w:hint="eastAsia"/>
+          <w:sz w:val="24"/>
+          <w:szCs w:val="24"/>
+        </w:rPr>
+      </w:pPr>
+    </w:p>
+    <w:p>
+      <w:pPr>
+        <w:rPr>
+          <w:rFonts w:hint="eastAsia"/>
+          <w:sz w:val="24"/>
+          <w:szCs w:val="24"/>
+        </w:rPr>
+      </w:pPr>
+    </w:p>
+    <w:p>
+      <w:pPr>
+        <w:rPr>
+          <w:rFonts w:hint="eastAsia"/>
+          <w:sz w:val="24"/>
+          <w:szCs w:val="24"/>
+        </w:rPr>
+      </w:pPr>
+    </w:p>
+    <w:p>
+      <w:pPr>
+        <w:rPr>
+          <w:rFonts w:hint="eastAsia"/>
+          <w:sz w:val="24"/>
+          <w:szCs w:val="24"/>
+        </w:rPr>
+      </w:pPr>
+    </w:p>
+    <w:p>
+      <w:pPr>
+        <w:rPr>
+          <w:rFonts w:hint="eastAsia"/>
+          <w:sz w:val="24"/>
+          <w:szCs w:val="24"/>
+        </w:rPr>
+      </w:pPr>
+    </w:p>
+    <w:p>
+      <w:pPr>
+        <w:rPr>
+          <w:rFonts w:hint="eastAsia"/>
+          <w:sz w:val="24"/>
+          <w:szCs w:val="24"/>
+        </w:rPr>
+      </w:pPr>
+    </w:p>
+    <w:p>
+      <w:pPr>
+        <w:rPr>
+          <w:rFonts w:hint="eastAsia"/>
+          <w:sz w:val="24"/>
+          <w:szCs w:val="24"/>
+        </w:rPr>
+      </w:pPr>
+    </w:p>
+    <w:p>
+      <w:pPr>
+        <w:rPr>
+          <w:rFonts w:hint="eastAsia"/>
+          <w:sz w:val="24"/>
+          <w:szCs w:val="24"/>
+        </w:rPr>
+      </w:pPr>
+    </w:p>
+    <w:p>
+      <w:pPr>
+        <w:rPr>
+          <w:rFonts w:hint="eastAsia"/>
+          <w:sz w:val="24"/>
+          <w:szCs w:val="24"/>
+        </w:rPr>
+      </w:pPr>
+    </w:p>
+    <w:p>
+      <w:pPr>
+        <w:rPr>
+          <w:rFonts w:hint="eastAsia"/>
+          <w:sz w:val="24"/>
+          <w:szCs w:val="24"/>
+        </w:rPr>
+      </w:pPr>
+    </w:p>
+    <w:p>
+      <w:pPr>
+        <w:rPr>
+          <w:rFonts w:hint="eastAsia"/>
+          <w:sz w:val="24"/>
+          <w:szCs w:val="24"/>
+        </w:rPr>
+      </w:pPr>
+    </w:p>
+    <w:p>
+      <w:pPr>
+        <w:rPr>
+          <w:rFonts w:hint="eastAsia"/>
+          <w:sz w:val="24"/>
+          <w:szCs w:val="24"/>
+        </w:rPr>
+      </w:pPr>
+      <w:r>
+        <w:rPr>
+          <w:rFonts w:hint="eastAsia"/>
+          <w:sz w:val="24"/>
+          <w:szCs w:val="24"/>
+        </w:rPr>
+        <w:lastRenderedPageBreak/>
+        <w:t>梳理整个操作流程</w:t>
+      </w:r>
+    </w:p>
+    <w:p>
+      <w:pPr>
+        <w:pStyle w:val="a5"/>
+        <w:numPr>
+          <w:ilvl w:val="0"/>
+          <w:numId w:val="2"/>
+        </w:numPr>
+        <w:ind w:firstLineChars="0"/>
+        <w:rPr>
+          <w:rFonts w:hint="eastAsia"/>
+          <w:sz w:val="24"/>
+          <w:szCs w:val="24"/>
+        </w:rPr>
+      </w:pPr>
+      <w:r>
+        <w:rPr>
+          <w:rFonts w:hint="eastAsia"/>
+          <w:sz w:val="24"/>
+          <w:szCs w:val="24"/>
+        </w:rPr>
+        <w:t>还是创建</w:t>
+      </w:r>
+      <w:r>
+        <w:rPr>
+          <w:rFonts w:hint="eastAsia"/>
+          <w:sz w:val="24"/>
+          <w:szCs w:val="24"/>
+        </w:rPr>
+        <w:t xml:space="preserve">MainWindow </w:t>
+      </w:r>
+      <w:r>
+        <w:rPr>
+          <w:rFonts w:hint="eastAsia"/>
+          <w:sz w:val="24"/>
+          <w:szCs w:val="24"/>
+        </w:rPr>
+        <w:t>完成相关菜单工具栏</w:t>
+      </w:r>
+      <w:r>
+        <w:rPr>
+          <w:rFonts w:hint="eastAsia"/>
+          <w:sz w:val="24"/>
+          <w:szCs w:val="24"/>
+        </w:rPr>
+        <w:t>，树形结构，预览结构</w:t>
+      </w:r>
+      <w:r>
+        <w:rPr>
+          <w:rFonts w:hint="eastAsia"/>
+          <w:sz w:val="24"/>
+          <w:szCs w:val="24"/>
+        </w:rPr>
+        <w:t>等工作</w:t>
+      </w:r>
+    </w:p>
+    <w:p>
+      <w:pPr>
+        <w:pStyle w:val="a5"/>
+        <w:numPr>
+          <w:ilvl w:val="0"/>
+          <w:numId w:val="2"/>
+        </w:numPr>
+        <w:ind w:firstLineChars="0"/>
+        <w:rPr>
+          <w:rFonts w:hint="eastAsia"/>
+          <w:sz w:val="24"/>
+          <w:szCs w:val="24"/>
+        </w:rPr>
+      </w:pPr>
+      <w:r>
+        <w:rPr>
+          <w:rFonts w:hint="eastAsia"/>
+          <w:sz w:val="24"/>
+          <w:szCs w:val="24"/>
+        </w:rPr>
+        <w:t>新建图元操作</w:t>
+      </w:r>
+    </w:p>
+    <w:p>
+      <w:pPr>
+        <w:pStyle w:val="a5"/>
+        <w:ind w:left="360" w:firstLineChars="0" w:firstLine="0"/>
+        <w:rPr>
+          <w:rFonts w:hint="eastAsia"/>
+          <w:sz w:val="24"/>
+          <w:szCs w:val="24"/>
+        </w:rPr>
+      </w:pPr>
+      <w:r>
+        <w:rPr>
+          <w:rFonts w:hint="eastAsia"/>
+          <w:sz w:val="24"/>
+          <w:szCs w:val="24"/>
+        </w:rPr>
+        <w:t>先是提示输入图元名称，然后判断图元名称是否存在，然后新建图元</w:t>
+      </w:r>
+    </w:p>
+    <w:p>
+      <w:pPr>
+        <w:pStyle w:val="a5"/>
+        <w:ind w:left="360" w:firstLineChars="0" w:firstLine="0"/>
+        <w:rPr>
+          <w:rFonts w:hint="eastAsia"/>
+          <w:sz w:val="24"/>
+          <w:szCs w:val="24"/>
+        </w:rPr>
+      </w:pPr>
+      <w:r>
+        <w:rPr>
+          <w:rFonts w:hint="eastAsia"/>
+          <w:sz w:val="24"/>
+          <w:szCs w:val="24"/>
+        </w:rPr>
+        <w:t>创建</w:t>
+      </w:r>
+      <w:r>
+        <w:rPr>
+          <w:rFonts w:hint="eastAsia"/>
+          <w:sz w:val="24"/>
+          <w:szCs w:val="24"/>
+        </w:rPr>
+        <w:t>iconMgr</w:t>
+      </w:r>
+      <w:r>
+        <w:rPr>
+          <w:rFonts w:hint="eastAsia"/>
+          <w:sz w:val="24"/>
+          <w:szCs w:val="24"/>
+        </w:rPr>
+        <w:t>管理对象，</w:t>
+      </w:r>
+      <w:r>
+        <w:rPr>
+          <w:rFonts w:hint="eastAsia"/>
+          <w:sz w:val="24"/>
+          <w:szCs w:val="24"/>
+        </w:rPr>
+        <w:t>创建</w:t>
+      </w:r>
+      <w:r>
+        <w:rPr>
+          <w:rFonts w:hint="eastAsia"/>
+          <w:sz w:val="24"/>
+          <w:szCs w:val="24"/>
+        </w:rPr>
+        <w:t>iconFrame</w:t>
+      </w:r>
+      <w:r>
+        <w:rPr>
+          <w:rFonts w:hint="eastAsia"/>
+          <w:sz w:val="24"/>
+          <w:szCs w:val="24"/>
+        </w:rPr>
+        <w:t>显示对象，设置工具栏里面相关操作（</w:t>
+      </w:r>
+      <w:r>
+        <w:rPr>
+          <w:rFonts w:hint="eastAsia"/>
+          <w:sz w:val="24"/>
+          <w:szCs w:val="24"/>
+        </w:rPr>
+        <w:t>op</w:t>
+      </w:r>
+      <w:r>
+        <w:rPr>
+          <w:rFonts w:hint="eastAsia"/>
+          <w:sz w:val="24"/>
+          <w:szCs w:val="24"/>
+        </w:rPr>
+        <w:t>类，可以放到</w:t>
+      </w:r>
+      <w:r>
+        <w:rPr>
+          <w:rFonts w:hint="eastAsia"/>
+          <w:sz w:val="24"/>
+          <w:szCs w:val="24"/>
+        </w:rPr>
+        <w:t>win</w:t>
+      </w:r>
+      <w:r>
+        <w:rPr>
+          <w:rFonts w:hint="eastAsia"/>
+          <w:sz w:val="24"/>
+          <w:szCs w:val="24"/>
+        </w:rPr>
+        <w:t>），然后提示当前图元是否保存，保存成功后新的图元创建结束</w:t>
+      </w:r>
+    </w:p>
+    <w:p>
+      <w:pPr>
+        <w:pStyle w:val="a5"/>
+        <w:ind w:left="360" w:firstLineChars="0" w:firstLine="0"/>
+        <w:rPr>
+          <w:rFonts w:hint="eastAsia"/>
+          <w:sz w:val="24"/>
+          <w:szCs w:val="24"/>
+        </w:rPr>
+      </w:pPr>
+    </w:p>
+    <w:p>
+      <w:pPr>
+        <w:pStyle w:val="a5"/>
+        <w:ind w:left="360" w:firstLineChars="0" w:firstLine="0"/>
+        <w:rPr>
+          <w:rFonts w:hint="eastAsia"/>
+          <w:sz w:val="24"/>
+          <w:szCs w:val="24"/>
+        </w:rPr>
+      </w:pPr>
+      <w:r>
+        <w:rPr>
+          <w:rFonts w:hint="eastAsia"/>
+          <w:sz w:val="24"/>
+          <w:szCs w:val="24"/>
+        </w:rPr>
+        <w:t>管理对象创建包含</w:t>
+      </w:r>
+    </w:p>
+    <w:p>
+      <w:pPr>
+        <w:pStyle w:val="a5"/>
+        <w:ind w:leftChars="171" w:left="359" w:firstLineChars="50" w:firstLine="120"/>
+        <w:rPr>
+          <w:rFonts w:hint="eastAsia"/>
+          <w:sz w:val="24"/>
+          <w:szCs w:val="24"/>
+        </w:rPr>
+      </w:pPr>
+      <w:r>
+        <w:rPr>
+          <w:rFonts w:hint="eastAsia"/>
+          <w:sz w:val="24"/>
+          <w:szCs w:val="24"/>
+        </w:rPr>
+        <w:t>(op</w:t>
+      </w:r>
+      <w:r>
+        <w:rPr>
+          <w:rFonts w:hint="eastAsia"/>
+          <w:sz w:val="24"/>
+          <w:szCs w:val="24"/>
+        </w:rPr>
+        <w:t>类，</w:t>
+      </w:r>
+      <w:r>
+        <w:rPr>
+          <w:rFonts w:hint="eastAsia"/>
+          <w:sz w:val="24"/>
+          <w:szCs w:val="24"/>
+        </w:rPr>
+        <w:t>selectionmgr,undo,logicRect,new pIconTemplate,stateMgr</w:t>
+      </w:r>
+      <w:r>
+        <w:rPr>
+          <w:rFonts w:hint="eastAsia"/>
+          <w:sz w:val="24"/>
+          <w:szCs w:val="24"/>
+        </w:rPr>
+        <w:t>类</w:t>
+      </w:r>
+      <w:r>
+        <w:rPr>
+          <w:rFonts w:hint="eastAsia"/>
+          <w:sz w:val="24"/>
+          <w:szCs w:val="24"/>
+        </w:rPr>
+        <w:t>)</w:t>
+      </w:r>
+    </w:p>
+    <w:p>
+      <w:pPr>
+        <w:pStyle w:val="a5"/>
+        <w:ind w:leftChars="171" w:left="359" w:firstLineChars="50" w:firstLine="120"/>
+        <w:rPr>
+          <w:sz w:val="24"/>
+          <w:szCs w:val="24"/>
+        </w:rPr>
+      </w:pPr>
+      <w:r>
+        <w:rPr>
+          <w:rFonts w:hint="eastAsia"/>
+          <w:sz w:val="24"/>
+          <w:szCs w:val="24"/>
+        </w:rPr>
+        <w:t>iconFrame</w:t>
+      </w:r>
+      <w:r>
+        <w:rPr>
+          <w:rFonts w:hint="eastAsia"/>
+          <w:sz w:val="24"/>
+          <w:szCs w:val="24"/>
+        </w:rPr>
+        <w:t>的创建时</w:t>
       </w:r>
     </w:p>
     <w:sectPr>
@@ -2240,15 +2833,15 @@
 </file>
 
 <file path=word/endnotes.xml><?xml version="1.0" encoding="utf-8"?>
-<w:endnotes xmlns:wpc="http://schemas.microsoft.com/office/word/2010/wordprocessingCanvas" xmlns:mo="http://schemas.microsoft.com/office/mac/office/2008/main" xmlns:mc="http://schemas.openxmlformats.org/markup-compatibility/2006" xmlns:mv="urn:schemas-microsoft-com:mac:vml" xmlns:o="urn:schemas-microsoft-com:office:office" xmlns:r="http://schemas.openxmlformats.org/officeDocument/2006/relationships" xmlns:m="http://schemas.openxmlformats.org/officeDocument/2006/math" xmlns:v="urn:schemas-microsoft-com:vml" xmlns:wp14="http://schemas.microsoft.com/office/word/2010/wordprocessingDrawing" xmlns:wp="http://schemas.openxmlformats.org/drawingml/2006/wordprocessingDrawing" xmlns:w10="urn:schemas-microsoft-com:office:word" xmlns:w="http://schemas.openxmlformats.org/wordprocessingml/2006/main" xmlns:w14="http://schemas.microsoft.com/office/word/2010/wordml" xmlns:w15="http://schemas.microsoft.com/office/word/2012/wordml" xmlns:wpg="http://schemas.microsoft.com/office/word/2010/wordprocessingGroup" xmlns:wpi="http://schemas.microsoft.com/office/word/2010/wordprocessingInk" xmlns:wne="http://schemas.microsoft.com/office/word/2006/wordml" xmlns:wps="http://schemas.microsoft.com/office/word/2010/wordprocessingShape" mc:Ignorable="w14 w15 wp14">
-  <w:endnote w:type="separator" w:id="-1">
+<w:endnotes xmlns:ve="http://schemas.openxmlformats.org/markup-compatibility/2006" xmlns:o="urn:schemas-microsoft-com:office:office" xmlns:r="http://schemas.openxmlformats.org/officeDocument/2006/relationships" xmlns:m="http://schemas.openxmlformats.org/officeDocument/2006/math" xmlns:v="urn:schemas-microsoft-com:vml" xmlns:wp="http://schemas.openxmlformats.org/drawingml/2006/wordprocessingDrawing" xmlns:w10="urn:schemas-microsoft-com:office:word" xmlns:w="http://schemas.openxmlformats.org/wordprocessingml/2006/main" xmlns:wne="http://schemas.microsoft.com/office/word/2006/wordml">
+  <w:endnote w:type="separator" w:id="0">
     <w:p>
       <w:r>
         <w:separator/>
       </w:r>
     </w:p>
   </w:endnote>
-  <w:endnote w:type="continuationSeparator" w:id="0">
+  <w:endnote w:type="continuationSeparator" w:id="1">
     <w:p>
       <w:r>
         <w:continuationSeparator/>
@@ -2259,15 +2852,15 @@
 </file>
 
 <file path=word/footnotes.xml><?xml version="1.0" encoding="utf-8"?>
-<w:footnotes xmlns:wpc="http://schemas.microsoft.com/office/word/2010/wordprocessingCanvas" xmlns:mo="http://schemas.microsoft.com/office/mac/office/2008/main" xmlns:mc="http://schemas.openxmlformats.org/markup-compatibility/2006" xmlns:mv="urn:schemas-microsoft-com:mac:vml" xmlns:o="urn:schemas-microsoft-com:office:office" xmlns:r="http://schemas.openxmlformats.org/officeDocument/2006/relationships" xmlns:m="http://schemas.openxmlformats.org/officeDocument/2006/math" xmlns:v="urn:schemas-microsoft-com:vml" xmlns:wp14="http://schemas.microsoft.com/office/word/2010/wordprocessingDrawing" xmlns:wp="http://schemas.openxmlformats.org/drawingml/2006/wordprocessingDrawing" xmlns:w10="urn:schemas-microsoft-com:office:word" xmlns:w="http://schemas.openxmlformats.org/wordprocessingml/2006/main" xmlns:w14="http://schemas.microsoft.com/office/word/2010/wordml" xmlns:w15="http://schemas.microsoft.com/office/word/2012/wordml" xmlns:wpg="http://schemas.microsoft.com/office/word/2010/wordprocessingGroup" xmlns:wpi="http://schemas.microsoft.com/office/word/2010/wordprocessingInk" xmlns:wne="http://schemas.microsoft.com/office/word/2006/wordml" xmlns:wps="http://schemas.microsoft.com/office/word/2010/wordprocessingShape" mc:Ignorable="w14 w15 wp14">
-  <w:footnote w:type="separator" w:id="-1">
+<w:footnotes xmlns:ve="http://schemas.openxmlformats.org/markup-compatibility/2006" xmlns:o="urn:schemas-microsoft-com:office:office" xmlns:r="http://schemas.openxmlformats.org/officeDocument/2006/relationships" xmlns:m="http://schemas.openxmlformats.org/officeDocument/2006/math" xmlns:v="urn:schemas-microsoft-com:vml" xmlns:wp="http://schemas.openxmlformats.org/drawingml/2006/wordprocessingDrawing" xmlns:w10="urn:schemas-microsoft-com:office:word" xmlns:w="http://schemas.openxmlformats.org/wordprocessingml/2006/main" xmlns:wne="http://schemas.microsoft.com/office/word/2006/wordml">
+  <w:footnote w:type="separator" w:id="0">
     <w:p>
       <w:r>
         <w:separator/>
       </w:r>
     </w:p>
   </w:footnote>
-  <w:footnote w:type="continuationSeparator" w:id="0">
+  <w:footnote w:type="continuationSeparator" w:id="1">
     <w:p>
       <w:r>
         <w:continuationSeparator/>
@@ -2278,12 +2871,12 @@
 </file>
 
 <file path=word/numbering.xml><?xml version="1.0" encoding="utf-8"?>
-<w:numbering xmlns:wpc="http://schemas.microsoft.com/office/word/2010/wordprocessingCanvas" xmlns:mo="http://schemas.microsoft.com/office/mac/office/2008/main" xmlns:mc="http://schemas.openxmlformats.org/markup-compatibility/2006" xmlns:mv="urn:schemas-microsoft-com:mac:vml" xmlns:o="urn:schemas-microsoft-com:office:office" xmlns:r="http://schemas.openxmlformats.org/officeDocument/2006/relationships" xmlns:m="http://schemas.openxmlformats.org/officeDocument/2006/math" xmlns:v="urn:schemas-microsoft-com:vml" xmlns:wp14="http://schemas.microsoft.com/office/word/2010/wordprocessingDrawing" xmlns:wp="http://schemas.openxmlformats.org/drawingml/2006/wordprocessingDrawing" xmlns:w10="urn:schemas-microsoft-com:office:word" xmlns:w="http://schemas.openxmlformats.org/wordprocessingml/2006/main" xmlns:w14="http://schemas.microsoft.com/office/word/2010/wordml" xmlns:w15="http://schemas.microsoft.com/office/word/2012/wordml" xmlns:wpg="http://schemas.microsoft.com/office/word/2010/wordprocessingGroup" xmlns:wpi="http://schemas.microsoft.com/office/word/2010/wordprocessingInk" xmlns:wne="http://schemas.microsoft.com/office/word/2006/wordml" xmlns:wps="http://schemas.microsoft.com/office/word/2010/wordprocessingShape" mc:Ignorable="w14 w15 wp14">
+<w:numbering xmlns:ve="http://schemas.openxmlformats.org/markup-compatibility/2006" xmlns:o="urn:schemas-microsoft-com:office:office" xmlns:r="http://schemas.openxmlformats.org/officeDocument/2006/relationships" xmlns:m="http://schemas.openxmlformats.org/officeDocument/2006/math" xmlns:v="urn:schemas-microsoft-com:vml" xmlns:wp="http://schemas.openxmlformats.org/drawingml/2006/wordprocessingDrawing" xmlns:w10="urn:schemas-microsoft-com:office:word" xmlns:w="http://schemas.openxmlformats.org/wordprocessingml/2006/main" xmlns:wne="http://schemas.microsoft.com/office/word/2006/wordml">
   <w:abstractNum w:abstractNumId="0">
-    <w:nsid w:val="6BF14F2A"/>
+    <w:nsid w:val="532E6265"/>
     <w:multiLevelType w:val="hybridMultilevel"/>
-    <w:tmpl w:val="4C7A55D4"/>
-    <w:lvl w:ilvl="0" w:tplc="30D0F234">
+    <w:tmpl w:val="5906BB10"/>
+    <w:lvl w:ilvl="0" w:tplc="438481AE">
       <w:start w:val="1"/>
       <w:numFmt w:val="decimal"/>
       <w:lvlText w:val="%1."/>
@@ -2368,14 +2961,106 @@
       </w:pPr>
     </w:lvl>
   </w:abstractNum>
+  <w:abstractNum w:abstractNumId="1">
+    <w:nsid w:val="6BF14F2A"/>
+    <w:multiLevelType w:val="hybridMultilevel"/>
+    <w:tmpl w:val="4C7A55D4"/>
+    <w:lvl w:ilvl="0" w:tplc="30D0F234">
+      <w:start w:val="1"/>
+      <w:numFmt w:val="decimal"/>
+      <w:lvlText w:val="%1."/>
+      <w:lvlJc w:val="left"/>
+      <w:pPr>
+        <w:ind w:left="360" w:hanging="360"/>
+      </w:pPr>
+      <w:rPr>
+        <w:rFonts w:hint="default"/>
+      </w:rPr>
+    </w:lvl>
+    <w:lvl w:ilvl="1" w:tplc="04090019" w:tentative="1">
+      <w:start w:val="1"/>
+      <w:numFmt w:val="lowerLetter"/>
+      <w:lvlText w:val="%2)"/>
+      <w:lvlJc w:val="left"/>
+      <w:pPr>
+        <w:ind w:left="840" w:hanging="420"/>
+      </w:pPr>
+    </w:lvl>
+    <w:lvl w:ilvl="2" w:tplc="0409001B" w:tentative="1">
+      <w:start w:val="1"/>
+      <w:numFmt w:val="lowerRoman"/>
+      <w:lvlText w:val="%3."/>
+      <w:lvlJc w:val="right"/>
+      <w:pPr>
+        <w:ind w:left="1260" w:hanging="420"/>
+      </w:pPr>
+    </w:lvl>
+    <w:lvl w:ilvl="3" w:tplc="0409000F" w:tentative="1">
+      <w:start w:val="1"/>
+      <w:numFmt w:val="decimal"/>
+      <w:lvlText w:val="%4."/>
+      <w:lvlJc w:val="left"/>
+      <w:pPr>
+        <w:ind w:left="1680" w:hanging="420"/>
+      </w:pPr>
+    </w:lvl>
+    <w:lvl w:ilvl="4" w:tplc="04090019" w:tentative="1">
+      <w:start w:val="1"/>
+      <w:numFmt w:val="lowerLetter"/>
+      <w:lvlText w:val="%5)"/>
+      <w:lvlJc w:val="left"/>
+      <w:pPr>
+        <w:ind w:left="2100" w:hanging="420"/>
+      </w:pPr>
+    </w:lvl>
+    <w:lvl w:ilvl="5" w:tplc="0409001B" w:tentative="1">
+      <w:start w:val="1"/>
+      <w:numFmt w:val="lowerRoman"/>
+      <w:lvlText w:val="%6."/>
+      <w:lvlJc w:val="right"/>
+      <w:pPr>
+        <w:ind w:left="2520" w:hanging="420"/>
+      </w:pPr>
+    </w:lvl>
+    <w:lvl w:ilvl="6" w:tplc="0409000F" w:tentative="1">
+      <w:start w:val="1"/>
+      <w:numFmt w:val="decimal"/>
+      <w:lvlText w:val="%7."/>
+      <w:lvlJc w:val="left"/>
+      <w:pPr>
+        <w:ind w:left="2940" w:hanging="420"/>
+      </w:pPr>
+    </w:lvl>
+    <w:lvl w:ilvl="7" w:tplc="04090019" w:tentative="1">
+      <w:start w:val="1"/>
+      <w:numFmt w:val="lowerLetter"/>
+      <w:lvlText w:val="%8)"/>
+      <w:lvlJc w:val="left"/>
+      <w:pPr>
+        <w:ind w:left="3360" w:hanging="420"/>
+      </w:pPr>
+    </w:lvl>
+    <w:lvl w:ilvl="8" w:tplc="0409001B" w:tentative="1">
+      <w:start w:val="1"/>
+      <w:numFmt w:val="lowerRoman"/>
+      <w:lvlText w:val="%9."/>
+      <w:lvlJc w:val="right"/>
+      <w:pPr>
+        <w:ind w:left="3780" w:hanging="420"/>
+      </w:pPr>
+    </w:lvl>
+  </w:abstractNum>
   <w:num w:numId="1">
+    <w:abstractNumId w:val="1"/>
+  </w:num>
+  <w:num w:numId="2">
     <w:abstractNumId w:val="0"/>
   </w:num>
 </w:numbering>
 </file>
 
 <file path=word/styles.xml><?xml version="1.0" encoding="utf-8"?>
-<w:styles xmlns:mc="http://schemas.openxmlformats.org/markup-compatibility/2006" xmlns:r="http://schemas.openxmlformats.org/officeDocument/2006/relationships" xmlns:w="http://schemas.openxmlformats.org/wordprocessingml/2006/main" xmlns:w14="http://schemas.microsoft.com/office/word/2010/wordml" xmlns:w15="http://schemas.microsoft.com/office/word/2012/wordml" mc:Ignorable="w14 w15">
+<w:styles xmlns:r="http://schemas.openxmlformats.org/officeDocument/2006/relationships" xmlns:w="http://schemas.openxmlformats.org/wordprocessingml/2006/main">
   <w:docDefaults>
     <w:rPrDefault>
       <w:rPr>
@@ -2388,389 +3073,144 @@
     </w:rPrDefault>
     <w:pPrDefault/>
   </w:docDefaults>
-  <w:latentStyles w:defLockedState="0" w:defUIPriority="99" w:defSemiHidden="0" w:defUnhideWhenUsed="0" w:defQFormat="0" w:count="382">
-    <w:lsdException w:name="Normal" w:uiPriority="0" w:qFormat="1"/>
-    <w:lsdException w:name="heading 1" w:uiPriority="9" w:qFormat="1"/>
-    <w:lsdException w:name="heading 2" w:semiHidden="1" w:uiPriority="9" w:unhideWhenUsed="1" w:qFormat="1"/>
-    <w:lsdException w:name="heading 3" w:semiHidden="1" w:uiPriority="9" w:unhideWhenUsed="1" w:qFormat="1"/>
-    <w:lsdException w:name="heading 4" w:semiHidden="1" w:uiPriority="9" w:unhideWhenUsed="1" w:qFormat="1"/>
-    <w:lsdException w:name="heading 5" w:semiHidden="1" w:uiPriority="9" w:unhideWhenUsed="1" w:qFormat="1"/>
-    <w:lsdException w:name="heading 6" w:semiHidden="1" w:uiPriority="9" w:unhideWhenUsed="1" w:qFormat="1"/>
-    <w:lsdException w:name="heading 7" w:semiHidden="1" w:uiPriority="9" w:unhideWhenUsed="1" w:qFormat="1"/>
-    <w:lsdException w:name="heading 8" w:semiHidden="1" w:uiPriority="9" w:unhideWhenUsed="1" w:qFormat="1"/>
-    <w:lsdException w:name="heading 9" w:semiHidden="1" w:uiPriority="9" w:unhideWhenUsed="1" w:qFormat="1"/>
-    <w:lsdException w:name="index 1" w:semiHidden="1" w:unhideWhenUsed="1"/>
-    <w:lsdException w:name="index 2" w:semiHidden="1" w:unhideWhenUsed="1"/>
-    <w:lsdException w:name="index 3" w:semiHidden="1" w:unhideWhenUsed="1"/>
-    <w:lsdException w:name="index 4" w:semiHidden="1" w:unhideWhenUsed="1"/>
-    <w:lsdException w:name="index 5" w:semiHidden="1" w:unhideWhenUsed="1"/>
-    <w:lsdException w:name="index 6" w:semiHidden="1" w:unhideWhenUsed="1"/>
-    <w:lsdException w:name="index 7" w:semiHidden="1" w:unhideWhenUsed="1"/>
-    <w:lsdException w:name="index 8" w:semiHidden="1" w:unhideWhenUsed="1"/>
-    <w:lsdException w:name="index 9" w:semiHidden="1" w:unhideWhenUsed="1"/>
-    <w:lsdException w:name="toc 1" w:semiHidden="1" w:uiPriority="39" w:unhideWhenUsed="1"/>
-    <w:lsdException w:name="toc 2" w:semiHidden="1" w:uiPriority="39" w:unhideWhenUsed="1"/>
-    <w:lsdException w:name="toc 3" w:semiHidden="1" w:uiPriority="39" w:unhideWhenUsed="1"/>
-    <w:lsdException w:name="toc 4" w:semiHidden="1" w:uiPriority="39" w:unhideWhenUsed="1"/>
-    <w:lsdException w:name="toc 5" w:semiHidden="1" w:uiPriority="39" w:unhideWhenUsed="1"/>
-    <w:lsdException w:name="toc 6" w:semiHidden="1" w:uiPriority="39" w:unhideWhenUsed="1"/>
-    <w:lsdException w:name="toc 7" w:semiHidden="1" w:uiPriority="39" w:unhideWhenUsed="1"/>
-    <w:lsdException w:name="toc 8" w:semiHidden="1" w:uiPriority="39" w:unhideWhenUsed="1"/>
-    <w:lsdException w:name="toc 9" w:semiHidden="1" w:uiPriority="39" w:unhideWhenUsed="1"/>
-    <w:lsdException w:name="Normal Indent" w:semiHidden="1" w:unhideWhenUsed="1"/>
-    <w:lsdException w:name="footnote text" w:semiHidden="1" w:unhideWhenUsed="1"/>
-    <w:lsdException w:name="annotation text" w:semiHidden="1" w:unhideWhenUsed="1"/>
-    <w:lsdException w:name="header" w:semiHidden="1" w:unhideWhenUsed="1"/>
-    <w:lsdException w:name="footer" w:semiHidden="1" w:unhideWhenUsed="1"/>
-    <w:lsdException w:name="index heading" w:semiHidden="1" w:unhideWhenUsed="1"/>
-    <w:lsdException w:name="caption" w:semiHidden="1" w:uiPriority="35" w:unhideWhenUsed="1" w:qFormat="1"/>
-    <w:lsdException w:name="table of figures" w:semiHidden="1" w:unhideWhenUsed="1"/>
-    <w:lsdException w:name="envelope address" w:semiHidden="1" w:unhideWhenUsed="1"/>
-    <w:lsdException w:name="envelope return" w:semiHidden="1" w:unhideWhenUsed="1"/>
-    <w:lsdException w:name="footnote reference" w:semiHidden="1" w:unhideWhenUsed="1"/>
-    <w:lsdException w:name="annotation reference" w:semiHidden="1" w:unhideWhenUsed="1"/>
-    <w:lsdException w:name="line number" w:semiHidden="1" w:unhideWhenUsed="1"/>
-    <w:lsdException w:name="page number" w:semiHidden="1" w:unhideWhenUsed="1"/>
-    <w:lsdException w:name="endnote reference" w:semiHidden="1" w:unhideWhenUsed="1"/>
-    <w:lsdException w:name="endnote text" w:semiHidden="1" w:unhideWhenUsed="1"/>
-    <w:lsdException w:name="table of authorities" w:semiHidden="1" w:unhideWhenUsed="1"/>
-    <w:lsdException w:name="macro" w:semiHidden="1" w:unhideWhenUsed="1"/>
-    <w:lsdException w:name="toa heading" w:semiHidden="1" w:unhideWhenUsed="1"/>
-    <w:lsdException w:name="List" w:semiHidden="1" w:unhideWhenUsed="1"/>
-    <w:lsdException w:name="List Bullet" w:semiHidden="1" w:unhideWhenUsed="1"/>
-    <w:lsdException w:name="List Number" w:semiHidden="1" w:unhideWhenUsed="1"/>
-    <w:lsdException w:name="List 2" w:semiHidden="1" w:unhideWhenUsed="1"/>
-    <w:lsdException w:name="List 3" w:semiHidden="1" w:unhideWhenUsed="1"/>
-    <w:lsdException w:name="List 4" w:semiHidden="1" w:unhideWhenUsed="1"/>
-    <w:lsdException w:name="List 5" w:semiHidden="1" w:unhideWhenUsed="1"/>
-    <w:lsdException w:name="List Bullet 2" w:semiHidden="1" w:unhideWhenUsed="1"/>
-    <w:lsdException w:name="List Bullet 3" w:semiHidden="1" w:unhideWhenUsed="1"/>
-    <w:lsdException w:name="List Bullet 4" w:semiHidden="1" w:unhideWhenUsed="1"/>
-    <w:lsdException w:name="List Bullet 5" w:semiHidden="1" w:unhideWhenUsed="1"/>
-    <w:lsdException w:name="List Number 2" w:semiHidden="1" w:unhideWhenUsed="1"/>
-    <w:lsdException w:name="List Number 3" w:semiHidden="1" w:unhideWhenUsed="1"/>
-    <w:lsdException w:name="List Number 4" w:semiHidden="1" w:unhideWhenUsed="1"/>
-    <w:lsdException w:name="List Number 5" w:semiHidden="1" w:unhideWhenUsed="1"/>
-    <w:lsdException w:name="Title" w:uiPriority="10" w:qFormat="1"/>
-    <w:lsdException w:name="Closing" w:semiHidden="1" w:unhideWhenUsed="1"/>
-    <w:lsdException w:name="Signature" w:semiHidden="1" w:unhideWhenUsed="1"/>
-    <w:lsdException w:name="Default Paragraph Font" w:semiHidden="1" w:uiPriority="1" w:unhideWhenUsed="1"/>
-    <w:lsdException w:name="Body Text" w:semiHidden="1" w:unhideWhenUsed="1"/>
-    <w:lsdException w:name="Body Text Indent" w:semiHidden="1" w:unhideWhenUsed="1"/>
-    <w:lsdException w:name="List Continue" w:semiHidden="1" w:unhideWhenUsed="1"/>
-    <w:lsdException w:name="List Continue 2" w:semiHidden="1" w:unhideWhenUsed="1"/>
-    <w:lsdException w:name="List Continue 3" w:semiHidden="1" w:unhideWhenUsed="1"/>
-    <w:lsdException w:name="List Continue 4" w:semiHidden="1" w:unhideWhenUsed="1"/>
-    <w:lsdException w:name="List Continue 5" w:semiHidden="1" w:unhideWhenUsed="1"/>
-    <w:lsdException w:name="Message Header" w:semiHidden="1" w:unhideWhenUsed="1"/>
-    <w:lsdException w:name="Subtitle" w:uiPriority="11" w:qFormat="1"/>
-    <w:lsdException w:name="Salutation" w:semiHidden="1" w:unhideWhenUsed="1"/>
-    <w:lsdException w:name="Date" w:semiHidden="1" w:unhideWhenUsed="1"/>
-    <w:lsdException w:name="Body Text First Indent" w:semiHidden="1" w:unhideWhenUsed="1"/>
-    <w:lsdException w:name="Body Text First Indent 2" w:semiHidden="1" w:unhideWhenUsed="1"/>
-    <w:lsdException w:name="Note Heading" w:semiHidden="1" w:unhideWhenUsed="1"/>
-    <w:lsdException w:name="Body Text 2" w:semiHidden="1" w:unhideWhenUsed="1"/>
-    <w:lsdException w:name="Body Text 3" w:semiHidden="1" w:unhideWhenUsed="1"/>
-    <w:lsdException w:name="Body Text Indent 2" w:semiHidden="1" w:unhideWhenUsed="1"/>
-    <w:lsdException w:name="Body Text Indent 3" w:semiHidden="1" w:unhideWhenUsed="1"/>
-    <w:lsdException w:name="Block Text" w:semiHidden="1" w:unhideWhenUsed="1"/>
-    <w:lsdException w:name="Hyperlink" w:semiHidden="1" w:unhideWhenUsed="1"/>
-    <w:lsdException w:name="FollowedHyperlink" w:semiHidden="1" w:unhideWhenUsed="1"/>
-    <w:lsdException w:name="Strong" w:uiPriority="22" w:qFormat="1"/>
-    <w:lsdException w:name="Emphasis" w:uiPriority="20" w:qFormat="1"/>
-    <w:lsdException w:name="Document Map" w:semiHidden="1" w:unhideWhenUsed="1"/>
-    <w:lsdException w:name="Plain Text" w:semiHidden="1" w:unhideWhenUsed="1"/>
-    <w:lsdException w:name="E-mail Signature" w:semiHidden="1" w:unhideWhenUsed="1"/>
-    <w:lsdException w:name="HTML Top of Form" w:semiHidden="1" w:unhideWhenUsed="1"/>
-    <w:lsdException w:name="HTML Bottom of Form" w:semiHidden="1" w:unhideWhenUsed="1"/>
-    <w:lsdException w:name="Normal (Web)" w:semiHidden="1" w:unhideWhenUsed="1"/>
-    <w:lsdException w:name="HTML Acronym" w:semiHidden="1" w:unhideWhenUsed="1"/>
-    <w:lsdException w:name="HTML Address" w:semiHidden="1" w:unhideWhenUsed="1"/>
-    <w:lsdException w:name="HTML Cite" w:semiHidden="1" w:unhideWhenUsed="1"/>
-    <w:lsdException w:name="HTML Code" w:semiHidden="1" w:unhideWhenUsed="1"/>
-    <w:lsdException w:name="HTML Definition" w:semiHidden="1" w:unhideWhenUsed="1"/>
-    <w:lsdException w:name="HTML Keyboard" w:semiHidden="1" w:unhideWhenUsed="1"/>
-    <w:lsdException w:name="HTML Preformatted" w:semiHidden="1" w:unhideWhenUsed="1"/>
-    <w:lsdException w:name="HTML Sample" w:semiHidden="1" w:unhideWhenUsed="1"/>
-    <w:lsdException w:name="HTML Typewriter" w:semiHidden="1" w:unhideWhenUsed="1"/>
-    <w:lsdException w:name="HTML Variable" w:semiHidden="1" w:unhideWhenUsed="1"/>
-    <w:lsdException w:name="Normal Table" w:semiHidden="1" w:unhideWhenUsed="1"/>
-    <w:lsdException w:name="annotation subject" w:semiHidden="1" w:unhideWhenUsed="1"/>
-    <w:lsdException w:name="No List" w:semiHidden="1" w:unhideWhenUsed="1"/>
-    <w:lsdException w:name="Outline List 1" w:semiHidden="1" w:unhideWhenUsed="1"/>
-    <w:lsdException w:name="Outline List 2" w:semiHidden="1" w:unhideWhenUsed="1"/>
-    <w:lsdException w:name="Outline List 3" w:semiHidden="1" w:unhideWhenUsed="1"/>
-    <w:lsdException w:name="Table Simple 1" w:semiHidden="1" w:unhideWhenUsed="1"/>
-    <w:lsdException w:name="Table Simple 2" w:semiHidden="1" w:unhideWhenUsed="1"/>
-    <w:lsdException w:name="Table Simple 3" w:semiHidden="1" w:unhideWhenUsed="1"/>
-    <w:lsdException w:name="Table Classic 1" w:semiHidden="1" w:unhideWhenUsed="1"/>
-    <w:lsdException w:name="Table Classic 2" w:semiHidden="1" w:unhideWhenUsed="1"/>
-    <w:lsdException w:name="Table Classic 3" w:semiHidden="1" w:unhideWhenUsed="1"/>
-    <w:lsdException w:name="Table Classic 4" w:semiHidden="1" w:unhideWhenUsed="1"/>
-    <w:lsdException w:name="Table Colorful 1" w:semiHidden="1" w:unhideWhenUsed="1"/>
-    <w:lsdException w:name="Table Colorful 2" w:semiHidden="1" w:unhideWhenUsed="1"/>
-    <w:lsdException w:name="Table Colorful 3" w:semiHidden="1" w:unhideWhenUsed="1"/>
-    <w:lsdException w:name="Table Columns 1" w:semiHidden="1" w:unhideWhenUsed="1"/>
-    <w:lsdException w:name="Table Columns 2" w:semiHidden="1" w:unhideWhenUsed="1"/>
-    <w:lsdException w:name="Table Columns 3" w:semiHidden="1" w:unhideWhenUsed="1"/>
-    <w:lsdException w:name="Table Columns 4" w:semiHidden="1" w:unhideWhenUsed="1"/>
-    <w:lsdException w:name="Table Columns 5" w:semiHidden="1" w:unhideWhenUsed="1"/>
-    <w:lsdException w:name="Table Grid 1" w:semiHidden="1" w:unhideWhenUsed="1"/>
-    <w:lsdException w:name="Table Grid 2" w:semiHidden="1" w:unhideWhenUsed="1"/>
-    <w:lsdException w:name="Table Grid 3" w:semiHidden="1" w:unhideWhenUsed="1"/>
-    <w:lsdException w:name="Table Grid 4" w:semiHidden="1" w:unhideWhenUsed="1"/>
-    <w:lsdException w:name="Table Grid 5" w:semiHidden="1" w:unhideWhenUsed="1"/>
-    <w:lsdException w:name="Table Grid 6" w:semiHidden="1" w:unhideWhenUsed="1"/>
-    <w:lsdException w:name="Table Grid 7" w:semiHidden="1" w:unhideWhenUsed="1"/>
-    <w:lsdException w:name="Table Grid 8" w:semiHidden="1" w:unhideWhenUsed="1"/>
-    <w:lsdException w:name="Table List 1" w:semiHidden="1" w:unhideWhenUsed="1"/>
-    <w:lsdException w:name="Table List 2" w:semiHidden="1" w:unhideWhenUsed="1"/>
-    <w:lsdException w:name="Table List 3" w:semiHidden="1" w:unhideWhenUsed="1"/>
-    <w:lsdException w:name="Table List 4" w:semiHidden="1" w:unhideWhenUsed="1"/>
-    <w:lsdException w:name="Table List 5" w:semiHidden="1" w:unhideWhenUsed="1"/>
-    <w:lsdException w:name="Table List 6" w:semiHidden="1" w:unhideWhenUsed="1"/>
-    <w:lsdException w:name="Table List 7" w:semiHidden="1" w:unhideWhenUsed="1"/>
-    <w:lsdException w:name="Table List 8" w:semiHidden="1" w:unhideWhenUsed="1"/>
-    <w:lsdException w:name="Table 3D effects 1" w:semiHidden="1" w:unhideWhenUsed="1"/>
-    <w:lsdException w:name="Table 3D effects 2" w:semiHidden="1" w:unhideWhenUsed="1"/>
-    <w:lsdException w:name="Table 3D effects 3" w:semiHidden="1" w:unhideWhenUsed="1"/>
-    <w:lsdException w:name="Table Contemporary" w:semiHidden="1" w:unhideWhenUsed="1"/>
-    <w:lsdException w:name="Table Elegant" w:semiHidden="1" w:unhideWhenUsed="1"/>
-    <w:lsdException w:name="Table Professional" w:semiHidden="1" w:unhideWhenUsed="1"/>
-    <w:lsdException w:name="Table Subtle 1" w:semiHidden="1" w:unhideWhenUsed="1"/>
-    <w:lsdException w:name="Table Subtle 2" w:semiHidden="1" w:unhideWhenUsed="1"/>
-    <w:lsdException w:name="Table Web 1" w:semiHidden="1" w:unhideWhenUsed="1"/>
-    <w:lsdException w:name="Table Web 2" w:semiHidden="1" w:unhideWhenUsed="1"/>
-    <w:lsdException w:name="Table Web 3" w:semiHidden="1" w:unhideWhenUsed="1"/>
-    <w:lsdException w:name="Balloon Text" w:semiHidden="1" w:unhideWhenUsed="1"/>
-    <w:lsdException w:name="Table Grid" w:uiPriority="59"/>
-    <w:lsdException w:name="Table Theme" w:semiHidden="1" w:unhideWhenUsed="1"/>
-    <w:lsdException w:name="Note Level 1" w:semiHidden="1" w:unhideWhenUsed="1"/>
-    <w:lsdException w:name="Note Level 2" w:semiHidden="1" w:unhideWhenUsed="1"/>
-    <w:lsdException w:name="Note Level 3" w:semiHidden="1" w:unhideWhenUsed="1"/>
-    <w:lsdException w:name="Note Level 4" w:semiHidden="1" w:unhideWhenUsed="1"/>
-    <w:lsdException w:name="Note Level 5" w:semiHidden="1" w:unhideWhenUsed="1"/>
-    <w:lsdException w:name="Note Level 6" w:semiHidden="1" w:unhideWhenUsed="1"/>
-    <w:lsdException w:name="Note Level 7" w:semiHidden="1" w:unhideWhenUsed="1"/>
-    <w:lsdException w:name="Note Level 8" w:semiHidden="1" w:unhideWhenUsed="1"/>
-    <w:lsdException w:name="Note Level 9" w:semiHidden="1" w:unhideWhenUsed="1"/>
-    <w:lsdException w:name="Placeholder Text" w:semiHidden="1"/>
-    <w:lsdException w:name="No Spacing" w:uiPriority="1" w:qFormat="1"/>
-    <w:lsdException w:name="Light Shading" w:uiPriority="60"/>
-    <w:lsdException w:name="Light List" w:uiPriority="61"/>
-    <w:lsdException w:name="Light Grid" w:uiPriority="62"/>
-    <w:lsdException w:name="Medium Shading 1" w:uiPriority="63"/>
-    <w:lsdException w:name="Medium Shading 2" w:uiPriority="64"/>
-    <w:lsdException w:name="Medium List 1" w:uiPriority="65"/>
-    <w:lsdException w:name="Medium List 2" w:uiPriority="66"/>
-    <w:lsdException w:name="Medium Grid 1" w:uiPriority="67"/>
-    <w:lsdException w:name="Medium Grid 2" w:uiPriority="68"/>
-    <w:lsdException w:name="Medium Grid 3" w:uiPriority="69"/>
-    <w:lsdException w:name="Dark List" w:uiPriority="70"/>
-    <w:lsdException w:name="Colorful Shading" w:uiPriority="71"/>
-    <w:lsdException w:name="Colorful List" w:uiPriority="72"/>
-    <w:lsdException w:name="Colorful Grid" w:uiPriority="73"/>
-    <w:lsdException w:name="Light Shading Accent 1" w:uiPriority="60"/>
-    <w:lsdException w:name="Light List Accent 1" w:uiPriority="61"/>
-    <w:lsdException w:name="Light Grid Accent 1" w:uiPriority="62"/>
-    <w:lsdException w:name="Medium Shading 1 Accent 1" w:uiPriority="63"/>
-    <w:lsdException w:name="Medium Shading 2 Accent 1" w:uiPriority="64"/>
-    <w:lsdException w:name="Medium List 1 Accent 1" w:uiPriority="65"/>
-    <w:lsdException w:name="Revision" w:semiHidden="1"/>
-    <w:lsdException w:name="List Paragraph" w:uiPriority="34" w:qFormat="1"/>
-    <w:lsdException w:name="Quote" w:uiPriority="29" w:qFormat="1"/>
-    <w:lsdException w:name="Intense Quote" w:uiPriority="30" w:qFormat="1"/>
-    <w:lsdException w:name="Medium List 2 Accent 1" w:uiPriority="66"/>
-    <w:lsdException w:name="Medium Grid 1 Accent 1" w:uiPriority="67"/>
-    <w:lsdException w:name="Medium Grid 2 Accent 1" w:uiPriority="68"/>
-    <w:lsdException w:name="Medium Grid 3 Accent 1" w:uiPriority="69"/>
-    <w:lsdException w:name="Dark List Accent 1" w:uiPriority="70"/>
-    <w:lsdException w:name="Colorful Shading Accent 1" w:uiPriority="71"/>
-    <w:lsdException w:name="Colorful List Accent 1" w:uiPriority="72"/>
-    <w:lsdException w:name="Colorful Grid Accent 1" w:uiPriority="73"/>
-    <w:lsdException w:name="Light Shading Accent 2" w:uiPriority="60"/>
-    <w:lsdException w:name="Light List Accent 2" w:uiPriority="61"/>
-    <w:lsdException w:name="Light Grid Accent 2" w:uiPriority="62"/>
-    <w:lsdException w:name="Medium Shading 1 Accent 2" w:uiPriority="63"/>
-    <w:lsdException w:name="Medium Shading 2 Accent 2" w:uiPriority="64"/>
-    <w:lsdException w:name="Medium List 1 Accent 2" w:uiPriority="65"/>
-    <w:lsdException w:name="Medium List 2 Accent 2" w:uiPriority="66"/>
-    <w:lsdException w:name="Medium Grid 1 Accent 2" w:uiPriority="67"/>
-    <w:lsdException w:name="Medium Grid 2 Accent 2" w:uiPriority="68"/>
-    <w:lsdException w:name="Medium Grid 3 Accent 2" w:uiPriority="69"/>
-    <w:lsdException w:name="Dark List Accent 2" w:uiPriority="70"/>
-    <w:lsdException w:name="Colorful Shading Accent 2" w:uiPriority="71"/>
-    <w:lsdException w:name="Colorful List Accent 2" w:uiPriority="72"/>
-    <w:lsdException w:name="Colorful Grid Accent 2" w:uiPriority="73"/>
-    <w:lsdException w:name="Light Shading Accent 3" w:uiPriority="60"/>
-    <w:lsdException w:name="Light List Accent 3" w:uiPriority="61"/>
-    <w:lsdException w:name="Light Grid Accent 3" w:uiPriority="62"/>
-    <w:lsdException w:name="Medium Shading 1 Accent 3" w:uiPriority="63"/>
-    <w:lsdException w:name="Medium Shading 2 Accent 3" w:uiPriority="64"/>
-    <w:lsdException w:name="Medium List 1 Accent 3" w:uiPriority="65"/>
-    <w:lsdException w:name="Medium List 2 Accent 3" w:uiPriority="66"/>
-    <w:lsdException w:name="Medium Grid 1 Accent 3" w:uiPriority="67"/>
-    <w:lsdException w:name="Medium Grid 2 Accent 3" w:uiPriority="68"/>
-    <w:lsdException w:name="Medium Grid 3 Accent 3" w:uiPriority="69"/>
-    <w:lsdException w:name="Dark List Accent 3" w:uiPriority="70"/>
-    <w:lsdException w:name="Colorful Shading Accent 3" w:uiPriority="71"/>
-    <w:lsdException w:name="Colorful List Accent 3" w:uiPriority="72"/>
-    <w:lsdException w:name="Colorful Grid Accent 3" w:uiPriority="73"/>
-    <w:lsdException w:name="Light Shading Accent 4" w:uiPriority="60"/>
-    <w:lsdException w:name="Light List Accent 4" w:uiPriority="61"/>
-    <w:lsdException w:name="Light Grid Accent 4" w:uiPriority="62"/>
-    <w:lsdException w:name="Medium Shading 1 Accent 4" w:uiPriority="63"/>
-    <w:lsdException w:name="Medium Shading 2 Accent 4" w:uiPriority="64"/>
-    <w:lsdException w:name="Medium List 1 Accent 4" w:uiPriority="65"/>
-    <w:lsdException w:name="Medium List 2 Accent 4" w:uiPriority="66"/>
-    <w:lsdException w:name="Medium Grid 1 Accent 4" w:uiPriority="67"/>
-    <w:lsdException w:name="Medium Grid 2 Accent 4" w:uiPriority="68"/>
-    <w:lsdException w:name="Medium Grid 3 Accent 4" w:uiPriority="69"/>
-    <w:lsdException w:name="Dark List Accent 4" w:uiPriority="70"/>
-    <w:lsdException w:name="Colorful Shading Accent 4" w:uiPriority="71"/>
-    <w:lsdException w:name="Colorful List Accent 4" w:uiPriority="72"/>
-    <w:lsdException w:name="Colorful Grid Accent 4" w:uiPriority="73"/>
-    <w:lsdException w:name="Light Shading Accent 5" w:uiPriority="60"/>
-    <w:lsdException w:name="Light List Accent 5" w:uiPriority="61"/>
-    <w:lsdException w:name="Light Grid Accent 5" w:uiPriority="62"/>
-    <w:lsdException w:name="Medium Shading 1 Accent 5" w:uiPriority="63"/>
-    <w:lsdException w:name="Medium Shading 2 Accent 5" w:uiPriority="64"/>
-    <w:lsdException w:name="Medium List 1 Accent 5" w:uiPriority="65"/>
-    <w:lsdException w:name="Medium List 2 Accent 5" w:uiPriority="66"/>
-    <w:lsdException w:name="Medium Grid 1 Accent 5" w:uiPriority="67"/>
-    <w:lsdException w:name="Medium Grid 2 Accent 5" w:uiPriority="68"/>
-    <w:lsdException w:name="Medium Grid 3 Accent 5" w:uiPriority="69"/>
-    <w:lsdException w:name="Dark List Accent 5" w:uiPriority="70"/>
-    <w:lsdException w:name="Colorful Shading Accent 5" w:uiPriority="71"/>
-    <w:lsdException w:name="Colorful List Accent 5" w:uiPriority="72"/>
-    <w:lsdException w:name="Colorful Grid Accent 5" w:uiPriority="73"/>
-    <w:lsdException w:name="Light Shading Accent 6" w:uiPriority="60"/>
-    <w:lsdException w:name="Light List Accent 6" w:uiPriority="61"/>
-    <w:lsdException w:name="Light Grid Accent 6" w:uiPriority="62"/>
-    <w:lsdException w:name="Medium Shading 1 Accent 6" w:uiPriority="63"/>
-    <w:lsdException w:name="Medium Shading 2 Accent 6" w:uiPriority="64"/>
-    <w:lsdException w:name="Medium List 1 Accent 6" w:uiPriority="65"/>
-    <w:lsdException w:name="Medium List 2 Accent 6" w:uiPriority="66"/>
-    <w:lsdException w:name="Medium Grid 1 Accent 6" w:uiPriority="67"/>
-    <w:lsdException w:name="Medium Grid 2 Accent 6" w:uiPriority="68"/>
-    <w:lsdException w:name="Medium Grid 3 Accent 6" w:uiPriority="69"/>
-    <w:lsdException w:name="Dark List Accent 6" w:uiPriority="70"/>
-    <w:lsdException w:name="Colorful Shading Accent 6" w:uiPriority="71"/>
-    <w:lsdException w:name="Colorful List Accent 6" w:uiPriority="72"/>
-    <w:lsdException w:name="Colorful Grid Accent 6" w:uiPriority="73"/>
-    <w:lsdException w:name="Subtle Emphasis" w:uiPriority="19" w:qFormat="1"/>
-    <w:lsdException w:name="Intense Emphasis" w:uiPriority="21" w:qFormat="1"/>
-    <w:lsdException w:name="Subtle Reference" w:uiPriority="31" w:qFormat="1"/>
-    <w:lsdException w:name="Intense Reference" w:uiPriority="32" w:qFormat="1"/>
-    <w:lsdException w:name="Book Title" w:uiPriority="33" w:qFormat="1"/>
-    <w:lsdException w:name="Bibliography" w:semiHidden="1" w:uiPriority="37" w:unhideWhenUsed="1"/>
-    <w:lsdException w:name="TOC Heading" w:semiHidden="1" w:uiPriority="39" w:unhideWhenUsed="1" w:qFormat="1"/>
-    <w:lsdException w:name="Plain Table 1" w:uiPriority="41"/>
-    <w:lsdException w:name="Plain Table 2" w:uiPriority="42"/>
-    <w:lsdException w:name="Plain Table 3" w:uiPriority="43"/>
-    <w:lsdException w:name="Plain Table 4" w:uiPriority="44"/>
-    <w:lsdException w:name="Plain Table 5" w:uiPriority="45"/>
-    <w:lsdException w:name="Grid Table Light" w:uiPriority="40"/>
-    <w:lsdException w:name="Grid Table 1 Light" w:uiPriority="46"/>
-    <w:lsdException w:name="Grid Table 2" w:uiPriority="47"/>
-    <w:lsdException w:name="Grid Table 3" w:uiPriority="48"/>
-    <w:lsdException w:name="Grid Table 4" w:uiPriority="49"/>
-    <w:lsdException w:name="Grid Table 5 Dark" w:uiPriority="50"/>
-    <w:lsdException w:name="Grid Table 6 Colorful" w:uiPriority="51"/>
-    <w:lsdException w:name="Grid Table 7 Colorful" w:uiPriority="52"/>
-    <w:lsdException w:name="Grid Table 1 Light Accent 1" w:uiPriority="46"/>
-    <w:lsdException w:name="Grid Table 2 Accent 1" w:uiPriority="47"/>
-    <w:lsdException w:name="Grid Table 3 Accent 1" w:uiPriority="48"/>
-    <w:lsdException w:name="Grid Table 4 Accent 1" w:uiPriority="49"/>
-    <w:lsdException w:name="Grid Table 5 Dark Accent 1" w:uiPriority="50"/>
-    <w:lsdException w:name="Grid Table 6 Colorful Accent 1" w:uiPriority="51"/>
-    <w:lsdException w:name="Grid Table 7 Colorful Accent 1" w:uiPriority="52"/>
-    <w:lsdException w:name="Grid Table 1 Light Accent 2" w:uiPriority="46"/>
-    <w:lsdException w:name="Grid Table 2 Accent 2" w:uiPriority="47"/>
-    <w:lsdException w:name="Grid Table 3 Accent 2" w:uiPriority="48"/>
-    <w:lsdException w:name="Grid Table 4 Accent 2" w:uiPriority="49"/>
-    <w:lsdException w:name="Grid Table 5 Dark Accent 2" w:uiPriority="50"/>
-    <w:lsdException w:name="Grid Table 6 Colorful Accent 2" w:uiPriority="51"/>
-    <w:lsdException w:name="Grid Table 7 Colorful Accent 2" w:uiPriority="52"/>
-    <w:lsdException w:name="Grid Table 1 Light Accent 3" w:uiPriority="46"/>
-    <w:lsdException w:name="Grid Table 2 Accent 3" w:uiPriority="47"/>
-    <w:lsdException w:name="Grid Table 3 Accent 3" w:uiPriority="48"/>
-    <w:lsdException w:name="Grid Table 4 Accent 3" w:uiPriority="49"/>
-    <w:lsdException w:name="Grid Table 5 Dark Accent 3" w:uiPriority="50"/>
-    <w:lsdException w:name="Grid Table 6 Colorful Accent 3" w:uiPriority="51"/>
-    <w:lsdException w:name="Grid Table 7 Colorful Accent 3" w:uiPriority="52"/>
-    <w:lsdException w:name="Grid Table 1 Light Accent 4" w:uiPriority="46"/>
-    <w:lsdException w:name="Grid Table 2 Accent 4" w:uiPriority="47"/>
-    <w:lsdException w:name="Grid Table 3 Accent 4" w:uiPriority="48"/>
-    <w:lsdException w:name="Grid Table 4 Accent 4" w:uiPriority="49"/>
-    <w:lsdException w:name="Grid Table 5 Dark Accent 4" w:uiPriority="50"/>
-    <w:lsdException w:name="Grid Table 6 Colorful Accent 4" w:uiPriority="51"/>
-    <w:lsdException w:name="Grid Table 7 Colorful Accent 4" w:uiPriority="52"/>
-    <w:lsdException w:name="Grid Table 1 Light Accent 5" w:uiPriority="46"/>
-    <w:lsdException w:name="Grid Table 2 Accent 5" w:uiPriority="47"/>
-    <w:lsdException w:name="Grid Table 3 Accent 5" w:uiPriority="48"/>
-    <w:lsdException w:name="Grid Table 4 Accent 5" w:uiPriority="49"/>
-    <w:lsdException w:name="Grid Table 5 Dark Accent 5" w:uiPriority="50"/>
-    <w:lsdException w:name="Grid Table 6 Colorful Accent 5" w:uiPriority="51"/>
-    <w:lsdException w:name="Grid Table 7 Colorful Accent 5" w:uiPriority="52"/>
-    <w:lsdException w:name="Grid Table 1 Light Accent 6" w:uiPriority="46"/>
-    <w:lsdException w:name="Grid Table 2 Accent 6" w:uiPriority="47"/>
-    <w:lsdException w:name="Grid Table 3 Accent 6" w:uiPriority="48"/>
-    <w:lsdException w:name="Grid Table 4 Accent 6" w:uiPriority="49"/>
-    <w:lsdException w:name="Grid Table 5 Dark Accent 6" w:uiPriority="50"/>
-    <w:lsdException w:name="Grid Table 6 Colorful Accent 6" w:uiPriority="51"/>
-    <w:lsdException w:name="Grid Table 7 Colorful Accent 6" w:uiPriority="52"/>
-    <w:lsdException w:name="List Table 1 Light" w:uiPriority="46"/>
-    <w:lsdException w:name="List Table 2" w:uiPriority="47"/>
-    <w:lsdException w:name="List Table 3" w:uiPriority="48"/>
-    <w:lsdException w:name="List Table 4" w:uiPriority="49"/>
-    <w:lsdException w:name="List Table 5 Dark" w:uiPriority="50"/>
-    <w:lsdException w:name="List Table 6 Colorful" w:uiPriority="51"/>
-    <w:lsdException w:name="List Table 7 Colorful" w:uiPriority="52"/>
-    <w:lsdException w:name="List Table 1 Light Accent 1" w:uiPriority="46"/>
-    <w:lsdException w:name="List Table 2 Accent 1" w:uiPriority="47"/>
-    <w:lsdException w:name="List Table 3 Accent 1" w:uiPriority="48"/>
-    <w:lsdException w:name="List Table 4 Accent 1" w:uiPriority="49"/>
-    <w:lsdException w:name="List Table 5 Dark Accent 1" w:uiPriority="50"/>
-    <w:lsdException w:name="List Table 6 Colorful Accent 1" w:uiPriority="51"/>
-    <w:lsdException w:name="List Table 7 Colorful Accent 1" w:uiPriority="52"/>
-    <w:lsdException w:name="List Table 1 Light Accent 2" w:uiPriority="46"/>
-    <w:lsdException w:name="List Table 2 Accent 2" w:uiPriority="47"/>
-    <w:lsdException w:name="List Table 3 Accent 2" w:uiPriority="48"/>
-    <w:lsdException w:name="List Table 4 Accent 2" w:uiPriority="49"/>
-    <w:lsdException w:name="List Table 5 Dark Accent 2" w:uiPriority="50"/>
-    <w:lsdException w:name="List Table 6 Colorful Accent 2" w:uiPriority="51"/>
-    <w:lsdException w:name="List Table 7 Colorful Accent 2" w:uiPriority="52"/>
-    <w:lsdException w:name="List Table 1 Light Accent 3" w:uiPriority="46"/>
-    <w:lsdException w:name="List Table 2 Accent 3" w:uiPriority="47"/>
-    <w:lsdException w:name="List Table 3 Accent 3" w:uiPriority="48"/>
-    <w:lsdException w:name="List Table 4 Accent 3" w:uiPriority="49"/>
-    <w:lsdException w:name="List Table 5 Dark Accent 3" w:uiPriority="50"/>
-    <w:lsdException w:name="List Table 6 Colorful Accent 3" w:uiPriority="51"/>
-    <w:lsdException w:name="List Table 7 Colorful Accent 3" w:uiPriority="52"/>
-    <w:lsdException w:name="List Table 1 Light Accent 4" w:uiPriority="46"/>
-    <w:lsdException w:name="List Table 2 Accent 4" w:uiPriority="47"/>
-    <w:lsdException w:name="List Table 3 Accent 4" w:uiPriority="48"/>
-    <w:lsdException w:name="List Table 4 Accent 4" w:uiPriority="49"/>
-    <w:lsdException w:name="List Table 5 Dark Accent 4" w:uiPriority="50"/>
-    <w:lsdException w:name="List Table 6 Colorful Accent 4" w:uiPriority="51"/>
-    <w:lsdException w:name="List Table 7 Colorful Accent 4" w:uiPriority="52"/>
-    <w:lsdException w:name="List Table 1 Light Accent 5" w:uiPriority="46"/>
-    <w:lsdException w:name="List Table 2 Accent 5" w:uiPriority="47"/>
-    <w:lsdException w:name="List Table 3 Accent 5" w:uiPriority="48"/>
-    <w:lsdException w:name="List Table 4 Accent 5" w:uiPriority="49"/>
-    <w:lsdException w:name="List Table 5 Dark Accent 5" w:uiPriority="50"/>
-    <w:lsdException w:name="List Table 6 Colorful Accent 5" w:uiPriority="51"/>
-    <w:lsdException w:name="List Table 7 Colorful Accent 5" w:uiPriority="52"/>
-    <w:lsdException w:name="List Table 1 Light Accent 6" w:uiPriority="46"/>
-    <w:lsdException w:name="List Table 2 Accent 6" w:uiPriority="47"/>
-    <w:lsdException w:name="List Table 3 Accent 6" w:uiPriority="48"/>
-    <w:lsdException w:name="List Table 4 Accent 6" w:uiPriority="49"/>
-    <w:lsdException w:name="List Table 5 Dark Accent 6" w:uiPriority="50"/>
-    <w:lsdException w:name="List Table 6 Colorful Accent 6" w:uiPriority="51"/>
-    <w:lsdException w:name="List Table 7 Colorful Accent 6" w:uiPriority="52"/>
-    <w:lsdException w:name="Mention" w:semiHidden="1" w:unhideWhenUsed="1"/>
-    <w:lsdException w:name="Smart Hyperlink" w:semiHidden="1" w:unhideWhenUsed="1"/>
+  <w:latentStyles w:defLockedState="0" w:defUIPriority="99" w:defSemiHidden="1" w:defUnhideWhenUsed="1" w:defQFormat="0" w:count="267">
+    <w:lsdException w:name="Normal" w:semiHidden="0" w:uiPriority="0" w:unhideWhenUsed="0" w:qFormat="1"/>
+    <w:lsdException w:name="heading 1" w:semiHidden="0" w:uiPriority="9" w:unhideWhenUsed="0" w:qFormat="1"/>
+    <w:lsdException w:name="heading 2" w:uiPriority="9" w:qFormat="1"/>
+    <w:lsdException w:name="heading 3" w:uiPriority="9" w:qFormat="1"/>
+    <w:lsdException w:name="heading 4" w:uiPriority="9" w:qFormat="1"/>
+    <w:lsdException w:name="heading 5" w:uiPriority="9" w:qFormat="1"/>
+    <w:lsdException w:name="heading 6" w:uiPriority="9" w:qFormat="1"/>
+    <w:lsdException w:name="heading 7" w:uiPriority="9" w:qFormat="1"/>
+    <w:lsdException w:name="heading 8" w:uiPriority="9" w:qFormat="1"/>
+    <w:lsdException w:name="heading 9" w:uiPriority="9" w:qFormat="1"/>
+    <w:lsdException w:name="toc 1" w:uiPriority="39"/>
+    <w:lsdException w:name="toc 2" w:uiPriority="39"/>
+    <w:lsdException w:name="toc 3" w:uiPriority="39"/>
+    <w:lsdException w:name="toc 4" w:uiPriority="39"/>
+    <w:lsdException w:name="toc 5" w:uiPriority="39"/>
+    <w:lsdException w:name="toc 6" w:uiPriority="39"/>
+    <w:lsdException w:name="toc 7" w:uiPriority="39"/>
+    <w:lsdException w:name="toc 8" w:uiPriority="39"/>
+    <w:lsdException w:name="toc 9" w:uiPriority="39"/>
+    <w:lsdException w:name="caption" w:uiPriority="35" w:qFormat="1"/>
+    <w:lsdException w:name="Title" w:semiHidden="0" w:uiPriority="10" w:unhideWhenUsed="0" w:qFormat="1"/>
+    <w:lsdException w:name="Default Paragraph Font" w:uiPriority="1"/>
+    <w:lsdException w:name="Subtitle" w:semiHidden="0" w:uiPriority="11" w:unhideWhenUsed="0" w:qFormat="1"/>
+    <w:lsdException w:name="Strong" w:semiHidden="0" w:uiPriority="22" w:unhideWhenUsed="0" w:qFormat="1"/>
+    <w:lsdException w:name="Emphasis" w:semiHidden="0" w:uiPriority="20" w:unhideWhenUsed="0" w:qFormat="1"/>
+    <w:lsdException w:name="Table Grid" w:semiHidden="0" w:uiPriority="59" w:unhideWhenUsed="0"/>
+    <w:lsdException w:name="Placeholder Text" w:unhideWhenUsed="0"/>
+    <w:lsdException w:name="No Spacing" w:semiHidden="0" w:uiPriority="1" w:unhideWhenUsed="0" w:qFormat="1"/>
+    <w:lsdException w:name="Light Shading" w:semiHidden="0" w:uiPriority="60" w:unhideWhenUsed="0"/>
+    <w:lsdException w:name="Light List" w:semiHidden="0" w:uiPriority="61" w:unhideWhenUsed="0"/>
+    <w:lsdException w:name="Light Grid" w:semiHidden="0" w:uiPriority="62" w:unhideWhenUsed="0"/>
+    <w:lsdException w:name="Medium Shading 1" w:semiHidden="0" w:uiPriority="63" w:unhideWhenUsed="0"/>
+    <w:lsdException w:name="Medium Shading 2" w:semiHidden="0" w:uiPriority="64" w:unhideWhenUsed="0"/>
+    <w:lsdException w:name="Medium List 1" w:semiHidden="0" w:uiPriority="65" w:unhideWhenUsed="0"/>
+    <w:lsdException w:name="Medium List 2" w:semiHidden="0" w:uiPriority="66" w:unhideWhenUsed="0"/>
+    <w:lsdException w:name="Medium Grid 1" w:semiHidden="0" w:uiPriority="67" w:unhideWhenUsed="0"/>
+    <w:lsdException w:name="Medium Grid 2" w:semiHidden="0" w:uiPriority="68" w:unhideWhenUsed="0"/>
+    <w:lsdException w:name="Medium Grid 3" w:semiHidden="0" w:uiPriority="69" w:unhideWhenUsed="0"/>
+    <w:lsdException w:name="Dark List" w:semiHidden="0" w:uiPriority="70" w:unhideWhenUsed="0"/>
+    <w:lsdException w:name="Colorful Shading" w:semiHidden="0" w:uiPriority="71" w:unhideWhenUsed="0"/>
+    <w:lsdException w:name="Colorful List" w:semiHidden="0" w:uiPriority="72" w:unhideWhenUsed="0"/>
+    <w:lsdException w:name="Colorful Grid" w:semiHidden="0" w:uiPriority="73" w:unhideWhenUsed="0"/>
+    <w:lsdException w:name="Light Shading Accent 1" w:semiHidden="0" w:uiPriority="60" w:unhideWhenUsed="0"/>
+    <w:lsdException w:name="Light List Accent 1" w:semiHidden="0" w:uiPriority="61" w:unhideWhenUsed="0"/>
+    <w:lsdException w:name="Light Grid Accent 1" w:semiHidden="0" w:uiPriority="62" w:unhideWhenUsed="0"/>
+    <w:lsdException w:name="Medium Shading 1 Accent 1" w:semiHidden="0" w:uiPriority="63" w:unhideWhenUsed="0"/>
+    <w:lsdException w:name="Medium Shading 2 Accent 1" w:semiHidden="0" w:uiPriority="64" w:unhideWhenUsed="0"/>
+    <w:lsdException w:name="Medium List 1 Accent 1" w:semiHidden="0" w:uiPriority="65" w:unhideWhenUsed="0"/>
+    <w:lsdException w:name="Revision" w:unhideWhenUsed="0"/>
+    <w:lsdException w:name="List Paragraph" w:semiHidden="0" w:uiPriority="34" w:unhideWhenUsed="0" w:qFormat="1"/>
+    <w:lsdException w:name="Quote" w:semiHidden="0" w:uiPriority="29" w:unhideWhenUsed="0" w:qFormat="1"/>
+    <w:lsdException w:name="Intense Quote" w:semiHidden="0" w:uiPriority="30" w:unhideWhenUsed="0" w:qFormat="1"/>
+    <w:lsdException w:name="Medium List 2 Accent 1" w:semiHidden="0" w:uiPriority="66" w:unhideWhenUsed="0"/>
+    <w:lsdException w:name="Medium Grid 1 Accent 1" w:semiHidden="0" w:uiPriority="67" w:unhideWhenUsed="0"/>
+    <w:lsdException w:name="Medium Grid 2 Accent 1" w:semiHidden="0" w:uiPriority="68" w:unhideWhenUsed="0"/>
+    <w:lsdException w:name="Medium Grid 3 Accent 1" w:semiHidden="0" w:uiPriority="69" w:unhideWhenUsed="0"/>
+    <w:lsdException w:name="Dark List Accent 1" w:semiHidden="0" w:uiPriority="70" w:unhideWhenUsed="0"/>
+    <w:lsdException w:name="Colorful Shading Accent 1" w:semiHidden="0" w:uiPriority="71" w:unhideWhenUsed="0"/>
+    <w:lsdException w:name="Colorful List Accent 1" w:semiHidden="0" w:uiPriority="72" w:unhideWhenUsed="0"/>
+    <w:lsdException w:name="Colorful Grid Accent 1" w:semiHidden="0" w:uiPriority="73" w:unhideWhenUsed="0"/>
+    <w:lsdException w:name="Light Shading Accent 2" w:semiHidden="0" w:uiPriority="60" w:unhideWhenUsed="0"/>
+    <w:lsdException w:name="Light List Accent 2" w:semiHidden="0" w:uiPriority="61" w:unhideWhenUsed="0"/>
+    <w:lsdException w:name="Light Grid Accent 2" w:semiHidden="0" w:uiPriority="62" w:unhideWhenUsed="0"/>
+    <w:lsdException w:name="Medium Shading 1 Accent 2" w:semiHidden="0" w:uiPriority="63" w:unhideWhenUsed="0"/>
+    <w:lsdException w:name="Medium Shading 2 Accent 2" w:semiHidden="0" w:uiPriority="64" w:unhideWhenUsed="0"/>
+    <w:lsdException w:name="Medium List 1 Accent 2" w:semiHidden="0" w:uiPriority="65" w:unhideWhenUsed="0"/>
+    <w:lsdException w:name="Medium List 2 Accent 2" w:semiHidden="0" w:uiPriority="66" w:unhideWhenUsed="0"/>
+    <w:lsdException w:name="Medium Grid 1 Accent 2" w:semiHidden="0" w:uiPriority="67" w:unhideWhenUsed="0"/>
+    <w:lsdException w:name="Medium Grid 2 Accent 2" w:semiHidden="0" w:uiPriority="68" w:unhideWhenUsed="0"/>
+    <w:lsdException w:name="Medium Grid 3 Accent 2" w:semiHidden="0" w:uiPriority="69" w:unhideWhenUsed="0"/>
+    <w:lsdException w:name="Dark List Accent 2" w:semiHidden="0" w:uiPriority="70" w:unhideWhenUsed="0"/>
+    <w:lsdException w:name="Colorful Shading Accent 2" w:semiHidden="0" w:uiPriority="71" w:unhideWhenUsed="0"/>
+    <w:lsdException w:name="Colorful List Accent 2" w:semiHidden="0" w:uiPriority="72" w:unhideWhenUsed="0"/>
+    <w:lsdException w:name="Colorful Grid Accent 2" w:semiHidden="0" w:uiPriority="73" w:unhideWhenUsed="0"/>
+    <w:lsdException w:name="Light Shading Accent 3" w:semiHidden="0" w:uiPriority="60" w:unhideWhenUsed="0"/>
+    <w:lsdException w:name="Light List Accent 3" w:semiHidden="0" w:uiPriority="61" w:unhideWhenUsed="0"/>
+    <w:lsdException w:name="Light Grid Accent 3" w:semiHidden="0" w:uiPriority="62" w:unhideWhenUsed="0"/>
+    <w:lsdException w:name="Medium Shading 1 Accent 3" w:semiHidden="0" w:uiPriority="63" w:unhideWhenUsed="0"/>
+    <w:lsdException w:name="Medium Shading 2 Accent 3" w:semiHidden="0" w:uiPriority="64" w:unhideWhenUsed="0"/>
+    <w:lsdException w:name="Medium List 1 Accent 3" w:semiHidden="0" w:uiPriority="65" w:unhideWhenUsed="0"/>
+    <w:lsdException w:name="Medium List 2 Accent 3" w:semiHidden="0" w:uiPriority="66" w:unhideWhenUsed="0"/>
+    <w:lsdException w:name="Medium Grid 1 Accent 3" w:semiHidden="0" w:uiPriority="67" w:unhideWhenUsed="0"/>
+    <w:lsdException w:name="Medium Grid 2 Accent 3" w:semiHidden="0" w:uiPriority="68" w:unhideWhenUsed="0"/>
+    <w:lsdException w:name="Medium Grid 3 Accent 3" w:semiHidden="0" w:uiPriority="69" w:unhideWhenUsed="0"/>
+    <w:lsdException w:name="Dark List Accent 3" w:semiHidden="0" w:uiPriority="70" w:unhideWhenUsed="0"/>
+    <w:lsdException w:name="Colorful Shading Accent 3" w:semiHidden="0" w:uiPriority="71" w:unhideWhenUsed="0"/>
+    <w:lsdException w:name="Colorful List Accent 3" w:semiHidden="0" w:uiPriority="72" w:unhideWhenUsed="0"/>
+    <w:lsdException w:name="Colorful Grid Accent 3" w:semiHidden="0" w:uiPriority="73" w:unhideWhenUsed="0"/>
+    <w:lsdException w:name="Light Shading Accent 4" w:semiHidden="0" w:uiPriority="60" w:unhideWhenUsed="0"/>
+    <w:lsdException w:name="Light List Accent 4" w:semiHidden="0" w:uiPriority="61" w:unhideWhenUsed="0"/>
+    <w:lsdException w:name="Light Grid Accent 4" w:semiHidden="0" w:uiPriority="62" w:unhideWhenUsed="0"/>
+    <w:lsdException w:name="Medium Shading 1 Accent 4" w:semiHidden="0" w:uiPriority="63" w:unhideWhenUsed="0"/>
+    <w:lsdException w:name="Medium Shading 2 Accent 4" w:semiHidden="0" w:uiPriority="64" w:unhideWhenUsed="0"/>
+    <w:lsdException w:name="Medium List 1 Accent 4" w:semiHidden="0" w:uiPriority="65" w:unhideWhenUsed="0"/>
+    <w:lsdException w:name="Medium List 2 Accent 4" w:semiHidden="0" w:uiPriority="66" w:unhideWhenUsed="0"/>
+    <w:lsdException w:name="Medium Grid 1 Accent 4" w:semiHidden="0" w:uiPriority="67" w:unhideWhenUsed="0"/>
+    <w:lsdException w:name="Medium Grid 2 Accent 4" w:semiHidden="0" w:uiPriority="68" w:unhideWhenUsed="0"/>
+    <w:lsdException w:name="Medium Grid 3 Accent 4" w:semiHidden="0" w:uiPriority="69" w:unhideWhenUsed="0"/>
+    <w:lsdException w:name="Dark List Accent 4" w:semiHidden="0" w:uiPriority="70" w:unhideWhenUsed="0"/>
+    <w:lsdException w:name="Colorful Shading Accent 4" w:semiHidden="0" w:uiPriority="71" w:unhideWhenUsed="0"/>
+    <w:lsdException w:name="Colorful List Accent 4" w:semiHidden="0" w:uiPriority="72" w:unhideWhenUsed="0"/>
+    <w:lsdException w:name="Colorful Grid Accent 4" w:semiHidden="0" w:uiPriority="73" w:unhideWhenUsed="0"/>
+    <w:lsdException w:name="Light Shading Accent 5" w:semiHidden="0" w:uiPriority="60" w:unhideWhenUsed="0"/>
+    <w:lsdException w:name="Light List Accent 5" w:semiHidden="0" w:uiPriority="61" w:unhideWhenUsed="0"/>
+    <w:lsdException w:name="Light Grid Accent 5" w:semiHidden="0" w:uiPriority="62" w:unhideWhenUsed="0"/>
+    <w:lsdException w:name="Medium Shading 1 Accent 5" w:semiHidden="0" w:uiPriority="63" w:unhideWhenUsed="0"/>
+    <w:lsdException w:name="Medium Shading 2 Accent 5" w:semiHidden="0" w:uiPriority="64" w:unhideWhenUsed="0"/>
+    <w:lsdException w:name="Medium List 1 Accent 5" w:semiHidden="0" w:uiPriority="65" w:unhideWhenUsed="0"/>
+    <w:lsdException w:name="Medium List 2 Accent 5" w:semiHidden="0" w:uiPriority="66" w:unhideWhenUsed="0"/>
+    <w:lsdException w:name="Medium Grid 1 Accent 5" w:semiHidden="0" w:uiPriority="67" w:unhideWhenUsed="0"/>
+    <w:lsdException w:name="Medium Grid 2 Accent 5" w:semiHidden="0" w:uiPriority="68" w:unhideWhenUsed="0"/>
+    <w:lsdException w:name="Medium Grid 3 Accent 5" w:semiHidden="0" w:uiPriority="69" w:unhideWhenUsed="0"/>
+    <w:lsdException w:name="Dark List Accent 5" w:semiHidden="0" w:uiPriority="70" w:unhideWhenUsed="0"/>
+    <w:lsdException w:name="Colorful Shading Accent 5" w:semiHidden="0" w:uiPriority="71" w:unhideWhenUsed="0"/>
+    <w:lsdException w:name="Colorful List Accent 5" w:semiHidden="0" w:uiPriority="72" w:unhideWhenUsed="0"/>
+    <w:lsdException w:name="Colorful Grid Accent 5" w:semiHidden="0" w:uiPriority="73" w:unhideWhenUsed="0"/>
+    <w:lsdException w:name="Light Shading Accent 6" w:semiHidden="0" w:uiPriority="60" w:unhideWhenUsed="0"/>
+    <w:lsdException w:name="Light List Accent 6" w:semiHidden="0" w:uiPriority="61" w:unhideWhenUsed="0"/>
+    <w:lsdException w:name="Light Grid Accent 6" w:semiHidden="0" w:uiPriority="62" w:unhideWhenUsed="0"/>
+    <w:lsdException w:name="Medium Shading 1 Accent 6" w:semiHidden="0" w:uiPriority="63" w:unhideWhenUsed="0"/>
+    <w:lsdException w:name="Medium Shading 2 Accent 6" w:semiHidden="0" w:uiPriority="64" w:unhideWhenUsed="0"/>
+    <w:lsdException w:name="Medium List 1 Accent 6" w:semiHidden="0" w:uiPriority="65" w:unhideWhenUsed="0"/>
+    <w:lsdException w:name="Medium List 2 Accent 6" w:semiHidden="0" w:uiPriority="66" w:unhideWhenUsed="0"/>
+    <w:lsdException w:name="Medium Grid 1 Accent 6" w:semiHidden="0" w:uiPriority="67" w:unhideWhenUsed="0"/>
+    <w:lsdException w:name="Medium Grid 2 Accent 6" w:semiHidden="0" w:uiPriority="68" w:unhideWhenUsed="0"/>
+    <w:lsdException w:name="Medium Grid 3 Accent 6" w:semiHidden="0" w:uiPriority="69" w:unhideWhenUsed="0"/>
+    <w:lsdException w:name="Dark List Accent 6" w:semiHidden="0" w:uiPriority="70" w:unhideWhenUsed="0"/>
+    <w:lsdException w:name="Colorful Shading Accent 6" w:semiHidden="0" w:uiPriority="71" w:unhideWhenUsed="0"/>
+    <w:lsdException w:name="Colorful List Accent 6" w:semiHidden="0" w:uiPriority="72" w:unhideWhenUsed="0"/>
+    <w:lsdException w:name="Colorful Grid Accent 6" w:semiHidden="0" w:uiPriority="73" w:unhideWhenUsed="0"/>
+    <w:lsdException w:name="Subtle Emphasis" w:semiHidden="0" w:uiPriority="19" w:unhideWhenUsed="0" w:qFormat="1"/>
+    <w:lsdException w:name="Intense Emphasis" w:semiHidden="0" w:uiPriority="21" w:unhideWhenUsed="0" w:qFormat="1"/>
+    <w:lsdException w:name="Subtle Reference" w:semiHidden="0" w:uiPriority="31" w:unhideWhenUsed="0" w:qFormat="1"/>
+    <w:lsdException w:name="Intense Reference" w:semiHidden="0" w:uiPriority="32" w:unhideWhenUsed="0" w:qFormat="1"/>
+    <w:lsdException w:name="Book Title" w:semiHidden="0" w:uiPriority="33" w:unhideWhenUsed="0" w:qFormat="1"/>
+    <w:lsdException w:name="Bibliography" w:uiPriority="37"/>
+    <w:lsdException w:name="TOC Heading" w:uiPriority="39" w:qFormat="1"/>
   </w:latentStyles>
   <w:style w:type="paragraph" w:default="1" w:styleId="a">
     <w:name w:val="Normal"/>
@@ -2792,6 +3232,7 @@
     <w:uiPriority w:val="99"/>
     <w:semiHidden/>
     <w:unhideWhenUsed/>
+    <w:qFormat/>
     <w:tblPr>
       <w:tblInd w:w="0" w:type="dxa"/>
       <w:tblCellMar>
@@ -2811,7 +3252,7 @@
   <w:style w:type="paragraph" w:styleId="a3">
     <w:name w:val="header"/>
     <w:basedOn w:val="a"/>
-    <w:link w:val="a4"/>
+    <w:link w:val="Char"/>
     <w:uiPriority w:val="99"/>
     <w:semiHidden/>
     <w:unhideWhenUsed/>
@@ -2832,8 +3273,8 @@
       <w:szCs w:val="18"/>
     </w:rPr>
   </w:style>
-  <w:style w:type="character" w:customStyle="1" w:styleId="a4">
-    <w:name w:val="页眉字符"/>
+  <w:style w:type="character" w:customStyle="1" w:styleId="Char">
+    <w:name w:val="页眉 Char"/>
     <w:basedOn w:val="a0"/>
     <w:link w:val="a3"/>
     <w:uiPriority w:val="99"/>
@@ -2844,10 +3285,10 @@
       <w:szCs w:val="18"/>
     </w:rPr>
   </w:style>
-  <w:style w:type="paragraph" w:styleId="a5">
+  <w:style w:type="paragraph" w:styleId="a4">
     <w:name w:val="footer"/>
     <w:basedOn w:val="a"/>
-    <w:link w:val="a6"/>
+    <w:link w:val="Char0"/>
     <w:uiPriority w:val="99"/>
     <w:semiHidden/>
     <w:unhideWhenUsed/>
@@ -2865,10 +3306,10 @@
       <w:szCs w:val="18"/>
     </w:rPr>
   </w:style>
-  <w:style w:type="character" w:customStyle="1" w:styleId="a6">
-    <w:name w:val="页脚字符"/>
+  <w:style w:type="character" w:customStyle="1" w:styleId="Char0">
+    <w:name w:val="页脚 Char"/>
     <w:basedOn w:val="a0"/>
-    <w:link w:val="a5"/>
+    <w:link w:val="a4"/>
     <w:uiPriority w:val="99"/>
     <w:semiHidden/>
     <w:rsid w:val="005C6149"/>
@@ -2877,7 +3318,7 @@
       <w:szCs w:val="18"/>
     </w:rPr>
   </w:style>
-  <w:style w:type="paragraph" w:styleId="a7">
+  <w:style w:type="paragraph" w:styleId="a5">
     <w:name w:val="List Paragraph"/>
     <w:basedOn w:val="a"/>
     <w:uiPriority w:val="34"/>
@@ -2887,11 +3328,11 @@
       <w:ind w:firstLineChars="200" w:firstLine="420"/>
     </w:pPr>
   </w:style>
-  <w:style w:type="paragraph" w:styleId="a8">
+  <w:style w:type="paragraph" w:styleId="a6">
     <w:name w:val="Date"/>
     <w:basedOn w:val="a"/>
     <w:next w:val="a"/>
-    <w:link w:val="a9"/>
+    <w:link w:val="Char1"/>
     <w:uiPriority w:val="99"/>
     <w:semiHidden/>
     <w:unhideWhenUsed/>
@@ -2900,10 +3341,10 @@
       <w:ind w:leftChars="2500" w:left="100"/>
     </w:pPr>
   </w:style>
-  <w:style w:type="character" w:customStyle="1" w:styleId="a9">
-    <w:name w:val="日期字符"/>
+  <w:style w:type="character" w:customStyle="1" w:styleId="Char1">
+    <w:name w:val="日期 Char"/>
     <w:basedOn w:val="a0"/>
-    <w:link w:val="a8"/>
+    <w:link w:val="a6"/>
     <w:uiPriority w:val="99"/>
     <w:semiHidden/>
     <w:rsid w:val="00B37CF8"/>

</xml_diff>

<commit_message>
on Mac 2017/7/13 23:46
</commit_message>
<xml_diff>
--- a/日志文档/工作日志.docx
+++ b/日志文档/工作日志.docx
@@ -1,6 +1,6 @@
 
 <file path=word/document.xml><?xml version="1.0" encoding="utf-8"?>
-<w:document xmlns:ve="http://schemas.openxmlformats.org/markup-compatibility/2006" xmlns:o="urn:schemas-microsoft-com:office:office" xmlns:r="http://schemas.openxmlformats.org/officeDocument/2006/relationships" xmlns:m="http://schemas.openxmlformats.org/officeDocument/2006/math" xmlns:v="urn:schemas-microsoft-com:vml" xmlns:wp="http://schemas.openxmlformats.org/drawingml/2006/wordprocessingDrawing" xmlns:w10="urn:schemas-microsoft-com:office:word" xmlns:w="http://schemas.openxmlformats.org/wordprocessingml/2006/main" xmlns:wne="http://schemas.microsoft.com/office/word/2006/wordml">
+<w:document xmlns:wpc="http://schemas.microsoft.com/office/word/2010/wordprocessingCanvas" xmlns:mo="http://schemas.microsoft.com/office/mac/office/2008/main" xmlns:mc="http://schemas.openxmlformats.org/markup-compatibility/2006" xmlns:mv="urn:schemas-microsoft-com:mac:vml" xmlns:o="urn:schemas-microsoft-com:office:office" xmlns:r="http://schemas.openxmlformats.org/officeDocument/2006/relationships" xmlns:m="http://schemas.openxmlformats.org/officeDocument/2006/math" xmlns:v="urn:schemas-microsoft-com:vml" xmlns:wp14="http://schemas.microsoft.com/office/word/2010/wordprocessingDrawing" xmlns:wp="http://schemas.openxmlformats.org/drawingml/2006/wordprocessingDrawing" xmlns:w10="urn:schemas-microsoft-com:office:word" xmlns:w="http://schemas.openxmlformats.org/wordprocessingml/2006/main" xmlns:w14="http://schemas.microsoft.com/office/word/2010/wordml" xmlns:w15="http://schemas.microsoft.com/office/word/2012/wordml" xmlns:wpg="http://schemas.microsoft.com/office/word/2010/wordprocessingGroup" xmlns:wpi="http://schemas.microsoft.com/office/word/2010/wordprocessingInk" xmlns:wne="http://schemas.microsoft.com/office/word/2006/wordml" xmlns:wps="http://schemas.microsoft.com/office/word/2010/wordprocessingShape" mc:Ignorable="w14 w15 wp14">
   <w:body>
     <w:p>
       <w:pPr>
@@ -20,7 +20,7 @@
     </w:p>
     <w:p>
       <w:pPr>
-        <w:pStyle w:val="a5"/>
+        <w:pStyle w:val="a7"/>
         <w:numPr>
           <w:ilvl w:val="0"/>
           <w:numId w:val="1"/>
@@ -50,7 +50,7 @@
     </w:p>
     <w:p>
       <w:pPr>
-        <w:pStyle w:val="a5"/>
+        <w:pStyle w:val="a7"/>
         <w:ind w:left="360" w:firstLineChars="0" w:firstLine="0"/>
         <w:rPr>
           <w:sz w:val="24"/>
@@ -76,7 +76,7 @@
     </w:p>
     <w:p>
       <w:pPr>
-        <w:pStyle w:val="a5"/>
+        <w:pStyle w:val="a7"/>
         <w:ind w:left="360" w:firstLineChars="0" w:firstLine="0"/>
         <w:rPr>
           <w:sz w:val="24"/>
@@ -150,7 +150,7 @@
     </w:p>
     <w:p>
       <w:pPr>
-        <w:pStyle w:val="a5"/>
+        <w:pStyle w:val="a7"/>
         <w:ind w:left="360" w:firstLineChars="0" w:firstLine="0"/>
         <w:rPr>
           <w:sz w:val="24"/>
@@ -176,7 +176,7 @@
     </w:p>
     <w:p>
       <w:pPr>
-        <w:pStyle w:val="a5"/>
+        <w:pStyle w:val="a7"/>
         <w:ind w:left="360" w:firstLineChars="0" w:firstLine="0"/>
         <w:rPr>
           <w:sz w:val="24"/>
@@ -202,7 +202,7 @@
     </w:p>
     <w:p>
       <w:pPr>
-        <w:pStyle w:val="a5"/>
+        <w:pStyle w:val="a7"/>
         <w:ind w:left="360" w:firstLineChars="0" w:firstLine="0"/>
         <w:rPr>
           <w:sz w:val="24"/>
@@ -252,7 +252,7 @@
     </w:p>
     <w:p>
       <w:pPr>
-        <w:pStyle w:val="a5"/>
+        <w:pStyle w:val="a7"/>
         <w:ind w:left="360" w:firstLineChars="0" w:firstLine="0"/>
         <w:rPr>
           <w:sz w:val="24"/>
@@ -278,7 +278,7 @@
     </w:p>
     <w:p>
       <w:pPr>
-        <w:pStyle w:val="a5"/>
+        <w:pStyle w:val="a7"/>
         <w:ind w:left="360" w:firstLineChars="0" w:firstLine="0"/>
         <w:rPr>
           <w:sz w:val="24"/>
@@ -320,7 +320,7 @@
     </w:p>
     <w:p>
       <w:pPr>
-        <w:pStyle w:val="a5"/>
+        <w:pStyle w:val="a7"/>
         <w:ind w:left="360" w:firstLineChars="0" w:firstLine="0"/>
         <w:rPr>
           <w:sz w:val="24"/>
@@ -338,7 +338,7 @@
     </w:p>
     <w:p>
       <w:pPr>
-        <w:pStyle w:val="a5"/>
+        <w:pStyle w:val="a7"/>
         <w:ind w:left="360" w:firstLineChars="0" w:firstLine="0"/>
         <w:rPr>
           <w:sz w:val="24"/>
@@ -388,27 +388,27 @@
     </w:p>
     <w:p>
       <w:pPr>
-        <w:pStyle w:val="a5"/>
-        <w:ind w:left="360" w:firstLineChars="0" w:firstLine="0"/>
-        <w:rPr>
-          <w:sz w:val="24"/>
-          <w:szCs w:val="24"/>
-        </w:rPr>
-      </w:pPr>
-    </w:p>
-    <w:p>
-      <w:pPr>
-        <w:pStyle w:val="a5"/>
-        <w:ind w:left="360" w:firstLineChars="0" w:firstLine="0"/>
-        <w:rPr>
-          <w:sz w:val="24"/>
-          <w:szCs w:val="24"/>
-        </w:rPr>
-      </w:pPr>
-    </w:p>
-    <w:p>
-      <w:pPr>
-        <w:pStyle w:val="a5"/>
+        <w:pStyle w:val="a7"/>
+        <w:ind w:left="360" w:firstLineChars="0" w:firstLine="0"/>
+        <w:rPr>
+          <w:sz w:val="24"/>
+          <w:szCs w:val="24"/>
+        </w:rPr>
+      </w:pPr>
+    </w:p>
+    <w:p>
+      <w:pPr>
+        <w:pStyle w:val="a7"/>
+        <w:ind w:left="360" w:firstLineChars="0" w:firstLine="0"/>
+        <w:rPr>
+          <w:sz w:val="24"/>
+          <w:szCs w:val="24"/>
+        </w:rPr>
+      </w:pPr>
+    </w:p>
+    <w:p>
+      <w:pPr>
+        <w:pStyle w:val="a7"/>
         <w:ind w:left="360" w:firstLineChars="0" w:firstLine="0"/>
         <w:rPr>
           <w:sz w:val="24"/>
@@ -466,7 +466,7 @@
     </w:p>
     <w:p>
       <w:pPr>
-        <w:pStyle w:val="a5"/>
+        <w:pStyle w:val="a7"/>
         <w:ind w:left="360" w:firstLineChars="0" w:firstLine="0"/>
         <w:rPr>
           <w:sz w:val="24"/>
@@ -484,7 +484,7 @@
     </w:p>
     <w:p>
       <w:pPr>
-        <w:pStyle w:val="a5"/>
+        <w:pStyle w:val="a7"/>
         <w:ind w:left="360" w:firstLineChars="0" w:firstLine="0"/>
         <w:rPr>
           <w:sz w:val="24"/>
@@ -510,17 +510,17 @@
     </w:p>
     <w:p>
       <w:pPr>
-        <w:pStyle w:val="a5"/>
-        <w:ind w:left="360" w:firstLineChars="0" w:firstLine="0"/>
-        <w:rPr>
-          <w:sz w:val="24"/>
-          <w:szCs w:val="24"/>
-        </w:rPr>
-      </w:pPr>
-    </w:p>
-    <w:p>
-      <w:pPr>
-        <w:pStyle w:val="a5"/>
+        <w:pStyle w:val="a7"/>
+        <w:ind w:left="360" w:firstLineChars="0" w:firstLine="0"/>
+        <w:rPr>
+          <w:sz w:val="24"/>
+          <w:szCs w:val="24"/>
+        </w:rPr>
+      </w:pPr>
+    </w:p>
+    <w:p>
+      <w:pPr>
+        <w:pStyle w:val="a7"/>
         <w:ind w:left="360" w:firstLineChars="0" w:firstLine="0"/>
         <w:rPr>
           <w:sz w:val="24"/>
@@ -538,17 +538,17 @@
     </w:p>
     <w:p>
       <w:pPr>
-        <w:pStyle w:val="a5"/>
-        <w:ind w:left="360" w:firstLineChars="0" w:firstLine="0"/>
-        <w:rPr>
-          <w:sz w:val="24"/>
-          <w:szCs w:val="24"/>
-        </w:rPr>
-      </w:pPr>
-    </w:p>
-    <w:p>
-      <w:pPr>
-        <w:pStyle w:val="a5"/>
+        <w:pStyle w:val="a7"/>
+        <w:ind w:left="360" w:firstLineChars="0" w:firstLine="0"/>
+        <w:rPr>
+          <w:sz w:val="24"/>
+          <w:szCs w:val="24"/>
+        </w:rPr>
+      </w:pPr>
+    </w:p>
+    <w:p>
+      <w:pPr>
+        <w:pStyle w:val="a7"/>
         <w:ind w:left="360" w:firstLineChars="0" w:firstLine="0"/>
         <w:rPr>
           <w:sz w:val="24"/>
@@ -574,7 +574,7 @@
     </w:p>
     <w:p>
       <w:pPr>
-        <w:pStyle w:val="a5"/>
+        <w:pStyle w:val="a7"/>
         <w:ind w:left="360" w:firstLineChars="0" w:firstLine="0"/>
         <w:rPr>
           <w:sz w:val="24"/>
@@ -592,27 +592,27 @@
     </w:p>
     <w:p>
       <w:pPr>
-        <w:pStyle w:val="a5"/>
-        <w:ind w:left="360" w:firstLineChars="0" w:firstLine="0"/>
-        <w:rPr>
-          <w:sz w:val="24"/>
-          <w:szCs w:val="24"/>
-        </w:rPr>
-      </w:pPr>
-    </w:p>
-    <w:p>
-      <w:pPr>
-        <w:pStyle w:val="a5"/>
-        <w:ind w:left="360" w:firstLineChars="0" w:firstLine="0"/>
-        <w:rPr>
-          <w:sz w:val="24"/>
-          <w:szCs w:val="24"/>
-        </w:rPr>
-      </w:pPr>
-    </w:p>
-    <w:p>
-      <w:pPr>
-        <w:pStyle w:val="a5"/>
+        <w:pStyle w:val="a7"/>
+        <w:ind w:left="360" w:firstLineChars="0" w:firstLine="0"/>
+        <w:rPr>
+          <w:sz w:val="24"/>
+          <w:szCs w:val="24"/>
+        </w:rPr>
+      </w:pPr>
+    </w:p>
+    <w:p>
+      <w:pPr>
+        <w:pStyle w:val="a7"/>
+        <w:ind w:left="360" w:firstLineChars="0" w:firstLine="0"/>
+        <w:rPr>
+          <w:sz w:val="24"/>
+          <w:szCs w:val="24"/>
+        </w:rPr>
+      </w:pPr>
+    </w:p>
+    <w:p>
+      <w:pPr>
+        <w:pStyle w:val="a7"/>
         <w:ind w:left="360" w:firstLineChars="0" w:firstLine="0"/>
         <w:rPr>
           <w:sz w:val="24"/>
@@ -638,17 +638,17 @@
     </w:p>
     <w:p>
       <w:pPr>
-        <w:pStyle w:val="a5"/>
-        <w:ind w:left="360" w:firstLineChars="0" w:firstLine="0"/>
-        <w:rPr>
-          <w:sz w:val="24"/>
-          <w:szCs w:val="24"/>
-        </w:rPr>
-      </w:pPr>
-    </w:p>
-    <w:p>
-      <w:pPr>
-        <w:pStyle w:val="a5"/>
+        <w:pStyle w:val="a7"/>
+        <w:ind w:left="360" w:firstLineChars="0" w:firstLine="0"/>
+        <w:rPr>
+          <w:sz w:val="24"/>
+          <w:szCs w:val="24"/>
+        </w:rPr>
+      </w:pPr>
+    </w:p>
+    <w:p>
+      <w:pPr>
+        <w:pStyle w:val="a7"/>
         <w:ind w:left="360" w:firstLineChars="0" w:firstLine="0"/>
         <w:rPr>
           <w:sz w:val="24"/>
@@ -666,7 +666,7 @@
     </w:p>
     <w:p>
       <w:pPr>
-        <w:pStyle w:val="a5"/>
+        <w:pStyle w:val="a7"/>
         <w:ind w:left="360" w:firstLineChars="0" w:firstLine="0"/>
         <w:rPr>
           <w:sz w:val="24"/>
@@ -708,37 +708,37 @@
     </w:p>
     <w:p>
       <w:pPr>
-        <w:pStyle w:val="a5"/>
-        <w:ind w:left="360" w:firstLineChars="0" w:firstLine="0"/>
-        <w:rPr>
-          <w:sz w:val="24"/>
-          <w:szCs w:val="24"/>
-        </w:rPr>
-      </w:pPr>
-    </w:p>
-    <w:p>
-      <w:pPr>
-        <w:pStyle w:val="a5"/>
-        <w:ind w:left="360" w:firstLineChars="0" w:firstLine="0"/>
-        <w:rPr>
-          <w:sz w:val="24"/>
-          <w:szCs w:val="24"/>
-        </w:rPr>
-      </w:pPr>
-    </w:p>
-    <w:p>
-      <w:pPr>
-        <w:pStyle w:val="a5"/>
-        <w:ind w:left="360" w:firstLineChars="0" w:firstLine="0"/>
-        <w:rPr>
-          <w:sz w:val="24"/>
-          <w:szCs w:val="24"/>
-        </w:rPr>
-      </w:pPr>
-    </w:p>
-    <w:p>
-      <w:pPr>
-        <w:pStyle w:val="a5"/>
+        <w:pStyle w:val="a7"/>
+        <w:ind w:left="360" w:firstLineChars="0" w:firstLine="0"/>
+        <w:rPr>
+          <w:sz w:val="24"/>
+          <w:szCs w:val="24"/>
+        </w:rPr>
+      </w:pPr>
+    </w:p>
+    <w:p>
+      <w:pPr>
+        <w:pStyle w:val="a7"/>
+        <w:ind w:left="360" w:firstLineChars="0" w:firstLine="0"/>
+        <w:rPr>
+          <w:sz w:val="24"/>
+          <w:szCs w:val="24"/>
+        </w:rPr>
+      </w:pPr>
+    </w:p>
+    <w:p>
+      <w:pPr>
+        <w:pStyle w:val="a7"/>
+        <w:ind w:left="360" w:firstLineChars="0" w:firstLine="0"/>
+        <w:rPr>
+          <w:sz w:val="24"/>
+          <w:szCs w:val="24"/>
+        </w:rPr>
+      </w:pPr>
+    </w:p>
+    <w:p>
+      <w:pPr>
+        <w:pStyle w:val="a7"/>
         <w:ind w:left="360" w:firstLineChars="0" w:firstLine="0"/>
         <w:rPr>
           <w:sz w:val="24"/>
@@ -780,7 +780,7 @@
     </w:p>
     <w:p>
       <w:pPr>
-        <w:pStyle w:val="a5"/>
+        <w:pStyle w:val="a7"/>
         <w:ind w:left="360" w:firstLineChars="0" w:firstLine="0"/>
         <w:rPr>
           <w:sz w:val="24"/>
@@ -798,7 +798,7 @@
     </w:p>
     <w:p>
       <w:pPr>
-        <w:pStyle w:val="a5"/>
+        <w:pStyle w:val="a7"/>
         <w:ind w:left="360" w:firstLineChars="0" w:firstLine="0"/>
         <w:rPr>
           <w:sz w:val="24"/>
@@ -856,87 +856,87 @@
     </w:p>
     <w:p>
       <w:pPr>
-        <w:pStyle w:val="a5"/>
-        <w:ind w:left="360" w:firstLineChars="0" w:firstLine="0"/>
-        <w:rPr>
-          <w:sz w:val="24"/>
-          <w:szCs w:val="24"/>
-        </w:rPr>
-      </w:pPr>
-    </w:p>
-    <w:p>
-      <w:pPr>
-        <w:pStyle w:val="a5"/>
-        <w:ind w:left="360" w:firstLineChars="0" w:firstLine="0"/>
-        <w:rPr>
-          <w:sz w:val="24"/>
-          <w:szCs w:val="24"/>
-        </w:rPr>
-      </w:pPr>
-    </w:p>
-    <w:p>
-      <w:pPr>
-        <w:pStyle w:val="a5"/>
-        <w:ind w:left="360" w:firstLineChars="0" w:firstLine="0"/>
-        <w:rPr>
-          <w:sz w:val="24"/>
-          <w:szCs w:val="24"/>
-        </w:rPr>
-      </w:pPr>
-    </w:p>
-    <w:p>
-      <w:pPr>
-        <w:pStyle w:val="a5"/>
-        <w:ind w:left="360" w:firstLineChars="0" w:firstLine="0"/>
-        <w:rPr>
-          <w:sz w:val="24"/>
-          <w:szCs w:val="24"/>
-        </w:rPr>
-      </w:pPr>
-    </w:p>
-    <w:p>
-      <w:pPr>
-        <w:pStyle w:val="a5"/>
-        <w:ind w:left="360" w:firstLineChars="0" w:firstLine="0"/>
-        <w:rPr>
-          <w:sz w:val="24"/>
-          <w:szCs w:val="24"/>
-        </w:rPr>
-      </w:pPr>
-    </w:p>
-    <w:p>
-      <w:pPr>
-        <w:pStyle w:val="a5"/>
-        <w:ind w:left="360" w:firstLineChars="0" w:firstLine="0"/>
-        <w:rPr>
-          <w:sz w:val="24"/>
-          <w:szCs w:val="24"/>
-        </w:rPr>
-      </w:pPr>
-    </w:p>
-    <w:p>
-      <w:pPr>
-        <w:pStyle w:val="a5"/>
-        <w:ind w:left="360" w:firstLineChars="0" w:firstLine="0"/>
-        <w:rPr>
-          <w:sz w:val="24"/>
-          <w:szCs w:val="24"/>
-        </w:rPr>
-      </w:pPr>
-    </w:p>
-    <w:p>
-      <w:pPr>
-        <w:pStyle w:val="a5"/>
-        <w:ind w:left="360" w:firstLineChars="0" w:firstLine="0"/>
-        <w:rPr>
-          <w:sz w:val="24"/>
-          <w:szCs w:val="24"/>
-        </w:rPr>
-      </w:pPr>
-    </w:p>
-    <w:p>
-      <w:pPr>
-        <w:pStyle w:val="a5"/>
+        <w:pStyle w:val="a7"/>
+        <w:ind w:left="360" w:firstLineChars="0" w:firstLine="0"/>
+        <w:rPr>
+          <w:sz w:val="24"/>
+          <w:szCs w:val="24"/>
+        </w:rPr>
+      </w:pPr>
+    </w:p>
+    <w:p>
+      <w:pPr>
+        <w:pStyle w:val="a7"/>
+        <w:ind w:left="360" w:firstLineChars="0" w:firstLine="0"/>
+        <w:rPr>
+          <w:sz w:val="24"/>
+          <w:szCs w:val="24"/>
+        </w:rPr>
+      </w:pPr>
+    </w:p>
+    <w:p>
+      <w:pPr>
+        <w:pStyle w:val="a7"/>
+        <w:ind w:left="360" w:firstLineChars="0" w:firstLine="0"/>
+        <w:rPr>
+          <w:sz w:val="24"/>
+          <w:szCs w:val="24"/>
+        </w:rPr>
+      </w:pPr>
+    </w:p>
+    <w:p>
+      <w:pPr>
+        <w:pStyle w:val="a7"/>
+        <w:ind w:left="360" w:firstLineChars="0" w:firstLine="0"/>
+        <w:rPr>
+          <w:sz w:val="24"/>
+          <w:szCs w:val="24"/>
+        </w:rPr>
+      </w:pPr>
+    </w:p>
+    <w:p>
+      <w:pPr>
+        <w:pStyle w:val="a7"/>
+        <w:ind w:left="360" w:firstLineChars="0" w:firstLine="0"/>
+        <w:rPr>
+          <w:sz w:val="24"/>
+          <w:szCs w:val="24"/>
+        </w:rPr>
+      </w:pPr>
+    </w:p>
+    <w:p>
+      <w:pPr>
+        <w:pStyle w:val="a7"/>
+        <w:ind w:left="360" w:firstLineChars="0" w:firstLine="0"/>
+        <w:rPr>
+          <w:sz w:val="24"/>
+          <w:szCs w:val="24"/>
+        </w:rPr>
+      </w:pPr>
+    </w:p>
+    <w:p>
+      <w:pPr>
+        <w:pStyle w:val="a7"/>
+        <w:ind w:left="360" w:firstLineChars="0" w:firstLine="0"/>
+        <w:rPr>
+          <w:sz w:val="24"/>
+          <w:szCs w:val="24"/>
+        </w:rPr>
+      </w:pPr>
+    </w:p>
+    <w:p>
+      <w:pPr>
+        <w:pStyle w:val="a7"/>
+        <w:ind w:left="360" w:firstLineChars="0" w:firstLine="0"/>
+        <w:rPr>
+          <w:sz w:val="24"/>
+          <w:szCs w:val="24"/>
+        </w:rPr>
+      </w:pPr>
+    </w:p>
+    <w:p>
+      <w:pPr>
+        <w:pStyle w:val="a7"/>
         <w:ind w:left="360" w:firstLineChars="0" w:firstLine="0"/>
         <w:rPr>
           <w:sz w:val="24"/>
@@ -954,7 +954,7 @@
     </w:p>
     <w:p>
       <w:pPr>
-        <w:pStyle w:val="a5"/>
+        <w:pStyle w:val="a7"/>
         <w:ind w:left="360" w:firstLineChars="0" w:firstLine="0"/>
         <w:rPr>
           <w:sz w:val="24"/>
@@ -972,7 +972,7 @@
     </w:p>
     <w:p>
       <w:pPr>
-        <w:pStyle w:val="a5"/>
+        <w:pStyle w:val="a7"/>
         <w:ind w:left="360" w:firstLineChars="0" w:firstLine="0"/>
         <w:rPr>
           <w:sz w:val="24"/>
@@ -991,17 +991,17 @@
     </w:p>
     <w:p>
       <w:pPr>
-        <w:pStyle w:val="a5"/>
-        <w:ind w:left="360" w:firstLineChars="0" w:firstLine="0"/>
-        <w:rPr>
-          <w:sz w:val="24"/>
-          <w:szCs w:val="24"/>
-        </w:rPr>
-      </w:pPr>
-    </w:p>
-    <w:p>
-      <w:pPr>
-        <w:pStyle w:val="a5"/>
+        <w:pStyle w:val="a7"/>
+        <w:ind w:left="360" w:firstLineChars="0" w:firstLine="0"/>
+        <w:rPr>
+          <w:sz w:val="24"/>
+          <w:szCs w:val="24"/>
+        </w:rPr>
+      </w:pPr>
+    </w:p>
+    <w:p>
+      <w:pPr>
+        <w:pStyle w:val="a7"/>
         <w:ind w:left="360" w:firstLineChars="0" w:firstLine="0"/>
         <w:rPr>
           <w:sz w:val="24"/>
@@ -1019,7 +1019,7 @@
     </w:p>
     <w:p>
       <w:pPr>
-        <w:pStyle w:val="a5"/>
+        <w:pStyle w:val="a7"/>
         <w:ind w:left="360" w:firstLineChars="0" w:firstLine="0"/>
         <w:rPr>
           <w:sz w:val="24"/>
@@ -1089,7 +1089,7 @@
     </w:p>
     <w:p>
       <w:pPr>
-        <w:pStyle w:val="a5"/>
+        <w:pStyle w:val="a7"/>
         <w:ind w:left="360" w:firstLineChars="0" w:firstLine="0"/>
         <w:rPr>
           <w:sz w:val="24"/>
@@ -1107,7 +1107,7 @@
     </w:p>
     <w:p>
       <w:pPr>
-        <w:pStyle w:val="a5"/>
+        <w:pStyle w:val="a7"/>
         <w:ind w:left="360" w:firstLineChars="0" w:firstLine="0"/>
         <w:rPr>
           <w:sz w:val="24"/>
@@ -1132,7 +1132,7 @@
     </w:p>
     <w:p>
       <w:pPr>
-        <w:pStyle w:val="a5"/>
+        <w:pStyle w:val="a7"/>
         <w:ind w:left="360" w:firstLineChars="0" w:firstLine="0"/>
         <w:rPr>
           <w:sz w:val="24"/>
@@ -1172,7 +1172,7 @@
     </w:p>
     <w:p>
       <w:pPr>
-        <w:pStyle w:val="a5"/>
+        <w:pStyle w:val="a7"/>
         <w:ind w:left="360" w:firstLineChars="0" w:firstLine="0"/>
         <w:rPr>
           <w:sz w:val="24"/>
@@ -1197,7 +1197,7 @@
     </w:p>
     <w:p>
       <w:pPr>
-        <w:pStyle w:val="a5"/>
+        <w:pStyle w:val="a7"/>
         <w:ind w:left="360" w:firstLineChars="0" w:firstLine="0"/>
         <w:rPr>
           <w:sz w:val="24"/>
@@ -1222,7 +1222,7 @@
     </w:p>
     <w:p>
       <w:pPr>
-        <w:pStyle w:val="a5"/>
+        <w:pStyle w:val="a7"/>
         <w:ind w:left="360" w:firstLineChars="0" w:firstLine="0"/>
         <w:rPr>
           <w:sz w:val="24"/>
@@ -1240,27 +1240,27 @@
     </w:p>
     <w:p>
       <w:pPr>
-        <w:pStyle w:val="a5"/>
-        <w:ind w:left="360" w:firstLineChars="0" w:firstLine="0"/>
-        <w:rPr>
-          <w:sz w:val="24"/>
-          <w:szCs w:val="24"/>
-        </w:rPr>
-      </w:pPr>
-    </w:p>
-    <w:p>
-      <w:pPr>
-        <w:pStyle w:val="a5"/>
-        <w:ind w:left="360" w:firstLineChars="0" w:firstLine="0"/>
-        <w:rPr>
-          <w:sz w:val="24"/>
-          <w:szCs w:val="24"/>
-        </w:rPr>
-      </w:pPr>
-    </w:p>
-    <w:p>
-      <w:pPr>
-        <w:pStyle w:val="a5"/>
+        <w:pStyle w:val="a7"/>
+        <w:ind w:left="360" w:firstLineChars="0" w:firstLine="0"/>
+        <w:rPr>
+          <w:sz w:val="24"/>
+          <w:szCs w:val="24"/>
+        </w:rPr>
+      </w:pPr>
+    </w:p>
+    <w:p>
+      <w:pPr>
+        <w:pStyle w:val="a7"/>
+        <w:ind w:left="360" w:firstLineChars="0" w:firstLine="0"/>
+        <w:rPr>
+          <w:sz w:val="24"/>
+          <w:szCs w:val="24"/>
+        </w:rPr>
+      </w:pPr>
+    </w:p>
+    <w:p>
+      <w:pPr>
+        <w:pStyle w:val="a7"/>
         <w:ind w:left="360" w:firstLineChars="0" w:firstLine="0"/>
         <w:rPr>
           <w:sz w:val="24"/>
@@ -1278,7 +1278,7 @@
     </w:p>
     <w:p>
       <w:pPr>
-        <w:pStyle w:val="a5"/>
+        <w:pStyle w:val="a7"/>
         <w:ind w:left="360" w:firstLineChars="0" w:firstLine="0"/>
         <w:rPr>
           <w:sz w:val="24"/>
@@ -1296,7 +1296,7 @@
     </w:p>
     <w:p>
       <w:pPr>
-        <w:pStyle w:val="a5"/>
+        <w:pStyle w:val="a7"/>
         <w:ind w:left="360" w:firstLineChars="0" w:firstLine="0"/>
         <w:rPr>
           <w:sz w:val="24"/>
@@ -1314,7 +1314,7 @@
     </w:p>
     <w:p>
       <w:pPr>
-        <w:pStyle w:val="a5"/>
+        <w:pStyle w:val="a7"/>
         <w:ind w:left="360" w:firstLineChars="0" w:firstLine="0"/>
         <w:rPr>
           <w:sz w:val="24"/>
@@ -1332,7 +1332,7 @@
     </w:p>
     <w:p>
       <w:pPr>
-        <w:pStyle w:val="a5"/>
+        <w:pStyle w:val="a7"/>
         <w:ind w:left="360" w:firstLineChars="0" w:firstLine="0"/>
         <w:rPr>
           <w:sz w:val="24"/>
@@ -1350,7 +1350,7 @@
     </w:p>
     <w:p>
       <w:pPr>
-        <w:pStyle w:val="a5"/>
+        <w:pStyle w:val="a7"/>
         <w:ind w:left="360" w:firstLineChars="0" w:firstLine="0"/>
         <w:rPr>
           <w:sz w:val="24"/>
@@ -1368,7 +1368,7 @@
     </w:p>
     <w:p>
       <w:pPr>
-        <w:pStyle w:val="a5"/>
+        <w:pStyle w:val="a7"/>
         <w:ind w:left="360" w:firstLineChars="0" w:firstLine="0"/>
         <w:rPr>
           <w:sz w:val="24"/>
@@ -1385,17 +1385,17 @@
     </w:p>
     <w:p>
       <w:pPr>
-        <w:pStyle w:val="a5"/>
-        <w:ind w:left="360" w:firstLineChars="0" w:firstLine="0"/>
-        <w:rPr>
-          <w:sz w:val="24"/>
-          <w:szCs w:val="24"/>
-        </w:rPr>
-      </w:pPr>
-    </w:p>
-    <w:p>
-      <w:pPr>
-        <w:pStyle w:val="a5"/>
+        <w:pStyle w:val="a7"/>
+        <w:ind w:left="360" w:firstLineChars="0" w:firstLine="0"/>
+        <w:rPr>
+          <w:sz w:val="24"/>
+          <w:szCs w:val="24"/>
+        </w:rPr>
+      </w:pPr>
+    </w:p>
+    <w:p>
+      <w:pPr>
+        <w:pStyle w:val="a7"/>
         <w:ind w:left="360" w:firstLineChars="0" w:firstLine="0"/>
         <w:rPr>
           <w:sz w:val="24"/>
@@ -1413,7 +1413,7 @@
     </w:p>
     <w:p>
       <w:pPr>
-        <w:pStyle w:val="a5"/>
+        <w:pStyle w:val="a7"/>
         <w:ind w:left="360" w:firstLineChars="0" w:firstLine="0"/>
         <w:rPr>
           <w:sz w:val="24"/>
@@ -1430,7 +1430,7 @@
     </w:p>
     <w:p>
       <w:pPr>
-        <w:pStyle w:val="a5"/>
+        <w:pStyle w:val="a7"/>
         <w:ind w:left="360" w:firstLineChars="0" w:firstLine="0"/>
         <w:rPr>
           <w:sz w:val="24"/>
@@ -1447,17 +1447,17 @@
     </w:p>
     <w:p>
       <w:pPr>
-        <w:pStyle w:val="a5"/>
-        <w:ind w:left="360" w:firstLineChars="0" w:firstLine="0"/>
-        <w:rPr>
-          <w:sz w:val="24"/>
-          <w:szCs w:val="24"/>
-        </w:rPr>
-      </w:pPr>
-    </w:p>
-    <w:p>
-      <w:pPr>
-        <w:pStyle w:val="a5"/>
+        <w:pStyle w:val="a7"/>
+        <w:ind w:left="360" w:firstLineChars="0" w:firstLine="0"/>
+        <w:rPr>
+          <w:sz w:val="24"/>
+          <w:szCs w:val="24"/>
+        </w:rPr>
+      </w:pPr>
+    </w:p>
+    <w:p>
+      <w:pPr>
+        <w:pStyle w:val="a7"/>
         <w:ind w:left="360" w:firstLineChars="0" w:firstLine="0"/>
         <w:rPr>
           <w:sz w:val="24"/>
@@ -1497,27 +1497,27 @@
     </w:p>
     <w:p>
       <w:pPr>
-        <w:pStyle w:val="a5"/>
-        <w:ind w:left="360" w:firstLineChars="0" w:firstLine="0"/>
-        <w:rPr>
-          <w:sz w:val="24"/>
-          <w:szCs w:val="24"/>
-        </w:rPr>
-      </w:pPr>
-    </w:p>
-    <w:p>
-      <w:pPr>
-        <w:pStyle w:val="a5"/>
-        <w:ind w:left="360" w:firstLineChars="0" w:firstLine="0"/>
-        <w:rPr>
-          <w:sz w:val="24"/>
-          <w:szCs w:val="24"/>
-        </w:rPr>
-      </w:pPr>
-    </w:p>
-    <w:p>
-      <w:pPr>
-        <w:pStyle w:val="a5"/>
+        <w:pStyle w:val="a7"/>
+        <w:ind w:left="360" w:firstLineChars="0" w:firstLine="0"/>
+        <w:rPr>
+          <w:sz w:val="24"/>
+          <w:szCs w:val="24"/>
+        </w:rPr>
+      </w:pPr>
+    </w:p>
+    <w:p>
+      <w:pPr>
+        <w:pStyle w:val="a7"/>
+        <w:ind w:left="360" w:firstLineChars="0" w:firstLine="0"/>
+        <w:rPr>
+          <w:sz w:val="24"/>
+          <w:szCs w:val="24"/>
+        </w:rPr>
+      </w:pPr>
+    </w:p>
+    <w:p>
+      <w:pPr>
+        <w:pStyle w:val="a7"/>
         <w:ind w:left="360" w:firstLineChars="0" w:firstLine="0"/>
         <w:rPr>
           <w:sz w:val="24"/>
@@ -1534,7 +1534,7 @@
     </w:p>
     <w:p>
       <w:pPr>
-        <w:pStyle w:val="a5"/>
+        <w:pStyle w:val="a7"/>
         <w:ind w:left="360" w:firstLineChars="0" w:firstLine="0"/>
         <w:rPr>
           <w:sz w:val="24"/>
@@ -1552,7 +1552,7 @@
     </w:p>
     <w:p>
       <w:pPr>
-        <w:pStyle w:val="a5"/>
+        <w:pStyle w:val="a7"/>
         <w:ind w:left="360" w:firstLineChars="0" w:firstLine="0"/>
         <w:rPr>
           <w:sz w:val="24"/>
@@ -1577,7 +1577,7 @@
     </w:p>
     <w:p>
       <w:pPr>
-        <w:pStyle w:val="a5"/>
+        <w:pStyle w:val="a7"/>
         <w:ind w:left="360" w:firstLineChars="0" w:firstLine="0"/>
         <w:rPr>
           <w:sz w:val="24"/>
@@ -1837,7 +1837,23 @@
       <w:pPr>
         <w:ind w:firstLine="600"/>
         <w:rPr>
-          <w:rFonts w:hint="eastAsia"/>
+          <w:sz w:val="24"/>
+          <w:szCs w:val="24"/>
+        </w:rPr>
+      </w:pPr>
+      <w:r>
+        <w:rPr>
+          <w:rFonts w:hint="eastAsia"/>
+          <w:sz w:val="24"/>
+          <w:szCs w:val="24"/>
+        </w:rPr>
+        <w:t>还需要完成预览功能，最好的每画一步都刷新一次</w:t>
+      </w:r>
+    </w:p>
+    <w:p>
+      <w:pPr>
+        <w:ind w:firstLine="600"/>
+        <w:rPr>
           <w:sz w:val="24"/>
           <w:szCs w:val="24"/>
         </w:rPr>
@@ -1849,7 +1865,55 @@
           <w:szCs w:val="24"/>
         </w:rPr>
         <w:lastRenderedPageBreak/>
-        <w:t>还需要完成预览功能，最好的每画一步都刷新一次</w:t>
+        <w:t>(</w:t>
+      </w:r>
+      <w:r>
+        <w:rPr>
+          <w:rFonts w:hint="eastAsia"/>
+          <w:sz w:val="24"/>
+          <w:szCs w:val="24"/>
+        </w:rPr>
+        <w:t>能够点击刷新进行预览，实时同步刷新暂时没有做，注意</w:t>
+      </w:r>
+      <w:r>
+        <w:rPr>
+          <w:rFonts w:hint="eastAsia"/>
+          <w:sz w:val="24"/>
+          <w:szCs w:val="24"/>
+        </w:rPr>
+        <w:t>:</w:t>
+      </w:r>
+      <w:r>
+        <w:rPr>
+          <w:rFonts w:hint="eastAsia"/>
+          <w:sz w:val="24"/>
+          <w:szCs w:val="24"/>
+        </w:rPr>
+        <w:t>字体格式，箭头，旋转什么的</w:t>
+      </w:r>
+      <w:r>
+        <w:rPr>
+          <w:rFonts w:hint="eastAsia"/>
+          <w:sz w:val="24"/>
+          <w:szCs w:val="24"/>
+        </w:rPr>
+        <w:t xml:space="preserve"> </w:t>
+      </w:r>
+      <w:r>
+        <w:rPr>
+          <w:rFonts w:hint="eastAsia"/>
+          <w:sz w:val="24"/>
+          <w:szCs w:val="24"/>
+        </w:rPr>
+        <w:t>都没有进行处理，后期一并梳理。</w:t>
+      </w:r>
+      <w:r>
+        <w:rPr>
+          <w:rFonts w:hint="eastAsia"/>
+          <w:sz w:val="24"/>
+          <w:szCs w:val="24"/>
+        </w:rPr>
+        <w:t>)</w:t>
       </w:r>
     </w:p>
     <w:p>
@@ -1866,55 +1930,16 @@
           <w:sz w:val="24"/>
           <w:szCs w:val="24"/>
         </w:rPr>
-        <w:t>(</w:t>
-      </w:r>
-      <w:r>
-        <w:rPr>
-          <w:rFonts w:hint="eastAsia"/>
-          <w:sz w:val="24"/>
-          <w:szCs w:val="24"/>
-        </w:rPr>
-        <w:t>能够点击刷新进行预览，实时同步刷新暂时没有做，注意</w:t>
-      </w:r>
-      <w:r>
-        <w:rPr>
-          <w:rFonts w:hint="eastAsia"/>
-          <w:sz w:val="24"/>
-          <w:szCs w:val="24"/>
-        </w:rPr>
-        <w:t>:</w:t>
-      </w:r>
-      <w:r>
-        <w:rPr>
-          <w:rFonts w:hint="eastAsia"/>
-          <w:sz w:val="24"/>
-          <w:szCs w:val="24"/>
-        </w:rPr>
-        <w:t>字体格式，箭头，旋转什么的</w:t>
-      </w:r>
-      <w:r>
-        <w:rPr>
-          <w:rFonts w:hint="eastAsia"/>
-          <w:sz w:val="24"/>
-          <w:szCs w:val="24"/>
-        </w:rPr>
-        <w:t xml:space="preserve"> </w:t>
-      </w:r>
-      <w:r>
-        <w:rPr>
-          <w:rFonts w:hint="eastAsia"/>
-          <w:sz w:val="24"/>
-          <w:szCs w:val="24"/>
-        </w:rPr>
-        <w:t>都没有进行处理，后期一并梳理。</w:t>
-      </w:r>
-      <w:r>
-        <w:rPr>
-          <w:rFonts w:hint="eastAsia"/>
-          <w:sz w:val="24"/>
-          <w:szCs w:val="24"/>
-        </w:rPr>
-        <w:t>)</w:t>
+        <w:t>最好每个绘制工具栏能够自动选择和退出</w:t>
+      </w:r>
+      <w:r>
+        <w:rPr>
+          <w:rFonts w:hint="eastAsia"/>
+          <w:color w:val="FF0000"/>
+          <w:sz w:val="24"/>
+          <w:szCs w:val="24"/>
+        </w:rPr>
+        <w:t>完成</w:t>
       </w:r>
     </w:p>
     <w:p>
@@ -1931,16 +1956,31 @@
           <w:sz w:val="24"/>
           <w:szCs w:val="24"/>
         </w:rPr>
-        <w:t>最好每个绘制工具栏能够自动选择和退出</w:t>
-      </w:r>
-      <w:r>
-        <w:rPr>
-          <w:rFonts w:hint="eastAsia"/>
-          <w:color w:val="FF0000"/>
-          <w:sz w:val="24"/>
-          <w:szCs w:val="24"/>
-        </w:rPr>
-        <w:t>完成</w:t>
+        <w:t>完成树形结构的删除等其他功能</w:t>
+      </w:r>
+      <w:r>
+        <w:rPr>
+          <w:rFonts w:hint="eastAsia"/>
+          <w:sz w:val="24"/>
+          <w:szCs w:val="24"/>
+        </w:rPr>
+        <w:t>7.13</w:t>
+      </w:r>
+      <w:r>
+        <w:rPr>
+          <w:rFonts w:hint="eastAsia"/>
+          <w:sz w:val="24"/>
+          <w:szCs w:val="24"/>
+        </w:rPr>
+        <w:t xml:space="preserve">  </w:t>
+      </w:r>
+      <w:r>
+        <w:rPr>
+          <w:rFonts w:hint="eastAsia"/>
+          <w:sz w:val="24"/>
+          <w:szCs w:val="24"/>
+        </w:rPr>
+        <w:t>树形切换图元</w:t>
       </w:r>
     </w:p>
     <w:p>
@@ -1957,31 +1997,7 @@
           <w:sz w:val="24"/>
           <w:szCs w:val="24"/>
         </w:rPr>
-        <w:t>完成树形结构的删除等其他功能</w:t>
-      </w:r>
-      <w:r>
-        <w:rPr>
-          <w:rFonts w:hint="eastAsia"/>
-          <w:sz w:val="24"/>
-          <w:szCs w:val="24"/>
-        </w:rPr>
-        <w:t>7.13</w:t>
-      </w:r>
-      <w:r>
-        <w:rPr>
-          <w:rFonts w:hint="eastAsia"/>
-          <w:sz w:val="24"/>
-          <w:szCs w:val="24"/>
-        </w:rPr>
-        <w:t xml:space="preserve">  </w:t>
-      </w:r>
-      <w:r>
-        <w:rPr>
-          <w:rFonts w:hint="eastAsia"/>
-          <w:sz w:val="24"/>
-          <w:szCs w:val="24"/>
-        </w:rPr>
-        <w:t>树形切换图元</w:t>
+        <w:t>还要剪切拷贝粘贴</w:t>
       </w:r>
     </w:p>
     <w:p>
@@ -1998,7 +2014,7 @@
           <w:sz w:val="24"/>
           <w:szCs w:val="24"/>
         </w:rPr>
-        <w:t>还要剪切拷贝粘贴</w:t>
+        <w:t>读写文件，新建，打开，删除都要正确</w:t>
       </w:r>
     </w:p>
     <w:p>
@@ -2015,7 +2031,15 @@
           <w:sz w:val="24"/>
           <w:szCs w:val="24"/>
         </w:rPr>
-        <w:t>读写文件，新建，打开，删除都要正确</w:t>
+        <w:t>鼠标移动多选图形</w:t>
+      </w:r>
+      <w:r>
+        <w:rPr>
+          <w:rFonts w:hint="eastAsia"/>
+          <w:sz w:val="24"/>
+          <w:szCs w:val="24"/>
+        </w:rPr>
+        <w:t xml:space="preserve"> 7.13</w:t>
       </w:r>
     </w:p>
     <w:p>
@@ -2032,487 +2056,442 @@
           <w:sz w:val="24"/>
           <w:szCs w:val="24"/>
         </w:rPr>
-        <w:t>鼠标移动多选图形</w:t>
-      </w:r>
-      <w:r>
-        <w:rPr>
-          <w:rFonts w:hint="eastAsia"/>
-          <w:sz w:val="24"/>
-          <w:szCs w:val="24"/>
-        </w:rPr>
-        <w:t xml:space="preserve"> 7.13</w:t>
-      </w:r>
+        <w:t>还有工具栏其他功能</w:t>
+      </w:r>
+    </w:p>
+    <w:p>
+      <w:pPr>
+        <w:ind w:firstLine="600"/>
+        <w:rPr>
+          <w:sz w:val="24"/>
+          <w:szCs w:val="24"/>
+        </w:rPr>
+      </w:pPr>
+      <w:r>
+        <w:rPr>
+          <w:rFonts w:hint="eastAsia"/>
+          <w:sz w:val="24"/>
+          <w:szCs w:val="24"/>
+        </w:rPr>
+        <w:t>属性页面没有完成</w:t>
+      </w:r>
+      <w:r>
+        <w:rPr>
+          <w:rFonts w:hint="eastAsia"/>
+          <w:sz w:val="24"/>
+          <w:szCs w:val="24"/>
+        </w:rPr>
+        <w:t>：</w:t>
+      </w:r>
+    </w:p>
+    <w:p>
+      <w:pPr>
+        <w:ind w:firstLineChars="250" w:firstLine="600"/>
+        <w:rPr>
+          <w:sz w:val="24"/>
+          <w:szCs w:val="24"/>
+        </w:rPr>
+      </w:pPr>
+      <w:r>
+        <w:rPr>
+          <w:rFonts w:hint="eastAsia"/>
+          <w:sz w:val="24"/>
+          <w:szCs w:val="24"/>
+        </w:rPr>
+        <w:t>字体部分没有完成填充等功能</w:t>
+      </w:r>
+    </w:p>
+    <w:p>
+      <w:pPr>
+        <w:pStyle w:val="a7"/>
+        <w:ind w:leftChars="171" w:left="359" w:firstLineChars="100" w:firstLine="240"/>
+        <w:rPr>
+          <w:sz w:val="24"/>
+          <w:szCs w:val="24"/>
+        </w:rPr>
+      </w:pPr>
+      <w:r>
+        <w:rPr>
+          <w:rFonts w:hint="eastAsia"/>
+          <w:sz w:val="24"/>
+          <w:szCs w:val="24"/>
+        </w:rPr>
+        <w:t>直线部分遗留三角箭头，带箭头的矩形大小重新计算问题</w:t>
+      </w:r>
+    </w:p>
+    <w:p>
+      <w:pPr>
+        <w:pStyle w:val="a7"/>
+        <w:ind w:leftChars="171" w:left="359" w:firstLineChars="100" w:firstLine="240"/>
+        <w:rPr>
+          <w:sz w:val="24"/>
+          <w:szCs w:val="24"/>
+        </w:rPr>
+      </w:pPr>
+      <w:r>
+        <w:rPr>
+          <w:rFonts w:hint="eastAsia"/>
+          <w:sz w:val="24"/>
+          <w:szCs w:val="24"/>
+        </w:rPr>
+        <w:t>矩形部分就是旋转角度的问题</w:t>
+      </w:r>
+    </w:p>
+    <w:p>
+      <w:pPr>
+        <w:pStyle w:val="a7"/>
+        <w:ind w:leftChars="171" w:left="359" w:firstLineChars="100" w:firstLine="240"/>
+        <w:rPr>
+          <w:sz w:val="24"/>
+          <w:szCs w:val="24"/>
+        </w:rPr>
+      </w:pPr>
+    </w:p>
+    <w:p>
+      <w:pPr>
+        <w:pStyle w:val="a7"/>
+        <w:ind w:leftChars="171" w:left="359" w:firstLineChars="100" w:firstLine="240"/>
+        <w:rPr>
+          <w:sz w:val="24"/>
+          <w:szCs w:val="24"/>
+        </w:rPr>
+      </w:pPr>
+      <w:r>
+        <w:rPr>
+          <w:rFonts w:hint="eastAsia"/>
+          <w:sz w:val="24"/>
+          <w:szCs w:val="24"/>
+        </w:rPr>
+        <w:t>右键菜单能够置顶置底</w:t>
+      </w:r>
+    </w:p>
+    <w:p>
+      <w:pPr>
+        <w:ind w:firstLine="600"/>
+        <w:rPr>
+          <w:sz w:val="24"/>
+          <w:szCs w:val="24"/>
+        </w:rPr>
+      </w:pPr>
+    </w:p>
+    <w:p>
+      <w:pPr>
+        <w:rPr>
+          <w:sz w:val="24"/>
+          <w:szCs w:val="24"/>
+        </w:rPr>
+      </w:pPr>
+      <w:r>
+        <w:rPr>
+          <w:rFonts w:hint="eastAsia"/>
+          <w:sz w:val="24"/>
+          <w:szCs w:val="24"/>
+        </w:rPr>
+        <w:t xml:space="preserve">7.12 </w:t>
+      </w:r>
+      <w:r>
+        <w:rPr>
+          <w:rFonts w:hint="eastAsia"/>
+          <w:sz w:val="24"/>
+          <w:szCs w:val="24"/>
+        </w:rPr>
+        <w:t>存在问题就是刷新和主</w:t>
+      </w:r>
+      <w:r>
+        <w:rPr>
+          <w:rFonts w:hint="eastAsia"/>
+          <w:sz w:val="24"/>
+          <w:szCs w:val="24"/>
+        </w:rPr>
+        <w:t>scene</w:t>
+      </w:r>
+      <w:r>
+        <w:rPr>
+          <w:rFonts w:hint="eastAsia"/>
+          <w:sz w:val="24"/>
+          <w:szCs w:val="24"/>
+        </w:rPr>
+        <w:t>不同步</w:t>
+      </w:r>
+      <w:r>
+        <w:rPr>
+          <w:rFonts w:hint="eastAsia"/>
+          <w:sz w:val="24"/>
+          <w:szCs w:val="24"/>
+        </w:rPr>
+        <w:t>，出现偏差，尤其当高度宽度改变后更是如此。</w:t>
+      </w:r>
+      <w:r>
+        <w:rPr>
+          <w:sz w:val="24"/>
+          <w:szCs w:val="24"/>
+        </w:rPr>
+        <w:t>R</w:t>
+      </w:r>
+      <w:r>
+        <w:rPr>
+          <w:rFonts w:hint="eastAsia"/>
+          <w:sz w:val="24"/>
+          <w:szCs w:val="24"/>
+        </w:rPr>
+        <w:t>elease</w:t>
+      </w:r>
+      <w:r>
+        <w:rPr>
+          <w:rFonts w:hint="eastAsia"/>
+          <w:sz w:val="24"/>
+          <w:szCs w:val="24"/>
+        </w:rPr>
+        <w:t>下关闭</w:t>
+      </w:r>
+      <w:r>
+        <w:rPr>
+          <w:rFonts w:hint="eastAsia"/>
+          <w:sz w:val="24"/>
+          <w:szCs w:val="24"/>
+        </w:rPr>
+        <w:t>icon</w:t>
+      </w:r>
+      <w:r>
+        <w:rPr>
+          <w:rFonts w:hint="eastAsia"/>
+          <w:sz w:val="24"/>
+          <w:szCs w:val="24"/>
+        </w:rPr>
+        <w:t>程序会</w:t>
+      </w:r>
+      <w:r>
+        <w:rPr>
+          <w:rFonts w:hint="eastAsia"/>
+          <w:sz w:val="24"/>
+          <w:szCs w:val="24"/>
+        </w:rPr>
+        <w:t>core</w:t>
+      </w:r>
+    </w:p>
+    <w:p>
+      <w:pPr>
+        <w:rPr>
+          <w:sz w:val="24"/>
+          <w:szCs w:val="24"/>
+        </w:rPr>
+      </w:pPr>
+    </w:p>
+    <w:p>
+      <w:pPr>
+        <w:rPr>
+          <w:sz w:val="24"/>
+          <w:szCs w:val="24"/>
+        </w:rPr>
+      </w:pPr>
+    </w:p>
+    <w:p>
+      <w:pPr>
+        <w:rPr>
+          <w:sz w:val="24"/>
+          <w:szCs w:val="24"/>
+        </w:rPr>
+      </w:pPr>
+    </w:p>
+    <w:p>
+      <w:pPr>
+        <w:rPr>
+          <w:sz w:val="24"/>
+          <w:szCs w:val="24"/>
+        </w:rPr>
+      </w:pPr>
+    </w:p>
+    <w:p>
+      <w:pPr>
+        <w:rPr>
+          <w:sz w:val="24"/>
+          <w:szCs w:val="24"/>
+        </w:rPr>
+      </w:pPr>
+    </w:p>
+    <w:p>
+      <w:pPr>
+        <w:rPr>
+          <w:sz w:val="24"/>
+          <w:szCs w:val="24"/>
+        </w:rPr>
+      </w:pPr>
+    </w:p>
+    <w:p>
+      <w:pPr>
+        <w:rPr>
+          <w:sz w:val="24"/>
+          <w:szCs w:val="24"/>
+        </w:rPr>
+      </w:pPr>
+    </w:p>
+    <w:p>
+      <w:pPr>
+        <w:rPr>
+          <w:sz w:val="24"/>
+          <w:szCs w:val="24"/>
+        </w:rPr>
+      </w:pPr>
+    </w:p>
+    <w:p>
+      <w:pPr>
+        <w:rPr>
+          <w:sz w:val="24"/>
+          <w:szCs w:val="24"/>
+        </w:rPr>
+      </w:pPr>
+    </w:p>
+    <w:p>
+      <w:pPr>
+        <w:rPr>
+          <w:sz w:val="24"/>
+          <w:szCs w:val="24"/>
+        </w:rPr>
+      </w:pPr>
+    </w:p>
+    <w:p>
+      <w:pPr>
+        <w:rPr>
+          <w:sz w:val="24"/>
+          <w:szCs w:val="24"/>
+        </w:rPr>
+      </w:pPr>
+    </w:p>
+    <w:p>
+      <w:pPr>
+        <w:rPr>
+          <w:sz w:val="24"/>
+          <w:szCs w:val="24"/>
+        </w:rPr>
+      </w:pPr>
+    </w:p>
+    <w:p>
+      <w:pPr>
+        <w:rPr>
+          <w:sz w:val="24"/>
+          <w:szCs w:val="24"/>
+        </w:rPr>
+      </w:pPr>
+    </w:p>
+    <w:p>
+      <w:pPr>
+        <w:rPr>
+          <w:sz w:val="24"/>
+          <w:szCs w:val="24"/>
+        </w:rPr>
+      </w:pPr>
+    </w:p>
+    <w:p>
+      <w:pPr>
+        <w:rPr>
+          <w:sz w:val="24"/>
+          <w:szCs w:val="24"/>
+        </w:rPr>
+      </w:pPr>
+    </w:p>
+    <w:p>
+      <w:pPr>
+        <w:rPr>
+          <w:sz w:val="24"/>
+          <w:szCs w:val="24"/>
+        </w:rPr>
+      </w:pPr>
+    </w:p>
+    <w:p>
+      <w:pPr>
+        <w:rPr>
+          <w:sz w:val="24"/>
+          <w:szCs w:val="24"/>
+        </w:rPr>
+      </w:pPr>
+    </w:p>
+    <w:p>
+      <w:pPr>
+        <w:rPr>
+          <w:sz w:val="24"/>
+          <w:szCs w:val="24"/>
+        </w:rPr>
+      </w:pPr>
+    </w:p>
+    <w:p>
+      <w:pPr>
+        <w:rPr>
+          <w:sz w:val="24"/>
+          <w:szCs w:val="24"/>
+        </w:rPr>
+      </w:pPr>
+    </w:p>
+    <w:p>
+      <w:pPr>
+        <w:rPr>
+          <w:sz w:val="24"/>
+          <w:szCs w:val="24"/>
+        </w:rPr>
+      </w:pPr>
+    </w:p>
+    <w:p>
+      <w:pPr>
+        <w:rPr>
+          <w:sz w:val="24"/>
+          <w:szCs w:val="24"/>
+        </w:rPr>
+      </w:pPr>
+    </w:p>
+    <w:p>
+      <w:pPr>
+        <w:rPr>
+          <w:sz w:val="24"/>
+          <w:szCs w:val="24"/>
+        </w:rPr>
+      </w:pPr>
+    </w:p>
+    <w:p>
+      <w:pPr>
+        <w:rPr>
+          <w:sz w:val="24"/>
+          <w:szCs w:val="24"/>
+        </w:rPr>
+      </w:pPr>
+    </w:p>
+    <w:p>
+      <w:pPr>
+        <w:rPr>
+          <w:sz w:val="24"/>
+          <w:szCs w:val="24"/>
+        </w:rPr>
+      </w:pPr>
+    </w:p>
+    <w:p>
+      <w:pPr>
+        <w:rPr>
+          <w:sz w:val="24"/>
+          <w:szCs w:val="24"/>
+        </w:rPr>
+      </w:pPr>
+    </w:p>
+    <w:p>
+      <w:pPr>
+        <w:rPr>
+          <w:rFonts w:hint="eastAsia"/>
+          <w:sz w:val="24"/>
+          <w:szCs w:val="24"/>
+        </w:rPr>
+      </w:pPr>
+    </w:p>
+    <w:p>
+      <w:pPr>
+        <w:rPr>
+          <w:rFonts w:hint="eastAsia"/>
+          <w:sz w:val="24"/>
+          <w:szCs w:val="24"/>
+        </w:rPr>
+      </w:pPr>
       <w:bookmarkStart w:id="0" w:name="_GoBack"/>
       <w:bookmarkEnd w:id="0"/>
     </w:p>
     <w:p>
       <w:pPr>
-        <w:ind w:firstLine="600"/>
-        <w:rPr>
-          <w:sz w:val="24"/>
-          <w:szCs w:val="24"/>
-        </w:rPr>
-      </w:pPr>
-      <w:r>
-        <w:rPr>
-          <w:rFonts w:hint="eastAsia"/>
-          <w:sz w:val="24"/>
-          <w:szCs w:val="24"/>
-        </w:rPr>
-        <w:t>还有工具栏其他功能</w:t>
-      </w:r>
-    </w:p>
-    <w:p>
-      <w:pPr>
-        <w:ind w:firstLine="600"/>
-        <w:rPr>
-          <w:sz w:val="24"/>
-          <w:szCs w:val="24"/>
-        </w:rPr>
-      </w:pPr>
-      <w:r>
-        <w:rPr>
-          <w:rFonts w:hint="eastAsia"/>
-          <w:sz w:val="24"/>
-          <w:szCs w:val="24"/>
-        </w:rPr>
-        <w:t>属性页面没有完成</w:t>
-      </w:r>
-      <w:r>
-        <w:rPr>
-          <w:rFonts w:hint="eastAsia"/>
-          <w:sz w:val="24"/>
-          <w:szCs w:val="24"/>
-        </w:rPr>
-        <w:t>：</w:t>
-      </w:r>
-    </w:p>
-    <w:p>
-      <w:pPr>
-        <w:ind w:firstLineChars="250" w:firstLine="600"/>
-        <w:rPr>
-          <w:sz w:val="24"/>
-          <w:szCs w:val="24"/>
-        </w:rPr>
-      </w:pPr>
-      <w:r>
-        <w:rPr>
-          <w:rFonts w:hint="eastAsia"/>
-          <w:sz w:val="24"/>
-          <w:szCs w:val="24"/>
-        </w:rPr>
-        <w:t>字体部分没有完成填充等功能</w:t>
-      </w:r>
-    </w:p>
-    <w:p>
-      <w:pPr>
-        <w:pStyle w:val="a5"/>
-        <w:ind w:leftChars="171" w:left="359" w:firstLineChars="100" w:firstLine="240"/>
-        <w:rPr>
-          <w:sz w:val="24"/>
-          <w:szCs w:val="24"/>
-        </w:rPr>
-      </w:pPr>
-      <w:r>
-        <w:rPr>
-          <w:rFonts w:hint="eastAsia"/>
-          <w:sz w:val="24"/>
-          <w:szCs w:val="24"/>
-        </w:rPr>
-        <w:t>直线部分遗留三角箭头，带箭头的矩形大小重新计算问题</w:t>
-      </w:r>
-    </w:p>
-    <w:p>
-      <w:pPr>
-        <w:pStyle w:val="a5"/>
-        <w:ind w:leftChars="171" w:left="359" w:firstLineChars="100" w:firstLine="240"/>
-        <w:rPr>
-          <w:rFonts w:hint="eastAsia"/>
-          <w:sz w:val="24"/>
-          <w:szCs w:val="24"/>
-        </w:rPr>
-      </w:pPr>
-      <w:r>
-        <w:rPr>
-          <w:rFonts w:hint="eastAsia"/>
-          <w:sz w:val="24"/>
-          <w:szCs w:val="24"/>
-        </w:rPr>
-        <w:t>矩形部分就是旋转角度的问题</w:t>
-      </w:r>
-    </w:p>
-    <w:p>
-      <w:pPr>
-        <w:pStyle w:val="a5"/>
-        <w:ind w:leftChars="171" w:left="359" w:firstLineChars="100" w:firstLine="240"/>
-        <w:rPr>
-          <w:rFonts w:hint="eastAsia"/>
-          <w:sz w:val="24"/>
-          <w:szCs w:val="24"/>
-        </w:rPr>
-      </w:pPr>
-    </w:p>
-    <w:p>
-      <w:pPr>
-        <w:pStyle w:val="a5"/>
-        <w:ind w:leftChars="171" w:left="359" w:firstLineChars="100" w:firstLine="240"/>
-        <w:rPr>
-          <w:sz w:val="24"/>
-          <w:szCs w:val="24"/>
-        </w:rPr>
-      </w:pPr>
-      <w:r>
-        <w:rPr>
-          <w:rFonts w:hint="eastAsia"/>
-          <w:sz w:val="24"/>
-          <w:szCs w:val="24"/>
-        </w:rPr>
-        <w:t>右键菜单能够置顶置底</w:t>
-      </w:r>
-    </w:p>
-    <w:p>
-      <w:pPr>
-        <w:ind w:firstLine="600"/>
-        <w:rPr>
-          <w:sz w:val="24"/>
-          <w:szCs w:val="24"/>
-        </w:rPr>
-      </w:pPr>
-    </w:p>
-    <w:p>
-      <w:pPr>
-        <w:rPr>
-          <w:rFonts w:hint="eastAsia"/>
-          <w:sz w:val="24"/>
-          <w:szCs w:val="24"/>
-        </w:rPr>
-      </w:pPr>
-      <w:r>
-        <w:rPr>
-          <w:rFonts w:hint="eastAsia"/>
-          <w:sz w:val="24"/>
-          <w:szCs w:val="24"/>
-        </w:rPr>
-        <w:t xml:space="preserve">7.12 </w:t>
-      </w:r>
-      <w:r>
-        <w:rPr>
-          <w:rFonts w:hint="eastAsia"/>
-          <w:sz w:val="24"/>
-          <w:szCs w:val="24"/>
-        </w:rPr>
-        <w:t>存在问题就是刷新和主</w:t>
-      </w:r>
-      <w:r>
-        <w:rPr>
-          <w:rFonts w:hint="eastAsia"/>
-          <w:sz w:val="24"/>
-          <w:szCs w:val="24"/>
-        </w:rPr>
-        <w:t>scene</w:t>
-      </w:r>
-      <w:r>
-        <w:rPr>
-          <w:rFonts w:hint="eastAsia"/>
-          <w:sz w:val="24"/>
-          <w:szCs w:val="24"/>
-        </w:rPr>
-        <w:t>不同步</w:t>
-      </w:r>
-      <w:r>
-        <w:rPr>
-          <w:rFonts w:hint="eastAsia"/>
-          <w:sz w:val="24"/>
-          <w:szCs w:val="24"/>
-        </w:rPr>
-        <w:t>，出现偏差，尤其当高度宽度改变后更是如此。</w:t>
-      </w:r>
-      <w:r>
-        <w:rPr>
-          <w:sz w:val="24"/>
-          <w:szCs w:val="24"/>
-        </w:rPr>
-        <w:t>R</w:t>
-      </w:r>
-      <w:r>
-        <w:rPr>
-          <w:rFonts w:hint="eastAsia"/>
-          <w:sz w:val="24"/>
-          <w:szCs w:val="24"/>
-        </w:rPr>
-        <w:t>elease</w:t>
-      </w:r>
-      <w:r>
-        <w:rPr>
-          <w:rFonts w:hint="eastAsia"/>
-          <w:sz w:val="24"/>
-          <w:szCs w:val="24"/>
-        </w:rPr>
-        <w:t>下关闭</w:t>
-      </w:r>
-      <w:r>
-        <w:rPr>
-          <w:rFonts w:hint="eastAsia"/>
-          <w:sz w:val="24"/>
-          <w:szCs w:val="24"/>
-        </w:rPr>
-        <w:t>icon</w:t>
-      </w:r>
-      <w:r>
-        <w:rPr>
-          <w:rFonts w:hint="eastAsia"/>
-          <w:sz w:val="24"/>
-          <w:szCs w:val="24"/>
-        </w:rPr>
-        <w:t>程序会</w:t>
-      </w:r>
-      <w:r>
-        <w:rPr>
-          <w:rFonts w:hint="eastAsia"/>
-          <w:sz w:val="24"/>
-          <w:szCs w:val="24"/>
-        </w:rPr>
-        <w:t>core</w:t>
-      </w:r>
-    </w:p>
-    <w:p>
-      <w:pPr>
-        <w:rPr>
-          <w:rFonts w:hint="eastAsia"/>
-          <w:sz w:val="24"/>
-          <w:szCs w:val="24"/>
-        </w:rPr>
-      </w:pPr>
-    </w:p>
-    <w:p>
-      <w:pPr>
-        <w:rPr>
-          <w:rFonts w:hint="eastAsia"/>
-          <w:sz w:val="24"/>
-          <w:szCs w:val="24"/>
-        </w:rPr>
-      </w:pPr>
-    </w:p>
-    <w:p>
-      <w:pPr>
-        <w:rPr>
-          <w:rFonts w:hint="eastAsia"/>
-          <w:sz w:val="24"/>
-          <w:szCs w:val="24"/>
-        </w:rPr>
-      </w:pPr>
-    </w:p>
-    <w:p>
-      <w:pPr>
-        <w:rPr>
-          <w:rFonts w:hint="eastAsia"/>
-          <w:sz w:val="24"/>
-          <w:szCs w:val="24"/>
-        </w:rPr>
-      </w:pPr>
-    </w:p>
-    <w:p>
-      <w:pPr>
-        <w:rPr>
-          <w:rFonts w:hint="eastAsia"/>
-          <w:sz w:val="24"/>
-          <w:szCs w:val="24"/>
-        </w:rPr>
-      </w:pPr>
-    </w:p>
-    <w:p>
-      <w:pPr>
-        <w:rPr>
-          <w:rFonts w:hint="eastAsia"/>
-          <w:sz w:val="24"/>
-          <w:szCs w:val="24"/>
-        </w:rPr>
-      </w:pPr>
-    </w:p>
-    <w:p>
-      <w:pPr>
-        <w:rPr>
-          <w:rFonts w:hint="eastAsia"/>
-          <w:sz w:val="24"/>
-          <w:szCs w:val="24"/>
-        </w:rPr>
-      </w:pPr>
-    </w:p>
-    <w:p>
-      <w:pPr>
-        <w:rPr>
-          <w:rFonts w:hint="eastAsia"/>
-          <w:sz w:val="24"/>
-          <w:szCs w:val="24"/>
-        </w:rPr>
-      </w:pPr>
-    </w:p>
-    <w:p>
-      <w:pPr>
-        <w:rPr>
-          <w:rFonts w:hint="eastAsia"/>
-          <w:sz w:val="24"/>
-          <w:szCs w:val="24"/>
-        </w:rPr>
-      </w:pPr>
-    </w:p>
-    <w:p>
-      <w:pPr>
-        <w:rPr>
-          <w:rFonts w:hint="eastAsia"/>
-          <w:sz w:val="24"/>
-          <w:szCs w:val="24"/>
-        </w:rPr>
-      </w:pPr>
-    </w:p>
-    <w:p>
-      <w:pPr>
-        <w:rPr>
-          <w:rFonts w:hint="eastAsia"/>
-          <w:sz w:val="24"/>
-          <w:szCs w:val="24"/>
-        </w:rPr>
-      </w:pPr>
-    </w:p>
-    <w:p>
-      <w:pPr>
-        <w:rPr>
-          <w:rFonts w:hint="eastAsia"/>
-          <w:sz w:val="24"/>
-          <w:szCs w:val="24"/>
-        </w:rPr>
-      </w:pPr>
-    </w:p>
-    <w:p>
-      <w:pPr>
-        <w:rPr>
-          <w:rFonts w:hint="eastAsia"/>
-          <w:sz w:val="24"/>
-          <w:szCs w:val="24"/>
-        </w:rPr>
-      </w:pPr>
-    </w:p>
-    <w:p>
-      <w:pPr>
-        <w:rPr>
-          <w:rFonts w:hint="eastAsia"/>
-          <w:sz w:val="24"/>
-          <w:szCs w:val="24"/>
-        </w:rPr>
-      </w:pPr>
-    </w:p>
-    <w:p>
-      <w:pPr>
-        <w:rPr>
-          <w:rFonts w:hint="eastAsia"/>
-          <w:sz w:val="24"/>
-          <w:szCs w:val="24"/>
-        </w:rPr>
-      </w:pPr>
-    </w:p>
-    <w:p>
-      <w:pPr>
-        <w:rPr>
-          <w:rFonts w:hint="eastAsia"/>
-          <w:sz w:val="24"/>
-          <w:szCs w:val="24"/>
-        </w:rPr>
-      </w:pPr>
-    </w:p>
-    <w:p>
-      <w:pPr>
-        <w:rPr>
-          <w:rFonts w:hint="eastAsia"/>
-          <w:sz w:val="24"/>
-          <w:szCs w:val="24"/>
-        </w:rPr>
-      </w:pPr>
-    </w:p>
-    <w:p>
-      <w:pPr>
-        <w:rPr>
-          <w:rFonts w:hint="eastAsia"/>
-          <w:sz w:val="24"/>
-          <w:szCs w:val="24"/>
-        </w:rPr>
-      </w:pPr>
-    </w:p>
-    <w:p>
-      <w:pPr>
-        <w:rPr>
-          <w:rFonts w:hint="eastAsia"/>
-          <w:sz w:val="24"/>
-          <w:szCs w:val="24"/>
-        </w:rPr>
-      </w:pPr>
-    </w:p>
-    <w:p>
-      <w:pPr>
-        <w:rPr>
-          <w:rFonts w:hint="eastAsia"/>
-          <w:sz w:val="24"/>
-          <w:szCs w:val="24"/>
-        </w:rPr>
-      </w:pPr>
-    </w:p>
-    <w:p>
-      <w:pPr>
-        <w:rPr>
-          <w:rFonts w:hint="eastAsia"/>
-          <w:sz w:val="24"/>
-          <w:szCs w:val="24"/>
-        </w:rPr>
-      </w:pPr>
-    </w:p>
-    <w:p>
-      <w:pPr>
-        <w:rPr>
-          <w:rFonts w:hint="eastAsia"/>
-          <w:sz w:val="24"/>
-          <w:szCs w:val="24"/>
-        </w:rPr>
-      </w:pPr>
-    </w:p>
-    <w:p>
-      <w:pPr>
-        <w:rPr>
-          <w:rFonts w:hint="eastAsia"/>
-          <w:sz w:val="24"/>
-          <w:szCs w:val="24"/>
-        </w:rPr>
-      </w:pPr>
-    </w:p>
-    <w:p>
-      <w:pPr>
-        <w:rPr>
-          <w:rFonts w:hint="eastAsia"/>
-          <w:sz w:val="24"/>
-          <w:szCs w:val="24"/>
-        </w:rPr>
-      </w:pPr>
-    </w:p>
-    <w:p>
-      <w:pPr>
-        <w:rPr>
-          <w:rFonts w:hint="eastAsia"/>
-          <w:sz w:val="24"/>
-          <w:szCs w:val="24"/>
-        </w:rPr>
-      </w:pPr>
-    </w:p>
-    <w:p>
-      <w:pPr>
-        <w:rPr>
-          <w:rFonts w:hint="eastAsia"/>
-          <w:sz w:val="24"/>
-          <w:szCs w:val="24"/>
-        </w:rPr>
-      </w:pPr>
-    </w:p>
-    <w:p>
-      <w:pPr>
-        <w:rPr>
-          <w:rFonts w:hint="eastAsia"/>
+        <w:rPr>
           <w:sz w:val="24"/>
           <w:szCs w:val="24"/>
         </w:rPr>
@@ -2529,14 +2508,13 @@
     </w:p>
     <w:p>
       <w:pPr>
-        <w:pStyle w:val="a5"/>
+        <w:pStyle w:val="a7"/>
         <w:numPr>
           <w:ilvl w:val="0"/>
           <w:numId w:val="2"/>
         </w:numPr>
         <w:ind w:firstLineChars="0"/>
         <w:rPr>
-          <w:rFonts w:hint="eastAsia"/>
           <w:sz w:val="24"/>
           <w:szCs w:val="24"/>
         </w:rPr>
@@ -2584,14 +2562,13 @@
     </w:p>
     <w:p>
       <w:pPr>
-        <w:pStyle w:val="a5"/>
+        <w:pStyle w:val="a7"/>
         <w:numPr>
           <w:ilvl w:val="0"/>
           <w:numId w:val="2"/>
         </w:numPr>
         <w:ind w:firstLineChars="0"/>
         <w:rPr>
-          <w:rFonts w:hint="eastAsia"/>
           <w:sz w:val="24"/>
           <w:szCs w:val="24"/>
         </w:rPr>
@@ -2607,10 +2584,9 @@
     </w:p>
     <w:p>
       <w:pPr>
-        <w:pStyle w:val="a5"/>
-        <w:ind w:left="360" w:firstLineChars="0" w:firstLine="0"/>
-        <w:rPr>
-          <w:rFonts w:hint="eastAsia"/>
+        <w:pStyle w:val="a7"/>
+        <w:ind w:left="360" w:firstLineChars="0" w:firstLine="0"/>
+        <w:rPr>
           <w:sz w:val="24"/>
           <w:szCs w:val="24"/>
         </w:rPr>
@@ -2626,10 +2602,9 @@
     </w:p>
     <w:p>
       <w:pPr>
-        <w:pStyle w:val="a5"/>
-        <w:ind w:left="360" w:firstLineChars="0" w:firstLine="0"/>
-        <w:rPr>
-          <w:rFonts w:hint="eastAsia"/>
+        <w:pStyle w:val="a7"/>
+        <w:ind w:left="360" w:firstLineChars="0" w:firstLine="0"/>
+        <w:rPr>
           <w:sz w:val="24"/>
           <w:szCs w:val="24"/>
         </w:rPr>
@@ -2717,21 +2692,19 @@
     </w:p>
     <w:p>
       <w:pPr>
-        <w:pStyle w:val="a5"/>
-        <w:ind w:left="360" w:firstLineChars="0" w:firstLine="0"/>
-        <w:rPr>
-          <w:rFonts w:hint="eastAsia"/>
-          <w:sz w:val="24"/>
-          <w:szCs w:val="24"/>
-        </w:rPr>
-      </w:pPr>
-    </w:p>
-    <w:p>
-      <w:pPr>
-        <w:pStyle w:val="a5"/>
-        <w:ind w:left="360" w:firstLineChars="0" w:firstLine="0"/>
-        <w:rPr>
-          <w:rFonts w:hint="eastAsia"/>
+        <w:pStyle w:val="a7"/>
+        <w:ind w:left="360" w:firstLineChars="0" w:firstLine="0"/>
+        <w:rPr>
+          <w:sz w:val="24"/>
+          <w:szCs w:val="24"/>
+        </w:rPr>
+      </w:pPr>
+    </w:p>
+    <w:p>
+      <w:pPr>
+        <w:pStyle w:val="a7"/>
+        <w:ind w:left="360" w:firstLineChars="0" w:firstLine="0"/>
+        <w:rPr>
           <w:sz w:val="24"/>
           <w:szCs w:val="24"/>
         </w:rPr>
@@ -2747,10 +2720,9 @@
     </w:p>
     <w:p>
       <w:pPr>
-        <w:pStyle w:val="a5"/>
+        <w:pStyle w:val="a7"/>
         <w:ind w:leftChars="171" w:left="359" w:firstLineChars="50" w:firstLine="120"/>
         <w:rPr>
-          <w:rFonts w:hint="eastAsia"/>
           <w:sz w:val="24"/>
           <w:szCs w:val="24"/>
         </w:rPr>
@@ -2798,7 +2770,7 @@
     </w:p>
     <w:p>
       <w:pPr>
-        <w:pStyle w:val="a5"/>
+        <w:pStyle w:val="a7"/>
         <w:ind w:leftChars="171" w:left="359" w:firstLineChars="50" w:firstLine="120"/>
         <w:rPr>
           <w:sz w:val="24"/>
@@ -2833,15 +2805,15 @@
 </file>
 
 <file path=word/endnotes.xml><?xml version="1.0" encoding="utf-8"?>
-<w:endnotes xmlns:ve="http://schemas.openxmlformats.org/markup-compatibility/2006" xmlns:o="urn:schemas-microsoft-com:office:office" xmlns:r="http://schemas.openxmlformats.org/officeDocument/2006/relationships" xmlns:m="http://schemas.openxmlformats.org/officeDocument/2006/math" xmlns:v="urn:schemas-microsoft-com:vml" xmlns:wp="http://schemas.openxmlformats.org/drawingml/2006/wordprocessingDrawing" xmlns:w10="urn:schemas-microsoft-com:office:word" xmlns:w="http://schemas.openxmlformats.org/wordprocessingml/2006/main" xmlns:wne="http://schemas.microsoft.com/office/word/2006/wordml">
-  <w:endnote w:type="separator" w:id="0">
+<w:endnotes xmlns:wpc="http://schemas.microsoft.com/office/word/2010/wordprocessingCanvas" xmlns:mo="http://schemas.microsoft.com/office/mac/office/2008/main" xmlns:mc="http://schemas.openxmlformats.org/markup-compatibility/2006" xmlns:mv="urn:schemas-microsoft-com:mac:vml" xmlns:o="urn:schemas-microsoft-com:office:office" xmlns:r="http://schemas.openxmlformats.org/officeDocument/2006/relationships" xmlns:m="http://schemas.openxmlformats.org/officeDocument/2006/math" xmlns:v="urn:schemas-microsoft-com:vml" xmlns:wp14="http://schemas.microsoft.com/office/word/2010/wordprocessingDrawing" xmlns:wp="http://schemas.openxmlformats.org/drawingml/2006/wordprocessingDrawing" xmlns:w10="urn:schemas-microsoft-com:office:word" xmlns:w="http://schemas.openxmlformats.org/wordprocessingml/2006/main" xmlns:w14="http://schemas.microsoft.com/office/word/2010/wordml" xmlns:w15="http://schemas.microsoft.com/office/word/2012/wordml" xmlns:wpg="http://schemas.microsoft.com/office/word/2010/wordprocessingGroup" xmlns:wpi="http://schemas.microsoft.com/office/word/2010/wordprocessingInk" xmlns:wne="http://schemas.microsoft.com/office/word/2006/wordml" xmlns:wps="http://schemas.microsoft.com/office/word/2010/wordprocessingShape" mc:Ignorable="w14 w15 wp14">
+  <w:endnote w:type="separator" w:id="-1">
     <w:p>
       <w:r>
         <w:separator/>
       </w:r>
     </w:p>
   </w:endnote>
-  <w:endnote w:type="continuationSeparator" w:id="1">
+  <w:endnote w:type="continuationSeparator" w:id="0">
     <w:p>
       <w:r>
         <w:continuationSeparator/>
@@ -2852,15 +2824,15 @@
 </file>
 
 <file path=word/footnotes.xml><?xml version="1.0" encoding="utf-8"?>
-<w:footnotes xmlns:ve="http://schemas.openxmlformats.org/markup-compatibility/2006" xmlns:o="urn:schemas-microsoft-com:office:office" xmlns:r="http://schemas.openxmlformats.org/officeDocument/2006/relationships" xmlns:m="http://schemas.openxmlformats.org/officeDocument/2006/math" xmlns:v="urn:schemas-microsoft-com:vml" xmlns:wp="http://schemas.openxmlformats.org/drawingml/2006/wordprocessingDrawing" xmlns:w10="urn:schemas-microsoft-com:office:word" xmlns:w="http://schemas.openxmlformats.org/wordprocessingml/2006/main" xmlns:wne="http://schemas.microsoft.com/office/word/2006/wordml">
-  <w:footnote w:type="separator" w:id="0">
+<w:footnotes xmlns:wpc="http://schemas.microsoft.com/office/word/2010/wordprocessingCanvas" xmlns:mo="http://schemas.microsoft.com/office/mac/office/2008/main" xmlns:mc="http://schemas.openxmlformats.org/markup-compatibility/2006" xmlns:mv="urn:schemas-microsoft-com:mac:vml" xmlns:o="urn:schemas-microsoft-com:office:office" xmlns:r="http://schemas.openxmlformats.org/officeDocument/2006/relationships" xmlns:m="http://schemas.openxmlformats.org/officeDocument/2006/math" xmlns:v="urn:schemas-microsoft-com:vml" xmlns:wp14="http://schemas.microsoft.com/office/word/2010/wordprocessingDrawing" xmlns:wp="http://schemas.openxmlformats.org/drawingml/2006/wordprocessingDrawing" xmlns:w10="urn:schemas-microsoft-com:office:word" xmlns:w="http://schemas.openxmlformats.org/wordprocessingml/2006/main" xmlns:w14="http://schemas.microsoft.com/office/word/2010/wordml" xmlns:w15="http://schemas.microsoft.com/office/word/2012/wordml" xmlns:wpg="http://schemas.microsoft.com/office/word/2010/wordprocessingGroup" xmlns:wpi="http://schemas.microsoft.com/office/word/2010/wordprocessingInk" xmlns:wne="http://schemas.microsoft.com/office/word/2006/wordml" xmlns:wps="http://schemas.microsoft.com/office/word/2010/wordprocessingShape" mc:Ignorable="w14 w15 wp14">
+  <w:footnote w:type="separator" w:id="-1">
     <w:p>
       <w:r>
         <w:separator/>
       </w:r>
     </w:p>
   </w:footnote>
-  <w:footnote w:type="continuationSeparator" w:id="1">
+  <w:footnote w:type="continuationSeparator" w:id="0">
     <w:p>
       <w:r>
         <w:continuationSeparator/>
@@ -2871,7 +2843,7 @@
 </file>
 
 <file path=word/numbering.xml><?xml version="1.0" encoding="utf-8"?>
-<w:numbering xmlns:ve="http://schemas.openxmlformats.org/markup-compatibility/2006" xmlns:o="urn:schemas-microsoft-com:office:office" xmlns:r="http://schemas.openxmlformats.org/officeDocument/2006/relationships" xmlns:m="http://schemas.openxmlformats.org/officeDocument/2006/math" xmlns:v="urn:schemas-microsoft-com:vml" xmlns:wp="http://schemas.openxmlformats.org/drawingml/2006/wordprocessingDrawing" xmlns:w10="urn:schemas-microsoft-com:office:word" xmlns:w="http://schemas.openxmlformats.org/wordprocessingml/2006/main" xmlns:wne="http://schemas.microsoft.com/office/word/2006/wordml">
+<w:numbering xmlns:wpc="http://schemas.microsoft.com/office/word/2010/wordprocessingCanvas" xmlns:mo="http://schemas.microsoft.com/office/mac/office/2008/main" xmlns:mc="http://schemas.openxmlformats.org/markup-compatibility/2006" xmlns:mv="urn:schemas-microsoft-com:mac:vml" xmlns:o="urn:schemas-microsoft-com:office:office" xmlns:r="http://schemas.openxmlformats.org/officeDocument/2006/relationships" xmlns:m="http://schemas.openxmlformats.org/officeDocument/2006/math" xmlns:v="urn:schemas-microsoft-com:vml" xmlns:wp14="http://schemas.microsoft.com/office/word/2010/wordprocessingDrawing" xmlns:wp="http://schemas.openxmlformats.org/drawingml/2006/wordprocessingDrawing" xmlns:w10="urn:schemas-microsoft-com:office:word" xmlns:w="http://schemas.openxmlformats.org/wordprocessingml/2006/main" xmlns:w14="http://schemas.microsoft.com/office/word/2010/wordml" xmlns:w15="http://schemas.microsoft.com/office/word/2012/wordml" xmlns:wpg="http://schemas.microsoft.com/office/word/2010/wordprocessingGroup" xmlns:wpi="http://schemas.microsoft.com/office/word/2010/wordprocessingInk" xmlns:wne="http://schemas.microsoft.com/office/word/2006/wordml" xmlns:wps="http://schemas.microsoft.com/office/word/2010/wordprocessingShape" mc:Ignorable="w14 w15 wp14">
   <w:abstractNum w:abstractNumId="0">
     <w:nsid w:val="532E6265"/>
     <w:multiLevelType w:val="hybridMultilevel"/>
@@ -3060,7 +3032,7 @@
 </file>
 
 <file path=word/styles.xml><?xml version="1.0" encoding="utf-8"?>
-<w:styles xmlns:r="http://schemas.openxmlformats.org/officeDocument/2006/relationships" xmlns:w="http://schemas.openxmlformats.org/wordprocessingml/2006/main">
+<w:styles xmlns:mc="http://schemas.openxmlformats.org/markup-compatibility/2006" xmlns:r="http://schemas.openxmlformats.org/officeDocument/2006/relationships" xmlns:w="http://schemas.openxmlformats.org/wordprocessingml/2006/main" xmlns:w14="http://schemas.microsoft.com/office/word/2010/wordml" xmlns:w15="http://schemas.microsoft.com/office/word/2012/wordml" mc:Ignorable="w14 w15">
   <w:docDefaults>
     <w:rPrDefault>
       <w:rPr>
@@ -3073,144 +3045,389 @@
     </w:rPrDefault>
     <w:pPrDefault/>
   </w:docDefaults>
-  <w:latentStyles w:defLockedState="0" w:defUIPriority="99" w:defSemiHidden="1" w:defUnhideWhenUsed="1" w:defQFormat="0" w:count="267">
-    <w:lsdException w:name="Normal" w:semiHidden="0" w:uiPriority="0" w:unhideWhenUsed="0" w:qFormat="1"/>
-    <w:lsdException w:name="heading 1" w:semiHidden="0" w:uiPriority="9" w:unhideWhenUsed="0" w:qFormat="1"/>
-    <w:lsdException w:name="heading 2" w:uiPriority="9" w:qFormat="1"/>
-    <w:lsdException w:name="heading 3" w:uiPriority="9" w:qFormat="1"/>
-    <w:lsdException w:name="heading 4" w:uiPriority="9" w:qFormat="1"/>
-    <w:lsdException w:name="heading 5" w:uiPriority="9" w:qFormat="1"/>
-    <w:lsdException w:name="heading 6" w:uiPriority="9" w:qFormat="1"/>
-    <w:lsdException w:name="heading 7" w:uiPriority="9" w:qFormat="1"/>
-    <w:lsdException w:name="heading 8" w:uiPriority="9" w:qFormat="1"/>
-    <w:lsdException w:name="heading 9" w:uiPriority="9" w:qFormat="1"/>
-    <w:lsdException w:name="toc 1" w:uiPriority="39"/>
-    <w:lsdException w:name="toc 2" w:uiPriority="39"/>
-    <w:lsdException w:name="toc 3" w:uiPriority="39"/>
-    <w:lsdException w:name="toc 4" w:uiPriority="39"/>
-    <w:lsdException w:name="toc 5" w:uiPriority="39"/>
-    <w:lsdException w:name="toc 6" w:uiPriority="39"/>
-    <w:lsdException w:name="toc 7" w:uiPriority="39"/>
-    <w:lsdException w:name="toc 8" w:uiPriority="39"/>
-    <w:lsdException w:name="toc 9" w:uiPriority="39"/>
-    <w:lsdException w:name="caption" w:uiPriority="35" w:qFormat="1"/>
-    <w:lsdException w:name="Title" w:semiHidden="0" w:uiPriority="10" w:unhideWhenUsed="0" w:qFormat="1"/>
-    <w:lsdException w:name="Default Paragraph Font" w:uiPriority="1"/>
-    <w:lsdException w:name="Subtitle" w:semiHidden="0" w:uiPriority="11" w:unhideWhenUsed="0" w:qFormat="1"/>
-    <w:lsdException w:name="Strong" w:semiHidden="0" w:uiPriority="22" w:unhideWhenUsed="0" w:qFormat="1"/>
-    <w:lsdException w:name="Emphasis" w:semiHidden="0" w:uiPriority="20" w:unhideWhenUsed="0" w:qFormat="1"/>
-    <w:lsdException w:name="Table Grid" w:semiHidden="0" w:uiPriority="59" w:unhideWhenUsed="0"/>
-    <w:lsdException w:name="Placeholder Text" w:unhideWhenUsed="0"/>
-    <w:lsdException w:name="No Spacing" w:semiHidden="0" w:uiPriority="1" w:unhideWhenUsed="0" w:qFormat="1"/>
-    <w:lsdException w:name="Light Shading" w:semiHidden="0" w:uiPriority="60" w:unhideWhenUsed="0"/>
-    <w:lsdException w:name="Light List" w:semiHidden="0" w:uiPriority="61" w:unhideWhenUsed="0"/>
-    <w:lsdException w:name="Light Grid" w:semiHidden="0" w:uiPriority="62" w:unhideWhenUsed="0"/>
-    <w:lsdException w:name="Medium Shading 1" w:semiHidden="0" w:uiPriority="63" w:unhideWhenUsed="0"/>
-    <w:lsdException w:name="Medium Shading 2" w:semiHidden="0" w:uiPriority="64" w:unhideWhenUsed="0"/>
-    <w:lsdException w:name="Medium List 1" w:semiHidden="0" w:uiPriority="65" w:unhideWhenUsed="0"/>
-    <w:lsdException w:name="Medium List 2" w:semiHidden="0" w:uiPriority="66" w:unhideWhenUsed="0"/>
-    <w:lsdException w:name="Medium Grid 1" w:semiHidden="0" w:uiPriority="67" w:unhideWhenUsed="0"/>
-    <w:lsdException w:name="Medium Grid 2" w:semiHidden="0" w:uiPriority="68" w:unhideWhenUsed="0"/>
-    <w:lsdException w:name="Medium Grid 3" w:semiHidden="0" w:uiPriority="69" w:unhideWhenUsed="0"/>
-    <w:lsdException w:name="Dark List" w:semiHidden="0" w:uiPriority="70" w:unhideWhenUsed="0"/>
-    <w:lsdException w:name="Colorful Shading" w:semiHidden="0" w:uiPriority="71" w:unhideWhenUsed="0"/>
-    <w:lsdException w:name="Colorful List" w:semiHidden="0" w:uiPriority="72" w:unhideWhenUsed="0"/>
-    <w:lsdException w:name="Colorful Grid" w:semiHidden="0" w:uiPriority="73" w:unhideWhenUsed="0"/>
-    <w:lsdException w:name="Light Shading Accent 1" w:semiHidden="0" w:uiPriority="60" w:unhideWhenUsed="0"/>
-    <w:lsdException w:name="Light List Accent 1" w:semiHidden="0" w:uiPriority="61" w:unhideWhenUsed="0"/>
-    <w:lsdException w:name="Light Grid Accent 1" w:semiHidden="0" w:uiPriority="62" w:unhideWhenUsed="0"/>
-    <w:lsdException w:name="Medium Shading 1 Accent 1" w:semiHidden="0" w:uiPriority="63" w:unhideWhenUsed="0"/>
-    <w:lsdException w:name="Medium Shading 2 Accent 1" w:semiHidden="0" w:uiPriority="64" w:unhideWhenUsed="0"/>
-    <w:lsdException w:name="Medium List 1 Accent 1" w:semiHidden="0" w:uiPriority="65" w:unhideWhenUsed="0"/>
-    <w:lsdException w:name="Revision" w:unhideWhenUsed="0"/>
-    <w:lsdException w:name="List Paragraph" w:semiHidden="0" w:uiPriority="34" w:unhideWhenUsed="0" w:qFormat="1"/>
-    <w:lsdException w:name="Quote" w:semiHidden="0" w:uiPriority="29" w:unhideWhenUsed="0" w:qFormat="1"/>
-    <w:lsdException w:name="Intense Quote" w:semiHidden="0" w:uiPriority="30" w:unhideWhenUsed="0" w:qFormat="1"/>
-    <w:lsdException w:name="Medium List 2 Accent 1" w:semiHidden="0" w:uiPriority="66" w:unhideWhenUsed="0"/>
-    <w:lsdException w:name="Medium Grid 1 Accent 1" w:semiHidden="0" w:uiPriority="67" w:unhideWhenUsed="0"/>
-    <w:lsdException w:name="Medium Grid 2 Accent 1" w:semiHidden="0" w:uiPriority="68" w:unhideWhenUsed="0"/>
-    <w:lsdException w:name="Medium Grid 3 Accent 1" w:semiHidden="0" w:uiPriority="69" w:unhideWhenUsed="0"/>
-    <w:lsdException w:name="Dark List Accent 1" w:semiHidden="0" w:uiPriority="70" w:unhideWhenUsed="0"/>
-    <w:lsdException w:name="Colorful Shading Accent 1" w:semiHidden="0" w:uiPriority="71" w:unhideWhenUsed="0"/>
-    <w:lsdException w:name="Colorful List Accent 1" w:semiHidden="0" w:uiPriority="72" w:unhideWhenUsed="0"/>
-    <w:lsdException w:name="Colorful Grid Accent 1" w:semiHidden="0" w:uiPriority="73" w:unhideWhenUsed="0"/>
-    <w:lsdException w:name="Light Shading Accent 2" w:semiHidden="0" w:uiPriority="60" w:unhideWhenUsed="0"/>
-    <w:lsdException w:name="Light List Accent 2" w:semiHidden="0" w:uiPriority="61" w:unhideWhenUsed="0"/>
-    <w:lsdException w:name="Light Grid Accent 2" w:semiHidden="0" w:uiPriority="62" w:unhideWhenUsed="0"/>
-    <w:lsdException w:name="Medium Shading 1 Accent 2" w:semiHidden="0" w:uiPriority="63" w:unhideWhenUsed="0"/>
-    <w:lsdException w:name="Medium Shading 2 Accent 2" w:semiHidden="0" w:uiPriority="64" w:unhideWhenUsed="0"/>
-    <w:lsdException w:name="Medium List 1 Accent 2" w:semiHidden="0" w:uiPriority="65" w:unhideWhenUsed="0"/>
-    <w:lsdException w:name="Medium List 2 Accent 2" w:semiHidden="0" w:uiPriority="66" w:unhideWhenUsed="0"/>
-    <w:lsdException w:name="Medium Grid 1 Accent 2" w:semiHidden="0" w:uiPriority="67" w:unhideWhenUsed="0"/>
-    <w:lsdException w:name="Medium Grid 2 Accent 2" w:semiHidden="0" w:uiPriority="68" w:unhideWhenUsed="0"/>
-    <w:lsdException w:name="Medium Grid 3 Accent 2" w:semiHidden="0" w:uiPriority="69" w:unhideWhenUsed="0"/>
-    <w:lsdException w:name="Dark List Accent 2" w:semiHidden="0" w:uiPriority="70" w:unhideWhenUsed="0"/>
-    <w:lsdException w:name="Colorful Shading Accent 2" w:semiHidden="0" w:uiPriority="71" w:unhideWhenUsed="0"/>
-    <w:lsdException w:name="Colorful List Accent 2" w:semiHidden="0" w:uiPriority="72" w:unhideWhenUsed="0"/>
-    <w:lsdException w:name="Colorful Grid Accent 2" w:semiHidden="0" w:uiPriority="73" w:unhideWhenUsed="0"/>
-    <w:lsdException w:name="Light Shading Accent 3" w:semiHidden="0" w:uiPriority="60" w:unhideWhenUsed="0"/>
-    <w:lsdException w:name="Light List Accent 3" w:semiHidden="0" w:uiPriority="61" w:unhideWhenUsed="0"/>
-    <w:lsdException w:name="Light Grid Accent 3" w:semiHidden="0" w:uiPriority="62" w:unhideWhenUsed="0"/>
-    <w:lsdException w:name="Medium Shading 1 Accent 3" w:semiHidden="0" w:uiPriority="63" w:unhideWhenUsed="0"/>
-    <w:lsdException w:name="Medium Shading 2 Accent 3" w:semiHidden="0" w:uiPriority="64" w:unhideWhenUsed="0"/>
-    <w:lsdException w:name="Medium List 1 Accent 3" w:semiHidden="0" w:uiPriority="65" w:unhideWhenUsed="0"/>
-    <w:lsdException w:name="Medium List 2 Accent 3" w:semiHidden="0" w:uiPriority="66" w:unhideWhenUsed="0"/>
-    <w:lsdException w:name="Medium Grid 1 Accent 3" w:semiHidden="0" w:uiPriority="67" w:unhideWhenUsed="0"/>
-    <w:lsdException w:name="Medium Grid 2 Accent 3" w:semiHidden="0" w:uiPriority="68" w:unhideWhenUsed="0"/>
-    <w:lsdException w:name="Medium Grid 3 Accent 3" w:semiHidden="0" w:uiPriority="69" w:unhideWhenUsed="0"/>
-    <w:lsdException w:name="Dark List Accent 3" w:semiHidden="0" w:uiPriority="70" w:unhideWhenUsed="0"/>
-    <w:lsdException w:name="Colorful Shading Accent 3" w:semiHidden="0" w:uiPriority="71" w:unhideWhenUsed="0"/>
-    <w:lsdException w:name="Colorful List Accent 3" w:semiHidden="0" w:uiPriority="72" w:unhideWhenUsed="0"/>
-    <w:lsdException w:name="Colorful Grid Accent 3" w:semiHidden="0" w:uiPriority="73" w:unhideWhenUsed="0"/>
-    <w:lsdException w:name="Light Shading Accent 4" w:semiHidden="0" w:uiPriority="60" w:unhideWhenUsed="0"/>
-    <w:lsdException w:name="Light List Accent 4" w:semiHidden="0" w:uiPriority="61" w:unhideWhenUsed="0"/>
-    <w:lsdException w:name="Light Grid Accent 4" w:semiHidden="0" w:uiPriority="62" w:unhideWhenUsed="0"/>
-    <w:lsdException w:name="Medium Shading 1 Accent 4" w:semiHidden="0" w:uiPriority="63" w:unhideWhenUsed="0"/>
-    <w:lsdException w:name="Medium Shading 2 Accent 4" w:semiHidden="0" w:uiPriority="64" w:unhideWhenUsed="0"/>
-    <w:lsdException w:name="Medium List 1 Accent 4" w:semiHidden="0" w:uiPriority="65" w:unhideWhenUsed="0"/>
-    <w:lsdException w:name="Medium List 2 Accent 4" w:semiHidden="0" w:uiPriority="66" w:unhideWhenUsed="0"/>
-    <w:lsdException w:name="Medium Grid 1 Accent 4" w:semiHidden="0" w:uiPriority="67" w:unhideWhenUsed="0"/>
-    <w:lsdException w:name="Medium Grid 2 Accent 4" w:semiHidden="0" w:uiPriority="68" w:unhideWhenUsed="0"/>
-    <w:lsdException w:name="Medium Grid 3 Accent 4" w:semiHidden="0" w:uiPriority="69" w:unhideWhenUsed="0"/>
-    <w:lsdException w:name="Dark List Accent 4" w:semiHidden="0" w:uiPriority="70" w:unhideWhenUsed="0"/>
-    <w:lsdException w:name="Colorful Shading Accent 4" w:semiHidden="0" w:uiPriority="71" w:unhideWhenUsed="0"/>
-    <w:lsdException w:name="Colorful List Accent 4" w:semiHidden="0" w:uiPriority="72" w:unhideWhenUsed="0"/>
-    <w:lsdException w:name="Colorful Grid Accent 4" w:semiHidden="0" w:uiPriority="73" w:unhideWhenUsed="0"/>
-    <w:lsdException w:name="Light Shading Accent 5" w:semiHidden="0" w:uiPriority="60" w:unhideWhenUsed="0"/>
-    <w:lsdException w:name="Light List Accent 5" w:semiHidden="0" w:uiPriority="61" w:unhideWhenUsed="0"/>
-    <w:lsdException w:name="Light Grid Accent 5" w:semiHidden="0" w:uiPriority="62" w:unhideWhenUsed="0"/>
-    <w:lsdException w:name="Medium Shading 1 Accent 5" w:semiHidden="0" w:uiPriority="63" w:unhideWhenUsed="0"/>
-    <w:lsdException w:name="Medium Shading 2 Accent 5" w:semiHidden="0" w:uiPriority="64" w:unhideWhenUsed="0"/>
-    <w:lsdException w:name="Medium List 1 Accent 5" w:semiHidden="0" w:uiPriority="65" w:unhideWhenUsed="0"/>
-    <w:lsdException w:name="Medium List 2 Accent 5" w:semiHidden="0" w:uiPriority="66" w:unhideWhenUsed="0"/>
-    <w:lsdException w:name="Medium Grid 1 Accent 5" w:semiHidden="0" w:uiPriority="67" w:unhideWhenUsed="0"/>
-    <w:lsdException w:name="Medium Grid 2 Accent 5" w:semiHidden="0" w:uiPriority="68" w:unhideWhenUsed="0"/>
-    <w:lsdException w:name="Medium Grid 3 Accent 5" w:semiHidden="0" w:uiPriority="69" w:unhideWhenUsed="0"/>
-    <w:lsdException w:name="Dark List Accent 5" w:semiHidden="0" w:uiPriority="70" w:unhideWhenUsed="0"/>
-    <w:lsdException w:name="Colorful Shading Accent 5" w:semiHidden="0" w:uiPriority="71" w:unhideWhenUsed="0"/>
-    <w:lsdException w:name="Colorful List Accent 5" w:semiHidden="0" w:uiPriority="72" w:unhideWhenUsed="0"/>
-    <w:lsdException w:name="Colorful Grid Accent 5" w:semiHidden="0" w:uiPriority="73" w:unhideWhenUsed="0"/>
-    <w:lsdException w:name="Light Shading Accent 6" w:semiHidden="0" w:uiPriority="60" w:unhideWhenUsed="0"/>
-    <w:lsdException w:name="Light List Accent 6" w:semiHidden="0" w:uiPriority="61" w:unhideWhenUsed="0"/>
-    <w:lsdException w:name="Light Grid Accent 6" w:semiHidden="0" w:uiPriority="62" w:unhideWhenUsed="0"/>
-    <w:lsdException w:name="Medium Shading 1 Accent 6" w:semiHidden="0" w:uiPriority="63" w:unhideWhenUsed="0"/>
-    <w:lsdException w:name="Medium Shading 2 Accent 6" w:semiHidden="0" w:uiPriority="64" w:unhideWhenUsed="0"/>
-    <w:lsdException w:name="Medium List 1 Accent 6" w:semiHidden="0" w:uiPriority="65" w:unhideWhenUsed="0"/>
-    <w:lsdException w:name="Medium List 2 Accent 6" w:semiHidden="0" w:uiPriority="66" w:unhideWhenUsed="0"/>
-    <w:lsdException w:name="Medium Grid 1 Accent 6" w:semiHidden="0" w:uiPriority="67" w:unhideWhenUsed="0"/>
-    <w:lsdException w:name="Medium Grid 2 Accent 6" w:semiHidden="0" w:uiPriority="68" w:unhideWhenUsed="0"/>
-    <w:lsdException w:name="Medium Grid 3 Accent 6" w:semiHidden="0" w:uiPriority="69" w:unhideWhenUsed="0"/>
-    <w:lsdException w:name="Dark List Accent 6" w:semiHidden="0" w:uiPriority="70" w:unhideWhenUsed="0"/>
-    <w:lsdException w:name="Colorful Shading Accent 6" w:semiHidden="0" w:uiPriority="71" w:unhideWhenUsed="0"/>
-    <w:lsdException w:name="Colorful List Accent 6" w:semiHidden="0" w:uiPriority="72" w:unhideWhenUsed="0"/>
-    <w:lsdException w:name="Colorful Grid Accent 6" w:semiHidden="0" w:uiPriority="73" w:unhideWhenUsed="0"/>
-    <w:lsdException w:name="Subtle Emphasis" w:semiHidden="0" w:uiPriority="19" w:unhideWhenUsed="0" w:qFormat="1"/>
-    <w:lsdException w:name="Intense Emphasis" w:semiHidden="0" w:uiPriority="21" w:unhideWhenUsed="0" w:qFormat="1"/>
-    <w:lsdException w:name="Subtle Reference" w:semiHidden="0" w:uiPriority="31" w:unhideWhenUsed="0" w:qFormat="1"/>
-    <w:lsdException w:name="Intense Reference" w:semiHidden="0" w:uiPriority="32" w:unhideWhenUsed="0" w:qFormat="1"/>
-    <w:lsdException w:name="Book Title" w:semiHidden="0" w:uiPriority="33" w:unhideWhenUsed="0" w:qFormat="1"/>
-    <w:lsdException w:name="Bibliography" w:uiPriority="37"/>
-    <w:lsdException w:name="TOC Heading" w:uiPriority="39" w:qFormat="1"/>
+  <w:latentStyles w:defLockedState="0" w:defUIPriority="99" w:defSemiHidden="0" w:defUnhideWhenUsed="0" w:defQFormat="0" w:count="382">
+    <w:lsdException w:name="Normal" w:uiPriority="0" w:qFormat="1"/>
+    <w:lsdException w:name="heading 1" w:uiPriority="9" w:qFormat="1"/>
+    <w:lsdException w:name="heading 2" w:semiHidden="1" w:uiPriority="9" w:unhideWhenUsed="1" w:qFormat="1"/>
+    <w:lsdException w:name="heading 3" w:semiHidden="1" w:uiPriority="9" w:unhideWhenUsed="1" w:qFormat="1"/>
+    <w:lsdException w:name="heading 4" w:semiHidden="1" w:uiPriority="9" w:unhideWhenUsed="1" w:qFormat="1"/>
+    <w:lsdException w:name="heading 5" w:semiHidden="1" w:uiPriority="9" w:unhideWhenUsed="1" w:qFormat="1"/>
+    <w:lsdException w:name="heading 6" w:semiHidden="1" w:uiPriority="9" w:unhideWhenUsed="1" w:qFormat="1"/>
+    <w:lsdException w:name="heading 7" w:semiHidden="1" w:uiPriority="9" w:unhideWhenUsed="1" w:qFormat="1"/>
+    <w:lsdException w:name="heading 8" w:semiHidden="1" w:uiPriority="9" w:unhideWhenUsed="1" w:qFormat="1"/>
+    <w:lsdException w:name="heading 9" w:semiHidden="1" w:uiPriority="9" w:unhideWhenUsed="1" w:qFormat="1"/>
+    <w:lsdException w:name="index 1" w:semiHidden="1" w:unhideWhenUsed="1"/>
+    <w:lsdException w:name="index 2" w:semiHidden="1" w:unhideWhenUsed="1"/>
+    <w:lsdException w:name="index 3" w:semiHidden="1" w:unhideWhenUsed="1"/>
+    <w:lsdException w:name="index 4" w:semiHidden="1" w:unhideWhenUsed="1"/>
+    <w:lsdException w:name="index 5" w:semiHidden="1" w:unhideWhenUsed="1"/>
+    <w:lsdException w:name="index 6" w:semiHidden="1" w:unhideWhenUsed="1"/>
+    <w:lsdException w:name="index 7" w:semiHidden="1" w:unhideWhenUsed="1"/>
+    <w:lsdException w:name="index 8" w:semiHidden="1" w:unhideWhenUsed="1"/>
+    <w:lsdException w:name="index 9" w:semiHidden="1" w:unhideWhenUsed="1"/>
+    <w:lsdException w:name="toc 1" w:semiHidden="1" w:uiPriority="39" w:unhideWhenUsed="1"/>
+    <w:lsdException w:name="toc 2" w:semiHidden="1" w:uiPriority="39" w:unhideWhenUsed="1"/>
+    <w:lsdException w:name="toc 3" w:semiHidden="1" w:uiPriority="39" w:unhideWhenUsed="1"/>
+    <w:lsdException w:name="toc 4" w:semiHidden="1" w:uiPriority="39" w:unhideWhenUsed="1"/>
+    <w:lsdException w:name="toc 5" w:semiHidden="1" w:uiPriority="39" w:unhideWhenUsed="1"/>
+    <w:lsdException w:name="toc 6" w:semiHidden="1" w:uiPriority="39" w:unhideWhenUsed="1"/>
+    <w:lsdException w:name="toc 7" w:semiHidden="1" w:uiPriority="39" w:unhideWhenUsed="1"/>
+    <w:lsdException w:name="toc 8" w:semiHidden="1" w:uiPriority="39" w:unhideWhenUsed="1"/>
+    <w:lsdException w:name="toc 9" w:semiHidden="1" w:uiPriority="39" w:unhideWhenUsed="1"/>
+    <w:lsdException w:name="Normal Indent" w:semiHidden="1" w:unhideWhenUsed="1"/>
+    <w:lsdException w:name="footnote text" w:semiHidden="1" w:unhideWhenUsed="1"/>
+    <w:lsdException w:name="annotation text" w:semiHidden="1" w:unhideWhenUsed="1"/>
+    <w:lsdException w:name="header" w:semiHidden="1" w:unhideWhenUsed="1"/>
+    <w:lsdException w:name="footer" w:semiHidden="1" w:unhideWhenUsed="1"/>
+    <w:lsdException w:name="index heading" w:semiHidden="1" w:unhideWhenUsed="1"/>
+    <w:lsdException w:name="caption" w:semiHidden="1" w:uiPriority="35" w:unhideWhenUsed="1" w:qFormat="1"/>
+    <w:lsdException w:name="table of figures" w:semiHidden="1" w:unhideWhenUsed="1"/>
+    <w:lsdException w:name="envelope address" w:semiHidden="1" w:unhideWhenUsed="1"/>
+    <w:lsdException w:name="envelope return" w:semiHidden="1" w:unhideWhenUsed="1"/>
+    <w:lsdException w:name="footnote reference" w:semiHidden="1" w:unhideWhenUsed="1"/>
+    <w:lsdException w:name="annotation reference" w:semiHidden="1" w:unhideWhenUsed="1"/>
+    <w:lsdException w:name="line number" w:semiHidden="1" w:unhideWhenUsed="1"/>
+    <w:lsdException w:name="page number" w:semiHidden="1" w:unhideWhenUsed="1"/>
+    <w:lsdException w:name="endnote reference" w:semiHidden="1" w:unhideWhenUsed="1"/>
+    <w:lsdException w:name="endnote text" w:semiHidden="1" w:unhideWhenUsed="1"/>
+    <w:lsdException w:name="table of authorities" w:semiHidden="1" w:unhideWhenUsed="1"/>
+    <w:lsdException w:name="macro" w:semiHidden="1" w:unhideWhenUsed="1"/>
+    <w:lsdException w:name="toa heading" w:semiHidden="1" w:unhideWhenUsed="1"/>
+    <w:lsdException w:name="List" w:semiHidden="1" w:unhideWhenUsed="1"/>
+    <w:lsdException w:name="List Bullet" w:semiHidden="1" w:unhideWhenUsed="1"/>
+    <w:lsdException w:name="List Number" w:semiHidden="1" w:unhideWhenUsed="1"/>
+    <w:lsdException w:name="List 2" w:semiHidden="1" w:unhideWhenUsed="1"/>
+    <w:lsdException w:name="List 3" w:semiHidden="1" w:unhideWhenUsed="1"/>
+    <w:lsdException w:name="List 4" w:semiHidden="1" w:unhideWhenUsed="1"/>
+    <w:lsdException w:name="List 5" w:semiHidden="1" w:unhideWhenUsed="1"/>
+    <w:lsdException w:name="List Bullet 2" w:semiHidden="1" w:unhideWhenUsed="1"/>
+    <w:lsdException w:name="List Bullet 3" w:semiHidden="1" w:unhideWhenUsed="1"/>
+    <w:lsdException w:name="List Bullet 4" w:semiHidden="1" w:unhideWhenUsed="1"/>
+    <w:lsdException w:name="List Bullet 5" w:semiHidden="1" w:unhideWhenUsed="1"/>
+    <w:lsdException w:name="List Number 2" w:semiHidden="1" w:unhideWhenUsed="1"/>
+    <w:lsdException w:name="List Number 3" w:semiHidden="1" w:unhideWhenUsed="1"/>
+    <w:lsdException w:name="List Number 4" w:semiHidden="1" w:unhideWhenUsed="1"/>
+    <w:lsdException w:name="List Number 5" w:semiHidden="1" w:unhideWhenUsed="1"/>
+    <w:lsdException w:name="Title" w:uiPriority="10" w:qFormat="1"/>
+    <w:lsdException w:name="Closing" w:semiHidden="1" w:unhideWhenUsed="1"/>
+    <w:lsdException w:name="Signature" w:semiHidden="1" w:unhideWhenUsed="1"/>
+    <w:lsdException w:name="Default Paragraph Font" w:semiHidden="1" w:uiPriority="1" w:unhideWhenUsed="1"/>
+    <w:lsdException w:name="Body Text" w:semiHidden="1" w:unhideWhenUsed="1"/>
+    <w:lsdException w:name="Body Text Indent" w:semiHidden="1" w:unhideWhenUsed="1"/>
+    <w:lsdException w:name="List Continue" w:semiHidden="1" w:unhideWhenUsed="1"/>
+    <w:lsdException w:name="List Continue 2" w:semiHidden="1" w:unhideWhenUsed="1"/>
+    <w:lsdException w:name="List Continue 3" w:semiHidden="1" w:unhideWhenUsed="1"/>
+    <w:lsdException w:name="List Continue 4" w:semiHidden="1" w:unhideWhenUsed="1"/>
+    <w:lsdException w:name="List Continue 5" w:semiHidden="1" w:unhideWhenUsed="1"/>
+    <w:lsdException w:name="Message Header" w:semiHidden="1" w:unhideWhenUsed="1"/>
+    <w:lsdException w:name="Subtitle" w:uiPriority="11" w:qFormat="1"/>
+    <w:lsdException w:name="Salutation" w:semiHidden="1" w:unhideWhenUsed="1"/>
+    <w:lsdException w:name="Date" w:semiHidden="1" w:unhideWhenUsed="1"/>
+    <w:lsdException w:name="Body Text First Indent" w:semiHidden="1" w:unhideWhenUsed="1"/>
+    <w:lsdException w:name="Body Text First Indent 2" w:semiHidden="1" w:unhideWhenUsed="1"/>
+    <w:lsdException w:name="Note Heading" w:semiHidden="1" w:unhideWhenUsed="1"/>
+    <w:lsdException w:name="Body Text 2" w:semiHidden="1" w:unhideWhenUsed="1"/>
+    <w:lsdException w:name="Body Text 3" w:semiHidden="1" w:unhideWhenUsed="1"/>
+    <w:lsdException w:name="Body Text Indent 2" w:semiHidden="1" w:unhideWhenUsed="1"/>
+    <w:lsdException w:name="Body Text Indent 3" w:semiHidden="1" w:unhideWhenUsed="1"/>
+    <w:lsdException w:name="Block Text" w:semiHidden="1" w:unhideWhenUsed="1"/>
+    <w:lsdException w:name="Hyperlink" w:semiHidden="1" w:unhideWhenUsed="1"/>
+    <w:lsdException w:name="FollowedHyperlink" w:semiHidden="1" w:unhideWhenUsed="1"/>
+    <w:lsdException w:name="Strong" w:uiPriority="22" w:qFormat="1"/>
+    <w:lsdException w:name="Emphasis" w:uiPriority="20" w:qFormat="1"/>
+    <w:lsdException w:name="Document Map" w:semiHidden="1" w:unhideWhenUsed="1"/>
+    <w:lsdException w:name="Plain Text" w:semiHidden="1" w:unhideWhenUsed="1"/>
+    <w:lsdException w:name="E-mail Signature" w:semiHidden="1" w:unhideWhenUsed="1"/>
+    <w:lsdException w:name="HTML Top of Form" w:semiHidden="1" w:unhideWhenUsed="1"/>
+    <w:lsdException w:name="HTML Bottom of Form" w:semiHidden="1" w:unhideWhenUsed="1"/>
+    <w:lsdException w:name="Normal (Web)" w:semiHidden="1" w:unhideWhenUsed="1"/>
+    <w:lsdException w:name="HTML Acronym" w:semiHidden="1" w:unhideWhenUsed="1"/>
+    <w:lsdException w:name="HTML Address" w:semiHidden="1" w:unhideWhenUsed="1"/>
+    <w:lsdException w:name="HTML Cite" w:semiHidden="1" w:unhideWhenUsed="1"/>
+    <w:lsdException w:name="HTML Code" w:semiHidden="1" w:unhideWhenUsed="1"/>
+    <w:lsdException w:name="HTML Definition" w:semiHidden="1" w:unhideWhenUsed="1"/>
+    <w:lsdException w:name="HTML Keyboard" w:semiHidden="1" w:unhideWhenUsed="1"/>
+    <w:lsdException w:name="HTML Preformatted" w:semiHidden="1" w:unhideWhenUsed="1"/>
+    <w:lsdException w:name="HTML Sample" w:semiHidden="1" w:unhideWhenUsed="1"/>
+    <w:lsdException w:name="HTML Typewriter" w:semiHidden="1" w:unhideWhenUsed="1"/>
+    <w:lsdException w:name="HTML Variable" w:semiHidden="1" w:unhideWhenUsed="1"/>
+    <w:lsdException w:name="Normal Table" w:semiHidden="1" w:unhideWhenUsed="1"/>
+    <w:lsdException w:name="annotation subject" w:semiHidden="1" w:unhideWhenUsed="1"/>
+    <w:lsdException w:name="No List" w:semiHidden="1" w:unhideWhenUsed="1"/>
+    <w:lsdException w:name="Outline List 1" w:semiHidden="1" w:unhideWhenUsed="1"/>
+    <w:lsdException w:name="Outline List 2" w:semiHidden="1" w:unhideWhenUsed="1"/>
+    <w:lsdException w:name="Outline List 3" w:semiHidden="1" w:unhideWhenUsed="1"/>
+    <w:lsdException w:name="Table Simple 1" w:semiHidden="1" w:unhideWhenUsed="1"/>
+    <w:lsdException w:name="Table Simple 2" w:semiHidden="1" w:unhideWhenUsed="1"/>
+    <w:lsdException w:name="Table Simple 3" w:semiHidden="1" w:unhideWhenUsed="1"/>
+    <w:lsdException w:name="Table Classic 1" w:semiHidden="1" w:unhideWhenUsed="1"/>
+    <w:lsdException w:name="Table Classic 2" w:semiHidden="1" w:unhideWhenUsed="1"/>
+    <w:lsdException w:name="Table Classic 3" w:semiHidden="1" w:unhideWhenUsed="1"/>
+    <w:lsdException w:name="Table Classic 4" w:semiHidden="1" w:unhideWhenUsed="1"/>
+    <w:lsdException w:name="Table Colorful 1" w:semiHidden="1" w:unhideWhenUsed="1"/>
+    <w:lsdException w:name="Table Colorful 2" w:semiHidden="1" w:unhideWhenUsed="1"/>
+    <w:lsdException w:name="Table Colorful 3" w:semiHidden="1" w:unhideWhenUsed="1"/>
+    <w:lsdException w:name="Table Columns 1" w:semiHidden="1" w:unhideWhenUsed="1"/>
+    <w:lsdException w:name="Table Columns 2" w:semiHidden="1" w:unhideWhenUsed="1"/>
+    <w:lsdException w:name="Table Columns 3" w:semiHidden="1" w:unhideWhenUsed="1"/>
+    <w:lsdException w:name="Table Columns 4" w:semiHidden="1" w:unhideWhenUsed="1"/>
+    <w:lsdException w:name="Table Columns 5" w:semiHidden="1" w:unhideWhenUsed="1"/>
+    <w:lsdException w:name="Table Grid 1" w:semiHidden="1" w:unhideWhenUsed="1"/>
+    <w:lsdException w:name="Table Grid 2" w:semiHidden="1" w:unhideWhenUsed="1"/>
+    <w:lsdException w:name="Table Grid 3" w:semiHidden="1" w:unhideWhenUsed="1"/>
+    <w:lsdException w:name="Table Grid 4" w:semiHidden="1" w:unhideWhenUsed="1"/>
+    <w:lsdException w:name="Table Grid 5" w:semiHidden="1" w:unhideWhenUsed="1"/>
+    <w:lsdException w:name="Table Grid 6" w:semiHidden="1" w:unhideWhenUsed="1"/>
+    <w:lsdException w:name="Table Grid 7" w:semiHidden="1" w:unhideWhenUsed="1"/>
+    <w:lsdException w:name="Table Grid 8" w:semiHidden="1" w:unhideWhenUsed="1"/>
+    <w:lsdException w:name="Table List 1" w:semiHidden="1" w:unhideWhenUsed="1"/>
+    <w:lsdException w:name="Table List 2" w:semiHidden="1" w:unhideWhenUsed="1"/>
+    <w:lsdException w:name="Table List 3" w:semiHidden="1" w:unhideWhenUsed="1"/>
+    <w:lsdException w:name="Table List 4" w:semiHidden="1" w:unhideWhenUsed="1"/>
+    <w:lsdException w:name="Table List 5" w:semiHidden="1" w:unhideWhenUsed="1"/>
+    <w:lsdException w:name="Table List 6" w:semiHidden="1" w:unhideWhenUsed="1"/>
+    <w:lsdException w:name="Table List 7" w:semiHidden="1" w:unhideWhenUsed="1"/>
+    <w:lsdException w:name="Table List 8" w:semiHidden="1" w:unhideWhenUsed="1"/>
+    <w:lsdException w:name="Table 3D effects 1" w:semiHidden="1" w:unhideWhenUsed="1"/>
+    <w:lsdException w:name="Table 3D effects 2" w:semiHidden="1" w:unhideWhenUsed="1"/>
+    <w:lsdException w:name="Table 3D effects 3" w:semiHidden="1" w:unhideWhenUsed="1"/>
+    <w:lsdException w:name="Table Contemporary" w:semiHidden="1" w:unhideWhenUsed="1"/>
+    <w:lsdException w:name="Table Elegant" w:semiHidden="1" w:unhideWhenUsed="1"/>
+    <w:lsdException w:name="Table Professional" w:semiHidden="1" w:unhideWhenUsed="1"/>
+    <w:lsdException w:name="Table Subtle 1" w:semiHidden="1" w:unhideWhenUsed="1"/>
+    <w:lsdException w:name="Table Subtle 2" w:semiHidden="1" w:unhideWhenUsed="1"/>
+    <w:lsdException w:name="Table Web 1" w:semiHidden="1" w:unhideWhenUsed="1"/>
+    <w:lsdException w:name="Table Web 2" w:semiHidden="1" w:unhideWhenUsed="1"/>
+    <w:lsdException w:name="Table Web 3" w:semiHidden="1" w:unhideWhenUsed="1"/>
+    <w:lsdException w:name="Balloon Text" w:semiHidden="1" w:unhideWhenUsed="1"/>
+    <w:lsdException w:name="Table Grid" w:uiPriority="59"/>
+    <w:lsdException w:name="Table Theme" w:semiHidden="1" w:unhideWhenUsed="1"/>
+    <w:lsdException w:name="Note Level 1" w:semiHidden="1" w:unhideWhenUsed="1"/>
+    <w:lsdException w:name="Note Level 2" w:semiHidden="1" w:unhideWhenUsed="1"/>
+    <w:lsdException w:name="Note Level 3" w:semiHidden="1" w:unhideWhenUsed="1"/>
+    <w:lsdException w:name="Note Level 4" w:semiHidden="1" w:unhideWhenUsed="1"/>
+    <w:lsdException w:name="Note Level 5" w:semiHidden="1" w:unhideWhenUsed="1"/>
+    <w:lsdException w:name="Note Level 6" w:semiHidden="1" w:unhideWhenUsed="1"/>
+    <w:lsdException w:name="Note Level 7" w:semiHidden="1" w:unhideWhenUsed="1"/>
+    <w:lsdException w:name="Note Level 8" w:semiHidden="1" w:unhideWhenUsed="1"/>
+    <w:lsdException w:name="Note Level 9" w:semiHidden="1" w:unhideWhenUsed="1"/>
+    <w:lsdException w:name="Placeholder Text" w:semiHidden="1"/>
+    <w:lsdException w:name="No Spacing" w:uiPriority="1" w:qFormat="1"/>
+    <w:lsdException w:name="Light Shading" w:uiPriority="60"/>
+    <w:lsdException w:name="Light List" w:uiPriority="61"/>
+    <w:lsdException w:name="Light Grid" w:uiPriority="62"/>
+    <w:lsdException w:name="Medium Shading 1" w:uiPriority="63"/>
+    <w:lsdException w:name="Medium Shading 2" w:uiPriority="64"/>
+    <w:lsdException w:name="Medium List 1" w:uiPriority="65"/>
+    <w:lsdException w:name="Medium List 2" w:uiPriority="66"/>
+    <w:lsdException w:name="Medium Grid 1" w:uiPriority="67"/>
+    <w:lsdException w:name="Medium Grid 2" w:uiPriority="68"/>
+    <w:lsdException w:name="Medium Grid 3" w:uiPriority="69"/>
+    <w:lsdException w:name="Dark List" w:uiPriority="70"/>
+    <w:lsdException w:name="Colorful Shading" w:uiPriority="71"/>
+    <w:lsdException w:name="Colorful List" w:uiPriority="72"/>
+    <w:lsdException w:name="Colorful Grid" w:uiPriority="73"/>
+    <w:lsdException w:name="Light Shading Accent 1" w:uiPriority="60"/>
+    <w:lsdException w:name="Light List Accent 1" w:uiPriority="61"/>
+    <w:lsdException w:name="Light Grid Accent 1" w:uiPriority="62"/>
+    <w:lsdException w:name="Medium Shading 1 Accent 1" w:uiPriority="63"/>
+    <w:lsdException w:name="Medium Shading 2 Accent 1" w:uiPriority="64"/>
+    <w:lsdException w:name="Medium List 1 Accent 1" w:uiPriority="65"/>
+    <w:lsdException w:name="Revision" w:semiHidden="1"/>
+    <w:lsdException w:name="List Paragraph" w:uiPriority="34" w:qFormat="1"/>
+    <w:lsdException w:name="Quote" w:uiPriority="29" w:qFormat="1"/>
+    <w:lsdException w:name="Intense Quote" w:uiPriority="30" w:qFormat="1"/>
+    <w:lsdException w:name="Medium List 2 Accent 1" w:uiPriority="66"/>
+    <w:lsdException w:name="Medium Grid 1 Accent 1" w:uiPriority="67"/>
+    <w:lsdException w:name="Medium Grid 2 Accent 1" w:uiPriority="68"/>
+    <w:lsdException w:name="Medium Grid 3 Accent 1" w:uiPriority="69"/>
+    <w:lsdException w:name="Dark List Accent 1" w:uiPriority="70"/>
+    <w:lsdException w:name="Colorful Shading Accent 1" w:uiPriority="71"/>
+    <w:lsdException w:name="Colorful List Accent 1" w:uiPriority="72"/>
+    <w:lsdException w:name="Colorful Grid Accent 1" w:uiPriority="73"/>
+    <w:lsdException w:name="Light Shading Accent 2" w:uiPriority="60"/>
+    <w:lsdException w:name="Light List Accent 2" w:uiPriority="61"/>
+    <w:lsdException w:name="Light Grid Accent 2" w:uiPriority="62"/>
+    <w:lsdException w:name="Medium Shading 1 Accent 2" w:uiPriority="63"/>
+    <w:lsdException w:name="Medium Shading 2 Accent 2" w:uiPriority="64"/>
+    <w:lsdException w:name="Medium List 1 Accent 2" w:uiPriority="65"/>
+    <w:lsdException w:name="Medium List 2 Accent 2" w:uiPriority="66"/>
+    <w:lsdException w:name="Medium Grid 1 Accent 2" w:uiPriority="67"/>
+    <w:lsdException w:name="Medium Grid 2 Accent 2" w:uiPriority="68"/>
+    <w:lsdException w:name="Medium Grid 3 Accent 2" w:uiPriority="69"/>
+    <w:lsdException w:name="Dark List Accent 2" w:uiPriority="70"/>
+    <w:lsdException w:name="Colorful Shading Accent 2" w:uiPriority="71"/>
+    <w:lsdException w:name="Colorful List Accent 2" w:uiPriority="72"/>
+    <w:lsdException w:name="Colorful Grid Accent 2" w:uiPriority="73"/>
+    <w:lsdException w:name="Light Shading Accent 3" w:uiPriority="60"/>
+    <w:lsdException w:name="Light List Accent 3" w:uiPriority="61"/>
+    <w:lsdException w:name="Light Grid Accent 3" w:uiPriority="62"/>
+    <w:lsdException w:name="Medium Shading 1 Accent 3" w:uiPriority="63"/>
+    <w:lsdException w:name="Medium Shading 2 Accent 3" w:uiPriority="64"/>
+    <w:lsdException w:name="Medium List 1 Accent 3" w:uiPriority="65"/>
+    <w:lsdException w:name="Medium List 2 Accent 3" w:uiPriority="66"/>
+    <w:lsdException w:name="Medium Grid 1 Accent 3" w:uiPriority="67"/>
+    <w:lsdException w:name="Medium Grid 2 Accent 3" w:uiPriority="68"/>
+    <w:lsdException w:name="Medium Grid 3 Accent 3" w:uiPriority="69"/>
+    <w:lsdException w:name="Dark List Accent 3" w:uiPriority="70"/>
+    <w:lsdException w:name="Colorful Shading Accent 3" w:uiPriority="71"/>
+    <w:lsdException w:name="Colorful List Accent 3" w:uiPriority="72"/>
+    <w:lsdException w:name="Colorful Grid Accent 3" w:uiPriority="73"/>
+    <w:lsdException w:name="Light Shading Accent 4" w:uiPriority="60"/>
+    <w:lsdException w:name="Light List Accent 4" w:uiPriority="61"/>
+    <w:lsdException w:name="Light Grid Accent 4" w:uiPriority="62"/>
+    <w:lsdException w:name="Medium Shading 1 Accent 4" w:uiPriority="63"/>
+    <w:lsdException w:name="Medium Shading 2 Accent 4" w:uiPriority="64"/>
+    <w:lsdException w:name="Medium List 1 Accent 4" w:uiPriority="65"/>
+    <w:lsdException w:name="Medium List 2 Accent 4" w:uiPriority="66"/>
+    <w:lsdException w:name="Medium Grid 1 Accent 4" w:uiPriority="67"/>
+    <w:lsdException w:name="Medium Grid 2 Accent 4" w:uiPriority="68"/>
+    <w:lsdException w:name="Medium Grid 3 Accent 4" w:uiPriority="69"/>
+    <w:lsdException w:name="Dark List Accent 4" w:uiPriority="70"/>
+    <w:lsdException w:name="Colorful Shading Accent 4" w:uiPriority="71"/>
+    <w:lsdException w:name="Colorful List Accent 4" w:uiPriority="72"/>
+    <w:lsdException w:name="Colorful Grid Accent 4" w:uiPriority="73"/>
+    <w:lsdException w:name="Light Shading Accent 5" w:uiPriority="60"/>
+    <w:lsdException w:name="Light List Accent 5" w:uiPriority="61"/>
+    <w:lsdException w:name="Light Grid Accent 5" w:uiPriority="62"/>
+    <w:lsdException w:name="Medium Shading 1 Accent 5" w:uiPriority="63"/>
+    <w:lsdException w:name="Medium Shading 2 Accent 5" w:uiPriority="64"/>
+    <w:lsdException w:name="Medium List 1 Accent 5" w:uiPriority="65"/>
+    <w:lsdException w:name="Medium List 2 Accent 5" w:uiPriority="66"/>
+    <w:lsdException w:name="Medium Grid 1 Accent 5" w:uiPriority="67"/>
+    <w:lsdException w:name="Medium Grid 2 Accent 5" w:uiPriority="68"/>
+    <w:lsdException w:name="Medium Grid 3 Accent 5" w:uiPriority="69"/>
+    <w:lsdException w:name="Dark List Accent 5" w:uiPriority="70"/>
+    <w:lsdException w:name="Colorful Shading Accent 5" w:uiPriority="71"/>
+    <w:lsdException w:name="Colorful List Accent 5" w:uiPriority="72"/>
+    <w:lsdException w:name="Colorful Grid Accent 5" w:uiPriority="73"/>
+    <w:lsdException w:name="Light Shading Accent 6" w:uiPriority="60"/>
+    <w:lsdException w:name="Light List Accent 6" w:uiPriority="61"/>
+    <w:lsdException w:name="Light Grid Accent 6" w:uiPriority="62"/>
+    <w:lsdException w:name="Medium Shading 1 Accent 6" w:uiPriority="63"/>
+    <w:lsdException w:name="Medium Shading 2 Accent 6" w:uiPriority="64"/>
+    <w:lsdException w:name="Medium List 1 Accent 6" w:uiPriority="65"/>
+    <w:lsdException w:name="Medium List 2 Accent 6" w:uiPriority="66"/>
+    <w:lsdException w:name="Medium Grid 1 Accent 6" w:uiPriority="67"/>
+    <w:lsdException w:name="Medium Grid 2 Accent 6" w:uiPriority="68"/>
+    <w:lsdException w:name="Medium Grid 3 Accent 6" w:uiPriority="69"/>
+    <w:lsdException w:name="Dark List Accent 6" w:uiPriority="70"/>
+    <w:lsdException w:name="Colorful Shading Accent 6" w:uiPriority="71"/>
+    <w:lsdException w:name="Colorful List Accent 6" w:uiPriority="72"/>
+    <w:lsdException w:name="Colorful Grid Accent 6" w:uiPriority="73"/>
+    <w:lsdException w:name="Subtle Emphasis" w:uiPriority="19" w:qFormat="1"/>
+    <w:lsdException w:name="Intense Emphasis" w:uiPriority="21" w:qFormat="1"/>
+    <w:lsdException w:name="Subtle Reference" w:uiPriority="31" w:qFormat="1"/>
+    <w:lsdException w:name="Intense Reference" w:uiPriority="32" w:qFormat="1"/>
+    <w:lsdException w:name="Book Title" w:uiPriority="33" w:qFormat="1"/>
+    <w:lsdException w:name="Bibliography" w:semiHidden="1" w:uiPriority="37" w:unhideWhenUsed="1"/>
+    <w:lsdException w:name="TOC Heading" w:semiHidden="1" w:uiPriority="39" w:unhideWhenUsed="1" w:qFormat="1"/>
+    <w:lsdException w:name="Plain Table 1" w:uiPriority="41"/>
+    <w:lsdException w:name="Plain Table 2" w:uiPriority="42"/>
+    <w:lsdException w:name="Plain Table 3" w:uiPriority="43"/>
+    <w:lsdException w:name="Plain Table 4" w:uiPriority="44"/>
+    <w:lsdException w:name="Plain Table 5" w:uiPriority="45"/>
+    <w:lsdException w:name="Grid Table Light" w:uiPriority="40"/>
+    <w:lsdException w:name="Grid Table 1 Light" w:uiPriority="46"/>
+    <w:lsdException w:name="Grid Table 2" w:uiPriority="47"/>
+    <w:lsdException w:name="Grid Table 3" w:uiPriority="48"/>
+    <w:lsdException w:name="Grid Table 4" w:uiPriority="49"/>
+    <w:lsdException w:name="Grid Table 5 Dark" w:uiPriority="50"/>
+    <w:lsdException w:name="Grid Table 6 Colorful" w:uiPriority="51"/>
+    <w:lsdException w:name="Grid Table 7 Colorful" w:uiPriority="52"/>
+    <w:lsdException w:name="Grid Table 1 Light Accent 1" w:uiPriority="46"/>
+    <w:lsdException w:name="Grid Table 2 Accent 1" w:uiPriority="47"/>
+    <w:lsdException w:name="Grid Table 3 Accent 1" w:uiPriority="48"/>
+    <w:lsdException w:name="Grid Table 4 Accent 1" w:uiPriority="49"/>
+    <w:lsdException w:name="Grid Table 5 Dark Accent 1" w:uiPriority="50"/>
+    <w:lsdException w:name="Grid Table 6 Colorful Accent 1" w:uiPriority="51"/>
+    <w:lsdException w:name="Grid Table 7 Colorful Accent 1" w:uiPriority="52"/>
+    <w:lsdException w:name="Grid Table 1 Light Accent 2" w:uiPriority="46"/>
+    <w:lsdException w:name="Grid Table 2 Accent 2" w:uiPriority="47"/>
+    <w:lsdException w:name="Grid Table 3 Accent 2" w:uiPriority="48"/>
+    <w:lsdException w:name="Grid Table 4 Accent 2" w:uiPriority="49"/>
+    <w:lsdException w:name="Grid Table 5 Dark Accent 2" w:uiPriority="50"/>
+    <w:lsdException w:name="Grid Table 6 Colorful Accent 2" w:uiPriority="51"/>
+    <w:lsdException w:name="Grid Table 7 Colorful Accent 2" w:uiPriority="52"/>
+    <w:lsdException w:name="Grid Table 1 Light Accent 3" w:uiPriority="46"/>
+    <w:lsdException w:name="Grid Table 2 Accent 3" w:uiPriority="47"/>
+    <w:lsdException w:name="Grid Table 3 Accent 3" w:uiPriority="48"/>
+    <w:lsdException w:name="Grid Table 4 Accent 3" w:uiPriority="49"/>
+    <w:lsdException w:name="Grid Table 5 Dark Accent 3" w:uiPriority="50"/>
+    <w:lsdException w:name="Grid Table 6 Colorful Accent 3" w:uiPriority="51"/>
+    <w:lsdException w:name="Grid Table 7 Colorful Accent 3" w:uiPriority="52"/>
+    <w:lsdException w:name="Grid Table 1 Light Accent 4" w:uiPriority="46"/>
+    <w:lsdException w:name="Grid Table 2 Accent 4" w:uiPriority="47"/>
+    <w:lsdException w:name="Grid Table 3 Accent 4" w:uiPriority="48"/>
+    <w:lsdException w:name="Grid Table 4 Accent 4" w:uiPriority="49"/>
+    <w:lsdException w:name="Grid Table 5 Dark Accent 4" w:uiPriority="50"/>
+    <w:lsdException w:name="Grid Table 6 Colorful Accent 4" w:uiPriority="51"/>
+    <w:lsdException w:name="Grid Table 7 Colorful Accent 4" w:uiPriority="52"/>
+    <w:lsdException w:name="Grid Table 1 Light Accent 5" w:uiPriority="46"/>
+    <w:lsdException w:name="Grid Table 2 Accent 5" w:uiPriority="47"/>
+    <w:lsdException w:name="Grid Table 3 Accent 5" w:uiPriority="48"/>
+    <w:lsdException w:name="Grid Table 4 Accent 5" w:uiPriority="49"/>
+    <w:lsdException w:name="Grid Table 5 Dark Accent 5" w:uiPriority="50"/>
+    <w:lsdException w:name="Grid Table 6 Colorful Accent 5" w:uiPriority="51"/>
+    <w:lsdException w:name="Grid Table 7 Colorful Accent 5" w:uiPriority="52"/>
+    <w:lsdException w:name="Grid Table 1 Light Accent 6" w:uiPriority="46"/>
+    <w:lsdException w:name="Grid Table 2 Accent 6" w:uiPriority="47"/>
+    <w:lsdException w:name="Grid Table 3 Accent 6" w:uiPriority="48"/>
+    <w:lsdException w:name="Grid Table 4 Accent 6" w:uiPriority="49"/>
+    <w:lsdException w:name="Grid Table 5 Dark Accent 6" w:uiPriority="50"/>
+    <w:lsdException w:name="Grid Table 6 Colorful Accent 6" w:uiPriority="51"/>
+    <w:lsdException w:name="Grid Table 7 Colorful Accent 6" w:uiPriority="52"/>
+    <w:lsdException w:name="List Table 1 Light" w:uiPriority="46"/>
+    <w:lsdException w:name="List Table 2" w:uiPriority="47"/>
+    <w:lsdException w:name="List Table 3" w:uiPriority="48"/>
+    <w:lsdException w:name="List Table 4" w:uiPriority="49"/>
+    <w:lsdException w:name="List Table 5 Dark" w:uiPriority="50"/>
+    <w:lsdException w:name="List Table 6 Colorful" w:uiPriority="51"/>
+    <w:lsdException w:name="List Table 7 Colorful" w:uiPriority="52"/>
+    <w:lsdException w:name="List Table 1 Light Accent 1" w:uiPriority="46"/>
+    <w:lsdException w:name="List Table 2 Accent 1" w:uiPriority="47"/>
+    <w:lsdException w:name="List Table 3 Accent 1" w:uiPriority="48"/>
+    <w:lsdException w:name="List Table 4 Accent 1" w:uiPriority="49"/>
+    <w:lsdException w:name="List Table 5 Dark Accent 1" w:uiPriority="50"/>
+    <w:lsdException w:name="List Table 6 Colorful Accent 1" w:uiPriority="51"/>
+    <w:lsdException w:name="List Table 7 Colorful Accent 1" w:uiPriority="52"/>
+    <w:lsdException w:name="List Table 1 Light Accent 2" w:uiPriority="46"/>
+    <w:lsdException w:name="List Table 2 Accent 2" w:uiPriority="47"/>
+    <w:lsdException w:name="List Table 3 Accent 2" w:uiPriority="48"/>
+    <w:lsdException w:name="List Table 4 Accent 2" w:uiPriority="49"/>
+    <w:lsdException w:name="List Table 5 Dark Accent 2" w:uiPriority="50"/>
+    <w:lsdException w:name="List Table 6 Colorful Accent 2" w:uiPriority="51"/>
+    <w:lsdException w:name="List Table 7 Colorful Accent 2" w:uiPriority="52"/>
+    <w:lsdException w:name="List Table 1 Light Accent 3" w:uiPriority="46"/>
+    <w:lsdException w:name="List Table 2 Accent 3" w:uiPriority="47"/>
+    <w:lsdException w:name="List Table 3 Accent 3" w:uiPriority="48"/>
+    <w:lsdException w:name="List Table 4 Accent 3" w:uiPriority="49"/>
+    <w:lsdException w:name="List Table 5 Dark Accent 3" w:uiPriority="50"/>
+    <w:lsdException w:name="List Table 6 Colorful Accent 3" w:uiPriority="51"/>
+    <w:lsdException w:name="List Table 7 Colorful Accent 3" w:uiPriority="52"/>
+    <w:lsdException w:name="List Table 1 Light Accent 4" w:uiPriority="46"/>
+    <w:lsdException w:name="List Table 2 Accent 4" w:uiPriority="47"/>
+    <w:lsdException w:name="List Table 3 Accent 4" w:uiPriority="48"/>
+    <w:lsdException w:name="List Table 4 Accent 4" w:uiPriority="49"/>
+    <w:lsdException w:name="List Table 5 Dark Accent 4" w:uiPriority="50"/>
+    <w:lsdException w:name="List Table 6 Colorful Accent 4" w:uiPriority="51"/>
+    <w:lsdException w:name="List Table 7 Colorful Accent 4" w:uiPriority="52"/>
+    <w:lsdException w:name="List Table 1 Light Accent 5" w:uiPriority="46"/>
+    <w:lsdException w:name="List Table 2 Accent 5" w:uiPriority="47"/>
+    <w:lsdException w:name="List Table 3 Accent 5" w:uiPriority="48"/>
+    <w:lsdException w:name="List Table 4 Accent 5" w:uiPriority="49"/>
+    <w:lsdException w:name="List Table 5 Dark Accent 5" w:uiPriority="50"/>
+    <w:lsdException w:name="List Table 6 Colorful Accent 5" w:uiPriority="51"/>
+    <w:lsdException w:name="List Table 7 Colorful Accent 5" w:uiPriority="52"/>
+    <w:lsdException w:name="List Table 1 Light Accent 6" w:uiPriority="46"/>
+    <w:lsdException w:name="List Table 2 Accent 6" w:uiPriority="47"/>
+    <w:lsdException w:name="List Table 3 Accent 6" w:uiPriority="48"/>
+    <w:lsdException w:name="List Table 4 Accent 6" w:uiPriority="49"/>
+    <w:lsdException w:name="List Table 5 Dark Accent 6" w:uiPriority="50"/>
+    <w:lsdException w:name="List Table 6 Colorful Accent 6" w:uiPriority="51"/>
+    <w:lsdException w:name="List Table 7 Colorful Accent 6" w:uiPriority="52"/>
+    <w:lsdException w:name="Mention" w:semiHidden="1" w:unhideWhenUsed="1"/>
+    <w:lsdException w:name="Smart Hyperlink" w:semiHidden="1" w:unhideWhenUsed="1"/>
   </w:latentStyles>
   <w:style w:type="paragraph" w:default="1" w:styleId="a">
     <w:name w:val="Normal"/>
@@ -3232,7 +3449,6 @@
     <w:uiPriority w:val="99"/>
     <w:semiHidden/>
     <w:unhideWhenUsed/>
-    <w:qFormat/>
     <w:tblPr>
       <w:tblInd w:w="0" w:type="dxa"/>
       <w:tblCellMar>
@@ -3252,7 +3468,7 @@
   <w:style w:type="paragraph" w:styleId="a3">
     <w:name w:val="header"/>
     <w:basedOn w:val="a"/>
-    <w:link w:val="Char"/>
+    <w:link w:val="a4"/>
     <w:uiPriority w:val="99"/>
     <w:semiHidden/>
     <w:unhideWhenUsed/>
@@ -3273,8 +3489,8 @@
       <w:szCs w:val="18"/>
     </w:rPr>
   </w:style>
-  <w:style w:type="character" w:customStyle="1" w:styleId="Char">
-    <w:name w:val="页眉 Char"/>
+  <w:style w:type="character" w:customStyle="1" w:styleId="a4">
+    <w:name w:val="页眉字符"/>
     <w:basedOn w:val="a0"/>
     <w:link w:val="a3"/>
     <w:uiPriority w:val="99"/>
@@ -3285,10 +3501,10 @@
       <w:szCs w:val="18"/>
     </w:rPr>
   </w:style>
-  <w:style w:type="paragraph" w:styleId="a4">
+  <w:style w:type="paragraph" w:styleId="a5">
     <w:name w:val="footer"/>
     <w:basedOn w:val="a"/>
-    <w:link w:val="Char0"/>
+    <w:link w:val="a6"/>
     <w:uiPriority w:val="99"/>
     <w:semiHidden/>
     <w:unhideWhenUsed/>
@@ -3306,10 +3522,10 @@
       <w:szCs w:val="18"/>
     </w:rPr>
   </w:style>
-  <w:style w:type="character" w:customStyle="1" w:styleId="Char0">
-    <w:name w:val="页脚 Char"/>
+  <w:style w:type="character" w:customStyle="1" w:styleId="a6">
+    <w:name w:val="页脚字符"/>
     <w:basedOn w:val="a0"/>
-    <w:link w:val="a4"/>
+    <w:link w:val="a5"/>
     <w:uiPriority w:val="99"/>
     <w:semiHidden/>
     <w:rsid w:val="005C6149"/>
@@ -3318,7 +3534,7 @@
       <w:szCs w:val="18"/>
     </w:rPr>
   </w:style>
-  <w:style w:type="paragraph" w:styleId="a5">
+  <w:style w:type="paragraph" w:styleId="a7">
     <w:name w:val="List Paragraph"/>
     <w:basedOn w:val="a"/>
     <w:uiPriority w:val="34"/>
@@ -3328,11 +3544,11 @@
       <w:ind w:firstLineChars="200" w:firstLine="420"/>
     </w:pPr>
   </w:style>
-  <w:style w:type="paragraph" w:styleId="a6">
+  <w:style w:type="paragraph" w:styleId="a8">
     <w:name w:val="Date"/>
     <w:basedOn w:val="a"/>
     <w:next w:val="a"/>
-    <w:link w:val="Char1"/>
+    <w:link w:val="a9"/>
     <w:uiPriority w:val="99"/>
     <w:semiHidden/>
     <w:unhideWhenUsed/>
@@ -3341,10 +3557,10 @@
       <w:ind w:leftChars="2500" w:left="100"/>
     </w:pPr>
   </w:style>
-  <w:style w:type="character" w:customStyle="1" w:styleId="Char1">
-    <w:name w:val="日期 Char"/>
+  <w:style w:type="character" w:customStyle="1" w:styleId="a9">
+    <w:name w:val="日期字符"/>
     <w:basedOn w:val="a0"/>
-    <w:link w:val="a6"/>
+    <w:link w:val="a8"/>
     <w:uiPriority w:val="99"/>
     <w:semiHidden/>
     <w:rsid w:val="00B37CF8"/>

</xml_diff>

<commit_message>
on Window 2017/7/14 17:10
</commit_message>
<xml_diff>
--- a/日志文档/工作日志.docx
+++ b/日志文档/工作日志.docx
@@ -1,6 +1,6 @@
 
 <file path=word/document.xml><?xml version="1.0" encoding="utf-8"?>
-<w:document xmlns:wpc="http://schemas.microsoft.com/office/word/2010/wordprocessingCanvas" xmlns:mo="http://schemas.microsoft.com/office/mac/office/2008/main" xmlns:mc="http://schemas.openxmlformats.org/markup-compatibility/2006" xmlns:mv="urn:schemas-microsoft-com:mac:vml" xmlns:o="urn:schemas-microsoft-com:office:office" xmlns:r="http://schemas.openxmlformats.org/officeDocument/2006/relationships" xmlns:m="http://schemas.openxmlformats.org/officeDocument/2006/math" xmlns:v="urn:schemas-microsoft-com:vml" xmlns:wp14="http://schemas.microsoft.com/office/word/2010/wordprocessingDrawing" xmlns:wp="http://schemas.openxmlformats.org/drawingml/2006/wordprocessingDrawing" xmlns:w10="urn:schemas-microsoft-com:office:word" xmlns:w="http://schemas.openxmlformats.org/wordprocessingml/2006/main" xmlns:w14="http://schemas.microsoft.com/office/word/2010/wordml" xmlns:w15="http://schemas.microsoft.com/office/word/2012/wordml" xmlns:wpg="http://schemas.microsoft.com/office/word/2010/wordprocessingGroup" xmlns:wpi="http://schemas.microsoft.com/office/word/2010/wordprocessingInk" xmlns:wne="http://schemas.microsoft.com/office/word/2006/wordml" xmlns:wps="http://schemas.microsoft.com/office/word/2010/wordprocessingShape" mc:Ignorable="w14 w15 wp14">
+<w:document xmlns:ve="http://schemas.openxmlformats.org/markup-compatibility/2006" xmlns:o="urn:schemas-microsoft-com:office:office" xmlns:r="http://schemas.openxmlformats.org/officeDocument/2006/relationships" xmlns:m="http://schemas.openxmlformats.org/officeDocument/2006/math" xmlns:v="urn:schemas-microsoft-com:vml" xmlns:wp="http://schemas.openxmlformats.org/drawingml/2006/wordprocessingDrawing" xmlns:w10="urn:schemas-microsoft-com:office:word" xmlns:w="http://schemas.openxmlformats.org/wordprocessingml/2006/main" xmlns:wne="http://schemas.microsoft.com/office/word/2006/wordml">
   <w:body>
     <w:p>
       <w:pPr>
@@ -20,7 +20,7 @@
     </w:p>
     <w:p>
       <w:pPr>
-        <w:pStyle w:val="a7"/>
+        <w:pStyle w:val="a5"/>
         <w:numPr>
           <w:ilvl w:val="0"/>
           <w:numId w:val="1"/>
@@ -50,7 +50,7 @@
     </w:p>
     <w:p>
       <w:pPr>
-        <w:pStyle w:val="a7"/>
+        <w:pStyle w:val="a5"/>
         <w:ind w:left="360" w:firstLineChars="0" w:firstLine="0"/>
         <w:rPr>
           <w:sz w:val="24"/>
@@ -76,7 +76,7 @@
     </w:p>
     <w:p>
       <w:pPr>
-        <w:pStyle w:val="a7"/>
+        <w:pStyle w:val="a5"/>
         <w:ind w:left="360" w:firstLineChars="0" w:firstLine="0"/>
         <w:rPr>
           <w:sz w:val="24"/>
@@ -150,7 +150,7 @@
     </w:p>
     <w:p>
       <w:pPr>
-        <w:pStyle w:val="a7"/>
+        <w:pStyle w:val="a5"/>
         <w:ind w:left="360" w:firstLineChars="0" w:firstLine="0"/>
         <w:rPr>
           <w:sz w:val="24"/>
@@ -176,7 +176,7 @@
     </w:p>
     <w:p>
       <w:pPr>
-        <w:pStyle w:val="a7"/>
+        <w:pStyle w:val="a5"/>
         <w:ind w:left="360" w:firstLineChars="0" w:firstLine="0"/>
         <w:rPr>
           <w:sz w:val="24"/>
@@ -202,7 +202,7 @@
     </w:p>
     <w:p>
       <w:pPr>
-        <w:pStyle w:val="a7"/>
+        <w:pStyle w:val="a5"/>
         <w:ind w:left="360" w:firstLineChars="0" w:firstLine="0"/>
         <w:rPr>
           <w:sz w:val="24"/>
@@ -252,7 +252,7 @@
     </w:p>
     <w:p>
       <w:pPr>
-        <w:pStyle w:val="a7"/>
+        <w:pStyle w:val="a5"/>
         <w:ind w:left="360" w:firstLineChars="0" w:firstLine="0"/>
         <w:rPr>
           <w:sz w:val="24"/>
@@ -278,7 +278,7 @@
     </w:p>
     <w:p>
       <w:pPr>
-        <w:pStyle w:val="a7"/>
+        <w:pStyle w:val="a5"/>
         <w:ind w:left="360" w:firstLineChars="0" w:firstLine="0"/>
         <w:rPr>
           <w:sz w:val="24"/>
@@ -320,7 +320,7 @@
     </w:p>
     <w:p>
       <w:pPr>
-        <w:pStyle w:val="a7"/>
+        <w:pStyle w:val="a5"/>
         <w:ind w:left="360" w:firstLineChars="0" w:firstLine="0"/>
         <w:rPr>
           <w:sz w:val="24"/>
@@ -338,7 +338,7 @@
     </w:p>
     <w:p>
       <w:pPr>
-        <w:pStyle w:val="a7"/>
+        <w:pStyle w:val="a5"/>
         <w:ind w:left="360" w:firstLineChars="0" w:firstLine="0"/>
         <w:rPr>
           <w:sz w:val="24"/>
@@ -388,27 +388,27 @@
     </w:p>
     <w:p>
       <w:pPr>
-        <w:pStyle w:val="a7"/>
-        <w:ind w:left="360" w:firstLineChars="0" w:firstLine="0"/>
-        <w:rPr>
-          <w:sz w:val="24"/>
-          <w:szCs w:val="24"/>
-        </w:rPr>
-      </w:pPr>
-    </w:p>
-    <w:p>
-      <w:pPr>
-        <w:pStyle w:val="a7"/>
-        <w:ind w:left="360" w:firstLineChars="0" w:firstLine="0"/>
-        <w:rPr>
-          <w:sz w:val="24"/>
-          <w:szCs w:val="24"/>
-        </w:rPr>
-      </w:pPr>
-    </w:p>
-    <w:p>
-      <w:pPr>
-        <w:pStyle w:val="a7"/>
+        <w:pStyle w:val="a5"/>
+        <w:ind w:left="360" w:firstLineChars="0" w:firstLine="0"/>
+        <w:rPr>
+          <w:sz w:val="24"/>
+          <w:szCs w:val="24"/>
+        </w:rPr>
+      </w:pPr>
+    </w:p>
+    <w:p>
+      <w:pPr>
+        <w:pStyle w:val="a5"/>
+        <w:ind w:left="360" w:firstLineChars="0" w:firstLine="0"/>
+        <w:rPr>
+          <w:sz w:val="24"/>
+          <w:szCs w:val="24"/>
+        </w:rPr>
+      </w:pPr>
+    </w:p>
+    <w:p>
+      <w:pPr>
+        <w:pStyle w:val="a5"/>
         <w:ind w:left="360" w:firstLineChars="0" w:firstLine="0"/>
         <w:rPr>
           <w:sz w:val="24"/>
@@ -466,7 +466,7 @@
     </w:p>
     <w:p>
       <w:pPr>
-        <w:pStyle w:val="a7"/>
+        <w:pStyle w:val="a5"/>
         <w:ind w:left="360" w:firstLineChars="0" w:firstLine="0"/>
         <w:rPr>
           <w:sz w:val="24"/>
@@ -484,7 +484,7 @@
     </w:p>
     <w:p>
       <w:pPr>
-        <w:pStyle w:val="a7"/>
+        <w:pStyle w:val="a5"/>
         <w:ind w:left="360" w:firstLineChars="0" w:firstLine="0"/>
         <w:rPr>
           <w:sz w:val="24"/>
@@ -510,17 +510,17 @@
     </w:p>
     <w:p>
       <w:pPr>
-        <w:pStyle w:val="a7"/>
-        <w:ind w:left="360" w:firstLineChars="0" w:firstLine="0"/>
-        <w:rPr>
-          <w:sz w:val="24"/>
-          <w:szCs w:val="24"/>
-        </w:rPr>
-      </w:pPr>
-    </w:p>
-    <w:p>
-      <w:pPr>
-        <w:pStyle w:val="a7"/>
+        <w:pStyle w:val="a5"/>
+        <w:ind w:left="360" w:firstLineChars="0" w:firstLine="0"/>
+        <w:rPr>
+          <w:sz w:val="24"/>
+          <w:szCs w:val="24"/>
+        </w:rPr>
+      </w:pPr>
+    </w:p>
+    <w:p>
+      <w:pPr>
+        <w:pStyle w:val="a5"/>
         <w:ind w:left="360" w:firstLineChars="0" w:firstLine="0"/>
         <w:rPr>
           <w:sz w:val="24"/>
@@ -538,17 +538,17 @@
     </w:p>
     <w:p>
       <w:pPr>
-        <w:pStyle w:val="a7"/>
-        <w:ind w:left="360" w:firstLineChars="0" w:firstLine="0"/>
-        <w:rPr>
-          <w:sz w:val="24"/>
-          <w:szCs w:val="24"/>
-        </w:rPr>
-      </w:pPr>
-    </w:p>
-    <w:p>
-      <w:pPr>
-        <w:pStyle w:val="a7"/>
+        <w:pStyle w:val="a5"/>
+        <w:ind w:left="360" w:firstLineChars="0" w:firstLine="0"/>
+        <w:rPr>
+          <w:sz w:val="24"/>
+          <w:szCs w:val="24"/>
+        </w:rPr>
+      </w:pPr>
+    </w:p>
+    <w:p>
+      <w:pPr>
+        <w:pStyle w:val="a5"/>
         <w:ind w:left="360" w:firstLineChars="0" w:firstLine="0"/>
         <w:rPr>
           <w:sz w:val="24"/>
@@ -574,7 +574,7 @@
     </w:p>
     <w:p>
       <w:pPr>
-        <w:pStyle w:val="a7"/>
+        <w:pStyle w:val="a5"/>
         <w:ind w:left="360" w:firstLineChars="0" w:firstLine="0"/>
         <w:rPr>
           <w:sz w:val="24"/>
@@ -592,27 +592,27 @@
     </w:p>
     <w:p>
       <w:pPr>
-        <w:pStyle w:val="a7"/>
-        <w:ind w:left="360" w:firstLineChars="0" w:firstLine="0"/>
-        <w:rPr>
-          <w:sz w:val="24"/>
-          <w:szCs w:val="24"/>
-        </w:rPr>
-      </w:pPr>
-    </w:p>
-    <w:p>
-      <w:pPr>
-        <w:pStyle w:val="a7"/>
-        <w:ind w:left="360" w:firstLineChars="0" w:firstLine="0"/>
-        <w:rPr>
-          <w:sz w:val="24"/>
-          <w:szCs w:val="24"/>
-        </w:rPr>
-      </w:pPr>
-    </w:p>
-    <w:p>
-      <w:pPr>
-        <w:pStyle w:val="a7"/>
+        <w:pStyle w:val="a5"/>
+        <w:ind w:left="360" w:firstLineChars="0" w:firstLine="0"/>
+        <w:rPr>
+          <w:sz w:val="24"/>
+          <w:szCs w:val="24"/>
+        </w:rPr>
+      </w:pPr>
+    </w:p>
+    <w:p>
+      <w:pPr>
+        <w:pStyle w:val="a5"/>
+        <w:ind w:left="360" w:firstLineChars="0" w:firstLine="0"/>
+        <w:rPr>
+          <w:sz w:val="24"/>
+          <w:szCs w:val="24"/>
+        </w:rPr>
+      </w:pPr>
+    </w:p>
+    <w:p>
+      <w:pPr>
+        <w:pStyle w:val="a5"/>
         <w:ind w:left="360" w:firstLineChars="0" w:firstLine="0"/>
         <w:rPr>
           <w:sz w:val="24"/>
@@ -638,17 +638,17 @@
     </w:p>
     <w:p>
       <w:pPr>
-        <w:pStyle w:val="a7"/>
-        <w:ind w:left="360" w:firstLineChars="0" w:firstLine="0"/>
-        <w:rPr>
-          <w:sz w:val="24"/>
-          <w:szCs w:val="24"/>
-        </w:rPr>
-      </w:pPr>
-    </w:p>
-    <w:p>
-      <w:pPr>
-        <w:pStyle w:val="a7"/>
+        <w:pStyle w:val="a5"/>
+        <w:ind w:left="360" w:firstLineChars="0" w:firstLine="0"/>
+        <w:rPr>
+          <w:sz w:val="24"/>
+          <w:szCs w:val="24"/>
+        </w:rPr>
+      </w:pPr>
+    </w:p>
+    <w:p>
+      <w:pPr>
+        <w:pStyle w:val="a5"/>
         <w:ind w:left="360" w:firstLineChars="0" w:firstLine="0"/>
         <w:rPr>
           <w:sz w:val="24"/>
@@ -666,7 +666,7 @@
     </w:p>
     <w:p>
       <w:pPr>
-        <w:pStyle w:val="a7"/>
+        <w:pStyle w:val="a5"/>
         <w:ind w:left="360" w:firstLineChars="0" w:firstLine="0"/>
         <w:rPr>
           <w:sz w:val="24"/>
@@ -708,37 +708,37 @@
     </w:p>
     <w:p>
       <w:pPr>
-        <w:pStyle w:val="a7"/>
-        <w:ind w:left="360" w:firstLineChars="0" w:firstLine="0"/>
-        <w:rPr>
-          <w:sz w:val="24"/>
-          <w:szCs w:val="24"/>
-        </w:rPr>
-      </w:pPr>
-    </w:p>
-    <w:p>
-      <w:pPr>
-        <w:pStyle w:val="a7"/>
-        <w:ind w:left="360" w:firstLineChars="0" w:firstLine="0"/>
-        <w:rPr>
-          <w:sz w:val="24"/>
-          <w:szCs w:val="24"/>
-        </w:rPr>
-      </w:pPr>
-    </w:p>
-    <w:p>
-      <w:pPr>
-        <w:pStyle w:val="a7"/>
-        <w:ind w:left="360" w:firstLineChars="0" w:firstLine="0"/>
-        <w:rPr>
-          <w:sz w:val="24"/>
-          <w:szCs w:val="24"/>
-        </w:rPr>
-      </w:pPr>
-    </w:p>
-    <w:p>
-      <w:pPr>
-        <w:pStyle w:val="a7"/>
+        <w:pStyle w:val="a5"/>
+        <w:ind w:left="360" w:firstLineChars="0" w:firstLine="0"/>
+        <w:rPr>
+          <w:sz w:val="24"/>
+          <w:szCs w:val="24"/>
+        </w:rPr>
+      </w:pPr>
+    </w:p>
+    <w:p>
+      <w:pPr>
+        <w:pStyle w:val="a5"/>
+        <w:ind w:left="360" w:firstLineChars="0" w:firstLine="0"/>
+        <w:rPr>
+          <w:sz w:val="24"/>
+          <w:szCs w:val="24"/>
+        </w:rPr>
+      </w:pPr>
+    </w:p>
+    <w:p>
+      <w:pPr>
+        <w:pStyle w:val="a5"/>
+        <w:ind w:left="360" w:firstLineChars="0" w:firstLine="0"/>
+        <w:rPr>
+          <w:sz w:val="24"/>
+          <w:szCs w:val="24"/>
+        </w:rPr>
+      </w:pPr>
+    </w:p>
+    <w:p>
+      <w:pPr>
+        <w:pStyle w:val="a5"/>
         <w:ind w:left="360" w:firstLineChars="0" w:firstLine="0"/>
         <w:rPr>
           <w:sz w:val="24"/>
@@ -780,7 +780,7 @@
     </w:p>
     <w:p>
       <w:pPr>
-        <w:pStyle w:val="a7"/>
+        <w:pStyle w:val="a5"/>
         <w:ind w:left="360" w:firstLineChars="0" w:firstLine="0"/>
         <w:rPr>
           <w:sz w:val="24"/>
@@ -798,7 +798,7 @@
     </w:p>
     <w:p>
       <w:pPr>
-        <w:pStyle w:val="a7"/>
+        <w:pStyle w:val="a5"/>
         <w:ind w:left="360" w:firstLineChars="0" w:firstLine="0"/>
         <w:rPr>
           <w:sz w:val="24"/>
@@ -856,87 +856,87 @@
     </w:p>
     <w:p>
       <w:pPr>
-        <w:pStyle w:val="a7"/>
-        <w:ind w:left="360" w:firstLineChars="0" w:firstLine="0"/>
-        <w:rPr>
-          <w:sz w:val="24"/>
-          <w:szCs w:val="24"/>
-        </w:rPr>
-      </w:pPr>
-    </w:p>
-    <w:p>
-      <w:pPr>
-        <w:pStyle w:val="a7"/>
-        <w:ind w:left="360" w:firstLineChars="0" w:firstLine="0"/>
-        <w:rPr>
-          <w:sz w:val="24"/>
-          <w:szCs w:val="24"/>
-        </w:rPr>
-      </w:pPr>
-    </w:p>
-    <w:p>
-      <w:pPr>
-        <w:pStyle w:val="a7"/>
-        <w:ind w:left="360" w:firstLineChars="0" w:firstLine="0"/>
-        <w:rPr>
-          <w:sz w:val="24"/>
-          <w:szCs w:val="24"/>
-        </w:rPr>
-      </w:pPr>
-    </w:p>
-    <w:p>
-      <w:pPr>
-        <w:pStyle w:val="a7"/>
-        <w:ind w:left="360" w:firstLineChars="0" w:firstLine="0"/>
-        <w:rPr>
-          <w:sz w:val="24"/>
-          <w:szCs w:val="24"/>
-        </w:rPr>
-      </w:pPr>
-    </w:p>
-    <w:p>
-      <w:pPr>
-        <w:pStyle w:val="a7"/>
-        <w:ind w:left="360" w:firstLineChars="0" w:firstLine="0"/>
-        <w:rPr>
-          <w:sz w:val="24"/>
-          <w:szCs w:val="24"/>
-        </w:rPr>
-      </w:pPr>
-    </w:p>
-    <w:p>
-      <w:pPr>
-        <w:pStyle w:val="a7"/>
-        <w:ind w:left="360" w:firstLineChars="0" w:firstLine="0"/>
-        <w:rPr>
-          <w:sz w:val="24"/>
-          <w:szCs w:val="24"/>
-        </w:rPr>
-      </w:pPr>
-    </w:p>
-    <w:p>
-      <w:pPr>
-        <w:pStyle w:val="a7"/>
-        <w:ind w:left="360" w:firstLineChars="0" w:firstLine="0"/>
-        <w:rPr>
-          <w:sz w:val="24"/>
-          <w:szCs w:val="24"/>
-        </w:rPr>
-      </w:pPr>
-    </w:p>
-    <w:p>
-      <w:pPr>
-        <w:pStyle w:val="a7"/>
-        <w:ind w:left="360" w:firstLineChars="0" w:firstLine="0"/>
-        <w:rPr>
-          <w:sz w:val="24"/>
-          <w:szCs w:val="24"/>
-        </w:rPr>
-      </w:pPr>
-    </w:p>
-    <w:p>
-      <w:pPr>
-        <w:pStyle w:val="a7"/>
+        <w:pStyle w:val="a5"/>
+        <w:ind w:left="360" w:firstLineChars="0" w:firstLine="0"/>
+        <w:rPr>
+          <w:sz w:val="24"/>
+          <w:szCs w:val="24"/>
+        </w:rPr>
+      </w:pPr>
+    </w:p>
+    <w:p>
+      <w:pPr>
+        <w:pStyle w:val="a5"/>
+        <w:ind w:left="360" w:firstLineChars="0" w:firstLine="0"/>
+        <w:rPr>
+          <w:sz w:val="24"/>
+          <w:szCs w:val="24"/>
+        </w:rPr>
+      </w:pPr>
+    </w:p>
+    <w:p>
+      <w:pPr>
+        <w:pStyle w:val="a5"/>
+        <w:ind w:left="360" w:firstLineChars="0" w:firstLine="0"/>
+        <w:rPr>
+          <w:sz w:val="24"/>
+          <w:szCs w:val="24"/>
+        </w:rPr>
+      </w:pPr>
+    </w:p>
+    <w:p>
+      <w:pPr>
+        <w:pStyle w:val="a5"/>
+        <w:ind w:left="360" w:firstLineChars="0" w:firstLine="0"/>
+        <w:rPr>
+          <w:sz w:val="24"/>
+          <w:szCs w:val="24"/>
+        </w:rPr>
+      </w:pPr>
+    </w:p>
+    <w:p>
+      <w:pPr>
+        <w:pStyle w:val="a5"/>
+        <w:ind w:left="360" w:firstLineChars="0" w:firstLine="0"/>
+        <w:rPr>
+          <w:sz w:val="24"/>
+          <w:szCs w:val="24"/>
+        </w:rPr>
+      </w:pPr>
+    </w:p>
+    <w:p>
+      <w:pPr>
+        <w:pStyle w:val="a5"/>
+        <w:ind w:left="360" w:firstLineChars="0" w:firstLine="0"/>
+        <w:rPr>
+          <w:sz w:val="24"/>
+          <w:szCs w:val="24"/>
+        </w:rPr>
+      </w:pPr>
+    </w:p>
+    <w:p>
+      <w:pPr>
+        <w:pStyle w:val="a5"/>
+        <w:ind w:left="360" w:firstLineChars="0" w:firstLine="0"/>
+        <w:rPr>
+          <w:sz w:val="24"/>
+          <w:szCs w:val="24"/>
+        </w:rPr>
+      </w:pPr>
+    </w:p>
+    <w:p>
+      <w:pPr>
+        <w:pStyle w:val="a5"/>
+        <w:ind w:left="360" w:firstLineChars="0" w:firstLine="0"/>
+        <w:rPr>
+          <w:sz w:val="24"/>
+          <w:szCs w:val="24"/>
+        </w:rPr>
+      </w:pPr>
+    </w:p>
+    <w:p>
+      <w:pPr>
+        <w:pStyle w:val="a5"/>
         <w:ind w:left="360" w:firstLineChars="0" w:firstLine="0"/>
         <w:rPr>
           <w:sz w:val="24"/>
@@ -954,7 +954,7 @@
     </w:p>
     <w:p>
       <w:pPr>
-        <w:pStyle w:val="a7"/>
+        <w:pStyle w:val="a5"/>
         <w:ind w:left="360" w:firstLineChars="0" w:firstLine="0"/>
         <w:rPr>
           <w:sz w:val="24"/>
@@ -972,7 +972,7 @@
     </w:p>
     <w:p>
       <w:pPr>
-        <w:pStyle w:val="a7"/>
+        <w:pStyle w:val="a5"/>
         <w:ind w:left="360" w:firstLineChars="0" w:firstLine="0"/>
         <w:rPr>
           <w:sz w:val="24"/>
@@ -991,17 +991,17 @@
     </w:p>
     <w:p>
       <w:pPr>
-        <w:pStyle w:val="a7"/>
-        <w:ind w:left="360" w:firstLineChars="0" w:firstLine="0"/>
-        <w:rPr>
-          <w:sz w:val="24"/>
-          <w:szCs w:val="24"/>
-        </w:rPr>
-      </w:pPr>
-    </w:p>
-    <w:p>
-      <w:pPr>
-        <w:pStyle w:val="a7"/>
+        <w:pStyle w:val="a5"/>
+        <w:ind w:left="360" w:firstLineChars="0" w:firstLine="0"/>
+        <w:rPr>
+          <w:sz w:val="24"/>
+          <w:szCs w:val="24"/>
+        </w:rPr>
+      </w:pPr>
+    </w:p>
+    <w:p>
+      <w:pPr>
+        <w:pStyle w:val="a5"/>
         <w:ind w:left="360" w:firstLineChars="0" w:firstLine="0"/>
         <w:rPr>
           <w:sz w:val="24"/>
@@ -1019,7 +1019,7 @@
     </w:p>
     <w:p>
       <w:pPr>
-        <w:pStyle w:val="a7"/>
+        <w:pStyle w:val="a5"/>
         <w:ind w:left="360" w:firstLineChars="0" w:firstLine="0"/>
         <w:rPr>
           <w:sz w:val="24"/>
@@ -1089,7 +1089,7 @@
     </w:p>
     <w:p>
       <w:pPr>
-        <w:pStyle w:val="a7"/>
+        <w:pStyle w:val="a5"/>
         <w:ind w:left="360" w:firstLineChars="0" w:firstLine="0"/>
         <w:rPr>
           <w:sz w:val="24"/>
@@ -1107,7 +1107,7 @@
     </w:p>
     <w:p>
       <w:pPr>
-        <w:pStyle w:val="a7"/>
+        <w:pStyle w:val="a5"/>
         <w:ind w:left="360" w:firstLineChars="0" w:firstLine="0"/>
         <w:rPr>
           <w:sz w:val="24"/>
@@ -1132,7 +1132,7 @@
     </w:p>
     <w:p>
       <w:pPr>
-        <w:pStyle w:val="a7"/>
+        <w:pStyle w:val="a5"/>
         <w:ind w:left="360" w:firstLineChars="0" w:firstLine="0"/>
         <w:rPr>
           <w:sz w:val="24"/>
@@ -1172,7 +1172,7 @@
     </w:p>
     <w:p>
       <w:pPr>
-        <w:pStyle w:val="a7"/>
+        <w:pStyle w:val="a5"/>
         <w:ind w:left="360" w:firstLineChars="0" w:firstLine="0"/>
         <w:rPr>
           <w:sz w:val="24"/>
@@ -1197,7 +1197,7 @@
     </w:p>
     <w:p>
       <w:pPr>
-        <w:pStyle w:val="a7"/>
+        <w:pStyle w:val="a5"/>
         <w:ind w:left="360" w:firstLineChars="0" w:firstLine="0"/>
         <w:rPr>
           <w:sz w:val="24"/>
@@ -1222,7 +1222,7 @@
     </w:p>
     <w:p>
       <w:pPr>
-        <w:pStyle w:val="a7"/>
+        <w:pStyle w:val="a5"/>
         <w:ind w:left="360" w:firstLineChars="0" w:firstLine="0"/>
         <w:rPr>
           <w:sz w:val="24"/>
@@ -1240,27 +1240,27 @@
     </w:p>
     <w:p>
       <w:pPr>
-        <w:pStyle w:val="a7"/>
-        <w:ind w:left="360" w:firstLineChars="0" w:firstLine="0"/>
-        <w:rPr>
-          <w:sz w:val="24"/>
-          <w:szCs w:val="24"/>
-        </w:rPr>
-      </w:pPr>
-    </w:p>
-    <w:p>
-      <w:pPr>
-        <w:pStyle w:val="a7"/>
-        <w:ind w:left="360" w:firstLineChars="0" w:firstLine="0"/>
-        <w:rPr>
-          <w:sz w:val="24"/>
-          <w:szCs w:val="24"/>
-        </w:rPr>
-      </w:pPr>
-    </w:p>
-    <w:p>
-      <w:pPr>
-        <w:pStyle w:val="a7"/>
+        <w:pStyle w:val="a5"/>
+        <w:ind w:left="360" w:firstLineChars="0" w:firstLine="0"/>
+        <w:rPr>
+          <w:sz w:val="24"/>
+          <w:szCs w:val="24"/>
+        </w:rPr>
+      </w:pPr>
+    </w:p>
+    <w:p>
+      <w:pPr>
+        <w:pStyle w:val="a5"/>
+        <w:ind w:left="360" w:firstLineChars="0" w:firstLine="0"/>
+        <w:rPr>
+          <w:sz w:val="24"/>
+          <w:szCs w:val="24"/>
+        </w:rPr>
+      </w:pPr>
+    </w:p>
+    <w:p>
+      <w:pPr>
+        <w:pStyle w:val="a5"/>
         <w:ind w:left="360" w:firstLineChars="0" w:firstLine="0"/>
         <w:rPr>
           <w:sz w:val="24"/>
@@ -1278,7 +1278,7 @@
     </w:p>
     <w:p>
       <w:pPr>
-        <w:pStyle w:val="a7"/>
+        <w:pStyle w:val="a5"/>
         <w:ind w:left="360" w:firstLineChars="0" w:firstLine="0"/>
         <w:rPr>
           <w:sz w:val="24"/>
@@ -1296,7 +1296,7 @@
     </w:p>
     <w:p>
       <w:pPr>
-        <w:pStyle w:val="a7"/>
+        <w:pStyle w:val="a5"/>
         <w:ind w:left="360" w:firstLineChars="0" w:firstLine="0"/>
         <w:rPr>
           <w:sz w:val="24"/>
@@ -1314,7 +1314,7 @@
     </w:p>
     <w:p>
       <w:pPr>
-        <w:pStyle w:val="a7"/>
+        <w:pStyle w:val="a5"/>
         <w:ind w:left="360" w:firstLineChars="0" w:firstLine="0"/>
         <w:rPr>
           <w:sz w:val="24"/>
@@ -1332,7 +1332,7 @@
     </w:p>
     <w:p>
       <w:pPr>
-        <w:pStyle w:val="a7"/>
+        <w:pStyle w:val="a5"/>
         <w:ind w:left="360" w:firstLineChars="0" w:firstLine="0"/>
         <w:rPr>
           <w:sz w:val="24"/>
@@ -1350,7 +1350,7 @@
     </w:p>
     <w:p>
       <w:pPr>
-        <w:pStyle w:val="a7"/>
+        <w:pStyle w:val="a5"/>
         <w:ind w:left="360" w:firstLineChars="0" w:firstLine="0"/>
         <w:rPr>
           <w:sz w:val="24"/>
@@ -1368,7 +1368,7 @@
     </w:p>
     <w:p>
       <w:pPr>
-        <w:pStyle w:val="a7"/>
+        <w:pStyle w:val="a5"/>
         <w:ind w:left="360" w:firstLineChars="0" w:firstLine="0"/>
         <w:rPr>
           <w:sz w:val="24"/>
@@ -1385,17 +1385,17 @@
     </w:p>
     <w:p>
       <w:pPr>
-        <w:pStyle w:val="a7"/>
-        <w:ind w:left="360" w:firstLineChars="0" w:firstLine="0"/>
-        <w:rPr>
-          <w:sz w:val="24"/>
-          <w:szCs w:val="24"/>
-        </w:rPr>
-      </w:pPr>
-    </w:p>
-    <w:p>
-      <w:pPr>
-        <w:pStyle w:val="a7"/>
+        <w:pStyle w:val="a5"/>
+        <w:ind w:left="360" w:firstLineChars="0" w:firstLine="0"/>
+        <w:rPr>
+          <w:sz w:val="24"/>
+          <w:szCs w:val="24"/>
+        </w:rPr>
+      </w:pPr>
+    </w:p>
+    <w:p>
+      <w:pPr>
+        <w:pStyle w:val="a5"/>
         <w:ind w:left="360" w:firstLineChars="0" w:firstLine="0"/>
         <w:rPr>
           <w:sz w:val="24"/>
@@ -1413,7 +1413,7 @@
     </w:p>
     <w:p>
       <w:pPr>
-        <w:pStyle w:val="a7"/>
+        <w:pStyle w:val="a5"/>
         <w:ind w:left="360" w:firstLineChars="0" w:firstLine="0"/>
         <w:rPr>
           <w:sz w:val="24"/>
@@ -1430,7 +1430,7 @@
     </w:p>
     <w:p>
       <w:pPr>
-        <w:pStyle w:val="a7"/>
+        <w:pStyle w:val="a5"/>
         <w:ind w:left="360" w:firstLineChars="0" w:firstLine="0"/>
         <w:rPr>
           <w:sz w:val="24"/>
@@ -1447,17 +1447,17 @@
     </w:p>
     <w:p>
       <w:pPr>
-        <w:pStyle w:val="a7"/>
-        <w:ind w:left="360" w:firstLineChars="0" w:firstLine="0"/>
-        <w:rPr>
-          <w:sz w:val="24"/>
-          <w:szCs w:val="24"/>
-        </w:rPr>
-      </w:pPr>
-    </w:p>
-    <w:p>
-      <w:pPr>
-        <w:pStyle w:val="a7"/>
+        <w:pStyle w:val="a5"/>
+        <w:ind w:left="360" w:firstLineChars="0" w:firstLine="0"/>
+        <w:rPr>
+          <w:sz w:val="24"/>
+          <w:szCs w:val="24"/>
+        </w:rPr>
+      </w:pPr>
+    </w:p>
+    <w:p>
+      <w:pPr>
+        <w:pStyle w:val="a5"/>
         <w:ind w:left="360" w:firstLineChars="0" w:firstLine="0"/>
         <w:rPr>
           <w:sz w:val="24"/>
@@ -1497,27 +1497,27 @@
     </w:p>
     <w:p>
       <w:pPr>
-        <w:pStyle w:val="a7"/>
-        <w:ind w:left="360" w:firstLineChars="0" w:firstLine="0"/>
-        <w:rPr>
-          <w:sz w:val="24"/>
-          <w:szCs w:val="24"/>
-        </w:rPr>
-      </w:pPr>
-    </w:p>
-    <w:p>
-      <w:pPr>
-        <w:pStyle w:val="a7"/>
-        <w:ind w:left="360" w:firstLineChars="0" w:firstLine="0"/>
-        <w:rPr>
-          <w:sz w:val="24"/>
-          <w:szCs w:val="24"/>
-        </w:rPr>
-      </w:pPr>
-    </w:p>
-    <w:p>
-      <w:pPr>
-        <w:pStyle w:val="a7"/>
+        <w:pStyle w:val="a5"/>
+        <w:ind w:left="360" w:firstLineChars="0" w:firstLine="0"/>
+        <w:rPr>
+          <w:sz w:val="24"/>
+          <w:szCs w:val="24"/>
+        </w:rPr>
+      </w:pPr>
+    </w:p>
+    <w:p>
+      <w:pPr>
+        <w:pStyle w:val="a5"/>
+        <w:ind w:left="360" w:firstLineChars="0" w:firstLine="0"/>
+        <w:rPr>
+          <w:sz w:val="24"/>
+          <w:szCs w:val="24"/>
+        </w:rPr>
+      </w:pPr>
+    </w:p>
+    <w:p>
+      <w:pPr>
+        <w:pStyle w:val="a5"/>
         <w:ind w:left="360" w:firstLineChars="0" w:firstLine="0"/>
         <w:rPr>
           <w:sz w:val="24"/>
@@ -1534,7 +1534,7 @@
     </w:p>
     <w:p>
       <w:pPr>
-        <w:pStyle w:val="a7"/>
+        <w:pStyle w:val="a5"/>
         <w:ind w:left="360" w:firstLineChars="0" w:firstLine="0"/>
         <w:rPr>
           <w:sz w:val="24"/>
@@ -1552,7 +1552,7 @@
     </w:p>
     <w:p>
       <w:pPr>
-        <w:pStyle w:val="a7"/>
+        <w:pStyle w:val="a5"/>
         <w:ind w:left="360" w:firstLineChars="0" w:firstLine="0"/>
         <w:rPr>
           <w:sz w:val="24"/>
@@ -1577,7 +1577,7 @@
     </w:p>
     <w:p>
       <w:pPr>
-        <w:pStyle w:val="a7"/>
+        <w:pStyle w:val="a5"/>
         <w:ind w:left="360" w:firstLineChars="0" w:firstLine="0"/>
         <w:rPr>
           <w:sz w:val="24"/>
@@ -1847,6 +1847,7 @@
           <w:sz w:val="24"/>
           <w:szCs w:val="24"/>
         </w:rPr>
+        <w:lastRenderedPageBreak/>
         <w:t>还需要完成预览功能，最好的每画一步都刷新一次</w:t>
       </w:r>
     </w:p>
@@ -1864,7 +1865,6 @@
           <w:sz w:val="24"/>
           <w:szCs w:val="24"/>
         </w:rPr>
-        <w:lastRenderedPageBreak/>
         <w:t>(</w:t>
       </w:r>
       <w:r>
@@ -1889,7 +1889,66 @@
           <w:sz w:val="24"/>
           <w:szCs w:val="24"/>
         </w:rPr>
-        <w:t>字体格式，箭头，旋转什么的</w:t>
+        <w:t>字体格式，箭头，旋转什么的都没有进行处理，后期一并梳理。</w:t>
+      </w:r>
+      <w:r>
+        <w:rPr>
+          <w:rFonts w:hint="eastAsia"/>
+          <w:sz w:val="24"/>
+          <w:szCs w:val="24"/>
+        </w:rPr>
+        <w:t>)</w:t>
+      </w:r>
+    </w:p>
+    <w:p>
+      <w:pPr>
+        <w:ind w:firstLine="600"/>
+        <w:rPr>
+          <w:sz w:val="24"/>
+          <w:szCs w:val="24"/>
+        </w:rPr>
+      </w:pPr>
+      <w:r>
+        <w:rPr>
+          <w:rFonts w:hint="eastAsia"/>
+          <w:sz w:val="24"/>
+          <w:szCs w:val="24"/>
+        </w:rPr>
+        <w:t>最好每个绘制工具栏能够自动选择和退出</w:t>
+      </w:r>
+      <w:r>
+        <w:rPr>
+          <w:rFonts w:hint="eastAsia"/>
+          <w:color w:val="FF0000"/>
+          <w:sz w:val="24"/>
+          <w:szCs w:val="24"/>
+        </w:rPr>
+        <w:t>完成</w:t>
+      </w:r>
+    </w:p>
+    <w:p>
+      <w:pPr>
+        <w:ind w:firstLine="600"/>
+        <w:rPr>
+          <w:sz w:val="24"/>
+          <w:szCs w:val="24"/>
+        </w:rPr>
+      </w:pPr>
+      <w:r>
+        <w:rPr>
+          <w:rFonts w:hint="eastAsia"/>
+          <w:sz w:val="24"/>
+          <w:szCs w:val="24"/>
+        </w:rPr>
+        <w:t>完成树形结构的删除等其他功能</w:t>
+      </w:r>
+      <w:r>
+        <w:rPr>
+          <w:rFonts w:hint="eastAsia"/>
+          <w:sz w:val="24"/>
+          <w:szCs w:val="24"/>
+        </w:rPr>
+        <w:t>7.13</w:t>
       </w:r>
       <w:r>
         <w:rPr>
@@ -1905,15 +1964,23 @@
           <w:sz w:val="24"/>
           <w:szCs w:val="24"/>
         </w:rPr>
-        <w:t>都没有进行处理，后期一并梳理。</w:t>
-      </w:r>
-      <w:r>
-        <w:rPr>
-          <w:rFonts w:hint="eastAsia"/>
-          <w:sz w:val="24"/>
-          <w:szCs w:val="24"/>
-        </w:rPr>
-        <w:t>)</w:t>
+        <w:t>删除部分完成</w:t>
+      </w:r>
+      <w:r>
+        <w:rPr>
+          <w:rFonts w:hint="eastAsia"/>
+          <w:sz w:val="24"/>
+          <w:szCs w:val="24"/>
+        </w:rPr>
+        <w:t xml:space="preserve"> </w:t>
+      </w:r>
+      <w:r>
+        <w:rPr>
+          <w:rFonts w:hint="eastAsia"/>
+          <w:sz w:val="24"/>
+          <w:szCs w:val="24"/>
+        </w:rPr>
+        <w:t>树形切换图元</w:t>
       </w:r>
     </w:p>
     <w:p>
@@ -1930,16 +1997,7 @@
           <w:sz w:val="24"/>
           <w:szCs w:val="24"/>
         </w:rPr>
-        <w:t>最好每个绘制工具栏能够自动选择和退出</w:t>
-      </w:r>
-      <w:r>
-        <w:rPr>
-          <w:rFonts w:hint="eastAsia"/>
-          <w:color w:val="FF0000"/>
-          <w:sz w:val="24"/>
-          <w:szCs w:val="24"/>
-        </w:rPr>
-        <w:t>完成</w:t>
+        <w:t>还要剪切拷贝粘贴</w:t>
       </w:r>
     </w:p>
     <w:p>
@@ -1956,31 +2014,7 @@
           <w:sz w:val="24"/>
           <w:szCs w:val="24"/>
         </w:rPr>
-        <w:t>完成树形结构的删除等其他功能</w:t>
-      </w:r>
-      <w:r>
-        <w:rPr>
-          <w:rFonts w:hint="eastAsia"/>
-          <w:sz w:val="24"/>
-          <w:szCs w:val="24"/>
-        </w:rPr>
-        <w:t>7.13</w:t>
-      </w:r>
-      <w:r>
-        <w:rPr>
-          <w:rFonts w:hint="eastAsia"/>
-          <w:sz w:val="24"/>
-          <w:szCs w:val="24"/>
-        </w:rPr>
-        <w:t xml:space="preserve">  </w:t>
-      </w:r>
-      <w:r>
-        <w:rPr>
-          <w:rFonts w:hint="eastAsia"/>
-          <w:sz w:val="24"/>
-          <w:szCs w:val="24"/>
-        </w:rPr>
-        <w:t>树形切换图元</w:t>
+        <w:t>读写文件，新建，打开，删除都要正确</w:t>
       </w:r>
     </w:p>
     <w:p>
@@ -1997,7 +2031,15 @@
           <w:sz w:val="24"/>
           <w:szCs w:val="24"/>
         </w:rPr>
-        <w:t>还要剪切拷贝粘贴</w:t>
+        <w:t>鼠标移动多选图形</w:t>
+      </w:r>
+      <w:r>
+        <w:rPr>
+          <w:rFonts w:hint="eastAsia"/>
+          <w:sz w:val="24"/>
+          <w:szCs w:val="24"/>
+        </w:rPr>
+        <w:t xml:space="preserve"> 7.13</w:t>
       </w:r>
     </w:p>
     <w:p>
@@ -2014,7 +2056,7 @@
           <w:sz w:val="24"/>
           <w:szCs w:val="24"/>
         </w:rPr>
-        <w:t>读写文件，新建，打开，删除都要正确</w:t>
+        <w:t>还有工具栏其他功能</w:t>
       </w:r>
     </w:p>
     <w:p>
@@ -2031,15 +2073,96 @@
           <w:sz w:val="24"/>
           <w:szCs w:val="24"/>
         </w:rPr>
-        <w:t>鼠标移动多选图形</w:t>
-      </w:r>
-      <w:r>
-        <w:rPr>
-          <w:rFonts w:hint="eastAsia"/>
-          <w:sz w:val="24"/>
-          <w:szCs w:val="24"/>
-        </w:rPr>
-        <w:t xml:space="preserve"> 7.13</w:t>
+        <w:t>属性页面没有完成</w:t>
+      </w:r>
+      <w:r>
+        <w:rPr>
+          <w:rFonts w:hint="eastAsia"/>
+          <w:sz w:val="24"/>
+          <w:szCs w:val="24"/>
+        </w:rPr>
+        <w:t>：</w:t>
+      </w:r>
+    </w:p>
+    <w:p>
+      <w:pPr>
+        <w:ind w:firstLineChars="250" w:firstLine="600"/>
+        <w:rPr>
+          <w:sz w:val="24"/>
+          <w:szCs w:val="24"/>
+        </w:rPr>
+      </w:pPr>
+      <w:r>
+        <w:rPr>
+          <w:rFonts w:hint="eastAsia"/>
+          <w:sz w:val="24"/>
+          <w:szCs w:val="24"/>
+        </w:rPr>
+        <w:t>字体部分没有完成填充等功能</w:t>
+      </w:r>
+    </w:p>
+    <w:p>
+      <w:pPr>
+        <w:pStyle w:val="a5"/>
+        <w:ind w:leftChars="171" w:left="359" w:firstLineChars="100" w:firstLine="240"/>
+        <w:rPr>
+          <w:sz w:val="24"/>
+          <w:szCs w:val="24"/>
+        </w:rPr>
+      </w:pPr>
+      <w:r>
+        <w:rPr>
+          <w:rFonts w:hint="eastAsia"/>
+          <w:sz w:val="24"/>
+          <w:szCs w:val="24"/>
+        </w:rPr>
+        <w:t>直线部分遗留三角箭头，带箭头的矩形大小重新计算问题</w:t>
+      </w:r>
+    </w:p>
+    <w:p>
+      <w:pPr>
+        <w:pStyle w:val="a5"/>
+        <w:ind w:leftChars="171" w:left="359" w:firstLineChars="100" w:firstLine="240"/>
+        <w:rPr>
+          <w:sz w:val="24"/>
+          <w:szCs w:val="24"/>
+        </w:rPr>
+      </w:pPr>
+      <w:r>
+        <w:rPr>
+          <w:rFonts w:hint="eastAsia"/>
+          <w:sz w:val="24"/>
+          <w:szCs w:val="24"/>
+        </w:rPr>
+        <w:t>矩形部分就是旋转角度的问题</w:t>
+      </w:r>
+    </w:p>
+    <w:p>
+      <w:pPr>
+        <w:pStyle w:val="a5"/>
+        <w:ind w:leftChars="171" w:left="359" w:firstLineChars="100" w:firstLine="240"/>
+        <w:rPr>
+          <w:sz w:val="24"/>
+          <w:szCs w:val="24"/>
+        </w:rPr>
+      </w:pPr>
+    </w:p>
+    <w:p>
+      <w:pPr>
+        <w:pStyle w:val="a5"/>
+        <w:ind w:leftChars="171" w:left="359" w:firstLineChars="100" w:firstLine="240"/>
+        <w:rPr>
+          <w:sz w:val="24"/>
+          <w:szCs w:val="24"/>
+        </w:rPr>
+      </w:pPr>
+      <w:r>
+        <w:rPr>
+          <w:rFonts w:hint="eastAsia"/>
+          <w:sz w:val="24"/>
+          <w:szCs w:val="24"/>
+        </w:rPr>
+        <w:t>右键菜单能够置顶置底</w:t>
       </w:r>
     </w:p>
     <w:p>
@@ -2050,129 +2173,6 @@
           <w:szCs w:val="24"/>
         </w:rPr>
       </w:pPr>
-      <w:r>
-        <w:rPr>
-          <w:rFonts w:hint="eastAsia"/>
-          <w:sz w:val="24"/>
-          <w:szCs w:val="24"/>
-        </w:rPr>
-        <w:t>还有工具栏其他功能</w:t>
-      </w:r>
-    </w:p>
-    <w:p>
-      <w:pPr>
-        <w:ind w:firstLine="600"/>
-        <w:rPr>
-          <w:sz w:val="24"/>
-          <w:szCs w:val="24"/>
-        </w:rPr>
-      </w:pPr>
-      <w:r>
-        <w:rPr>
-          <w:rFonts w:hint="eastAsia"/>
-          <w:sz w:val="24"/>
-          <w:szCs w:val="24"/>
-        </w:rPr>
-        <w:t>属性页面没有完成</w:t>
-      </w:r>
-      <w:r>
-        <w:rPr>
-          <w:rFonts w:hint="eastAsia"/>
-          <w:sz w:val="24"/>
-          <w:szCs w:val="24"/>
-        </w:rPr>
-        <w:t>：</w:t>
-      </w:r>
-    </w:p>
-    <w:p>
-      <w:pPr>
-        <w:ind w:firstLineChars="250" w:firstLine="600"/>
-        <w:rPr>
-          <w:sz w:val="24"/>
-          <w:szCs w:val="24"/>
-        </w:rPr>
-      </w:pPr>
-      <w:r>
-        <w:rPr>
-          <w:rFonts w:hint="eastAsia"/>
-          <w:sz w:val="24"/>
-          <w:szCs w:val="24"/>
-        </w:rPr>
-        <w:t>字体部分没有完成填充等功能</w:t>
-      </w:r>
-    </w:p>
-    <w:p>
-      <w:pPr>
-        <w:pStyle w:val="a7"/>
-        <w:ind w:leftChars="171" w:left="359" w:firstLineChars="100" w:firstLine="240"/>
-        <w:rPr>
-          <w:sz w:val="24"/>
-          <w:szCs w:val="24"/>
-        </w:rPr>
-      </w:pPr>
-      <w:r>
-        <w:rPr>
-          <w:rFonts w:hint="eastAsia"/>
-          <w:sz w:val="24"/>
-          <w:szCs w:val="24"/>
-        </w:rPr>
-        <w:t>直线部分遗留三角箭头，带箭头的矩形大小重新计算问题</w:t>
-      </w:r>
-    </w:p>
-    <w:p>
-      <w:pPr>
-        <w:pStyle w:val="a7"/>
-        <w:ind w:leftChars="171" w:left="359" w:firstLineChars="100" w:firstLine="240"/>
-        <w:rPr>
-          <w:sz w:val="24"/>
-          <w:szCs w:val="24"/>
-        </w:rPr>
-      </w:pPr>
-      <w:r>
-        <w:rPr>
-          <w:rFonts w:hint="eastAsia"/>
-          <w:sz w:val="24"/>
-          <w:szCs w:val="24"/>
-        </w:rPr>
-        <w:t>矩形部分就是旋转角度的问题</w:t>
-      </w:r>
-    </w:p>
-    <w:p>
-      <w:pPr>
-        <w:pStyle w:val="a7"/>
-        <w:ind w:leftChars="171" w:left="359" w:firstLineChars="100" w:firstLine="240"/>
-        <w:rPr>
-          <w:sz w:val="24"/>
-          <w:szCs w:val="24"/>
-        </w:rPr>
-      </w:pPr>
-    </w:p>
-    <w:p>
-      <w:pPr>
-        <w:pStyle w:val="a7"/>
-        <w:ind w:leftChars="171" w:left="359" w:firstLineChars="100" w:firstLine="240"/>
-        <w:rPr>
-          <w:sz w:val="24"/>
-          <w:szCs w:val="24"/>
-        </w:rPr>
-      </w:pPr>
-      <w:r>
-        <w:rPr>
-          <w:rFonts w:hint="eastAsia"/>
-          <w:sz w:val="24"/>
-          <w:szCs w:val="24"/>
-        </w:rPr>
-        <w:t>右键菜单能够置顶置底</w:t>
-      </w:r>
-    </w:p>
-    <w:p>
-      <w:pPr>
-        <w:ind w:firstLine="600"/>
-        <w:rPr>
-          <w:sz w:val="24"/>
-          <w:szCs w:val="24"/>
-        </w:rPr>
-      </w:pPr>
     </w:p>
     <w:p>
       <w:pPr>
@@ -2472,16 +2472,14 @@
     <w:p>
       <w:pPr>
         <w:rPr>
-          <w:rFonts w:hint="eastAsia"/>
-          <w:sz w:val="24"/>
-          <w:szCs w:val="24"/>
-        </w:rPr>
-      </w:pPr>
-    </w:p>
-    <w:p>
-      <w:pPr>
-        <w:rPr>
-          <w:rFonts w:hint="eastAsia"/>
+          <w:sz w:val="24"/>
+          <w:szCs w:val="24"/>
+        </w:rPr>
+      </w:pPr>
+    </w:p>
+    <w:p>
+      <w:pPr>
+        <w:rPr>
           <w:sz w:val="24"/>
           <w:szCs w:val="24"/>
         </w:rPr>
@@ -2502,13 +2500,12 @@
           <w:sz w:val="24"/>
           <w:szCs w:val="24"/>
         </w:rPr>
-        <w:lastRenderedPageBreak/>
         <w:t>梳理整个操作流程</w:t>
       </w:r>
     </w:p>
     <w:p>
       <w:pPr>
-        <w:pStyle w:val="a7"/>
+        <w:pStyle w:val="a5"/>
         <w:numPr>
           <w:ilvl w:val="0"/>
           <w:numId w:val="2"/>
@@ -2562,7 +2559,7 @@
     </w:p>
     <w:p>
       <w:pPr>
-        <w:pStyle w:val="a7"/>
+        <w:pStyle w:val="a5"/>
         <w:numPr>
           <w:ilvl w:val="0"/>
           <w:numId w:val="2"/>
@@ -2584,7 +2581,7 @@
     </w:p>
     <w:p>
       <w:pPr>
-        <w:pStyle w:val="a7"/>
+        <w:pStyle w:val="a5"/>
         <w:ind w:left="360" w:firstLineChars="0" w:firstLine="0"/>
         <w:rPr>
           <w:sz w:val="24"/>
@@ -2602,7 +2599,7 @@
     </w:p>
     <w:p>
       <w:pPr>
-        <w:pStyle w:val="a7"/>
+        <w:pStyle w:val="a5"/>
         <w:ind w:left="360" w:firstLineChars="0" w:firstLine="0"/>
         <w:rPr>
           <w:sz w:val="24"/>
@@ -2692,17 +2689,17 @@
     </w:p>
     <w:p>
       <w:pPr>
-        <w:pStyle w:val="a7"/>
-        <w:ind w:left="360" w:firstLineChars="0" w:firstLine="0"/>
-        <w:rPr>
-          <w:sz w:val="24"/>
-          <w:szCs w:val="24"/>
-        </w:rPr>
-      </w:pPr>
-    </w:p>
-    <w:p>
-      <w:pPr>
-        <w:pStyle w:val="a7"/>
+        <w:pStyle w:val="a5"/>
+        <w:ind w:left="360" w:firstLineChars="0" w:firstLine="0"/>
+        <w:rPr>
+          <w:sz w:val="24"/>
+          <w:szCs w:val="24"/>
+        </w:rPr>
+      </w:pPr>
+    </w:p>
+    <w:p>
+      <w:pPr>
+        <w:pStyle w:val="a5"/>
         <w:ind w:left="360" w:firstLineChars="0" w:firstLine="0"/>
         <w:rPr>
           <w:sz w:val="24"/>
@@ -2720,7 +2717,7 @@
     </w:p>
     <w:p>
       <w:pPr>
-        <w:pStyle w:val="a7"/>
+        <w:pStyle w:val="a5"/>
         <w:ind w:leftChars="171" w:left="359" w:firstLineChars="50" w:firstLine="120"/>
         <w:rPr>
           <w:sz w:val="24"/>
@@ -2770,7 +2767,7 @@
     </w:p>
     <w:p>
       <w:pPr>
-        <w:pStyle w:val="a7"/>
+        <w:pStyle w:val="a5"/>
         <w:ind w:leftChars="171" w:left="359" w:firstLineChars="50" w:firstLine="120"/>
         <w:rPr>
           <w:sz w:val="24"/>
@@ -2805,15 +2802,15 @@
 </file>
 
 <file path=word/endnotes.xml><?xml version="1.0" encoding="utf-8"?>
-<w:endnotes xmlns:wpc="http://schemas.microsoft.com/office/word/2010/wordprocessingCanvas" xmlns:mo="http://schemas.microsoft.com/office/mac/office/2008/main" xmlns:mc="http://schemas.openxmlformats.org/markup-compatibility/2006" xmlns:mv="urn:schemas-microsoft-com:mac:vml" xmlns:o="urn:schemas-microsoft-com:office:office" xmlns:r="http://schemas.openxmlformats.org/officeDocument/2006/relationships" xmlns:m="http://schemas.openxmlformats.org/officeDocument/2006/math" xmlns:v="urn:schemas-microsoft-com:vml" xmlns:wp14="http://schemas.microsoft.com/office/word/2010/wordprocessingDrawing" xmlns:wp="http://schemas.openxmlformats.org/drawingml/2006/wordprocessingDrawing" xmlns:w10="urn:schemas-microsoft-com:office:word" xmlns:w="http://schemas.openxmlformats.org/wordprocessingml/2006/main" xmlns:w14="http://schemas.microsoft.com/office/word/2010/wordml" xmlns:w15="http://schemas.microsoft.com/office/word/2012/wordml" xmlns:wpg="http://schemas.microsoft.com/office/word/2010/wordprocessingGroup" xmlns:wpi="http://schemas.microsoft.com/office/word/2010/wordprocessingInk" xmlns:wne="http://schemas.microsoft.com/office/word/2006/wordml" xmlns:wps="http://schemas.microsoft.com/office/word/2010/wordprocessingShape" mc:Ignorable="w14 w15 wp14">
-  <w:endnote w:type="separator" w:id="-1">
+<w:endnotes xmlns:ve="http://schemas.openxmlformats.org/markup-compatibility/2006" xmlns:o="urn:schemas-microsoft-com:office:office" xmlns:r="http://schemas.openxmlformats.org/officeDocument/2006/relationships" xmlns:m="http://schemas.openxmlformats.org/officeDocument/2006/math" xmlns:v="urn:schemas-microsoft-com:vml" xmlns:wp="http://schemas.openxmlformats.org/drawingml/2006/wordprocessingDrawing" xmlns:w10="urn:schemas-microsoft-com:office:word" xmlns:w="http://schemas.openxmlformats.org/wordprocessingml/2006/main" xmlns:wne="http://schemas.microsoft.com/office/word/2006/wordml">
+  <w:endnote w:type="separator" w:id="0">
     <w:p>
       <w:r>
         <w:separator/>
       </w:r>
     </w:p>
   </w:endnote>
-  <w:endnote w:type="continuationSeparator" w:id="0">
+  <w:endnote w:type="continuationSeparator" w:id="1">
     <w:p>
       <w:r>
         <w:continuationSeparator/>
@@ -2824,15 +2821,15 @@
 </file>
 
 <file path=word/footnotes.xml><?xml version="1.0" encoding="utf-8"?>
-<w:footnotes xmlns:wpc="http://schemas.microsoft.com/office/word/2010/wordprocessingCanvas" xmlns:mo="http://schemas.microsoft.com/office/mac/office/2008/main" xmlns:mc="http://schemas.openxmlformats.org/markup-compatibility/2006" xmlns:mv="urn:schemas-microsoft-com:mac:vml" xmlns:o="urn:schemas-microsoft-com:office:office" xmlns:r="http://schemas.openxmlformats.org/officeDocument/2006/relationships" xmlns:m="http://schemas.openxmlformats.org/officeDocument/2006/math" xmlns:v="urn:schemas-microsoft-com:vml" xmlns:wp14="http://schemas.microsoft.com/office/word/2010/wordprocessingDrawing" xmlns:wp="http://schemas.openxmlformats.org/drawingml/2006/wordprocessingDrawing" xmlns:w10="urn:schemas-microsoft-com:office:word" xmlns:w="http://schemas.openxmlformats.org/wordprocessingml/2006/main" xmlns:w14="http://schemas.microsoft.com/office/word/2010/wordml" xmlns:w15="http://schemas.microsoft.com/office/word/2012/wordml" xmlns:wpg="http://schemas.microsoft.com/office/word/2010/wordprocessingGroup" xmlns:wpi="http://schemas.microsoft.com/office/word/2010/wordprocessingInk" xmlns:wne="http://schemas.microsoft.com/office/word/2006/wordml" xmlns:wps="http://schemas.microsoft.com/office/word/2010/wordprocessingShape" mc:Ignorable="w14 w15 wp14">
-  <w:footnote w:type="separator" w:id="-1">
+<w:footnotes xmlns:ve="http://schemas.openxmlformats.org/markup-compatibility/2006" xmlns:o="urn:schemas-microsoft-com:office:office" xmlns:r="http://schemas.openxmlformats.org/officeDocument/2006/relationships" xmlns:m="http://schemas.openxmlformats.org/officeDocument/2006/math" xmlns:v="urn:schemas-microsoft-com:vml" xmlns:wp="http://schemas.openxmlformats.org/drawingml/2006/wordprocessingDrawing" xmlns:w10="urn:schemas-microsoft-com:office:word" xmlns:w="http://schemas.openxmlformats.org/wordprocessingml/2006/main" xmlns:wne="http://schemas.microsoft.com/office/word/2006/wordml">
+  <w:footnote w:type="separator" w:id="0">
     <w:p>
       <w:r>
         <w:separator/>
       </w:r>
     </w:p>
   </w:footnote>
-  <w:footnote w:type="continuationSeparator" w:id="0">
+  <w:footnote w:type="continuationSeparator" w:id="1">
     <w:p>
       <w:r>
         <w:continuationSeparator/>
@@ -2843,7 +2840,7 @@
 </file>
 
 <file path=word/numbering.xml><?xml version="1.0" encoding="utf-8"?>
-<w:numbering xmlns:wpc="http://schemas.microsoft.com/office/word/2010/wordprocessingCanvas" xmlns:mo="http://schemas.microsoft.com/office/mac/office/2008/main" xmlns:mc="http://schemas.openxmlformats.org/markup-compatibility/2006" xmlns:mv="urn:schemas-microsoft-com:mac:vml" xmlns:o="urn:schemas-microsoft-com:office:office" xmlns:r="http://schemas.openxmlformats.org/officeDocument/2006/relationships" xmlns:m="http://schemas.openxmlformats.org/officeDocument/2006/math" xmlns:v="urn:schemas-microsoft-com:vml" xmlns:wp14="http://schemas.microsoft.com/office/word/2010/wordprocessingDrawing" xmlns:wp="http://schemas.openxmlformats.org/drawingml/2006/wordprocessingDrawing" xmlns:w10="urn:schemas-microsoft-com:office:word" xmlns:w="http://schemas.openxmlformats.org/wordprocessingml/2006/main" xmlns:w14="http://schemas.microsoft.com/office/word/2010/wordml" xmlns:w15="http://schemas.microsoft.com/office/word/2012/wordml" xmlns:wpg="http://schemas.microsoft.com/office/word/2010/wordprocessingGroup" xmlns:wpi="http://schemas.microsoft.com/office/word/2010/wordprocessingInk" xmlns:wne="http://schemas.microsoft.com/office/word/2006/wordml" xmlns:wps="http://schemas.microsoft.com/office/word/2010/wordprocessingShape" mc:Ignorable="w14 w15 wp14">
+<w:numbering xmlns:ve="http://schemas.openxmlformats.org/markup-compatibility/2006" xmlns:o="urn:schemas-microsoft-com:office:office" xmlns:r="http://schemas.openxmlformats.org/officeDocument/2006/relationships" xmlns:m="http://schemas.openxmlformats.org/officeDocument/2006/math" xmlns:v="urn:schemas-microsoft-com:vml" xmlns:wp="http://schemas.openxmlformats.org/drawingml/2006/wordprocessingDrawing" xmlns:w10="urn:schemas-microsoft-com:office:word" xmlns:w="http://schemas.openxmlformats.org/wordprocessingml/2006/main" xmlns:wne="http://schemas.microsoft.com/office/word/2006/wordml">
   <w:abstractNum w:abstractNumId="0">
     <w:nsid w:val="532E6265"/>
     <w:multiLevelType w:val="hybridMultilevel"/>
@@ -3032,7 +3029,7 @@
 </file>
 
 <file path=word/styles.xml><?xml version="1.0" encoding="utf-8"?>
-<w:styles xmlns:mc="http://schemas.openxmlformats.org/markup-compatibility/2006" xmlns:r="http://schemas.openxmlformats.org/officeDocument/2006/relationships" xmlns:w="http://schemas.openxmlformats.org/wordprocessingml/2006/main" xmlns:w14="http://schemas.microsoft.com/office/word/2010/wordml" xmlns:w15="http://schemas.microsoft.com/office/word/2012/wordml" mc:Ignorable="w14 w15">
+<w:styles xmlns:r="http://schemas.openxmlformats.org/officeDocument/2006/relationships" xmlns:w="http://schemas.openxmlformats.org/wordprocessingml/2006/main">
   <w:docDefaults>
     <w:rPrDefault>
       <w:rPr>
@@ -3045,389 +3042,144 @@
     </w:rPrDefault>
     <w:pPrDefault/>
   </w:docDefaults>
-  <w:latentStyles w:defLockedState="0" w:defUIPriority="99" w:defSemiHidden="0" w:defUnhideWhenUsed="0" w:defQFormat="0" w:count="382">
-    <w:lsdException w:name="Normal" w:uiPriority="0" w:qFormat="1"/>
-    <w:lsdException w:name="heading 1" w:uiPriority="9" w:qFormat="1"/>
-    <w:lsdException w:name="heading 2" w:semiHidden="1" w:uiPriority="9" w:unhideWhenUsed="1" w:qFormat="1"/>
-    <w:lsdException w:name="heading 3" w:semiHidden="1" w:uiPriority="9" w:unhideWhenUsed="1" w:qFormat="1"/>
-    <w:lsdException w:name="heading 4" w:semiHidden="1" w:uiPriority="9" w:unhideWhenUsed="1" w:qFormat="1"/>
-    <w:lsdException w:name="heading 5" w:semiHidden="1" w:uiPriority="9" w:unhideWhenUsed="1" w:qFormat="1"/>
-    <w:lsdException w:name="heading 6" w:semiHidden="1" w:uiPriority="9" w:unhideWhenUsed="1" w:qFormat="1"/>
-    <w:lsdException w:name="heading 7" w:semiHidden="1" w:uiPriority="9" w:unhideWhenUsed="1" w:qFormat="1"/>
-    <w:lsdException w:name="heading 8" w:semiHidden="1" w:uiPriority="9" w:unhideWhenUsed="1" w:qFormat="1"/>
-    <w:lsdException w:name="heading 9" w:semiHidden="1" w:uiPriority="9" w:unhideWhenUsed="1" w:qFormat="1"/>
-    <w:lsdException w:name="index 1" w:semiHidden="1" w:unhideWhenUsed="1"/>
-    <w:lsdException w:name="index 2" w:semiHidden="1" w:unhideWhenUsed="1"/>
-    <w:lsdException w:name="index 3" w:semiHidden="1" w:unhideWhenUsed="1"/>
-    <w:lsdException w:name="index 4" w:semiHidden="1" w:unhideWhenUsed="1"/>
-    <w:lsdException w:name="index 5" w:semiHidden="1" w:unhideWhenUsed="1"/>
-    <w:lsdException w:name="index 6" w:semiHidden="1" w:unhideWhenUsed="1"/>
-    <w:lsdException w:name="index 7" w:semiHidden="1" w:unhideWhenUsed="1"/>
-    <w:lsdException w:name="index 8" w:semiHidden="1" w:unhideWhenUsed="1"/>
-    <w:lsdException w:name="index 9" w:semiHidden="1" w:unhideWhenUsed="1"/>
-    <w:lsdException w:name="toc 1" w:semiHidden="1" w:uiPriority="39" w:unhideWhenUsed="1"/>
-    <w:lsdException w:name="toc 2" w:semiHidden="1" w:uiPriority="39" w:unhideWhenUsed="1"/>
-    <w:lsdException w:name="toc 3" w:semiHidden="1" w:uiPriority="39" w:unhideWhenUsed="1"/>
-    <w:lsdException w:name="toc 4" w:semiHidden="1" w:uiPriority="39" w:unhideWhenUsed="1"/>
-    <w:lsdException w:name="toc 5" w:semiHidden="1" w:uiPriority="39" w:unhideWhenUsed="1"/>
-    <w:lsdException w:name="toc 6" w:semiHidden="1" w:uiPriority="39" w:unhideWhenUsed="1"/>
-    <w:lsdException w:name="toc 7" w:semiHidden="1" w:uiPriority="39" w:unhideWhenUsed="1"/>
-    <w:lsdException w:name="toc 8" w:semiHidden="1" w:uiPriority="39" w:unhideWhenUsed="1"/>
-    <w:lsdException w:name="toc 9" w:semiHidden="1" w:uiPriority="39" w:unhideWhenUsed="1"/>
-    <w:lsdException w:name="Normal Indent" w:semiHidden="1" w:unhideWhenUsed="1"/>
-    <w:lsdException w:name="footnote text" w:semiHidden="1" w:unhideWhenUsed="1"/>
-    <w:lsdException w:name="annotation text" w:semiHidden="1" w:unhideWhenUsed="1"/>
-    <w:lsdException w:name="header" w:semiHidden="1" w:unhideWhenUsed="1"/>
-    <w:lsdException w:name="footer" w:semiHidden="1" w:unhideWhenUsed="1"/>
-    <w:lsdException w:name="index heading" w:semiHidden="1" w:unhideWhenUsed="1"/>
-    <w:lsdException w:name="caption" w:semiHidden="1" w:uiPriority="35" w:unhideWhenUsed="1" w:qFormat="1"/>
-    <w:lsdException w:name="table of figures" w:semiHidden="1" w:unhideWhenUsed="1"/>
-    <w:lsdException w:name="envelope address" w:semiHidden="1" w:unhideWhenUsed="1"/>
-    <w:lsdException w:name="envelope return" w:semiHidden="1" w:unhideWhenUsed="1"/>
-    <w:lsdException w:name="footnote reference" w:semiHidden="1" w:unhideWhenUsed="1"/>
-    <w:lsdException w:name="annotation reference" w:semiHidden="1" w:unhideWhenUsed="1"/>
-    <w:lsdException w:name="line number" w:semiHidden="1" w:unhideWhenUsed="1"/>
-    <w:lsdException w:name="page number" w:semiHidden="1" w:unhideWhenUsed="1"/>
-    <w:lsdException w:name="endnote reference" w:semiHidden="1" w:unhideWhenUsed="1"/>
-    <w:lsdException w:name="endnote text" w:semiHidden="1" w:unhideWhenUsed="1"/>
-    <w:lsdException w:name="table of authorities" w:semiHidden="1" w:unhideWhenUsed="1"/>
-    <w:lsdException w:name="macro" w:semiHidden="1" w:unhideWhenUsed="1"/>
-    <w:lsdException w:name="toa heading" w:semiHidden="1" w:unhideWhenUsed="1"/>
-    <w:lsdException w:name="List" w:semiHidden="1" w:unhideWhenUsed="1"/>
-    <w:lsdException w:name="List Bullet" w:semiHidden="1" w:unhideWhenUsed="1"/>
-    <w:lsdException w:name="List Number" w:semiHidden="1" w:unhideWhenUsed="1"/>
-    <w:lsdException w:name="List 2" w:semiHidden="1" w:unhideWhenUsed="1"/>
-    <w:lsdException w:name="List 3" w:semiHidden="1" w:unhideWhenUsed="1"/>
-    <w:lsdException w:name="List 4" w:semiHidden="1" w:unhideWhenUsed="1"/>
-    <w:lsdException w:name="List 5" w:semiHidden="1" w:unhideWhenUsed="1"/>
-    <w:lsdException w:name="List Bullet 2" w:semiHidden="1" w:unhideWhenUsed="1"/>
-    <w:lsdException w:name="List Bullet 3" w:semiHidden="1" w:unhideWhenUsed="1"/>
-    <w:lsdException w:name="List Bullet 4" w:semiHidden="1" w:unhideWhenUsed="1"/>
-    <w:lsdException w:name="List Bullet 5" w:semiHidden="1" w:unhideWhenUsed="1"/>
-    <w:lsdException w:name="List Number 2" w:semiHidden="1" w:unhideWhenUsed="1"/>
-    <w:lsdException w:name="List Number 3" w:semiHidden="1" w:unhideWhenUsed="1"/>
-    <w:lsdException w:name="List Number 4" w:semiHidden="1" w:unhideWhenUsed="1"/>
-    <w:lsdException w:name="List Number 5" w:semiHidden="1" w:unhideWhenUsed="1"/>
-    <w:lsdException w:name="Title" w:uiPriority="10" w:qFormat="1"/>
-    <w:lsdException w:name="Closing" w:semiHidden="1" w:unhideWhenUsed="1"/>
-    <w:lsdException w:name="Signature" w:semiHidden="1" w:unhideWhenUsed="1"/>
-    <w:lsdException w:name="Default Paragraph Font" w:semiHidden="1" w:uiPriority="1" w:unhideWhenUsed="1"/>
-    <w:lsdException w:name="Body Text" w:semiHidden="1" w:unhideWhenUsed="1"/>
-    <w:lsdException w:name="Body Text Indent" w:semiHidden="1" w:unhideWhenUsed="1"/>
-    <w:lsdException w:name="List Continue" w:semiHidden="1" w:unhideWhenUsed="1"/>
-    <w:lsdException w:name="List Continue 2" w:semiHidden="1" w:unhideWhenUsed="1"/>
-    <w:lsdException w:name="List Continue 3" w:semiHidden="1" w:unhideWhenUsed="1"/>
-    <w:lsdException w:name="List Continue 4" w:semiHidden="1" w:unhideWhenUsed="1"/>
-    <w:lsdException w:name="List Continue 5" w:semiHidden="1" w:unhideWhenUsed="1"/>
-    <w:lsdException w:name="Message Header" w:semiHidden="1" w:unhideWhenUsed="1"/>
-    <w:lsdException w:name="Subtitle" w:uiPriority="11" w:qFormat="1"/>
-    <w:lsdException w:name="Salutation" w:semiHidden="1" w:unhideWhenUsed="1"/>
-    <w:lsdException w:name="Date" w:semiHidden="1" w:unhideWhenUsed="1"/>
-    <w:lsdException w:name="Body Text First Indent" w:semiHidden="1" w:unhideWhenUsed="1"/>
-    <w:lsdException w:name="Body Text First Indent 2" w:semiHidden="1" w:unhideWhenUsed="1"/>
-    <w:lsdException w:name="Note Heading" w:semiHidden="1" w:unhideWhenUsed="1"/>
-    <w:lsdException w:name="Body Text 2" w:semiHidden="1" w:unhideWhenUsed="1"/>
-    <w:lsdException w:name="Body Text 3" w:semiHidden="1" w:unhideWhenUsed="1"/>
-    <w:lsdException w:name="Body Text Indent 2" w:semiHidden="1" w:unhideWhenUsed="1"/>
-    <w:lsdException w:name="Body Text Indent 3" w:semiHidden="1" w:unhideWhenUsed="1"/>
-    <w:lsdException w:name="Block Text" w:semiHidden="1" w:unhideWhenUsed="1"/>
-    <w:lsdException w:name="Hyperlink" w:semiHidden="1" w:unhideWhenUsed="1"/>
-    <w:lsdException w:name="FollowedHyperlink" w:semiHidden="1" w:unhideWhenUsed="1"/>
-    <w:lsdException w:name="Strong" w:uiPriority="22" w:qFormat="1"/>
-    <w:lsdException w:name="Emphasis" w:uiPriority="20" w:qFormat="1"/>
-    <w:lsdException w:name="Document Map" w:semiHidden="1" w:unhideWhenUsed="1"/>
-    <w:lsdException w:name="Plain Text" w:semiHidden="1" w:unhideWhenUsed="1"/>
-    <w:lsdException w:name="E-mail Signature" w:semiHidden="1" w:unhideWhenUsed="1"/>
-    <w:lsdException w:name="HTML Top of Form" w:semiHidden="1" w:unhideWhenUsed="1"/>
-    <w:lsdException w:name="HTML Bottom of Form" w:semiHidden="1" w:unhideWhenUsed="1"/>
-    <w:lsdException w:name="Normal (Web)" w:semiHidden="1" w:unhideWhenUsed="1"/>
-    <w:lsdException w:name="HTML Acronym" w:semiHidden="1" w:unhideWhenUsed="1"/>
-    <w:lsdException w:name="HTML Address" w:semiHidden="1" w:unhideWhenUsed="1"/>
-    <w:lsdException w:name="HTML Cite" w:semiHidden="1" w:unhideWhenUsed="1"/>
-    <w:lsdException w:name="HTML Code" w:semiHidden="1" w:unhideWhenUsed="1"/>
-    <w:lsdException w:name="HTML Definition" w:semiHidden="1" w:unhideWhenUsed="1"/>
-    <w:lsdException w:name="HTML Keyboard" w:semiHidden="1" w:unhideWhenUsed="1"/>
-    <w:lsdException w:name="HTML Preformatted" w:semiHidden="1" w:unhideWhenUsed="1"/>
-    <w:lsdException w:name="HTML Sample" w:semiHidden="1" w:unhideWhenUsed="1"/>
-    <w:lsdException w:name="HTML Typewriter" w:semiHidden="1" w:unhideWhenUsed="1"/>
-    <w:lsdException w:name="HTML Variable" w:semiHidden="1" w:unhideWhenUsed="1"/>
-    <w:lsdException w:name="Normal Table" w:semiHidden="1" w:unhideWhenUsed="1"/>
-    <w:lsdException w:name="annotation subject" w:semiHidden="1" w:unhideWhenUsed="1"/>
-    <w:lsdException w:name="No List" w:semiHidden="1" w:unhideWhenUsed="1"/>
-    <w:lsdException w:name="Outline List 1" w:semiHidden="1" w:unhideWhenUsed="1"/>
-    <w:lsdException w:name="Outline List 2" w:semiHidden="1" w:unhideWhenUsed="1"/>
-    <w:lsdException w:name="Outline List 3" w:semiHidden="1" w:unhideWhenUsed="1"/>
-    <w:lsdException w:name="Table Simple 1" w:semiHidden="1" w:unhideWhenUsed="1"/>
-    <w:lsdException w:name="Table Simple 2" w:semiHidden="1" w:unhideWhenUsed="1"/>
-    <w:lsdException w:name="Table Simple 3" w:semiHidden="1" w:unhideWhenUsed="1"/>
-    <w:lsdException w:name="Table Classic 1" w:semiHidden="1" w:unhideWhenUsed="1"/>
-    <w:lsdException w:name="Table Classic 2" w:semiHidden="1" w:unhideWhenUsed="1"/>
-    <w:lsdException w:name="Table Classic 3" w:semiHidden="1" w:unhideWhenUsed="1"/>
-    <w:lsdException w:name="Table Classic 4" w:semiHidden="1" w:unhideWhenUsed="1"/>
-    <w:lsdException w:name="Table Colorful 1" w:semiHidden="1" w:unhideWhenUsed="1"/>
-    <w:lsdException w:name="Table Colorful 2" w:semiHidden="1" w:unhideWhenUsed="1"/>
-    <w:lsdException w:name="Table Colorful 3" w:semiHidden="1" w:unhideWhenUsed="1"/>
-    <w:lsdException w:name="Table Columns 1" w:semiHidden="1" w:unhideWhenUsed="1"/>
-    <w:lsdException w:name="Table Columns 2" w:semiHidden="1" w:unhideWhenUsed="1"/>
-    <w:lsdException w:name="Table Columns 3" w:semiHidden="1" w:unhideWhenUsed="1"/>
-    <w:lsdException w:name="Table Columns 4" w:semiHidden="1" w:unhideWhenUsed="1"/>
-    <w:lsdException w:name="Table Columns 5" w:semiHidden="1" w:unhideWhenUsed="1"/>
-    <w:lsdException w:name="Table Grid 1" w:semiHidden="1" w:unhideWhenUsed="1"/>
-    <w:lsdException w:name="Table Grid 2" w:semiHidden="1" w:unhideWhenUsed="1"/>
-    <w:lsdException w:name="Table Grid 3" w:semiHidden="1" w:unhideWhenUsed="1"/>
-    <w:lsdException w:name="Table Grid 4" w:semiHidden="1" w:unhideWhenUsed="1"/>
-    <w:lsdException w:name="Table Grid 5" w:semiHidden="1" w:unhideWhenUsed="1"/>
-    <w:lsdException w:name="Table Grid 6" w:semiHidden="1" w:unhideWhenUsed="1"/>
-    <w:lsdException w:name="Table Grid 7" w:semiHidden="1" w:unhideWhenUsed="1"/>
-    <w:lsdException w:name="Table Grid 8" w:semiHidden="1" w:unhideWhenUsed="1"/>
-    <w:lsdException w:name="Table List 1" w:semiHidden="1" w:unhideWhenUsed="1"/>
-    <w:lsdException w:name="Table List 2" w:semiHidden="1" w:unhideWhenUsed="1"/>
-    <w:lsdException w:name="Table List 3" w:semiHidden="1" w:unhideWhenUsed="1"/>
-    <w:lsdException w:name="Table List 4" w:semiHidden="1" w:unhideWhenUsed="1"/>
-    <w:lsdException w:name="Table List 5" w:semiHidden="1" w:unhideWhenUsed="1"/>
-    <w:lsdException w:name="Table List 6" w:semiHidden="1" w:unhideWhenUsed="1"/>
-    <w:lsdException w:name="Table List 7" w:semiHidden="1" w:unhideWhenUsed="1"/>
-    <w:lsdException w:name="Table List 8" w:semiHidden="1" w:unhideWhenUsed="1"/>
-    <w:lsdException w:name="Table 3D effects 1" w:semiHidden="1" w:unhideWhenUsed="1"/>
-    <w:lsdException w:name="Table 3D effects 2" w:semiHidden="1" w:unhideWhenUsed="1"/>
-    <w:lsdException w:name="Table 3D effects 3" w:semiHidden="1" w:unhideWhenUsed="1"/>
-    <w:lsdException w:name="Table Contemporary" w:semiHidden="1" w:unhideWhenUsed="1"/>
-    <w:lsdException w:name="Table Elegant" w:semiHidden="1" w:unhideWhenUsed="1"/>
-    <w:lsdException w:name="Table Professional" w:semiHidden="1" w:unhideWhenUsed="1"/>
-    <w:lsdException w:name="Table Subtle 1" w:semiHidden="1" w:unhideWhenUsed="1"/>
-    <w:lsdException w:name="Table Subtle 2" w:semiHidden="1" w:unhideWhenUsed="1"/>
-    <w:lsdException w:name="Table Web 1" w:semiHidden="1" w:unhideWhenUsed="1"/>
-    <w:lsdException w:name="Table Web 2" w:semiHidden="1" w:unhideWhenUsed="1"/>
-    <w:lsdException w:name="Table Web 3" w:semiHidden="1" w:unhideWhenUsed="1"/>
-    <w:lsdException w:name="Balloon Text" w:semiHidden="1" w:unhideWhenUsed="1"/>
-    <w:lsdException w:name="Table Grid" w:uiPriority="59"/>
-    <w:lsdException w:name="Table Theme" w:semiHidden="1" w:unhideWhenUsed="1"/>
-    <w:lsdException w:name="Note Level 1" w:semiHidden="1" w:unhideWhenUsed="1"/>
-    <w:lsdException w:name="Note Level 2" w:semiHidden="1" w:unhideWhenUsed="1"/>
-    <w:lsdException w:name="Note Level 3" w:semiHidden="1" w:unhideWhenUsed="1"/>
-    <w:lsdException w:name="Note Level 4" w:semiHidden="1" w:unhideWhenUsed="1"/>
-    <w:lsdException w:name="Note Level 5" w:semiHidden="1" w:unhideWhenUsed="1"/>
-    <w:lsdException w:name="Note Level 6" w:semiHidden="1" w:unhideWhenUsed="1"/>
-    <w:lsdException w:name="Note Level 7" w:semiHidden="1" w:unhideWhenUsed="1"/>
-    <w:lsdException w:name="Note Level 8" w:semiHidden="1" w:unhideWhenUsed="1"/>
-    <w:lsdException w:name="Note Level 9" w:semiHidden="1" w:unhideWhenUsed="1"/>
-    <w:lsdException w:name="Placeholder Text" w:semiHidden="1"/>
-    <w:lsdException w:name="No Spacing" w:uiPriority="1" w:qFormat="1"/>
-    <w:lsdException w:name="Light Shading" w:uiPriority="60"/>
-    <w:lsdException w:name="Light List" w:uiPriority="61"/>
-    <w:lsdException w:name="Light Grid" w:uiPriority="62"/>
-    <w:lsdException w:name="Medium Shading 1" w:uiPriority="63"/>
-    <w:lsdException w:name="Medium Shading 2" w:uiPriority="64"/>
-    <w:lsdException w:name="Medium List 1" w:uiPriority="65"/>
-    <w:lsdException w:name="Medium List 2" w:uiPriority="66"/>
-    <w:lsdException w:name="Medium Grid 1" w:uiPriority="67"/>
-    <w:lsdException w:name="Medium Grid 2" w:uiPriority="68"/>
-    <w:lsdException w:name="Medium Grid 3" w:uiPriority="69"/>
-    <w:lsdException w:name="Dark List" w:uiPriority="70"/>
-    <w:lsdException w:name="Colorful Shading" w:uiPriority="71"/>
-    <w:lsdException w:name="Colorful List" w:uiPriority="72"/>
-    <w:lsdException w:name="Colorful Grid" w:uiPriority="73"/>
-    <w:lsdException w:name="Light Shading Accent 1" w:uiPriority="60"/>
-    <w:lsdException w:name="Light List Accent 1" w:uiPriority="61"/>
-    <w:lsdException w:name="Light Grid Accent 1" w:uiPriority="62"/>
-    <w:lsdException w:name="Medium Shading 1 Accent 1" w:uiPriority="63"/>
-    <w:lsdException w:name="Medium Shading 2 Accent 1" w:uiPriority="64"/>
-    <w:lsdException w:name="Medium List 1 Accent 1" w:uiPriority="65"/>
-    <w:lsdException w:name="Revision" w:semiHidden="1"/>
-    <w:lsdException w:name="List Paragraph" w:uiPriority="34" w:qFormat="1"/>
-    <w:lsdException w:name="Quote" w:uiPriority="29" w:qFormat="1"/>
-    <w:lsdException w:name="Intense Quote" w:uiPriority="30" w:qFormat="1"/>
-    <w:lsdException w:name="Medium List 2 Accent 1" w:uiPriority="66"/>
-    <w:lsdException w:name="Medium Grid 1 Accent 1" w:uiPriority="67"/>
-    <w:lsdException w:name="Medium Grid 2 Accent 1" w:uiPriority="68"/>
-    <w:lsdException w:name="Medium Grid 3 Accent 1" w:uiPriority="69"/>
-    <w:lsdException w:name="Dark List Accent 1" w:uiPriority="70"/>
-    <w:lsdException w:name="Colorful Shading Accent 1" w:uiPriority="71"/>
-    <w:lsdException w:name="Colorful List Accent 1" w:uiPriority="72"/>
-    <w:lsdException w:name="Colorful Grid Accent 1" w:uiPriority="73"/>
-    <w:lsdException w:name="Light Shading Accent 2" w:uiPriority="60"/>
-    <w:lsdException w:name="Light List Accent 2" w:uiPriority="61"/>
-    <w:lsdException w:name="Light Grid Accent 2" w:uiPriority="62"/>
-    <w:lsdException w:name="Medium Shading 1 Accent 2" w:uiPriority="63"/>
-    <w:lsdException w:name="Medium Shading 2 Accent 2" w:uiPriority="64"/>
-    <w:lsdException w:name="Medium List 1 Accent 2" w:uiPriority="65"/>
-    <w:lsdException w:name="Medium List 2 Accent 2" w:uiPriority="66"/>
-    <w:lsdException w:name="Medium Grid 1 Accent 2" w:uiPriority="67"/>
-    <w:lsdException w:name="Medium Grid 2 Accent 2" w:uiPriority="68"/>
-    <w:lsdException w:name="Medium Grid 3 Accent 2" w:uiPriority="69"/>
-    <w:lsdException w:name="Dark List Accent 2" w:uiPriority="70"/>
-    <w:lsdException w:name="Colorful Shading Accent 2" w:uiPriority="71"/>
-    <w:lsdException w:name="Colorful List Accent 2" w:uiPriority="72"/>
-    <w:lsdException w:name="Colorful Grid Accent 2" w:uiPriority="73"/>
-    <w:lsdException w:name="Light Shading Accent 3" w:uiPriority="60"/>
-    <w:lsdException w:name="Light List Accent 3" w:uiPriority="61"/>
-    <w:lsdException w:name="Light Grid Accent 3" w:uiPriority="62"/>
-    <w:lsdException w:name="Medium Shading 1 Accent 3" w:uiPriority="63"/>
-    <w:lsdException w:name="Medium Shading 2 Accent 3" w:uiPriority="64"/>
-    <w:lsdException w:name="Medium List 1 Accent 3" w:uiPriority="65"/>
-    <w:lsdException w:name="Medium List 2 Accent 3" w:uiPriority="66"/>
-    <w:lsdException w:name="Medium Grid 1 Accent 3" w:uiPriority="67"/>
-    <w:lsdException w:name="Medium Grid 2 Accent 3" w:uiPriority="68"/>
-    <w:lsdException w:name="Medium Grid 3 Accent 3" w:uiPriority="69"/>
-    <w:lsdException w:name="Dark List Accent 3" w:uiPriority="70"/>
-    <w:lsdException w:name="Colorful Shading Accent 3" w:uiPriority="71"/>
-    <w:lsdException w:name="Colorful List Accent 3" w:uiPriority="72"/>
-    <w:lsdException w:name="Colorful Grid Accent 3" w:uiPriority="73"/>
-    <w:lsdException w:name="Light Shading Accent 4" w:uiPriority="60"/>
-    <w:lsdException w:name="Light List Accent 4" w:uiPriority="61"/>
-    <w:lsdException w:name="Light Grid Accent 4" w:uiPriority="62"/>
-    <w:lsdException w:name="Medium Shading 1 Accent 4" w:uiPriority="63"/>
-    <w:lsdException w:name="Medium Shading 2 Accent 4" w:uiPriority="64"/>
-    <w:lsdException w:name="Medium List 1 Accent 4" w:uiPriority="65"/>
-    <w:lsdException w:name="Medium List 2 Accent 4" w:uiPriority="66"/>
-    <w:lsdException w:name="Medium Grid 1 Accent 4" w:uiPriority="67"/>
-    <w:lsdException w:name="Medium Grid 2 Accent 4" w:uiPriority="68"/>
-    <w:lsdException w:name="Medium Grid 3 Accent 4" w:uiPriority="69"/>
-    <w:lsdException w:name="Dark List Accent 4" w:uiPriority="70"/>
-    <w:lsdException w:name="Colorful Shading Accent 4" w:uiPriority="71"/>
-    <w:lsdException w:name="Colorful List Accent 4" w:uiPriority="72"/>
-    <w:lsdException w:name="Colorful Grid Accent 4" w:uiPriority="73"/>
-    <w:lsdException w:name="Light Shading Accent 5" w:uiPriority="60"/>
-    <w:lsdException w:name="Light List Accent 5" w:uiPriority="61"/>
-    <w:lsdException w:name="Light Grid Accent 5" w:uiPriority="62"/>
-    <w:lsdException w:name="Medium Shading 1 Accent 5" w:uiPriority="63"/>
-    <w:lsdException w:name="Medium Shading 2 Accent 5" w:uiPriority="64"/>
-    <w:lsdException w:name="Medium List 1 Accent 5" w:uiPriority="65"/>
-    <w:lsdException w:name="Medium List 2 Accent 5" w:uiPriority="66"/>
-    <w:lsdException w:name="Medium Grid 1 Accent 5" w:uiPriority="67"/>
-    <w:lsdException w:name="Medium Grid 2 Accent 5" w:uiPriority="68"/>
-    <w:lsdException w:name="Medium Grid 3 Accent 5" w:uiPriority="69"/>
-    <w:lsdException w:name="Dark List Accent 5" w:uiPriority="70"/>
-    <w:lsdException w:name="Colorful Shading Accent 5" w:uiPriority="71"/>
-    <w:lsdException w:name="Colorful List Accent 5" w:uiPriority="72"/>
-    <w:lsdException w:name="Colorful Grid Accent 5" w:uiPriority="73"/>
-    <w:lsdException w:name="Light Shading Accent 6" w:uiPriority="60"/>
-    <w:lsdException w:name="Light List Accent 6" w:uiPriority="61"/>
-    <w:lsdException w:name="Light Grid Accent 6" w:uiPriority="62"/>
-    <w:lsdException w:name="Medium Shading 1 Accent 6" w:uiPriority="63"/>
-    <w:lsdException w:name="Medium Shading 2 Accent 6" w:uiPriority="64"/>
-    <w:lsdException w:name="Medium List 1 Accent 6" w:uiPriority="65"/>
-    <w:lsdException w:name="Medium List 2 Accent 6" w:uiPriority="66"/>
-    <w:lsdException w:name="Medium Grid 1 Accent 6" w:uiPriority="67"/>
-    <w:lsdException w:name="Medium Grid 2 Accent 6" w:uiPriority="68"/>
-    <w:lsdException w:name="Medium Grid 3 Accent 6" w:uiPriority="69"/>
-    <w:lsdException w:name="Dark List Accent 6" w:uiPriority="70"/>
-    <w:lsdException w:name="Colorful Shading Accent 6" w:uiPriority="71"/>
-    <w:lsdException w:name="Colorful List Accent 6" w:uiPriority="72"/>
-    <w:lsdException w:name="Colorful Grid Accent 6" w:uiPriority="73"/>
-    <w:lsdException w:name="Subtle Emphasis" w:uiPriority="19" w:qFormat="1"/>
-    <w:lsdException w:name="Intense Emphasis" w:uiPriority="21" w:qFormat="1"/>
-    <w:lsdException w:name="Subtle Reference" w:uiPriority="31" w:qFormat="1"/>
-    <w:lsdException w:name="Intense Reference" w:uiPriority="32" w:qFormat="1"/>
-    <w:lsdException w:name="Book Title" w:uiPriority="33" w:qFormat="1"/>
-    <w:lsdException w:name="Bibliography" w:semiHidden="1" w:uiPriority="37" w:unhideWhenUsed="1"/>
-    <w:lsdException w:name="TOC Heading" w:semiHidden="1" w:uiPriority="39" w:unhideWhenUsed="1" w:qFormat="1"/>
-    <w:lsdException w:name="Plain Table 1" w:uiPriority="41"/>
-    <w:lsdException w:name="Plain Table 2" w:uiPriority="42"/>
-    <w:lsdException w:name="Plain Table 3" w:uiPriority="43"/>
-    <w:lsdException w:name="Plain Table 4" w:uiPriority="44"/>
-    <w:lsdException w:name="Plain Table 5" w:uiPriority="45"/>
-    <w:lsdException w:name="Grid Table Light" w:uiPriority="40"/>
-    <w:lsdException w:name="Grid Table 1 Light" w:uiPriority="46"/>
-    <w:lsdException w:name="Grid Table 2" w:uiPriority="47"/>
-    <w:lsdException w:name="Grid Table 3" w:uiPriority="48"/>
-    <w:lsdException w:name="Grid Table 4" w:uiPriority="49"/>
-    <w:lsdException w:name="Grid Table 5 Dark" w:uiPriority="50"/>
-    <w:lsdException w:name="Grid Table 6 Colorful" w:uiPriority="51"/>
-    <w:lsdException w:name="Grid Table 7 Colorful" w:uiPriority="52"/>
-    <w:lsdException w:name="Grid Table 1 Light Accent 1" w:uiPriority="46"/>
-    <w:lsdException w:name="Grid Table 2 Accent 1" w:uiPriority="47"/>
-    <w:lsdException w:name="Grid Table 3 Accent 1" w:uiPriority="48"/>
-    <w:lsdException w:name="Grid Table 4 Accent 1" w:uiPriority="49"/>
-    <w:lsdException w:name="Grid Table 5 Dark Accent 1" w:uiPriority="50"/>
-    <w:lsdException w:name="Grid Table 6 Colorful Accent 1" w:uiPriority="51"/>
-    <w:lsdException w:name="Grid Table 7 Colorful Accent 1" w:uiPriority="52"/>
-    <w:lsdException w:name="Grid Table 1 Light Accent 2" w:uiPriority="46"/>
-    <w:lsdException w:name="Grid Table 2 Accent 2" w:uiPriority="47"/>
-    <w:lsdException w:name="Grid Table 3 Accent 2" w:uiPriority="48"/>
-    <w:lsdException w:name="Grid Table 4 Accent 2" w:uiPriority="49"/>
-    <w:lsdException w:name="Grid Table 5 Dark Accent 2" w:uiPriority="50"/>
-    <w:lsdException w:name="Grid Table 6 Colorful Accent 2" w:uiPriority="51"/>
-    <w:lsdException w:name="Grid Table 7 Colorful Accent 2" w:uiPriority="52"/>
-    <w:lsdException w:name="Grid Table 1 Light Accent 3" w:uiPriority="46"/>
-    <w:lsdException w:name="Grid Table 2 Accent 3" w:uiPriority="47"/>
-    <w:lsdException w:name="Grid Table 3 Accent 3" w:uiPriority="48"/>
-    <w:lsdException w:name="Grid Table 4 Accent 3" w:uiPriority="49"/>
-    <w:lsdException w:name="Grid Table 5 Dark Accent 3" w:uiPriority="50"/>
-    <w:lsdException w:name="Grid Table 6 Colorful Accent 3" w:uiPriority="51"/>
-    <w:lsdException w:name="Grid Table 7 Colorful Accent 3" w:uiPriority="52"/>
-    <w:lsdException w:name="Grid Table 1 Light Accent 4" w:uiPriority="46"/>
-    <w:lsdException w:name="Grid Table 2 Accent 4" w:uiPriority="47"/>
-    <w:lsdException w:name="Grid Table 3 Accent 4" w:uiPriority="48"/>
-    <w:lsdException w:name="Grid Table 4 Accent 4" w:uiPriority="49"/>
-    <w:lsdException w:name="Grid Table 5 Dark Accent 4" w:uiPriority="50"/>
-    <w:lsdException w:name="Grid Table 6 Colorful Accent 4" w:uiPriority="51"/>
-    <w:lsdException w:name="Grid Table 7 Colorful Accent 4" w:uiPriority="52"/>
-    <w:lsdException w:name="Grid Table 1 Light Accent 5" w:uiPriority="46"/>
-    <w:lsdException w:name="Grid Table 2 Accent 5" w:uiPriority="47"/>
-    <w:lsdException w:name="Grid Table 3 Accent 5" w:uiPriority="48"/>
-    <w:lsdException w:name="Grid Table 4 Accent 5" w:uiPriority="49"/>
-    <w:lsdException w:name="Grid Table 5 Dark Accent 5" w:uiPriority="50"/>
-    <w:lsdException w:name="Grid Table 6 Colorful Accent 5" w:uiPriority="51"/>
-    <w:lsdException w:name="Grid Table 7 Colorful Accent 5" w:uiPriority="52"/>
-    <w:lsdException w:name="Grid Table 1 Light Accent 6" w:uiPriority="46"/>
-    <w:lsdException w:name="Grid Table 2 Accent 6" w:uiPriority="47"/>
-    <w:lsdException w:name="Grid Table 3 Accent 6" w:uiPriority="48"/>
-    <w:lsdException w:name="Grid Table 4 Accent 6" w:uiPriority="49"/>
-    <w:lsdException w:name="Grid Table 5 Dark Accent 6" w:uiPriority="50"/>
-    <w:lsdException w:name="Grid Table 6 Colorful Accent 6" w:uiPriority="51"/>
-    <w:lsdException w:name="Grid Table 7 Colorful Accent 6" w:uiPriority="52"/>
-    <w:lsdException w:name="List Table 1 Light" w:uiPriority="46"/>
-    <w:lsdException w:name="List Table 2" w:uiPriority="47"/>
-    <w:lsdException w:name="List Table 3" w:uiPriority="48"/>
-    <w:lsdException w:name="List Table 4" w:uiPriority="49"/>
-    <w:lsdException w:name="List Table 5 Dark" w:uiPriority="50"/>
-    <w:lsdException w:name="List Table 6 Colorful" w:uiPriority="51"/>
-    <w:lsdException w:name="List Table 7 Colorful" w:uiPriority="52"/>
-    <w:lsdException w:name="List Table 1 Light Accent 1" w:uiPriority="46"/>
-    <w:lsdException w:name="List Table 2 Accent 1" w:uiPriority="47"/>
-    <w:lsdException w:name="List Table 3 Accent 1" w:uiPriority="48"/>
-    <w:lsdException w:name="List Table 4 Accent 1" w:uiPriority="49"/>
-    <w:lsdException w:name="List Table 5 Dark Accent 1" w:uiPriority="50"/>
-    <w:lsdException w:name="List Table 6 Colorful Accent 1" w:uiPriority="51"/>
-    <w:lsdException w:name="List Table 7 Colorful Accent 1" w:uiPriority="52"/>
-    <w:lsdException w:name="List Table 1 Light Accent 2" w:uiPriority="46"/>
-    <w:lsdException w:name="List Table 2 Accent 2" w:uiPriority="47"/>
-    <w:lsdException w:name="List Table 3 Accent 2" w:uiPriority="48"/>
-    <w:lsdException w:name="List Table 4 Accent 2" w:uiPriority="49"/>
-    <w:lsdException w:name="List Table 5 Dark Accent 2" w:uiPriority="50"/>
-    <w:lsdException w:name="List Table 6 Colorful Accent 2" w:uiPriority="51"/>
-    <w:lsdException w:name="List Table 7 Colorful Accent 2" w:uiPriority="52"/>
-    <w:lsdException w:name="List Table 1 Light Accent 3" w:uiPriority="46"/>
-    <w:lsdException w:name="List Table 2 Accent 3" w:uiPriority="47"/>
-    <w:lsdException w:name="List Table 3 Accent 3" w:uiPriority="48"/>
-    <w:lsdException w:name="List Table 4 Accent 3" w:uiPriority="49"/>
-    <w:lsdException w:name="List Table 5 Dark Accent 3" w:uiPriority="50"/>
-    <w:lsdException w:name="List Table 6 Colorful Accent 3" w:uiPriority="51"/>
-    <w:lsdException w:name="List Table 7 Colorful Accent 3" w:uiPriority="52"/>
-    <w:lsdException w:name="List Table 1 Light Accent 4" w:uiPriority="46"/>
-    <w:lsdException w:name="List Table 2 Accent 4" w:uiPriority="47"/>
-    <w:lsdException w:name="List Table 3 Accent 4" w:uiPriority="48"/>
-    <w:lsdException w:name="List Table 4 Accent 4" w:uiPriority="49"/>
-    <w:lsdException w:name="List Table 5 Dark Accent 4" w:uiPriority="50"/>
-    <w:lsdException w:name="List Table 6 Colorful Accent 4" w:uiPriority="51"/>
-    <w:lsdException w:name="List Table 7 Colorful Accent 4" w:uiPriority="52"/>
-    <w:lsdException w:name="List Table 1 Light Accent 5" w:uiPriority="46"/>
-    <w:lsdException w:name="List Table 2 Accent 5" w:uiPriority="47"/>
-    <w:lsdException w:name="List Table 3 Accent 5" w:uiPriority="48"/>
-    <w:lsdException w:name="List Table 4 Accent 5" w:uiPriority="49"/>
-    <w:lsdException w:name="List Table 5 Dark Accent 5" w:uiPriority="50"/>
-    <w:lsdException w:name="List Table 6 Colorful Accent 5" w:uiPriority="51"/>
-    <w:lsdException w:name="List Table 7 Colorful Accent 5" w:uiPriority="52"/>
-    <w:lsdException w:name="List Table 1 Light Accent 6" w:uiPriority="46"/>
-    <w:lsdException w:name="List Table 2 Accent 6" w:uiPriority="47"/>
-    <w:lsdException w:name="List Table 3 Accent 6" w:uiPriority="48"/>
-    <w:lsdException w:name="List Table 4 Accent 6" w:uiPriority="49"/>
-    <w:lsdException w:name="List Table 5 Dark Accent 6" w:uiPriority="50"/>
-    <w:lsdException w:name="List Table 6 Colorful Accent 6" w:uiPriority="51"/>
-    <w:lsdException w:name="List Table 7 Colorful Accent 6" w:uiPriority="52"/>
-    <w:lsdException w:name="Mention" w:semiHidden="1" w:unhideWhenUsed="1"/>
-    <w:lsdException w:name="Smart Hyperlink" w:semiHidden="1" w:unhideWhenUsed="1"/>
+  <w:latentStyles w:defLockedState="0" w:defUIPriority="99" w:defSemiHidden="1" w:defUnhideWhenUsed="1" w:defQFormat="0" w:count="267">
+    <w:lsdException w:name="Normal" w:semiHidden="0" w:uiPriority="0" w:unhideWhenUsed="0" w:qFormat="1"/>
+    <w:lsdException w:name="heading 1" w:semiHidden="0" w:uiPriority="9" w:unhideWhenUsed="0" w:qFormat="1"/>
+    <w:lsdException w:name="heading 2" w:uiPriority="9" w:qFormat="1"/>
+    <w:lsdException w:name="heading 3" w:uiPriority="9" w:qFormat="1"/>
+    <w:lsdException w:name="heading 4" w:uiPriority="9" w:qFormat="1"/>
+    <w:lsdException w:name="heading 5" w:uiPriority="9" w:qFormat="1"/>
+    <w:lsdException w:name="heading 6" w:uiPriority="9" w:qFormat="1"/>
+    <w:lsdException w:name="heading 7" w:uiPriority="9" w:qFormat="1"/>
+    <w:lsdException w:name="heading 8" w:uiPriority="9" w:qFormat="1"/>
+    <w:lsdException w:name="heading 9" w:uiPriority="9" w:qFormat="1"/>
+    <w:lsdException w:name="toc 1" w:uiPriority="39"/>
+    <w:lsdException w:name="toc 2" w:uiPriority="39"/>
+    <w:lsdException w:name="toc 3" w:uiPriority="39"/>
+    <w:lsdException w:name="toc 4" w:uiPriority="39"/>
+    <w:lsdException w:name="toc 5" w:uiPriority="39"/>
+    <w:lsdException w:name="toc 6" w:uiPriority="39"/>
+    <w:lsdException w:name="toc 7" w:uiPriority="39"/>
+    <w:lsdException w:name="toc 8" w:uiPriority="39"/>
+    <w:lsdException w:name="toc 9" w:uiPriority="39"/>
+    <w:lsdException w:name="caption" w:uiPriority="35" w:qFormat="1"/>
+    <w:lsdException w:name="Title" w:semiHidden="0" w:uiPriority="10" w:unhideWhenUsed="0" w:qFormat="1"/>
+    <w:lsdException w:name="Default Paragraph Font" w:uiPriority="1"/>
+    <w:lsdException w:name="Subtitle" w:semiHidden="0" w:uiPriority="11" w:unhideWhenUsed="0" w:qFormat="1"/>
+    <w:lsdException w:name="Strong" w:semiHidden="0" w:uiPriority="22" w:unhideWhenUsed="0" w:qFormat="1"/>
+    <w:lsdException w:name="Emphasis" w:semiHidden="0" w:uiPriority="20" w:unhideWhenUsed="0" w:qFormat="1"/>
+    <w:lsdException w:name="Table Grid" w:semiHidden="0" w:uiPriority="59" w:unhideWhenUsed="0"/>
+    <w:lsdException w:name="Placeholder Text" w:unhideWhenUsed="0"/>
+    <w:lsdException w:name="No Spacing" w:semiHidden="0" w:uiPriority="1" w:unhideWhenUsed="0" w:qFormat="1"/>
+    <w:lsdException w:name="Light Shading" w:semiHidden="0" w:uiPriority="60" w:unhideWhenUsed="0"/>
+    <w:lsdException w:name="Light List" w:semiHidden="0" w:uiPriority="61" w:unhideWhenUsed="0"/>
+    <w:lsdException w:name="Light Grid" w:semiHidden="0" w:uiPriority="62" w:unhideWhenUsed="0"/>
+    <w:lsdException w:name="Medium Shading 1" w:semiHidden="0" w:uiPriority="63" w:unhideWhenUsed="0"/>
+    <w:lsdException w:name="Medium Shading 2" w:semiHidden="0" w:uiPriority="64" w:unhideWhenUsed="0"/>
+    <w:lsdException w:name="Medium List 1" w:semiHidden="0" w:uiPriority="65" w:unhideWhenUsed="0"/>
+    <w:lsdException w:name="Medium List 2" w:semiHidden="0" w:uiPriority="66" w:unhideWhenUsed="0"/>
+    <w:lsdException w:name="Medium Grid 1" w:semiHidden="0" w:uiPriority="67" w:unhideWhenUsed="0"/>
+    <w:lsdException w:name="Medium Grid 2" w:semiHidden="0" w:uiPriority="68" w:unhideWhenUsed="0"/>
+    <w:lsdException w:name="Medium Grid 3" w:semiHidden="0" w:uiPriority="69" w:unhideWhenUsed="0"/>
+    <w:lsdException w:name="Dark List" w:semiHidden="0" w:uiPriority="70" w:unhideWhenUsed="0"/>
+    <w:lsdException w:name="Colorful Shading" w:semiHidden="0" w:uiPriority="71" w:unhideWhenUsed="0"/>
+    <w:lsdException w:name="Colorful List" w:semiHidden="0" w:uiPriority="72" w:unhideWhenUsed="0"/>
+    <w:lsdException w:name="Colorful Grid" w:semiHidden="0" w:uiPriority="73" w:unhideWhenUsed="0"/>
+    <w:lsdException w:name="Light Shading Accent 1" w:semiHidden="0" w:uiPriority="60" w:unhideWhenUsed="0"/>
+    <w:lsdException w:name="Light List Accent 1" w:semiHidden="0" w:uiPriority="61" w:unhideWhenUsed="0"/>
+    <w:lsdException w:name="Light Grid Accent 1" w:semiHidden="0" w:uiPriority="62" w:unhideWhenUsed="0"/>
+    <w:lsdException w:name="Medium Shading 1 Accent 1" w:semiHidden="0" w:uiPriority="63" w:unhideWhenUsed="0"/>
+    <w:lsdException w:name="Medium Shading 2 Accent 1" w:semiHidden="0" w:uiPriority="64" w:unhideWhenUsed="0"/>
+    <w:lsdException w:name="Medium List 1 Accent 1" w:semiHidden="0" w:uiPriority="65" w:unhideWhenUsed="0"/>
+    <w:lsdException w:name="Revision" w:unhideWhenUsed="0"/>
+    <w:lsdException w:name="List Paragraph" w:semiHidden="0" w:uiPriority="34" w:unhideWhenUsed="0" w:qFormat="1"/>
+    <w:lsdException w:name="Quote" w:semiHidden="0" w:uiPriority="29" w:unhideWhenUsed="0" w:qFormat="1"/>
+    <w:lsdException w:name="Intense Quote" w:semiHidden="0" w:uiPriority="30" w:unhideWhenUsed="0" w:qFormat="1"/>
+    <w:lsdException w:name="Medium List 2 Accent 1" w:semiHidden="0" w:uiPriority="66" w:unhideWhenUsed="0"/>
+    <w:lsdException w:name="Medium Grid 1 Accent 1" w:semiHidden="0" w:uiPriority="67" w:unhideWhenUsed="0"/>
+    <w:lsdException w:name="Medium Grid 2 Accent 1" w:semiHidden="0" w:uiPriority="68" w:unhideWhenUsed="0"/>
+    <w:lsdException w:name="Medium Grid 3 Accent 1" w:semiHidden="0" w:uiPriority="69" w:unhideWhenUsed="0"/>
+    <w:lsdException w:name="Dark List Accent 1" w:semiHidden="0" w:uiPriority="70" w:unhideWhenUsed="0"/>
+    <w:lsdException w:name="Colorful Shading Accent 1" w:semiHidden="0" w:uiPriority="71" w:unhideWhenUsed="0"/>
+    <w:lsdException w:name="Colorful List Accent 1" w:semiHidden="0" w:uiPriority="72" w:unhideWhenUsed="0"/>
+    <w:lsdException w:name="Colorful Grid Accent 1" w:semiHidden="0" w:uiPriority="73" w:unhideWhenUsed="0"/>
+    <w:lsdException w:name="Light Shading Accent 2" w:semiHidden="0" w:uiPriority="60" w:unhideWhenUsed="0"/>
+    <w:lsdException w:name="Light List Accent 2" w:semiHidden="0" w:uiPriority="61" w:unhideWhenUsed="0"/>
+    <w:lsdException w:name="Light Grid Accent 2" w:semiHidden="0" w:uiPriority="62" w:unhideWhenUsed="0"/>
+    <w:lsdException w:name="Medium Shading 1 Accent 2" w:semiHidden="0" w:uiPriority="63" w:unhideWhenUsed="0"/>
+    <w:lsdException w:name="Medium Shading 2 Accent 2" w:semiHidden="0" w:uiPriority="64" w:unhideWhenUsed="0"/>
+    <w:lsdException w:name="Medium List 1 Accent 2" w:semiHidden="0" w:uiPriority="65" w:unhideWhenUsed="0"/>
+    <w:lsdException w:name="Medium List 2 Accent 2" w:semiHidden="0" w:uiPriority="66" w:unhideWhenUsed="0"/>
+    <w:lsdException w:name="Medium Grid 1 Accent 2" w:semiHidden="0" w:uiPriority="67" w:unhideWhenUsed="0"/>
+    <w:lsdException w:name="Medium Grid 2 Accent 2" w:semiHidden="0" w:uiPriority="68" w:unhideWhenUsed="0"/>
+    <w:lsdException w:name="Medium Grid 3 Accent 2" w:semiHidden="0" w:uiPriority="69" w:unhideWhenUsed="0"/>
+    <w:lsdException w:name="Dark List Accent 2" w:semiHidden="0" w:uiPriority="70" w:unhideWhenUsed="0"/>
+    <w:lsdException w:name="Colorful Shading Accent 2" w:semiHidden="0" w:uiPriority="71" w:unhideWhenUsed="0"/>
+    <w:lsdException w:name="Colorful List Accent 2" w:semiHidden="0" w:uiPriority="72" w:unhideWhenUsed="0"/>
+    <w:lsdException w:name="Colorful Grid Accent 2" w:semiHidden="0" w:uiPriority="73" w:unhideWhenUsed="0"/>
+    <w:lsdException w:name="Light Shading Accent 3" w:semiHidden="0" w:uiPriority="60" w:unhideWhenUsed="0"/>
+    <w:lsdException w:name="Light List Accent 3" w:semiHidden="0" w:uiPriority="61" w:unhideWhenUsed="0"/>
+    <w:lsdException w:name="Light Grid Accent 3" w:semiHidden="0" w:uiPriority="62" w:unhideWhenUsed="0"/>
+    <w:lsdException w:name="Medium Shading 1 Accent 3" w:semiHidden="0" w:uiPriority="63" w:unhideWhenUsed="0"/>
+    <w:lsdException w:name="Medium Shading 2 Accent 3" w:semiHidden="0" w:uiPriority="64" w:unhideWhenUsed="0"/>
+    <w:lsdException w:name="Medium List 1 Accent 3" w:semiHidden="0" w:uiPriority="65" w:unhideWhenUsed="0"/>
+    <w:lsdException w:name="Medium List 2 Accent 3" w:semiHidden="0" w:uiPriority="66" w:unhideWhenUsed="0"/>
+    <w:lsdException w:name="Medium Grid 1 Accent 3" w:semiHidden="0" w:uiPriority="67" w:unhideWhenUsed="0"/>
+    <w:lsdException w:name="Medium Grid 2 Accent 3" w:semiHidden="0" w:uiPriority="68" w:unhideWhenUsed="0"/>
+    <w:lsdException w:name="Medium Grid 3 Accent 3" w:semiHidden="0" w:uiPriority="69" w:unhideWhenUsed="0"/>
+    <w:lsdException w:name="Dark List Accent 3" w:semiHidden="0" w:uiPriority="70" w:unhideWhenUsed="0"/>
+    <w:lsdException w:name="Colorful Shading Accent 3" w:semiHidden="0" w:uiPriority="71" w:unhideWhenUsed="0"/>
+    <w:lsdException w:name="Colorful List Accent 3" w:semiHidden="0" w:uiPriority="72" w:unhideWhenUsed="0"/>
+    <w:lsdException w:name="Colorful Grid Accent 3" w:semiHidden="0" w:uiPriority="73" w:unhideWhenUsed="0"/>
+    <w:lsdException w:name="Light Shading Accent 4" w:semiHidden="0" w:uiPriority="60" w:unhideWhenUsed="0"/>
+    <w:lsdException w:name="Light List Accent 4" w:semiHidden="0" w:uiPriority="61" w:unhideWhenUsed="0"/>
+    <w:lsdException w:name="Light Grid Accent 4" w:semiHidden="0" w:uiPriority="62" w:unhideWhenUsed="0"/>
+    <w:lsdException w:name="Medium Shading 1 Accent 4" w:semiHidden="0" w:uiPriority="63" w:unhideWhenUsed="0"/>
+    <w:lsdException w:name="Medium Shading 2 Accent 4" w:semiHidden="0" w:uiPriority="64" w:unhideWhenUsed="0"/>
+    <w:lsdException w:name="Medium List 1 Accent 4" w:semiHidden="0" w:uiPriority="65" w:unhideWhenUsed="0"/>
+    <w:lsdException w:name="Medium List 2 Accent 4" w:semiHidden="0" w:uiPriority="66" w:unhideWhenUsed="0"/>
+    <w:lsdException w:name="Medium Grid 1 Accent 4" w:semiHidden="0" w:uiPriority="67" w:unhideWhenUsed="0"/>
+    <w:lsdException w:name="Medium Grid 2 Accent 4" w:semiHidden="0" w:uiPriority="68" w:unhideWhenUsed="0"/>
+    <w:lsdException w:name="Medium Grid 3 Accent 4" w:semiHidden="0" w:uiPriority="69" w:unhideWhenUsed="0"/>
+    <w:lsdException w:name="Dark List Accent 4" w:semiHidden="0" w:uiPriority="70" w:unhideWhenUsed="0"/>
+    <w:lsdException w:name="Colorful Shading Accent 4" w:semiHidden="0" w:uiPriority="71" w:unhideWhenUsed="0"/>
+    <w:lsdException w:name="Colorful List Accent 4" w:semiHidden="0" w:uiPriority="72" w:unhideWhenUsed="0"/>
+    <w:lsdException w:name="Colorful Grid Accent 4" w:semiHidden="0" w:uiPriority="73" w:unhideWhenUsed="0"/>
+    <w:lsdException w:name="Light Shading Accent 5" w:semiHidden="0" w:uiPriority="60" w:unhideWhenUsed="0"/>
+    <w:lsdException w:name="Light List Accent 5" w:semiHidden="0" w:uiPriority="61" w:unhideWhenUsed="0"/>
+    <w:lsdException w:name="Light Grid Accent 5" w:semiHidden="0" w:uiPriority="62" w:unhideWhenUsed="0"/>
+    <w:lsdException w:name="Medium Shading 1 Accent 5" w:semiHidden="0" w:uiPriority="63" w:unhideWhenUsed="0"/>
+    <w:lsdException w:name="Medium Shading 2 Accent 5" w:semiHidden="0" w:uiPriority="64" w:unhideWhenUsed="0"/>
+    <w:lsdException w:name="Medium List 1 Accent 5" w:semiHidden="0" w:uiPriority="65" w:unhideWhenUsed="0"/>
+    <w:lsdException w:name="Medium List 2 Accent 5" w:semiHidden="0" w:uiPriority="66" w:unhideWhenUsed="0"/>
+    <w:lsdException w:name="Medium Grid 1 Accent 5" w:semiHidden="0" w:uiPriority="67" w:unhideWhenUsed="0"/>
+    <w:lsdException w:name="Medium Grid 2 Accent 5" w:semiHidden="0" w:uiPriority="68" w:unhideWhenUsed="0"/>
+    <w:lsdException w:name="Medium Grid 3 Accent 5" w:semiHidden="0" w:uiPriority="69" w:unhideWhenUsed="0"/>
+    <w:lsdException w:name="Dark List Accent 5" w:semiHidden="0" w:uiPriority="70" w:unhideWhenUsed="0"/>
+    <w:lsdException w:name="Colorful Shading Accent 5" w:semiHidden="0" w:uiPriority="71" w:unhideWhenUsed="0"/>
+    <w:lsdException w:name="Colorful List Accent 5" w:semiHidden="0" w:uiPriority="72" w:unhideWhenUsed="0"/>
+    <w:lsdException w:name="Colorful Grid Accent 5" w:semiHidden="0" w:uiPriority="73" w:unhideWhenUsed="0"/>
+    <w:lsdException w:name="Light Shading Accent 6" w:semiHidden="0" w:uiPriority="60" w:unhideWhenUsed="0"/>
+    <w:lsdException w:name="Light List Accent 6" w:semiHidden="0" w:uiPriority="61" w:unhideWhenUsed="0"/>
+    <w:lsdException w:name="Light Grid Accent 6" w:semiHidden="0" w:uiPriority="62" w:unhideWhenUsed="0"/>
+    <w:lsdException w:name="Medium Shading 1 Accent 6" w:semiHidden="0" w:uiPriority="63" w:unhideWhenUsed="0"/>
+    <w:lsdException w:name="Medium Shading 2 Accent 6" w:semiHidden="0" w:uiPriority="64" w:unhideWhenUsed="0"/>
+    <w:lsdException w:name="Medium List 1 Accent 6" w:semiHidden="0" w:uiPriority="65" w:unhideWhenUsed="0"/>
+    <w:lsdException w:name="Medium List 2 Accent 6" w:semiHidden="0" w:uiPriority="66" w:unhideWhenUsed="0"/>
+    <w:lsdException w:name="Medium Grid 1 Accent 6" w:semiHidden="0" w:uiPriority="67" w:unhideWhenUsed="0"/>
+    <w:lsdException w:name="Medium Grid 2 Accent 6" w:semiHidden="0" w:uiPriority="68" w:unhideWhenUsed="0"/>
+    <w:lsdException w:name="Medium Grid 3 Accent 6" w:semiHidden="0" w:uiPriority="69" w:unhideWhenUsed="0"/>
+    <w:lsdException w:name="Dark List Accent 6" w:semiHidden="0" w:uiPriority="70" w:unhideWhenUsed="0"/>
+    <w:lsdException w:name="Colorful Shading Accent 6" w:semiHidden="0" w:uiPriority="71" w:unhideWhenUsed="0"/>
+    <w:lsdException w:name="Colorful List Accent 6" w:semiHidden="0" w:uiPriority="72" w:unhideWhenUsed="0"/>
+    <w:lsdException w:name="Colorful Grid Accent 6" w:semiHidden="0" w:uiPriority="73" w:unhideWhenUsed="0"/>
+    <w:lsdException w:name="Subtle Emphasis" w:semiHidden="0" w:uiPriority="19" w:unhideWhenUsed="0" w:qFormat="1"/>
+    <w:lsdException w:name="Intense Emphasis" w:semiHidden="0" w:uiPriority="21" w:unhideWhenUsed="0" w:qFormat="1"/>
+    <w:lsdException w:name="Subtle Reference" w:semiHidden="0" w:uiPriority="31" w:unhideWhenUsed="0" w:qFormat="1"/>
+    <w:lsdException w:name="Intense Reference" w:semiHidden="0" w:uiPriority="32" w:unhideWhenUsed="0" w:qFormat="1"/>
+    <w:lsdException w:name="Book Title" w:semiHidden="0" w:uiPriority="33" w:unhideWhenUsed="0" w:qFormat="1"/>
+    <w:lsdException w:name="Bibliography" w:uiPriority="37"/>
+    <w:lsdException w:name="TOC Heading" w:uiPriority="39" w:qFormat="1"/>
   </w:latentStyles>
   <w:style w:type="paragraph" w:default="1" w:styleId="a">
     <w:name w:val="Normal"/>
@@ -3449,6 +3201,7 @@
     <w:uiPriority w:val="99"/>
     <w:semiHidden/>
     <w:unhideWhenUsed/>
+    <w:qFormat/>
     <w:tblPr>
       <w:tblInd w:w="0" w:type="dxa"/>
       <w:tblCellMar>
@@ -3468,7 +3221,7 @@
   <w:style w:type="paragraph" w:styleId="a3">
     <w:name w:val="header"/>
     <w:basedOn w:val="a"/>
-    <w:link w:val="a4"/>
+    <w:link w:val="Char"/>
     <w:uiPriority w:val="99"/>
     <w:semiHidden/>
     <w:unhideWhenUsed/>
@@ -3489,8 +3242,8 @@
       <w:szCs w:val="18"/>
     </w:rPr>
   </w:style>
-  <w:style w:type="character" w:customStyle="1" w:styleId="a4">
-    <w:name w:val="页眉字符"/>
+  <w:style w:type="character" w:customStyle="1" w:styleId="Char">
+    <w:name w:val="页眉 Char"/>
     <w:basedOn w:val="a0"/>
     <w:link w:val="a3"/>
     <w:uiPriority w:val="99"/>
@@ -3501,10 +3254,10 @@
       <w:szCs w:val="18"/>
     </w:rPr>
   </w:style>
-  <w:style w:type="paragraph" w:styleId="a5">
+  <w:style w:type="paragraph" w:styleId="a4">
     <w:name w:val="footer"/>
     <w:basedOn w:val="a"/>
-    <w:link w:val="a6"/>
+    <w:link w:val="Char0"/>
     <w:uiPriority w:val="99"/>
     <w:semiHidden/>
     <w:unhideWhenUsed/>
@@ -3522,10 +3275,10 @@
       <w:szCs w:val="18"/>
     </w:rPr>
   </w:style>
-  <w:style w:type="character" w:customStyle="1" w:styleId="a6">
-    <w:name w:val="页脚字符"/>
+  <w:style w:type="character" w:customStyle="1" w:styleId="Char0">
+    <w:name w:val="页脚 Char"/>
     <w:basedOn w:val="a0"/>
-    <w:link w:val="a5"/>
+    <w:link w:val="a4"/>
     <w:uiPriority w:val="99"/>
     <w:semiHidden/>
     <w:rsid w:val="005C6149"/>
@@ -3534,7 +3287,7 @@
       <w:szCs w:val="18"/>
     </w:rPr>
   </w:style>
-  <w:style w:type="paragraph" w:styleId="a7">
+  <w:style w:type="paragraph" w:styleId="a5">
     <w:name w:val="List Paragraph"/>
     <w:basedOn w:val="a"/>
     <w:uiPriority w:val="34"/>
@@ -3544,11 +3297,11 @@
       <w:ind w:firstLineChars="200" w:firstLine="420"/>
     </w:pPr>
   </w:style>
-  <w:style w:type="paragraph" w:styleId="a8">
+  <w:style w:type="paragraph" w:styleId="a6">
     <w:name w:val="Date"/>
     <w:basedOn w:val="a"/>
     <w:next w:val="a"/>
-    <w:link w:val="a9"/>
+    <w:link w:val="Char1"/>
     <w:uiPriority w:val="99"/>
     <w:semiHidden/>
     <w:unhideWhenUsed/>
@@ -3557,10 +3310,10 @@
       <w:ind w:leftChars="2500" w:left="100"/>
     </w:pPr>
   </w:style>
-  <w:style w:type="character" w:customStyle="1" w:styleId="a9">
-    <w:name w:val="日期字符"/>
+  <w:style w:type="character" w:customStyle="1" w:styleId="Char1">
+    <w:name w:val="日期 Char"/>
     <w:basedOn w:val="a0"/>
-    <w:link w:val="a8"/>
+    <w:link w:val="a6"/>
     <w:uiPriority w:val="99"/>
     <w:semiHidden/>
     <w:rsid w:val="00B37CF8"/>

</xml_diff>

<commit_message>
on Mac 2017/7/15 00:27
</commit_message>
<xml_diff>
--- a/日志文档/工作日志.docx
+++ b/日志文档/工作日志.docx
@@ -1,6 +1,6 @@
 
 <file path=word/document.xml><?xml version="1.0" encoding="utf-8"?>
-<w:document xmlns:ve="http://schemas.openxmlformats.org/markup-compatibility/2006" xmlns:o="urn:schemas-microsoft-com:office:office" xmlns:r="http://schemas.openxmlformats.org/officeDocument/2006/relationships" xmlns:m="http://schemas.openxmlformats.org/officeDocument/2006/math" xmlns:v="urn:schemas-microsoft-com:vml" xmlns:wp="http://schemas.openxmlformats.org/drawingml/2006/wordprocessingDrawing" xmlns:w10="urn:schemas-microsoft-com:office:word" xmlns:w="http://schemas.openxmlformats.org/wordprocessingml/2006/main" xmlns:wne="http://schemas.microsoft.com/office/word/2006/wordml">
+<w:document xmlns:wpc="http://schemas.microsoft.com/office/word/2010/wordprocessingCanvas" xmlns:mo="http://schemas.microsoft.com/office/mac/office/2008/main" xmlns:mc="http://schemas.openxmlformats.org/markup-compatibility/2006" xmlns:mv="urn:schemas-microsoft-com:mac:vml" xmlns:o="urn:schemas-microsoft-com:office:office" xmlns:r="http://schemas.openxmlformats.org/officeDocument/2006/relationships" xmlns:m="http://schemas.openxmlformats.org/officeDocument/2006/math" xmlns:v="urn:schemas-microsoft-com:vml" xmlns:wp14="http://schemas.microsoft.com/office/word/2010/wordprocessingDrawing" xmlns:wp="http://schemas.openxmlformats.org/drawingml/2006/wordprocessingDrawing" xmlns:w10="urn:schemas-microsoft-com:office:word" xmlns:w="http://schemas.openxmlformats.org/wordprocessingml/2006/main" xmlns:w14="http://schemas.microsoft.com/office/word/2010/wordml" xmlns:w15="http://schemas.microsoft.com/office/word/2012/wordml" xmlns:wpg="http://schemas.microsoft.com/office/word/2010/wordprocessingGroup" xmlns:wpi="http://schemas.microsoft.com/office/word/2010/wordprocessingInk" xmlns:wne="http://schemas.microsoft.com/office/word/2006/wordml" xmlns:wps="http://schemas.microsoft.com/office/word/2010/wordprocessingShape" mc:Ignorable="w14 w15 wp14">
   <w:body>
     <w:p>
       <w:pPr>
@@ -20,7 +20,7 @@
     </w:p>
     <w:p>
       <w:pPr>
-        <w:pStyle w:val="a5"/>
+        <w:pStyle w:val="a7"/>
         <w:numPr>
           <w:ilvl w:val="0"/>
           <w:numId w:val="1"/>
@@ -50,7 +50,7 @@
     </w:p>
     <w:p>
       <w:pPr>
-        <w:pStyle w:val="a5"/>
+        <w:pStyle w:val="a7"/>
         <w:ind w:left="360" w:firstLineChars="0" w:firstLine="0"/>
         <w:rPr>
           <w:sz w:val="24"/>
@@ -76,7 +76,7 @@
     </w:p>
     <w:p>
       <w:pPr>
-        <w:pStyle w:val="a5"/>
+        <w:pStyle w:val="a7"/>
         <w:ind w:left="360" w:firstLineChars="0" w:firstLine="0"/>
         <w:rPr>
           <w:sz w:val="24"/>
@@ -150,7 +150,7 @@
     </w:p>
     <w:p>
       <w:pPr>
-        <w:pStyle w:val="a5"/>
+        <w:pStyle w:val="a7"/>
         <w:ind w:left="360" w:firstLineChars="0" w:firstLine="0"/>
         <w:rPr>
           <w:sz w:val="24"/>
@@ -176,7 +176,7 @@
     </w:p>
     <w:p>
       <w:pPr>
-        <w:pStyle w:val="a5"/>
+        <w:pStyle w:val="a7"/>
         <w:ind w:left="360" w:firstLineChars="0" w:firstLine="0"/>
         <w:rPr>
           <w:sz w:val="24"/>
@@ -202,7 +202,7 @@
     </w:p>
     <w:p>
       <w:pPr>
-        <w:pStyle w:val="a5"/>
+        <w:pStyle w:val="a7"/>
         <w:ind w:left="360" w:firstLineChars="0" w:firstLine="0"/>
         <w:rPr>
           <w:sz w:val="24"/>
@@ -252,7 +252,7 @@
     </w:p>
     <w:p>
       <w:pPr>
-        <w:pStyle w:val="a5"/>
+        <w:pStyle w:val="a7"/>
         <w:ind w:left="360" w:firstLineChars="0" w:firstLine="0"/>
         <w:rPr>
           <w:sz w:val="24"/>
@@ -278,7 +278,7 @@
     </w:p>
     <w:p>
       <w:pPr>
-        <w:pStyle w:val="a5"/>
+        <w:pStyle w:val="a7"/>
         <w:ind w:left="360" w:firstLineChars="0" w:firstLine="0"/>
         <w:rPr>
           <w:sz w:val="24"/>
@@ -320,7 +320,7 @@
     </w:p>
     <w:p>
       <w:pPr>
-        <w:pStyle w:val="a5"/>
+        <w:pStyle w:val="a7"/>
         <w:ind w:left="360" w:firstLineChars="0" w:firstLine="0"/>
         <w:rPr>
           <w:sz w:val="24"/>
@@ -338,7 +338,7 @@
     </w:p>
     <w:p>
       <w:pPr>
-        <w:pStyle w:val="a5"/>
+        <w:pStyle w:val="a7"/>
         <w:ind w:left="360" w:firstLineChars="0" w:firstLine="0"/>
         <w:rPr>
           <w:sz w:val="24"/>
@@ -388,27 +388,27 @@
     </w:p>
     <w:p>
       <w:pPr>
-        <w:pStyle w:val="a5"/>
-        <w:ind w:left="360" w:firstLineChars="0" w:firstLine="0"/>
-        <w:rPr>
-          <w:sz w:val="24"/>
-          <w:szCs w:val="24"/>
-        </w:rPr>
-      </w:pPr>
-    </w:p>
-    <w:p>
-      <w:pPr>
-        <w:pStyle w:val="a5"/>
-        <w:ind w:left="360" w:firstLineChars="0" w:firstLine="0"/>
-        <w:rPr>
-          <w:sz w:val="24"/>
-          <w:szCs w:val="24"/>
-        </w:rPr>
-      </w:pPr>
-    </w:p>
-    <w:p>
-      <w:pPr>
-        <w:pStyle w:val="a5"/>
+        <w:pStyle w:val="a7"/>
+        <w:ind w:left="360" w:firstLineChars="0" w:firstLine="0"/>
+        <w:rPr>
+          <w:sz w:val="24"/>
+          <w:szCs w:val="24"/>
+        </w:rPr>
+      </w:pPr>
+    </w:p>
+    <w:p>
+      <w:pPr>
+        <w:pStyle w:val="a7"/>
+        <w:ind w:left="360" w:firstLineChars="0" w:firstLine="0"/>
+        <w:rPr>
+          <w:sz w:val="24"/>
+          <w:szCs w:val="24"/>
+        </w:rPr>
+      </w:pPr>
+    </w:p>
+    <w:p>
+      <w:pPr>
+        <w:pStyle w:val="a7"/>
         <w:ind w:left="360" w:firstLineChars="0" w:firstLine="0"/>
         <w:rPr>
           <w:sz w:val="24"/>
@@ -466,7 +466,7 @@
     </w:p>
     <w:p>
       <w:pPr>
-        <w:pStyle w:val="a5"/>
+        <w:pStyle w:val="a7"/>
         <w:ind w:left="360" w:firstLineChars="0" w:firstLine="0"/>
         <w:rPr>
           <w:sz w:val="24"/>
@@ -484,13 +484,14 @@
     </w:p>
     <w:p>
       <w:pPr>
-        <w:pStyle w:val="a5"/>
-        <w:ind w:left="360" w:firstLineChars="0" w:firstLine="0"/>
-        <w:rPr>
-          <w:sz w:val="24"/>
-          <w:szCs w:val="24"/>
-        </w:rPr>
-      </w:pPr>
+        <w:pStyle w:val="a7"/>
+        <w:ind w:left="360" w:firstLineChars="0" w:firstLine="0"/>
+        <w:rPr>
+          <w:sz w:val="24"/>
+          <w:szCs w:val="24"/>
+        </w:rPr>
+      </w:pPr>
+      <w:proofErr w:type="spellStart"/>
       <w:r>
         <w:rPr>
           <w:rFonts w:hint="eastAsia"/>
@@ -499,6 +500,7 @@
         </w:rPr>
         <w:t>objID</w:t>
       </w:r>
+      <w:proofErr w:type="spellEnd"/>
       <w:r>
         <w:rPr>
           <w:rFonts w:hint="eastAsia"/>
@@ -510,17 +512,17 @@
     </w:p>
     <w:p>
       <w:pPr>
-        <w:pStyle w:val="a5"/>
-        <w:ind w:left="360" w:firstLineChars="0" w:firstLine="0"/>
-        <w:rPr>
-          <w:sz w:val="24"/>
-          <w:szCs w:val="24"/>
-        </w:rPr>
-      </w:pPr>
-    </w:p>
-    <w:p>
-      <w:pPr>
-        <w:pStyle w:val="a5"/>
+        <w:pStyle w:val="a7"/>
+        <w:ind w:left="360" w:firstLineChars="0" w:firstLine="0"/>
+        <w:rPr>
+          <w:sz w:val="24"/>
+          <w:szCs w:val="24"/>
+        </w:rPr>
+      </w:pPr>
+    </w:p>
+    <w:p>
+      <w:pPr>
+        <w:pStyle w:val="a7"/>
         <w:ind w:left="360" w:firstLineChars="0" w:firstLine="0"/>
         <w:rPr>
           <w:sz w:val="24"/>
@@ -538,17 +540,17 @@
     </w:p>
     <w:p>
       <w:pPr>
-        <w:pStyle w:val="a5"/>
-        <w:ind w:left="360" w:firstLineChars="0" w:firstLine="0"/>
-        <w:rPr>
-          <w:sz w:val="24"/>
-          <w:szCs w:val="24"/>
-        </w:rPr>
-      </w:pPr>
-    </w:p>
-    <w:p>
-      <w:pPr>
-        <w:pStyle w:val="a5"/>
+        <w:pStyle w:val="a7"/>
+        <w:ind w:left="360" w:firstLineChars="0" w:firstLine="0"/>
+        <w:rPr>
+          <w:sz w:val="24"/>
+          <w:szCs w:val="24"/>
+        </w:rPr>
+      </w:pPr>
+    </w:p>
+    <w:p>
+      <w:pPr>
+        <w:pStyle w:val="a7"/>
         <w:ind w:left="360" w:firstLineChars="0" w:firstLine="0"/>
         <w:rPr>
           <w:sz w:val="24"/>
@@ -574,7 +576,7 @@
     </w:p>
     <w:p>
       <w:pPr>
-        <w:pStyle w:val="a5"/>
+        <w:pStyle w:val="a7"/>
         <w:ind w:left="360" w:firstLineChars="0" w:firstLine="0"/>
         <w:rPr>
           <w:sz w:val="24"/>
@@ -592,27 +594,27 @@
     </w:p>
     <w:p>
       <w:pPr>
-        <w:pStyle w:val="a5"/>
-        <w:ind w:left="360" w:firstLineChars="0" w:firstLine="0"/>
-        <w:rPr>
-          <w:sz w:val="24"/>
-          <w:szCs w:val="24"/>
-        </w:rPr>
-      </w:pPr>
-    </w:p>
-    <w:p>
-      <w:pPr>
-        <w:pStyle w:val="a5"/>
-        <w:ind w:left="360" w:firstLineChars="0" w:firstLine="0"/>
-        <w:rPr>
-          <w:sz w:val="24"/>
-          <w:szCs w:val="24"/>
-        </w:rPr>
-      </w:pPr>
-    </w:p>
-    <w:p>
-      <w:pPr>
-        <w:pStyle w:val="a5"/>
+        <w:pStyle w:val="a7"/>
+        <w:ind w:left="360" w:firstLineChars="0" w:firstLine="0"/>
+        <w:rPr>
+          <w:sz w:val="24"/>
+          <w:szCs w:val="24"/>
+        </w:rPr>
+      </w:pPr>
+    </w:p>
+    <w:p>
+      <w:pPr>
+        <w:pStyle w:val="a7"/>
+        <w:ind w:left="360" w:firstLineChars="0" w:firstLine="0"/>
+        <w:rPr>
+          <w:sz w:val="24"/>
+          <w:szCs w:val="24"/>
+        </w:rPr>
+      </w:pPr>
+    </w:p>
+    <w:p>
+      <w:pPr>
+        <w:pStyle w:val="a7"/>
         <w:ind w:left="360" w:firstLineChars="0" w:firstLine="0"/>
         <w:rPr>
           <w:sz w:val="24"/>
@@ -638,17 +640,17 @@
     </w:p>
     <w:p>
       <w:pPr>
-        <w:pStyle w:val="a5"/>
-        <w:ind w:left="360" w:firstLineChars="0" w:firstLine="0"/>
-        <w:rPr>
-          <w:sz w:val="24"/>
-          <w:szCs w:val="24"/>
-        </w:rPr>
-      </w:pPr>
-    </w:p>
-    <w:p>
-      <w:pPr>
-        <w:pStyle w:val="a5"/>
+        <w:pStyle w:val="a7"/>
+        <w:ind w:left="360" w:firstLineChars="0" w:firstLine="0"/>
+        <w:rPr>
+          <w:sz w:val="24"/>
+          <w:szCs w:val="24"/>
+        </w:rPr>
+      </w:pPr>
+    </w:p>
+    <w:p>
+      <w:pPr>
+        <w:pStyle w:val="a7"/>
         <w:ind w:left="360" w:firstLineChars="0" w:firstLine="0"/>
         <w:rPr>
           <w:sz w:val="24"/>
@@ -666,7 +668,7 @@
     </w:p>
     <w:p>
       <w:pPr>
-        <w:pStyle w:val="a5"/>
+        <w:pStyle w:val="a7"/>
         <w:ind w:left="360" w:firstLineChars="0" w:firstLine="0"/>
         <w:rPr>
           <w:sz w:val="24"/>
@@ -708,37 +710,37 @@
     </w:p>
     <w:p>
       <w:pPr>
-        <w:pStyle w:val="a5"/>
-        <w:ind w:left="360" w:firstLineChars="0" w:firstLine="0"/>
-        <w:rPr>
-          <w:sz w:val="24"/>
-          <w:szCs w:val="24"/>
-        </w:rPr>
-      </w:pPr>
-    </w:p>
-    <w:p>
-      <w:pPr>
-        <w:pStyle w:val="a5"/>
-        <w:ind w:left="360" w:firstLineChars="0" w:firstLine="0"/>
-        <w:rPr>
-          <w:sz w:val="24"/>
-          <w:szCs w:val="24"/>
-        </w:rPr>
-      </w:pPr>
-    </w:p>
-    <w:p>
-      <w:pPr>
-        <w:pStyle w:val="a5"/>
-        <w:ind w:left="360" w:firstLineChars="0" w:firstLine="0"/>
-        <w:rPr>
-          <w:sz w:val="24"/>
-          <w:szCs w:val="24"/>
-        </w:rPr>
-      </w:pPr>
-    </w:p>
-    <w:p>
-      <w:pPr>
-        <w:pStyle w:val="a5"/>
+        <w:pStyle w:val="a7"/>
+        <w:ind w:left="360" w:firstLineChars="0" w:firstLine="0"/>
+        <w:rPr>
+          <w:sz w:val="24"/>
+          <w:szCs w:val="24"/>
+        </w:rPr>
+      </w:pPr>
+    </w:p>
+    <w:p>
+      <w:pPr>
+        <w:pStyle w:val="a7"/>
+        <w:ind w:left="360" w:firstLineChars="0" w:firstLine="0"/>
+        <w:rPr>
+          <w:sz w:val="24"/>
+          <w:szCs w:val="24"/>
+        </w:rPr>
+      </w:pPr>
+    </w:p>
+    <w:p>
+      <w:pPr>
+        <w:pStyle w:val="a7"/>
+        <w:ind w:left="360" w:firstLineChars="0" w:firstLine="0"/>
+        <w:rPr>
+          <w:sz w:val="24"/>
+          <w:szCs w:val="24"/>
+        </w:rPr>
+      </w:pPr>
+    </w:p>
+    <w:p>
+      <w:pPr>
+        <w:pStyle w:val="a7"/>
         <w:ind w:left="360" w:firstLineChars="0" w:firstLine="0"/>
         <w:rPr>
           <w:sz w:val="24"/>
@@ -780,7 +782,7 @@
     </w:p>
     <w:p>
       <w:pPr>
-        <w:pStyle w:val="a5"/>
+        <w:pStyle w:val="a7"/>
         <w:ind w:left="360" w:firstLineChars="0" w:firstLine="0"/>
         <w:rPr>
           <w:sz w:val="24"/>
@@ -798,7 +800,7 @@
     </w:p>
     <w:p>
       <w:pPr>
-        <w:pStyle w:val="a5"/>
+        <w:pStyle w:val="a7"/>
         <w:ind w:left="360" w:firstLineChars="0" w:firstLine="0"/>
         <w:rPr>
           <w:sz w:val="24"/>
@@ -856,87 +858,87 @@
     </w:p>
     <w:p>
       <w:pPr>
-        <w:pStyle w:val="a5"/>
-        <w:ind w:left="360" w:firstLineChars="0" w:firstLine="0"/>
-        <w:rPr>
-          <w:sz w:val="24"/>
-          <w:szCs w:val="24"/>
-        </w:rPr>
-      </w:pPr>
-    </w:p>
-    <w:p>
-      <w:pPr>
-        <w:pStyle w:val="a5"/>
-        <w:ind w:left="360" w:firstLineChars="0" w:firstLine="0"/>
-        <w:rPr>
-          <w:sz w:val="24"/>
-          <w:szCs w:val="24"/>
-        </w:rPr>
-      </w:pPr>
-    </w:p>
-    <w:p>
-      <w:pPr>
-        <w:pStyle w:val="a5"/>
-        <w:ind w:left="360" w:firstLineChars="0" w:firstLine="0"/>
-        <w:rPr>
-          <w:sz w:val="24"/>
-          <w:szCs w:val="24"/>
-        </w:rPr>
-      </w:pPr>
-    </w:p>
-    <w:p>
-      <w:pPr>
-        <w:pStyle w:val="a5"/>
-        <w:ind w:left="360" w:firstLineChars="0" w:firstLine="0"/>
-        <w:rPr>
-          <w:sz w:val="24"/>
-          <w:szCs w:val="24"/>
-        </w:rPr>
-      </w:pPr>
-    </w:p>
-    <w:p>
-      <w:pPr>
-        <w:pStyle w:val="a5"/>
-        <w:ind w:left="360" w:firstLineChars="0" w:firstLine="0"/>
-        <w:rPr>
-          <w:sz w:val="24"/>
-          <w:szCs w:val="24"/>
-        </w:rPr>
-      </w:pPr>
-    </w:p>
-    <w:p>
-      <w:pPr>
-        <w:pStyle w:val="a5"/>
-        <w:ind w:left="360" w:firstLineChars="0" w:firstLine="0"/>
-        <w:rPr>
-          <w:sz w:val="24"/>
-          <w:szCs w:val="24"/>
-        </w:rPr>
-      </w:pPr>
-    </w:p>
-    <w:p>
-      <w:pPr>
-        <w:pStyle w:val="a5"/>
-        <w:ind w:left="360" w:firstLineChars="0" w:firstLine="0"/>
-        <w:rPr>
-          <w:sz w:val="24"/>
-          <w:szCs w:val="24"/>
-        </w:rPr>
-      </w:pPr>
-    </w:p>
-    <w:p>
-      <w:pPr>
-        <w:pStyle w:val="a5"/>
-        <w:ind w:left="360" w:firstLineChars="0" w:firstLine="0"/>
-        <w:rPr>
-          <w:sz w:val="24"/>
-          <w:szCs w:val="24"/>
-        </w:rPr>
-      </w:pPr>
-    </w:p>
-    <w:p>
-      <w:pPr>
-        <w:pStyle w:val="a5"/>
+        <w:pStyle w:val="a7"/>
+        <w:ind w:left="360" w:firstLineChars="0" w:firstLine="0"/>
+        <w:rPr>
+          <w:sz w:val="24"/>
+          <w:szCs w:val="24"/>
+        </w:rPr>
+      </w:pPr>
+    </w:p>
+    <w:p>
+      <w:pPr>
+        <w:pStyle w:val="a7"/>
+        <w:ind w:left="360" w:firstLineChars="0" w:firstLine="0"/>
+        <w:rPr>
+          <w:sz w:val="24"/>
+          <w:szCs w:val="24"/>
+        </w:rPr>
+      </w:pPr>
+    </w:p>
+    <w:p>
+      <w:pPr>
+        <w:pStyle w:val="a7"/>
+        <w:ind w:left="360" w:firstLineChars="0" w:firstLine="0"/>
+        <w:rPr>
+          <w:sz w:val="24"/>
+          <w:szCs w:val="24"/>
+        </w:rPr>
+      </w:pPr>
+    </w:p>
+    <w:p>
+      <w:pPr>
+        <w:pStyle w:val="a7"/>
+        <w:ind w:left="360" w:firstLineChars="0" w:firstLine="0"/>
+        <w:rPr>
+          <w:sz w:val="24"/>
+          <w:szCs w:val="24"/>
+        </w:rPr>
+      </w:pPr>
+    </w:p>
+    <w:p>
+      <w:pPr>
+        <w:pStyle w:val="a7"/>
+        <w:ind w:left="360" w:firstLineChars="0" w:firstLine="0"/>
+        <w:rPr>
+          <w:sz w:val="24"/>
+          <w:szCs w:val="24"/>
+        </w:rPr>
+      </w:pPr>
+    </w:p>
+    <w:p>
+      <w:pPr>
+        <w:pStyle w:val="a7"/>
+        <w:ind w:left="360" w:firstLineChars="0" w:firstLine="0"/>
+        <w:rPr>
+          <w:sz w:val="24"/>
+          <w:szCs w:val="24"/>
+        </w:rPr>
+      </w:pPr>
+    </w:p>
+    <w:p>
+      <w:pPr>
+        <w:pStyle w:val="a7"/>
+        <w:ind w:left="360" w:firstLineChars="0" w:firstLine="0"/>
+        <w:rPr>
+          <w:sz w:val="24"/>
+          <w:szCs w:val="24"/>
+        </w:rPr>
+      </w:pPr>
+    </w:p>
+    <w:p>
+      <w:pPr>
+        <w:pStyle w:val="a7"/>
+        <w:ind w:left="360" w:firstLineChars="0" w:firstLine="0"/>
+        <w:rPr>
+          <w:sz w:val="24"/>
+          <w:szCs w:val="24"/>
+        </w:rPr>
+      </w:pPr>
+    </w:p>
+    <w:p>
+      <w:pPr>
+        <w:pStyle w:val="a7"/>
         <w:ind w:left="360" w:firstLineChars="0" w:firstLine="0"/>
         <w:rPr>
           <w:sz w:val="24"/>
@@ -954,7 +956,7 @@
     </w:p>
     <w:p>
       <w:pPr>
-        <w:pStyle w:val="a5"/>
+        <w:pStyle w:val="a7"/>
         <w:ind w:left="360" w:firstLineChars="0" w:firstLine="0"/>
         <w:rPr>
           <w:sz w:val="24"/>
@@ -972,7 +974,7 @@
     </w:p>
     <w:p>
       <w:pPr>
-        <w:pStyle w:val="a5"/>
+        <w:pStyle w:val="a7"/>
         <w:ind w:left="360" w:firstLineChars="0" w:firstLine="0"/>
         <w:rPr>
           <w:sz w:val="24"/>
@@ -991,17 +993,17 @@
     </w:p>
     <w:p>
       <w:pPr>
-        <w:pStyle w:val="a5"/>
-        <w:ind w:left="360" w:firstLineChars="0" w:firstLine="0"/>
-        <w:rPr>
-          <w:sz w:val="24"/>
-          <w:szCs w:val="24"/>
-        </w:rPr>
-      </w:pPr>
-    </w:p>
-    <w:p>
-      <w:pPr>
-        <w:pStyle w:val="a5"/>
+        <w:pStyle w:val="a7"/>
+        <w:ind w:left="360" w:firstLineChars="0" w:firstLine="0"/>
+        <w:rPr>
+          <w:sz w:val="24"/>
+          <w:szCs w:val="24"/>
+        </w:rPr>
+      </w:pPr>
+    </w:p>
+    <w:p>
+      <w:pPr>
+        <w:pStyle w:val="a7"/>
         <w:ind w:left="360" w:firstLineChars="0" w:firstLine="0"/>
         <w:rPr>
           <w:sz w:val="24"/>
@@ -1019,7 +1021,7 @@
     </w:p>
     <w:p>
       <w:pPr>
-        <w:pStyle w:val="a5"/>
+        <w:pStyle w:val="a7"/>
         <w:ind w:left="360" w:firstLineChars="0" w:firstLine="0"/>
         <w:rPr>
           <w:sz w:val="24"/>
@@ -1034,6 +1036,7 @@
         </w:rPr>
         <w:t>相关操作的类有</w:t>
       </w:r>
+      <w:proofErr w:type="spellStart"/>
       <w:r>
         <w:rPr>
           <w:sz w:val="24"/>
@@ -1041,6 +1044,7 @@
         </w:rPr>
         <w:t>HIconDocument</w:t>
       </w:r>
+      <w:proofErr w:type="spellEnd"/>
       <w:r>
         <w:rPr>
           <w:rFonts w:hint="eastAsia"/>
@@ -1049,6 +1053,7 @@
         </w:rPr>
         <w:t>、</w:t>
       </w:r>
+      <w:proofErr w:type="spellStart"/>
       <w:r>
         <w:rPr>
           <w:sz w:val="24"/>
@@ -1056,6 +1061,7 @@
         </w:rPr>
         <w:t>HIconTemplate</w:t>
       </w:r>
+      <w:proofErr w:type="spellEnd"/>
       <w:r>
         <w:rPr>
           <w:rFonts w:hint="eastAsia"/>
@@ -1064,6 +1070,7 @@
         </w:rPr>
         <w:t>、</w:t>
       </w:r>
+      <w:proofErr w:type="spellStart"/>
       <w:r>
         <w:rPr>
           <w:sz w:val="24"/>
@@ -1071,6 +1078,7 @@
         </w:rPr>
         <w:t>HIconSymbol</w:t>
       </w:r>
+      <w:proofErr w:type="spellEnd"/>
       <w:r>
         <w:rPr>
           <w:rFonts w:hint="eastAsia"/>
@@ -1079,6 +1087,7 @@
         </w:rPr>
         <w:t>、</w:t>
       </w:r>
+      <w:proofErr w:type="spellStart"/>
       <w:r>
         <w:rPr>
           <w:sz w:val="24"/>
@@ -1086,10 +1095,11 @@
         </w:rPr>
         <w:t>HIconShowPattern</w:t>
       </w:r>
-    </w:p>
-    <w:p>
-      <w:pPr>
-        <w:pStyle w:val="a5"/>
+      <w:proofErr w:type="spellEnd"/>
+    </w:p>
+    <w:p>
+      <w:pPr>
+        <w:pStyle w:val="a7"/>
         <w:ind w:left="360" w:firstLineChars="0" w:firstLine="0"/>
         <w:rPr>
           <w:sz w:val="24"/>
@@ -1107,13 +1117,14 @@
     </w:p>
     <w:p>
       <w:pPr>
-        <w:pStyle w:val="a5"/>
-        <w:ind w:left="360" w:firstLineChars="0" w:firstLine="0"/>
-        <w:rPr>
-          <w:sz w:val="24"/>
-          <w:szCs w:val="24"/>
-        </w:rPr>
-      </w:pPr>
+        <w:pStyle w:val="a7"/>
+        <w:ind w:left="360" w:firstLineChars="0" w:firstLine="0"/>
+        <w:rPr>
+          <w:sz w:val="24"/>
+          <w:szCs w:val="24"/>
+        </w:rPr>
+      </w:pPr>
+      <w:proofErr w:type="spellStart"/>
       <w:r>
         <w:rPr>
           <w:sz w:val="24"/>
@@ -1121,6 +1132,7 @@
         </w:rPr>
         <w:t>HIconDocument</w:t>
       </w:r>
+      <w:proofErr w:type="spellEnd"/>
       <w:r>
         <w:rPr>
           <w:rFonts w:hint="eastAsia"/>
@@ -1132,13 +1144,14 @@
     </w:p>
     <w:p>
       <w:pPr>
-        <w:pStyle w:val="a5"/>
-        <w:ind w:left="360" w:firstLineChars="0" w:firstLine="0"/>
-        <w:rPr>
-          <w:sz w:val="24"/>
-          <w:szCs w:val="24"/>
-        </w:rPr>
-      </w:pPr>
+        <w:pStyle w:val="a7"/>
+        <w:ind w:left="360" w:firstLineChars="0" w:firstLine="0"/>
+        <w:rPr>
+          <w:sz w:val="24"/>
+          <w:szCs w:val="24"/>
+        </w:rPr>
+      </w:pPr>
+      <w:proofErr w:type="spellStart"/>
       <w:r>
         <w:rPr>
           <w:sz w:val="24"/>
@@ -1146,6 +1159,7 @@
         </w:rPr>
         <w:t>HIconTemplate</w:t>
       </w:r>
+      <w:proofErr w:type="spellEnd"/>
       <w:r>
         <w:rPr>
           <w:rFonts w:hint="eastAsia"/>
@@ -1154,6 +1168,7 @@
         </w:rPr>
         <w:t>单个图元的所有相关信息，包含显示界面大小，显示界面中点，中心线的绘制等信息，包含单个图元集中信息单元</w:t>
       </w:r>
+      <w:proofErr w:type="spellStart"/>
       <w:r>
         <w:rPr>
           <w:sz w:val="24"/>
@@ -1161,6 +1176,7 @@
         </w:rPr>
         <w:t>HIconSymbol</w:t>
       </w:r>
+      <w:proofErr w:type="spellEnd"/>
       <w:r>
         <w:rPr>
           <w:rFonts w:hint="eastAsia"/>
@@ -1172,13 +1188,14 @@
     </w:p>
     <w:p>
       <w:pPr>
-        <w:pStyle w:val="a5"/>
-        <w:ind w:left="360" w:firstLineChars="0" w:firstLine="0"/>
-        <w:rPr>
-          <w:sz w:val="24"/>
-          <w:szCs w:val="24"/>
-        </w:rPr>
-      </w:pPr>
+        <w:pStyle w:val="a7"/>
+        <w:ind w:left="360" w:firstLineChars="0" w:firstLine="0"/>
+        <w:rPr>
+          <w:sz w:val="24"/>
+          <w:szCs w:val="24"/>
+        </w:rPr>
+      </w:pPr>
+      <w:proofErr w:type="spellStart"/>
       <w:r>
         <w:rPr>
           <w:sz w:val="24"/>
@@ -1186,6 +1203,7 @@
         </w:rPr>
         <w:t>HIconSymbol</w:t>
       </w:r>
+      <w:proofErr w:type="spellEnd"/>
       <w:r>
         <w:rPr>
           <w:rFonts w:hint="eastAsia"/>
@@ -1197,13 +1215,14 @@
     </w:p>
     <w:p>
       <w:pPr>
-        <w:pStyle w:val="a5"/>
-        <w:ind w:left="360" w:firstLineChars="0" w:firstLine="0"/>
-        <w:rPr>
-          <w:sz w:val="24"/>
-          <w:szCs w:val="24"/>
-        </w:rPr>
-      </w:pPr>
+        <w:pStyle w:val="a7"/>
+        <w:ind w:left="360" w:firstLineChars="0" w:firstLine="0"/>
+        <w:rPr>
+          <w:sz w:val="24"/>
+          <w:szCs w:val="24"/>
+        </w:rPr>
+      </w:pPr>
+      <w:proofErr w:type="spellStart"/>
       <w:r>
         <w:rPr>
           <w:sz w:val="24"/>
@@ -1211,6 +1230,7 @@
         </w:rPr>
         <w:t>HIconShowPattern</w:t>
       </w:r>
+      <w:proofErr w:type="spellEnd"/>
       <w:r>
         <w:rPr>
           <w:rFonts w:hint="eastAsia"/>
@@ -1222,7 +1242,7 @@
     </w:p>
     <w:p>
       <w:pPr>
-        <w:pStyle w:val="a5"/>
+        <w:pStyle w:val="a7"/>
         <w:ind w:left="360" w:firstLineChars="0" w:firstLine="0"/>
         <w:rPr>
           <w:sz w:val="24"/>
@@ -1240,27 +1260,27 @@
     </w:p>
     <w:p>
       <w:pPr>
-        <w:pStyle w:val="a5"/>
-        <w:ind w:left="360" w:firstLineChars="0" w:firstLine="0"/>
-        <w:rPr>
-          <w:sz w:val="24"/>
-          <w:szCs w:val="24"/>
-        </w:rPr>
-      </w:pPr>
-    </w:p>
-    <w:p>
-      <w:pPr>
-        <w:pStyle w:val="a5"/>
-        <w:ind w:left="360" w:firstLineChars="0" w:firstLine="0"/>
-        <w:rPr>
-          <w:sz w:val="24"/>
-          <w:szCs w:val="24"/>
-        </w:rPr>
-      </w:pPr>
-    </w:p>
-    <w:p>
-      <w:pPr>
-        <w:pStyle w:val="a5"/>
+        <w:pStyle w:val="a7"/>
+        <w:ind w:left="360" w:firstLineChars="0" w:firstLine="0"/>
+        <w:rPr>
+          <w:sz w:val="24"/>
+          <w:szCs w:val="24"/>
+        </w:rPr>
+      </w:pPr>
+    </w:p>
+    <w:p>
+      <w:pPr>
+        <w:pStyle w:val="a7"/>
+        <w:ind w:left="360" w:firstLineChars="0" w:firstLine="0"/>
+        <w:rPr>
+          <w:sz w:val="24"/>
+          <w:szCs w:val="24"/>
+        </w:rPr>
+      </w:pPr>
+    </w:p>
+    <w:p>
+      <w:pPr>
+        <w:pStyle w:val="a7"/>
         <w:ind w:left="360" w:firstLineChars="0" w:firstLine="0"/>
         <w:rPr>
           <w:sz w:val="24"/>
@@ -1278,7 +1298,7 @@
     </w:p>
     <w:p>
       <w:pPr>
-        <w:pStyle w:val="a5"/>
+        <w:pStyle w:val="a7"/>
         <w:ind w:left="360" w:firstLineChars="0" w:firstLine="0"/>
         <w:rPr>
           <w:sz w:val="24"/>
@@ -1296,7 +1316,7 @@
     </w:p>
     <w:p>
       <w:pPr>
-        <w:pStyle w:val="a5"/>
+        <w:pStyle w:val="a7"/>
         <w:ind w:left="360" w:firstLineChars="0" w:firstLine="0"/>
         <w:rPr>
           <w:sz w:val="24"/>
@@ -1314,7 +1334,7 @@
     </w:p>
     <w:p>
       <w:pPr>
-        <w:pStyle w:val="a5"/>
+        <w:pStyle w:val="a7"/>
         <w:ind w:left="360" w:firstLineChars="0" w:firstLine="0"/>
         <w:rPr>
           <w:sz w:val="24"/>
@@ -1332,7 +1352,7 @@
     </w:p>
     <w:p>
       <w:pPr>
-        <w:pStyle w:val="a5"/>
+        <w:pStyle w:val="a7"/>
         <w:ind w:left="360" w:firstLineChars="0" w:firstLine="0"/>
         <w:rPr>
           <w:sz w:val="24"/>
@@ -1350,7 +1370,7 @@
     </w:p>
     <w:p>
       <w:pPr>
-        <w:pStyle w:val="a5"/>
+        <w:pStyle w:val="a7"/>
         <w:ind w:left="360" w:firstLineChars="0" w:firstLine="0"/>
         <w:rPr>
           <w:sz w:val="24"/>
@@ -1368,7 +1388,7 @@
     </w:p>
     <w:p>
       <w:pPr>
-        <w:pStyle w:val="a5"/>
+        <w:pStyle w:val="a7"/>
         <w:ind w:left="360" w:firstLineChars="0" w:firstLine="0"/>
         <w:rPr>
           <w:sz w:val="24"/>
@@ -1385,17 +1405,17 @@
     </w:p>
     <w:p>
       <w:pPr>
-        <w:pStyle w:val="a5"/>
-        <w:ind w:left="360" w:firstLineChars="0" w:firstLine="0"/>
-        <w:rPr>
-          <w:sz w:val="24"/>
-          <w:szCs w:val="24"/>
-        </w:rPr>
-      </w:pPr>
-    </w:p>
-    <w:p>
-      <w:pPr>
-        <w:pStyle w:val="a5"/>
+        <w:pStyle w:val="a7"/>
+        <w:ind w:left="360" w:firstLineChars="0" w:firstLine="0"/>
+        <w:rPr>
+          <w:sz w:val="24"/>
+          <w:szCs w:val="24"/>
+        </w:rPr>
+      </w:pPr>
+    </w:p>
+    <w:p>
+      <w:pPr>
+        <w:pStyle w:val="a7"/>
         <w:ind w:left="360" w:firstLineChars="0" w:firstLine="0"/>
         <w:rPr>
           <w:sz w:val="24"/>
@@ -1413,13 +1433,14 @@
     </w:p>
     <w:p>
       <w:pPr>
-        <w:pStyle w:val="a5"/>
-        <w:ind w:left="360" w:firstLineChars="0" w:firstLine="0"/>
-        <w:rPr>
-          <w:sz w:val="24"/>
-          <w:szCs w:val="24"/>
-        </w:rPr>
-      </w:pPr>
+        <w:pStyle w:val="a7"/>
+        <w:ind w:left="360" w:firstLineChars="0" w:firstLine="0"/>
+        <w:rPr>
+          <w:sz w:val="24"/>
+          <w:szCs w:val="24"/>
+        </w:rPr>
+      </w:pPr>
+      <w:proofErr w:type="spellStart"/>
       <w:r>
         <w:rPr>
           <w:sz w:val="24"/>
@@ -1427,37 +1448,49 @@
         </w:rPr>
         <w:t>HIconTreeWidgetItem</w:t>
       </w:r>
-    </w:p>
-    <w:p>
-      <w:pPr>
-        <w:pStyle w:val="a5"/>
-        <w:ind w:left="360" w:firstLineChars="0" w:firstLine="0"/>
-        <w:rPr>
-          <w:sz w:val="24"/>
-          <w:szCs w:val="24"/>
-        </w:rPr>
-      </w:pPr>
-      <w:r>
-        <w:rPr>
-          <w:sz w:val="24"/>
-          <w:szCs w:val="24"/>
-        </w:rPr>
-        <w:t>parent,UUid,</w:t>
-      </w:r>
-    </w:p>
-    <w:p>
-      <w:pPr>
-        <w:pStyle w:val="a5"/>
-        <w:ind w:left="360" w:firstLineChars="0" w:firstLine="0"/>
-        <w:rPr>
-          <w:sz w:val="24"/>
-          <w:szCs w:val="24"/>
-        </w:rPr>
-      </w:pPr>
-    </w:p>
-    <w:p>
-      <w:pPr>
-        <w:pStyle w:val="a5"/>
+      <w:proofErr w:type="spellEnd"/>
+    </w:p>
+    <w:p>
+      <w:pPr>
+        <w:pStyle w:val="a7"/>
+        <w:ind w:left="360" w:firstLineChars="0" w:firstLine="0"/>
+        <w:rPr>
+          <w:sz w:val="24"/>
+          <w:szCs w:val="24"/>
+        </w:rPr>
+      </w:pPr>
+      <w:proofErr w:type="spellStart"/>
+      <w:proofErr w:type="gramStart"/>
+      <w:r>
+        <w:rPr>
+          <w:sz w:val="24"/>
+          <w:szCs w:val="24"/>
+        </w:rPr>
+        <w:t>parent,UUid</w:t>
+      </w:r>
+      <w:proofErr w:type="spellEnd"/>
+      <w:proofErr w:type="gramEnd"/>
+      <w:r>
+        <w:rPr>
+          <w:sz w:val="24"/>
+          <w:szCs w:val="24"/>
+        </w:rPr>
+        <w:t>,</w:t>
+      </w:r>
+    </w:p>
+    <w:p>
+      <w:pPr>
+        <w:pStyle w:val="a7"/>
+        <w:ind w:left="360" w:firstLineChars="0" w:firstLine="0"/>
+        <w:rPr>
+          <w:sz w:val="24"/>
+          <w:szCs w:val="24"/>
+        </w:rPr>
+      </w:pPr>
+    </w:p>
+    <w:p>
+      <w:pPr>
+        <w:pStyle w:val="a7"/>
         <w:ind w:left="360" w:firstLineChars="0" w:firstLine="0"/>
         <w:rPr>
           <w:sz w:val="24"/>
@@ -1479,12 +1512,21 @@
         </w:rPr>
         <w:t>函数（</w:t>
       </w:r>
-      <w:r>
-        <w:rPr>
-          <w:sz w:val="24"/>
-          <w:szCs w:val="24"/>
-        </w:rPr>
-        <w:t>id,type)———-</w:t>
+      <w:proofErr w:type="spellStart"/>
+      <w:r>
+        <w:rPr>
+          <w:sz w:val="24"/>
+          <w:szCs w:val="24"/>
+        </w:rPr>
+        <w:t>id,type</w:t>
+      </w:r>
+      <w:proofErr w:type="spellEnd"/>
+      <w:r>
+        <w:rPr>
+          <w:sz w:val="24"/>
+          <w:szCs w:val="24"/>
+        </w:rPr>
+        <w:t>)———-</w:t>
       </w:r>
       <w:r>
         <w:rPr>
@@ -1497,27 +1539,27 @@
     </w:p>
     <w:p>
       <w:pPr>
-        <w:pStyle w:val="a5"/>
-        <w:ind w:left="360" w:firstLineChars="0" w:firstLine="0"/>
-        <w:rPr>
-          <w:sz w:val="24"/>
-          <w:szCs w:val="24"/>
-        </w:rPr>
-      </w:pPr>
-    </w:p>
-    <w:p>
-      <w:pPr>
-        <w:pStyle w:val="a5"/>
-        <w:ind w:left="360" w:firstLineChars="0" w:firstLine="0"/>
-        <w:rPr>
-          <w:sz w:val="24"/>
-          <w:szCs w:val="24"/>
-        </w:rPr>
-      </w:pPr>
-    </w:p>
-    <w:p>
-      <w:pPr>
-        <w:pStyle w:val="a5"/>
+        <w:pStyle w:val="a7"/>
+        <w:ind w:left="360" w:firstLineChars="0" w:firstLine="0"/>
+        <w:rPr>
+          <w:sz w:val="24"/>
+          <w:szCs w:val="24"/>
+        </w:rPr>
+      </w:pPr>
+    </w:p>
+    <w:p>
+      <w:pPr>
+        <w:pStyle w:val="a7"/>
+        <w:ind w:left="360" w:firstLineChars="0" w:firstLine="0"/>
+        <w:rPr>
+          <w:sz w:val="24"/>
+          <w:szCs w:val="24"/>
+        </w:rPr>
+      </w:pPr>
+    </w:p>
+    <w:p>
+      <w:pPr>
+        <w:pStyle w:val="a7"/>
         <w:ind w:left="360" w:firstLineChars="0" w:firstLine="0"/>
         <w:rPr>
           <w:sz w:val="24"/>
@@ -1534,7 +1576,7 @@
     </w:p>
     <w:p>
       <w:pPr>
-        <w:pStyle w:val="a5"/>
+        <w:pStyle w:val="a7"/>
         <w:ind w:left="360" w:firstLineChars="0" w:firstLine="0"/>
         <w:rPr>
           <w:sz w:val="24"/>
@@ -1552,7 +1594,7 @@
     </w:p>
     <w:p>
       <w:pPr>
-        <w:pStyle w:val="a5"/>
+        <w:pStyle w:val="a7"/>
         <w:ind w:left="360" w:firstLineChars="0" w:firstLine="0"/>
         <w:rPr>
           <w:sz w:val="24"/>
@@ -1577,7 +1619,7 @@
     </w:p>
     <w:p>
       <w:pPr>
-        <w:pStyle w:val="a5"/>
+        <w:pStyle w:val="a7"/>
         <w:ind w:left="360" w:firstLineChars="0" w:firstLine="0"/>
         <w:rPr>
           <w:sz w:val="24"/>
@@ -1775,6 +1817,7 @@
         </w:rPr>
         <w:t>基本完成还要检查一下</w:t>
       </w:r>
+      <w:proofErr w:type="spellStart"/>
       <w:r>
         <w:rPr>
           <w:rFonts w:hint="eastAsia"/>
@@ -1783,6 +1826,7 @@
         </w:rPr>
         <w:t>IconMgr</w:t>
       </w:r>
+      <w:proofErr w:type="spellEnd"/>
       <w:r>
         <w:rPr>
           <w:rFonts w:hint="eastAsia"/>
@@ -1791,6 +1835,7 @@
         </w:rPr>
         <w:t>类下面的</w:t>
       </w:r>
+      <w:proofErr w:type="spellStart"/>
       <w:r>
         <w:rPr>
           <w:rFonts w:hint="eastAsia"/>
@@ -1799,6 +1844,7 @@
         </w:rPr>
         <w:t>setSceneRect</w:t>
       </w:r>
+      <w:proofErr w:type="spellEnd"/>
       <w:r>
         <w:rPr>
           <w:rFonts w:hint="eastAsia"/>
@@ -1847,8 +1893,57 @@
           <w:sz w:val="24"/>
           <w:szCs w:val="24"/>
         </w:rPr>
+        <w:t>还需要完成预览功能，最好的每画一步都刷新一次</w:t>
+      </w:r>
+    </w:p>
+    <w:p>
+      <w:pPr>
+        <w:ind w:firstLine="600"/>
+        <w:rPr>
+          <w:sz w:val="24"/>
+          <w:szCs w:val="24"/>
+        </w:rPr>
+      </w:pPr>
+      <w:r>
+        <w:rPr>
+          <w:rFonts w:hint="eastAsia"/>
+          <w:sz w:val="24"/>
+          <w:szCs w:val="24"/>
+        </w:rPr>
         <w:lastRenderedPageBreak/>
-        <w:t>还需要完成预览功能，最好的每画一步都刷新一次</w:t>
+        <w:t>(</w:t>
+      </w:r>
+      <w:r>
+        <w:rPr>
+          <w:rFonts w:hint="eastAsia"/>
+          <w:sz w:val="24"/>
+          <w:szCs w:val="24"/>
+        </w:rPr>
+        <w:t>能够点击刷新进行预览，实时同步刷新暂时没有做，注意</w:t>
+      </w:r>
+      <w:r>
+        <w:rPr>
+          <w:rFonts w:hint="eastAsia"/>
+          <w:sz w:val="24"/>
+          <w:szCs w:val="24"/>
+        </w:rPr>
+        <w:t>:</w:t>
+      </w:r>
+      <w:r>
+        <w:rPr>
+          <w:rFonts w:hint="eastAsia"/>
+          <w:sz w:val="24"/>
+          <w:szCs w:val="24"/>
+        </w:rPr>
+        <w:t>字体格式，箭头，旋转什么的都没有进行处理，后期一并梳理。</w:t>
+      </w:r>
+      <w:r>
+        <w:rPr>
+          <w:rFonts w:hint="eastAsia"/>
+          <w:sz w:val="24"/>
+          <w:szCs w:val="24"/>
+        </w:rPr>
+        <w:t>)</w:t>
       </w:r>
     </w:p>
     <w:p>
@@ -1865,39 +1960,16 @@
           <w:sz w:val="24"/>
           <w:szCs w:val="24"/>
         </w:rPr>
-        <w:t>(</w:t>
-      </w:r>
-      <w:r>
-        <w:rPr>
-          <w:rFonts w:hint="eastAsia"/>
-          <w:sz w:val="24"/>
-          <w:szCs w:val="24"/>
-        </w:rPr>
-        <w:t>能够点击刷新进行预览，实时同步刷新暂时没有做，注意</w:t>
-      </w:r>
-      <w:r>
-        <w:rPr>
-          <w:rFonts w:hint="eastAsia"/>
-          <w:sz w:val="24"/>
-          <w:szCs w:val="24"/>
-        </w:rPr>
-        <w:t>:</w:t>
-      </w:r>
-      <w:r>
-        <w:rPr>
-          <w:rFonts w:hint="eastAsia"/>
-          <w:sz w:val="24"/>
-          <w:szCs w:val="24"/>
-        </w:rPr>
-        <w:t>字体格式，箭头，旋转什么的都没有进行处理，后期一并梳理。</w:t>
-      </w:r>
-      <w:r>
-        <w:rPr>
-          <w:rFonts w:hint="eastAsia"/>
-          <w:sz w:val="24"/>
-          <w:szCs w:val="24"/>
-        </w:rPr>
-        <w:t>)</w:t>
+        <w:t>最好每个绘制工具栏能够自动选择和退出</w:t>
+      </w:r>
+      <w:r>
+        <w:rPr>
+          <w:rFonts w:hint="eastAsia"/>
+          <w:color w:val="FF0000"/>
+          <w:sz w:val="24"/>
+          <w:szCs w:val="24"/>
+        </w:rPr>
+        <w:t>完成</w:t>
       </w:r>
     </w:p>
     <w:p>
@@ -1914,16 +1986,47 @@
           <w:sz w:val="24"/>
           <w:szCs w:val="24"/>
         </w:rPr>
-        <w:t>最好每个绘制工具栏能够自动选择和退出</w:t>
-      </w:r>
-      <w:r>
-        <w:rPr>
-          <w:rFonts w:hint="eastAsia"/>
-          <w:color w:val="FF0000"/>
-          <w:sz w:val="24"/>
-          <w:szCs w:val="24"/>
-        </w:rPr>
-        <w:t>完成</w:t>
+        <w:t>完成树形结构的删除等其他功能</w:t>
+      </w:r>
+      <w:r>
+        <w:rPr>
+          <w:rFonts w:hint="eastAsia"/>
+          <w:sz w:val="24"/>
+          <w:szCs w:val="24"/>
+        </w:rPr>
+        <w:t>7.13</w:t>
+      </w:r>
+      <w:r>
+        <w:rPr>
+          <w:rFonts w:hint="eastAsia"/>
+          <w:sz w:val="24"/>
+          <w:szCs w:val="24"/>
+        </w:rPr>
+        <w:t xml:space="preserve"> </w:t>
+      </w:r>
+      <w:r>
+        <w:rPr>
+          <w:rFonts w:hint="eastAsia"/>
+          <w:sz w:val="24"/>
+          <w:szCs w:val="24"/>
+        </w:rPr>
+        <w:t>删除部分完成</w:t>
+      </w:r>
+      <w:r>
+        <w:rPr>
+          <w:rFonts w:hint="eastAsia"/>
+          <w:sz w:val="24"/>
+          <w:szCs w:val="24"/>
+        </w:rPr>
+        <w:t xml:space="preserve"> </w:t>
+      </w:r>
+      <w:r>
+        <w:rPr>
+          <w:rFonts w:hint="eastAsia"/>
+          <w:sz w:val="24"/>
+          <w:szCs w:val="24"/>
+        </w:rPr>
+        <w:t>树形切换图元</w:t>
       </w:r>
     </w:p>
     <w:p>
@@ -1940,47 +2043,7 @@
           <w:sz w:val="24"/>
           <w:szCs w:val="24"/>
         </w:rPr>
-        <w:t>完成树形结构的删除等其他功能</w:t>
-      </w:r>
-      <w:r>
-        <w:rPr>
-          <w:rFonts w:hint="eastAsia"/>
-          <w:sz w:val="24"/>
-          <w:szCs w:val="24"/>
-        </w:rPr>
-        <w:t>7.13</w:t>
-      </w:r>
-      <w:r>
-        <w:rPr>
-          <w:rFonts w:hint="eastAsia"/>
-          <w:sz w:val="24"/>
-          <w:szCs w:val="24"/>
-        </w:rPr>
-        <w:t xml:space="preserve"> </w:t>
-      </w:r>
-      <w:r>
-        <w:rPr>
-          <w:rFonts w:hint="eastAsia"/>
-          <w:sz w:val="24"/>
-          <w:szCs w:val="24"/>
-        </w:rPr>
-        <w:t>删除部分完成</w:t>
-      </w:r>
-      <w:r>
-        <w:rPr>
-          <w:rFonts w:hint="eastAsia"/>
-          <w:sz w:val="24"/>
-          <w:szCs w:val="24"/>
-        </w:rPr>
-        <w:t xml:space="preserve"> </w:t>
-      </w:r>
-      <w:r>
-        <w:rPr>
-          <w:rFonts w:hint="eastAsia"/>
-          <w:sz w:val="24"/>
-          <w:szCs w:val="24"/>
-        </w:rPr>
-        <w:t>树形切换图元</w:t>
+        <w:t>还要剪切拷贝粘贴</w:t>
       </w:r>
     </w:p>
     <w:p>
@@ -1997,7 +2060,7 @@
           <w:sz w:val="24"/>
           <w:szCs w:val="24"/>
         </w:rPr>
-        <w:t>还要剪切拷贝粘贴</w:t>
+        <w:t>读写文件，新建，打开，删除都要正确</w:t>
       </w:r>
     </w:p>
     <w:p>
@@ -2014,7 +2077,15 @@
           <w:sz w:val="24"/>
           <w:szCs w:val="24"/>
         </w:rPr>
-        <w:t>读写文件，新建，打开，删除都要正确</w:t>
+        <w:t>鼠标移动多选图形</w:t>
+      </w:r>
+      <w:r>
+        <w:rPr>
+          <w:rFonts w:hint="eastAsia"/>
+          <w:sz w:val="24"/>
+          <w:szCs w:val="24"/>
+        </w:rPr>
+        <w:t xml:space="preserve"> 7.13</w:t>
       </w:r>
     </w:p>
     <w:p>
@@ -2031,15 +2102,7 @@
           <w:sz w:val="24"/>
           <w:szCs w:val="24"/>
         </w:rPr>
-        <w:t>鼠标移动多选图形</w:t>
-      </w:r>
-      <w:r>
-        <w:rPr>
-          <w:rFonts w:hint="eastAsia"/>
-          <w:sz w:val="24"/>
-          <w:szCs w:val="24"/>
-        </w:rPr>
-        <w:t xml:space="preserve"> 7.13</w:t>
+        <w:t>还有工具栏其他功能</w:t>
       </w:r>
     </w:p>
     <w:p>
@@ -2056,7 +2119,96 @@
           <w:sz w:val="24"/>
           <w:szCs w:val="24"/>
         </w:rPr>
-        <w:t>还有工具栏其他功能</w:t>
+        <w:t>属性页面没有完成</w:t>
+      </w:r>
+      <w:r>
+        <w:rPr>
+          <w:rFonts w:hint="eastAsia"/>
+          <w:sz w:val="24"/>
+          <w:szCs w:val="24"/>
+        </w:rPr>
+        <w:t>：</w:t>
+      </w:r>
+    </w:p>
+    <w:p>
+      <w:pPr>
+        <w:ind w:firstLineChars="250" w:firstLine="600"/>
+        <w:rPr>
+          <w:sz w:val="24"/>
+          <w:szCs w:val="24"/>
+        </w:rPr>
+      </w:pPr>
+      <w:r>
+        <w:rPr>
+          <w:rFonts w:hint="eastAsia"/>
+          <w:sz w:val="24"/>
+          <w:szCs w:val="24"/>
+        </w:rPr>
+        <w:t>字体部分没有完成填充等功能</w:t>
+      </w:r>
+    </w:p>
+    <w:p>
+      <w:pPr>
+        <w:pStyle w:val="a7"/>
+        <w:ind w:leftChars="171" w:left="359" w:firstLineChars="100" w:firstLine="240"/>
+        <w:rPr>
+          <w:sz w:val="24"/>
+          <w:szCs w:val="24"/>
+        </w:rPr>
+      </w:pPr>
+      <w:r>
+        <w:rPr>
+          <w:rFonts w:hint="eastAsia"/>
+          <w:sz w:val="24"/>
+          <w:szCs w:val="24"/>
+        </w:rPr>
+        <w:t>直线部分遗留三角箭头，带箭头的矩形大小重新计算问题</w:t>
+      </w:r>
+    </w:p>
+    <w:p>
+      <w:pPr>
+        <w:pStyle w:val="a7"/>
+        <w:ind w:leftChars="171" w:left="359" w:firstLineChars="100" w:firstLine="240"/>
+        <w:rPr>
+          <w:sz w:val="24"/>
+          <w:szCs w:val="24"/>
+        </w:rPr>
+      </w:pPr>
+      <w:r>
+        <w:rPr>
+          <w:rFonts w:hint="eastAsia"/>
+          <w:sz w:val="24"/>
+          <w:szCs w:val="24"/>
+        </w:rPr>
+        <w:t>矩形部分就是旋转角度的问题</w:t>
+      </w:r>
+    </w:p>
+    <w:p>
+      <w:pPr>
+        <w:pStyle w:val="a7"/>
+        <w:ind w:leftChars="171" w:left="359" w:firstLineChars="100" w:firstLine="240"/>
+        <w:rPr>
+          <w:sz w:val="24"/>
+          <w:szCs w:val="24"/>
+        </w:rPr>
+      </w:pPr>
+    </w:p>
+    <w:p>
+      <w:pPr>
+        <w:pStyle w:val="a7"/>
+        <w:ind w:leftChars="171" w:left="359" w:firstLineChars="100" w:firstLine="240"/>
+        <w:rPr>
+          <w:sz w:val="24"/>
+          <w:szCs w:val="24"/>
+        </w:rPr>
+      </w:pPr>
+      <w:r>
+        <w:rPr>
+          <w:rFonts w:hint="eastAsia"/>
+          <w:sz w:val="24"/>
+          <w:szCs w:val="24"/>
+        </w:rPr>
+        <w:t>右键菜单能够置顶置底</w:t>
       </w:r>
     </w:p>
     <w:p>
@@ -2067,112 +2219,6 @@
           <w:szCs w:val="24"/>
         </w:rPr>
       </w:pPr>
-      <w:r>
-        <w:rPr>
-          <w:rFonts w:hint="eastAsia"/>
-          <w:sz w:val="24"/>
-          <w:szCs w:val="24"/>
-        </w:rPr>
-        <w:t>属性页面没有完成</w:t>
-      </w:r>
-      <w:r>
-        <w:rPr>
-          <w:rFonts w:hint="eastAsia"/>
-          <w:sz w:val="24"/>
-          <w:szCs w:val="24"/>
-        </w:rPr>
-        <w:t>：</w:t>
-      </w:r>
-    </w:p>
-    <w:p>
-      <w:pPr>
-        <w:ind w:firstLineChars="250" w:firstLine="600"/>
-        <w:rPr>
-          <w:sz w:val="24"/>
-          <w:szCs w:val="24"/>
-        </w:rPr>
-      </w:pPr>
-      <w:r>
-        <w:rPr>
-          <w:rFonts w:hint="eastAsia"/>
-          <w:sz w:val="24"/>
-          <w:szCs w:val="24"/>
-        </w:rPr>
-        <w:t>字体部分没有完成填充等功能</w:t>
-      </w:r>
-    </w:p>
-    <w:p>
-      <w:pPr>
-        <w:pStyle w:val="a5"/>
-        <w:ind w:leftChars="171" w:left="359" w:firstLineChars="100" w:firstLine="240"/>
-        <w:rPr>
-          <w:sz w:val="24"/>
-          <w:szCs w:val="24"/>
-        </w:rPr>
-      </w:pPr>
-      <w:r>
-        <w:rPr>
-          <w:rFonts w:hint="eastAsia"/>
-          <w:sz w:val="24"/>
-          <w:szCs w:val="24"/>
-        </w:rPr>
-        <w:t>直线部分遗留三角箭头，带箭头的矩形大小重新计算问题</w:t>
-      </w:r>
-    </w:p>
-    <w:p>
-      <w:pPr>
-        <w:pStyle w:val="a5"/>
-        <w:ind w:leftChars="171" w:left="359" w:firstLineChars="100" w:firstLine="240"/>
-        <w:rPr>
-          <w:sz w:val="24"/>
-          <w:szCs w:val="24"/>
-        </w:rPr>
-      </w:pPr>
-      <w:r>
-        <w:rPr>
-          <w:rFonts w:hint="eastAsia"/>
-          <w:sz w:val="24"/>
-          <w:szCs w:val="24"/>
-        </w:rPr>
-        <w:t>矩形部分就是旋转角度的问题</w:t>
-      </w:r>
-    </w:p>
-    <w:p>
-      <w:pPr>
-        <w:pStyle w:val="a5"/>
-        <w:ind w:leftChars="171" w:left="359" w:firstLineChars="100" w:firstLine="240"/>
-        <w:rPr>
-          <w:sz w:val="24"/>
-          <w:szCs w:val="24"/>
-        </w:rPr>
-      </w:pPr>
-    </w:p>
-    <w:p>
-      <w:pPr>
-        <w:pStyle w:val="a5"/>
-        <w:ind w:leftChars="171" w:left="359" w:firstLineChars="100" w:firstLine="240"/>
-        <w:rPr>
-          <w:sz w:val="24"/>
-          <w:szCs w:val="24"/>
-        </w:rPr>
-      </w:pPr>
-      <w:r>
-        <w:rPr>
-          <w:rFonts w:hint="eastAsia"/>
-          <w:sz w:val="24"/>
-          <w:szCs w:val="24"/>
-        </w:rPr>
-        <w:t>右键菜单能够置顶置底</w:t>
-      </w:r>
-    </w:p>
-    <w:p>
-      <w:pPr>
-        <w:ind w:firstLine="600"/>
-        <w:rPr>
-          <w:sz w:val="24"/>
-          <w:szCs w:val="24"/>
-        </w:rPr>
-      </w:pPr>
     </w:p>
     <w:p>
       <w:pPr>
@@ -2484,28 +2530,27 @@
           <w:szCs w:val="24"/>
         </w:rPr>
       </w:pPr>
-      <w:bookmarkStart w:id="0" w:name="_GoBack"/>
-      <w:bookmarkEnd w:id="0"/>
-    </w:p>
-    <w:p>
-      <w:pPr>
-        <w:rPr>
-          <w:sz w:val="24"/>
-          <w:szCs w:val="24"/>
-        </w:rPr>
-      </w:pPr>
-      <w:r>
-        <w:rPr>
-          <w:rFonts w:hint="eastAsia"/>
-          <w:sz w:val="24"/>
-          <w:szCs w:val="24"/>
-        </w:rPr>
+    </w:p>
+    <w:p>
+      <w:pPr>
+        <w:rPr>
+          <w:sz w:val="24"/>
+          <w:szCs w:val="24"/>
+        </w:rPr>
+      </w:pPr>
+      <w:r>
+        <w:rPr>
+          <w:rFonts w:hint="eastAsia"/>
+          <w:sz w:val="24"/>
+          <w:szCs w:val="24"/>
+        </w:rPr>
+        <w:lastRenderedPageBreak/>
         <w:t>梳理整个操作流程</w:t>
       </w:r>
     </w:p>
     <w:p>
       <w:pPr>
-        <w:pStyle w:val="a5"/>
+        <w:pStyle w:val="a7"/>
         <w:numPr>
           <w:ilvl w:val="0"/>
           <w:numId w:val="2"/>
@@ -2524,13 +2569,23 @@
         </w:rPr>
         <w:t>还是创建</w:t>
       </w:r>
-      <w:r>
-        <w:rPr>
-          <w:rFonts w:hint="eastAsia"/>
-          <w:sz w:val="24"/>
-          <w:szCs w:val="24"/>
-        </w:rPr>
-        <w:t xml:space="preserve">MainWindow </w:t>
+      <w:proofErr w:type="spellStart"/>
+      <w:r>
+        <w:rPr>
+          <w:rFonts w:hint="eastAsia"/>
+          <w:sz w:val="24"/>
+          <w:szCs w:val="24"/>
+        </w:rPr>
+        <w:t>MainWindow</w:t>
+      </w:r>
+      <w:proofErr w:type="spellEnd"/>
+      <w:r>
+        <w:rPr>
+          <w:rFonts w:hint="eastAsia"/>
+          <w:sz w:val="24"/>
+          <w:szCs w:val="24"/>
+        </w:rPr>
+        <w:t xml:space="preserve"> </w:t>
       </w:r>
       <w:r>
         <w:rPr>
@@ -2559,7 +2614,7 @@
     </w:p>
     <w:p>
       <w:pPr>
-        <w:pStyle w:val="a5"/>
+        <w:pStyle w:val="a7"/>
         <w:numPr>
           <w:ilvl w:val="0"/>
           <w:numId w:val="2"/>
@@ -2581,7 +2636,7 @@
     </w:p>
     <w:p>
       <w:pPr>
-        <w:pStyle w:val="a5"/>
+        <w:pStyle w:val="a7"/>
         <w:ind w:left="360" w:firstLineChars="0" w:firstLine="0"/>
         <w:rPr>
           <w:sz w:val="24"/>
@@ -2599,7 +2654,7 @@
     </w:p>
     <w:p>
       <w:pPr>
-        <w:pStyle w:val="a5"/>
+        <w:pStyle w:val="a7"/>
         <w:ind w:left="360" w:firstLineChars="0" w:firstLine="0"/>
         <w:rPr>
           <w:sz w:val="24"/>
@@ -2614,6 +2669,7 @@
         </w:rPr>
         <w:t>创建</w:t>
       </w:r>
+      <w:proofErr w:type="spellStart"/>
       <w:r>
         <w:rPr>
           <w:rFonts w:hint="eastAsia"/>
@@ -2622,6 +2678,7 @@
         </w:rPr>
         <w:t>iconMgr</w:t>
       </w:r>
+      <w:proofErr w:type="spellEnd"/>
       <w:r>
         <w:rPr>
           <w:rFonts w:hint="eastAsia"/>
@@ -2638,6 +2695,7 @@
         </w:rPr>
         <w:t>创建</w:t>
       </w:r>
+      <w:proofErr w:type="spellStart"/>
       <w:r>
         <w:rPr>
           <w:rFonts w:hint="eastAsia"/>
@@ -2646,6 +2704,7 @@
         </w:rPr>
         <w:t>iconFrame</w:t>
       </w:r>
+      <w:proofErr w:type="spellEnd"/>
       <w:r>
         <w:rPr>
           <w:rFonts w:hint="eastAsia"/>
@@ -2689,17 +2748,17 @@
     </w:p>
     <w:p>
       <w:pPr>
-        <w:pStyle w:val="a5"/>
-        <w:ind w:left="360" w:firstLineChars="0" w:firstLine="0"/>
-        <w:rPr>
-          <w:sz w:val="24"/>
-          <w:szCs w:val="24"/>
-        </w:rPr>
-      </w:pPr>
-    </w:p>
-    <w:p>
-      <w:pPr>
-        <w:pStyle w:val="a5"/>
+        <w:pStyle w:val="a7"/>
+        <w:ind w:left="360" w:firstLineChars="0" w:firstLine="0"/>
+        <w:rPr>
+          <w:sz w:val="24"/>
+          <w:szCs w:val="24"/>
+        </w:rPr>
+      </w:pPr>
+    </w:p>
+    <w:p>
+      <w:pPr>
+        <w:pStyle w:val="a7"/>
         <w:ind w:left="360" w:firstLineChars="0" w:firstLine="0"/>
         <w:rPr>
           <w:sz w:val="24"/>
@@ -2717,7 +2776,7 @@
     </w:p>
     <w:p>
       <w:pPr>
-        <w:pStyle w:val="a5"/>
+        <w:pStyle w:val="a7"/>
         <w:ind w:leftChars="171" w:left="359" w:firstLineChars="50" w:firstLine="120"/>
         <w:rPr>
           <w:sz w:val="24"/>
@@ -2740,14 +2799,34 @@
         </w:rPr>
         <w:t>类，</w:t>
       </w:r>
-      <w:r>
-        <w:rPr>
-          <w:rFonts w:hint="eastAsia"/>
-          <w:sz w:val="24"/>
-          <w:szCs w:val="24"/>
-        </w:rPr>
-        <w:t>selectionmgr,undo,logicRect,new pIconTemplate,stateMgr</w:t>
-      </w:r>
+      <w:proofErr w:type="spellStart"/>
+      <w:r>
+        <w:rPr>
+          <w:rFonts w:hint="eastAsia"/>
+          <w:sz w:val="24"/>
+          <w:szCs w:val="24"/>
+        </w:rPr>
+        <w:t>selectionmgr,undo,logicRect,new</w:t>
+      </w:r>
+      <w:proofErr w:type="spellEnd"/>
+      <w:r>
+        <w:rPr>
+          <w:rFonts w:hint="eastAsia"/>
+          <w:sz w:val="24"/>
+          <w:szCs w:val="24"/>
+        </w:rPr>
+        <w:t xml:space="preserve"> </w:t>
+      </w:r>
+      <w:proofErr w:type="spellStart"/>
+      <w:r>
+        <w:rPr>
+          <w:rFonts w:hint="eastAsia"/>
+          <w:sz w:val="24"/>
+          <w:szCs w:val="24"/>
+        </w:rPr>
+        <w:t>pIconTemplate,stateMgr</w:t>
+      </w:r>
+      <w:proofErr w:type="spellEnd"/>
       <w:r>
         <w:rPr>
           <w:rFonts w:hint="eastAsia"/>
@@ -2767,13 +2846,15 @@
     </w:p>
     <w:p>
       <w:pPr>
-        <w:pStyle w:val="a5"/>
+        <w:pStyle w:val="a7"/>
         <w:ind w:leftChars="171" w:left="359" w:firstLineChars="50" w:firstLine="120"/>
         <w:rPr>
-          <w:sz w:val="24"/>
-          <w:szCs w:val="24"/>
-        </w:rPr>
-      </w:pPr>
+          <w:rFonts w:hint="eastAsia"/>
+          <w:sz w:val="24"/>
+          <w:szCs w:val="24"/>
+        </w:rPr>
+      </w:pPr>
+      <w:proofErr w:type="spellStart"/>
       <w:r>
         <w:rPr>
           <w:rFonts w:hint="eastAsia"/>
@@ -2782,6 +2863,7 @@
         </w:rPr>
         <w:t>iconFrame</w:t>
       </w:r>
+      <w:proofErr w:type="spellEnd"/>
       <w:r>
         <w:rPr>
           <w:rFonts w:hint="eastAsia"/>
@@ -2790,6 +2872,132 @@
         </w:rPr>
         <w:t>的创建时</w:t>
       </w:r>
+    </w:p>
+    <w:p>
+      <w:pPr>
+        <w:rPr>
+          <w:rFonts w:hint="eastAsia"/>
+          <w:sz w:val="24"/>
+          <w:szCs w:val="24"/>
+        </w:rPr>
+      </w:pPr>
+    </w:p>
+    <w:p>
+      <w:pPr>
+        <w:rPr>
+          <w:rFonts w:hint="eastAsia"/>
+          <w:sz w:val="24"/>
+          <w:szCs w:val="24"/>
+        </w:rPr>
+      </w:pPr>
+    </w:p>
+    <w:p>
+      <w:pPr>
+        <w:rPr>
+          <w:rFonts w:hint="eastAsia"/>
+          <w:sz w:val="24"/>
+          <w:szCs w:val="24"/>
+        </w:rPr>
+      </w:pPr>
+      <w:r>
+        <w:rPr>
+          <w:rFonts w:hint="eastAsia"/>
+          <w:sz w:val="24"/>
+          <w:szCs w:val="24"/>
+        </w:rPr>
+        <w:t>7</w:t>
+      </w:r>
+      <w:r>
+        <w:rPr>
+          <w:rFonts w:hint="eastAsia"/>
+          <w:sz w:val="24"/>
+          <w:szCs w:val="24"/>
+        </w:rPr>
+        <w:t>月</w:t>
+      </w:r>
+      <w:r>
+        <w:rPr>
+          <w:rFonts w:hint="eastAsia"/>
+          <w:sz w:val="24"/>
+          <w:szCs w:val="24"/>
+        </w:rPr>
+        <w:t xml:space="preserve">14-15 </w:t>
+      </w:r>
+      <w:r>
+        <w:rPr>
+          <w:rFonts w:hint="eastAsia"/>
+          <w:sz w:val="24"/>
+          <w:szCs w:val="24"/>
+        </w:rPr>
+        <w:t>程序绘制</w:t>
+      </w:r>
+      <w:r>
+        <w:rPr>
+          <w:rFonts w:hint="eastAsia"/>
+          <w:sz w:val="24"/>
+          <w:szCs w:val="24"/>
+        </w:rPr>
+        <w:t>item</w:t>
+      </w:r>
+      <w:r>
+        <w:rPr>
+          <w:rFonts w:hint="eastAsia"/>
+          <w:sz w:val="24"/>
+          <w:szCs w:val="24"/>
+        </w:rPr>
+        <w:t>进行大改动，改动后绘制还是有点问题。需要处理，问题应该不大。</w:t>
+      </w:r>
+    </w:p>
+    <w:p>
+      <w:pPr>
+        <w:rPr>
+          <w:rFonts w:hint="eastAsia"/>
+          <w:sz w:val="24"/>
+          <w:szCs w:val="24"/>
+        </w:rPr>
+      </w:pPr>
+      <w:r>
+        <w:rPr>
+          <w:rFonts w:hint="eastAsia"/>
+          <w:sz w:val="24"/>
+          <w:szCs w:val="24"/>
+        </w:rPr>
+        <w:t>鼠标进行树形结构的切换</w:t>
+      </w:r>
+      <w:r>
+        <w:rPr>
+          <w:rFonts w:hint="eastAsia"/>
+          <w:sz w:val="24"/>
+          <w:szCs w:val="24"/>
+        </w:rPr>
+        <w:t xml:space="preserve"> </w:t>
+      </w:r>
+      <w:r>
+        <w:rPr>
+          <w:rFonts w:hint="eastAsia"/>
+          <w:sz w:val="24"/>
+          <w:szCs w:val="24"/>
+        </w:rPr>
+        <w:t>还是有问题</w:t>
+      </w:r>
+      <w:r>
+        <w:rPr>
+          <w:rFonts w:hint="eastAsia"/>
+          <w:sz w:val="24"/>
+          <w:szCs w:val="24"/>
+        </w:rPr>
+        <w:t xml:space="preserve"> </w:t>
+      </w:r>
+      <w:r>
+        <w:rPr>
+          <w:rFonts w:hint="eastAsia"/>
+          <w:sz w:val="24"/>
+          <w:szCs w:val="24"/>
+        </w:rPr>
+        <w:t>需要处理</w:t>
+      </w:r>
+      <w:bookmarkStart w:id="0" w:name="_GoBack"/>
+      <w:bookmarkEnd w:id="0"/>
     </w:p>
     <w:sectPr>
       <w:pgSz w:w="11906" w:h="16838"/>
@@ -2802,15 +3010,15 @@
 </file>
 
 <file path=word/endnotes.xml><?xml version="1.0" encoding="utf-8"?>
-<w:endnotes xmlns:ve="http://schemas.openxmlformats.org/markup-compatibility/2006" xmlns:o="urn:schemas-microsoft-com:office:office" xmlns:r="http://schemas.openxmlformats.org/officeDocument/2006/relationships" xmlns:m="http://schemas.openxmlformats.org/officeDocument/2006/math" xmlns:v="urn:schemas-microsoft-com:vml" xmlns:wp="http://schemas.openxmlformats.org/drawingml/2006/wordprocessingDrawing" xmlns:w10="urn:schemas-microsoft-com:office:word" xmlns:w="http://schemas.openxmlformats.org/wordprocessingml/2006/main" xmlns:wne="http://schemas.microsoft.com/office/word/2006/wordml">
-  <w:endnote w:type="separator" w:id="0">
+<w:endnotes xmlns:wpc="http://schemas.microsoft.com/office/word/2010/wordprocessingCanvas" xmlns:mo="http://schemas.microsoft.com/office/mac/office/2008/main" xmlns:mc="http://schemas.openxmlformats.org/markup-compatibility/2006" xmlns:mv="urn:schemas-microsoft-com:mac:vml" xmlns:o="urn:schemas-microsoft-com:office:office" xmlns:r="http://schemas.openxmlformats.org/officeDocument/2006/relationships" xmlns:m="http://schemas.openxmlformats.org/officeDocument/2006/math" xmlns:v="urn:schemas-microsoft-com:vml" xmlns:wp14="http://schemas.microsoft.com/office/word/2010/wordprocessingDrawing" xmlns:wp="http://schemas.openxmlformats.org/drawingml/2006/wordprocessingDrawing" xmlns:w10="urn:schemas-microsoft-com:office:word" xmlns:w="http://schemas.openxmlformats.org/wordprocessingml/2006/main" xmlns:w14="http://schemas.microsoft.com/office/word/2010/wordml" xmlns:w15="http://schemas.microsoft.com/office/word/2012/wordml" xmlns:wpg="http://schemas.microsoft.com/office/word/2010/wordprocessingGroup" xmlns:wpi="http://schemas.microsoft.com/office/word/2010/wordprocessingInk" xmlns:wne="http://schemas.microsoft.com/office/word/2006/wordml" xmlns:wps="http://schemas.microsoft.com/office/word/2010/wordprocessingShape" mc:Ignorable="w14 w15 wp14">
+  <w:endnote w:type="separator" w:id="-1">
     <w:p>
       <w:r>
         <w:separator/>
       </w:r>
     </w:p>
   </w:endnote>
-  <w:endnote w:type="continuationSeparator" w:id="1">
+  <w:endnote w:type="continuationSeparator" w:id="0">
     <w:p>
       <w:r>
         <w:continuationSeparator/>
@@ -2821,15 +3029,15 @@
 </file>
 
 <file path=word/footnotes.xml><?xml version="1.0" encoding="utf-8"?>
-<w:footnotes xmlns:ve="http://schemas.openxmlformats.org/markup-compatibility/2006" xmlns:o="urn:schemas-microsoft-com:office:office" xmlns:r="http://schemas.openxmlformats.org/officeDocument/2006/relationships" xmlns:m="http://schemas.openxmlformats.org/officeDocument/2006/math" xmlns:v="urn:schemas-microsoft-com:vml" xmlns:wp="http://schemas.openxmlformats.org/drawingml/2006/wordprocessingDrawing" xmlns:w10="urn:schemas-microsoft-com:office:word" xmlns:w="http://schemas.openxmlformats.org/wordprocessingml/2006/main" xmlns:wne="http://schemas.microsoft.com/office/word/2006/wordml">
-  <w:footnote w:type="separator" w:id="0">
+<w:footnotes xmlns:wpc="http://schemas.microsoft.com/office/word/2010/wordprocessingCanvas" xmlns:mo="http://schemas.microsoft.com/office/mac/office/2008/main" xmlns:mc="http://schemas.openxmlformats.org/markup-compatibility/2006" xmlns:mv="urn:schemas-microsoft-com:mac:vml" xmlns:o="urn:schemas-microsoft-com:office:office" xmlns:r="http://schemas.openxmlformats.org/officeDocument/2006/relationships" xmlns:m="http://schemas.openxmlformats.org/officeDocument/2006/math" xmlns:v="urn:schemas-microsoft-com:vml" xmlns:wp14="http://schemas.microsoft.com/office/word/2010/wordprocessingDrawing" xmlns:wp="http://schemas.openxmlformats.org/drawingml/2006/wordprocessingDrawing" xmlns:w10="urn:schemas-microsoft-com:office:word" xmlns:w="http://schemas.openxmlformats.org/wordprocessingml/2006/main" xmlns:w14="http://schemas.microsoft.com/office/word/2010/wordml" xmlns:w15="http://schemas.microsoft.com/office/word/2012/wordml" xmlns:wpg="http://schemas.microsoft.com/office/word/2010/wordprocessingGroup" xmlns:wpi="http://schemas.microsoft.com/office/word/2010/wordprocessingInk" xmlns:wne="http://schemas.microsoft.com/office/word/2006/wordml" xmlns:wps="http://schemas.microsoft.com/office/word/2010/wordprocessingShape" mc:Ignorable="w14 w15 wp14">
+  <w:footnote w:type="separator" w:id="-1">
     <w:p>
       <w:r>
         <w:separator/>
       </w:r>
     </w:p>
   </w:footnote>
-  <w:footnote w:type="continuationSeparator" w:id="1">
+  <w:footnote w:type="continuationSeparator" w:id="0">
     <w:p>
       <w:r>
         <w:continuationSeparator/>
@@ -2840,7 +3048,7 @@
 </file>
 
 <file path=word/numbering.xml><?xml version="1.0" encoding="utf-8"?>
-<w:numbering xmlns:ve="http://schemas.openxmlformats.org/markup-compatibility/2006" xmlns:o="urn:schemas-microsoft-com:office:office" xmlns:r="http://schemas.openxmlformats.org/officeDocument/2006/relationships" xmlns:m="http://schemas.openxmlformats.org/officeDocument/2006/math" xmlns:v="urn:schemas-microsoft-com:vml" xmlns:wp="http://schemas.openxmlformats.org/drawingml/2006/wordprocessingDrawing" xmlns:w10="urn:schemas-microsoft-com:office:word" xmlns:w="http://schemas.openxmlformats.org/wordprocessingml/2006/main" xmlns:wne="http://schemas.microsoft.com/office/word/2006/wordml">
+<w:numbering xmlns:wpc="http://schemas.microsoft.com/office/word/2010/wordprocessingCanvas" xmlns:mo="http://schemas.microsoft.com/office/mac/office/2008/main" xmlns:mc="http://schemas.openxmlformats.org/markup-compatibility/2006" xmlns:mv="urn:schemas-microsoft-com:mac:vml" xmlns:o="urn:schemas-microsoft-com:office:office" xmlns:r="http://schemas.openxmlformats.org/officeDocument/2006/relationships" xmlns:m="http://schemas.openxmlformats.org/officeDocument/2006/math" xmlns:v="urn:schemas-microsoft-com:vml" xmlns:wp14="http://schemas.microsoft.com/office/word/2010/wordprocessingDrawing" xmlns:wp="http://schemas.openxmlformats.org/drawingml/2006/wordprocessingDrawing" xmlns:w10="urn:schemas-microsoft-com:office:word" xmlns:w="http://schemas.openxmlformats.org/wordprocessingml/2006/main" xmlns:w14="http://schemas.microsoft.com/office/word/2010/wordml" xmlns:w15="http://schemas.microsoft.com/office/word/2012/wordml" xmlns:wpg="http://schemas.microsoft.com/office/word/2010/wordprocessingGroup" xmlns:wpi="http://schemas.microsoft.com/office/word/2010/wordprocessingInk" xmlns:wne="http://schemas.microsoft.com/office/word/2006/wordml" xmlns:wps="http://schemas.microsoft.com/office/word/2010/wordprocessingShape" mc:Ignorable="w14 w15 wp14">
   <w:abstractNum w:abstractNumId="0">
     <w:nsid w:val="532E6265"/>
     <w:multiLevelType w:val="hybridMultilevel"/>
@@ -3029,7 +3237,7 @@
 </file>
 
 <file path=word/styles.xml><?xml version="1.0" encoding="utf-8"?>
-<w:styles xmlns:r="http://schemas.openxmlformats.org/officeDocument/2006/relationships" xmlns:w="http://schemas.openxmlformats.org/wordprocessingml/2006/main">
+<w:styles xmlns:mc="http://schemas.openxmlformats.org/markup-compatibility/2006" xmlns:r="http://schemas.openxmlformats.org/officeDocument/2006/relationships" xmlns:w="http://schemas.openxmlformats.org/wordprocessingml/2006/main" xmlns:w14="http://schemas.microsoft.com/office/word/2010/wordml" xmlns:w15="http://schemas.microsoft.com/office/word/2012/wordml" mc:Ignorable="w14 w15">
   <w:docDefaults>
     <w:rPrDefault>
       <w:rPr>
@@ -3042,144 +3250,389 @@
     </w:rPrDefault>
     <w:pPrDefault/>
   </w:docDefaults>
-  <w:latentStyles w:defLockedState="0" w:defUIPriority="99" w:defSemiHidden="1" w:defUnhideWhenUsed="1" w:defQFormat="0" w:count="267">
-    <w:lsdException w:name="Normal" w:semiHidden="0" w:uiPriority="0" w:unhideWhenUsed="0" w:qFormat="1"/>
-    <w:lsdException w:name="heading 1" w:semiHidden="0" w:uiPriority="9" w:unhideWhenUsed="0" w:qFormat="1"/>
-    <w:lsdException w:name="heading 2" w:uiPriority="9" w:qFormat="1"/>
-    <w:lsdException w:name="heading 3" w:uiPriority="9" w:qFormat="1"/>
-    <w:lsdException w:name="heading 4" w:uiPriority="9" w:qFormat="1"/>
-    <w:lsdException w:name="heading 5" w:uiPriority="9" w:qFormat="1"/>
-    <w:lsdException w:name="heading 6" w:uiPriority="9" w:qFormat="1"/>
-    <w:lsdException w:name="heading 7" w:uiPriority="9" w:qFormat="1"/>
-    <w:lsdException w:name="heading 8" w:uiPriority="9" w:qFormat="1"/>
-    <w:lsdException w:name="heading 9" w:uiPriority="9" w:qFormat="1"/>
-    <w:lsdException w:name="toc 1" w:uiPriority="39"/>
-    <w:lsdException w:name="toc 2" w:uiPriority="39"/>
-    <w:lsdException w:name="toc 3" w:uiPriority="39"/>
-    <w:lsdException w:name="toc 4" w:uiPriority="39"/>
-    <w:lsdException w:name="toc 5" w:uiPriority="39"/>
-    <w:lsdException w:name="toc 6" w:uiPriority="39"/>
-    <w:lsdException w:name="toc 7" w:uiPriority="39"/>
-    <w:lsdException w:name="toc 8" w:uiPriority="39"/>
-    <w:lsdException w:name="toc 9" w:uiPriority="39"/>
-    <w:lsdException w:name="caption" w:uiPriority="35" w:qFormat="1"/>
-    <w:lsdException w:name="Title" w:semiHidden="0" w:uiPriority="10" w:unhideWhenUsed="0" w:qFormat="1"/>
-    <w:lsdException w:name="Default Paragraph Font" w:uiPriority="1"/>
-    <w:lsdException w:name="Subtitle" w:semiHidden="0" w:uiPriority="11" w:unhideWhenUsed="0" w:qFormat="1"/>
-    <w:lsdException w:name="Strong" w:semiHidden="0" w:uiPriority="22" w:unhideWhenUsed="0" w:qFormat="1"/>
-    <w:lsdException w:name="Emphasis" w:semiHidden="0" w:uiPriority="20" w:unhideWhenUsed="0" w:qFormat="1"/>
-    <w:lsdException w:name="Table Grid" w:semiHidden="0" w:uiPriority="59" w:unhideWhenUsed="0"/>
-    <w:lsdException w:name="Placeholder Text" w:unhideWhenUsed="0"/>
-    <w:lsdException w:name="No Spacing" w:semiHidden="0" w:uiPriority="1" w:unhideWhenUsed="0" w:qFormat="1"/>
-    <w:lsdException w:name="Light Shading" w:semiHidden="0" w:uiPriority="60" w:unhideWhenUsed="0"/>
-    <w:lsdException w:name="Light List" w:semiHidden="0" w:uiPriority="61" w:unhideWhenUsed="0"/>
-    <w:lsdException w:name="Light Grid" w:semiHidden="0" w:uiPriority="62" w:unhideWhenUsed="0"/>
-    <w:lsdException w:name="Medium Shading 1" w:semiHidden="0" w:uiPriority="63" w:unhideWhenUsed="0"/>
-    <w:lsdException w:name="Medium Shading 2" w:semiHidden="0" w:uiPriority="64" w:unhideWhenUsed="0"/>
-    <w:lsdException w:name="Medium List 1" w:semiHidden="0" w:uiPriority="65" w:unhideWhenUsed="0"/>
-    <w:lsdException w:name="Medium List 2" w:semiHidden="0" w:uiPriority="66" w:unhideWhenUsed="0"/>
-    <w:lsdException w:name="Medium Grid 1" w:semiHidden="0" w:uiPriority="67" w:unhideWhenUsed="0"/>
-    <w:lsdException w:name="Medium Grid 2" w:semiHidden="0" w:uiPriority="68" w:unhideWhenUsed="0"/>
-    <w:lsdException w:name="Medium Grid 3" w:semiHidden="0" w:uiPriority="69" w:unhideWhenUsed="0"/>
-    <w:lsdException w:name="Dark List" w:semiHidden="0" w:uiPriority="70" w:unhideWhenUsed="0"/>
-    <w:lsdException w:name="Colorful Shading" w:semiHidden="0" w:uiPriority="71" w:unhideWhenUsed="0"/>
-    <w:lsdException w:name="Colorful List" w:semiHidden="0" w:uiPriority="72" w:unhideWhenUsed="0"/>
-    <w:lsdException w:name="Colorful Grid" w:semiHidden="0" w:uiPriority="73" w:unhideWhenUsed="0"/>
-    <w:lsdException w:name="Light Shading Accent 1" w:semiHidden="0" w:uiPriority="60" w:unhideWhenUsed="0"/>
-    <w:lsdException w:name="Light List Accent 1" w:semiHidden="0" w:uiPriority="61" w:unhideWhenUsed="0"/>
-    <w:lsdException w:name="Light Grid Accent 1" w:semiHidden="0" w:uiPriority="62" w:unhideWhenUsed="0"/>
-    <w:lsdException w:name="Medium Shading 1 Accent 1" w:semiHidden="0" w:uiPriority="63" w:unhideWhenUsed="0"/>
-    <w:lsdException w:name="Medium Shading 2 Accent 1" w:semiHidden="0" w:uiPriority="64" w:unhideWhenUsed="0"/>
-    <w:lsdException w:name="Medium List 1 Accent 1" w:semiHidden="0" w:uiPriority="65" w:unhideWhenUsed="0"/>
-    <w:lsdException w:name="Revision" w:unhideWhenUsed="0"/>
-    <w:lsdException w:name="List Paragraph" w:semiHidden="0" w:uiPriority="34" w:unhideWhenUsed="0" w:qFormat="1"/>
-    <w:lsdException w:name="Quote" w:semiHidden="0" w:uiPriority="29" w:unhideWhenUsed="0" w:qFormat="1"/>
-    <w:lsdException w:name="Intense Quote" w:semiHidden="0" w:uiPriority="30" w:unhideWhenUsed="0" w:qFormat="1"/>
-    <w:lsdException w:name="Medium List 2 Accent 1" w:semiHidden="0" w:uiPriority="66" w:unhideWhenUsed="0"/>
-    <w:lsdException w:name="Medium Grid 1 Accent 1" w:semiHidden="0" w:uiPriority="67" w:unhideWhenUsed="0"/>
-    <w:lsdException w:name="Medium Grid 2 Accent 1" w:semiHidden="0" w:uiPriority="68" w:unhideWhenUsed="0"/>
-    <w:lsdException w:name="Medium Grid 3 Accent 1" w:semiHidden="0" w:uiPriority="69" w:unhideWhenUsed="0"/>
-    <w:lsdException w:name="Dark List Accent 1" w:semiHidden="0" w:uiPriority="70" w:unhideWhenUsed="0"/>
-    <w:lsdException w:name="Colorful Shading Accent 1" w:semiHidden="0" w:uiPriority="71" w:unhideWhenUsed="0"/>
-    <w:lsdException w:name="Colorful List Accent 1" w:semiHidden="0" w:uiPriority="72" w:unhideWhenUsed="0"/>
-    <w:lsdException w:name="Colorful Grid Accent 1" w:semiHidden="0" w:uiPriority="73" w:unhideWhenUsed="0"/>
-    <w:lsdException w:name="Light Shading Accent 2" w:semiHidden="0" w:uiPriority="60" w:unhideWhenUsed="0"/>
-    <w:lsdException w:name="Light List Accent 2" w:semiHidden="0" w:uiPriority="61" w:unhideWhenUsed="0"/>
-    <w:lsdException w:name="Light Grid Accent 2" w:semiHidden="0" w:uiPriority="62" w:unhideWhenUsed="0"/>
-    <w:lsdException w:name="Medium Shading 1 Accent 2" w:semiHidden="0" w:uiPriority="63" w:unhideWhenUsed="0"/>
-    <w:lsdException w:name="Medium Shading 2 Accent 2" w:semiHidden="0" w:uiPriority="64" w:unhideWhenUsed="0"/>
-    <w:lsdException w:name="Medium List 1 Accent 2" w:semiHidden="0" w:uiPriority="65" w:unhideWhenUsed="0"/>
-    <w:lsdException w:name="Medium List 2 Accent 2" w:semiHidden="0" w:uiPriority="66" w:unhideWhenUsed="0"/>
-    <w:lsdException w:name="Medium Grid 1 Accent 2" w:semiHidden="0" w:uiPriority="67" w:unhideWhenUsed="0"/>
-    <w:lsdException w:name="Medium Grid 2 Accent 2" w:semiHidden="0" w:uiPriority="68" w:unhideWhenUsed="0"/>
-    <w:lsdException w:name="Medium Grid 3 Accent 2" w:semiHidden="0" w:uiPriority="69" w:unhideWhenUsed="0"/>
-    <w:lsdException w:name="Dark List Accent 2" w:semiHidden="0" w:uiPriority="70" w:unhideWhenUsed="0"/>
-    <w:lsdException w:name="Colorful Shading Accent 2" w:semiHidden="0" w:uiPriority="71" w:unhideWhenUsed="0"/>
-    <w:lsdException w:name="Colorful List Accent 2" w:semiHidden="0" w:uiPriority="72" w:unhideWhenUsed="0"/>
-    <w:lsdException w:name="Colorful Grid Accent 2" w:semiHidden="0" w:uiPriority="73" w:unhideWhenUsed="0"/>
-    <w:lsdException w:name="Light Shading Accent 3" w:semiHidden="0" w:uiPriority="60" w:unhideWhenUsed="0"/>
-    <w:lsdException w:name="Light List Accent 3" w:semiHidden="0" w:uiPriority="61" w:unhideWhenUsed="0"/>
-    <w:lsdException w:name="Light Grid Accent 3" w:semiHidden="0" w:uiPriority="62" w:unhideWhenUsed="0"/>
-    <w:lsdException w:name="Medium Shading 1 Accent 3" w:semiHidden="0" w:uiPriority="63" w:unhideWhenUsed="0"/>
-    <w:lsdException w:name="Medium Shading 2 Accent 3" w:semiHidden="0" w:uiPriority="64" w:unhideWhenUsed="0"/>
-    <w:lsdException w:name="Medium List 1 Accent 3" w:semiHidden="0" w:uiPriority="65" w:unhideWhenUsed="0"/>
-    <w:lsdException w:name="Medium List 2 Accent 3" w:semiHidden="0" w:uiPriority="66" w:unhideWhenUsed="0"/>
-    <w:lsdException w:name="Medium Grid 1 Accent 3" w:semiHidden="0" w:uiPriority="67" w:unhideWhenUsed="0"/>
-    <w:lsdException w:name="Medium Grid 2 Accent 3" w:semiHidden="0" w:uiPriority="68" w:unhideWhenUsed="0"/>
-    <w:lsdException w:name="Medium Grid 3 Accent 3" w:semiHidden="0" w:uiPriority="69" w:unhideWhenUsed="0"/>
-    <w:lsdException w:name="Dark List Accent 3" w:semiHidden="0" w:uiPriority="70" w:unhideWhenUsed="0"/>
-    <w:lsdException w:name="Colorful Shading Accent 3" w:semiHidden="0" w:uiPriority="71" w:unhideWhenUsed="0"/>
-    <w:lsdException w:name="Colorful List Accent 3" w:semiHidden="0" w:uiPriority="72" w:unhideWhenUsed="0"/>
-    <w:lsdException w:name="Colorful Grid Accent 3" w:semiHidden="0" w:uiPriority="73" w:unhideWhenUsed="0"/>
-    <w:lsdException w:name="Light Shading Accent 4" w:semiHidden="0" w:uiPriority="60" w:unhideWhenUsed="0"/>
-    <w:lsdException w:name="Light List Accent 4" w:semiHidden="0" w:uiPriority="61" w:unhideWhenUsed="0"/>
-    <w:lsdException w:name="Light Grid Accent 4" w:semiHidden="0" w:uiPriority="62" w:unhideWhenUsed="0"/>
-    <w:lsdException w:name="Medium Shading 1 Accent 4" w:semiHidden="0" w:uiPriority="63" w:unhideWhenUsed="0"/>
-    <w:lsdException w:name="Medium Shading 2 Accent 4" w:semiHidden="0" w:uiPriority="64" w:unhideWhenUsed="0"/>
-    <w:lsdException w:name="Medium List 1 Accent 4" w:semiHidden="0" w:uiPriority="65" w:unhideWhenUsed="0"/>
-    <w:lsdException w:name="Medium List 2 Accent 4" w:semiHidden="0" w:uiPriority="66" w:unhideWhenUsed="0"/>
-    <w:lsdException w:name="Medium Grid 1 Accent 4" w:semiHidden="0" w:uiPriority="67" w:unhideWhenUsed="0"/>
-    <w:lsdException w:name="Medium Grid 2 Accent 4" w:semiHidden="0" w:uiPriority="68" w:unhideWhenUsed="0"/>
-    <w:lsdException w:name="Medium Grid 3 Accent 4" w:semiHidden="0" w:uiPriority="69" w:unhideWhenUsed="0"/>
-    <w:lsdException w:name="Dark List Accent 4" w:semiHidden="0" w:uiPriority="70" w:unhideWhenUsed="0"/>
-    <w:lsdException w:name="Colorful Shading Accent 4" w:semiHidden="0" w:uiPriority="71" w:unhideWhenUsed="0"/>
-    <w:lsdException w:name="Colorful List Accent 4" w:semiHidden="0" w:uiPriority="72" w:unhideWhenUsed="0"/>
-    <w:lsdException w:name="Colorful Grid Accent 4" w:semiHidden="0" w:uiPriority="73" w:unhideWhenUsed="0"/>
-    <w:lsdException w:name="Light Shading Accent 5" w:semiHidden="0" w:uiPriority="60" w:unhideWhenUsed="0"/>
-    <w:lsdException w:name="Light List Accent 5" w:semiHidden="0" w:uiPriority="61" w:unhideWhenUsed="0"/>
-    <w:lsdException w:name="Light Grid Accent 5" w:semiHidden="0" w:uiPriority="62" w:unhideWhenUsed="0"/>
-    <w:lsdException w:name="Medium Shading 1 Accent 5" w:semiHidden="0" w:uiPriority="63" w:unhideWhenUsed="0"/>
-    <w:lsdException w:name="Medium Shading 2 Accent 5" w:semiHidden="0" w:uiPriority="64" w:unhideWhenUsed="0"/>
-    <w:lsdException w:name="Medium List 1 Accent 5" w:semiHidden="0" w:uiPriority="65" w:unhideWhenUsed="0"/>
-    <w:lsdException w:name="Medium List 2 Accent 5" w:semiHidden="0" w:uiPriority="66" w:unhideWhenUsed="0"/>
-    <w:lsdException w:name="Medium Grid 1 Accent 5" w:semiHidden="0" w:uiPriority="67" w:unhideWhenUsed="0"/>
-    <w:lsdException w:name="Medium Grid 2 Accent 5" w:semiHidden="0" w:uiPriority="68" w:unhideWhenUsed="0"/>
-    <w:lsdException w:name="Medium Grid 3 Accent 5" w:semiHidden="0" w:uiPriority="69" w:unhideWhenUsed="0"/>
-    <w:lsdException w:name="Dark List Accent 5" w:semiHidden="0" w:uiPriority="70" w:unhideWhenUsed="0"/>
-    <w:lsdException w:name="Colorful Shading Accent 5" w:semiHidden="0" w:uiPriority="71" w:unhideWhenUsed="0"/>
-    <w:lsdException w:name="Colorful List Accent 5" w:semiHidden="0" w:uiPriority="72" w:unhideWhenUsed="0"/>
-    <w:lsdException w:name="Colorful Grid Accent 5" w:semiHidden="0" w:uiPriority="73" w:unhideWhenUsed="0"/>
-    <w:lsdException w:name="Light Shading Accent 6" w:semiHidden="0" w:uiPriority="60" w:unhideWhenUsed="0"/>
-    <w:lsdException w:name="Light List Accent 6" w:semiHidden="0" w:uiPriority="61" w:unhideWhenUsed="0"/>
-    <w:lsdException w:name="Light Grid Accent 6" w:semiHidden="0" w:uiPriority="62" w:unhideWhenUsed="0"/>
-    <w:lsdException w:name="Medium Shading 1 Accent 6" w:semiHidden="0" w:uiPriority="63" w:unhideWhenUsed="0"/>
-    <w:lsdException w:name="Medium Shading 2 Accent 6" w:semiHidden="0" w:uiPriority="64" w:unhideWhenUsed="0"/>
-    <w:lsdException w:name="Medium List 1 Accent 6" w:semiHidden="0" w:uiPriority="65" w:unhideWhenUsed="0"/>
-    <w:lsdException w:name="Medium List 2 Accent 6" w:semiHidden="0" w:uiPriority="66" w:unhideWhenUsed="0"/>
-    <w:lsdException w:name="Medium Grid 1 Accent 6" w:semiHidden="0" w:uiPriority="67" w:unhideWhenUsed="0"/>
-    <w:lsdException w:name="Medium Grid 2 Accent 6" w:semiHidden="0" w:uiPriority="68" w:unhideWhenUsed="0"/>
-    <w:lsdException w:name="Medium Grid 3 Accent 6" w:semiHidden="0" w:uiPriority="69" w:unhideWhenUsed="0"/>
-    <w:lsdException w:name="Dark List Accent 6" w:semiHidden="0" w:uiPriority="70" w:unhideWhenUsed="0"/>
-    <w:lsdException w:name="Colorful Shading Accent 6" w:semiHidden="0" w:uiPriority="71" w:unhideWhenUsed="0"/>
-    <w:lsdException w:name="Colorful List Accent 6" w:semiHidden="0" w:uiPriority="72" w:unhideWhenUsed="0"/>
-    <w:lsdException w:name="Colorful Grid Accent 6" w:semiHidden="0" w:uiPriority="73" w:unhideWhenUsed="0"/>
-    <w:lsdException w:name="Subtle Emphasis" w:semiHidden="0" w:uiPriority="19" w:unhideWhenUsed="0" w:qFormat="1"/>
-    <w:lsdException w:name="Intense Emphasis" w:semiHidden="0" w:uiPriority="21" w:unhideWhenUsed="0" w:qFormat="1"/>
-    <w:lsdException w:name="Subtle Reference" w:semiHidden="0" w:uiPriority="31" w:unhideWhenUsed="0" w:qFormat="1"/>
-    <w:lsdException w:name="Intense Reference" w:semiHidden="0" w:uiPriority="32" w:unhideWhenUsed="0" w:qFormat="1"/>
-    <w:lsdException w:name="Book Title" w:semiHidden="0" w:uiPriority="33" w:unhideWhenUsed="0" w:qFormat="1"/>
-    <w:lsdException w:name="Bibliography" w:uiPriority="37"/>
-    <w:lsdException w:name="TOC Heading" w:uiPriority="39" w:qFormat="1"/>
+  <w:latentStyles w:defLockedState="0" w:defUIPriority="99" w:defSemiHidden="0" w:defUnhideWhenUsed="0" w:defQFormat="0" w:count="382">
+    <w:lsdException w:name="Normal" w:uiPriority="0" w:qFormat="1"/>
+    <w:lsdException w:name="heading 1" w:uiPriority="9" w:qFormat="1"/>
+    <w:lsdException w:name="heading 2" w:semiHidden="1" w:uiPriority="9" w:unhideWhenUsed="1" w:qFormat="1"/>
+    <w:lsdException w:name="heading 3" w:semiHidden="1" w:uiPriority="9" w:unhideWhenUsed="1" w:qFormat="1"/>
+    <w:lsdException w:name="heading 4" w:semiHidden="1" w:uiPriority="9" w:unhideWhenUsed="1" w:qFormat="1"/>
+    <w:lsdException w:name="heading 5" w:semiHidden="1" w:uiPriority="9" w:unhideWhenUsed="1" w:qFormat="1"/>
+    <w:lsdException w:name="heading 6" w:semiHidden="1" w:uiPriority="9" w:unhideWhenUsed="1" w:qFormat="1"/>
+    <w:lsdException w:name="heading 7" w:semiHidden="1" w:uiPriority="9" w:unhideWhenUsed="1" w:qFormat="1"/>
+    <w:lsdException w:name="heading 8" w:semiHidden="1" w:uiPriority="9" w:unhideWhenUsed="1" w:qFormat="1"/>
+    <w:lsdException w:name="heading 9" w:semiHidden="1" w:uiPriority="9" w:unhideWhenUsed="1" w:qFormat="1"/>
+    <w:lsdException w:name="index 1" w:semiHidden="1" w:unhideWhenUsed="1"/>
+    <w:lsdException w:name="index 2" w:semiHidden="1" w:unhideWhenUsed="1"/>
+    <w:lsdException w:name="index 3" w:semiHidden="1" w:unhideWhenUsed="1"/>
+    <w:lsdException w:name="index 4" w:semiHidden="1" w:unhideWhenUsed="1"/>
+    <w:lsdException w:name="index 5" w:semiHidden="1" w:unhideWhenUsed="1"/>
+    <w:lsdException w:name="index 6" w:semiHidden="1" w:unhideWhenUsed="1"/>
+    <w:lsdException w:name="index 7" w:semiHidden="1" w:unhideWhenUsed="1"/>
+    <w:lsdException w:name="index 8" w:semiHidden="1" w:unhideWhenUsed="1"/>
+    <w:lsdException w:name="index 9" w:semiHidden="1" w:unhideWhenUsed="1"/>
+    <w:lsdException w:name="toc 1" w:semiHidden="1" w:uiPriority="39" w:unhideWhenUsed="1"/>
+    <w:lsdException w:name="toc 2" w:semiHidden="1" w:uiPriority="39" w:unhideWhenUsed="1"/>
+    <w:lsdException w:name="toc 3" w:semiHidden="1" w:uiPriority="39" w:unhideWhenUsed="1"/>
+    <w:lsdException w:name="toc 4" w:semiHidden="1" w:uiPriority="39" w:unhideWhenUsed="1"/>
+    <w:lsdException w:name="toc 5" w:semiHidden="1" w:uiPriority="39" w:unhideWhenUsed="1"/>
+    <w:lsdException w:name="toc 6" w:semiHidden="1" w:uiPriority="39" w:unhideWhenUsed="1"/>
+    <w:lsdException w:name="toc 7" w:semiHidden="1" w:uiPriority="39" w:unhideWhenUsed="1"/>
+    <w:lsdException w:name="toc 8" w:semiHidden="1" w:uiPriority="39" w:unhideWhenUsed="1"/>
+    <w:lsdException w:name="toc 9" w:semiHidden="1" w:uiPriority="39" w:unhideWhenUsed="1"/>
+    <w:lsdException w:name="Normal Indent" w:semiHidden="1" w:unhideWhenUsed="1"/>
+    <w:lsdException w:name="footnote text" w:semiHidden="1" w:unhideWhenUsed="1"/>
+    <w:lsdException w:name="annotation text" w:semiHidden="1" w:unhideWhenUsed="1"/>
+    <w:lsdException w:name="header" w:semiHidden="1" w:unhideWhenUsed="1"/>
+    <w:lsdException w:name="footer" w:semiHidden="1" w:unhideWhenUsed="1"/>
+    <w:lsdException w:name="index heading" w:semiHidden="1" w:unhideWhenUsed="1"/>
+    <w:lsdException w:name="caption" w:semiHidden="1" w:uiPriority="35" w:unhideWhenUsed="1" w:qFormat="1"/>
+    <w:lsdException w:name="table of figures" w:semiHidden="1" w:unhideWhenUsed="1"/>
+    <w:lsdException w:name="envelope address" w:semiHidden="1" w:unhideWhenUsed="1"/>
+    <w:lsdException w:name="envelope return" w:semiHidden="1" w:unhideWhenUsed="1"/>
+    <w:lsdException w:name="footnote reference" w:semiHidden="1" w:unhideWhenUsed="1"/>
+    <w:lsdException w:name="annotation reference" w:semiHidden="1" w:unhideWhenUsed="1"/>
+    <w:lsdException w:name="line number" w:semiHidden="1" w:unhideWhenUsed="1"/>
+    <w:lsdException w:name="page number" w:semiHidden="1" w:unhideWhenUsed="1"/>
+    <w:lsdException w:name="endnote reference" w:semiHidden="1" w:unhideWhenUsed="1"/>
+    <w:lsdException w:name="endnote text" w:semiHidden="1" w:unhideWhenUsed="1"/>
+    <w:lsdException w:name="table of authorities" w:semiHidden="1" w:unhideWhenUsed="1"/>
+    <w:lsdException w:name="macro" w:semiHidden="1" w:unhideWhenUsed="1"/>
+    <w:lsdException w:name="toa heading" w:semiHidden="1" w:unhideWhenUsed="1"/>
+    <w:lsdException w:name="List" w:semiHidden="1" w:unhideWhenUsed="1"/>
+    <w:lsdException w:name="List Bullet" w:semiHidden="1" w:unhideWhenUsed="1"/>
+    <w:lsdException w:name="List Number" w:semiHidden="1" w:unhideWhenUsed="1"/>
+    <w:lsdException w:name="List 2" w:semiHidden="1" w:unhideWhenUsed="1"/>
+    <w:lsdException w:name="List 3" w:semiHidden="1" w:unhideWhenUsed="1"/>
+    <w:lsdException w:name="List 4" w:semiHidden="1" w:unhideWhenUsed="1"/>
+    <w:lsdException w:name="List 5" w:semiHidden="1" w:unhideWhenUsed="1"/>
+    <w:lsdException w:name="List Bullet 2" w:semiHidden="1" w:unhideWhenUsed="1"/>
+    <w:lsdException w:name="List Bullet 3" w:semiHidden="1" w:unhideWhenUsed="1"/>
+    <w:lsdException w:name="List Bullet 4" w:semiHidden="1" w:unhideWhenUsed="1"/>
+    <w:lsdException w:name="List Bullet 5" w:semiHidden="1" w:unhideWhenUsed="1"/>
+    <w:lsdException w:name="List Number 2" w:semiHidden="1" w:unhideWhenUsed="1"/>
+    <w:lsdException w:name="List Number 3" w:semiHidden="1" w:unhideWhenUsed="1"/>
+    <w:lsdException w:name="List Number 4" w:semiHidden="1" w:unhideWhenUsed="1"/>
+    <w:lsdException w:name="List Number 5" w:semiHidden="1" w:unhideWhenUsed="1"/>
+    <w:lsdException w:name="Title" w:uiPriority="10" w:qFormat="1"/>
+    <w:lsdException w:name="Closing" w:semiHidden="1" w:unhideWhenUsed="1"/>
+    <w:lsdException w:name="Signature" w:semiHidden="1" w:unhideWhenUsed="1"/>
+    <w:lsdException w:name="Default Paragraph Font" w:semiHidden="1" w:uiPriority="1" w:unhideWhenUsed="1"/>
+    <w:lsdException w:name="Body Text" w:semiHidden="1" w:unhideWhenUsed="1"/>
+    <w:lsdException w:name="Body Text Indent" w:semiHidden="1" w:unhideWhenUsed="1"/>
+    <w:lsdException w:name="List Continue" w:semiHidden="1" w:unhideWhenUsed="1"/>
+    <w:lsdException w:name="List Continue 2" w:semiHidden="1" w:unhideWhenUsed="1"/>
+    <w:lsdException w:name="List Continue 3" w:semiHidden="1" w:unhideWhenUsed="1"/>
+    <w:lsdException w:name="List Continue 4" w:semiHidden="1" w:unhideWhenUsed="1"/>
+    <w:lsdException w:name="List Continue 5" w:semiHidden="1" w:unhideWhenUsed="1"/>
+    <w:lsdException w:name="Message Header" w:semiHidden="1" w:unhideWhenUsed="1"/>
+    <w:lsdException w:name="Subtitle" w:uiPriority="11" w:qFormat="1"/>
+    <w:lsdException w:name="Salutation" w:semiHidden="1" w:unhideWhenUsed="1"/>
+    <w:lsdException w:name="Date" w:semiHidden="1" w:unhideWhenUsed="1"/>
+    <w:lsdException w:name="Body Text First Indent" w:semiHidden="1" w:unhideWhenUsed="1"/>
+    <w:lsdException w:name="Body Text First Indent 2" w:semiHidden="1" w:unhideWhenUsed="1"/>
+    <w:lsdException w:name="Note Heading" w:semiHidden="1" w:unhideWhenUsed="1"/>
+    <w:lsdException w:name="Body Text 2" w:semiHidden="1" w:unhideWhenUsed="1"/>
+    <w:lsdException w:name="Body Text 3" w:semiHidden="1" w:unhideWhenUsed="1"/>
+    <w:lsdException w:name="Body Text Indent 2" w:semiHidden="1" w:unhideWhenUsed="1"/>
+    <w:lsdException w:name="Body Text Indent 3" w:semiHidden="1" w:unhideWhenUsed="1"/>
+    <w:lsdException w:name="Block Text" w:semiHidden="1" w:unhideWhenUsed="1"/>
+    <w:lsdException w:name="Hyperlink" w:semiHidden="1" w:unhideWhenUsed="1"/>
+    <w:lsdException w:name="FollowedHyperlink" w:semiHidden="1" w:unhideWhenUsed="1"/>
+    <w:lsdException w:name="Strong" w:uiPriority="22" w:qFormat="1"/>
+    <w:lsdException w:name="Emphasis" w:uiPriority="20" w:qFormat="1"/>
+    <w:lsdException w:name="Document Map" w:semiHidden="1" w:unhideWhenUsed="1"/>
+    <w:lsdException w:name="Plain Text" w:semiHidden="1" w:unhideWhenUsed="1"/>
+    <w:lsdException w:name="E-mail Signature" w:semiHidden="1" w:unhideWhenUsed="1"/>
+    <w:lsdException w:name="HTML Top of Form" w:semiHidden="1" w:unhideWhenUsed="1"/>
+    <w:lsdException w:name="HTML Bottom of Form" w:semiHidden="1" w:unhideWhenUsed="1"/>
+    <w:lsdException w:name="Normal (Web)" w:semiHidden="1" w:unhideWhenUsed="1"/>
+    <w:lsdException w:name="HTML Acronym" w:semiHidden="1" w:unhideWhenUsed="1"/>
+    <w:lsdException w:name="HTML Address" w:semiHidden="1" w:unhideWhenUsed="1"/>
+    <w:lsdException w:name="HTML Cite" w:semiHidden="1" w:unhideWhenUsed="1"/>
+    <w:lsdException w:name="HTML Code" w:semiHidden="1" w:unhideWhenUsed="1"/>
+    <w:lsdException w:name="HTML Definition" w:semiHidden="1" w:unhideWhenUsed="1"/>
+    <w:lsdException w:name="HTML Keyboard" w:semiHidden="1" w:unhideWhenUsed="1"/>
+    <w:lsdException w:name="HTML Preformatted" w:semiHidden="1" w:unhideWhenUsed="1"/>
+    <w:lsdException w:name="HTML Sample" w:semiHidden="1" w:unhideWhenUsed="1"/>
+    <w:lsdException w:name="HTML Typewriter" w:semiHidden="1" w:unhideWhenUsed="1"/>
+    <w:lsdException w:name="HTML Variable" w:semiHidden="1" w:unhideWhenUsed="1"/>
+    <w:lsdException w:name="Normal Table" w:semiHidden="1" w:unhideWhenUsed="1"/>
+    <w:lsdException w:name="annotation subject" w:semiHidden="1" w:unhideWhenUsed="1"/>
+    <w:lsdException w:name="No List" w:semiHidden="1" w:unhideWhenUsed="1"/>
+    <w:lsdException w:name="Outline List 1" w:semiHidden="1" w:unhideWhenUsed="1"/>
+    <w:lsdException w:name="Outline List 2" w:semiHidden="1" w:unhideWhenUsed="1"/>
+    <w:lsdException w:name="Outline List 3" w:semiHidden="1" w:unhideWhenUsed="1"/>
+    <w:lsdException w:name="Table Simple 1" w:semiHidden="1" w:unhideWhenUsed="1"/>
+    <w:lsdException w:name="Table Simple 2" w:semiHidden="1" w:unhideWhenUsed="1"/>
+    <w:lsdException w:name="Table Simple 3" w:semiHidden="1" w:unhideWhenUsed="1"/>
+    <w:lsdException w:name="Table Classic 1" w:semiHidden="1" w:unhideWhenUsed="1"/>
+    <w:lsdException w:name="Table Classic 2" w:semiHidden="1" w:unhideWhenUsed="1"/>
+    <w:lsdException w:name="Table Classic 3" w:semiHidden="1" w:unhideWhenUsed="1"/>
+    <w:lsdException w:name="Table Classic 4" w:semiHidden="1" w:unhideWhenUsed="1"/>
+    <w:lsdException w:name="Table Colorful 1" w:semiHidden="1" w:unhideWhenUsed="1"/>
+    <w:lsdException w:name="Table Colorful 2" w:semiHidden="1" w:unhideWhenUsed="1"/>
+    <w:lsdException w:name="Table Colorful 3" w:semiHidden="1" w:unhideWhenUsed="1"/>
+    <w:lsdException w:name="Table Columns 1" w:semiHidden="1" w:unhideWhenUsed="1"/>
+    <w:lsdException w:name="Table Columns 2" w:semiHidden="1" w:unhideWhenUsed="1"/>
+    <w:lsdException w:name="Table Columns 3" w:semiHidden="1" w:unhideWhenUsed="1"/>
+    <w:lsdException w:name="Table Columns 4" w:semiHidden="1" w:unhideWhenUsed="1"/>
+    <w:lsdException w:name="Table Columns 5" w:semiHidden="1" w:unhideWhenUsed="1"/>
+    <w:lsdException w:name="Table Grid 1" w:semiHidden="1" w:unhideWhenUsed="1"/>
+    <w:lsdException w:name="Table Grid 2" w:semiHidden="1" w:unhideWhenUsed="1"/>
+    <w:lsdException w:name="Table Grid 3" w:semiHidden="1" w:unhideWhenUsed="1"/>
+    <w:lsdException w:name="Table Grid 4" w:semiHidden="1" w:unhideWhenUsed="1"/>
+    <w:lsdException w:name="Table Grid 5" w:semiHidden="1" w:unhideWhenUsed="1"/>
+    <w:lsdException w:name="Table Grid 6" w:semiHidden="1" w:unhideWhenUsed="1"/>
+    <w:lsdException w:name="Table Grid 7" w:semiHidden="1" w:unhideWhenUsed="1"/>
+    <w:lsdException w:name="Table Grid 8" w:semiHidden="1" w:unhideWhenUsed="1"/>
+    <w:lsdException w:name="Table List 1" w:semiHidden="1" w:unhideWhenUsed="1"/>
+    <w:lsdException w:name="Table List 2" w:semiHidden="1" w:unhideWhenUsed="1"/>
+    <w:lsdException w:name="Table List 3" w:semiHidden="1" w:unhideWhenUsed="1"/>
+    <w:lsdException w:name="Table List 4" w:semiHidden="1" w:unhideWhenUsed="1"/>
+    <w:lsdException w:name="Table List 5" w:semiHidden="1" w:unhideWhenUsed="1"/>
+    <w:lsdException w:name="Table List 6" w:semiHidden="1" w:unhideWhenUsed="1"/>
+    <w:lsdException w:name="Table List 7" w:semiHidden="1" w:unhideWhenUsed="1"/>
+    <w:lsdException w:name="Table List 8" w:semiHidden="1" w:unhideWhenUsed="1"/>
+    <w:lsdException w:name="Table 3D effects 1" w:semiHidden="1" w:unhideWhenUsed="1"/>
+    <w:lsdException w:name="Table 3D effects 2" w:semiHidden="1" w:unhideWhenUsed="1"/>
+    <w:lsdException w:name="Table 3D effects 3" w:semiHidden="1" w:unhideWhenUsed="1"/>
+    <w:lsdException w:name="Table Contemporary" w:semiHidden="1" w:unhideWhenUsed="1"/>
+    <w:lsdException w:name="Table Elegant" w:semiHidden="1" w:unhideWhenUsed="1"/>
+    <w:lsdException w:name="Table Professional" w:semiHidden="1" w:unhideWhenUsed="1"/>
+    <w:lsdException w:name="Table Subtle 1" w:semiHidden="1" w:unhideWhenUsed="1"/>
+    <w:lsdException w:name="Table Subtle 2" w:semiHidden="1" w:unhideWhenUsed="1"/>
+    <w:lsdException w:name="Table Web 1" w:semiHidden="1" w:unhideWhenUsed="1"/>
+    <w:lsdException w:name="Table Web 2" w:semiHidden="1" w:unhideWhenUsed="1"/>
+    <w:lsdException w:name="Table Web 3" w:semiHidden="1" w:unhideWhenUsed="1"/>
+    <w:lsdException w:name="Balloon Text" w:semiHidden="1" w:unhideWhenUsed="1"/>
+    <w:lsdException w:name="Table Grid" w:uiPriority="59"/>
+    <w:lsdException w:name="Table Theme" w:semiHidden="1" w:unhideWhenUsed="1"/>
+    <w:lsdException w:name="Note Level 1" w:semiHidden="1" w:unhideWhenUsed="1"/>
+    <w:lsdException w:name="Note Level 2" w:semiHidden="1" w:unhideWhenUsed="1"/>
+    <w:lsdException w:name="Note Level 3" w:semiHidden="1" w:unhideWhenUsed="1"/>
+    <w:lsdException w:name="Note Level 4" w:semiHidden="1" w:unhideWhenUsed="1"/>
+    <w:lsdException w:name="Note Level 5" w:semiHidden="1" w:unhideWhenUsed="1"/>
+    <w:lsdException w:name="Note Level 6" w:semiHidden="1" w:unhideWhenUsed="1"/>
+    <w:lsdException w:name="Note Level 7" w:semiHidden="1" w:unhideWhenUsed="1"/>
+    <w:lsdException w:name="Note Level 8" w:semiHidden="1" w:unhideWhenUsed="1"/>
+    <w:lsdException w:name="Note Level 9" w:semiHidden="1" w:unhideWhenUsed="1"/>
+    <w:lsdException w:name="Placeholder Text" w:semiHidden="1"/>
+    <w:lsdException w:name="No Spacing" w:uiPriority="1" w:qFormat="1"/>
+    <w:lsdException w:name="Light Shading" w:uiPriority="60"/>
+    <w:lsdException w:name="Light List" w:uiPriority="61"/>
+    <w:lsdException w:name="Light Grid" w:uiPriority="62"/>
+    <w:lsdException w:name="Medium Shading 1" w:uiPriority="63"/>
+    <w:lsdException w:name="Medium Shading 2" w:uiPriority="64"/>
+    <w:lsdException w:name="Medium List 1" w:uiPriority="65"/>
+    <w:lsdException w:name="Medium List 2" w:uiPriority="66"/>
+    <w:lsdException w:name="Medium Grid 1" w:uiPriority="67"/>
+    <w:lsdException w:name="Medium Grid 2" w:uiPriority="68"/>
+    <w:lsdException w:name="Medium Grid 3" w:uiPriority="69"/>
+    <w:lsdException w:name="Dark List" w:uiPriority="70"/>
+    <w:lsdException w:name="Colorful Shading" w:uiPriority="71"/>
+    <w:lsdException w:name="Colorful List" w:uiPriority="72"/>
+    <w:lsdException w:name="Colorful Grid" w:uiPriority="73"/>
+    <w:lsdException w:name="Light Shading Accent 1" w:uiPriority="60"/>
+    <w:lsdException w:name="Light List Accent 1" w:uiPriority="61"/>
+    <w:lsdException w:name="Light Grid Accent 1" w:uiPriority="62"/>
+    <w:lsdException w:name="Medium Shading 1 Accent 1" w:uiPriority="63"/>
+    <w:lsdException w:name="Medium Shading 2 Accent 1" w:uiPriority="64"/>
+    <w:lsdException w:name="Medium List 1 Accent 1" w:uiPriority="65"/>
+    <w:lsdException w:name="Revision" w:semiHidden="1"/>
+    <w:lsdException w:name="List Paragraph" w:uiPriority="34" w:qFormat="1"/>
+    <w:lsdException w:name="Quote" w:uiPriority="29" w:qFormat="1"/>
+    <w:lsdException w:name="Intense Quote" w:uiPriority="30" w:qFormat="1"/>
+    <w:lsdException w:name="Medium List 2 Accent 1" w:uiPriority="66"/>
+    <w:lsdException w:name="Medium Grid 1 Accent 1" w:uiPriority="67"/>
+    <w:lsdException w:name="Medium Grid 2 Accent 1" w:uiPriority="68"/>
+    <w:lsdException w:name="Medium Grid 3 Accent 1" w:uiPriority="69"/>
+    <w:lsdException w:name="Dark List Accent 1" w:uiPriority="70"/>
+    <w:lsdException w:name="Colorful Shading Accent 1" w:uiPriority="71"/>
+    <w:lsdException w:name="Colorful List Accent 1" w:uiPriority="72"/>
+    <w:lsdException w:name="Colorful Grid Accent 1" w:uiPriority="73"/>
+    <w:lsdException w:name="Light Shading Accent 2" w:uiPriority="60"/>
+    <w:lsdException w:name="Light List Accent 2" w:uiPriority="61"/>
+    <w:lsdException w:name="Light Grid Accent 2" w:uiPriority="62"/>
+    <w:lsdException w:name="Medium Shading 1 Accent 2" w:uiPriority="63"/>
+    <w:lsdException w:name="Medium Shading 2 Accent 2" w:uiPriority="64"/>
+    <w:lsdException w:name="Medium List 1 Accent 2" w:uiPriority="65"/>
+    <w:lsdException w:name="Medium List 2 Accent 2" w:uiPriority="66"/>
+    <w:lsdException w:name="Medium Grid 1 Accent 2" w:uiPriority="67"/>
+    <w:lsdException w:name="Medium Grid 2 Accent 2" w:uiPriority="68"/>
+    <w:lsdException w:name="Medium Grid 3 Accent 2" w:uiPriority="69"/>
+    <w:lsdException w:name="Dark List Accent 2" w:uiPriority="70"/>
+    <w:lsdException w:name="Colorful Shading Accent 2" w:uiPriority="71"/>
+    <w:lsdException w:name="Colorful List Accent 2" w:uiPriority="72"/>
+    <w:lsdException w:name="Colorful Grid Accent 2" w:uiPriority="73"/>
+    <w:lsdException w:name="Light Shading Accent 3" w:uiPriority="60"/>
+    <w:lsdException w:name="Light List Accent 3" w:uiPriority="61"/>
+    <w:lsdException w:name="Light Grid Accent 3" w:uiPriority="62"/>
+    <w:lsdException w:name="Medium Shading 1 Accent 3" w:uiPriority="63"/>
+    <w:lsdException w:name="Medium Shading 2 Accent 3" w:uiPriority="64"/>
+    <w:lsdException w:name="Medium List 1 Accent 3" w:uiPriority="65"/>
+    <w:lsdException w:name="Medium List 2 Accent 3" w:uiPriority="66"/>
+    <w:lsdException w:name="Medium Grid 1 Accent 3" w:uiPriority="67"/>
+    <w:lsdException w:name="Medium Grid 2 Accent 3" w:uiPriority="68"/>
+    <w:lsdException w:name="Medium Grid 3 Accent 3" w:uiPriority="69"/>
+    <w:lsdException w:name="Dark List Accent 3" w:uiPriority="70"/>
+    <w:lsdException w:name="Colorful Shading Accent 3" w:uiPriority="71"/>
+    <w:lsdException w:name="Colorful List Accent 3" w:uiPriority="72"/>
+    <w:lsdException w:name="Colorful Grid Accent 3" w:uiPriority="73"/>
+    <w:lsdException w:name="Light Shading Accent 4" w:uiPriority="60"/>
+    <w:lsdException w:name="Light List Accent 4" w:uiPriority="61"/>
+    <w:lsdException w:name="Light Grid Accent 4" w:uiPriority="62"/>
+    <w:lsdException w:name="Medium Shading 1 Accent 4" w:uiPriority="63"/>
+    <w:lsdException w:name="Medium Shading 2 Accent 4" w:uiPriority="64"/>
+    <w:lsdException w:name="Medium List 1 Accent 4" w:uiPriority="65"/>
+    <w:lsdException w:name="Medium List 2 Accent 4" w:uiPriority="66"/>
+    <w:lsdException w:name="Medium Grid 1 Accent 4" w:uiPriority="67"/>
+    <w:lsdException w:name="Medium Grid 2 Accent 4" w:uiPriority="68"/>
+    <w:lsdException w:name="Medium Grid 3 Accent 4" w:uiPriority="69"/>
+    <w:lsdException w:name="Dark List Accent 4" w:uiPriority="70"/>
+    <w:lsdException w:name="Colorful Shading Accent 4" w:uiPriority="71"/>
+    <w:lsdException w:name="Colorful List Accent 4" w:uiPriority="72"/>
+    <w:lsdException w:name="Colorful Grid Accent 4" w:uiPriority="73"/>
+    <w:lsdException w:name="Light Shading Accent 5" w:uiPriority="60"/>
+    <w:lsdException w:name="Light List Accent 5" w:uiPriority="61"/>
+    <w:lsdException w:name="Light Grid Accent 5" w:uiPriority="62"/>
+    <w:lsdException w:name="Medium Shading 1 Accent 5" w:uiPriority="63"/>
+    <w:lsdException w:name="Medium Shading 2 Accent 5" w:uiPriority="64"/>
+    <w:lsdException w:name="Medium List 1 Accent 5" w:uiPriority="65"/>
+    <w:lsdException w:name="Medium List 2 Accent 5" w:uiPriority="66"/>
+    <w:lsdException w:name="Medium Grid 1 Accent 5" w:uiPriority="67"/>
+    <w:lsdException w:name="Medium Grid 2 Accent 5" w:uiPriority="68"/>
+    <w:lsdException w:name="Medium Grid 3 Accent 5" w:uiPriority="69"/>
+    <w:lsdException w:name="Dark List Accent 5" w:uiPriority="70"/>
+    <w:lsdException w:name="Colorful Shading Accent 5" w:uiPriority="71"/>
+    <w:lsdException w:name="Colorful List Accent 5" w:uiPriority="72"/>
+    <w:lsdException w:name="Colorful Grid Accent 5" w:uiPriority="73"/>
+    <w:lsdException w:name="Light Shading Accent 6" w:uiPriority="60"/>
+    <w:lsdException w:name="Light List Accent 6" w:uiPriority="61"/>
+    <w:lsdException w:name="Light Grid Accent 6" w:uiPriority="62"/>
+    <w:lsdException w:name="Medium Shading 1 Accent 6" w:uiPriority="63"/>
+    <w:lsdException w:name="Medium Shading 2 Accent 6" w:uiPriority="64"/>
+    <w:lsdException w:name="Medium List 1 Accent 6" w:uiPriority="65"/>
+    <w:lsdException w:name="Medium List 2 Accent 6" w:uiPriority="66"/>
+    <w:lsdException w:name="Medium Grid 1 Accent 6" w:uiPriority="67"/>
+    <w:lsdException w:name="Medium Grid 2 Accent 6" w:uiPriority="68"/>
+    <w:lsdException w:name="Medium Grid 3 Accent 6" w:uiPriority="69"/>
+    <w:lsdException w:name="Dark List Accent 6" w:uiPriority="70"/>
+    <w:lsdException w:name="Colorful Shading Accent 6" w:uiPriority="71"/>
+    <w:lsdException w:name="Colorful List Accent 6" w:uiPriority="72"/>
+    <w:lsdException w:name="Colorful Grid Accent 6" w:uiPriority="73"/>
+    <w:lsdException w:name="Subtle Emphasis" w:uiPriority="19" w:qFormat="1"/>
+    <w:lsdException w:name="Intense Emphasis" w:uiPriority="21" w:qFormat="1"/>
+    <w:lsdException w:name="Subtle Reference" w:uiPriority="31" w:qFormat="1"/>
+    <w:lsdException w:name="Intense Reference" w:uiPriority="32" w:qFormat="1"/>
+    <w:lsdException w:name="Book Title" w:uiPriority="33" w:qFormat="1"/>
+    <w:lsdException w:name="Bibliography" w:semiHidden="1" w:uiPriority="37" w:unhideWhenUsed="1"/>
+    <w:lsdException w:name="TOC Heading" w:semiHidden="1" w:uiPriority="39" w:unhideWhenUsed="1" w:qFormat="1"/>
+    <w:lsdException w:name="Plain Table 1" w:uiPriority="41"/>
+    <w:lsdException w:name="Plain Table 2" w:uiPriority="42"/>
+    <w:lsdException w:name="Plain Table 3" w:uiPriority="43"/>
+    <w:lsdException w:name="Plain Table 4" w:uiPriority="44"/>
+    <w:lsdException w:name="Plain Table 5" w:uiPriority="45"/>
+    <w:lsdException w:name="Grid Table Light" w:uiPriority="40"/>
+    <w:lsdException w:name="Grid Table 1 Light" w:uiPriority="46"/>
+    <w:lsdException w:name="Grid Table 2" w:uiPriority="47"/>
+    <w:lsdException w:name="Grid Table 3" w:uiPriority="48"/>
+    <w:lsdException w:name="Grid Table 4" w:uiPriority="49"/>
+    <w:lsdException w:name="Grid Table 5 Dark" w:uiPriority="50"/>
+    <w:lsdException w:name="Grid Table 6 Colorful" w:uiPriority="51"/>
+    <w:lsdException w:name="Grid Table 7 Colorful" w:uiPriority="52"/>
+    <w:lsdException w:name="Grid Table 1 Light Accent 1" w:uiPriority="46"/>
+    <w:lsdException w:name="Grid Table 2 Accent 1" w:uiPriority="47"/>
+    <w:lsdException w:name="Grid Table 3 Accent 1" w:uiPriority="48"/>
+    <w:lsdException w:name="Grid Table 4 Accent 1" w:uiPriority="49"/>
+    <w:lsdException w:name="Grid Table 5 Dark Accent 1" w:uiPriority="50"/>
+    <w:lsdException w:name="Grid Table 6 Colorful Accent 1" w:uiPriority="51"/>
+    <w:lsdException w:name="Grid Table 7 Colorful Accent 1" w:uiPriority="52"/>
+    <w:lsdException w:name="Grid Table 1 Light Accent 2" w:uiPriority="46"/>
+    <w:lsdException w:name="Grid Table 2 Accent 2" w:uiPriority="47"/>
+    <w:lsdException w:name="Grid Table 3 Accent 2" w:uiPriority="48"/>
+    <w:lsdException w:name="Grid Table 4 Accent 2" w:uiPriority="49"/>
+    <w:lsdException w:name="Grid Table 5 Dark Accent 2" w:uiPriority="50"/>
+    <w:lsdException w:name="Grid Table 6 Colorful Accent 2" w:uiPriority="51"/>
+    <w:lsdException w:name="Grid Table 7 Colorful Accent 2" w:uiPriority="52"/>
+    <w:lsdException w:name="Grid Table 1 Light Accent 3" w:uiPriority="46"/>
+    <w:lsdException w:name="Grid Table 2 Accent 3" w:uiPriority="47"/>
+    <w:lsdException w:name="Grid Table 3 Accent 3" w:uiPriority="48"/>
+    <w:lsdException w:name="Grid Table 4 Accent 3" w:uiPriority="49"/>
+    <w:lsdException w:name="Grid Table 5 Dark Accent 3" w:uiPriority="50"/>
+    <w:lsdException w:name="Grid Table 6 Colorful Accent 3" w:uiPriority="51"/>
+    <w:lsdException w:name="Grid Table 7 Colorful Accent 3" w:uiPriority="52"/>
+    <w:lsdException w:name="Grid Table 1 Light Accent 4" w:uiPriority="46"/>
+    <w:lsdException w:name="Grid Table 2 Accent 4" w:uiPriority="47"/>
+    <w:lsdException w:name="Grid Table 3 Accent 4" w:uiPriority="48"/>
+    <w:lsdException w:name="Grid Table 4 Accent 4" w:uiPriority="49"/>
+    <w:lsdException w:name="Grid Table 5 Dark Accent 4" w:uiPriority="50"/>
+    <w:lsdException w:name="Grid Table 6 Colorful Accent 4" w:uiPriority="51"/>
+    <w:lsdException w:name="Grid Table 7 Colorful Accent 4" w:uiPriority="52"/>
+    <w:lsdException w:name="Grid Table 1 Light Accent 5" w:uiPriority="46"/>
+    <w:lsdException w:name="Grid Table 2 Accent 5" w:uiPriority="47"/>
+    <w:lsdException w:name="Grid Table 3 Accent 5" w:uiPriority="48"/>
+    <w:lsdException w:name="Grid Table 4 Accent 5" w:uiPriority="49"/>
+    <w:lsdException w:name="Grid Table 5 Dark Accent 5" w:uiPriority="50"/>
+    <w:lsdException w:name="Grid Table 6 Colorful Accent 5" w:uiPriority="51"/>
+    <w:lsdException w:name="Grid Table 7 Colorful Accent 5" w:uiPriority="52"/>
+    <w:lsdException w:name="Grid Table 1 Light Accent 6" w:uiPriority="46"/>
+    <w:lsdException w:name="Grid Table 2 Accent 6" w:uiPriority="47"/>
+    <w:lsdException w:name="Grid Table 3 Accent 6" w:uiPriority="48"/>
+    <w:lsdException w:name="Grid Table 4 Accent 6" w:uiPriority="49"/>
+    <w:lsdException w:name="Grid Table 5 Dark Accent 6" w:uiPriority="50"/>
+    <w:lsdException w:name="Grid Table 6 Colorful Accent 6" w:uiPriority="51"/>
+    <w:lsdException w:name="Grid Table 7 Colorful Accent 6" w:uiPriority="52"/>
+    <w:lsdException w:name="List Table 1 Light" w:uiPriority="46"/>
+    <w:lsdException w:name="List Table 2" w:uiPriority="47"/>
+    <w:lsdException w:name="List Table 3" w:uiPriority="48"/>
+    <w:lsdException w:name="List Table 4" w:uiPriority="49"/>
+    <w:lsdException w:name="List Table 5 Dark" w:uiPriority="50"/>
+    <w:lsdException w:name="List Table 6 Colorful" w:uiPriority="51"/>
+    <w:lsdException w:name="List Table 7 Colorful" w:uiPriority="52"/>
+    <w:lsdException w:name="List Table 1 Light Accent 1" w:uiPriority="46"/>
+    <w:lsdException w:name="List Table 2 Accent 1" w:uiPriority="47"/>
+    <w:lsdException w:name="List Table 3 Accent 1" w:uiPriority="48"/>
+    <w:lsdException w:name="List Table 4 Accent 1" w:uiPriority="49"/>
+    <w:lsdException w:name="List Table 5 Dark Accent 1" w:uiPriority="50"/>
+    <w:lsdException w:name="List Table 6 Colorful Accent 1" w:uiPriority="51"/>
+    <w:lsdException w:name="List Table 7 Colorful Accent 1" w:uiPriority="52"/>
+    <w:lsdException w:name="List Table 1 Light Accent 2" w:uiPriority="46"/>
+    <w:lsdException w:name="List Table 2 Accent 2" w:uiPriority="47"/>
+    <w:lsdException w:name="List Table 3 Accent 2" w:uiPriority="48"/>
+    <w:lsdException w:name="List Table 4 Accent 2" w:uiPriority="49"/>
+    <w:lsdException w:name="List Table 5 Dark Accent 2" w:uiPriority="50"/>
+    <w:lsdException w:name="List Table 6 Colorful Accent 2" w:uiPriority="51"/>
+    <w:lsdException w:name="List Table 7 Colorful Accent 2" w:uiPriority="52"/>
+    <w:lsdException w:name="List Table 1 Light Accent 3" w:uiPriority="46"/>
+    <w:lsdException w:name="List Table 2 Accent 3" w:uiPriority="47"/>
+    <w:lsdException w:name="List Table 3 Accent 3" w:uiPriority="48"/>
+    <w:lsdException w:name="List Table 4 Accent 3" w:uiPriority="49"/>
+    <w:lsdException w:name="List Table 5 Dark Accent 3" w:uiPriority="50"/>
+    <w:lsdException w:name="List Table 6 Colorful Accent 3" w:uiPriority="51"/>
+    <w:lsdException w:name="List Table 7 Colorful Accent 3" w:uiPriority="52"/>
+    <w:lsdException w:name="List Table 1 Light Accent 4" w:uiPriority="46"/>
+    <w:lsdException w:name="List Table 2 Accent 4" w:uiPriority="47"/>
+    <w:lsdException w:name="List Table 3 Accent 4" w:uiPriority="48"/>
+    <w:lsdException w:name="List Table 4 Accent 4" w:uiPriority="49"/>
+    <w:lsdException w:name="List Table 5 Dark Accent 4" w:uiPriority="50"/>
+    <w:lsdException w:name="List Table 6 Colorful Accent 4" w:uiPriority="51"/>
+    <w:lsdException w:name="List Table 7 Colorful Accent 4" w:uiPriority="52"/>
+    <w:lsdException w:name="List Table 1 Light Accent 5" w:uiPriority="46"/>
+    <w:lsdException w:name="List Table 2 Accent 5" w:uiPriority="47"/>
+    <w:lsdException w:name="List Table 3 Accent 5" w:uiPriority="48"/>
+    <w:lsdException w:name="List Table 4 Accent 5" w:uiPriority="49"/>
+    <w:lsdException w:name="List Table 5 Dark Accent 5" w:uiPriority="50"/>
+    <w:lsdException w:name="List Table 6 Colorful Accent 5" w:uiPriority="51"/>
+    <w:lsdException w:name="List Table 7 Colorful Accent 5" w:uiPriority="52"/>
+    <w:lsdException w:name="List Table 1 Light Accent 6" w:uiPriority="46"/>
+    <w:lsdException w:name="List Table 2 Accent 6" w:uiPriority="47"/>
+    <w:lsdException w:name="List Table 3 Accent 6" w:uiPriority="48"/>
+    <w:lsdException w:name="List Table 4 Accent 6" w:uiPriority="49"/>
+    <w:lsdException w:name="List Table 5 Dark Accent 6" w:uiPriority="50"/>
+    <w:lsdException w:name="List Table 6 Colorful Accent 6" w:uiPriority="51"/>
+    <w:lsdException w:name="List Table 7 Colorful Accent 6" w:uiPriority="52"/>
+    <w:lsdException w:name="Mention" w:semiHidden="1" w:unhideWhenUsed="1"/>
+    <w:lsdException w:name="Smart Hyperlink" w:semiHidden="1" w:unhideWhenUsed="1"/>
   </w:latentStyles>
   <w:style w:type="paragraph" w:default="1" w:styleId="a">
     <w:name w:val="Normal"/>
@@ -3201,7 +3654,6 @@
     <w:uiPriority w:val="99"/>
     <w:semiHidden/>
     <w:unhideWhenUsed/>
-    <w:qFormat/>
     <w:tblPr>
       <w:tblInd w:w="0" w:type="dxa"/>
       <w:tblCellMar>
@@ -3221,7 +3673,7 @@
   <w:style w:type="paragraph" w:styleId="a3">
     <w:name w:val="header"/>
     <w:basedOn w:val="a"/>
-    <w:link w:val="Char"/>
+    <w:link w:val="a4"/>
     <w:uiPriority w:val="99"/>
     <w:semiHidden/>
     <w:unhideWhenUsed/>
@@ -3242,8 +3694,8 @@
       <w:szCs w:val="18"/>
     </w:rPr>
   </w:style>
-  <w:style w:type="character" w:customStyle="1" w:styleId="Char">
-    <w:name w:val="页眉 Char"/>
+  <w:style w:type="character" w:customStyle="1" w:styleId="a4">
+    <w:name w:val="页眉字符"/>
     <w:basedOn w:val="a0"/>
     <w:link w:val="a3"/>
     <w:uiPriority w:val="99"/>
@@ -3254,10 +3706,10 @@
       <w:szCs w:val="18"/>
     </w:rPr>
   </w:style>
-  <w:style w:type="paragraph" w:styleId="a4">
+  <w:style w:type="paragraph" w:styleId="a5">
     <w:name w:val="footer"/>
     <w:basedOn w:val="a"/>
-    <w:link w:val="Char0"/>
+    <w:link w:val="a6"/>
     <w:uiPriority w:val="99"/>
     <w:semiHidden/>
     <w:unhideWhenUsed/>
@@ -3275,10 +3727,10 @@
       <w:szCs w:val="18"/>
     </w:rPr>
   </w:style>
-  <w:style w:type="character" w:customStyle="1" w:styleId="Char0">
-    <w:name w:val="页脚 Char"/>
+  <w:style w:type="character" w:customStyle="1" w:styleId="a6">
+    <w:name w:val="页脚字符"/>
     <w:basedOn w:val="a0"/>
-    <w:link w:val="a4"/>
+    <w:link w:val="a5"/>
     <w:uiPriority w:val="99"/>
     <w:semiHidden/>
     <w:rsid w:val="005C6149"/>
@@ -3287,7 +3739,7 @@
       <w:szCs w:val="18"/>
     </w:rPr>
   </w:style>
-  <w:style w:type="paragraph" w:styleId="a5">
+  <w:style w:type="paragraph" w:styleId="a7">
     <w:name w:val="List Paragraph"/>
     <w:basedOn w:val="a"/>
     <w:uiPriority w:val="34"/>
@@ -3297,11 +3749,11 @@
       <w:ind w:firstLineChars="200" w:firstLine="420"/>
     </w:pPr>
   </w:style>
-  <w:style w:type="paragraph" w:styleId="a6">
+  <w:style w:type="paragraph" w:styleId="a8">
     <w:name w:val="Date"/>
     <w:basedOn w:val="a"/>
     <w:next w:val="a"/>
-    <w:link w:val="Char1"/>
+    <w:link w:val="a9"/>
     <w:uiPriority w:val="99"/>
     <w:semiHidden/>
     <w:unhideWhenUsed/>
@@ -3310,10 +3762,10 @@
       <w:ind w:leftChars="2500" w:left="100"/>
     </w:pPr>
   </w:style>
-  <w:style w:type="character" w:customStyle="1" w:styleId="Char1">
-    <w:name w:val="日期 Char"/>
+  <w:style w:type="character" w:customStyle="1" w:styleId="a9">
+    <w:name w:val="日期字符"/>
     <w:basedOn w:val="a0"/>
-    <w:link w:val="a6"/>
+    <w:link w:val="a8"/>
     <w:uiPriority w:val="99"/>
     <w:semiHidden/>
     <w:rsid w:val="00B37CF8"/>

</xml_diff>

<commit_message>
on Mac 2017/7/21 23:42
</commit_message>
<xml_diff>
--- a/日志文档/工作日志.docx
+++ b/日志文档/工作日志.docx
@@ -3586,32 +3586,189 @@
         </w:rPr>
         <w:t>没有完成</w:t>
       </w:r>
+      <w:r>
+        <w:rPr>
+          <w:rFonts w:hint="eastAsia"/>
+          <w:sz w:val="24"/>
+          <w:szCs w:val="24"/>
+        </w:rPr>
+        <w:t>)</w:t>
+      </w:r>
+    </w:p>
+    <w:p>
+      <w:pPr>
+        <w:rPr>
+          <w:sz w:val="24"/>
+          <w:szCs w:val="24"/>
+        </w:rPr>
+      </w:pPr>
+      <w:r>
+        <w:rPr>
+          <w:rFonts w:hint="eastAsia"/>
+          <w:sz w:val="24"/>
+          <w:szCs w:val="24"/>
+        </w:rPr>
+        <w:t>还要剪切拷贝粘贴</w:t>
+      </w:r>
+      <w:r>
+        <w:rPr>
+          <w:rFonts w:hint="eastAsia"/>
+          <w:sz w:val="24"/>
+          <w:szCs w:val="24"/>
+        </w:rPr>
+        <w:t xml:space="preserve"> </w:t>
+      </w:r>
+      <w:r>
+        <w:rPr>
+          <w:rFonts w:hint="eastAsia"/>
+          <w:sz w:val="24"/>
+          <w:szCs w:val="24"/>
+        </w:rPr>
+        <w:t xml:space="preserve"> </w:t>
+      </w:r>
+      <w:r>
+        <w:rPr>
+          <w:rFonts w:hint="eastAsia"/>
+          <w:sz w:val="24"/>
+          <w:szCs w:val="24"/>
+        </w:rPr>
+        <w:t>包含右键部分</w:t>
+      </w:r>
+      <w:r>
+        <w:rPr>
+          <w:rFonts w:hint="eastAsia"/>
+          <w:sz w:val="24"/>
+          <w:szCs w:val="24"/>
+        </w:rPr>
+        <w:t xml:space="preserve">7.16 </w:t>
+      </w:r>
+      <w:r>
+        <w:rPr>
+          <w:rFonts w:hint="eastAsia"/>
+          <w:sz w:val="24"/>
+          <w:szCs w:val="24"/>
+        </w:rPr>
+        <w:t>（</w:t>
+      </w:r>
+      <w:r>
+        <w:rPr>
+          <w:rFonts w:hint="eastAsia"/>
+          <w:color w:val="FF0000"/>
+          <w:sz w:val="24"/>
+          <w:szCs w:val="24"/>
+        </w:rPr>
+        <w:t>完成</w:t>
+      </w:r>
+      <w:r>
+        <w:rPr>
+          <w:rFonts w:hint="eastAsia"/>
+          <w:sz w:val="24"/>
+          <w:szCs w:val="24"/>
+        </w:rPr>
+        <w:t>）</w:t>
+      </w:r>
+    </w:p>
+    <w:p>
+      <w:pPr>
+        <w:rPr>
+          <w:sz w:val="24"/>
+          <w:szCs w:val="24"/>
+        </w:rPr>
+      </w:pPr>
+      <w:r>
+        <w:rPr>
+          <w:sz w:val="24"/>
+          <w:szCs w:val="24"/>
+        </w:rPr>
+        <w:t>U</w:t>
+      </w:r>
+      <w:r>
+        <w:rPr>
+          <w:rFonts w:hint="eastAsia"/>
+          <w:sz w:val="24"/>
+          <w:szCs w:val="24"/>
+        </w:rPr>
+        <w:t>ndo redo</w:t>
+      </w:r>
       <w:bookmarkStart w:id="0" w:name="_GoBack"/>
       <w:bookmarkEnd w:id="0"/>
-      <w:r>
-        <w:rPr>
-          <w:rFonts w:hint="eastAsia"/>
-          <w:sz w:val="24"/>
-          <w:szCs w:val="24"/>
-        </w:rPr>
-        <w:t>)</w:t>
-      </w:r>
-    </w:p>
-    <w:p>
-      <w:pPr>
-        <w:rPr>
-          <w:sz w:val="24"/>
-          <w:szCs w:val="24"/>
-        </w:rPr>
-      </w:pPr>
-      <w:r>
-        <w:rPr>
-          <w:rFonts w:hint="eastAsia"/>
-          <w:sz w:val="24"/>
-          <w:szCs w:val="24"/>
-        </w:rPr>
-        <w:t>还要剪切拷贝粘贴</w:t>
-      </w:r>
+    </w:p>
+    <w:p>
+      <w:pPr>
+        <w:rPr>
+          <w:rFonts w:hint="eastAsia"/>
+          <w:sz w:val="24"/>
+          <w:szCs w:val="24"/>
+        </w:rPr>
+      </w:pPr>
+      <w:r>
+        <w:rPr>
+          <w:rFonts w:hint="eastAsia"/>
+          <w:sz w:val="24"/>
+          <w:szCs w:val="24"/>
+        </w:rPr>
+        <w:t>新建，打开，删除代码还要整合是否修改和保存的问题</w:t>
+      </w:r>
+    </w:p>
+    <w:p>
+      <w:pPr>
+        <w:rPr>
+          <w:rFonts w:hint="eastAsia"/>
+          <w:sz w:val="24"/>
+          <w:szCs w:val="24"/>
+        </w:rPr>
+      </w:pPr>
+      <w:r>
+        <w:rPr>
+          <w:rFonts w:hint="eastAsia"/>
+          <w:sz w:val="24"/>
+          <w:szCs w:val="24"/>
+        </w:rPr>
+        <w:t>(</w:t>
+      </w:r>
+      <w:r>
+        <w:rPr>
+          <w:rFonts w:hint="eastAsia"/>
+          <w:color w:val="FF0000"/>
+          <w:sz w:val="24"/>
+          <w:szCs w:val="24"/>
+        </w:rPr>
+        <w:t>基本完成</w:t>
+      </w:r>
+      <w:r>
+        <w:rPr>
+          <w:rFonts w:hint="eastAsia"/>
+          <w:sz w:val="24"/>
+          <w:szCs w:val="24"/>
+        </w:rPr>
+        <w:t>)  mac</w:t>
+      </w:r>
+      <w:r>
+        <w:rPr>
+          <w:rFonts w:hint="eastAsia"/>
+          <w:sz w:val="24"/>
+          <w:szCs w:val="24"/>
+        </w:rPr>
+        <w:t>系统环境变量</w:t>
+      </w:r>
+      <w:r>
+        <w:rPr>
+          <w:rFonts w:hint="eastAsia"/>
+          <w:sz w:val="24"/>
+          <w:szCs w:val="24"/>
+        </w:rPr>
+        <w:t>/</w:t>
+      </w:r>
+      <w:proofErr w:type="spellStart"/>
+      <w:r>
+        <w:rPr>
+          <w:rFonts w:hint="eastAsia"/>
+          <w:sz w:val="24"/>
+          <w:szCs w:val="24"/>
+        </w:rPr>
+        <w:t>addObj</w:t>
+      </w:r>
+      <w:proofErr w:type="spellEnd"/>
       <w:r>
         <w:rPr>
           <w:rFonts w:hint="eastAsia"/>
@@ -3626,6 +3783,30 @@
           <w:sz w:val="24"/>
           <w:szCs w:val="24"/>
         </w:rPr>
+        <w:t>返回</w:t>
+      </w:r>
+    </w:p>
+    <w:p>
+      <w:pPr>
+        <w:rPr>
+          <w:sz w:val="24"/>
+          <w:szCs w:val="24"/>
+        </w:rPr>
+      </w:pPr>
+      <w:r>
+        <w:rPr>
+          <w:rFonts w:hint="eastAsia"/>
+          <w:sz w:val="24"/>
+          <w:szCs w:val="24"/>
+        </w:rPr>
+        <w:t>各种图元存储之后</w:t>
+      </w:r>
+      <w:r>
+        <w:rPr>
+          <w:rFonts w:hint="eastAsia"/>
+          <w:sz w:val="24"/>
+          <w:szCs w:val="24"/>
+        </w:rPr>
         <w:t xml:space="preserve"> </w:t>
       </w:r>
       <w:r>
@@ -3634,79 +3815,23 @@
           <w:sz w:val="24"/>
           <w:szCs w:val="24"/>
         </w:rPr>
-        <w:t>包含右键部分</w:t>
-      </w:r>
-      <w:r>
-        <w:rPr>
-          <w:rFonts w:hint="eastAsia"/>
-          <w:sz w:val="24"/>
-          <w:szCs w:val="24"/>
-        </w:rPr>
-        <w:t xml:space="preserve">7.16 </w:t>
-      </w:r>
-      <w:r>
-        <w:rPr>
-          <w:rFonts w:hint="eastAsia"/>
-          <w:sz w:val="24"/>
-          <w:szCs w:val="24"/>
-        </w:rPr>
-        <w:t>（</w:t>
-      </w:r>
-      <w:r>
-        <w:rPr>
-          <w:rFonts w:hint="eastAsia"/>
-          <w:color w:val="FF0000"/>
-          <w:sz w:val="24"/>
-          <w:szCs w:val="24"/>
-        </w:rPr>
-        <w:t>完成</w:t>
-      </w:r>
-      <w:r>
-        <w:rPr>
-          <w:rFonts w:hint="eastAsia"/>
-          <w:sz w:val="24"/>
-          <w:szCs w:val="24"/>
-        </w:rPr>
-        <w:t>）</w:t>
-      </w:r>
-    </w:p>
-    <w:p>
-      <w:pPr>
-        <w:rPr>
-          <w:sz w:val="24"/>
-          <w:szCs w:val="24"/>
-        </w:rPr>
-      </w:pPr>
-      <w:r>
-        <w:rPr>
-          <w:sz w:val="24"/>
-          <w:szCs w:val="24"/>
-        </w:rPr>
-        <w:t>U</w:t>
-      </w:r>
-      <w:r>
-        <w:rPr>
-          <w:rFonts w:hint="eastAsia"/>
-          <w:sz w:val="24"/>
-          <w:szCs w:val="24"/>
-        </w:rPr>
-        <w:t>ndo redo</w:t>
-      </w:r>
-    </w:p>
-    <w:p>
-      <w:pPr>
-        <w:rPr>
-          <w:sz w:val="24"/>
-          <w:szCs w:val="24"/>
-        </w:rPr>
-      </w:pPr>
-      <w:r>
-        <w:rPr>
-          <w:rFonts w:hint="eastAsia"/>
-          <w:sz w:val="24"/>
-          <w:szCs w:val="24"/>
-        </w:rPr>
-        <w:t>新建，打开，删除代码还要整合是否修改和保存的问题</w:t>
+        <w:t>再打开显示</w:t>
+      </w:r>
+      <w:r>
+        <w:rPr>
+          <w:rFonts w:hint="eastAsia"/>
+          <w:sz w:val="24"/>
+          <w:szCs w:val="24"/>
+        </w:rPr>
+        <w:t xml:space="preserve"> </w:t>
+      </w:r>
+      <w:r>
+        <w:rPr>
+          <w:rFonts w:hint="eastAsia"/>
+          <w:sz w:val="24"/>
+          <w:szCs w:val="24"/>
+        </w:rPr>
+        <w:t>发现位置显示不对</w:t>
       </w:r>
     </w:p>
     <w:p>

</xml_diff>

<commit_message>
On Windows 2017/7/22 13:06
</commit_message>
<xml_diff>
--- a/日志文档/工作日志.docx
+++ b/日志文档/工作日志.docx
@@ -1,6 +1,6 @@
 
 <file path=word/document.xml><?xml version="1.0" encoding="utf-8"?>
-<w:document xmlns:wpc="http://schemas.microsoft.com/office/word/2010/wordprocessingCanvas" xmlns:mo="http://schemas.microsoft.com/office/mac/office/2008/main" xmlns:mc="http://schemas.openxmlformats.org/markup-compatibility/2006" xmlns:mv="urn:schemas-microsoft-com:mac:vml" xmlns:o="urn:schemas-microsoft-com:office:office" xmlns:r="http://schemas.openxmlformats.org/officeDocument/2006/relationships" xmlns:m="http://schemas.openxmlformats.org/officeDocument/2006/math" xmlns:v="urn:schemas-microsoft-com:vml" xmlns:wp14="http://schemas.microsoft.com/office/word/2010/wordprocessingDrawing" xmlns:wp="http://schemas.openxmlformats.org/drawingml/2006/wordprocessingDrawing" xmlns:w10="urn:schemas-microsoft-com:office:word" xmlns:w="http://schemas.openxmlformats.org/wordprocessingml/2006/main" xmlns:w14="http://schemas.microsoft.com/office/word/2010/wordml" xmlns:w15="http://schemas.microsoft.com/office/word/2012/wordml" xmlns:wpg="http://schemas.microsoft.com/office/word/2010/wordprocessingGroup" xmlns:wpi="http://schemas.microsoft.com/office/word/2010/wordprocessingInk" xmlns:wne="http://schemas.microsoft.com/office/word/2006/wordml" xmlns:wps="http://schemas.microsoft.com/office/word/2010/wordprocessingShape" mc:Ignorable="w14 w15 wp14">
+<w:document xmlns:ve="http://schemas.openxmlformats.org/markup-compatibility/2006" xmlns:o="urn:schemas-microsoft-com:office:office" xmlns:r="http://schemas.openxmlformats.org/officeDocument/2006/relationships" xmlns:m="http://schemas.openxmlformats.org/officeDocument/2006/math" xmlns:v="urn:schemas-microsoft-com:vml" xmlns:wp="http://schemas.openxmlformats.org/drawingml/2006/wordprocessingDrawing" xmlns:w10="urn:schemas-microsoft-com:office:word" xmlns:w="http://schemas.openxmlformats.org/wordprocessingml/2006/main" xmlns:wne="http://schemas.microsoft.com/office/word/2006/wordml">
   <w:body>
     <w:p>
       <w:pPr>
@@ -20,7 +20,7 @@
     </w:p>
     <w:p>
       <w:pPr>
-        <w:pStyle w:val="a7"/>
+        <w:pStyle w:val="a5"/>
         <w:numPr>
           <w:ilvl w:val="0"/>
           <w:numId w:val="1"/>
@@ -50,7 +50,7 @@
     </w:p>
     <w:p>
       <w:pPr>
-        <w:pStyle w:val="a7"/>
+        <w:pStyle w:val="a5"/>
         <w:ind w:left="360" w:firstLineChars="0" w:firstLine="0"/>
         <w:rPr>
           <w:sz w:val="24"/>
@@ -76,7 +76,7 @@
     </w:p>
     <w:p>
       <w:pPr>
-        <w:pStyle w:val="a7"/>
+        <w:pStyle w:val="a5"/>
         <w:ind w:left="360" w:firstLineChars="0" w:firstLine="0"/>
         <w:rPr>
           <w:sz w:val="24"/>
@@ -150,7 +150,7 @@
     </w:p>
     <w:p>
       <w:pPr>
-        <w:pStyle w:val="a7"/>
+        <w:pStyle w:val="a5"/>
         <w:ind w:left="360" w:firstLineChars="0" w:firstLine="0"/>
         <w:rPr>
           <w:sz w:val="24"/>
@@ -176,7 +176,7 @@
     </w:p>
     <w:p>
       <w:pPr>
-        <w:pStyle w:val="a7"/>
+        <w:pStyle w:val="a5"/>
         <w:ind w:left="360" w:firstLineChars="0" w:firstLine="0"/>
         <w:rPr>
           <w:sz w:val="24"/>
@@ -202,7 +202,7 @@
     </w:p>
     <w:p>
       <w:pPr>
-        <w:pStyle w:val="a7"/>
+        <w:pStyle w:val="a5"/>
         <w:ind w:left="360" w:firstLineChars="0" w:firstLine="0"/>
         <w:rPr>
           <w:sz w:val="24"/>
@@ -252,7 +252,7 @@
     </w:p>
     <w:p>
       <w:pPr>
-        <w:pStyle w:val="a7"/>
+        <w:pStyle w:val="a5"/>
         <w:ind w:left="360" w:firstLineChars="0" w:firstLine="0"/>
         <w:rPr>
           <w:sz w:val="24"/>
@@ -278,7 +278,7 @@
     </w:p>
     <w:p>
       <w:pPr>
-        <w:pStyle w:val="a7"/>
+        <w:pStyle w:val="a5"/>
         <w:ind w:left="360" w:firstLineChars="0" w:firstLine="0"/>
         <w:rPr>
           <w:sz w:val="24"/>
@@ -320,7 +320,7 @@
     </w:p>
     <w:p>
       <w:pPr>
-        <w:pStyle w:val="a7"/>
+        <w:pStyle w:val="a5"/>
         <w:ind w:left="360" w:firstLineChars="0" w:firstLine="0"/>
         <w:rPr>
           <w:sz w:val="24"/>
@@ -338,7 +338,7 @@
     </w:p>
     <w:p>
       <w:pPr>
-        <w:pStyle w:val="a7"/>
+        <w:pStyle w:val="a5"/>
         <w:ind w:left="360" w:firstLineChars="0" w:firstLine="0"/>
         <w:rPr>
           <w:sz w:val="24"/>
@@ -388,27 +388,27 @@
     </w:p>
     <w:p>
       <w:pPr>
-        <w:pStyle w:val="a7"/>
-        <w:ind w:left="360" w:firstLineChars="0" w:firstLine="0"/>
-        <w:rPr>
-          <w:sz w:val="24"/>
-          <w:szCs w:val="24"/>
-        </w:rPr>
-      </w:pPr>
-    </w:p>
-    <w:p>
-      <w:pPr>
-        <w:pStyle w:val="a7"/>
-        <w:ind w:left="360" w:firstLineChars="0" w:firstLine="0"/>
-        <w:rPr>
-          <w:sz w:val="24"/>
-          <w:szCs w:val="24"/>
-        </w:rPr>
-      </w:pPr>
-    </w:p>
-    <w:p>
-      <w:pPr>
-        <w:pStyle w:val="a7"/>
+        <w:pStyle w:val="a5"/>
+        <w:ind w:left="360" w:firstLineChars="0" w:firstLine="0"/>
+        <w:rPr>
+          <w:sz w:val="24"/>
+          <w:szCs w:val="24"/>
+        </w:rPr>
+      </w:pPr>
+    </w:p>
+    <w:p>
+      <w:pPr>
+        <w:pStyle w:val="a5"/>
+        <w:ind w:left="360" w:firstLineChars="0" w:firstLine="0"/>
+        <w:rPr>
+          <w:sz w:val="24"/>
+          <w:szCs w:val="24"/>
+        </w:rPr>
+      </w:pPr>
+    </w:p>
+    <w:p>
+      <w:pPr>
+        <w:pStyle w:val="a5"/>
         <w:ind w:left="360" w:firstLineChars="0" w:firstLine="0"/>
         <w:rPr>
           <w:sz w:val="24"/>
@@ -466,7 +466,7 @@
     </w:p>
     <w:p>
       <w:pPr>
-        <w:pStyle w:val="a7"/>
+        <w:pStyle w:val="a5"/>
         <w:ind w:left="360" w:firstLineChars="0" w:firstLine="0"/>
         <w:rPr>
           <w:sz w:val="24"/>
@@ -484,14 +484,13 @@
     </w:p>
     <w:p>
       <w:pPr>
-        <w:pStyle w:val="a7"/>
-        <w:ind w:left="360" w:firstLineChars="0" w:firstLine="0"/>
-        <w:rPr>
-          <w:sz w:val="24"/>
-          <w:szCs w:val="24"/>
-        </w:rPr>
-      </w:pPr>
-      <w:proofErr w:type="spellStart"/>
+        <w:pStyle w:val="a5"/>
+        <w:ind w:left="360" w:firstLineChars="0" w:firstLine="0"/>
+        <w:rPr>
+          <w:sz w:val="24"/>
+          <w:szCs w:val="24"/>
+        </w:rPr>
+      </w:pPr>
       <w:r>
         <w:rPr>
           <w:rFonts w:hint="eastAsia"/>
@@ -500,7 +499,6 @@
         </w:rPr>
         <w:t>objID</w:t>
       </w:r>
-      <w:proofErr w:type="spellEnd"/>
       <w:r>
         <w:rPr>
           <w:rFonts w:hint="eastAsia"/>
@@ -512,17 +510,17 @@
     </w:p>
     <w:p>
       <w:pPr>
-        <w:pStyle w:val="a7"/>
-        <w:ind w:left="360" w:firstLineChars="0" w:firstLine="0"/>
-        <w:rPr>
-          <w:sz w:val="24"/>
-          <w:szCs w:val="24"/>
-        </w:rPr>
-      </w:pPr>
-    </w:p>
-    <w:p>
-      <w:pPr>
-        <w:pStyle w:val="a7"/>
+        <w:pStyle w:val="a5"/>
+        <w:ind w:left="360" w:firstLineChars="0" w:firstLine="0"/>
+        <w:rPr>
+          <w:sz w:val="24"/>
+          <w:szCs w:val="24"/>
+        </w:rPr>
+      </w:pPr>
+    </w:p>
+    <w:p>
+      <w:pPr>
+        <w:pStyle w:val="a5"/>
         <w:ind w:left="360" w:firstLineChars="0" w:firstLine="0"/>
         <w:rPr>
           <w:sz w:val="24"/>
@@ -540,17 +538,17 @@
     </w:p>
     <w:p>
       <w:pPr>
-        <w:pStyle w:val="a7"/>
-        <w:ind w:left="360" w:firstLineChars="0" w:firstLine="0"/>
-        <w:rPr>
-          <w:sz w:val="24"/>
-          <w:szCs w:val="24"/>
-        </w:rPr>
-      </w:pPr>
-    </w:p>
-    <w:p>
-      <w:pPr>
-        <w:pStyle w:val="a7"/>
+        <w:pStyle w:val="a5"/>
+        <w:ind w:left="360" w:firstLineChars="0" w:firstLine="0"/>
+        <w:rPr>
+          <w:sz w:val="24"/>
+          <w:szCs w:val="24"/>
+        </w:rPr>
+      </w:pPr>
+    </w:p>
+    <w:p>
+      <w:pPr>
+        <w:pStyle w:val="a5"/>
         <w:ind w:left="360" w:firstLineChars="0" w:firstLine="0"/>
         <w:rPr>
           <w:sz w:val="24"/>
@@ -576,7 +574,7 @@
     </w:p>
     <w:p>
       <w:pPr>
-        <w:pStyle w:val="a7"/>
+        <w:pStyle w:val="a5"/>
         <w:ind w:left="360" w:firstLineChars="0" w:firstLine="0"/>
         <w:rPr>
           <w:sz w:val="24"/>
@@ -594,27 +592,27 @@
     </w:p>
     <w:p>
       <w:pPr>
-        <w:pStyle w:val="a7"/>
-        <w:ind w:left="360" w:firstLineChars="0" w:firstLine="0"/>
-        <w:rPr>
-          <w:sz w:val="24"/>
-          <w:szCs w:val="24"/>
-        </w:rPr>
-      </w:pPr>
-    </w:p>
-    <w:p>
-      <w:pPr>
-        <w:pStyle w:val="a7"/>
-        <w:ind w:left="360" w:firstLineChars="0" w:firstLine="0"/>
-        <w:rPr>
-          <w:sz w:val="24"/>
-          <w:szCs w:val="24"/>
-        </w:rPr>
-      </w:pPr>
-    </w:p>
-    <w:p>
-      <w:pPr>
-        <w:pStyle w:val="a7"/>
+        <w:pStyle w:val="a5"/>
+        <w:ind w:left="360" w:firstLineChars="0" w:firstLine="0"/>
+        <w:rPr>
+          <w:sz w:val="24"/>
+          <w:szCs w:val="24"/>
+        </w:rPr>
+      </w:pPr>
+    </w:p>
+    <w:p>
+      <w:pPr>
+        <w:pStyle w:val="a5"/>
+        <w:ind w:left="360" w:firstLineChars="0" w:firstLine="0"/>
+        <w:rPr>
+          <w:sz w:val="24"/>
+          <w:szCs w:val="24"/>
+        </w:rPr>
+      </w:pPr>
+    </w:p>
+    <w:p>
+      <w:pPr>
+        <w:pStyle w:val="a5"/>
         <w:ind w:left="360" w:firstLineChars="0" w:firstLine="0"/>
         <w:rPr>
           <w:sz w:val="24"/>
@@ -640,17 +638,17 @@
     </w:p>
     <w:p>
       <w:pPr>
-        <w:pStyle w:val="a7"/>
-        <w:ind w:left="360" w:firstLineChars="0" w:firstLine="0"/>
-        <w:rPr>
-          <w:sz w:val="24"/>
-          <w:szCs w:val="24"/>
-        </w:rPr>
-      </w:pPr>
-    </w:p>
-    <w:p>
-      <w:pPr>
-        <w:pStyle w:val="a7"/>
+        <w:pStyle w:val="a5"/>
+        <w:ind w:left="360" w:firstLineChars="0" w:firstLine="0"/>
+        <w:rPr>
+          <w:sz w:val="24"/>
+          <w:szCs w:val="24"/>
+        </w:rPr>
+      </w:pPr>
+    </w:p>
+    <w:p>
+      <w:pPr>
+        <w:pStyle w:val="a5"/>
         <w:ind w:left="360" w:firstLineChars="0" w:firstLine="0"/>
         <w:rPr>
           <w:sz w:val="24"/>
@@ -668,7 +666,7 @@
     </w:p>
     <w:p>
       <w:pPr>
-        <w:pStyle w:val="a7"/>
+        <w:pStyle w:val="a5"/>
         <w:ind w:left="360" w:firstLineChars="0" w:firstLine="0"/>
         <w:rPr>
           <w:sz w:val="24"/>
@@ -710,37 +708,37 @@
     </w:p>
     <w:p>
       <w:pPr>
-        <w:pStyle w:val="a7"/>
-        <w:ind w:left="360" w:firstLineChars="0" w:firstLine="0"/>
-        <w:rPr>
-          <w:sz w:val="24"/>
-          <w:szCs w:val="24"/>
-        </w:rPr>
-      </w:pPr>
-    </w:p>
-    <w:p>
-      <w:pPr>
-        <w:pStyle w:val="a7"/>
-        <w:ind w:left="360" w:firstLineChars="0" w:firstLine="0"/>
-        <w:rPr>
-          <w:sz w:val="24"/>
-          <w:szCs w:val="24"/>
-        </w:rPr>
-      </w:pPr>
-    </w:p>
-    <w:p>
-      <w:pPr>
-        <w:pStyle w:val="a7"/>
-        <w:ind w:left="360" w:firstLineChars="0" w:firstLine="0"/>
-        <w:rPr>
-          <w:sz w:val="24"/>
-          <w:szCs w:val="24"/>
-        </w:rPr>
-      </w:pPr>
-    </w:p>
-    <w:p>
-      <w:pPr>
-        <w:pStyle w:val="a7"/>
+        <w:pStyle w:val="a5"/>
+        <w:ind w:left="360" w:firstLineChars="0" w:firstLine="0"/>
+        <w:rPr>
+          <w:sz w:val="24"/>
+          <w:szCs w:val="24"/>
+        </w:rPr>
+      </w:pPr>
+    </w:p>
+    <w:p>
+      <w:pPr>
+        <w:pStyle w:val="a5"/>
+        <w:ind w:left="360" w:firstLineChars="0" w:firstLine="0"/>
+        <w:rPr>
+          <w:sz w:val="24"/>
+          <w:szCs w:val="24"/>
+        </w:rPr>
+      </w:pPr>
+    </w:p>
+    <w:p>
+      <w:pPr>
+        <w:pStyle w:val="a5"/>
+        <w:ind w:left="360" w:firstLineChars="0" w:firstLine="0"/>
+        <w:rPr>
+          <w:sz w:val="24"/>
+          <w:szCs w:val="24"/>
+        </w:rPr>
+      </w:pPr>
+    </w:p>
+    <w:p>
+      <w:pPr>
+        <w:pStyle w:val="a5"/>
         <w:ind w:left="360" w:firstLineChars="0" w:firstLine="0"/>
         <w:rPr>
           <w:sz w:val="24"/>
@@ -782,7 +780,7 @@
     </w:p>
     <w:p>
       <w:pPr>
-        <w:pStyle w:val="a7"/>
+        <w:pStyle w:val="a5"/>
         <w:ind w:left="360" w:firstLineChars="0" w:firstLine="0"/>
         <w:rPr>
           <w:sz w:val="24"/>
@@ -800,7 +798,7 @@
     </w:p>
     <w:p>
       <w:pPr>
-        <w:pStyle w:val="a7"/>
+        <w:pStyle w:val="a5"/>
         <w:ind w:left="360" w:firstLineChars="0" w:firstLine="0"/>
         <w:rPr>
           <w:sz w:val="24"/>
@@ -858,87 +856,87 @@
     </w:p>
     <w:p>
       <w:pPr>
-        <w:pStyle w:val="a7"/>
-        <w:ind w:left="360" w:firstLineChars="0" w:firstLine="0"/>
-        <w:rPr>
-          <w:sz w:val="24"/>
-          <w:szCs w:val="24"/>
-        </w:rPr>
-      </w:pPr>
-    </w:p>
-    <w:p>
-      <w:pPr>
-        <w:pStyle w:val="a7"/>
-        <w:ind w:left="360" w:firstLineChars="0" w:firstLine="0"/>
-        <w:rPr>
-          <w:sz w:val="24"/>
-          <w:szCs w:val="24"/>
-        </w:rPr>
-      </w:pPr>
-    </w:p>
-    <w:p>
-      <w:pPr>
-        <w:pStyle w:val="a7"/>
-        <w:ind w:left="360" w:firstLineChars="0" w:firstLine="0"/>
-        <w:rPr>
-          <w:sz w:val="24"/>
-          <w:szCs w:val="24"/>
-        </w:rPr>
-      </w:pPr>
-    </w:p>
-    <w:p>
-      <w:pPr>
-        <w:pStyle w:val="a7"/>
-        <w:ind w:left="360" w:firstLineChars="0" w:firstLine="0"/>
-        <w:rPr>
-          <w:sz w:val="24"/>
-          <w:szCs w:val="24"/>
-        </w:rPr>
-      </w:pPr>
-    </w:p>
-    <w:p>
-      <w:pPr>
-        <w:pStyle w:val="a7"/>
-        <w:ind w:left="360" w:firstLineChars="0" w:firstLine="0"/>
-        <w:rPr>
-          <w:sz w:val="24"/>
-          <w:szCs w:val="24"/>
-        </w:rPr>
-      </w:pPr>
-    </w:p>
-    <w:p>
-      <w:pPr>
-        <w:pStyle w:val="a7"/>
-        <w:ind w:left="360" w:firstLineChars="0" w:firstLine="0"/>
-        <w:rPr>
-          <w:sz w:val="24"/>
-          <w:szCs w:val="24"/>
-        </w:rPr>
-      </w:pPr>
-    </w:p>
-    <w:p>
-      <w:pPr>
-        <w:pStyle w:val="a7"/>
-        <w:ind w:left="360" w:firstLineChars="0" w:firstLine="0"/>
-        <w:rPr>
-          <w:sz w:val="24"/>
-          <w:szCs w:val="24"/>
-        </w:rPr>
-      </w:pPr>
-    </w:p>
-    <w:p>
-      <w:pPr>
-        <w:pStyle w:val="a7"/>
-        <w:ind w:left="360" w:firstLineChars="0" w:firstLine="0"/>
-        <w:rPr>
-          <w:sz w:val="24"/>
-          <w:szCs w:val="24"/>
-        </w:rPr>
-      </w:pPr>
-    </w:p>
-    <w:p>
-      <w:pPr>
-        <w:pStyle w:val="a7"/>
+        <w:pStyle w:val="a5"/>
+        <w:ind w:left="360" w:firstLineChars="0" w:firstLine="0"/>
+        <w:rPr>
+          <w:sz w:val="24"/>
+          <w:szCs w:val="24"/>
+        </w:rPr>
+      </w:pPr>
+    </w:p>
+    <w:p>
+      <w:pPr>
+        <w:pStyle w:val="a5"/>
+        <w:ind w:left="360" w:firstLineChars="0" w:firstLine="0"/>
+        <w:rPr>
+          <w:sz w:val="24"/>
+          <w:szCs w:val="24"/>
+        </w:rPr>
+      </w:pPr>
+    </w:p>
+    <w:p>
+      <w:pPr>
+        <w:pStyle w:val="a5"/>
+        <w:ind w:left="360" w:firstLineChars="0" w:firstLine="0"/>
+        <w:rPr>
+          <w:sz w:val="24"/>
+          <w:szCs w:val="24"/>
+        </w:rPr>
+      </w:pPr>
+    </w:p>
+    <w:p>
+      <w:pPr>
+        <w:pStyle w:val="a5"/>
+        <w:ind w:left="360" w:firstLineChars="0" w:firstLine="0"/>
+        <w:rPr>
+          <w:sz w:val="24"/>
+          <w:szCs w:val="24"/>
+        </w:rPr>
+      </w:pPr>
+    </w:p>
+    <w:p>
+      <w:pPr>
+        <w:pStyle w:val="a5"/>
+        <w:ind w:left="360" w:firstLineChars="0" w:firstLine="0"/>
+        <w:rPr>
+          <w:sz w:val="24"/>
+          <w:szCs w:val="24"/>
+        </w:rPr>
+      </w:pPr>
+    </w:p>
+    <w:p>
+      <w:pPr>
+        <w:pStyle w:val="a5"/>
+        <w:ind w:left="360" w:firstLineChars="0" w:firstLine="0"/>
+        <w:rPr>
+          <w:sz w:val="24"/>
+          <w:szCs w:val="24"/>
+        </w:rPr>
+      </w:pPr>
+    </w:p>
+    <w:p>
+      <w:pPr>
+        <w:pStyle w:val="a5"/>
+        <w:ind w:left="360" w:firstLineChars="0" w:firstLine="0"/>
+        <w:rPr>
+          <w:sz w:val="24"/>
+          <w:szCs w:val="24"/>
+        </w:rPr>
+      </w:pPr>
+    </w:p>
+    <w:p>
+      <w:pPr>
+        <w:pStyle w:val="a5"/>
+        <w:ind w:left="360" w:firstLineChars="0" w:firstLine="0"/>
+        <w:rPr>
+          <w:sz w:val="24"/>
+          <w:szCs w:val="24"/>
+        </w:rPr>
+      </w:pPr>
+    </w:p>
+    <w:p>
+      <w:pPr>
+        <w:pStyle w:val="a5"/>
         <w:ind w:left="360" w:firstLineChars="0" w:firstLine="0"/>
         <w:rPr>
           <w:sz w:val="24"/>
@@ -956,7 +954,7 @@
     </w:p>
     <w:p>
       <w:pPr>
-        <w:pStyle w:val="a7"/>
+        <w:pStyle w:val="a5"/>
         <w:ind w:left="360" w:firstLineChars="0" w:firstLine="0"/>
         <w:rPr>
           <w:sz w:val="24"/>
@@ -974,7 +972,7 @@
     </w:p>
     <w:p>
       <w:pPr>
-        <w:pStyle w:val="a7"/>
+        <w:pStyle w:val="a5"/>
         <w:ind w:left="360" w:firstLineChars="0" w:firstLine="0"/>
         <w:rPr>
           <w:sz w:val="24"/>
@@ -993,17 +991,17 @@
     </w:p>
     <w:p>
       <w:pPr>
-        <w:pStyle w:val="a7"/>
-        <w:ind w:left="360" w:firstLineChars="0" w:firstLine="0"/>
-        <w:rPr>
-          <w:sz w:val="24"/>
-          <w:szCs w:val="24"/>
-        </w:rPr>
-      </w:pPr>
-    </w:p>
-    <w:p>
-      <w:pPr>
-        <w:pStyle w:val="a7"/>
+        <w:pStyle w:val="a5"/>
+        <w:ind w:left="360" w:firstLineChars="0" w:firstLine="0"/>
+        <w:rPr>
+          <w:sz w:val="24"/>
+          <w:szCs w:val="24"/>
+        </w:rPr>
+      </w:pPr>
+    </w:p>
+    <w:p>
+      <w:pPr>
+        <w:pStyle w:val="a5"/>
         <w:ind w:left="360" w:firstLineChars="0" w:firstLine="0"/>
         <w:rPr>
           <w:sz w:val="24"/>
@@ -1021,7 +1019,7 @@
     </w:p>
     <w:p>
       <w:pPr>
-        <w:pStyle w:val="a7"/>
+        <w:pStyle w:val="a5"/>
         <w:ind w:left="360" w:firstLineChars="0" w:firstLine="0"/>
         <w:rPr>
           <w:sz w:val="24"/>
@@ -1036,7 +1034,6 @@
         </w:rPr>
         <w:t>相关操作的类有</w:t>
       </w:r>
-      <w:proofErr w:type="spellStart"/>
       <w:r>
         <w:rPr>
           <w:sz w:val="24"/>
@@ -1044,7 +1041,6 @@
         </w:rPr>
         <w:t>HIconDocument</w:t>
       </w:r>
-      <w:proofErr w:type="spellEnd"/>
       <w:r>
         <w:rPr>
           <w:rFonts w:hint="eastAsia"/>
@@ -1053,7 +1049,6 @@
         </w:rPr>
         <w:t>、</w:t>
       </w:r>
-      <w:proofErr w:type="spellStart"/>
       <w:r>
         <w:rPr>
           <w:sz w:val="24"/>
@@ -1061,7 +1056,6 @@
         </w:rPr>
         <w:t>HIconTemplate</w:t>
       </w:r>
-      <w:proofErr w:type="spellEnd"/>
       <w:r>
         <w:rPr>
           <w:rFonts w:hint="eastAsia"/>
@@ -1070,7 +1064,6 @@
         </w:rPr>
         <w:t>、</w:t>
       </w:r>
-      <w:proofErr w:type="spellStart"/>
       <w:r>
         <w:rPr>
           <w:sz w:val="24"/>
@@ -1078,7 +1071,6 @@
         </w:rPr>
         <w:t>HIconSymbol</w:t>
       </w:r>
-      <w:proofErr w:type="spellEnd"/>
       <w:r>
         <w:rPr>
           <w:rFonts w:hint="eastAsia"/>
@@ -1087,7 +1079,6 @@
         </w:rPr>
         <w:t>、</w:t>
       </w:r>
-      <w:proofErr w:type="spellStart"/>
       <w:r>
         <w:rPr>
           <w:sz w:val="24"/>
@@ -1095,11 +1086,10 @@
         </w:rPr>
         <w:t>HIconShowPattern</w:t>
       </w:r>
-      <w:proofErr w:type="spellEnd"/>
-    </w:p>
-    <w:p>
-      <w:pPr>
-        <w:pStyle w:val="a7"/>
+    </w:p>
+    <w:p>
+      <w:pPr>
+        <w:pStyle w:val="a5"/>
         <w:ind w:left="360" w:firstLineChars="0" w:firstLine="0"/>
         <w:rPr>
           <w:sz w:val="24"/>
@@ -1117,14 +1107,13 @@
     </w:p>
     <w:p>
       <w:pPr>
-        <w:pStyle w:val="a7"/>
-        <w:ind w:left="360" w:firstLineChars="0" w:firstLine="0"/>
-        <w:rPr>
-          <w:sz w:val="24"/>
-          <w:szCs w:val="24"/>
-        </w:rPr>
-      </w:pPr>
-      <w:proofErr w:type="spellStart"/>
+        <w:pStyle w:val="a5"/>
+        <w:ind w:left="360" w:firstLineChars="0" w:firstLine="0"/>
+        <w:rPr>
+          <w:sz w:val="24"/>
+          <w:szCs w:val="24"/>
+        </w:rPr>
+      </w:pPr>
       <w:r>
         <w:rPr>
           <w:sz w:val="24"/>
@@ -1132,7 +1121,6 @@
         </w:rPr>
         <w:t>HIconDocument</w:t>
       </w:r>
-      <w:proofErr w:type="spellEnd"/>
       <w:r>
         <w:rPr>
           <w:rFonts w:hint="eastAsia"/>
@@ -1144,14 +1132,13 @@
     </w:p>
     <w:p>
       <w:pPr>
-        <w:pStyle w:val="a7"/>
-        <w:ind w:left="360" w:firstLineChars="0" w:firstLine="0"/>
-        <w:rPr>
-          <w:sz w:val="24"/>
-          <w:szCs w:val="24"/>
-        </w:rPr>
-      </w:pPr>
-      <w:proofErr w:type="spellStart"/>
+        <w:pStyle w:val="a5"/>
+        <w:ind w:left="360" w:firstLineChars="0" w:firstLine="0"/>
+        <w:rPr>
+          <w:sz w:val="24"/>
+          <w:szCs w:val="24"/>
+        </w:rPr>
+      </w:pPr>
       <w:r>
         <w:rPr>
           <w:sz w:val="24"/>
@@ -1159,7 +1146,6 @@
         </w:rPr>
         <w:t>HIconTemplate</w:t>
       </w:r>
-      <w:proofErr w:type="spellEnd"/>
       <w:r>
         <w:rPr>
           <w:rFonts w:hint="eastAsia"/>
@@ -1168,7 +1154,6 @@
         </w:rPr>
         <w:t>单个图元的所有相关信息，包含显示界面大小，显示界面中点，中心线的绘制等信息，包含单个图元集中信息单元</w:t>
       </w:r>
-      <w:proofErr w:type="spellStart"/>
       <w:r>
         <w:rPr>
           <w:sz w:val="24"/>
@@ -1176,7 +1161,6 @@
         </w:rPr>
         <w:t>HIconSymbol</w:t>
       </w:r>
-      <w:proofErr w:type="spellEnd"/>
       <w:r>
         <w:rPr>
           <w:rFonts w:hint="eastAsia"/>
@@ -1188,14 +1172,13 @@
     </w:p>
     <w:p>
       <w:pPr>
-        <w:pStyle w:val="a7"/>
-        <w:ind w:left="360" w:firstLineChars="0" w:firstLine="0"/>
-        <w:rPr>
-          <w:sz w:val="24"/>
-          <w:szCs w:val="24"/>
-        </w:rPr>
-      </w:pPr>
-      <w:proofErr w:type="spellStart"/>
+        <w:pStyle w:val="a5"/>
+        <w:ind w:left="360" w:firstLineChars="0" w:firstLine="0"/>
+        <w:rPr>
+          <w:sz w:val="24"/>
+          <w:szCs w:val="24"/>
+        </w:rPr>
+      </w:pPr>
       <w:r>
         <w:rPr>
           <w:sz w:val="24"/>
@@ -1203,7 +1186,6 @@
         </w:rPr>
         <w:t>HIconSymbol</w:t>
       </w:r>
-      <w:proofErr w:type="spellEnd"/>
       <w:r>
         <w:rPr>
           <w:rFonts w:hint="eastAsia"/>
@@ -1215,14 +1197,13 @@
     </w:p>
     <w:p>
       <w:pPr>
-        <w:pStyle w:val="a7"/>
-        <w:ind w:left="360" w:firstLineChars="0" w:firstLine="0"/>
-        <w:rPr>
-          <w:sz w:val="24"/>
-          <w:szCs w:val="24"/>
-        </w:rPr>
-      </w:pPr>
-      <w:proofErr w:type="spellStart"/>
+        <w:pStyle w:val="a5"/>
+        <w:ind w:left="360" w:firstLineChars="0" w:firstLine="0"/>
+        <w:rPr>
+          <w:sz w:val="24"/>
+          <w:szCs w:val="24"/>
+        </w:rPr>
+      </w:pPr>
       <w:r>
         <w:rPr>
           <w:sz w:val="24"/>
@@ -1230,7 +1211,6 @@
         </w:rPr>
         <w:t>HIconShowPattern</w:t>
       </w:r>
-      <w:proofErr w:type="spellEnd"/>
       <w:r>
         <w:rPr>
           <w:rFonts w:hint="eastAsia"/>
@@ -1242,7 +1222,7 @@
     </w:p>
     <w:p>
       <w:pPr>
-        <w:pStyle w:val="a7"/>
+        <w:pStyle w:val="a5"/>
         <w:ind w:left="360" w:firstLineChars="0" w:firstLine="0"/>
         <w:rPr>
           <w:sz w:val="24"/>
@@ -1260,27 +1240,27 @@
     </w:p>
     <w:p>
       <w:pPr>
-        <w:pStyle w:val="a7"/>
-        <w:ind w:left="360" w:firstLineChars="0" w:firstLine="0"/>
-        <w:rPr>
-          <w:sz w:val="24"/>
-          <w:szCs w:val="24"/>
-        </w:rPr>
-      </w:pPr>
-    </w:p>
-    <w:p>
-      <w:pPr>
-        <w:pStyle w:val="a7"/>
-        <w:ind w:left="360" w:firstLineChars="0" w:firstLine="0"/>
-        <w:rPr>
-          <w:sz w:val="24"/>
-          <w:szCs w:val="24"/>
-        </w:rPr>
-      </w:pPr>
-    </w:p>
-    <w:p>
-      <w:pPr>
-        <w:pStyle w:val="a7"/>
+        <w:pStyle w:val="a5"/>
+        <w:ind w:left="360" w:firstLineChars="0" w:firstLine="0"/>
+        <w:rPr>
+          <w:sz w:val="24"/>
+          <w:szCs w:val="24"/>
+        </w:rPr>
+      </w:pPr>
+    </w:p>
+    <w:p>
+      <w:pPr>
+        <w:pStyle w:val="a5"/>
+        <w:ind w:left="360" w:firstLineChars="0" w:firstLine="0"/>
+        <w:rPr>
+          <w:sz w:val="24"/>
+          <w:szCs w:val="24"/>
+        </w:rPr>
+      </w:pPr>
+    </w:p>
+    <w:p>
+      <w:pPr>
+        <w:pStyle w:val="a5"/>
         <w:ind w:left="360" w:firstLineChars="0" w:firstLine="0"/>
         <w:rPr>
           <w:sz w:val="24"/>
@@ -1298,7 +1278,7 @@
     </w:p>
     <w:p>
       <w:pPr>
-        <w:pStyle w:val="a7"/>
+        <w:pStyle w:val="a5"/>
         <w:ind w:left="360" w:firstLineChars="0" w:firstLine="0"/>
         <w:rPr>
           <w:sz w:val="24"/>
@@ -1316,7 +1296,7 @@
     </w:p>
     <w:p>
       <w:pPr>
-        <w:pStyle w:val="a7"/>
+        <w:pStyle w:val="a5"/>
         <w:ind w:left="360" w:firstLineChars="0" w:firstLine="0"/>
         <w:rPr>
           <w:sz w:val="24"/>
@@ -1334,7 +1314,7 @@
     </w:p>
     <w:p>
       <w:pPr>
-        <w:pStyle w:val="a7"/>
+        <w:pStyle w:val="a5"/>
         <w:ind w:left="360" w:firstLineChars="0" w:firstLine="0"/>
         <w:rPr>
           <w:sz w:val="24"/>
@@ -1352,7 +1332,7 @@
     </w:p>
     <w:p>
       <w:pPr>
-        <w:pStyle w:val="a7"/>
+        <w:pStyle w:val="a5"/>
         <w:ind w:left="360" w:firstLineChars="0" w:firstLine="0"/>
         <w:rPr>
           <w:sz w:val="24"/>
@@ -1370,7 +1350,7 @@
     </w:p>
     <w:p>
       <w:pPr>
-        <w:pStyle w:val="a7"/>
+        <w:pStyle w:val="a5"/>
         <w:ind w:left="360" w:firstLineChars="0" w:firstLine="0"/>
         <w:rPr>
           <w:sz w:val="24"/>
@@ -1388,7 +1368,7 @@
     </w:p>
     <w:p>
       <w:pPr>
-        <w:pStyle w:val="a7"/>
+        <w:pStyle w:val="a5"/>
         <w:ind w:left="360" w:firstLineChars="0" w:firstLine="0"/>
         <w:rPr>
           <w:sz w:val="24"/>
@@ -1405,17 +1385,17 @@
     </w:p>
     <w:p>
       <w:pPr>
-        <w:pStyle w:val="a7"/>
-        <w:ind w:left="360" w:firstLineChars="0" w:firstLine="0"/>
-        <w:rPr>
-          <w:sz w:val="24"/>
-          <w:szCs w:val="24"/>
-        </w:rPr>
-      </w:pPr>
-    </w:p>
-    <w:p>
-      <w:pPr>
-        <w:pStyle w:val="a7"/>
+        <w:pStyle w:val="a5"/>
+        <w:ind w:left="360" w:firstLineChars="0" w:firstLine="0"/>
+        <w:rPr>
+          <w:sz w:val="24"/>
+          <w:szCs w:val="24"/>
+        </w:rPr>
+      </w:pPr>
+    </w:p>
+    <w:p>
+      <w:pPr>
+        <w:pStyle w:val="a5"/>
         <w:ind w:left="360" w:firstLineChars="0" w:firstLine="0"/>
         <w:rPr>
           <w:sz w:val="24"/>
@@ -1433,14 +1413,13 @@
     </w:p>
     <w:p>
       <w:pPr>
-        <w:pStyle w:val="a7"/>
-        <w:ind w:left="360" w:firstLineChars="0" w:firstLine="0"/>
-        <w:rPr>
-          <w:sz w:val="24"/>
-          <w:szCs w:val="24"/>
-        </w:rPr>
-      </w:pPr>
-      <w:proofErr w:type="spellStart"/>
+        <w:pStyle w:val="a5"/>
+        <w:ind w:left="360" w:firstLineChars="0" w:firstLine="0"/>
+        <w:rPr>
+          <w:sz w:val="24"/>
+          <w:szCs w:val="24"/>
+        </w:rPr>
+      </w:pPr>
       <w:r>
         <w:rPr>
           <w:sz w:val="24"/>
@@ -1448,49 +1427,37 @@
         </w:rPr>
         <w:t>HIconTreeWidgetItem</w:t>
       </w:r>
-      <w:proofErr w:type="spellEnd"/>
-    </w:p>
-    <w:p>
-      <w:pPr>
-        <w:pStyle w:val="a7"/>
-        <w:ind w:left="360" w:firstLineChars="0" w:firstLine="0"/>
-        <w:rPr>
-          <w:sz w:val="24"/>
-          <w:szCs w:val="24"/>
-        </w:rPr>
-      </w:pPr>
-      <w:proofErr w:type="spellStart"/>
-      <w:proofErr w:type="gramStart"/>
-      <w:r>
-        <w:rPr>
-          <w:sz w:val="24"/>
-          <w:szCs w:val="24"/>
-        </w:rPr>
-        <w:t>parent,UUid</w:t>
-      </w:r>
-      <w:proofErr w:type="spellEnd"/>
-      <w:proofErr w:type="gramEnd"/>
-      <w:r>
-        <w:rPr>
-          <w:sz w:val="24"/>
-          <w:szCs w:val="24"/>
-        </w:rPr>
-        <w:t>,</w:t>
-      </w:r>
-    </w:p>
-    <w:p>
-      <w:pPr>
-        <w:pStyle w:val="a7"/>
-        <w:ind w:left="360" w:firstLineChars="0" w:firstLine="0"/>
-        <w:rPr>
-          <w:sz w:val="24"/>
-          <w:szCs w:val="24"/>
-        </w:rPr>
-      </w:pPr>
-    </w:p>
-    <w:p>
-      <w:pPr>
-        <w:pStyle w:val="a7"/>
+    </w:p>
+    <w:p>
+      <w:pPr>
+        <w:pStyle w:val="a5"/>
+        <w:ind w:left="360" w:firstLineChars="0" w:firstLine="0"/>
+        <w:rPr>
+          <w:sz w:val="24"/>
+          <w:szCs w:val="24"/>
+        </w:rPr>
+      </w:pPr>
+      <w:r>
+        <w:rPr>
+          <w:sz w:val="24"/>
+          <w:szCs w:val="24"/>
+        </w:rPr>
+        <w:t>parent,UUid,</w:t>
+      </w:r>
+    </w:p>
+    <w:p>
+      <w:pPr>
+        <w:pStyle w:val="a5"/>
+        <w:ind w:left="360" w:firstLineChars="0" w:firstLine="0"/>
+        <w:rPr>
+          <w:sz w:val="24"/>
+          <w:szCs w:val="24"/>
+        </w:rPr>
+      </w:pPr>
+    </w:p>
+    <w:p>
+      <w:pPr>
+        <w:pStyle w:val="a5"/>
         <w:ind w:left="360" w:firstLineChars="0" w:firstLine="0"/>
         <w:rPr>
           <w:sz w:val="24"/>
@@ -1512,21 +1479,12 @@
         </w:rPr>
         <w:t>函数（</w:t>
       </w:r>
-      <w:proofErr w:type="spellStart"/>
-      <w:r>
-        <w:rPr>
-          <w:sz w:val="24"/>
-          <w:szCs w:val="24"/>
-        </w:rPr>
-        <w:t>id,type</w:t>
-      </w:r>
-      <w:proofErr w:type="spellEnd"/>
-      <w:r>
-        <w:rPr>
-          <w:sz w:val="24"/>
-          <w:szCs w:val="24"/>
-        </w:rPr>
-        <w:t>)———-</w:t>
+      <w:r>
+        <w:rPr>
+          <w:sz w:val="24"/>
+          <w:szCs w:val="24"/>
+        </w:rPr>
+        <w:t>id,type)———-</w:t>
       </w:r>
       <w:r>
         <w:rPr>
@@ -1539,27 +1497,27 @@
     </w:p>
     <w:p>
       <w:pPr>
-        <w:pStyle w:val="a7"/>
-        <w:ind w:left="360" w:firstLineChars="0" w:firstLine="0"/>
-        <w:rPr>
-          <w:sz w:val="24"/>
-          <w:szCs w:val="24"/>
-        </w:rPr>
-      </w:pPr>
-    </w:p>
-    <w:p>
-      <w:pPr>
-        <w:pStyle w:val="a7"/>
-        <w:ind w:left="360" w:firstLineChars="0" w:firstLine="0"/>
-        <w:rPr>
-          <w:sz w:val="24"/>
-          <w:szCs w:val="24"/>
-        </w:rPr>
-      </w:pPr>
-    </w:p>
-    <w:p>
-      <w:pPr>
-        <w:pStyle w:val="a7"/>
+        <w:pStyle w:val="a5"/>
+        <w:ind w:left="360" w:firstLineChars="0" w:firstLine="0"/>
+        <w:rPr>
+          <w:sz w:val="24"/>
+          <w:szCs w:val="24"/>
+        </w:rPr>
+      </w:pPr>
+    </w:p>
+    <w:p>
+      <w:pPr>
+        <w:pStyle w:val="a5"/>
+        <w:ind w:left="360" w:firstLineChars="0" w:firstLine="0"/>
+        <w:rPr>
+          <w:sz w:val="24"/>
+          <w:szCs w:val="24"/>
+        </w:rPr>
+      </w:pPr>
+    </w:p>
+    <w:p>
+      <w:pPr>
+        <w:pStyle w:val="a5"/>
         <w:ind w:left="360" w:firstLineChars="0" w:firstLine="0"/>
         <w:rPr>
           <w:sz w:val="24"/>
@@ -1576,7 +1534,7 @@
     </w:p>
     <w:p>
       <w:pPr>
-        <w:pStyle w:val="a7"/>
+        <w:pStyle w:val="a5"/>
         <w:ind w:left="360" w:firstLineChars="0" w:firstLine="0"/>
         <w:rPr>
           <w:sz w:val="24"/>
@@ -1594,7 +1552,7 @@
     </w:p>
     <w:p>
       <w:pPr>
-        <w:pStyle w:val="a7"/>
+        <w:pStyle w:val="a5"/>
         <w:ind w:left="360" w:firstLineChars="0" w:firstLine="0"/>
         <w:rPr>
           <w:sz w:val="24"/>
@@ -1619,7 +1577,7 @@
     </w:p>
     <w:p>
       <w:pPr>
-        <w:pStyle w:val="a7"/>
+        <w:pStyle w:val="a5"/>
         <w:ind w:left="360" w:firstLineChars="0" w:firstLine="0"/>
         <w:rPr>
           <w:sz w:val="24"/>
@@ -1817,7 +1775,6 @@
         </w:rPr>
         <w:t>基本完成还要检查一下</w:t>
       </w:r>
-      <w:proofErr w:type="spellStart"/>
       <w:r>
         <w:rPr>
           <w:rFonts w:hint="eastAsia"/>
@@ -1826,7 +1783,6 @@
         </w:rPr>
         <w:t>IconMgr</w:t>
       </w:r>
-      <w:proofErr w:type="spellEnd"/>
       <w:r>
         <w:rPr>
           <w:rFonts w:hint="eastAsia"/>
@@ -1835,7 +1791,6 @@
         </w:rPr>
         <w:t>类下面的</w:t>
       </w:r>
-      <w:proofErr w:type="spellStart"/>
       <w:r>
         <w:rPr>
           <w:rFonts w:hint="eastAsia"/>
@@ -1844,7 +1799,6 @@
         </w:rPr>
         <w:t>setSceneRect</w:t>
       </w:r>
-      <w:proofErr w:type="spellEnd"/>
       <w:r>
         <w:rPr>
           <w:rFonts w:hint="eastAsia"/>
@@ -1893,6 +1847,7 @@
           <w:sz w:val="24"/>
           <w:szCs w:val="24"/>
         </w:rPr>
+        <w:lastRenderedPageBreak/>
         <w:t>还需要完成预览功能，最好的每画一步都刷新一次</w:t>
       </w:r>
     </w:p>
@@ -1910,7 +1865,6 @@
           <w:sz w:val="24"/>
           <w:szCs w:val="24"/>
         </w:rPr>
-        <w:lastRenderedPageBreak/>
         <w:t>(</w:t>
       </w:r>
       <w:r>
@@ -2142,7 +2096,7 @@
     </w:p>
     <w:p>
       <w:pPr>
-        <w:pStyle w:val="a7"/>
+        <w:pStyle w:val="a5"/>
         <w:ind w:leftChars="171" w:left="359" w:firstLineChars="100" w:firstLine="240"/>
         <w:rPr>
           <w:sz w:val="24"/>
@@ -2160,7 +2114,7 @@
     </w:p>
     <w:p>
       <w:pPr>
-        <w:pStyle w:val="a7"/>
+        <w:pStyle w:val="a5"/>
         <w:ind w:leftChars="171" w:left="359" w:firstLineChars="100" w:firstLine="240"/>
         <w:rPr>
           <w:sz w:val="24"/>
@@ -2178,14 +2132,13 @@
     </w:p>
     <w:p>
       <w:pPr>
-        <w:pStyle w:val="a7"/>
+        <w:pStyle w:val="a5"/>
         <w:ind w:leftChars="171" w:left="359" w:firstLineChars="100" w:firstLine="240"/>
         <w:rPr>
           <w:sz w:val="24"/>
           <w:szCs w:val="24"/>
         </w:rPr>
       </w:pPr>
-      <w:proofErr w:type="spellStart"/>
       <w:r>
         <w:rPr>
           <w:rFonts w:hint="eastAsia"/>
@@ -2194,7 +2147,6 @@
         </w:rPr>
         <w:t>HIconObj</w:t>
       </w:r>
-      <w:proofErr w:type="spellEnd"/>
       <w:r>
         <w:rPr>
           <w:rFonts w:hint="eastAsia"/>
@@ -2206,7 +2158,7 @@
     </w:p>
     <w:p>
       <w:pPr>
-        <w:pStyle w:val="a7"/>
+        <w:pStyle w:val="a5"/>
         <w:ind w:leftChars="171" w:left="359" w:firstLineChars="100" w:firstLine="240"/>
         <w:rPr>
           <w:sz w:val="24"/>
@@ -2563,13 +2515,12 @@
           <w:sz w:val="24"/>
           <w:szCs w:val="24"/>
         </w:rPr>
-        <w:lastRenderedPageBreak/>
         <w:t>梳理整个操作流程</w:t>
       </w:r>
     </w:p>
     <w:p>
       <w:pPr>
-        <w:pStyle w:val="a7"/>
+        <w:pStyle w:val="a5"/>
         <w:numPr>
           <w:ilvl w:val="0"/>
           <w:numId w:val="2"/>
@@ -2588,7 +2539,6 @@
         </w:rPr>
         <w:t>还是创建</w:t>
       </w:r>
-      <w:proofErr w:type="spellStart"/>
       <w:r>
         <w:rPr>
           <w:rFonts w:hint="eastAsia"/>
@@ -2597,7 +2547,6 @@
         </w:rPr>
         <w:t>MainWindow</w:t>
       </w:r>
-      <w:proofErr w:type="spellEnd"/>
       <w:r>
         <w:rPr>
           <w:rFonts w:hint="eastAsia"/>
@@ -2625,7 +2574,7 @@
     </w:p>
     <w:p>
       <w:pPr>
-        <w:pStyle w:val="a7"/>
+        <w:pStyle w:val="a5"/>
         <w:numPr>
           <w:ilvl w:val="0"/>
           <w:numId w:val="2"/>
@@ -2647,7 +2596,7 @@
     </w:p>
     <w:p>
       <w:pPr>
-        <w:pStyle w:val="a7"/>
+        <w:pStyle w:val="a5"/>
         <w:ind w:left="360" w:firstLineChars="0" w:firstLine="0"/>
         <w:rPr>
           <w:sz w:val="24"/>
@@ -2665,7 +2614,7 @@
     </w:p>
     <w:p>
       <w:pPr>
-        <w:pStyle w:val="a7"/>
+        <w:pStyle w:val="a5"/>
         <w:ind w:left="360" w:firstLineChars="0" w:firstLine="0"/>
         <w:rPr>
           <w:sz w:val="24"/>
@@ -2680,7 +2629,6 @@
         </w:rPr>
         <w:t>创建</w:t>
       </w:r>
-      <w:proofErr w:type="spellStart"/>
       <w:r>
         <w:rPr>
           <w:rFonts w:hint="eastAsia"/>
@@ -2689,7 +2637,6 @@
         </w:rPr>
         <w:t>iconMgr</w:t>
       </w:r>
-      <w:proofErr w:type="spellEnd"/>
       <w:r>
         <w:rPr>
           <w:rFonts w:hint="eastAsia"/>
@@ -2706,7 +2653,6 @@
         </w:rPr>
         <w:t>创建</w:t>
       </w:r>
-      <w:proofErr w:type="spellStart"/>
       <w:r>
         <w:rPr>
           <w:rFonts w:hint="eastAsia"/>
@@ -2715,7 +2661,6 @@
         </w:rPr>
         <w:t>iconFrame</w:t>
       </w:r>
-      <w:proofErr w:type="spellEnd"/>
       <w:r>
         <w:rPr>
           <w:rFonts w:hint="eastAsia"/>
@@ -2759,17 +2704,17 @@
     </w:p>
     <w:p>
       <w:pPr>
-        <w:pStyle w:val="a7"/>
-        <w:ind w:left="360" w:firstLineChars="0" w:firstLine="0"/>
-        <w:rPr>
-          <w:sz w:val="24"/>
-          <w:szCs w:val="24"/>
-        </w:rPr>
-      </w:pPr>
-    </w:p>
-    <w:p>
-      <w:pPr>
-        <w:pStyle w:val="a7"/>
+        <w:pStyle w:val="a5"/>
+        <w:ind w:left="360" w:firstLineChars="0" w:firstLine="0"/>
+        <w:rPr>
+          <w:sz w:val="24"/>
+          <w:szCs w:val="24"/>
+        </w:rPr>
+      </w:pPr>
+    </w:p>
+    <w:p>
+      <w:pPr>
+        <w:pStyle w:val="a5"/>
         <w:ind w:left="360" w:firstLineChars="0" w:firstLine="0"/>
         <w:rPr>
           <w:sz w:val="24"/>
@@ -2787,7 +2732,7 @@
     </w:p>
     <w:p>
       <w:pPr>
-        <w:pStyle w:val="a7"/>
+        <w:pStyle w:val="a5"/>
         <w:ind w:leftChars="171" w:left="359" w:firstLineChars="50" w:firstLine="120"/>
         <w:rPr>
           <w:sz w:val="24"/>
@@ -2810,7 +2755,6 @@
         </w:rPr>
         <w:t>类，</w:t>
       </w:r>
-      <w:proofErr w:type="spellStart"/>
       <w:r>
         <w:rPr>
           <w:rFonts w:hint="eastAsia"/>
@@ -2819,7 +2763,6 @@
         </w:rPr>
         <w:t>selectionmgr,undo,logicRect,newpIconTemplate,stateMgr</w:t>
       </w:r>
-      <w:proofErr w:type="spellEnd"/>
       <w:r>
         <w:rPr>
           <w:rFonts w:hint="eastAsia"/>
@@ -2839,14 +2782,13 @@
     </w:p>
     <w:p>
       <w:pPr>
-        <w:pStyle w:val="a7"/>
+        <w:pStyle w:val="a5"/>
         <w:ind w:leftChars="171" w:left="359" w:firstLineChars="50" w:firstLine="120"/>
         <w:rPr>
           <w:sz w:val="24"/>
           <w:szCs w:val="24"/>
         </w:rPr>
       </w:pPr>
-      <w:proofErr w:type="spellStart"/>
       <w:r>
         <w:rPr>
           <w:rFonts w:hint="eastAsia"/>
@@ -2855,7 +2797,6 @@
         </w:rPr>
         <w:t>iconFrame</w:t>
       </w:r>
-      <w:proofErr w:type="spellEnd"/>
       <w:r>
         <w:rPr>
           <w:rFonts w:hint="eastAsia"/>
@@ -3013,7 +2954,6 @@
         </w:rPr>
         <w:t>终极思考能不能把图元部分剥离开形成最后的</w:t>
       </w:r>
-      <w:proofErr w:type="spellStart"/>
       <w:r>
         <w:rPr>
           <w:rFonts w:hint="eastAsia"/>
@@ -3023,7 +2963,6 @@
         </w:rPr>
         <w:t>dll</w:t>
       </w:r>
-      <w:proofErr w:type="spellEnd"/>
       <w:r>
         <w:rPr>
           <w:rFonts w:hint="eastAsia"/>
@@ -3033,7 +2972,6 @@
         </w:rPr>
         <w:t>供</w:t>
       </w:r>
-      <w:proofErr w:type="spellStart"/>
       <w:r>
         <w:rPr>
           <w:rFonts w:hint="eastAsia"/>
@@ -3043,7 +2981,6 @@
         </w:rPr>
         <w:t>icon,graph</w:t>
       </w:r>
-      <w:proofErr w:type="spellEnd"/>
       <w:r>
         <w:rPr>
           <w:rFonts w:hint="eastAsia"/>
@@ -3333,7 +3270,6 @@
           <w:szCs w:val="24"/>
         </w:rPr>
       </w:pPr>
-      <w:proofErr w:type="spellStart"/>
       <w:r>
         <w:rPr>
           <w:rFonts w:hint="eastAsia"/>
@@ -3342,7 +3278,6 @@
         </w:rPr>
         <w:t>HIconObj</w:t>
       </w:r>
-      <w:proofErr w:type="spellEnd"/>
       <w:r>
         <w:rPr>
           <w:rFonts w:hint="eastAsia"/>
@@ -3446,9 +3381,8 @@
           <w:sz w:val="24"/>
           <w:szCs w:val="24"/>
         </w:rPr>
-        <w:t>.</w:t>
-      </w:r>
-      <w:proofErr w:type="spellStart"/>
+        <w:t>.cpp</w:t>
+      </w:r>
       <w:r>
         <w:rPr>
           <w:rFonts w:hint="eastAsia"/>
@@ -3456,9 +3390,72 @@
           <w:sz w:val="24"/>
           <w:szCs w:val="24"/>
         </w:rPr>
-        <w:t>cpp</w:t>
-      </w:r>
-      <w:proofErr w:type="spellEnd"/>
+        <w:t>文件</w:t>
+      </w:r>
+    </w:p>
+    <w:p>
+      <w:pPr>
+        <w:rPr>
+          <w:sz w:val="24"/>
+          <w:szCs w:val="24"/>
+        </w:rPr>
+      </w:pPr>
+      <w:r>
+        <w:rPr>
+          <w:rFonts w:hint="eastAsia"/>
+          <w:sz w:val="24"/>
+          <w:szCs w:val="24"/>
+        </w:rPr>
+        <w:t>//7.17</w:t>
+      </w:r>
+      <w:r>
+        <w:rPr>
+          <w:rFonts w:hint="eastAsia"/>
+          <w:sz w:val="24"/>
+          <w:szCs w:val="24"/>
+        </w:rPr>
+        <w:t>新的一周完成的事情</w:t>
+      </w:r>
+    </w:p>
+    <w:p>
+      <w:pPr>
+        <w:rPr>
+          <w:sz w:val="24"/>
+          <w:szCs w:val="24"/>
+        </w:rPr>
+      </w:pPr>
+      <w:r>
+        <w:rPr>
+          <w:rFonts w:hint="eastAsia"/>
+          <w:sz w:val="24"/>
+          <w:szCs w:val="24"/>
+        </w:rPr>
+        <w:t>读取和保存</w:t>
+      </w:r>
+      <w:r>
+        <w:rPr>
+          <w:rFonts w:hint="eastAsia"/>
+          <w:sz w:val="24"/>
+          <w:szCs w:val="24"/>
+        </w:rPr>
+        <w:t>文件</w:t>
+      </w:r>
+      <w:r>
+        <w:rPr>
+          <w:rFonts w:hint="eastAsia"/>
+          <w:sz w:val="24"/>
+          <w:szCs w:val="24"/>
+        </w:rPr>
+        <w:t xml:space="preserve"> </w:t>
+      </w:r>
+      <w:r>
+        <w:rPr>
+          <w:rFonts w:hint="eastAsia"/>
+          <w:sz w:val="24"/>
+          <w:szCs w:val="24"/>
+        </w:rPr>
+        <w:t>(</w:t>
+      </w:r>
       <w:r>
         <w:rPr>
           <w:rFonts w:hint="eastAsia"/>
@@ -3466,55 +3463,89 @@
           <w:sz w:val="24"/>
           <w:szCs w:val="24"/>
         </w:rPr>
-        <w:t>文件</w:t>
-      </w:r>
-    </w:p>
-    <w:p>
-      <w:pPr>
-        <w:rPr>
-          <w:sz w:val="24"/>
-          <w:szCs w:val="24"/>
-        </w:rPr>
-      </w:pPr>
-      <w:r>
-        <w:rPr>
-          <w:rFonts w:hint="eastAsia"/>
-          <w:sz w:val="24"/>
-          <w:szCs w:val="24"/>
-        </w:rPr>
-        <w:t>//7.17</w:t>
-      </w:r>
-      <w:r>
-        <w:rPr>
-          <w:rFonts w:hint="eastAsia"/>
-          <w:sz w:val="24"/>
-          <w:szCs w:val="24"/>
-        </w:rPr>
-        <w:t>新的一周完成的事情</w:t>
-      </w:r>
-    </w:p>
-    <w:p>
-      <w:pPr>
-        <w:rPr>
-          <w:sz w:val="24"/>
-          <w:szCs w:val="24"/>
-        </w:rPr>
-      </w:pPr>
-      <w:r>
-        <w:rPr>
-          <w:rFonts w:hint="eastAsia"/>
-          <w:sz w:val="24"/>
-          <w:szCs w:val="24"/>
-        </w:rPr>
-        <w:t>读取和保存</w:t>
-      </w:r>
-      <w:r>
-        <w:rPr>
-          <w:rFonts w:hint="eastAsia"/>
-          <w:sz w:val="24"/>
-          <w:szCs w:val="24"/>
-        </w:rPr>
-        <w:t>文件，</w:t>
+        <w:t>完成</w:t>
+      </w:r>
+      <w:r>
+        <w:rPr>
+          <w:rFonts w:hint="eastAsia"/>
+          <w:sz w:val="24"/>
+          <w:szCs w:val="24"/>
+        </w:rPr>
+        <w:t>)</w:t>
+      </w:r>
+    </w:p>
+    <w:p>
+      <w:pPr>
+        <w:rPr>
+          <w:rFonts w:hint="eastAsia"/>
+          <w:sz w:val="24"/>
+          <w:szCs w:val="24"/>
+        </w:rPr>
+      </w:pPr>
+      <w:r>
+        <w:rPr>
+          <w:rFonts w:hint="eastAsia"/>
+          <w:sz w:val="24"/>
+          <w:szCs w:val="24"/>
+        </w:rPr>
+        <w:t>还要剪切拷贝粘贴</w:t>
+      </w:r>
+      <w:r>
+        <w:rPr>
+          <w:rFonts w:hint="eastAsia"/>
+          <w:sz w:val="24"/>
+          <w:szCs w:val="24"/>
+        </w:rPr>
+        <w:t>包含右键部分</w:t>
+      </w:r>
+      <w:r>
+        <w:rPr>
+          <w:rFonts w:hint="eastAsia"/>
+          <w:sz w:val="24"/>
+          <w:szCs w:val="24"/>
+        </w:rPr>
+        <w:t xml:space="preserve">7.16 </w:t>
+      </w:r>
+      <w:r>
+        <w:rPr>
+          <w:rFonts w:hint="eastAsia"/>
+          <w:sz w:val="24"/>
+          <w:szCs w:val="24"/>
+        </w:rPr>
+        <w:t>（</w:t>
+      </w:r>
+      <w:r>
+        <w:rPr>
+          <w:rFonts w:hint="eastAsia"/>
+          <w:color w:val="FF0000"/>
+          <w:sz w:val="24"/>
+          <w:szCs w:val="24"/>
+        </w:rPr>
+        <w:t>完成</w:t>
+      </w:r>
+      <w:r>
+        <w:rPr>
+          <w:rFonts w:hint="eastAsia"/>
+          <w:sz w:val="24"/>
+          <w:szCs w:val="24"/>
+        </w:rPr>
+        <w:t>）</w:t>
+      </w:r>
+    </w:p>
+    <w:p>
+      <w:pPr>
+        <w:rPr>
+          <w:sz w:val="24"/>
+          <w:szCs w:val="24"/>
+        </w:rPr>
+      </w:pPr>
+      <w:r>
+        <w:rPr>
+          <w:rFonts w:hint="eastAsia"/>
+          <w:sz w:val="24"/>
+          <w:szCs w:val="24"/>
+        </w:rPr>
+        <w:t>各种图元存储之后再打开显示发现位置显示不对</w:t>
       </w:r>
       <w:r>
         <w:rPr>
@@ -3524,71 +3555,19 @@
         </w:rPr>
         <w:t>(</w:t>
       </w:r>
-      <w:proofErr w:type="spellStart"/>
-      <w:r>
-        <w:rPr>
-          <w:rFonts w:hint="eastAsia"/>
-          <w:sz w:val="24"/>
-          <w:szCs w:val="24"/>
-        </w:rPr>
-        <w:t>nPattern</w:t>
-      </w:r>
-      <w:proofErr w:type="spellEnd"/>
-      <w:r>
-        <w:rPr>
-          <w:rFonts w:hint="eastAsia"/>
-          <w:sz w:val="24"/>
-          <w:szCs w:val="24"/>
-        </w:rPr>
-        <w:t>没有写</w:t>
-      </w:r>
-      <w:r>
-        <w:rPr>
-          <w:rFonts w:hint="eastAsia"/>
-          <w:sz w:val="24"/>
-          <w:szCs w:val="24"/>
-        </w:rPr>
-        <w:t xml:space="preserve">xml, </w:t>
-      </w:r>
-      <w:proofErr w:type="spellStart"/>
-      <w:r>
-        <w:rPr>
-          <w:rFonts w:hint="eastAsia"/>
-          <w:sz w:val="24"/>
-          <w:szCs w:val="24"/>
-        </w:rPr>
-        <w:t>readXml</w:t>
-      </w:r>
-      <w:proofErr w:type="spellEnd"/>
-      <w:r>
-        <w:rPr>
-          <w:rFonts w:hint="eastAsia"/>
-          <w:sz w:val="24"/>
-          <w:szCs w:val="24"/>
-        </w:rPr>
-        <w:t>读</w:t>
-      </w:r>
-      <w:proofErr w:type="spellStart"/>
-      <w:r>
-        <w:rPr>
-          <w:rFonts w:hint="eastAsia"/>
-          <w:sz w:val="24"/>
-          <w:szCs w:val="24"/>
-        </w:rPr>
-        <w:t>showPattern</w:t>
-      </w:r>
-      <w:proofErr w:type="spellEnd"/>
-      <w:r>
-        <w:rPr>
-          <w:rFonts w:hint="eastAsia"/>
-          <w:sz w:val="24"/>
-          <w:szCs w:val="24"/>
-        </w:rPr>
-        <w:t>没有完成</w:t>
-      </w:r>
-      <w:r>
-        <w:rPr>
-          <w:rFonts w:hint="eastAsia"/>
+      <w:r>
+        <w:rPr>
+          <w:rFonts w:hint="eastAsia"/>
+          <w:color w:val="FF0000"/>
+          <w:sz w:val="24"/>
+          <w:szCs w:val="24"/>
+        </w:rPr>
+        <w:t>完成</w:t>
+      </w:r>
+      <w:r>
+        <w:rPr>
+          <w:rFonts w:hint="eastAsia"/>
+          <w:color w:val="FF0000"/>
           <w:sz w:val="24"/>
           <w:szCs w:val="24"/>
         </w:rPr>
@@ -3602,71 +3581,6 @@
           <w:szCs w:val="24"/>
         </w:rPr>
       </w:pPr>
-      <w:r>
-        <w:rPr>
-          <w:rFonts w:hint="eastAsia"/>
-          <w:sz w:val="24"/>
-          <w:szCs w:val="24"/>
-        </w:rPr>
-        <w:t>还要剪切拷贝粘贴</w:t>
-      </w:r>
-      <w:r>
-        <w:rPr>
-          <w:rFonts w:hint="eastAsia"/>
-          <w:sz w:val="24"/>
-          <w:szCs w:val="24"/>
-        </w:rPr>
-        <w:t xml:space="preserve"> </w:t>
-      </w:r>
-      <w:r>
-        <w:rPr>
-          <w:rFonts w:hint="eastAsia"/>
-          <w:sz w:val="24"/>
-          <w:szCs w:val="24"/>
-        </w:rPr>
-        <w:t xml:space="preserve"> </w:t>
-      </w:r>
-      <w:r>
-        <w:rPr>
-          <w:rFonts w:hint="eastAsia"/>
-          <w:sz w:val="24"/>
-          <w:szCs w:val="24"/>
-        </w:rPr>
-        <w:t>包含右键部分</w:t>
-      </w:r>
-      <w:r>
-        <w:rPr>
-          <w:rFonts w:hint="eastAsia"/>
-          <w:sz w:val="24"/>
-          <w:szCs w:val="24"/>
-        </w:rPr>
-        <w:t xml:space="preserve">7.16 </w:t>
-      </w:r>
-      <w:r>
-        <w:rPr>
-          <w:rFonts w:hint="eastAsia"/>
-          <w:sz w:val="24"/>
-          <w:szCs w:val="24"/>
-        </w:rPr>
-        <w:t>（</w:t>
-      </w:r>
-      <w:r>
-        <w:rPr>
-          <w:rFonts w:hint="eastAsia"/>
-          <w:color w:val="FF0000"/>
-          <w:sz w:val="24"/>
-          <w:szCs w:val="24"/>
-        </w:rPr>
-        <w:t>完成</w:t>
-      </w:r>
-      <w:r>
-        <w:rPr>
-          <w:rFonts w:hint="eastAsia"/>
-          <w:sz w:val="24"/>
-          <w:szCs w:val="24"/>
-        </w:rPr>
-        <w:t>）</w:t>
-      </w:r>
     </w:p>
     <w:p>
       <w:pPr>
@@ -3701,6 +3615,39 @@
           <w:szCs w:val="24"/>
         </w:rPr>
       </w:pPr>
+    </w:p>
+    <w:p>
+      <w:pPr>
+        <w:rPr>
+          <w:rFonts w:hint="eastAsia"/>
+          <w:sz w:val="24"/>
+          <w:szCs w:val="24"/>
+        </w:rPr>
+      </w:pPr>
+      <w:r>
+        <w:rPr>
+          <w:rFonts w:hint="eastAsia"/>
+          <w:sz w:val="24"/>
+          <w:szCs w:val="24"/>
+        </w:rPr>
+        <w:t>7/22</w:t>
+      </w:r>
+      <w:r>
+        <w:rPr>
+          <w:rFonts w:hint="eastAsia"/>
+          <w:sz w:val="24"/>
+          <w:szCs w:val="24"/>
+        </w:rPr>
+        <w:t>计划：</w:t>
+      </w:r>
+    </w:p>
+    <w:p>
+      <w:pPr>
+        <w:rPr>
+          <w:sz w:val="24"/>
+          <w:szCs w:val="24"/>
+        </w:rPr>
+      </w:pPr>
       <w:r>
         <w:rPr>
           <w:rFonts w:hint="eastAsia"/>
@@ -3724,7 +3671,175 @@
           <w:sz w:val="24"/>
           <w:szCs w:val="24"/>
         </w:rPr>
-        <w:t>(</w:t>
+        <w:t>mac</w:t>
+      </w:r>
+      <w:r>
+        <w:rPr>
+          <w:rFonts w:hint="eastAsia"/>
+          <w:sz w:val="24"/>
+          <w:szCs w:val="24"/>
+        </w:rPr>
+        <w:t>系统环境变量</w:t>
+      </w:r>
+      <w:r>
+        <w:rPr>
+          <w:rFonts w:hint="eastAsia"/>
+          <w:sz w:val="24"/>
+          <w:szCs w:val="24"/>
+        </w:rPr>
+        <w:t xml:space="preserve"> getenv(</w:t>
+      </w:r>
+      <w:r>
+        <w:rPr>
+          <w:rFonts w:hint="eastAsia"/>
+          <w:sz w:val="24"/>
+          <w:szCs w:val="24"/>
+        </w:rPr>
+        <w:t>不分系统</w:t>
+      </w:r>
+      <w:r>
+        <w:rPr>
+          <w:rFonts w:hint="eastAsia"/>
+          <w:sz w:val="24"/>
+          <w:szCs w:val="24"/>
+        </w:rPr>
+        <w:t xml:space="preserve">) </w:t>
+      </w:r>
+      <w:r>
+        <w:rPr>
+          <w:rFonts w:hint="eastAsia"/>
+          <w:sz w:val="24"/>
+          <w:szCs w:val="24"/>
+        </w:rPr>
+        <w:t>/addObj</w:t>
+      </w:r>
+      <w:r>
+        <w:rPr>
+          <w:rFonts w:hint="eastAsia"/>
+          <w:sz w:val="24"/>
+          <w:szCs w:val="24"/>
+        </w:rPr>
+        <w:t>返回</w:t>
+      </w:r>
+      <w:r>
+        <w:rPr>
+          <w:rFonts w:hint="eastAsia"/>
+          <w:sz w:val="24"/>
+          <w:szCs w:val="24"/>
+        </w:rPr>
+        <w:t xml:space="preserve"> </w:t>
+      </w:r>
+      <w:r>
+        <w:rPr>
+          <w:rFonts w:hint="eastAsia"/>
+          <w:sz w:val="24"/>
+          <w:szCs w:val="24"/>
+        </w:rPr>
+        <w:t>7/22</w:t>
+      </w:r>
+      <w:r>
+        <w:rPr>
+          <w:rFonts w:hint="eastAsia"/>
+          <w:sz w:val="24"/>
+          <w:szCs w:val="24"/>
+        </w:rPr>
+        <w:t>晚上试验</w:t>
+      </w:r>
+      <w:r>
+        <w:rPr>
+          <w:rFonts w:hint="eastAsia"/>
+          <w:sz w:val="24"/>
+          <w:szCs w:val="24"/>
+        </w:rPr>
+        <w:t xml:space="preserve"> </w:t>
+      </w:r>
+    </w:p>
+    <w:p>
+      <w:pPr>
+        <w:rPr>
+          <w:sz w:val="24"/>
+          <w:szCs w:val="24"/>
+        </w:rPr>
+      </w:pPr>
+      <w:r>
+        <w:rPr>
+          <w:rFonts w:hint="eastAsia"/>
+          <w:sz w:val="24"/>
+          <w:szCs w:val="24"/>
+        </w:rPr>
+        <w:t>矩形框选择</w:t>
+      </w:r>
+      <w:r>
+        <w:rPr>
+          <w:rFonts w:hint="eastAsia"/>
+          <w:sz w:val="24"/>
+          <w:szCs w:val="24"/>
+        </w:rPr>
+        <w:t xml:space="preserve"> </w:t>
+      </w:r>
+      <w:r>
+        <w:rPr>
+          <w:rFonts w:hint="eastAsia"/>
+          <w:sz w:val="24"/>
+          <w:szCs w:val="24"/>
+        </w:rPr>
+        <w:t>是否可以做到里面选择</w:t>
+      </w:r>
+      <w:r>
+        <w:rPr>
+          <w:rFonts w:hint="eastAsia"/>
+          <w:sz w:val="24"/>
+          <w:szCs w:val="24"/>
+        </w:rPr>
+        <w:t xml:space="preserve"> </w:t>
+      </w:r>
+      <w:r>
+        <w:rPr>
+          <w:rFonts w:hint="eastAsia"/>
+          <w:sz w:val="24"/>
+          <w:szCs w:val="24"/>
+        </w:rPr>
+        <w:t>而不是非要点击空白后再选择</w:t>
+      </w:r>
+    </w:p>
+    <w:p>
+      <w:pPr>
+        <w:rPr>
+          <w:sz w:val="24"/>
+          <w:szCs w:val="24"/>
+        </w:rPr>
+      </w:pPr>
+    </w:p>
+    <w:p>
+      <w:pPr>
+        <w:rPr>
+          <w:sz w:val="24"/>
+          <w:szCs w:val="24"/>
+        </w:rPr>
+      </w:pPr>
+      <w:r>
+        <w:rPr>
+          <w:rFonts w:hint="eastAsia"/>
+          <w:sz w:val="24"/>
+          <w:szCs w:val="24"/>
+        </w:rPr>
+        <w:t>还有工具栏其他功能</w:t>
+      </w:r>
+      <w:r>
+        <w:rPr>
+          <w:rFonts w:hint="eastAsia"/>
+          <w:sz w:val="24"/>
+          <w:szCs w:val="24"/>
+        </w:rPr>
+        <w:t>（也是很重要的功能</w:t>
+      </w:r>
+      <w:r>
+        <w:rPr>
+          <w:rFonts w:hint="eastAsia"/>
+          <w:sz w:val="24"/>
+          <w:szCs w:val="24"/>
+        </w:rPr>
+        <w:t>，</w:t>
       </w:r>
       <w:r>
         <w:rPr>
@@ -3733,153 +3848,6 @@
           <w:sz w:val="24"/>
           <w:szCs w:val="24"/>
         </w:rPr>
-        <w:t>基本完成</w:t>
-      </w:r>
-      <w:r>
-        <w:rPr>
-          <w:rFonts w:hint="eastAsia"/>
-          <w:sz w:val="24"/>
-          <w:szCs w:val="24"/>
-        </w:rPr>
-        <w:t>)  mac</w:t>
-      </w:r>
-      <w:r>
-        <w:rPr>
-          <w:rFonts w:hint="eastAsia"/>
-          <w:sz w:val="24"/>
-          <w:szCs w:val="24"/>
-        </w:rPr>
-        <w:t>系统环境变量</w:t>
-      </w:r>
-      <w:r>
-        <w:rPr>
-          <w:rFonts w:hint="eastAsia"/>
-          <w:sz w:val="24"/>
-          <w:szCs w:val="24"/>
-        </w:rPr>
-        <w:t>/</w:t>
-      </w:r>
-      <w:proofErr w:type="spellStart"/>
-      <w:r>
-        <w:rPr>
-          <w:rFonts w:hint="eastAsia"/>
-          <w:sz w:val="24"/>
-          <w:szCs w:val="24"/>
-        </w:rPr>
-        <w:t>addObj</w:t>
-      </w:r>
-      <w:proofErr w:type="spellEnd"/>
-      <w:r>
-        <w:rPr>
-          <w:rFonts w:hint="eastAsia"/>
-          <w:sz w:val="24"/>
-          <w:szCs w:val="24"/>
-        </w:rPr>
-        <w:t xml:space="preserve"> </w:t>
-      </w:r>
-      <w:r>
-        <w:rPr>
-          <w:rFonts w:hint="eastAsia"/>
-          <w:sz w:val="24"/>
-          <w:szCs w:val="24"/>
-        </w:rPr>
-        <w:t>返回</w:t>
-      </w:r>
-    </w:p>
-    <w:p>
-      <w:pPr>
-        <w:rPr>
-          <w:sz w:val="24"/>
-          <w:szCs w:val="24"/>
-        </w:rPr>
-      </w:pPr>
-      <w:r>
-        <w:rPr>
-          <w:rFonts w:hint="eastAsia"/>
-          <w:sz w:val="24"/>
-          <w:szCs w:val="24"/>
-        </w:rPr>
-        <w:t>各种图元存储之后</w:t>
-      </w:r>
-      <w:r>
-        <w:rPr>
-          <w:rFonts w:hint="eastAsia"/>
-          <w:sz w:val="24"/>
-          <w:szCs w:val="24"/>
-        </w:rPr>
-        <w:t xml:space="preserve"> </w:t>
-      </w:r>
-      <w:r>
-        <w:rPr>
-          <w:rFonts w:hint="eastAsia"/>
-          <w:sz w:val="24"/>
-          <w:szCs w:val="24"/>
-        </w:rPr>
-        <w:t>再打开显示</w:t>
-      </w:r>
-      <w:r>
-        <w:rPr>
-          <w:rFonts w:hint="eastAsia"/>
-          <w:sz w:val="24"/>
-          <w:szCs w:val="24"/>
-        </w:rPr>
-        <w:t xml:space="preserve"> </w:t>
-      </w:r>
-      <w:r>
-        <w:rPr>
-          <w:rFonts w:hint="eastAsia"/>
-          <w:sz w:val="24"/>
-          <w:szCs w:val="24"/>
-        </w:rPr>
-        <w:t>发现位置显示不对</w:t>
-      </w:r>
-    </w:p>
-    <w:p>
-      <w:pPr>
-        <w:rPr>
-          <w:sz w:val="24"/>
-          <w:szCs w:val="24"/>
-        </w:rPr>
-      </w:pPr>
-    </w:p>
-    <w:p>
-      <w:pPr>
-        <w:rPr>
-          <w:sz w:val="24"/>
-          <w:szCs w:val="24"/>
-        </w:rPr>
-      </w:pPr>
-      <w:r>
-        <w:rPr>
-          <w:rFonts w:hint="eastAsia"/>
-          <w:sz w:val="24"/>
-          <w:szCs w:val="24"/>
-        </w:rPr>
-        <w:t>还有工具栏其他功能</w:t>
-      </w:r>
-      <w:r>
-        <w:rPr>
-          <w:rFonts w:hint="eastAsia"/>
-          <w:sz w:val="24"/>
-          <w:szCs w:val="24"/>
-        </w:rPr>
-        <w:t>（也是很重要的功能</w:t>
-      </w:r>
-      <w:r>
-        <w:rPr>
-          <w:rFonts w:hint="eastAsia"/>
-          <w:sz w:val="24"/>
-          <w:szCs w:val="24"/>
-        </w:rPr>
-        <w:t>，</w:t>
-      </w:r>
-      <w:r>
-        <w:rPr>
-          <w:rFonts w:hint="eastAsia"/>
-          <w:color w:val="FF0000"/>
-          <w:sz w:val="24"/>
-          <w:szCs w:val="24"/>
-        </w:rPr>
         <w:t>留在最后处理</w:t>
       </w:r>
       <w:r>
@@ -3920,6 +3888,7 @@
           <w:sz w:val="24"/>
           <w:szCs w:val="24"/>
         </w:rPr>
+        <w:lastRenderedPageBreak/>
         <w:t>字体部分没有完成填充等功能</w:t>
       </w:r>
     </w:p>
@@ -3990,15 +3959,15 @@
 </file>
 
 <file path=word/endnotes.xml><?xml version="1.0" encoding="utf-8"?>
-<w:endnotes xmlns:wpc="http://schemas.microsoft.com/office/word/2010/wordprocessingCanvas" xmlns:mo="http://schemas.microsoft.com/office/mac/office/2008/main" xmlns:mc="http://schemas.openxmlformats.org/markup-compatibility/2006" xmlns:mv="urn:schemas-microsoft-com:mac:vml" xmlns:o="urn:schemas-microsoft-com:office:office" xmlns:r="http://schemas.openxmlformats.org/officeDocument/2006/relationships" xmlns:m="http://schemas.openxmlformats.org/officeDocument/2006/math" xmlns:v="urn:schemas-microsoft-com:vml" xmlns:wp14="http://schemas.microsoft.com/office/word/2010/wordprocessingDrawing" xmlns:wp="http://schemas.openxmlformats.org/drawingml/2006/wordprocessingDrawing" xmlns:w10="urn:schemas-microsoft-com:office:word" xmlns:w="http://schemas.openxmlformats.org/wordprocessingml/2006/main" xmlns:w14="http://schemas.microsoft.com/office/word/2010/wordml" xmlns:w15="http://schemas.microsoft.com/office/word/2012/wordml" xmlns:wpg="http://schemas.microsoft.com/office/word/2010/wordprocessingGroup" xmlns:wpi="http://schemas.microsoft.com/office/word/2010/wordprocessingInk" xmlns:wne="http://schemas.microsoft.com/office/word/2006/wordml" xmlns:wps="http://schemas.microsoft.com/office/word/2010/wordprocessingShape" mc:Ignorable="w14 w15 wp14">
-  <w:endnote w:type="separator" w:id="-1">
+<w:endnotes xmlns:ve="http://schemas.openxmlformats.org/markup-compatibility/2006" xmlns:o="urn:schemas-microsoft-com:office:office" xmlns:r="http://schemas.openxmlformats.org/officeDocument/2006/relationships" xmlns:m="http://schemas.openxmlformats.org/officeDocument/2006/math" xmlns:v="urn:schemas-microsoft-com:vml" xmlns:wp="http://schemas.openxmlformats.org/drawingml/2006/wordprocessingDrawing" xmlns:w10="urn:schemas-microsoft-com:office:word" xmlns:w="http://schemas.openxmlformats.org/wordprocessingml/2006/main" xmlns:wne="http://schemas.microsoft.com/office/word/2006/wordml">
+  <w:endnote w:type="separator" w:id="0">
     <w:p>
       <w:r>
         <w:separator/>
       </w:r>
     </w:p>
   </w:endnote>
-  <w:endnote w:type="continuationSeparator" w:id="0">
+  <w:endnote w:type="continuationSeparator" w:id="1">
     <w:p>
       <w:r>
         <w:continuationSeparator/>
@@ -4009,15 +3978,15 @@
 </file>
 
 <file path=word/footnotes.xml><?xml version="1.0" encoding="utf-8"?>
-<w:footnotes xmlns:wpc="http://schemas.microsoft.com/office/word/2010/wordprocessingCanvas" xmlns:mo="http://schemas.microsoft.com/office/mac/office/2008/main" xmlns:mc="http://schemas.openxmlformats.org/markup-compatibility/2006" xmlns:mv="urn:schemas-microsoft-com:mac:vml" xmlns:o="urn:schemas-microsoft-com:office:office" xmlns:r="http://schemas.openxmlformats.org/officeDocument/2006/relationships" xmlns:m="http://schemas.openxmlformats.org/officeDocument/2006/math" xmlns:v="urn:schemas-microsoft-com:vml" xmlns:wp14="http://schemas.microsoft.com/office/word/2010/wordprocessingDrawing" xmlns:wp="http://schemas.openxmlformats.org/drawingml/2006/wordprocessingDrawing" xmlns:w10="urn:schemas-microsoft-com:office:word" xmlns:w="http://schemas.openxmlformats.org/wordprocessingml/2006/main" xmlns:w14="http://schemas.microsoft.com/office/word/2010/wordml" xmlns:w15="http://schemas.microsoft.com/office/word/2012/wordml" xmlns:wpg="http://schemas.microsoft.com/office/word/2010/wordprocessingGroup" xmlns:wpi="http://schemas.microsoft.com/office/word/2010/wordprocessingInk" xmlns:wne="http://schemas.microsoft.com/office/word/2006/wordml" xmlns:wps="http://schemas.microsoft.com/office/word/2010/wordprocessingShape" mc:Ignorable="w14 w15 wp14">
-  <w:footnote w:type="separator" w:id="-1">
+<w:footnotes xmlns:ve="http://schemas.openxmlformats.org/markup-compatibility/2006" xmlns:o="urn:schemas-microsoft-com:office:office" xmlns:r="http://schemas.openxmlformats.org/officeDocument/2006/relationships" xmlns:m="http://schemas.openxmlformats.org/officeDocument/2006/math" xmlns:v="urn:schemas-microsoft-com:vml" xmlns:wp="http://schemas.openxmlformats.org/drawingml/2006/wordprocessingDrawing" xmlns:w10="urn:schemas-microsoft-com:office:word" xmlns:w="http://schemas.openxmlformats.org/wordprocessingml/2006/main" xmlns:wne="http://schemas.microsoft.com/office/word/2006/wordml">
+  <w:footnote w:type="separator" w:id="0">
     <w:p>
       <w:r>
         <w:separator/>
       </w:r>
     </w:p>
   </w:footnote>
-  <w:footnote w:type="continuationSeparator" w:id="0">
+  <w:footnote w:type="continuationSeparator" w:id="1">
     <w:p>
       <w:r>
         <w:continuationSeparator/>
@@ -4028,7 +3997,7 @@
 </file>
 
 <file path=word/numbering.xml><?xml version="1.0" encoding="utf-8"?>
-<w:numbering xmlns:wpc="http://schemas.microsoft.com/office/word/2010/wordprocessingCanvas" xmlns:mo="http://schemas.microsoft.com/office/mac/office/2008/main" xmlns:mc="http://schemas.openxmlformats.org/markup-compatibility/2006" xmlns:mv="urn:schemas-microsoft-com:mac:vml" xmlns:o="urn:schemas-microsoft-com:office:office" xmlns:r="http://schemas.openxmlformats.org/officeDocument/2006/relationships" xmlns:m="http://schemas.openxmlformats.org/officeDocument/2006/math" xmlns:v="urn:schemas-microsoft-com:vml" xmlns:wp14="http://schemas.microsoft.com/office/word/2010/wordprocessingDrawing" xmlns:wp="http://schemas.openxmlformats.org/drawingml/2006/wordprocessingDrawing" xmlns:w10="urn:schemas-microsoft-com:office:word" xmlns:w="http://schemas.openxmlformats.org/wordprocessingml/2006/main" xmlns:w14="http://schemas.microsoft.com/office/word/2010/wordml" xmlns:w15="http://schemas.microsoft.com/office/word/2012/wordml" xmlns:wpg="http://schemas.microsoft.com/office/word/2010/wordprocessingGroup" xmlns:wpi="http://schemas.microsoft.com/office/word/2010/wordprocessingInk" xmlns:wne="http://schemas.microsoft.com/office/word/2006/wordml" xmlns:wps="http://schemas.microsoft.com/office/word/2010/wordprocessingShape" mc:Ignorable="w14 w15 wp14">
+<w:numbering xmlns:ve="http://schemas.openxmlformats.org/markup-compatibility/2006" xmlns:o="urn:schemas-microsoft-com:office:office" xmlns:r="http://schemas.openxmlformats.org/officeDocument/2006/relationships" xmlns:m="http://schemas.openxmlformats.org/officeDocument/2006/math" xmlns:v="urn:schemas-microsoft-com:vml" xmlns:wp="http://schemas.openxmlformats.org/drawingml/2006/wordprocessingDrawing" xmlns:w10="urn:schemas-microsoft-com:office:word" xmlns:w="http://schemas.openxmlformats.org/wordprocessingml/2006/main" xmlns:wne="http://schemas.microsoft.com/office/word/2006/wordml">
   <w:abstractNum w:abstractNumId="0">
     <w:nsid w:val="532E6265"/>
     <w:multiLevelType w:val="hybridMultilevel"/>
@@ -4217,7 +4186,7 @@
 </file>
 
 <file path=word/styles.xml><?xml version="1.0" encoding="utf-8"?>
-<w:styles xmlns:mc="http://schemas.openxmlformats.org/markup-compatibility/2006" xmlns:r="http://schemas.openxmlformats.org/officeDocument/2006/relationships" xmlns:w="http://schemas.openxmlformats.org/wordprocessingml/2006/main" xmlns:w14="http://schemas.microsoft.com/office/word/2010/wordml" xmlns:w15="http://schemas.microsoft.com/office/word/2012/wordml" mc:Ignorable="w14 w15">
+<w:styles xmlns:r="http://schemas.openxmlformats.org/officeDocument/2006/relationships" xmlns:w="http://schemas.openxmlformats.org/wordprocessingml/2006/main">
   <w:docDefaults>
     <w:rPrDefault>
       <w:rPr>
@@ -4230,389 +4199,144 @@
     </w:rPrDefault>
     <w:pPrDefault/>
   </w:docDefaults>
-  <w:latentStyles w:defLockedState="0" w:defUIPriority="99" w:defSemiHidden="0" w:defUnhideWhenUsed="0" w:defQFormat="0" w:count="382">
-    <w:lsdException w:name="Normal" w:uiPriority="0" w:qFormat="1"/>
-    <w:lsdException w:name="heading 1" w:uiPriority="9" w:qFormat="1"/>
-    <w:lsdException w:name="heading 2" w:semiHidden="1" w:uiPriority="9" w:unhideWhenUsed="1" w:qFormat="1"/>
-    <w:lsdException w:name="heading 3" w:semiHidden="1" w:uiPriority="9" w:unhideWhenUsed="1" w:qFormat="1"/>
-    <w:lsdException w:name="heading 4" w:semiHidden="1" w:uiPriority="9" w:unhideWhenUsed="1" w:qFormat="1"/>
-    <w:lsdException w:name="heading 5" w:semiHidden="1" w:uiPriority="9" w:unhideWhenUsed="1" w:qFormat="1"/>
-    <w:lsdException w:name="heading 6" w:semiHidden="1" w:uiPriority="9" w:unhideWhenUsed="1" w:qFormat="1"/>
-    <w:lsdException w:name="heading 7" w:semiHidden="1" w:uiPriority="9" w:unhideWhenUsed="1" w:qFormat="1"/>
-    <w:lsdException w:name="heading 8" w:semiHidden="1" w:uiPriority="9" w:unhideWhenUsed="1" w:qFormat="1"/>
-    <w:lsdException w:name="heading 9" w:semiHidden="1" w:uiPriority="9" w:unhideWhenUsed="1" w:qFormat="1"/>
-    <w:lsdException w:name="index 1" w:semiHidden="1" w:unhideWhenUsed="1"/>
-    <w:lsdException w:name="index 2" w:semiHidden="1" w:unhideWhenUsed="1"/>
-    <w:lsdException w:name="index 3" w:semiHidden="1" w:unhideWhenUsed="1"/>
-    <w:lsdException w:name="index 4" w:semiHidden="1" w:unhideWhenUsed="1"/>
-    <w:lsdException w:name="index 5" w:semiHidden="1" w:unhideWhenUsed="1"/>
-    <w:lsdException w:name="index 6" w:semiHidden="1" w:unhideWhenUsed="1"/>
-    <w:lsdException w:name="index 7" w:semiHidden="1" w:unhideWhenUsed="1"/>
-    <w:lsdException w:name="index 8" w:semiHidden="1" w:unhideWhenUsed="1"/>
-    <w:lsdException w:name="index 9" w:semiHidden="1" w:unhideWhenUsed="1"/>
-    <w:lsdException w:name="toc 1" w:semiHidden="1" w:uiPriority="39" w:unhideWhenUsed="1"/>
-    <w:lsdException w:name="toc 2" w:semiHidden="1" w:uiPriority="39" w:unhideWhenUsed="1"/>
-    <w:lsdException w:name="toc 3" w:semiHidden="1" w:uiPriority="39" w:unhideWhenUsed="1"/>
-    <w:lsdException w:name="toc 4" w:semiHidden="1" w:uiPriority="39" w:unhideWhenUsed="1"/>
-    <w:lsdException w:name="toc 5" w:semiHidden="1" w:uiPriority="39" w:unhideWhenUsed="1"/>
-    <w:lsdException w:name="toc 6" w:semiHidden="1" w:uiPriority="39" w:unhideWhenUsed="1"/>
-    <w:lsdException w:name="toc 7" w:semiHidden="1" w:uiPriority="39" w:unhideWhenUsed="1"/>
-    <w:lsdException w:name="toc 8" w:semiHidden="1" w:uiPriority="39" w:unhideWhenUsed="1"/>
-    <w:lsdException w:name="toc 9" w:semiHidden="1" w:uiPriority="39" w:unhideWhenUsed="1"/>
-    <w:lsdException w:name="Normal Indent" w:semiHidden="1" w:unhideWhenUsed="1"/>
-    <w:lsdException w:name="footnote text" w:semiHidden="1" w:unhideWhenUsed="1"/>
-    <w:lsdException w:name="annotation text" w:semiHidden="1" w:unhideWhenUsed="1"/>
-    <w:lsdException w:name="header" w:semiHidden="1" w:unhideWhenUsed="1"/>
-    <w:lsdException w:name="footer" w:semiHidden="1" w:unhideWhenUsed="1"/>
-    <w:lsdException w:name="index heading" w:semiHidden="1" w:unhideWhenUsed="1"/>
-    <w:lsdException w:name="caption" w:semiHidden="1" w:uiPriority="35" w:unhideWhenUsed="1" w:qFormat="1"/>
-    <w:lsdException w:name="table of figures" w:semiHidden="1" w:unhideWhenUsed="1"/>
-    <w:lsdException w:name="envelope address" w:semiHidden="1" w:unhideWhenUsed="1"/>
-    <w:lsdException w:name="envelope return" w:semiHidden="1" w:unhideWhenUsed="1"/>
-    <w:lsdException w:name="footnote reference" w:semiHidden="1" w:unhideWhenUsed="1"/>
-    <w:lsdException w:name="annotation reference" w:semiHidden="1" w:unhideWhenUsed="1"/>
-    <w:lsdException w:name="line number" w:semiHidden="1" w:unhideWhenUsed="1"/>
-    <w:lsdException w:name="page number" w:semiHidden="1" w:unhideWhenUsed="1"/>
-    <w:lsdException w:name="endnote reference" w:semiHidden="1" w:unhideWhenUsed="1"/>
-    <w:lsdException w:name="endnote text" w:semiHidden="1" w:unhideWhenUsed="1"/>
-    <w:lsdException w:name="table of authorities" w:semiHidden="1" w:unhideWhenUsed="1"/>
-    <w:lsdException w:name="macro" w:semiHidden="1" w:unhideWhenUsed="1"/>
-    <w:lsdException w:name="toa heading" w:semiHidden="1" w:unhideWhenUsed="1"/>
-    <w:lsdException w:name="List" w:semiHidden="1" w:unhideWhenUsed="1"/>
-    <w:lsdException w:name="List Bullet" w:semiHidden="1" w:unhideWhenUsed="1"/>
-    <w:lsdException w:name="List Number" w:semiHidden="1" w:unhideWhenUsed="1"/>
-    <w:lsdException w:name="List 2" w:semiHidden="1" w:unhideWhenUsed="1"/>
-    <w:lsdException w:name="List 3" w:semiHidden="1" w:unhideWhenUsed="1"/>
-    <w:lsdException w:name="List 4" w:semiHidden="1" w:unhideWhenUsed="1"/>
-    <w:lsdException w:name="List 5" w:semiHidden="1" w:unhideWhenUsed="1"/>
-    <w:lsdException w:name="List Bullet 2" w:semiHidden="1" w:unhideWhenUsed="1"/>
-    <w:lsdException w:name="List Bullet 3" w:semiHidden="1" w:unhideWhenUsed="1"/>
-    <w:lsdException w:name="List Bullet 4" w:semiHidden="1" w:unhideWhenUsed="1"/>
-    <w:lsdException w:name="List Bullet 5" w:semiHidden="1" w:unhideWhenUsed="1"/>
-    <w:lsdException w:name="List Number 2" w:semiHidden="1" w:unhideWhenUsed="1"/>
-    <w:lsdException w:name="List Number 3" w:semiHidden="1" w:unhideWhenUsed="1"/>
-    <w:lsdException w:name="List Number 4" w:semiHidden="1" w:unhideWhenUsed="1"/>
-    <w:lsdException w:name="List Number 5" w:semiHidden="1" w:unhideWhenUsed="1"/>
-    <w:lsdException w:name="Title" w:uiPriority="10" w:qFormat="1"/>
-    <w:lsdException w:name="Closing" w:semiHidden="1" w:unhideWhenUsed="1"/>
-    <w:lsdException w:name="Signature" w:semiHidden="1" w:unhideWhenUsed="1"/>
-    <w:lsdException w:name="Default Paragraph Font" w:semiHidden="1" w:uiPriority="1" w:unhideWhenUsed="1"/>
-    <w:lsdException w:name="Body Text" w:semiHidden="1" w:unhideWhenUsed="1"/>
-    <w:lsdException w:name="Body Text Indent" w:semiHidden="1" w:unhideWhenUsed="1"/>
-    <w:lsdException w:name="List Continue" w:semiHidden="1" w:unhideWhenUsed="1"/>
-    <w:lsdException w:name="List Continue 2" w:semiHidden="1" w:unhideWhenUsed="1"/>
-    <w:lsdException w:name="List Continue 3" w:semiHidden="1" w:unhideWhenUsed="1"/>
-    <w:lsdException w:name="List Continue 4" w:semiHidden="1" w:unhideWhenUsed="1"/>
-    <w:lsdException w:name="List Continue 5" w:semiHidden="1" w:unhideWhenUsed="1"/>
-    <w:lsdException w:name="Message Header" w:semiHidden="1" w:unhideWhenUsed="1"/>
-    <w:lsdException w:name="Subtitle" w:uiPriority="11" w:qFormat="1"/>
-    <w:lsdException w:name="Salutation" w:semiHidden="1" w:unhideWhenUsed="1"/>
-    <w:lsdException w:name="Date" w:semiHidden="1" w:unhideWhenUsed="1"/>
-    <w:lsdException w:name="Body Text First Indent" w:semiHidden="1" w:unhideWhenUsed="1"/>
-    <w:lsdException w:name="Body Text First Indent 2" w:semiHidden="1" w:unhideWhenUsed="1"/>
-    <w:lsdException w:name="Note Heading" w:semiHidden="1" w:unhideWhenUsed="1"/>
-    <w:lsdException w:name="Body Text 2" w:semiHidden="1" w:unhideWhenUsed="1"/>
-    <w:lsdException w:name="Body Text 3" w:semiHidden="1" w:unhideWhenUsed="1"/>
-    <w:lsdException w:name="Body Text Indent 2" w:semiHidden="1" w:unhideWhenUsed="1"/>
-    <w:lsdException w:name="Body Text Indent 3" w:semiHidden="1" w:unhideWhenUsed="1"/>
-    <w:lsdException w:name="Block Text" w:semiHidden="1" w:unhideWhenUsed="1"/>
-    <w:lsdException w:name="Hyperlink" w:semiHidden="1" w:unhideWhenUsed="1"/>
-    <w:lsdException w:name="FollowedHyperlink" w:semiHidden="1" w:unhideWhenUsed="1"/>
-    <w:lsdException w:name="Strong" w:uiPriority="22" w:qFormat="1"/>
-    <w:lsdException w:name="Emphasis" w:uiPriority="20" w:qFormat="1"/>
-    <w:lsdException w:name="Document Map" w:semiHidden="1" w:unhideWhenUsed="1"/>
-    <w:lsdException w:name="Plain Text" w:semiHidden="1" w:unhideWhenUsed="1"/>
-    <w:lsdException w:name="E-mail Signature" w:semiHidden="1" w:unhideWhenUsed="1"/>
-    <w:lsdException w:name="HTML Top of Form" w:semiHidden="1" w:unhideWhenUsed="1"/>
-    <w:lsdException w:name="HTML Bottom of Form" w:semiHidden="1" w:unhideWhenUsed="1"/>
-    <w:lsdException w:name="Normal (Web)" w:semiHidden="1" w:unhideWhenUsed="1"/>
-    <w:lsdException w:name="HTML Acronym" w:semiHidden="1" w:unhideWhenUsed="1"/>
-    <w:lsdException w:name="HTML Address" w:semiHidden="1" w:unhideWhenUsed="1"/>
-    <w:lsdException w:name="HTML Cite" w:semiHidden="1" w:unhideWhenUsed="1"/>
-    <w:lsdException w:name="HTML Code" w:semiHidden="1" w:unhideWhenUsed="1"/>
-    <w:lsdException w:name="HTML Definition" w:semiHidden="1" w:unhideWhenUsed="1"/>
-    <w:lsdException w:name="HTML Keyboard" w:semiHidden="1" w:unhideWhenUsed="1"/>
-    <w:lsdException w:name="HTML Preformatted" w:semiHidden="1" w:unhideWhenUsed="1"/>
-    <w:lsdException w:name="HTML Sample" w:semiHidden="1" w:unhideWhenUsed="1"/>
-    <w:lsdException w:name="HTML Typewriter" w:semiHidden="1" w:unhideWhenUsed="1"/>
-    <w:lsdException w:name="HTML Variable" w:semiHidden="1" w:unhideWhenUsed="1"/>
-    <w:lsdException w:name="Normal Table" w:semiHidden="1" w:unhideWhenUsed="1"/>
-    <w:lsdException w:name="annotation subject" w:semiHidden="1" w:unhideWhenUsed="1"/>
-    <w:lsdException w:name="No List" w:semiHidden="1" w:unhideWhenUsed="1"/>
-    <w:lsdException w:name="Outline List 1" w:semiHidden="1" w:unhideWhenUsed="1"/>
-    <w:lsdException w:name="Outline List 2" w:semiHidden="1" w:unhideWhenUsed="1"/>
-    <w:lsdException w:name="Outline List 3" w:semiHidden="1" w:unhideWhenUsed="1"/>
-    <w:lsdException w:name="Table Simple 1" w:semiHidden="1" w:unhideWhenUsed="1"/>
-    <w:lsdException w:name="Table Simple 2" w:semiHidden="1" w:unhideWhenUsed="1"/>
-    <w:lsdException w:name="Table Simple 3" w:semiHidden="1" w:unhideWhenUsed="1"/>
-    <w:lsdException w:name="Table Classic 1" w:semiHidden="1" w:unhideWhenUsed="1"/>
-    <w:lsdException w:name="Table Classic 2" w:semiHidden="1" w:unhideWhenUsed="1"/>
-    <w:lsdException w:name="Table Classic 3" w:semiHidden="1" w:unhideWhenUsed="1"/>
-    <w:lsdException w:name="Table Classic 4" w:semiHidden="1" w:unhideWhenUsed="1"/>
-    <w:lsdException w:name="Table Colorful 1" w:semiHidden="1" w:unhideWhenUsed="1"/>
-    <w:lsdException w:name="Table Colorful 2" w:semiHidden="1" w:unhideWhenUsed="1"/>
-    <w:lsdException w:name="Table Colorful 3" w:semiHidden="1" w:unhideWhenUsed="1"/>
-    <w:lsdException w:name="Table Columns 1" w:semiHidden="1" w:unhideWhenUsed="1"/>
-    <w:lsdException w:name="Table Columns 2" w:semiHidden="1" w:unhideWhenUsed="1"/>
-    <w:lsdException w:name="Table Columns 3" w:semiHidden="1" w:unhideWhenUsed="1"/>
-    <w:lsdException w:name="Table Columns 4" w:semiHidden="1" w:unhideWhenUsed="1"/>
-    <w:lsdException w:name="Table Columns 5" w:semiHidden="1" w:unhideWhenUsed="1"/>
-    <w:lsdException w:name="Table Grid 1" w:semiHidden="1" w:unhideWhenUsed="1"/>
-    <w:lsdException w:name="Table Grid 2" w:semiHidden="1" w:unhideWhenUsed="1"/>
-    <w:lsdException w:name="Table Grid 3" w:semiHidden="1" w:unhideWhenUsed="1"/>
-    <w:lsdException w:name="Table Grid 4" w:semiHidden="1" w:unhideWhenUsed="1"/>
-    <w:lsdException w:name="Table Grid 5" w:semiHidden="1" w:unhideWhenUsed="1"/>
-    <w:lsdException w:name="Table Grid 6" w:semiHidden="1" w:unhideWhenUsed="1"/>
-    <w:lsdException w:name="Table Grid 7" w:semiHidden="1" w:unhideWhenUsed="1"/>
-    <w:lsdException w:name="Table Grid 8" w:semiHidden="1" w:unhideWhenUsed="1"/>
-    <w:lsdException w:name="Table List 1" w:semiHidden="1" w:unhideWhenUsed="1"/>
-    <w:lsdException w:name="Table List 2" w:semiHidden="1" w:unhideWhenUsed="1"/>
-    <w:lsdException w:name="Table List 3" w:semiHidden="1" w:unhideWhenUsed="1"/>
-    <w:lsdException w:name="Table List 4" w:semiHidden="1" w:unhideWhenUsed="1"/>
-    <w:lsdException w:name="Table List 5" w:semiHidden="1" w:unhideWhenUsed="1"/>
-    <w:lsdException w:name="Table List 6" w:semiHidden="1" w:unhideWhenUsed="1"/>
-    <w:lsdException w:name="Table List 7" w:semiHidden="1" w:unhideWhenUsed="1"/>
-    <w:lsdException w:name="Table List 8" w:semiHidden="1" w:unhideWhenUsed="1"/>
-    <w:lsdException w:name="Table 3D effects 1" w:semiHidden="1" w:unhideWhenUsed="1"/>
-    <w:lsdException w:name="Table 3D effects 2" w:semiHidden="1" w:unhideWhenUsed="1"/>
-    <w:lsdException w:name="Table 3D effects 3" w:semiHidden="1" w:unhideWhenUsed="1"/>
-    <w:lsdException w:name="Table Contemporary" w:semiHidden="1" w:unhideWhenUsed="1"/>
-    <w:lsdException w:name="Table Elegant" w:semiHidden="1" w:unhideWhenUsed="1"/>
-    <w:lsdException w:name="Table Professional" w:semiHidden="1" w:unhideWhenUsed="1"/>
-    <w:lsdException w:name="Table Subtle 1" w:semiHidden="1" w:unhideWhenUsed="1"/>
-    <w:lsdException w:name="Table Subtle 2" w:semiHidden="1" w:unhideWhenUsed="1"/>
-    <w:lsdException w:name="Table Web 1" w:semiHidden="1" w:unhideWhenUsed="1"/>
-    <w:lsdException w:name="Table Web 2" w:semiHidden="1" w:unhideWhenUsed="1"/>
-    <w:lsdException w:name="Table Web 3" w:semiHidden="1" w:unhideWhenUsed="1"/>
-    <w:lsdException w:name="Balloon Text" w:semiHidden="1" w:unhideWhenUsed="1"/>
-    <w:lsdException w:name="Table Grid" w:uiPriority="59"/>
-    <w:lsdException w:name="Table Theme" w:semiHidden="1" w:unhideWhenUsed="1"/>
-    <w:lsdException w:name="Note Level 1" w:semiHidden="1" w:unhideWhenUsed="1"/>
-    <w:lsdException w:name="Note Level 2" w:semiHidden="1" w:unhideWhenUsed="1"/>
-    <w:lsdException w:name="Note Level 3" w:semiHidden="1" w:unhideWhenUsed="1"/>
-    <w:lsdException w:name="Note Level 4" w:semiHidden="1" w:unhideWhenUsed="1"/>
-    <w:lsdException w:name="Note Level 5" w:semiHidden="1" w:unhideWhenUsed="1"/>
-    <w:lsdException w:name="Note Level 6" w:semiHidden="1" w:unhideWhenUsed="1"/>
-    <w:lsdException w:name="Note Level 7" w:semiHidden="1" w:unhideWhenUsed="1"/>
-    <w:lsdException w:name="Note Level 8" w:semiHidden="1" w:unhideWhenUsed="1"/>
-    <w:lsdException w:name="Note Level 9" w:semiHidden="1" w:unhideWhenUsed="1"/>
-    <w:lsdException w:name="Placeholder Text" w:semiHidden="1"/>
-    <w:lsdException w:name="No Spacing" w:uiPriority="1" w:qFormat="1"/>
-    <w:lsdException w:name="Light Shading" w:uiPriority="60"/>
-    <w:lsdException w:name="Light List" w:uiPriority="61"/>
-    <w:lsdException w:name="Light Grid" w:uiPriority="62"/>
-    <w:lsdException w:name="Medium Shading 1" w:uiPriority="63"/>
-    <w:lsdException w:name="Medium Shading 2" w:uiPriority="64"/>
-    <w:lsdException w:name="Medium List 1" w:uiPriority="65"/>
-    <w:lsdException w:name="Medium List 2" w:uiPriority="66"/>
-    <w:lsdException w:name="Medium Grid 1" w:uiPriority="67"/>
-    <w:lsdException w:name="Medium Grid 2" w:uiPriority="68"/>
-    <w:lsdException w:name="Medium Grid 3" w:uiPriority="69"/>
-    <w:lsdException w:name="Dark List" w:uiPriority="70"/>
-    <w:lsdException w:name="Colorful Shading" w:uiPriority="71"/>
-    <w:lsdException w:name="Colorful List" w:uiPriority="72"/>
-    <w:lsdException w:name="Colorful Grid" w:uiPriority="73"/>
-    <w:lsdException w:name="Light Shading Accent 1" w:uiPriority="60"/>
-    <w:lsdException w:name="Light List Accent 1" w:uiPriority="61"/>
-    <w:lsdException w:name="Light Grid Accent 1" w:uiPriority="62"/>
-    <w:lsdException w:name="Medium Shading 1 Accent 1" w:uiPriority="63"/>
-    <w:lsdException w:name="Medium Shading 2 Accent 1" w:uiPriority="64"/>
-    <w:lsdException w:name="Medium List 1 Accent 1" w:uiPriority="65"/>
-    <w:lsdException w:name="Revision" w:semiHidden="1"/>
-    <w:lsdException w:name="List Paragraph" w:uiPriority="34" w:qFormat="1"/>
-    <w:lsdException w:name="Quote" w:uiPriority="29" w:qFormat="1"/>
-    <w:lsdException w:name="Intense Quote" w:uiPriority="30" w:qFormat="1"/>
-    <w:lsdException w:name="Medium List 2 Accent 1" w:uiPriority="66"/>
-    <w:lsdException w:name="Medium Grid 1 Accent 1" w:uiPriority="67"/>
-    <w:lsdException w:name="Medium Grid 2 Accent 1" w:uiPriority="68"/>
-    <w:lsdException w:name="Medium Grid 3 Accent 1" w:uiPriority="69"/>
-    <w:lsdException w:name="Dark List Accent 1" w:uiPriority="70"/>
-    <w:lsdException w:name="Colorful Shading Accent 1" w:uiPriority="71"/>
-    <w:lsdException w:name="Colorful List Accent 1" w:uiPriority="72"/>
-    <w:lsdException w:name="Colorful Grid Accent 1" w:uiPriority="73"/>
-    <w:lsdException w:name="Light Shading Accent 2" w:uiPriority="60"/>
-    <w:lsdException w:name="Light List Accent 2" w:uiPriority="61"/>
-    <w:lsdException w:name="Light Grid Accent 2" w:uiPriority="62"/>
-    <w:lsdException w:name="Medium Shading 1 Accent 2" w:uiPriority="63"/>
-    <w:lsdException w:name="Medium Shading 2 Accent 2" w:uiPriority="64"/>
-    <w:lsdException w:name="Medium List 1 Accent 2" w:uiPriority="65"/>
-    <w:lsdException w:name="Medium List 2 Accent 2" w:uiPriority="66"/>
-    <w:lsdException w:name="Medium Grid 1 Accent 2" w:uiPriority="67"/>
-    <w:lsdException w:name="Medium Grid 2 Accent 2" w:uiPriority="68"/>
-    <w:lsdException w:name="Medium Grid 3 Accent 2" w:uiPriority="69"/>
-    <w:lsdException w:name="Dark List Accent 2" w:uiPriority="70"/>
-    <w:lsdException w:name="Colorful Shading Accent 2" w:uiPriority="71"/>
-    <w:lsdException w:name="Colorful List Accent 2" w:uiPriority="72"/>
-    <w:lsdException w:name="Colorful Grid Accent 2" w:uiPriority="73"/>
-    <w:lsdException w:name="Light Shading Accent 3" w:uiPriority="60"/>
-    <w:lsdException w:name="Light List Accent 3" w:uiPriority="61"/>
-    <w:lsdException w:name="Light Grid Accent 3" w:uiPriority="62"/>
-    <w:lsdException w:name="Medium Shading 1 Accent 3" w:uiPriority="63"/>
-    <w:lsdException w:name="Medium Shading 2 Accent 3" w:uiPriority="64"/>
-    <w:lsdException w:name="Medium List 1 Accent 3" w:uiPriority="65"/>
-    <w:lsdException w:name="Medium List 2 Accent 3" w:uiPriority="66"/>
-    <w:lsdException w:name="Medium Grid 1 Accent 3" w:uiPriority="67"/>
-    <w:lsdException w:name="Medium Grid 2 Accent 3" w:uiPriority="68"/>
-    <w:lsdException w:name="Medium Grid 3 Accent 3" w:uiPriority="69"/>
-    <w:lsdException w:name="Dark List Accent 3" w:uiPriority="70"/>
-    <w:lsdException w:name="Colorful Shading Accent 3" w:uiPriority="71"/>
-    <w:lsdException w:name="Colorful List Accent 3" w:uiPriority="72"/>
-    <w:lsdException w:name="Colorful Grid Accent 3" w:uiPriority="73"/>
-    <w:lsdException w:name="Light Shading Accent 4" w:uiPriority="60"/>
-    <w:lsdException w:name="Light List Accent 4" w:uiPriority="61"/>
-    <w:lsdException w:name="Light Grid Accent 4" w:uiPriority="62"/>
-    <w:lsdException w:name="Medium Shading 1 Accent 4" w:uiPriority="63"/>
-    <w:lsdException w:name="Medium Shading 2 Accent 4" w:uiPriority="64"/>
-    <w:lsdException w:name="Medium List 1 Accent 4" w:uiPriority="65"/>
-    <w:lsdException w:name="Medium List 2 Accent 4" w:uiPriority="66"/>
-    <w:lsdException w:name="Medium Grid 1 Accent 4" w:uiPriority="67"/>
-    <w:lsdException w:name="Medium Grid 2 Accent 4" w:uiPriority="68"/>
-    <w:lsdException w:name="Medium Grid 3 Accent 4" w:uiPriority="69"/>
-    <w:lsdException w:name="Dark List Accent 4" w:uiPriority="70"/>
-    <w:lsdException w:name="Colorful Shading Accent 4" w:uiPriority="71"/>
-    <w:lsdException w:name="Colorful List Accent 4" w:uiPriority="72"/>
-    <w:lsdException w:name="Colorful Grid Accent 4" w:uiPriority="73"/>
-    <w:lsdException w:name="Light Shading Accent 5" w:uiPriority="60"/>
-    <w:lsdException w:name="Light List Accent 5" w:uiPriority="61"/>
-    <w:lsdException w:name="Light Grid Accent 5" w:uiPriority="62"/>
-    <w:lsdException w:name="Medium Shading 1 Accent 5" w:uiPriority="63"/>
-    <w:lsdException w:name="Medium Shading 2 Accent 5" w:uiPriority="64"/>
-    <w:lsdException w:name="Medium List 1 Accent 5" w:uiPriority="65"/>
-    <w:lsdException w:name="Medium List 2 Accent 5" w:uiPriority="66"/>
-    <w:lsdException w:name="Medium Grid 1 Accent 5" w:uiPriority="67"/>
-    <w:lsdException w:name="Medium Grid 2 Accent 5" w:uiPriority="68"/>
-    <w:lsdException w:name="Medium Grid 3 Accent 5" w:uiPriority="69"/>
-    <w:lsdException w:name="Dark List Accent 5" w:uiPriority="70"/>
-    <w:lsdException w:name="Colorful Shading Accent 5" w:uiPriority="71"/>
-    <w:lsdException w:name="Colorful List Accent 5" w:uiPriority="72"/>
-    <w:lsdException w:name="Colorful Grid Accent 5" w:uiPriority="73"/>
-    <w:lsdException w:name="Light Shading Accent 6" w:uiPriority="60"/>
-    <w:lsdException w:name="Light List Accent 6" w:uiPriority="61"/>
-    <w:lsdException w:name="Light Grid Accent 6" w:uiPriority="62"/>
-    <w:lsdException w:name="Medium Shading 1 Accent 6" w:uiPriority="63"/>
-    <w:lsdException w:name="Medium Shading 2 Accent 6" w:uiPriority="64"/>
-    <w:lsdException w:name="Medium List 1 Accent 6" w:uiPriority="65"/>
-    <w:lsdException w:name="Medium List 2 Accent 6" w:uiPriority="66"/>
-    <w:lsdException w:name="Medium Grid 1 Accent 6" w:uiPriority="67"/>
-    <w:lsdException w:name="Medium Grid 2 Accent 6" w:uiPriority="68"/>
-    <w:lsdException w:name="Medium Grid 3 Accent 6" w:uiPriority="69"/>
-    <w:lsdException w:name="Dark List Accent 6" w:uiPriority="70"/>
-    <w:lsdException w:name="Colorful Shading Accent 6" w:uiPriority="71"/>
-    <w:lsdException w:name="Colorful List Accent 6" w:uiPriority="72"/>
-    <w:lsdException w:name="Colorful Grid Accent 6" w:uiPriority="73"/>
-    <w:lsdException w:name="Subtle Emphasis" w:uiPriority="19" w:qFormat="1"/>
-    <w:lsdException w:name="Intense Emphasis" w:uiPriority="21" w:qFormat="1"/>
-    <w:lsdException w:name="Subtle Reference" w:uiPriority="31" w:qFormat="1"/>
-    <w:lsdException w:name="Intense Reference" w:uiPriority="32" w:qFormat="1"/>
-    <w:lsdException w:name="Book Title" w:uiPriority="33" w:qFormat="1"/>
-    <w:lsdException w:name="Bibliography" w:semiHidden="1" w:uiPriority="37" w:unhideWhenUsed="1"/>
-    <w:lsdException w:name="TOC Heading" w:semiHidden="1" w:uiPriority="39" w:unhideWhenUsed="1" w:qFormat="1"/>
-    <w:lsdException w:name="Plain Table 1" w:uiPriority="41"/>
-    <w:lsdException w:name="Plain Table 2" w:uiPriority="42"/>
-    <w:lsdException w:name="Plain Table 3" w:uiPriority="43"/>
-    <w:lsdException w:name="Plain Table 4" w:uiPriority="44"/>
-    <w:lsdException w:name="Plain Table 5" w:uiPriority="45"/>
-    <w:lsdException w:name="Grid Table Light" w:uiPriority="40"/>
-    <w:lsdException w:name="Grid Table 1 Light" w:uiPriority="46"/>
-    <w:lsdException w:name="Grid Table 2" w:uiPriority="47"/>
-    <w:lsdException w:name="Grid Table 3" w:uiPriority="48"/>
-    <w:lsdException w:name="Grid Table 4" w:uiPriority="49"/>
-    <w:lsdException w:name="Grid Table 5 Dark" w:uiPriority="50"/>
-    <w:lsdException w:name="Grid Table 6 Colorful" w:uiPriority="51"/>
-    <w:lsdException w:name="Grid Table 7 Colorful" w:uiPriority="52"/>
-    <w:lsdException w:name="Grid Table 1 Light Accent 1" w:uiPriority="46"/>
-    <w:lsdException w:name="Grid Table 2 Accent 1" w:uiPriority="47"/>
-    <w:lsdException w:name="Grid Table 3 Accent 1" w:uiPriority="48"/>
-    <w:lsdException w:name="Grid Table 4 Accent 1" w:uiPriority="49"/>
-    <w:lsdException w:name="Grid Table 5 Dark Accent 1" w:uiPriority="50"/>
-    <w:lsdException w:name="Grid Table 6 Colorful Accent 1" w:uiPriority="51"/>
-    <w:lsdException w:name="Grid Table 7 Colorful Accent 1" w:uiPriority="52"/>
-    <w:lsdException w:name="Grid Table 1 Light Accent 2" w:uiPriority="46"/>
-    <w:lsdException w:name="Grid Table 2 Accent 2" w:uiPriority="47"/>
-    <w:lsdException w:name="Grid Table 3 Accent 2" w:uiPriority="48"/>
-    <w:lsdException w:name="Grid Table 4 Accent 2" w:uiPriority="49"/>
-    <w:lsdException w:name="Grid Table 5 Dark Accent 2" w:uiPriority="50"/>
-    <w:lsdException w:name="Grid Table 6 Colorful Accent 2" w:uiPriority="51"/>
-    <w:lsdException w:name="Grid Table 7 Colorful Accent 2" w:uiPriority="52"/>
-    <w:lsdException w:name="Grid Table 1 Light Accent 3" w:uiPriority="46"/>
-    <w:lsdException w:name="Grid Table 2 Accent 3" w:uiPriority="47"/>
-    <w:lsdException w:name="Grid Table 3 Accent 3" w:uiPriority="48"/>
-    <w:lsdException w:name="Grid Table 4 Accent 3" w:uiPriority="49"/>
-    <w:lsdException w:name="Grid Table 5 Dark Accent 3" w:uiPriority="50"/>
-    <w:lsdException w:name="Grid Table 6 Colorful Accent 3" w:uiPriority="51"/>
-    <w:lsdException w:name="Grid Table 7 Colorful Accent 3" w:uiPriority="52"/>
-    <w:lsdException w:name="Grid Table 1 Light Accent 4" w:uiPriority="46"/>
-    <w:lsdException w:name="Grid Table 2 Accent 4" w:uiPriority="47"/>
-    <w:lsdException w:name="Grid Table 3 Accent 4" w:uiPriority="48"/>
-    <w:lsdException w:name="Grid Table 4 Accent 4" w:uiPriority="49"/>
-    <w:lsdException w:name="Grid Table 5 Dark Accent 4" w:uiPriority="50"/>
-    <w:lsdException w:name="Grid Table 6 Colorful Accent 4" w:uiPriority="51"/>
-    <w:lsdException w:name="Grid Table 7 Colorful Accent 4" w:uiPriority="52"/>
-    <w:lsdException w:name="Grid Table 1 Light Accent 5" w:uiPriority="46"/>
-    <w:lsdException w:name="Grid Table 2 Accent 5" w:uiPriority="47"/>
-    <w:lsdException w:name="Grid Table 3 Accent 5" w:uiPriority="48"/>
-    <w:lsdException w:name="Grid Table 4 Accent 5" w:uiPriority="49"/>
-    <w:lsdException w:name="Grid Table 5 Dark Accent 5" w:uiPriority="50"/>
-    <w:lsdException w:name="Grid Table 6 Colorful Accent 5" w:uiPriority="51"/>
-    <w:lsdException w:name="Grid Table 7 Colorful Accent 5" w:uiPriority="52"/>
-    <w:lsdException w:name="Grid Table 1 Light Accent 6" w:uiPriority="46"/>
-    <w:lsdException w:name="Grid Table 2 Accent 6" w:uiPriority="47"/>
-    <w:lsdException w:name="Grid Table 3 Accent 6" w:uiPriority="48"/>
-    <w:lsdException w:name="Grid Table 4 Accent 6" w:uiPriority="49"/>
-    <w:lsdException w:name="Grid Table 5 Dark Accent 6" w:uiPriority="50"/>
-    <w:lsdException w:name="Grid Table 6 Colorful Accent 6" w:uiPriority="51"/>
-    <w:lsdException w:name="Grid Table 7 Colorful Accent 6" w:uiPriority="52"/>
-    <w:lsdException w:name="List Table 1 Light" w:uiPriority="46"/>
-    <w:lsdException w:name="List Table 2" w:uiPriority="47"/>
-    <w:lsdException w:name="List Table 3" w:uiPriority="48"/>
-    <w:lsdException w:name="List Table 4" w:uiPriority="49"/>
-    <w:lsdException w:name="List Table 5 Dark" w:uiPriority="50"/>
-    <w:lsdException w:name="List Table 6 Colorful" w:uiPriority="51"/>
-    <w:lsdException w:name="List Table 7 Colorful" w:uiPriority="52"/>
-    <w:lsdException w:name="List Table 1 Light Accent 1" w:uiPriority="46"/>
-    <w:lsdException w:name="List Table 2 Accent 1" w:uiPriority="47"/>
-    <w:lsdException w:name="List Table 3 Accent 1" w:uiPriority="48"/>
-    <w:lsdException w:name="List Table 4 Accent 1" w:uiPriority="49"/>
-    <w:lsdException w:name="List Table 5 Dark Accent 1" w:uiPriority="50"/>
-    <w:lsdException w:name="List Table 6 Colorful Accent 1" w:uiPriority="51"/>
-    <w:lsdException w:name="List Table 7 Colorful Accent 1" w:uiPriority="52"/>
-    <w:lsdException w:name="List Table 1 Light Accent 2" w:uiPriority="46"/>
-    <w:lsdException w:name="List Table 2 Accent 2" w:uiPriority="47"/>
-    <w:lsdException w:name="List Table 3 Accent 2" w:uiPriority="48"/>
-    <w:lsdException w:name="List Table 4 Accent 2" w:uiPriority="49"/>
-    <w:lsdException w:name="List Table 5 Dark Accent 2" w:uiPriority="50"/>
-    <w:lsdException w:name="List Table 6 Colorful Accent 2" w:uiPriority="51"/>
-    <w:lsdException w:name="List Table 7 Colorful Accent 2" w:uiPriority="52"/>
-    <w:lsdException w:name="List Table 1 Light Accent 3" w:uiPriority="46"/>
-    <w:lsdException w:name="List Table 2 Accent 3" w:uiPriority="47"/>
-    <w:lsdException w:name="List Table 3 Accent 3" w:uiPriority="48"/>
-    <w:lsdException w:name="List Table 4 Accent 3" w:uiPriority="49"/>
-    <w:lsdException w:name="List Table 5 Dark Accent 3" w:uiPriority="50"/>
-    <w:lsdException w:name="List Table 6 Colorful Accent 3" w:uiPriority="51"/>
-    <w:lsdException w:name="List Table 7 Colorful Accent 3" w:uiPriority="52"/>
-    <w:lsdException w:name="List Table 1 Light Accent 4" w:uiPriority="46"/>
-    <w:lsdException w:name="List Table 2 Accent 4" w:uiPriority="47"/>
-    <w:lsdException w:name="List Table 3 Accent 4" w:uiPriority="48"/>
-    <w:lsdException w:name="List Table 4 Accent 4" w:uiPriority="49"/>
-    <w:lsdException w:name="List Table 5 Dark Accent 4" w:uiPriority="50"/>
-    <w:lsdException w:name="List Table 6 Colorful Accent 4" w:uiPriority="51"/>
-    <w:lsdException w:name="List Table 7 Colorful Accent 4" w:uiPriority="52"/>
-    <w:lsdException w:name="List Table 1 Light Accent 5" w:uiPriority="46"/>
-    <w:lsdException w:name="List Table 2 Accent 5" w:uiPriority="47"/>
-    <w:lsdException w:name="List Table 3 Accent 5" w:uiPriority="48"/>
-    <w:lsdException w:name="List Table 4 Accent 5" w:uiPriority="49"/>
-    <w:lsdException w:name="List Table 5 Dark Accent 5" w:uiPriority="50"/>
-    <w:lsdException w:name="List Table 6 Colorful Accent 5" w:uiPriority="51"/>
-    <w:lsdException w:name="List Table 7 Colorful Accent 5" w:uiPriority="52"/>
-    <w:lsdException w:name="List Table 1 Light Accent 6" w:uiPriority="46"/>
-    <w:lsdException w:name="List Table 2 Accent 6" w:uiPriority="47"/>
-    <w:lsdException w:name="List Table 3 Accent 6" w:uiPriority="48"/>
-    <w:lsdException w:name="List Table 4 Accent 6" w:uiPriority="49"/>
-    <w:lsdException w:name="List Table 5 Dark Accent 6" w:uiPriority="50"/>
-    <w:lsdException w:name="List Table 6 Colorful Accent 6" w:uiPriority="51"/>
-    <w:lsdException w:name="List Table 7 Colorful Accent 6" w:uiPriority="52"/>
-    <w:lsdException w:name="Mention" w:semiHidden="1" w:unhideWhenUsed="1"/>
-    <w:lsdException w:name="Smart Hyperlink" w:semiHidden="1" w:unhideWhenUsed="1"/>
+  <w:latentStyles w:defLockedState="0" w:defUIPriority="99" w:defSemiHidden="1" w:defUnhideWhenUsed="1" w:defQFormat="0" w:count="267">
+    <w:lsdException w:name="Normal" w:semiHidden="0" w:uiPriority="0" w:unhideWhenUsed="0" w:qFormat="1"/>
+    <w:lsdException w:name="heading 1" w:semiHidden="0" w:uiPriority="9" w:unhideWhenUsed="0" w:qFormat="1"/>
+    <w:lsdException w:name="heading 2" w:uiPriority="9" w:qFormat="1"/>
+    <w:lsdException w:name="heading 3" w:uiPriority="9" w:qFormat="1"/>
+    <w:lsdException w:name="heading 4" w:uiPriority="9" w:qFormat="1"/>
+    <w:lsdException w:name="heading 5" w:uiPriority="9" w:qFormat="1"/>
+    <w:lsdException w:name="heading 6" w:uiPriority="9" w:qFormat="1"/>
+    <w:lsdException w:name="heading 7" w:uiPriority="9" w:qFormat="1"/>
+    <w:lsdException w:name="heading 8" w:uiPriority="9" w:qFormat="1"/>
+    <w:lsdException w:name="heading 9" w:uiPriority="9" w:qFormat="1"/>
+    <w:lsdException w:name="toc 1" w:uiPriority="39"/>
+    <w:lsdException w:name="toc 2" w:uiPriority="39"/>
+    <w:lsdException w:name="toc 3" w:uiPriority="39"/>
+    <w:lsdException w:name="toc 4" w:uiPriority="39"/>
+    <w:lsdException w:name="toc 5" w:uiPriority="39"/>
+    <w:lsdException w:name="toc 6" w:uiPriority="39"/>
+    <w:lsdException w:name="toc 7" w:uiPriority="39"/>
+    <w:lsdException w:name="toc 8" w:uiPriority="39"/>
+    <w:lsdException w:name="toc 9" w:uiPriority="39"/>
+    <w:lsdException w:name="caption" w:uiPriority="35" w:qFormat="1"/>
+    <w:lsdException w:name="Title" w:semiHidden="0" w:uiPriority="10" w:unhideWhenUsed="0" w:qFormat="1"/>
+    <w:lsdException w:name="Default Paragraph Font" w:uiPriority="1"/>
+    <w:lsdException w:name="Subtitle" w:semiHidden="0" w:uiPriority="11" w:unhideWhenUsed="0" w:qFormat="1"/>
+    <w:lsdException w:name="Strong" w:semiHidden="0" w:uiPriority="22" w:unhideWhenUsed="0" w:qFormat="1"/>
+    <w:lsdException w:name="Emphasis" w:semiHidden="0" w:uiPriority="20" w:unhideWhenUsed="0" w:qFormat="1"/>
+    <w:lsdException w:name="Table Grid" w:semiHidden="0" w:uiPriority="59" w:unhideWhenUsed="0"/>
+    <w:lsdException w:name="Placeholder Text" w:unhideWhenUsed="0"/>
+    <w:lsdException w:name="No Spacing" w:semiHidden="0" w:uiPriority="1" w:unhideWhenUsed="0" w:qFormat="1"/>
+    <w:lsdException w:name="Light Shading" w:semiHidden="0" w:uiPriority="60" w:unhideWhenUsed="0"/>
+    <w:lsdException w:name="Light List" w:semiHidden="0" w:uiPriority="61" w:unhideWhenUsed="0"/>
+    <w:lsdException w:name="Light Grid" w:semiHidden="0" w:uiPriority="62" w:unhideWhenUsed="0"/>
+    <w:lsdException w:name="Medium Shading 1" w:semiHidden="0" w:uiPriority="63" w:unhideWhenUsed="0"/>
+    <w:lsdException w:name="Medium Shading 2" w:semiHidden="0" w:uiPriority="64" w:unhideWhenUsed="0"/>
+    <w:lsdException w:name="Medium List 1" w:semiHidden="0" w:uiPriority="65" w:unhideWhenUsed="0"/>
+    <w:lsdException w:name="Medium List 2" w:semiHidden="0" w:uiPriority="66" w:unhideWhenUsed="0"/>
+    <w:lsdException w:name="Medium Grid 1" w:semiHidden="0" w:uiPriority="67" w:unhideWhenUsed="0"/>
+    <w:lsdException w:name="Medium Grid 2" w:semiHidden="0" w:uiPriority="68" w:unhideWhenUsed="0"/>
+    <w:lsdException w:name="Medium Grid 3" w:semiHidden="0" w:uiPriority="69" w:unhideWhenUsed="0"/>
+    <w:lsdException w:name="Dark List" w:semiHidden="0" w:uiPriority="70" w:unhideWhenUsed="0"/>
+    <w:lsdException w:name="Colorful Shading" w:semiHidden="0" w:uiPriority="71" w:unhideWhenUsed="0"/>
+    <w:lsdException w:name="Colorful List" w:semiHidden="0" w:uiPriority="72" w:unhideWhenUsed="0"/>
+    <w:lsdException w:name="Colorful Grid" w:semiHidden="0" w:uiPriority="73" w:unhideWhenUsed="0"/>
+    <w:lsdException w:name="Light Shading Accent 1" w:semiHidden="0" w:uiPriority="60" w:unhideWhenUsed="0"/>
+    <w:lsdException w:name="Light List Accent 1" w:semiHidden="0" w:uiPriority="61" w:unhideWhenUsed="0"/>
+    <w:lsdException w:name="Light Grid Accent 1" w:semiHidden="0" w:uiPriority="62" w:unhideWhenUsed="0"/>
+    <w:lsdException w:name="Medium Shading 1 Accent 1" w:semiHidden="0" w:uiPriority="63" w:unhideWhenUsed="0"/>
+    <w:lsdException w:name="Medium Shading 2 Accent 1" w:semiHidden="0" w:uiPriority="64" w:unhideWhenUsed="0"/>
+    <w:lsdException w:name="Medium List 1 Accent 1" w:semiHidden="0" w:uiPriority="65" w:unhideWhenUsed="0"/>
+    <w:lsdException w:name="Revision" w:unhideWhenUsed="0"/>
+    <w:lsdException w:name="List Paragraph" w:semiHidden="0" w:uiPriority="34" w:unhideWhenUsed="0" w:qFormat="1"/>
+    <w:lsdException w:name="Quote" w:semiHidden="0" w:uiPriority="29" w:unhideWhenUsed="0" w:qFormat="1"/>
+    <w:lsdException w:name="Intense Quote" w:semiHidden="0" w:uiPriority="30" w:unhideWhenUsed="0" w:qFormat="1"/>
+    <w:lsdException w:name="Medium List 2 Accent 1" w:semiHidden="0" w:uiPriority="66" w:unhideWhenUsed="0"/>
+    <w:lsdException w:name="Medium Grid 1 Accent 1" w:semiHidden="0" w:uiPriority="67" w:unhideWhenUsed="0"/>
+    <w:lsdException w:name="Medium Grid 2 Accent 1" w:semiHidden="0" w:uiPriority="68" w:unhideWhenUsed="0"/>
+    <w:lsdException w:name="Medium Grid 3 Accent 1" w:semiHidden="0" w:uiPriority="69" w:unhideWhenUsed="0"/>
+    <w:lsdException w:name="Dark List Accent 1" w:semiHidden="0" w:uiPriority="70" w:unhideWhenUsed="0"/>
+    <w:lsdException w:name="Colorful Shading Accent 1" w:semiHidden="0" w:uiPriority="71" w:unhideWhenUsed="0"/>
+    <w:lsdException w:name="Colorful List Accent 1" w:semiHidden="0" w:uiPriority="72" w:unhideWhenUsed="0"/>
+    <w:lsdException w:name="Colorful Grid Accent 1" w:semiHidden="0" w:uiPriority="73" w:unhideWhenUsed="0"/>
+    <w:lsdException w:name="Light Shading Accent 2" w:semiHidden="0" w:uiPriority="60" w:unhideWhenUsed="0"/>
+    <w:lsdException w:name="Light List Accent 2" w:semiHidden="0" w:uiPriority="61" w:unhideWhenUsed="0"/>
+    <w:lsdException w:name="Light Grid Accent 2" w:semiHidden="0" w:uiPriority="62" w:unhideWhenUsed="0"/>
+    <w:lsdException w:name="Medium Shading 1 Accent 2" w:semiHidden="0" w:uiPriority="63" w:unhideWhenUsed="0"/>
+    <w:lsdException w:name="Medium Shading 2 Accent 2" w:semiHidden="0" w:uiPriority="64" w:unhideWhenUsed="0"/>
+    <w:lsdException w:name="Medium List 1 Accent 2" w:semiHidden="0" w:uiPriority="65" w:unhideWhenUsed="0"/>
+    <w:lsdException w:name="Medium List 2 Accent 2" w:semiHidden="0" w:uiPriority="66" w:unhideWhenUsed="0"/>
+    <w:lsdException w:name="Medium Grid 1 Accent 2" w:semiHidden="0" w:uiPriority="67" w:unhideWhenUsed="0"/>
+    <w:lsdException w:name="Medium Grid 2 Accent 2" w:semiHidden="0" w:uiPriority="68" w:unhideWhenUsed="0"/>
+    <w:lsdException w:name="Medium Grid 3 Accent 2" w:semiHidden="0" w:uiPriority="69" w:unhideWhenUsed="0"/>
+    <w:lsdException w:name="Dark List Accent 2" w:semiHidden="0" w:uiPriority="70" w:unhideWhenUsed="0"/>
+    <w:lsdException w:name="Colorful Shading Accent 2" w:semiHidden="0" w:uiPriority="71" w:unhideWhenUsed="0"/>
+    <w:lsdException w:name="Colorful List Accent 2" w:semiHidden="0" w:uiPriority="72" w:unhideWhenUsed="0"/>
+    <w:lsdException w:name="Colorful Grid Accent 2" w:semiHidden="0" w:uiPriority="73" w:unhideWhenUsed="0"/>
+    <w:lsdException w:name="Light Shading Accent 3" w:semiHidden="0" w:uiPriority="60" w:unhideWhenUsed="0"/>
+    <w:lsdException w:name="Light List Accent 3" w:semiHidden="0" w:uiPriority="61" w:unhideWhenUsed="0"/>
+    <w:lsdException w:name="Light Grid Accent 3" w:semiHidden="0" w:uiPriority="62" w:unhideWhenUsed="0"/>
+    <w:lsdException w:name="Medium Shading 1 Accent 3" w:semiHidden="0" w:uiPriority="63" w:unhideWhenUsed="0"/>
+    <w:lsdException w:name="Medium Shading 2 Accent 3" w:semiHidden="0" w:uiPriority="64" w:unhideWhenUsed="0"/>
+    <w:lsdException w:name="Medium List 1 Accent 3" w:semiHidden="0" w:uiPriority="65" w:unhideWhenUsed="0"/>
+    <w:lsdException w:name="Medium List 2 Accent 3" w:semiHidden="0" w:uiPriority="66" w:unhideWhenUsed="0"/>
+    <w:lsdException w:name="Medium Grid 1 Accent 3" w:semiHidden="0" w:uiPriority="67" w:unhideWhenUsed="0"/>
+    <w:lsdException w:name="Medium Grid 2 Accent 3" w:semiHidden="0" w:uiPriority="68" w:unhideWhenUsed="0"/>
+    <w:lsdException w:name="Medium Grid 3 Accent 3" w:semiHidden="0" w:uiPriority="69" w:unhideWhenUsed="0"/>
+    <w:lsdException w:name="Dark List Accent 3" w:semiHidden="0" w:uiPriority="70" w:unhideWhenUsed="0"/>
+    <w:lsdException w:name="Colorful Shading Accent 3" w:semiHidden="0" w:uiPriority="71" w:unhideWhenUsed="0"/>
+    <w:lsdException w:name="Colorful List Accent 3" w:semiHidden="0" w:uiPriority="72" w:unhideWhenUsed="0"/>
+    <w:lsdException w:name="Colorful Grid Accent 3" w:semiHidden="0" w:uiPriority="73" w:unhideWhenUsed="0"/>
+    <w:lsdException w:name="Light Shading Accent 4" w:semiHidden="0" w:uiPriority="60" w:unhideWhenUsed="0"/>
+    <w:lsdException w:name="Light List Accent 4" w:semiHidden="0" w:uiPriority="61" w:unhideWhenUsed="0"/>
+    <w:lsdException w:name="Light Grid Accent 4" w:semiHidden="0" w:uiPriority="62" w:unhideWhenUsed="0"/>
+    <w:lsdException w:name="Medium Shading 1 Accent 4" w:semiHidden="0" w:uiPriority="63" w:unhideWhenUsed="0"/>
+    <w:lsdException w:name="Medium Shading 2 Accent 4" w:semiHidden="0" w:uiPriority="64" w:unhideWhenUsed="0"/>
+    <w:lsdException w:name="Medium List 1 Accent 4" w:semiHidden="0" w:uiPriority="65" w:unhideWhenUsed="0"/>
+    <w:lsdException w:name="Medium List 2 Accent 4" w:semiHidden="0" w:uiPriority="66" w:unhideWhenUsed="0"/>
+    <w:lsdException w:name="Medium Grid 1 Accent 4" w:semiHidden="0" w:uiPriority="67" w:unhideWhenUsed="0"/>
+    <w:lsdException w:name="Medium Grid 2 Accent 4" w:semiHidden="0" w:uiPriority="68" w:unhideWhenUsed="0"/>
+    <w:lsdException w:name="Medium Grid 3 Accent 4" w:semiHidden="0" w:uiPriority="69" w:unhideWhenUsed="0"/>
+    <w:lsdException w:name="Dark List Accent 4" w:semiHidden="0" w:uiPriority="70" w:unhideWhenUsed="0"/>
+    <w:lsdException w:name="Colorful Shading Accent 4" w:semiHidden="0" w:uiPriority="71" w:unhideWhenUsed="0"/>
+    <w:lsdException w:name="Colorful List Accent 4" w:semiHidden="0" w:uiPriority="72" w:unhideWhenUsed="0"/>
+    <w:lsdException w:name="Colorful Grid Accent 4" w:semiHidden="0" w:uiPriority="73" w:unhideWhenUsed="0"/>
+    <w:lsdException w:name="Light Shading Accent 5" w:semiHidden="0" w:uiPriority="60" w:unhideWhenUsed="0"/>
+    <w:lsdException w:name="Light List Accent 5" w:semiHidden="0" w:uiPriority="61" w:unhideWhenUsed="0"/>
+    <w:lsdException w:name="Light Grid Accent 5" w:semiHidden="0" w:uiPriority="62" w:unhideWhenUsed="0"/>
+    <w:lsdException w:name="Medium Shading 1 Accent 5" w:semiHidden="0" w:uiPriority="63" w:unhideWhenUsed="0"/>
+    <w:lsdException w:name="Medium Shading 2 Accent 5" w:semiHidden="0" w:uiPriority="64" w:unhideWhenUsed="0"/>
+    <w:lsdException w:name="Medium List 1 Accent 5" w:semiHidden="0" w:uiPriority="65" w:unhideWhenUsed="0"/>
+    <w:lsdException w:name="Medium List 2 Accent 5" w:semiHidden="0" w:uiPriority="66" w:unhideWhenUsed="0"/>
+    <w:lsdException w:name="Medium Grid 1 Accent 5" w:semiHidden="0" w:uiPriority="67" w:unhideWhenUsed="0"/>
+    <w:lsdException w:name="Medium Grid 2 Accent 5" w:semiHidden="0" w:uiPriority="68" w:unhideWhenUsed="0"/>
+    <w:lsdException w:name="Medium Grid 3 Accent 5" w:semiHidden="0" w:uiPriority="69" w:unhideWhenUsed="0"/>
+    <w:lsdException w:name="Dark List Accent 5" w:semiHidden="0" w:uiPriority="70" w:unhideWhenUsed="0"/>
+    <w:lsdException w:name="Colorful Shading Accent 5" w:semiHidden="0" w:uiPriority="71" w:unhideWhenUsed="0"/>
+    <w:lsdException w:name="Colorful List Accent 5" w:semiHidden="0" w:uiPriority="72" w:unhideWhenUsed="0"/>
+    <w:lsdException w:name="Colorful Grid Accent 5" w:semiHidden="0" w:uiPriority="73" w:unhideWhenUsed="0"/>
+    <w:lsdException w:name="Light Shading Accent 6" w:semiHidden="0" w:uiPriority="60" w:unhideWhenUsed="0"/>
+    <w:lsdException w:name="Light List Accent 6" w:semiHidden="0" w:uiPriority="61" w:unhideWhenUsed="0"/>
+    <w:lsdException w:name="Light Grid Accent 6" w:semiHidden="0" w:uiPriority="62" w:unhideWhenUsed="0"/>
+    <w:lsdException w:name="Medium Shading 1 Accent 6" w:semiHidden="0" w:uiPriority="63" w:unhideWhenUsed="0"/>
+    <w:lsdException w:name="Medium Shading 2 Accent 6" w:semiHidden="0" w:uiPriority="64" w:unhideWhenUsed="0"/>
+    <w:lsdException w:name="Medium List 1 Accent 6" w:semiHidden="0" w:uiPriority="65" w:unhideWhenUsed="0"/>
+    <w:lsdException w:name="Medium List 2 Accent 6" w:semiHidden="0" w:uiPriority="66" w:unhideWhenUsed="0"/>
+    <w:lsdException w:name="Medium Grid 1 Accent 6" w:semiHidden="0" w:uiPriority="67" w:unhideWhenUsed="0"/>
+    <w:lsdException w:name="Medium Grid 2 Accent 6" w:semiHidden="0" w:uiPriority="68" w:unhideWhenUsed="0"/>
+    <w:lsdException w:name="Medium Grid 3 Accent 6" w:semiHidden="0" w:uiPriority="69" w:unhideWhenUsed="0"/>
+    <w:lsdException w:name="Dark List Accent 6" w:semiHidden="0" w:uiPriority="70" w:unhideWhenUsed="0"/>
+    <w:lsdException w:name="Colorful Shading Accent 6" w:semiHidden="0" w:uiPriority="71" w:unhideWhenUsed="0"/>
+    <w:lsdException w:name="Colorful List Accent 6" w:semiHidden="0" w:uiPriority="72" w:unhideWhenUsed="0"/>
+    <w:lsdException w:name="Colorful Grid Accent 6" w:semiHidden="0" w:uiPriority="73" w:unhideWhenUsed="0"/>
+    <w:lsdException w:name="Subtle Emphasis" w:semiHidden="0" w:uiPriority="19" w:unhideWhenUsed="0" w:qFormat="1"/>
+    <w:lsdException w:name="Intense Emphasis" w:semiHidden="0" w:uiPriority="21" w:unhideWhenUsed="0" w:qFormat="1"/>
+    <w:lsdException w:name="Subtle Reference" w:semiHidden="0" w:uiPriority="31" w:unhideWhenUsed="0" w:qFormat="1"/>
+    <w:lsdException w:name="Intense Reference" w:semiHidden="0" w:uiPriority="32" w:unhideWhenUsed="0" w:qFormat="1"/>
+    <w:lsdException w:name="Book Title" w:semiHidden="0" w:uiPriority="33" w:unhideWhenUsed="0" w:qFormat="1"/>
+    <w:lsdException w:name="Bibliography" w:uiPriority="37"/>
+    <w:lsdException w:name="TOC Heading" w:uiPriority="39" w:qFormat="1"/>
   </w:latentStyles>
   <w:style w:type="paragraph" w:default="1" w:styleId="a">
     <w:name w:val="Normal"/>
@@ -4634,6 +4358,7 @@
     <w:uiPriority w:val="99"/>
     <w:semiHidden/>
     <w:unhideWhenUsed/>
+    <w:qFormat/>
     <w:tblPr>
       <w:tblInd w:w="0" w:type="dxa"/>
       <w:tblCellMar>
@@ -4653,7 +4378,7 @@
   <w:style w:type="paragraph" w:styleId="a3">
     <w:name w:val="header"/>
     <w:basedOn w:val="a"/>
-    <w:link w:val="a4"/>
+    <w:link w:val="Char"/>
     <w:uiPriority w:val="99"/>
     <w:semiHidden/>
     <w:unhideWhenUsed/>
@@ -4674,8 +4399,8 @@
       <w:szCs w:val="18"/>
     </w:rPr>
   </w:style>
-  <w:style w:type="character" w:customStyle="1" w:styleId="a4">
-    <w:name w:val="页眉字符"/>
+  <w:style w:type="character" w:customStyle="1" w:styleId="Char">
+    <w:name w:val="页眉 Char"/>
     <w:basedOn w:val="a0"/>
     <w:link w:val="a3"/>
     <w:uiPriority w:val="99"/>
@@ -4686,10 +4411,10 @@
       <w:szCs w:val="18"/>
     </w:rPr>
   </w:style>
-  <w:style w:type="paragraph" w:styleId="a5">
+  <w:style w:type="paragraph" w:styleId="a4">
     <w:name w:val="footer"/>
     <w:basedOn w:val="a"/>
-    <w:link w:val="a6"/>
+    <w:link w:val="Char0"/>
     <w:uiPriority w:val="99"/>
     <w:semiHidden/>
     <w:unhideWhenUsed/>
@@ -4707,10 +4432,10 @@
       <w:szCs w:val="18"/>
     </w:rPr>
   </w:style>
-  <w:style w:type="character" w:customStyle="1" w:styleId="a6">
-    <w:name w:val="页脚字符"/>
+  <w:style w:type="character" w:customStyle="1" w:styleId="Char0">
+    <w:name w:val="页脚 Char"/>
     <w:basedOn w:val="a0"/>
-    <w:link w:val="a5"/>
+    <w:link w:val="a4"/>
     <w:uiPriority w:val="99"/>
     <w:semiHidden/>
     <w:rsid w:val="005C6149"/>
@@ -4719,7 +4444,7 @@
       <w:szCs w:val="18"/>
     </w:rPr>
   </w:style>
-  <w:style w:type="paragraph" w:styleId="a7">
+  <w:style w:type="paragraph" w:styleId="a5">
     <w:name w:val="List Paragraph"/>
     <w:basedOn w:val="a"/>
     <w:uiPriority w:val="34"/>
@@ -4729,11 +4454,11 @@
       <w:ind w:firstLineChars="200" w:firstLine="420"/>
     </w:pPr>
   </w:style>
-  <w:style w:type="paragraph" w:styleId="a8">
+  <w:style w:type="paragraph" w:styleId="a6">
     <w:name w:val="Date"/>
     <w:basedOn w:val="a"/>
     <w:next w:val="a"/>
-    <w:link w:val="a9"/>
+    <w:link w:val="Char1"/>
     <w:uiPriority w:val="99"/>
     <w:semiHidden/>
     <w:unhideWhenUsed/>
@@ -4742,10 +4467,10 @@
       <w:ind w:leftChars="2500" w:left="100"/>
     </w:pPr>
   </w:style>
-  <w:style w:type="character" w:customStyle="1" w:styleId="a9">
-    <w:name w:val="日期字符"/>
+  <w:style w:type="character" w:customStyle="1" w:styleId="Char1">
+    <w:name w:val="日期 Char"/>
     <w:basedOn w:val="a0"/>
-    <w:link w:val="a8"/>
+    <w:link w:val="a6"/>
     <w:uiPriority w:val="99"/>
     <w:semiHidden/>
     <w:rsid w:val="00B37CF8"/>

</xml_diff>

<commit_message>
On Mac 2017/7/24 00:27
</commit_message>
<xml_diff>
--- a/日志文档/工作日志.docx
+++ b/日志文档/工作日志.docx
@@ -1,6 +1,6 @@
 
 <file path=word/document.xml><?xml version="1.0" encoding="utf-8"?>
-<w:document xmlns:ve="http://schemas.openxmlformats.org/markup-compatibility/2006" xmlns:o="urn:schemas-microsoft-com:office:office" xmlns:r="http://schemas.openxmlformats.org/officeDocument/2006/relationships" xmlns:m="http://schemas.openxmlformats.org/officeDocument/2006/math" xmlns:v="urn:schemas-microsoft-com:vml" xmlns:wp="http://schemas.openxmlformats.org/drawingml/2006/wordprocessingDrawing" xmlns:w10="urn:schemas-microsoft-com:office:word" xmlns:w="http://schemas.openxmlformats.org/wordprocessingml/2006/main" xmlns:wne="http://schemas.microsoft.com/office/word/2006/wordml">
+<w:document xmlns:wpc="http://schemas.microsoft.com/office/word/2010/wordprocessingCanvas" xmlns:mo="http://schemas.microsoft.com/office/mac/office/2008/main" xmlns:mc="http://schemas.openxmlformats.org/markup-compatibility/2006" xmlns:mv="urn:schemas-microsoft-com:mac:vml" xmlns:o="urn:schemas-microsoft-com:office:office" xmlns:r="http://schemas.openxmlformats.org/officeDocument/2006/relationships" xmlns:m="http://schemas.openxmlformats.org/officeDocument/2006/math" xmlns:v="urn:schemas-microsoft-com:vml" xmlns:wp14="http://schemas.microsoft.com/office/word/2010/wordprocessingDrawing" xmlns:wp="http://schemas.openxmlformats.org/drawingml/2006/wordprocessingDrawing" xmlns:w10="urn:schemas-microsoft-com:office:word" xmlns:w="http://schemas.openxmlformats.org/wordprocessingml/2006/main" xmlns:w14="http://schemas.microsoft.com/office/word/2010/wordml" xmlns:w15="http://schemas.microsoft.com/office/word/2012/wordml" xmlns:wpg="http://schemas.microsoft.com/office/word/2010/wordprocessingGroup" xmlns:wpi="http://schemas.microsoft.com/office/word/2010/wordprocessingInk" xmlns:wne="http://schemas.microsoft.com/office/word/2006/wordml" xmlns:wps="http://schemas.microsoft.com/office/word/2010/wordprocessingShape" mc:Ignorable="w14 w15 wp14">
   <w:body>
     <w:p>
       <w:pPr>
@@ -20,7 +20,7 @@
     </w:p>
     <w:p>
       <w:pPr>
-        <w:pStyle w:val="a5"/>
+        <w:pStyle w:val="a7"/>
         <w:numPr>
           <w:ilvl w:val="0"/>
           <w:numId w:val="1"/>
@@ -50,7 +50,7 @@
     </w:p>
     <w:p>
       <w:pPr>
-        <w:pStyle w:val="a5"/>
+        <w:pStyle w:val="a7"/>
         <w:ind w:left="360" w:firstLineChars="0" w:firstLine="0"/>
         <w:rPr>
           <w:sz w:val="24"/>
@@ -76,7 +76,7 @@
     </w:p>
     <w:p>
       <w:pPr>
-        <w:pStyle w:val="a5"/>
+        <w:pStyle w:val="a7"/>
         <w:ind w:left="360" w:firstLineChars="0" w:firstLine="0"/>
         <w:rPr>
           <w:sz w:val="24"/>
@@ -150,7 +150,7 @@
     </w:p>
     <w:p>
       <w:pPr>
-        <w:pStyle w:val="a5"/>
+        <w:pStyle w:val="a7"/>
         <w:ind w:left="360" w:firstLineChars="0" w:firstLine="0"/>
         <w:rPr>
           <w:sz w:val="24"/>
@@ -176,7 +176,7 @@
     </w:p>
     <w:p>
       <w:pPr>
-        <w:pStyle w:val="a5"/>
+        <w:pStyle w:val="a7"/>
         <w:ind w:left="360" w:firstLineChars="0" w:firstLine="0"/>
         <w:rPr>
           <w:sz w:val="24"/>
@@ -202,7 +202,7 @@
     </w:p>
     <w:p>
       <w:pPr>
-        <w:pStyle w:val="a5"/>
+        <w:pStyle w:val="a7"/>
         <w:ind w:left="360" w:firstLineChars="0" w:firstLine="0"/>
         <w:rPr>
           <w:sz w:val="24"/>
@@ -252,7 +252,7 @@
     </w:p>
     <w:p>
       <w:pPr>
-        <w:pStyle w:val="a5"/>
+        <w:pStyle w:val="a7"/>
         <w:ind w:left="360" w:firstLineChars="0" w:firstLine="0"/>
         <w:rPr>
           <w:sz w:val="24"/>
@@ -278,7 +278,7 @@
     </w:p>
     <w:p>
       <w:pPr>
-        <w:pStyle w:val="a5"/>
+        <w:pStyle w:val="a7"/>
         <w:ind w:left="360" w:firstLineChars="0" w:firstLine="0"/>
         <w:rPr>
           <w:sz w:val="24"/>
@@ -320,7 +320,7 @@
     </w:p>
     <w:p>
       <w:pPr>
-        <w:pStyle w:val="a5"/>
+        <w:pStyle w:val="a7"/>
         <w:ind w:left="360" w:firstLineChars="0" w:firstLine="0"/>
         <w:rPr>
           <w:sz w:val="24"/>
@@ -338,7 +338,7 @@
     </w:p>
     <w:p>
       <w:pPr>
-        <w:pStyle w:val="a5"/>
+        <w:pStyle w:val="a7"/>
         <w:ind w:left="360" w:firstLineChars="0" w:firstLine="0"/>
         <w:rPr>
           <w:sz w:val="24"/>
@@ -388,27 +388,27 @@
     </w:p>
     <w:p>
       <w:pPr>
-        <w:pStyle w:val="a5"/>
-        <w:ind w:left="360" w:firstLineChars="0" w:firstLine="0"/>
-        <w:rPr>
-          <w:sz w:val="24"/>
-          <w:szCs w:val="24"/>
-        </w:rPr>
-      </w:pPr>
-    </w:p>
-    <w:p>
-      <w:pPr>
-        <w:pStyle w:val="a5"/>
-        <w:ind w:left="360" w:firstLineChars="0" w:firstLine="0"/>
-        <w:rPr>
-          <w:sz w:val="24"/>
-          <w:szCs w:val="24"/>
-        </w:rPr>
-      </w:pPr>
-    </w:p>
-    <w:p>
-      <w:pPr>
-        <w:pStyle w:val="a5"/>
+        <w:pStyle w:val="a7"/>
+        <w:ind w:left="360" w:firstLineChars="0" w:firstLine="0"/>
+        <w:rPr>
+          <w:sz w:val="24"/>
+          <w:szCs w:val="24"/>
+        </w:rPr>
+      </w:pPr>
+    </w:p>
+    <w:p>
+      <w:pPr>
+        <w:pStyle w:val="a7"/>
+        <w:ind w:left="360" w:firstLineChars="0" w:firstLine="0"/>
+        <w:rPr>
+          <w:sz w:val="24"/>
+          <w:szCs w:val="24"/>
+        </w:rPr>
+      </w:pPr>
+    </w:p>
+    <w:p>
+      <w:pPr>
+        <w:pStyle w:val="a7"/>
         <w:ind w:left="360" w:firstLineChars="0" w:firstLine="0"/>
         <w:rPr>
           <w:sz w:val="24"/>
@@ -466,7 +466,7 @@
     </w:p>
     <w:p>
       <w:pPr>
-        <w:pStyle w:val="a5"/>
+        <w:pStyle w:val="a7"/>
         <w:ind w:left="360" w:firstLineChars="0" w:firstLine="0"/>
         <w:rPr>
           <w:sz w:val="24"/>
@@ -484,13 +484,14 @@
     </w:p>
     <w:p>
       <w:pPr>
-        <w:pStyle w:val="a5"/>
-        <w:ind w:left="360" w:firstLineChars="0" w:firstLine="0"/>
-        <w:rPr>
-          <w:sz w:val="24"/>
-          <w:szCs w:val="24"/>
-        </w:rPr>
-      </w:pPr>
+        <w:pStyle w:val="a7"/>
+        <w:ind w:left="360" w:firstLineChars="0" w:firstLine="0"/>
+        <w:rPr>
+          <w:sz w:val="24"/>
+          <w:szCs w:val="24"/>
+        </w:rPr>
+      </w:pPr>
+      <w:proofErr w:type="spellStart"/>
       <w:r>
         <w:rPr>
           <w:rFonts w:hint="eastAsia"/>
@@ -499,6 +500,7 @@
         </w:rPr>
         <w:t>objID</w:t>
       </w:r>
+      <w:proofErr w:type="spellEnd"/>
       <w:r>
         <w:rPr>
           <w:rFonts w:hint="eastAsia"/>
@@ -510,17 +512,17 @@
     </w:p>
     <w:p>
       <w:pPr>
-        <w:pStyle w:val="a5"/>
-        <w:ind w:left="360" w:firstLineChars="0" w:firstLine="0"/>
-        <w:rPr>
-          <w:sz w:val="24"/>
-          <w:szCs w:val="24"/>
-        </w:rPr>
-      </w:pPr>
-    </w:p>
-    <w:p>
-      <w:pPr>
-        <w:pStyle w:val="a5"/>
+        <w:pStyle w:val="a7"/>
+        <w:ind w:left="360" w:firstLineChars="0" w:firstLine="0"/>
+        <w:rPr>
+          <w:sz w:val="24"/>
+          <w:szCs w:val="24"/>
+        </w:rPr>
+      </w:pPr>
+    </w:p>
+    <w:p>
+      <w:pPr>
+        <w:pStyle w:val="a7"/>
         <w:ind w:left="360" w:firstLineChars="0" w:firstLine="0"/>
         <w:rPr>
           <w:sz w:val="24"/>
@@ -538,17 +540,17 @@
     </w:p>
     <w:p>
       <w:pPr>
-        <w:pStyle w:val="a5"/>
-        <w:ind w:left="360" w:firstLineChars="0" w:firstLine="0"/>
-        <w:rPr>
-          <w:sz w:val="24"/>
-          <w:szCs w:val="24"/>
-        </w:rPr>
-      </w:pPr>
-    </w:p>
-    <w:p>
-      <w:pPr>
-        <w:pStyle w:val="a5"/>
+        <w:pStyle w:val="a7"/>
+        <w:ind w:left="360" w:firstLineChars="0" w:firstLine="0"/>
+        <w:rPr>
+          <w:sz w:val="24"/>
+          <w:szCs w:val="24"/>
+        </w:rPr>
+      </w:pPr>
+    </w:p>
+    <w:p>
+      <w:pPr>
+        <w:pStyle w:val="a7"/>
         <w:ind w:left="360" w:firstLineChars="0" w:firstLine="0"/>
         <w:rPr>
           <w:sz w:val="24"/>
@@ -574,7 +576,7 @@
     </w:p>
     <w:p>
       <w:pPr>
-        <w:pStyle w:val="a5"/>
+        <w:pStyle w:val="a7"/>
         <w:ind w:left="360" w:firstLineChars="0" w:firstLine="0"/>
         <w:rPr>
           <w:sz w:val="24"/>
@@ -592,27 +594,27 @@
     </w:p>
     <w:p>
       <w:pPr>
-        <w:pStyle w:val="a5"/>
-        <w:ind w:left="360" w:firstLineChars="0" w:firstLine="0"/>
-        <w:rPr>
-          <w:sz w:val="24"/>
-          <w:szCs w:val="24"/>
-        </w:rPr>
-      </w:pPr>
-    </w:p>
-    <w:p>
-      <w:pPr>
-        <w:pStyle w:val="a5"/>
-        <w:ind w:left="360" w:firstLineChars="0" w:firstLine="0"/>
-        <w:rPr>
-          <w:sz w:val="24"/>
-          <w:szCs w:val="24"/>
-        </w:rPr>
-      </w:pPr>
-    </w:p>
-    <w:p>
-      <w:pPr>
-        <w:pStyle w:val="a5"/>
+        <w:pStyle w:val="a7"/>
+        <w:ind w:left="360" w:firstLineChars="0" w:firstLine="0"/>
+        <w:rPr>
+          <w:sz w:val="24"/>
+          <w:szCs w:val="24"/>
+        </w:rPr>
+      </w:pPr>
+    </w:p>
+    <w:p>
+      <w:pPr>
+        <w:pStyle w:val="a7"/>
+        <w:ind w:left="360" w:firstLineChars="0" w:firstLine="0"/>
+        <w:rPr>
+          <w:sz w:val="24"/>
+          <w:szCs w:val="24"/>
+        </w:rPr>
+      </w:pPr>
+    </w:p>
+    <w:p>
+      <w:pPr>
+        <w:pStyle w:val="a7"/>
         <w:ind w:left="360" w:firstLineChars="0" w:firstLine="0"/>
         <w:rPr>
           <w:sz w:val="24"/>
@@ -638,17 +640,17 @@
     </w:p>
     <w:p>
       <w:pPr>
-        <w:pStyle w:val="a5"/>
-        <w:ind w:left="360" w:firstLineChars="0" w:firstLine="0"/>
-        <w:rPr>
-          <w:sz w:val="24"/>
-          <w:szCs w:val="24"/>
-        </w:rPr>
-      </w:pPr>
-    </w:p>
-    <w:p>
-      <w:pPr>
-        <w:pStyle w:val="a5"/>
+        <w:pStyle w:val="a7"/>
+        <w:ind w:left="360" w:firstLineChars="0" w:firstLine="0"/>
+        <w:rPr>
+          <w:sz w:val="24"/>
+          <w:szCs w:val="24"/>
+        </w:rPr>
+      </w:pPr>
+    </w:p>
+    <w:p>
+      <w:pPr>
+        <w:pStyle w:val="a7"/>
         <w:ind w:left="360" w:firstLineChars="0" w:firstLine="0"/>
         <w:rPr>
           <w:sz w:val="24"/>
@@ -666,7 +668,7 @@
     </w:p>
     <w:p>
       <w:pPr>
-        <w:pStyle w:val="a5"/>
+        <w:pStyle w:val="a7"/>
         <w:ind w:left="360" w:firstLineChars="0" w:firstLine="0"/>
         <w:rPr>
           <w:sz w:val="24"/>
@@ -708,37 +710,37 @@
     </w:p>
     <w:p>
       <w:pPr>
-        <w:pStyle w:val="a5"/>
-        <w:ind w:left="360" w:firstLineChars="0" w:firstLine="0"/>
-        <w:rPr>
-          <w:sz w:val="24"/>
-          <w:szCs w:val="24"/>
-        </w:rPr>
-      </w:pPr>
-    </w:p>
-    <w:p>
-      <w:pPr>
-        <w:pStyle w:val="a5"/>
-        <w:ind w:left="360" w:firstLineChars="0" w:firstLine="0"/>
-        <w:rPr>
-          <w:sz w:val="24"/>
-          <w:szCs w:val="24"/>
-        </w:rPr>
-      </w:pPr>
-    </w:p>
-    <w:p>
-      <w:pPr>
-        <w:pStyle w:val="a5"/>
-        <w:ind w:left="360" w:firstLineChars="0" w:firstLine="0"/>
-        <w:rPr>
-          <w:sz w:val="24"/>
-          <w:szCs w:val="24"/>
-        </w:rPr>
-      </w:pPr>
-    </w:p>
-    <w:p>
-      <w:pPr>
-        <w:pStyle w:val="a5"/>
+        <w:pStyle w:val="a7"/>
+        <w:ind w:left="360" w:firstLineChars="0" w:firstLine="0"/>
+        <w:rPr>
+          <w:sz w:val="24"/>
+          <w:szCs w:val="24"/>
+        </w:rPr>
+      </w:pPr>
+    </w:p>
+    <w:p>
+      <w:pPr>
+        <w:pStyle w:val="a7"/>
+        <w:ind w:left="360" w:firstLineChars="0" w:firstLine="0"/>
+        <w:rPr>
+          <w:sz w:val="24"/>
+          <w:szCs w:val="24"/>
+        </w:rPr>
+      </w:pPr>
+    </w:p>
+    <w:p>
+      <w:pPr>
+        <w:pStyle w:val="a7"/>
+        <w:ind w:left="360" w:firstLineChars="0" w:firstLine="0"/>
+        <w:rPr>
+          <w:sz w:val="24"/>
+          <w:szCs w:val="24"/>
+        </w:rPr>
+      </w:pPr>
+    </w:p>
+    <w:p>
+      <w:pPr>
+        <w:pStyle w:val="a7"/>
         <w:ind w:left="360" w:firstLineChars="0" w:firstLine="0"/>
         <w:rPr>
           <w:sz w:val="24"/>
@@ -780,7 +782,7 @@
     </w:p>
     <w:p>
       <w:pPr>
-        <w:pStyle w:val="a5"/>
+        <w:pStyle w:val="a7"/>
         <w:ind w:left="360" w:firstLineChars="0" w:firstLine="0"/>
         <w:rPr>
           <w:sz w:val="24"/>
@@ -798,7 +800,7 @@
     </w:p>
     <w:p>
       <w:pPr>
-        <w:pStyle w:val="a5"/>
+        <w:pStyle w:val="a7"/>
         <w:ind w:left="360" w:firstLineChars="0" w:firstLine="0"/>
         <w:rPr>
           <w:sz w:val="24"/>
@@ -856,87 +858,87 @@
     </w:p>
     <w:p>
       <w:pPr>
-        <w:pStyle w:val="a5"/>
-        <w:ind w:left="360" w:firstLineChars="0" w:firstLine="0"/>
-        <w:rPr>
-          <w:sz w:val="24"/>
-          <w:szCs w:val="24"/>
-        </w:rPr>
-      </w:pPr>
-    </w:p>
-    <w:p>
-      <w:pPr>
-        <w:pStyle w:val="a5"/>
-        <w:ind w:left="360" w:firstLineChars="0" w:firstLine="0"/>
-        <w:rPr>
-          <w:sz w:val="24"/>
-          <w:szCs w:val="24"/>
-        </w:rPr>
-      </w:pPr>
-    </w:p>
-    <w:p>
-      <w:pPr>
-        <w:pStyle w:val="a5"/>
-        <w:ind w:left="360" w:firstLineChars="0" w:firstLine="0"/>
-        <w:rPr>
-          <w:sz w:val="24"/>
-          <w:szCs w:val="24"/>
-        </w:rPr>
-      </w:pPr>
-    </w:p>
-    <w:p>
-      <w:pPr>
-        <w:pStyle w:val="a5"/>
-        <w:ind w:left="360" w:firstLineChars="0" w:firstLine="0"/>
-        <w:rPr>
-          <w:sz w:val="24"/>
-          <w:szCs w:val="24"/>
-        </w:rPr>
-      </w:pPr>
-    </w:p>
-    <w:p>
-      <w:pPr>
-        <w:pStyle w:val="a5"/>
-        <w:ind w:left="360" w:firstLineChars="0" w:firstLine="0"/>
-        <w:rPr>
-          <w:sz w:val="24"/>
-          <w:szCs w:val="24"/>
-        </w:rPr>
-      </w:pPr>
-    </w:p>
-    <w:p>
-      <w:pPr>
-        <w:pStyle w:val="a5"/>
-        <w:ind w:left="360" w:firstLineChars="0" w:firstLine="0"/>
-        <w:rPr>
-          <w:sz w:val="24"/>
-          <w:szCs w:val="24"/>
-        </w:rPr>
-      </w:pPr>
-    </w:p>
-    <w:p>
-      <w:pPr>
-        <w:pStyle w:val="a5"/>
-        <w:ind w:left="360" w:firstLineChars="0" w:firstLine="0"/>
-        <w:rPr>
-          <w:sz w:val="24"/>
-          <w:szCs w:val="24"/>
-        </w:rPr>
-      </w:pPr>
-    </w:p>
-    <w:p>
-      <w:pPr>
-        <w:pStyle w:val="a5"/>
-        <w:ind w:left="360" w:firstLineChars="0" w:firstLine="0"/>
-        <w:rPr>
-          <w:sz w:val="24"/>
-          <w:szCs w:val="24"/>
-        </w:rPr>
-      </w:pPr>
-    </w:p>
-    <w:p>
-      <w:pPr>
-        <w:pStyle w:val="a5"/>
+        <w:pStyle w:val="a7"/>
+        <w:ind w:left="360" w:firstLineChars="0" w:firstLine="0"/>
+        <w:rPr>
+          <w:sz w:val="24"/>
+          <w:szCs w:val="24"/>
+        </w:rPr>
+      </w:pPr>
+    </w:p>
+    <w:p>
+      <w:pPr>
+        <w:pStyle w:val="a7"/>
+        <w:ind w:left="360" w:firstLineChars="0" w:firstLine="0"/>
+        <w:rPr>
+          <w:sz w:val="24"/>
+          <w:szCs w:val="24"/>
+        </w:rPr>
+      </w:pPr>
+    </w:p>
+    <w:p>
+      <w:pPr>
+        <w:pStyle w:val="a7"/>
+        <w:ind w:left="360" w:firstLineChars="0" w:firstLine="0"/>
+        <w:rPr>
+          <w:sz w:val="24"/>
+          <w:szCs w:val="24"/>
+        </w:rPr>
+      </w:pPr>
+    </w:p>
+    <w:p>
+      <w:pPr>
+        <w:pStyle w:val="a7"/>
+        <w:ind w:left="360" w:firstLineChars="0" w:firstLine="0"/>
+        <w:rPr>
+          <w:sz w:val="24"/>
+          <w:szCs w:val="24"/>
+        </w:rPr>
+      </w:pPr>
+    </w:p>
+    <w:p>
+      <w:pPr>
+        <w:pStyle w:val="a7"/>
+        <w:ind w:left="360" w:firstLineChars="0" w:firstLine="0"/>
+        <w:rPr>
+          <w:sz w:val="24"/>
+          <w:szCs w:val="24"/>
+        </w:rPr>
+      </w:pPr>
+    </w:p>
+    <w:p>
+      <w:pPr>
+        <w:pStyle w:val="a7"/>
+        <w:ind w:left="360" w:firstLineChars="0" w:firstLine="0"/>
+        <w:rPr>
+          <w:sz w:val="24"/>
+          <w:szCs w:val="24"/>
+        </w:rPr>
+      </w:pPr>
+    </w:p>
+    <w:p>
+      <w:pPr>
+        <w:pStyle w:val="a7"/>
+        <w:ind w:left="360" w:firstLineChars="0" w:firstLine="0"/>
+        <w:rPr>
+          <w:sz w:val="24"/>
+          <w:szCs w:val="24"/>
+        </w:rPr>
+      </w:pPr>
+    </w:p>
+    <w:p>
+      <w:pPr>
+        <w:pStyle w:val="a7"/>
+        <w:ind w:left="360" w:firstLineChars="0" w:firstLine="0"/>
+        <w:rPr>
+          <w:sz w:val="24"/>
+          <w:szCs w:val="24"/>
+        </w:rPr>
+      </w:pPr>
+    </w:p>
+    <w:p>
+      <w:pPr>
+        <w:pStyle w:val="a7"/>
         <w:ind w:left="360" w:firstLineChars="0" w:firstLine="0"/>
         <w:rPr>
           <w:sz w:val="24"/>
@@ -954,7 +956,7 @@
     </w:p>
     <w:p>
       <w:pPr>
-        <w:pStyle w:val="a5"/>
+        <w:pStyle w:val="a7"/>
         <w:ind w:left="360" w:firstLineChars="0" w:firstLine="0"/>
         <w:rPr>
           <w:sz w:val="24"/>
@@ -972,7 +974,7 @@
     </w:p>
     <w:p>
       <w:pPr>
-        <w:pStyle w:val="a5"/>
+        <w:pStyle w:val="a7"/>
         <w:ind w:left="360" w:firstLineChars="0" w:firstLine="0"/>
         <w:rPr>
           <w:sz w:val="24"/>
@@ -991,17 +993,17 @@
     </w:p>
     <w:p>
       <w:pPr>
-        <w:pStyle w:val="a5"/>
-        <w:ind w:left="360" w:firstLineChars="0" w:firstLine="0"/>
-        <w:rPr>
-          <w:sz w:val="24"/>
-          <w:szCs w:val="24"/>
-        </w:rPr>
-      </w:pPr>
-    </w:p>
-    <w:p>
-      <w:pPr>
-        <w:pStyle w:val="a5"/>
+        <w:pStyle w:val="a7"/>
+        <w:ind w:left="360" w:firstLineChars="0" w:firstLine="0"/>
+        <w:rPr>
+          <w:sz w:val="24"/>
+          <w:szCs w:val="24"/>
+        </w:rPr>
+      </w:pPr>
+    </w:p>
+    <w:p>
+      <w:pPr>
+        <w:pStyle w:val="a7"/>
         <w:ind w:left="360" w:firstLineChars="0" w:firstLine="0"/>
         <w:rPr>
           <w:sz w:val="24"/>
@@ -1019,7 +1021,7 @@
     </w:p>
     <w:p>
       <w:pPr>
-        <w:pStyle w:val="a5"/>
+        <w:pStyle w:val="a7"/>
         <w:ind w:left="360" w:firstLineChars="0" w:firstLine="0"/>
         <w:rPr>
           <w:sz w:val="24"/>
@@ -1034,6 +1036,7 @@
         </w:rPr>
         <w:t>相关操作的类有</w:t>
       </w:r>
+      <w:proofErr w:type="spellStart"/>
       <w:r>
         <w:rPr>
           <w:sz w:val="24"/>
@@ -1041,6 +1044,7 @@
         </w:rPr>
         <w:t>HIconDocument</w:t>
       </w:r>
+      <w:proofErr w:type="spellEnd"/>
       <w:r>
         <w:rPr>
           <w:rFonts w:hint="eastAsia"/>
@@ -1049,6 +1053,7 @@
         </w:rPr>
         <w:t>、</w:t>
       </w:r>
+      <w:proofErr w:type="spellStart"/>
       <w:r>
         <w:rPr>
           <w:sz w:val="24"/>
@@ -1056,6 +1061,7 @@
         </w:rPr>
         <w:t>HIconTemplate</w:t>
       </w:r>
+      <w:proofErr w:type="spellEnd"/>
       <w:r>
         <w:rPr>
           <w:rFonts w:hint="eastAsia"/>
@@ -1064,6 +1070,7 @@
         </w:rPr>
         <w:t>、</w:t>
       </w:r>
+      <w:proofErr w:type="spellStart"/>
       <w:r>
         <w:rPr>
           <w:sz w:val="24"/>
@@ -1071,6 +1078,7 @@
         </w:rPr>
         <w:t>HIconSymbol</w:t>
       </w:r>
+      <w:proofErr w:type="spellEnd"/>
       <w:r>
         <w:rPr>
           <w:rFonts w:hint="eastAsia"/>
@@ -1079,6 +1087,7 @@
         </w:rPr>
         <w:t>、</w:t>
       </w:r>
+      <w:proofErr w:type="spellStart"/>
       <w:r>
         <w:rPr>
           <w:sz w:val="24"/>
@@ -1086,10 +1095,11 @@
         </w:rPr>
         <w:t>HIconShowPattern</w:t>
       </w:r>
-    </w:p>
-    <w:p>
-      <w:pPr>
-        <w:pStyle w:val="a5"/>
+      <w:proofErr w:type="spellEnd"/>
+    </w:p>
+    <w:p>
+      <w:pPr>
+        <w:pStyle w:val="a7"/>
         <w:ind w:left="360" w:firstLineChars="0" w:firstLine="0"/>
         <w:rPr>
           <w:sz w:val="24"/>
@@ -1107,13 +1117,14 @@
     </w:p>
     <w:p>
       <w:pPr>
-        <w:pStyle w:val="a5"/>
-        <w:ind w:left="360" w:firstLineChars="0" w:firstLine="0"/>
-        <w:rPr>
-          <w:sz w:val="24"/>
-          <w:szCs w:val="24"/>
-        </w:rPr>
-      </w:pPr>
+        <w:pStyle w:val="a7"/>
+        <w:ind w:left="360" w:firstLineChars="0" w:firstLine="0"/>
+        <w:rPr>
+          <w:sz w:val="24"/>
+          <w:szCs w:val="24"/>
+        </w:rPr>
+      </w:pPr>
+      <w:proofErr w:type="spellStart"/>
       <w:r>
         <w:rPr>
           <w:sz w:val="24"/>
@@ -1121,6 +1132,7 @@
         </w:rPr>
         <w:t>HIconDocument</w:t>
       </w:r>
+      <w:proofErr w:type="spellEnd"/>
       <w:r>
         <w:rPr>
           <w:rFonts w:hint="eastAsia"/>
@@ -1132,13 +1144,14 @@
     </w:p>
     <w:p>
       <w:pPr>
-        <w:pStyle w:val="a5"/>
-        <w:ind w:left="360" w:firstLineChars="0" w:firstLine="0"/>
-        <w:rPr>
-          <w:sz w:val="24"/>
-          <w:szCs w:val="24"/>
-        </w:rPr>
-      </w:pPr>
+        <w:pStyle w:val="a7"/>
+        <w:ind w:left="360" w:firstLineChars="0" w:firstLine="0"/>
+        <w:rPr>
+          <w:sz w:val="24"/>
+          <w:szCs w:val="24"/>
+        </w:rPr>
+      </w:pPr>
+      <w:proofErr w:type="spellStart"/>
       <w:r>
         <w:rPr>
           <w:sz w:val="24"/>
@@ -1146,6 +1159,7 @@
         </w:rPr>
         <w:t>HIconTemplate</w:t>
       </w:r>
+      <w:proofErr w:type="spellEnd"/>
       <w:r>
         <w:rPr>
           <w:rFonts w:hint="eastAsia"/>
@@ -1154,6 +1168,7 @@
         </w:rPr>
         <w:t>单个图元的所有相关信息，包含显示界面大小，显示界面中点，中心线的绘制等信息，包含单个图元集中信息单元</w:t>
       </w:r>
+      <w:proofErr w:type="spellStart"/>
       <w:r>
         <w:rPr>
           <w:sz w:val="24"/>
@@ -1161,6 +1176,7 @@
         </w:rPr>
         <w:t>HIconSymbol</w:t>
       </w:r>
+      <w:proofErr w:type="spellEnd"/>
       <w:r>
         <w:rPr>
           <w:rFonts w:hint="eastAsia"/>
@@ -1172,13 +1188,14 @@
     </w:p>
     <w:p>
       <w:pPr>
-        <w:pStyle w:val="a5"/>
-        <w:ind w:left="360" w:firstLineChars="0" w:firstLine="0"/>
-        <w:rPr>
-          <w:sz w:val="24"/>
-          <w:szCs w:val="24"/>
-        </w:rPr>
-      </w:pPr>
+        <w:pStyle w:val="a7"/>
+        <w:ind w:left="360" w:firstLineChars="0" w:firstLine="0"/>
+        <w:rPr>
+          <w:sz w:val="24"/>
+          <w:szCs w:val="24"/>
+        </w:rPr>
+      </w:pPr>
+      <w:proofErr w:type="spellStart"/>
       <w:r>
         <w:rPr>
           <w:sz w:val="24"/>
@@ -1186,6 +1203,7 @@
         </w:rPr>
         <w:t>HIconSymbol</w:t>
       </w:r>
+      <w:proofErr w:type="spellEnd"/>
       <w:r>
         <w:rPr>
           <w:rFonts w:hint="eastAsia"/>
@@ -1197,13 +1215,14 @@
     </w:p>
     <w:p>
       <w:pPr>
-        <w:pStyle w:val="a5"/>
-        <w:ind w:left="360" w:firstLineChars="0" w:firstLine="0"/>
-        <w:rPr>
-          <w:sz w:val="24"/>
-          <w:szCs w:val="24"/>
-        </w:rPr>
-      </w:pPr>
+        <w:pStyle w:val="a7"/>
+        <w:ind w:left="360" w:firstLineChars="0" w:firstLine="0"/>
+        <w:rPr>
+          <w:sz w:val="24"/>
+          <w:szCs w:val="24"/>
+        </w:rPr>
+      </w:pPr>
+      <w:proofErr w:type="spellStart"/>
       <w:r>
         <w:rPr>
           <w:sz w:val="24"/>
@@ -1211,6 +1230,7 @@
         </w:rPr>
         <w:t>HIconShowPattern</w:t>
       </w:r>
+      <w:proofErr w:type="spellEnd"/>
       <w:r>
         <w:rPr>
           <w:rFonts w:hint="eastAsia"/>
@@ -1222,7 +1242,7 @@
     </w:p>
     <w:p>
       <w:pPr>
-        <w:pStyle w:val="a5"/>
+        <w:pStyle w:val="a7"/>
         <w:ind w:left="360" w:firstLineChars="0" w:firstLine="0"/>
         <w:rPr>
           <w:sz w:val="24"/>
@@ -1240,27 +1260,27 @@
     </w:p>
     <w:p>
       <w:pPr>
-        <w:pStyle w:val="a5"/>
-        <w:ind w:left="360" w:firstLineChars="0" w:firstLine="0"/>
-        <w:rPr>
-          <w:sz w:val="24"/>
-          <w:szCs w:val="24"/>
-        </w:rPr>
-      </w:pPr>
-    </w:p>
-    <w:p>
-      <w:pPr>
-        <w:pStyle w:val="a5"/>
-        <w:ind w:left="360" w:firstLineChars="0" w:firstLine="0"/>
-        <w:rPr>
-          <w:sz w:val="24"/>
-          <w:szCs w:val="24"/>
-        </w:rPr>
-      </w:pPr>
-    </w:p>
-    <w:p>
-      <w:pPr>
-        <w:pStyle w:val="a5"/>
+        <w:pStyle w:val="a7"/>
+        <w:ind w:left="360" w:firstLineChars="0" w:firstLine="0"/>
+        <w:rPr>
+          <w:sz w:val="24"/>
+          <w:szCs w:val="24"/>
+        </w:rPr>
+      </w:pPr>
+    </w:p>
+    <w:p>
+      <w:pPr>
+        <w:pStyle w:val="a7"/>
+        <w:ind w:left="360" w:firstLineChars="0" w:firstLine="0"/>
+        <w:rPr>
+          <w:sz w:val="24"/>
+          <w:szCs w:val="24"/>
+        </w:rPr>
+      </w:pPr>
+    </w:p>
+    <w:p>
+      <w:pPr>
+        <w:pStyle w:val="a7"/>
         <w:ind w:left="360" w:firstLineChars="0" w:firstLine="0"/>
         <w:rPr>
           <w:sz w:val="24"/>
@@ -1278,7 +1298,7 @@
     </w:p>
     <w:p>
       <w:pPr>
-        <w:pStyle w:val="a5"/>
+        <w:pStyle w:val="a7"/>
         <w:ind w:left="360" w:firstLineChars="0" w:firstLine="0"/>
         <w:rPr>
           <w:sz w:val="24"/>
@@ -1296,7 +1316,7 @@
     </w:p>
     <w:p>
       <w:pPr>
-        <w:pStyle w:val="a5"/>
+        <w:pStyle w:val="a7"/>
         <w:ind w:left="360" w:firstLineChars="0" w:firstLine="0"/>
         <w:rPr>
           <w:sz w:val="24"/>
@@ -1314,7 +1334,7 @@
     </w:p>
     <w:p>
       <w:pPr>
-        <w:pStyle w:val="a5"/>
+        <w:pStyle w:val="a7"/>
         <w:ind w:left="360" w:firstLineChars="0" w:firstLine="0"/>
         <w:rPr>
           <w:sz w:val="24"/>
@@ -1332,7 +1352,7 @@
     </w:p>
     <w:p>
       <w:pPr>
-        <w:pStyle w:val="a5"/>
+        <w:pStyle w:val="a7"/>
         <w:ind w:left="360" w:firstLineChars="0" w:firstLine="0"/>
         <w:rPr>
           <w:sz w:val="24"/>
@@ -1350,7 +1370,7 @@
     </w:p>
     <w:p>
       <w:pPr>
-        <w:pStyle w:val="a5"/>
+        <w:pStyle w:val="a7"/>
         <w:ind w:left="360" w:firstLineChars="0" w:firstLine="0"/>
         <w:rPr>
           <w:sz w:val="24"/>
@@ -1368,7 +1388,7 @@
     </w:p>
     <w:p>
       <w:pPr>
-        <w:pStyle w:val="a5"/>
+        <w:pStyle w:val="a7"/>
         <w:ind w:left="360" w:firstLineChars="0" w:firstLine="0"/>
         <w:rPr>
           <w:sz w:val="24"/>
@@ -1385,17 +1405,17 @@
     </w:p>
     <w:p>
       <w:pPr>
-        <w:pStyle w:val="a5"/>
-        <w:ind w:left="360" w:firstLineChars="0" w:firstLine="0"/>
-        <w:rPr>
-          <w:sz w:val="24"/>
-          <w:szCs w:val="24"/>
-        </w:rPr>
-      </w:pPr>
-    </w:p>
-    <w:p>
-      <w:pPr>
-        <w:pStyle w:val="a5"/>
+        <w:pStyle w:val="a7"/>
+        <w:ind w:left="360" w:firstLineChars="0" w:firstLine="0"/>
+        <w:rPr>
+          <w:sz w:val="24"/>
+          <w:szCs w:val="24"/>
+        </w:rPr>
+      </w:pPr>
+    </w:p>
+    <w:p>
+      <w:pPr>
+        <w:pStyle w:val="a7"/>
         <w:ind w:left="360" w:firstLineChars="0" w:firstLine="0"/>
         <w:rPr>
           <w:sz w:val="24"/>
@@ -1413,13 +1433,14 @@
     </w:p>
     <w:p>
       <w:pPr>
-        <w:pStyle w:val="a5"/>
-        <w:ind w:left="360" w:firstLineChars="0" w:firstLine="0"/>
-        <w:rPr>
-          <w:sz w:val="24"/>
-          <w:szCs w:val="24"/>
-        </w:rPr>
-      </w:pPr>
+        <w:pStyle w:val="a7"/>
+        <w:ind w:left="360" w:firstLineChars="0" w:firstLine="0"/>
+        <w:rPr>
+          <w:sz w:val="24"/>
+          <w:szCs w:val="24"/>
+        </w:rPr>
+      </w:pPr>
+      <w:proofErr w:type="spellStart"/>
       <w:r>
         <w:rPr>
           <w:sz w:val="24"/>
@@ -1427,37 +1448,49 @@
         </w:rPr>
         <w:t>HIconTreeWidgetItem</w:t>
       </w:r>
-    </w:p>
-    <w:p>
-      <w:pPr>
-        <w:pStyle w:val="a5"/>
-        <w:ind w:left="360" w:firstLineChars="0" w:firstLine="0"/>
-        <w:rPr>
-          <w:sz w:val="24"/>
-          <w:szCs w:val="24"/>
-        </w:rPr>
-      </w:pPr>
-      <w:r>
-        <w:rPr>
-          <w:sz w:val="24"/>
-          <w:szCs w:val="24"/>
-        </w:rPr>
-        <w:t>parent,UUid,</w:t>
-      </w:r>
-    </w:p>
-    <w:p>
-      <w:pPr>
-        <w:pStyle w:val="a5"/>
-        <w:ind w:left="360" w:firstLineChars="0" w:firstLine="0"/>
-        <w:rPr>
-          <w:sz w:val="24"/>
-          <w:szCs w:val="24"/>
-        </w:rPr>
-      </w:pPr>
-    </w:p>
-    <w:p>
-      <w:pPr>
-        <w:pStyle w:val="a5"/>
+      <w:proofErr w:type="spellEnd"/>
+    </w:p>
+    <w:p>
+      <w:pPr>
+        <w:pStyle w:val="a7"/>
+        <w:ind w:left="360" w:firstLineChars="0" w:firstLine="0"/>
+        <w:rPr>
+          <w:sz w:val="24"/>
+          <w:szCs w:val="24"/>
+        </w:rPr>
+      </w:pPr>
+      <w:proofErr w:type="spellStart"/>
+      <w:proofErr w:type="gramStart"/>
+      <w:r>
+        <w:rPr>
+          <w:sz w:val="24"/>
+          <w:szCs w:val="24"/>
+        </w:rPr>
+        <w:t>parent,UUid</w:t>
+      </w:r>
+      <w:proofErr w:type="spellEnd"/>
+      <w:proofErr w:type="gramEnd"/>
+      <w:r>
+        <w:rPr>
+          <w:sz w:val="24"/>
+          <w:szCs w:val="24"/>
+        </w:rPr>
+        <w:t>,</w:t>
+      </w:r>
+    </w:p>
+    <w:p>
+      <w:pPr>
+        <w:pStyle w:val="a7"/>
+        <w:ind w:left="360" w:firstLineChars="0" w:firstLine="0"/>
+        <w:rPr>
+          <w:sz w:val="24"/>
+          <w:szCs w:val="24"/>
+        </w:rPr>
+      </w:pPr>
+    </w:p>
+    <w:p>
+      <w:pPr>
+        <w:pStyle w:val="a7"/>
         <w:ind w:left="360" w:firstLineChars="0" w:firstLine="0"/>
         <w:rPr>
           <w:sz w:val="24"/>
@@ -1479,12 +1512,21 @@
         </w:rPr>
         <w:t>函数（</w:t>
       </w:r>
-      <w:r>
-        <w:rPr>
-          <w:sz w:val="24"/>
-          <w:szCs w:val="24"/>
-        </w:rPr>
-        <w:t>id,type)———-</w:t>
+      <w:proofErr w:type="spellStart"/>
+      <w:r>
+        <w:rPr>
+          <w:sz w:val="24"/>
+          <w:szCs w:val="24"/>
+        </w:rPr>
+        <w:t>id,type</w:t>
+      </w:r>
+      <w:proofErr w:type="spellEnd"/>
+      <w:r>
+        <w:rPr>
+          <w:sz w:val="24"/>
+          <w:szCs w:val="24"/>
+        </w:rPr>
+        <w:t>)———-</w:t>
       </w:r>
       <w:r>
         <w:rPr>
@@ -1497,27 +1539,27 @@
     </w:p>
     <w:p>
       <w:pPr>
-        <w:pStyle w:val="a5"/>
-        <w:ind w:left="360" w:firstLineChars="0" w:firstLine="0"/>
-        <w:rPr>
-          <w:sz w:val="24"/>
-          <w:szCs w:val="24"/>
-        </w:rPr>
-      </w:pPr>
-    </w:p>
-    <w:p>
-      <w:pPr>
-        <w:pStyle w:val="a5"/>
-        <w:ind w:left="360" w:firstLineChars="0" w:firstLine="0"/>
-        <w:rPr>
-          <w:sz w:val="24"/>
-          <w:szCs w:val="24"/>
-        </w:rPr>
-      </w:pPr>
-    </w:p>
-    <w:p>
-      <w:pPr>
-        <w:pStyle w:val="a5"/>
+        <w:pStyle w:val="a7"/>
+        <w:ind w:left="360" w:firstLineChars="0" w:firstLine="0"/>
+        <w:rPr>
+          <w:sz w:val="24"/>
+          <w:szCs w:val="24"/>
+        </w:rPr>
+      </w:pPr>
+    </w:p>
+    <w:p>
+      <w:pPr>
+        <w:pStyle w:val="a7"/>
+        <w:ind w:left="360" w:firstLineChars="0" w:firstLine="0"/>
+        <w:rPr>
+          <w:sz w:val="24"/>
+          <w:szCs w:val="24"/>
+        </w:rPr>
+      </w:pPr>
+    </w:p>
+    <w:p>
+      <w:pPr>
+        <w:pStyle w:val="a7"/>
         <w:ind w:left="360" w:firstLineChars="0" w:firstLine="0"/>
         <w:rPr>
           <w:sz w:val="24"/>
@@ -1534,7 +1576,7 @@
     </w:p>
     <w:p>
       <w:pPr>
-        <w:pStyle w:val="a5"/>
+        <w:pStyle w:val="a7"/>
         <w:ind w:left="360" w:firstLineChars="0" w:firstLine="0"/>
         <w:rPr>
           <w:sz w:val="24"/>
@@ -1552,7 +1594,7 @@
     </w:p>
     <w:p>
       <w:pPr>
-        <w:pStyle w:val="a5"/>
+        <w:pStyle w:val="a7"/>
         <w:ind w:left="360" w:firstLineChars="0" w:firstLine="0"/>
         <w:rPr>
           <w:sz w:val="24"/>
@@ -1577,7 +1619,7 @@
     </w:p>
     <w:p>
       <w:pPr>
-        <w:pStyle w:val="a5"/>
+        <w:pStyle w:val="a7"/>
         <w:ind w:left="360" w:firstLineChars="0" w:firstLine="0"/>
         <w:rPr>
           <w:sz w:val="24"/>
@@ -1775,6 +1817,7 @@
         </w:rPr>
         <w:t>基本完成还要检查一下</w:t>
       </w:r>
+      <w:proofErr w:type="spellStart"/>
       <w:r>
         <w:rPr>
           <w:rFonts w:hint="eastAsia"/>
@@ -1783,6 +1826,7 @@
         </w:rPr>
         <w:t>IconMgr</w:t>
       </w:r>
+      <w:proofErr w:type="spellEnd"/>
       <w:r>
         <w:rPr>
           <w:rFonts w:hint="eastAsia"/>
@@ -1791,6 +1835,7 @@
         </w:rPr>
         <w:t>类下面的</w:t>
       </w:r>
+      <w:proofErr w:type="spellStart"/>
       <w:r>
         <w:rPr>
           <w:rFonts w:hint="eastAsia"/>
@@ -1799,6 +1844,7 @@
         </w:rPr>
         <w:t>setSceneRect</w:t>
       </w:r>
+      <w:proofErr w:type="spellEnd"/>
       <w:r>
         <w:rPr>
           <w:rFonts w:hint="eastAsia"/>
@@ -1847,8 +1893,57 @@
           <w:sz w:val="24"/>
           <w:szCs w:val="24"/>
         </w:rPr>
+        <w:t>还需要完成预览功能，最好的每画一步都刷新一次</w:t>
+      </w:r>
+    </w:p>
+    <w:p>
+      <w:pPr>
+        <w:ind w:firstLine="600"/>
+        <w:rPr>
+          <w:sz w:val="24"/>
+          <w:szCs w:val="24"/>
+        </w:rPr>
+      </w:pPr>
+      <w:r>
+        <w:rPr>
+          <w:rFonts w:hint="eastAsia"/>
+          <w:sz w:val="24"/>
+          <w:szCs w:val="24"/>
+        </w:rPr>
         <w:lastRenderedPageBreak/>
-        <w:t>还需要完成预览功能，最好的每画一步都刷新一次</w:t>
+        <w:t>(</w:t>
+      </w:r>
+      <w:r>
+        <w:rPr>
+          <w:rFonts w:hint="eastAsia"/>
+          <w:sz w:val="24"/>
+          <w:szCs w:val="24"/>
+        </w:rPr>
+        <w:t>能够点击刷新进行预览，实时同步刷新暂时没有做，注意</w:t>
+      </w:r>
+      <w:r>
+        <w:rPr>
+          <w:rFonts w:hint="eastAsia"/>
+          <w:sz w:val="24"/>
+          <w:szCs w:val="24"/>
+        </w:rPr>
+        <w:t>:</w:t>
+      </w:r>
+      <w:r>
+        <w:rPr>
+          <w:rFonts w:hint="eastAsia"/>
+          <w:sz w:val="24"/>
+          <w:szCs w:val="24"/>
+        </w:rPr>
+        <w:t>字体格式，箭头，旋转什么的都没有进行处理，后期一并梳理。</w:t>
+      </w:r>
+      <w:r>
+        <w:rPr>
+          <w:rFonts w:hint="eastAsia"/>
+          <w:sz w:val="24"/>
+          <w:szCs w:val="24"/>
+        </w:rPr>
+        <w:t>)</w:t>
       </w:r>
     </w:p>
     <w:p>
@@ -1865,39 +1960,16 @@
           <w:sz w:val="24"/>
           <w:szCs w:val="24"/>
         </w:rPr>
-        <w:t>(</w:t>
-      </w:r>
-      <w:r>
-        <w:rPr>
-          <w:rFonts w:hint="eastAsia"/>
-          <w:sz w:val="24"/>
-          <w:szCs w:val="24"/>
-        </w:rPr>
-        <w:t>能够点击刷新进行预览，实时同步刷新暂时没有做，注意</w:t>
-      </w:r>
-      <w:r>
-        <w:rPr>
-          <w:rFonts w:hint="eastAsia"/>
-          <w:sz w:val="24"/>
-          <w:szCs w:val="24"/>
-        </w:rPr>
-        <w:t>:</w:t>
-      </w:r>
-      <w:r>
-        <w:rPr>
-          <w:rFonts w:hint="eastAsia"/>
-          <w:sz w:val="24"/>
-          <w:szCs w:val="24"/>
-        </w:rPr>
-        <w:t>字体格式，箭头，旋转什么的都没有进行处理，后期一并梳理。</w:t>
-      </w:r>
-      <w:r>
-        <w:rPr>
-          <w:rFonts w:hint="eastAsia"/>
-          <w:sz w:val="24"/>
-          <w:szCs w:val="24"/>
-        </w:rPr>
-        <w:t>)</w:t>
+        <w:t>最好每个绘制工具栏能够自动选择和退出</w:t>
+      </w:r>
+      <w:r>
+        <w:rPr>
+          <w:rFonts w:hint="eastAsia"/>
+          <w:color w:val="FF0000"/>
+          <w:sz w:val="24"/>
+          <w:szCs w:val="24"/>
+        </w:rPr>
+        <w:t>完成</w:t>
       </w:r>
     </w:p>
     <w:p>
@@ -1914,7 +1986,31 @@
           <w:sz w:val="24"/>
           <w:szCs w:val="24"/>
         </w:rPr>
-        <w:t>最好每个绘制工具栏能够自动选择和退出</w:t>
+        <w:t>完成树形结构的删除等其他功能</w:t>
+      </w:r>
+      <w:r>
+        <w:rPr>
+          <w:rFonts w:hint="eastAsia"/>
+          <w:sz w:val="24"/>
+          <w:szCs w:val="24"/>
+        </w:rPr>
+        <w:t>7.13</w:t>
+      </w:r>
+      <w:r>
+        <w:rPr>
+          <w:rFonts w:hint="eastAsia"/>
+          <w:sz w:val="24"/>
+          <w:szCs w:val="24"/>
+        </w:rPr>
+        <w:t>删除部分完成</w:t>
+      </w:r>
+      <w:r>
+        <w:rPr>
+          <w:rFonts w:hint="eastAsia"/>
+          <w:sz w:val="24"/>
+          <w:szCs w:val="24"/>
+        </w:rPr>
+        <w:t>树形切换图元</w:t>
       </w:r>
       <w:r>
         <w:rPr>
@@ -1940,36 +2036,298 @@
           <w:sz w:val="24"/>
           <w:szCs w:val="24"/>
         </w:rPr>
-        <w:t>完成树形结构的删除等其他功能</w:t>
-      </w:r>
-      <w:r>
-        <w:rPr>
-          <w:rFonts w:hint="eastAsia"/>
-          <w:sz w:val="24"/>
-          <w:szCs w:val="24"/>
-        </w:rPr>
-        <w:t>7.13</w:t>
-      </w:r>
-      <w:r>
-        <w:rPr>
-          <w:rFonts w:hint="eastAsia"/>
-          <w:sz w:val="24"/>
-          <w:szCs w:val="24"/>
-        </w:rPr>
-        <w:t>删除部分完成</w:t>
-      </w:r>
-      <w:r>
-        <w:rPr>
-          <w:rFonts w:hint="eastAsia"/>
-          <w:sz w:val="24"/>
-          <w:szCs w:val="24"/>
-        </w:rPr>
-        <w:t>树形切换图元</w:t>
-      </w:r>
-      <w:r>
-        <w:rPr>
-          <w:rFonts w:hint="eastAsia"/>
-          <w:color w:val="FF0000"/>
+        <w:t>还要剪切拷贝粘贴</w:t>
+      </w:r>
+    </w:p>
+    <w:p>
+      <w:pPr>
+        <w:ind w:firstLine="600"/>
+        <w:rPr>
+          <w:sz w:val="24"/>
+          <w:szCs w:val="24"/>
+        </w:rPr>
+      </w:pPr>
+      <w:r>
+        <w:rPr>
+          <w:rFonts w:hint="eastAsia"/>
+          <w:sz w:val="24"/>
+          <w:szCs w:val="24"/>
+        </w:rPr>
+        <w:t>读写文件，新建，打开，删除都要正确</w:t>
+      </w:r>
+    </w:p>
+    <w:p>
+      <w:pPr>
+        <w:ind w:firstLine="600"/>
+        <w:rPr>
+          <w:sz w:val="24"/>
+          <w:szCs w:val="24"/>
+        </w:rPr>
+      </w:pPr>
+      <w:r>
+        <w:rPr>
+          <w:rFonts w:hint="eastAsia"/>
+          <w:sz w:val="24"/>
+          <w:szCs w:val="24"/>
+        </w:rPr>
+        <w:t>鼠标移动多选图形</w:t>
+      </w:r>
+      <w:r>
+        <w:rPr>
+          <w:rFonts w:hint="eastAsia"/>
+          <w:sz w:val="24"/>
+          <w:szCs w:val="24"/>
+        </w:rPr>
+        <w:t xml:space="preserve"> 7.13</w:t>
+      </w:r>
+    </w:p>
+    <w:p>
+      <w:pPr>
+        <w:ind w:firstLine="600"/>
+        <w:rPr>
+          <w:sz w:val="24"/>
+          <w:szCs w:val="24"/>
+        </w:rPr>
+      </w:pPr>
+      <w:r>
+        <w:rPr>
+          <w:rFonts w:hint="eastAsia"/>
+          <w:sz w:val="24"/>
+          <w:szCs w:val="24"/>
+        </w:rPr>
+        <w:t>还有工具栏其他功能</w:t>
+      </w:r>
+    </w:p>
+    <w:p>
+      <w:pPr>
+        <w:ind w:firstLine="600"/>
+        <w:rPr>
+          <w:sz w:val="24"/>
+          <w:szCs w:val="24"/>
+        </w:rPr>
+      </w:pPr>
+      <w:r>
+        <w:rPr>
+          <w:rFonts w:hint="eastAsia"/>
+          <w:sz w:val="24"/>
+          <w:szCs w:val="24"/>
+        </w:rPr>
+        <w:t>属性页面没有完成</w:t>
+      </w:r>
+      <w:r>
+        <w:rPr>
+          <w:rFonts w:hint="eastAsia"/>
+          <w:sz w:val="24"/>
+          <w:szCs w:val="24"/>
+        </w:rPr>
+        <w:t>：</w:t>
+      </w:r>
+    </w:p>
+    <w:p>
+      <w:pPr>
+        <w:ind w:firstLineChars="250" w:firstLine="600"/>
+        <w:rPr>
+          <w:sz w:val="24"/>
+          <w:szCs w:val="24"/>
+        </w:rPr>
+      </w:pPr>
+      <w:r>
+        <w:rPr>
+          <w:rFonts w:hint="eastAsia"/>
+          <w:sz w:val="24"/>
+          <w:szCs w:val="24"/>
+        </w:rPr>
+        <w:t>字体部分没有完成填充等功能</w:t>
+      </w:r>
+    </w:p>
+    <w:p>
+      <w:pPr>
+        <w:pStyle w:val="a7"/>
+        <w:ind w:leftChars="171" w:left="359" w:firstLineChars="100" w:firstLine="240"/>
+        <w:rPr>
+          <w:sz w:val="24"/>
+          <w:szCs w:val="24"/>
+        </w:rPr>
+      </w:pPr>
+      <w:r>
+        <w:rPr>
+          <w:rFonts w:hint="eastAsia"/>
+          <w:sz w:val="24"/>
+          <w:szCs w:val="24"/>
+        </w:rPr>
+        <w:t>直线部分遗留三角箭头，带箭头的矩形大小重新计算问题</w:t>
+      </w:r>
+    </w:p>
+    <w:p>
+      <w:pPr>
+        <w:pStyle w:val="a7"/>
+        <w:ind w:leftChars="171" w:left="359" w:firstLineChars="100" w:firstLine="240"/>
+        <w:rPr>
+          <w:sz w:val="24"/>
+          <w:szCs w:val="24"/>
+        </w:rPr>
+      </w:pPr>
+      <w:r>
+        <w:rPr>
+          <w:rFonts w:hint="eastAsia"/>
+          <w:sz w:val="24"/>
+          <w:szCs w:val="24"/>
+        </w:rPr>
+        <w:t>矩形部分就是旋转角度的问题</w:t>
+      </w:r>
+    </w:p>
+    <w:p>
+      <w:pPr>
+        <w:pStyle w:val="a7"/>
+        <w:ind w:leftChars="171" w:left="359" w:firstLineChars="100" w:firstLine="240"/>
+        <w:rPr>
+          <w:sz w:val="24"/>
+          <w:szCs w:val="24"/>
+        </w:rPr>
+      </w:pPr>
+      <w:proofErr w:type="spellStart"/>
+      <w:r>
+        <w:rPr>
+          <w:rFonts w:hint="eastAsia"/>
+          <w:sz w:val="24"/>
+          <w:szCs w:val="24"/>
+        </w:rPr>
+        <w:t>HIconObj</w:t>
+      </w:r>
+      <w:proofErr w:type="spellEnd"/>
+      <w:r>
+        <w:rPr>
+          <w:rFonts w:hint="eastAsia"/>
+          <w:sz w:val="24"/>
+          <w:szCs w:val="24"/>
+        </w:rPr>
+        <w:t>里面的代码多余部分要删除整理</w:t>
+      </w:r>
+    </w:p>
+    <w:p>
+      <w:pPr>
+        <w:pStyle w:val="a7"/>
+        <w:ind w:leftChars="171" w:left="359" w:firstLineChars="100" w:firstLine="240"/>
+        <w:rPr>
+          <w:sz w:val="24"/>
+          <w:szCs w:val="24"/>
+        </w:rPr>
+      </w:pPr>
+      <w:r>
+        <w:rPr>
+          <w:rFonts w:hint="eastAsia"/>
+          <w:sz w:val="24"/>
+          <w:szCs w:val="24"/>
+        </w:rPr>
+        <w:t>右键菜单能够置顶置底</w:t>
+      </w:r>
+    </w:p>
+    <w:p>
+      <w:pPr>
+        <w:ind w:firstLine="600"/>
+        <w:rPr>
+          <w:sz w:val="24"/>
+          <w:szCs w:val="24"/>
+        </w:rPr>
+      </w:pPr>
+    </w:p>
+    <w:p>
+      <w:pPr>
+        <w:rPr>
+          <w:sz w:val="24"/>
+          <w:szCs w:val="24"/>
+        </w:rPr>
+      </w:pPr>
+      <w:r>
+        <w:rPr>
+          <w:rFonts w:hint="eastAsia"/>
+          <w:sz w:val="24"/>
+          <w:szCs w:val="24"/>
+        </w:rPr>
+        <w:t xml:space="preserve">7.12 </w:t>
+      </w:r>
+      <w:r>
+        <w:rPr>
+          <w:rFonts w:hint="eastAsia"/>
+          <w:sz w:val="24"/>
+          <w:szCs w:val="24"/>
+        </w:rPr>
+        <w:t>存在问题就是刷新和主</w:t>
+      </w:r>
+      <w:r>
+        <w:rPr>
+          <w:rFonts w:hint="eastAsia"/>
+          <w:sz w:val="24"/>
+          <w:szCs w:val="24"/>
+        </w:rPr>
+        <w:t>scene</w:t>
+      </w:r>
+      <w:r>
+        <w:rPr>
+          <w:rFonts w:hint="eastAsia"/>
+          <w:sz w:val="24"/>
+          <w:szCs w:val="24"/>
+        </w:rPr>
+        <w:t>不同步</w:t>
+      </w:r>
+      <w:r>
+        <w:rPr>
+          <w:rFonts w:hint="eastAsia"/>
+          <w:sz w:val="24"/>
+          <w:szCs w:val="24"/>
+        </w:rPr>
+        <w:t>，出现偏差，尤其当高度宽度改变后更是如此。</w:t>
+      </w:r>
+      <w:r>
+        <w:rPr>
+          <w:sz w:val="24"/>
+          <w:szCs w:val="24"/>
+        </w:rPr>
+        <w:t>R</w:t>
+      </w:r>
+      <w:r>
+        <w:rPr>
+          <w:rFonts w:hint="eastAsia"/>
+          <w:sz w:val="24"/>
+          <w:szCs w:val="24"/>
+        </w:rPr>
+        <w:t>elease</w:t>
+      </w:r>
+      <w:r>
+        <w:rPr>
+          <w:rFonts w:hint="eastAsia"/>
+          <w:sz w:val="24"/>
+          <w:szCs w:val="24"/>
+        </w:rPr>
+        <w:t>下关闭</w:t>
+      </w:r>
+      <w:r>
+        <w:rPr>
+          <w:rFonts w:hint="eastAsia"/>
+          <w:sz w:val="24"/>
+          <w:szCs w:val="24"/>
+        </w:rPr>
+        <w:t>icon</w:t>
+      </w:r>
+      <w:r>
+        <w:rPr>
+          <w:rFonts w:hint="eastAsia"/>
+          <w:sz w:val="24"/>
+          <w:szCs w:val="24"/>
+        </w:rPr>
+        <w:t>程序会</w:t>
+      </w:r>
+      <w:r>
+        <w:rPr>
+          <w:rFonts w:hint="eastAsia"/>
+          <w:sz w:val="24"/>
+          <w:szCs w:val="24"/>
+        </w:rPr>
+        <w:t>core</w:t>
+      </w:r>
+      <w:r>
+        <w:rPr>
+          <w:rFonts w:hint="eastAsia"/>
           <w:sz w:val="24"/>
           <w:szCs w:val="24"/>
         </w:rPr>
@@ -1978,549 +2336,240 @@
     </w:p>
     <w:p>
       <w:pPr>
-        <w:ind w:firstLine="600"/>
-        <w:rPr>
-          <w:sz w:val="24"/>
-          <w:szCs w:val="24"/>
-        </w:rPr>
-      </w:pPr>
-      <w:r>
-        <w:rPr>
-          <w:rFonts w:hint="eastAsia"/>
-          <w:sz w:val="24"/>
-          <w:szCs w:val="24"/>
-        </w:rPr>
-        <w:t>还要剪切拷贝粘贴</w:t>
-      </w:r>
-    </w:p>
-    <w:p>
-      <w:pPr>
-        <w:ind w:firstLine="600"/>
-        <w:rPr>
-          <w:sz w:val="24"/>
-          <w:szCs w:val="24"/>
-        </w:rPr>
-      </w:pPr>
-      <w:r>
-        <w:rPr>
-          <w:rFonts w:hint="eastAsia"/>
-          <w:sz w:val="24"/>
-          <w:szCs w:val="24"/>
-        </w:rPr>
-        <w:t>读写文件，新建，打开，删除都要正确</w:t>
-      </w:r>
-    </w:p>
-    <w:p>
-      <w:pPr>
-        <w:ind w:firstLine="600"/>
-        <w:rPr>
-          <w:sz w:val="24"/>
-          <w:szCs w:val="24"/>
-        </w:rPr>
-      </w:pPr>
-      <w:r>
-        <w:rPr>
-          <w:rFonts w:hint="eastAsia"/>
-          <w:sz w:val="24"/>
-          <w:szCs w:val="24"/>
-        </w:rPr>
-        <w:t>鼠标移动多选图形</w:t>
-      </w:r>
-      <w:r>
-        <w:rPr>
-          <w:rFonts w:hint="eastAsia"/>
-          <w:sz w:val="24"/>
-          <w:szCs w:val="24"/>
-        </w:rPr>
-        <w:t xml:space="preserve"> 7.13</w:t>
-      </w:r>
-    </w:p>
-    <w:p>
-      <w:pPr>
-        <w:ind w:firstLine="600"/>
-        <w:rPr>
-          <w:sz w:val="24"/>
-          <w:szCs w:val="24"/>
-        </w:rPr>
-      </w:pPr>
-      <w:r>
-        <w:rPr>
-          <w:rFonts w:hint="eastAsia"/>
-          <w:sz w:val="24"/>
-          <w:szCs w:val="24"/>
-        </w:rPr>
-        <w:t>还有工具栏其他功能</w:t>
-      </w:r>
-    </w:p>
-    <w:p>
-      <w:pPr>
-        <w:ind w:firstLine="600"/>
-        <w:rPr>
-          <w:sz w:val="24"/>
-          <w:szCs w:val="24"/>
-        </w:rPr>
-      </w:pPr>
-      <w:r>
-        <w:rPr>
-          <w:rFonts w:hint="eastAsia"/>
-          <w:sz w:val="24"/>
-          <w:szCs w:val="24"/>
-        </w:rPr>
-        <w:t>属性页面没有完成</w:t>
-      </w:r>
-      <w:r>
-        <w:rPr>
-          <w:rFonts w:hint="eastAsia"/>
-          <w:sz w:val="24"/>
-          <w:szCs w:val="24"/>
-        </w:rPr>
-        <w:t>：</w:t>
-      </w:r>
-    </w:p>
-    <w:p>
-      <w:pPr>
-        <w:ind w:firstLineChars="250" w:firstLine="600"/>
-        <w:rPr>
-          <w:sz w:val="24"/>
-          <w:szCs w:val="24"/>
-        </w:rPr>
-      </w:pPr>
-      <w:r>
-        <w:rPr>
-          <w:rFonts w:hint="eastAsia"/>
-          <w:sz w:val="24"/>
-          <w:szCs w:val="24"/>
-        </w:rPr>
-        <w:t>字体部分没有完成填充等功能</w:t>
-      </w:r>
-    </w:p>
-    <w:p>
-      <w:pPr>
-        <w:pStyle w:val="a5"/>
-        <w:ind w:leftChars="171" w:left="359" w:firstLineChars="100" w:firstLine="240"/>
-        <w:rPr>
-          <w:sz w:val="24"/>
-          <w:szCs w:val="24"/>
-        </w:rPr>
-      </w:pPr>
-      <w:r>
-        <w:rPr>
-          <w:rFonts w:hint="eastAsia"/>
-          <w:sz w:val="24"/>
-          <w:szCs w:val="24"/>
-        </w:rPr>
-        <w:t>直线部分遗留三角箭头，带箭头的矩形大小重新计算问题</w:t>
-      </w:r>
-    </w:p>
-    <w:p>
-      <w:pPr>
-        <w:pStyle w:val="a5"/>
-        <w:ind w:leftChars="171" w:left="359" w:firstLineChars="100" w:firstLine="240"/>
-        <w:rPr>
-          <w:sz w:val="24"/>
-          <w:szCs w:val="24"/>
-        </w:rPr>
-      </w:pPr>
-      <w:r>
-        <w:rPr>
-          <w:rFonts w:hint="eastAsia"/>
-          <w:sz w:val="24"/>
-          <w:szCs w:val="24"/>
-        </w:rPr>
-        <w:t>矩形部分就是旋转角度的问题</w:t>
-      </w:r>
-    </w:p>
-    <w:p>
-      <w:pPr>
-        <w:pStyle w:val="a5"/>
-        <w:ind w:leftChars="171" w:left="359" w:firstLineChars="100" w:firstLine="240"/>
-        <w:rPr>
-          <w:sz w:val="24"/>
-          <w:szCs w:val="24"/>
-        </w:rPr>
-      </w:pPr>
-      <w:r>
-        <w:rPr>
-          <w:rFonts w:hint="eastAsia"/>
-          <w:sz w:val="24"/>
-          <w:szCs w:val="24"/>
-        </w:rPr>
-        <w:t>HIconObj</w:t>
-      </w:r>
-      <w:r>
-        <w:rPr>
-          <w:rFonts w:hint="eastAsia"/>
-          <w:sz w:val="24"/>
-          <w:szCs w:val="24"/>
-        </w:rPr>
-        <w:t>里面的代码多余部分要删除整理</w:t>
-      </w:r>
-    </w:p>
-    <w:p>
-      <w:pPr>
-        <w:pStyle w:val="a5"/>
-        <w:ind w:leftChars="171" w:left="359" w:firstLineChars="100" w:firstLine="240"/>
-        <w:rPr>
-          <w:sz w:val="24"/>
-          <w:szCs w:val="24"/>
-        </w:rPr>
-      </w:pPr>
-      <w:r>
-        <w:rPr>
-          <w:rFonts w:hint="eastAsia"/>
-          <w:sz w:val="24"/>
-          <w:szCs w:val="24"/>
-        </w:rPr>
-        <w:t>右键菜单能够置顶置底</w:t>
-      </w:r>
-    </w:p>
-    <w:p>
-      <w:pPr>
-        <w:ind w:firstLine="600"/>
-        <w:rPr>
-          <w:sz w:val="24"/>
-          <w:szCs w:val="24"/>
-        </w:rPr>
-      </w:pPr>
-    </w:p>
-    <w:p>
-      <w:pPr>
-        <w:rPr>
-          <w:sz w:val="24"/>
-          <w:szCs w:val="24"/>
-        </w:rPr>
-      </w:pPr>
-      <w:r>
-        <w:rPr>
-          <w:rFonts w:hint="eastAsia"/>
-          <w:sz w:val="24"/>
-          <w:szCs w:val="24"/>
-        </w:rPr>
-        <w:t xml:space="preserve">7.12 </w:t>
-      </w:r>
-      <w:r>
-        <w:rPr>
-          <w:rFonts w:hint="eastAsia"/>
-          <w:sz w:val="24"/>
-          <w:szCs w:val="24"/>
-        </w:rPr>
-        <w:t>存在问题就是刷新和主</w:t>
-      </w:r>
-      <w:r>
-        <w:rPr>
-          <w:rFonts w:hint="eastAsia"/>
-          <w:sz w:val="24"/>
-          <w:szCs w:val="24"/>
-        </w:rPr>
-        <w:t>scene</w:t>
-      </w:r>
-      <w:r>
-        <w:rPr>
-          <w:rFonts w:hint="eastAsia"/>
-          <w:sz w:val="24"/>
-          <w:szCs w:val="24"/>
-        </w:rPr>
-        <w:t>不同步</w:t>
-      </w:r>
-      <w:r>
-        <w:rPr>
-          <w:rFonts w:hint="eastAsia"/>
-          <w:sz w:val="24"/>
-          <w:szCs w:val="24"/>
-        </w:rPr>
-        <w:t>，出现偏差，尤其当高度宽度改变后更是如此。</w:t>
-      </w:r>
-      <w:r>
-        <w:rPr>
-          <w:sz w:val="24"/>
-          <w:szCs w:val="24"/>
-        </w:rPr>
-        <w:t>R</w:t>
-      </w:r>
-      <w:r>
-        <w:rPr>
-          <w:rFonts w:hint="eastAsia"/>
-          <w:sz w:val="24"/>
-          <w:szCs w:val="24"/>
-        </w:rPr>
-        <w:t>elease</w:t>
-      </w:r>
-      <w:r>
-        <w:rPr>
-          <w:rFonts w:hint="eastAsia"/>
-          <w:sz w:val="24"/>
-          <w:szCs w:val="24"/>
-        </w:rPr>
-        <w:t>下关闭</w:t>
-      </w:r>
-      <w:r>
-        <w:rPr>
-          <w:rFonts w:hint="eastAsia"/>
-          <w:sz w:val="24"/>
-          <w:szCs w:val="24"/>
-        </w:rPr>
-        <w:t>icon</w:t>
-      </w:r>
-      <w:r>
-        <w:rPr>
-          <w:rFonts w:hint="eastAsia"/>
-          <w:sz w:val="24"/>
-          <w:szCs w:val="24"/>
-        </w:rPr>
-        <w:t>程序会</w:t>
-      </w:r>
-      <w:r>
-        <w:rPr>
-          <w:rFonts w:hint="eastAsia"/>
-          <w:sz w:val="24"/>
-          <w:szCs w:val="24"/>
-        </w:rPr>
-        <w:t>core</w:t>
-      </w:r>
-      <w:r>
-        <w:rPr>
-          <w:rFonts w:hint="eastAsia"/>
-          <w:sz w:val="24"/>
-          <w:szCs w:val="24"/>
-        </w:rPr>
-        <w:t>完成</w:t>
-      </w:r>
-    </w:p>
-    <w:p>
-      <w:pPr>
-        <w:rPr>
-          <w:sz w:val="24"/>
-          <w:szCs w:val="24"/>
-        </w:rPr>
-      </w:pPr>
-    </w:p>
-    <w:p>
-      <w:pPr>
-        <w:rPr>
-          <w:sz w:val="24"/>
-          <w:szCs w:val="24"/>
-        </w:rPr>
-      </w:pPr>
-    </w:p>
-    <w:p>
-      <w:pPr>
-        <w:rPr>
-          <w:sz w:val="24"/>
-          <w:szCs w:val="24"/>
-        </w:rPr>
-      </w:pPr>
-    </w:p>
-    <w:p>
-      <w:pPr>
-        <w:rPr>
-          <w:sz w:val="24"/>
-          <w:szCs w:val="24"/>
-        </w:rPr>
-      </w:pPr>
-    </w:p>
-    <w:p>
-      <w:pPr>
-        <w:rPr>
-          <w:sz w:val="24"/>
-          <w:szCs w:val="24"/>
-        </w:rPr>
-      </w:pPr>
-    </w:p>
-    <w:p>
-      <w:pPr>
-        <w:rPr>
-          <w:sz w:val="24"/>
-          <w:szCs w:val="24"/>
-        </w:rPr>
-      </w:pPr>
-    </w:p>
-    <w:p>
-      <w:pPr>
-        <w:rPr>
-          <w:sz w:val="24"/>
-          <w:szCs w:val="24"/>
-        </w:rPr>
-      </w:pPr>
-    </w:p>
-    <w:p>
-      <w:pPr>
-        <w:rPr>
-          <w:sz w:val="24"/>
-          <w:szCs w:val="24"/>
-        </w:rPr>
-      </w:pPr>
-    </w:p>
-    <w:p>
-      <w:pPr>
-        <w:rPr>
-          <w:sz w:val="24"/>
-          <w:szCs w:val="24"/>
-        </w:rPr>
-      </w:pPr>
-    </w:p>
-    <w:p>
-      <w:pPr>
-        <w:rPr>
-          <w:sz w:val="24"/>
-          <w:szCs w:val="24"/>
-        </w:rPr>
-      </w:pPr>
-    </w:p>
-    <w:p>
-      <w:pPr>
-        <w:rPr>
-          <w:sz w:val="24"/>
-          <w:szCs w:val="24"/>
-        </w:rPr>
-      </w:pPr>
-    </w:p>
-    <w:p>
-      <w:pPr>
-        <w:rPr>
-          <w:sz w:val="24"/>
-          <w:szCs w:val="24"/>
-        </w:rPr>
-      </w:pPr>
-    </w:p>
-    <w:p>
-      <w:pPr>
-        <w:rPr>
-          <w:sz w:val="24"/>
-          <w:szCs w:val="24"/>
-        </w:rPr>
-      </w:pPr>
-    </w:p>
-    <w:p>
-      <w:pPr>
-        <w:rPr>
-          <w:sz w:val="24"/>
-          <w:szCs w:val="24"/>
-        </w:rPr>
-      </w:pPr>
-    </w:p>
-    <w:p>
-      <w:pPr>
-        <w:rPr>
-          <w:sz w:val="24"/>
-          <w:szCs w:val="24"/>
-        </w:rPr>
-      </w:pPr>
-    </w:p>
-    <w:p>
-      <w:pPr>
-        <w:rPr>
-          <w:sz w:val="24"/>
-          <w:szCs w:val="24"/>
-        </w:rPr>
-      </w:pPr>
-    </w:p>
-    <w:p>
-      <w:pPr>
-        <w:rPr>
-          <w:sz w:val="24"/>
-          <w:szCs w:val="24"/>
-        </w:rPr>
-      </w:pPr>
-    </w:p>
-    <w:p>
-      <w:pPr>
-        <w:rPr>
-          <w:sz w:val="24"/>
-          <w:szCs w:val="24"/>
-        </w:rPr>
-      </w:pPr>
-    </w:p>
-    <w:p>
-      <w:pPr>
-        <w:rPr>
-          <w:sz w:val="24"/>
-          <w:szCs w:val="24"/>
-        </w:rPr>
-      </w:pPr>
-    </w:p>
-    <w:p>
-      <w:pPr>
-        <w:rPr>
-          <w:sz w:val="24"/>
-          <w:szCs w:val="24"/>
-        </w:rPr>
-      </w:pPr>
-    </w:p>
-    <w:p>
-      <w:pPr>
-        <w:rPr>
-          <w:sz w:val="24"/>
-          <w:szCs w:val="24"/>
-        </w:rPr>
-      </w:pPr>
-    </w:p>
-    <w:p>
-      <w:pPr>
-        <w:rPr>
-          <w:sz w:val="24"/>
-          <w:szCs w:val="24"/>
-        </w:rPr>
-      </w:pPr>
-    </w:p>
-    <w:p>
-      <w:pPr>
-        <w:rPr>
-          <w:sz w:val="24"/>
-          <w:szCs w:val="24"/>
-        </w:rPr>
-      </w:pPr>
-    </w:p>
-    <w:p>
-      <w:pPr>
-        <w:rPr>
-          <w:sz w:val="24"/>
-          <w:szCs w:val="24"/>
-        </w:rPr>
-      </w:pPr>
-    </w:p>
-    <w:p>
-      <w:pPr>
-        <w:rPr>
-          <w:sz w:val="24"/>
-          <w:szCs w:val="24"/>
-        </w:rPr>
-      </w:pPr>
-    </w:p>
-    <w:p>
-      <w:pPr>
-        <w:rPr>
-          <w:sz w:val="24"/>
-          <w:szCs w:val="24"/>
-        </w:rPr>
-      </w:pPr>
-    </w:p>
-    <w:p>
-      <w:pPr>
-        <w:rPr>
-          <w:sz w:val="24"/>
-          <w:szCs w:val="24"/>
-        </w:rPr>
-      </w:pPr>
-    </w:p>
-    <w:p>
-      <w:pPr>
-        <w:rPr>
-          <w:sz w:val="24"/>
-          <w:szCs w:val="24"/>
-        </w:rPr>
-      </w:pPr>
-      <w:r>
-        <w:rPr>
-          <w:rFonts w:hint="eastAsia"/>
-          <w:sz w:val="24"/>
-          <w:szCs w:val="24"/>
-        </w:rPr>
+        <w:rPr>
+          <w:sz w:val="24"/>
+          <w:szCs w:val="24"/>
+        </w:rPr>
+      </w:pPr>
+    </w:p>
+    <w:p>
+      <w:pPr>
+        <w:rPr>
+          <w:sz w:val="24"/>
+          <w:szCs w:val="24"/>
+        </w:rPr>
+      </w:pPr>
+    </w:p>
+    <w:p>
+      <w:pPr>
+        <w:rPr>
+          <w:sz w:val="24"/>
+          <w:szCs w:val="24"/>
+        </w:rPr>
+      </w:pPr>
+    </w:p>
+    <w:p>
+      <w:pPr>
+        <w:rPr>
+          <w:sz w:val="24"/>
+          <w:szCs w:val="24"/>
+        </w:rPr>
+      </w:pPr>
+    </w:p>
+    <w:p>
+      <w:pPr>
+        <w:rPr>
+          <w:sz w:val="24"/>
+          <w:szCs w:val="24"/>
+        </w:rPr>
+      </w:pPr>
+    </w:p>
+    <w:p>
+      <w:pPr>
+        <w:rPr>
+          <w:sz w:val="24"/>
+          <w:szCs w:val="24"/>
+        </w:rPr>
+      </w:pPr>
+    </w:p>
+    <w:p>
+      <w:pPr>
+        <w:rPr>
+          <w:sz w:val="24"/>
+          <w:szCs w:val="24"/>
+        </w:rPr>
+      </w:pPr>
+    </w:p>
+    <w:p>
+      <w:pPr>
+        <w:rPr>
+          <w:sz w:val="24"/>
+          <w:szCs w:val="24"/>
+        </w:rPr>
+      </w:pPr>
+    </w:p>
+    <w:p>
+      <w:pPr>
+        <w:rPr>
+          <w:sz w:val="24"/>
+          <w:szCs w:val="24"/>
+        </w:rPr>
+      </w:pPr>
+    </w:p>
+    <w:p>
+      <w:pPr>
+        <w:rPr>
+          <w:sz w:val="24"/>
+          <w:szCs w:val="24"/>
+        </w:rPr>
+      </w:pPr>
+    </w:p>
+    <w:p>
+      <w:pPr>
+        <w:rPr>
+          <w:sz w:val="24"/>
+          <w:szCs w:val="24"/>
+        </w:rPr>
+      </w:pPr>
+    </w:p>
+    <w:p>
+      <w:pPr>
+        <w:rPr>
+          <w:sz w:val="24"/>
+          <w:szCs w:val="24"/>
+        </w:rPr>
+      </w:pPr>
+    </w:p>
+    <w:p>
+      <w:pPr>
+        <w:rPr>
+          <w:sz w:val="24"/>
+          <w:szCs w:val="24"/>
+        </w:rPr>
+      </w:pPr>
+    </w:p>
+    <w:p>
+      <w:pPr>
+        <w:rPr>
+          <w:sz w:val="24"/>
+          <w:szCs w:val="24"/>
+        </w:rPr>
+      </w:pPr>
+    </w:p>
+    <w:p>
+      <w:pPr>
+        <w:rPr>
+          <w:sz w:val="24"/>
+          <w:szCs w:val="24"/>
+        </w:rPr>
+      </w:pPr>
+    </w:p>
+    <w:p>
+      <w:pPr>
+        <w:rPr>
+          <w:sz w:val="24"/>
+          <w:szCs w:val="24"/>
+        </w:rPr>
+      </w:pPr>
+    </w:p>
+    <w:p>
+      <w:pPr>
+        <w:rPr>
+          <w:sz w:val="24"/>
+          <w:szCs w:val="24"/>
+        </w:rPr>
+      </w:pPr>
+    </w:p>
+    <w:p>
+      <w:pPr>
+        <w:rPr>
+          <w:sz w:val="24"/>
+          <w:szCs w:val="24"/>
+        </w:rPr>
+      </w:pPr>
+    </w:p>
+    <w:p>
+      <w:pPr>
+        <w:rPr>
+          <w:sz w:val="24"/>
+          <w:szCs w:val="24"/>
+        </w:rPr>
+      </w:pPr>
+    </w:p>
+    <w:p>
+      <w:pPr>
+        <w:rPr>
+          <w:sz w:val="24"/>
+          <w:szCs w:val="24"/>
+        </w:rPr>
+      </w:pPr>
+    </w:p>
+    <w:p>
+      <w:pPr>
+        <w:rPr>
+          <w:sz w:val="24"/>
+          <w:szCs w:val="24"/>
+        </w:rPr>
+      </w:pPr>
+    </w:p>
+    <w:p>
+      <w:pPr>
+        <w:rPr>
+          <w:sz w:val="24"/>
+          <w:szCs w:val="24"/>
+        </w:rPr>
+      </w:pPr>
+    </w:p>
+    <w:p>
+      <w:pPr>
+        <w:rPr>
+          <w:sz w:val="24"/>
+          <w:szCs w:val="24"/>
+        </w:rPr>
+      </w:pPr>
+    </w:p>
+    <w:p>
+      <w:pPr>
+        <w:rPr>
+          <w:sz w:val="24"/>
+          <w:szCs w:val="24"/>
+        </w:rPr>
+      </w:pPr>
+    </w:p>
+    <w:p>
+      <w:pPr>
+        <w:rPr>
+          <w:sz w:val="24"/>
+          <w:szCs w:val="24"/>
+        </w:rPr>
+      </w:pPr>
+    </w:p>
+    <w:p>
+      <w:pPr>
+        <w:rPr>
+          <w:sz w:val="24"/>
+          <w:szCs w:val="24"/>
+        </w:rPr>
+      </w:pPr>
+    </w:p>
+    <w:p>
+      <w:pPr>
+        <w:rPr>
+          <w:sz w:val="24"/>
+          <w:szCs w:val="24"/>
+        </w:rPr>
+      </w:pPr>
+    </w:p>
+    <w:p>
+      <w:pPr>
+        <w:rPr>
+          <w:sz w:val="24"/>
+          <w:szCs w:val="24"/>
+        </w:rPr>
+      </w:pPr>
+      <w:r>
+        <w:rPr>
+          <w:rFonts w:hint="eastAsia"/>
+          <w:sz w:val="24"/>
+          <w:szCs w:val="24"/>
+        </w:rPr>
+        <w:lastRenderedPageBreak/>
         <w:t>梳理整个操作流程</w:t>
       </w:r>
     </w:p>
     <w:p>
       <w:pPr>
-        <w:pStyle w:val="a5"/>
+        <w:pStyle w:val="a7"/>
         <w:numPr>
           <w:ilvl w:val="0"/>
           <w:numId w:val="2"/>
@@ -2539,6 +2588,7 @@
         </w:rPr>
         <w:t>还是创建</w:t>
       </w:r>
+      <w:proofErr w:type="spellStart"/>
       <w:r>
         <w:rPr>
           <w:rFonts w:hint="eastAsia"/>
@@ -2547,6 +2597,7 @@
         </w:rPr>
         <w:t>MainWindow</w:t>
       </w:r>
+      <w:proofErr w:type="spellEnd"/>
       <w:r>
         <w:rPr>
           <w:rFonts w:hint="eastAsia"/>
@@ -2574,7 +2625,7 @@
     </w:p>
     <w:p>
       <w:pPr>
-        <w:pStyle w:val="a5"/>
+        <w:pStyle w:val="a7"/>
         <w:numPr>
           <w:ilvl w:val="0"/>
           <w:numId w:val="2"/>
@@ -2596,7 +2647,7 @@
     </w:p>
     <w:p>
       <w:pPr>
-        <w:pStyle w:val="a5"/>
+        <w:pStyle w:val="a7"/>
         <w:ind w:left="360" w:firstLineChars="0" w:firstLine="0"/>
         <w:rPr>
           <w:sz w:val="24"/>
@@ -2614,7 +2665,7 @@
     </w:p>
     <w:p>
       <w:pPr>
-        <w:pStyle w:val="a5"/>
+        <w:pStyle w:val="a7"/>
         <w:ind w:left="360" w:firstLineChars="0" w:firstLine="0"/>
         <w:rPr>
           <w:sz w:val="24"/>
@@ -2629,6 +2680,7 @@
         </w:rPr>
         <w:t>创建</w:t>
       </w:r>
+      <w:proofErr w:type="spellStart"/>
       <w:r>
         <w:rPr>
           <w:rFonts w:hint="eastAsia"/>
@@ -2637,6 +2689,7 @@
         </w:rPr>
         <w:t>iconMgr</w:t>
       </w:r>
+      <w:proofErr w:type="spellEnd"/>
       <w:r>
         <w:rPr>
           <w:rFonts w:hint="eastAsia"/>
@@ -2653,6 +2706,7 @@
         </w:rPr>
         <w:t>创建</w:t>
       </w:r>
+      <w:proofErr w:type="spellStart"/>
       <w:r>
         <w:rPr>
           <w:rFonts w:hint="eastAsia"/>
@@ -2661,6 +2715,7 @@
         </w:rPr>
         <w:t>iconFrame</w:t>
       </w:r>
+      <w:proofErr w:type="spellEnd"/>
       <w:r>
         <w:rPr>
           <w:rFonts w:hint="eastAsia"/>
@@ -2704,17 +2759,17 @@
     </w:p>
     <w:p>
       <w:pPr>
-        <w:pStyle w:val="a5"/>
-        <w:ind w:left="360" w:firstLineChars="0" w:firstLine="0"/>
-        <w:rPr>
-          <w:sz w:val="24"/>
-          <w:szCs w:val="24"/>
-        </w:rPr>
-      </w:pPr>
-    </w:p>
-    <w:p>
-      <w:pPr>
-        <w:pStyle w:val="a5"/>
+        <w:pStyle w:val="a7"/>
+        <w:ind w:left="360" w:firstLineChars="0" w:firstLine="0"/>
+        <w:rPr>
+          <w:sz w:val="24"/>
+          <w:szCs w:val="24"/>
+        </w:rPr>
+      </w:pPr>
+    </w:p>
+    <w:p>
+      <w:pPr>
+        <w:pStyle w:val="a7"/>
         <w:ind w:left="360" w:firstLineChars="0" w:firstLine="0"/>
         <w:rPr>
           <w:sz w:val="24"/>
@@ -2732,7 +2787,7 @@
     </w:p>
     <w:p>
       <w:pPr>
-        <w:pStyle w:val="a5"/>
+        <w:pStyle w:val="a7"/>
         <w:ind w:leftChars="171" w:left="359" w:firstLineChars="50" w:firstLine="120"/>
         <w:rPr>
           <w:sz w:val="24"/>
@@ -2755,6 +2810,7 @@
         </w:rPr>
         <w:t>类，</w:t>
       </w:r>
+      <w:proofErr w:type="spellStart"/>
       <w:r>
         <w:rPr>
           <w:rFonts w:hint="eastAsia"/>
@@ -2763,6 +2819,7 @@
         </w:rPr>
         <w:t>selectionmgr,undo,logicRect,newpIconTemplate,stateMgr</w:t>
       </w:r>
+      <w:proofErr w:type="spellEnd"/>
       <w:r>
         <w:rPr>
           <w:rFonts w:hint="eastAsia"/>
@@ -2782,13 +2839,14 @@
     </w:p>
     <w:p>
       <w:pPr>
-        <w:pStyle w:val="a5"/>
+        <w:pStyle w:val="a7"/>
         <w:ind w:leftChars="171" w:left="359" w:firstLineChars="50" w:firstLine="120"/>
         <w:rPr>
           <w:sz w:val="24"/>
           <w:szCs w:val="24"/>
         </w:rPr>
       </w:pPr>
+      <w:proofErr w:type="spellStart"/>
       <w:r>
         <w:rPr>
           <w:rFonts w:hint="eastAsia"/>
@@ -2797,6 +2855,7 @@
         </w:rPr>
         <w:t>iconFrame</w:t>
       </w:r>
+      <w:proofErr w:type="spellEnd"/>
       <w:r>
         <w:rPr>
           <w:rFonts w:hint="eastAsia"/>
@@ -2954,6 +3013,7 @@
         </w:rPr>
         <w:t>终极思考能不能把图元部分剥离开形成最后的</w:t>
       </w:r>
+      <w:proofErr w:type="spellStart"/>
       <w:r>
         <w:rPr>
           <w:rFonts w:hint="eastAsia"/>
@@ -2963,6 +3023,7 @@
         </w:rPr>
         <w:t>dll</w:t>
       </w:r>
+      <w:proofErr w:type="spellEnd"/>
       <w:r>
         <w:rPr>
           <w:rFonts w:hint="eastAsia"/>
@@ -2972,6 +3033,7 @@
         </w:rPr>
         <w:t>供</w:t>
       </w:r>
+      <w:proofErr w:type="spellStart"/>
       <w:r>
         <w:rPr>
           <w:rFonts w:hint="eastAsia"/>
@@ -2981,6 +3043,7 @@
         </w:rPr>
         <w:t>icon,graph</w:t>
       </w:r>
+      <w:proofErr w:type="spellEnd"/>
       <w:r>
         <w:rPr>
           <w:rFonts w:hint="eastAsia"/>
@@ -3270,6 +3333,7 @@
           <w:szCs w:val="24"/>
         </w:rPr>
       </w:pPr>
+      <w:proofErr w:type="spellStart"/>
       <w:r>
         <w:rPr>
           <w:rFonts w:hint="eastAsia"/>
@@ -3278,6 +3342,7 @@
         </w:rPr>
         <w:t>HIconObj</w:t>
       </w:r>
+      <w:proofErr w:type="spellEnd"/>
       <w:r>
         <w:rPr>
           <w:rFonts w:hint="eastAsia"/>
@@ -3381,8 +3446,9 @@
           <w:sz w:val="24"/>
           <w:szCs w:val="24"/>
         </w:rPr>
-        <w:t>.cpp</w:t>
-      </w:r>
+        <w:t>.</w:t>
+      </w:r>
+      <w:proofErr w:type="spellStart"/>
       <w:r>
         <w:rPr>
           <w:rFonts w:hint="eastAsia"/>
@@ -3390,6 +3456,16 @@
           <w:sz w:val="24"/>
           <w:szCs w:val="24"/>
         </w:rPr>
+        <w:t>cpp</w:t>
+      </w:r>
+      <w:proofErr w:type="spellEnd"/>
+      <w:r>
+        <w:rPr>
+          <w:rFonts w:hint="eastAsia"/>
+          <w:color w:val="FF0000"/>
+          <w:sz w:val="24"/>
+          <w:szCs w:val="24"/>
+        </w:rPr>
         <w:t>文件</w:t>
       </w:r>
     </w:p>
@@ -3477,7 +3553,6 @@
     <w:p>
       <w:pPr>
         <w:rPr>
-          <w:rFonts w:hint="eastAsia"/>
           <w:sz w:val="24"/>
           <w:szCs w:val="24"/>
         </w:rPr>
@@ -3603,6 +3678,390 @@
           <w:szCs w:val="24"/>
         </w:rPr>
         <w:t>ndo redo</w:t>
+      </w:r>
+    </w:p>
+    <w:p>
+      <w:pPr>
+        <w:rPr>
+          <w:sz w:val="24"/>
+          <w:szCs w:val="24"/>
+        </w:rPr>
+      </w:pPr>
+    </w:p>
+    <w:p>
+      <w:pPr>
+        <w:rPr>
+          <w:sz w:val="24"/>
+          <w:szCs w:val="24"/>
+        </w:rPr>
+      </w:pPr>
+      <w:r>
+        <w:rPr>
+          <w:rFonts w:hint="eastAsia"/>
+          <w:sz w:val="24"/>
+          <w:szCs w:val="24"/>
+        </w:rPr>
+        <w:t>7/22</w:t>
+      </w:r>
+      <w:r>
+        <w:rPr>
+          <w:rFonts w:hint="eastAsia"/>
+          <w:sz w:val="24"/>
+          <w:szCs w:val="24"/>
+        </w:rPr>
+        <w:t>计划：</w:t>
+      </w:r>
+    </w:p>
+    <w:p>
+      <w:pPr>
+        <w:rPr>
+          <w:sz w:val="24"/>
+          <w:szCs w:val="24"/>
+        </w:rPr>
+      </w:pPr>
+      <w:r>
+        <w:rPr>
+          <w:rFonts w:hint="eastAsia"/>
+          <w:sz w:val="24"/>
+          <w:szCs w:val="24"/>
+        </w:rPr>
+        <w:t>新建，打开，删除代码还要整合是否修改和保存的问题</w:t>
+      </w:r>
+    </w:p>
+    <w:p>
+      <w:pPr>
+        <w:rPr>
+          <w:sz w:val="24"/>
+          <w:szCs w:val="24"/>
+        </w:rPr>
+      </w:pPr>
+      <w:r>
+        <w:rPr>
+          <w:rFonts w:hint="eastAsia"/>
+          <w:sz w:val="24"/>
+          <w:szCs w:val="24"/>
+        </w:rPr>
+        <w:t>mac</w:t>
+      </w:r>
+      <w:r>
+        <w:rPr>
+          <w:rFonts w:hint="eastAsia"/>
+          <w:sz w:val="24"/>
+          <w:szCs w:val="24"/>
+        </w:rPr>
+        <w:t>系统环境变量</w:t>
+      </w:r>
+      <w:r>
+        <w:rPr>
+          <w:rFonts w:hint="eastAsia"/>
+          <w:sz w:val="24"/>
+          <w:szCs w:val="24"/>
+        </w:rPr>
+        <w:t xml:space="preserve"> </w:t>
+      </w:r>
+      <w:proofErr w:type="spellStart"/>
+      <w:r>
+        <w:rPr>
+          <w:rFonts w:hint="eastAsia"/>
+          <w:sz w:val="24"/>
+          <w:szCs w:val="24"/>
+        </w:rPr>
+        <w:t>getenv</w:t>
+      </w:r>
+      <w:proofErr w:type="spellEnd"/>
+      <w:r>
+        <w:rPr>
+          <w:rFonts w:hint="eastAsia"/>
+          <w:sz w:val="24"/>
+          <w:szCs w:val="24"/>
+        </w:rPr>
+        <w:t>(</w:t>
+      </w:r>
+      <w:r>
+        <w:rPr>
+          <w:rFonts w:hint="eastAsia"/>
+          <w:sz w:val="24"/>
+          <w:szCs w:val="24"/>
+        </w:rPr>
+        <w:t>不分系统</w:t>
+      </w:r>
+      <w:r>
+        <w:rPr>
+          <w:rFonts w:hint="eastAsia"/>
+          <w:sz w:val="24"/>
+          <w:szCs w:val="24"/>
+        </w:rPr>
+        <w:t xml:space="preserve">) </w:t>
+      </w:r>
+      <w:r>
+        <w:rPr>
+          <w:rFonts w:hint="eastAsia"/>
+          <w:sz w:val="24"/>
+          <w:szCs w:val="24"/>
+        </w:rPr>
+        <w:t>/</w:t>
+      </w:r>
+      <w:proofErr w:type="spellStart"/>
+      <w:r>
+        <w:rPr>
+          <w:rFonts w:hint="eastAsia"/>
+          <w:sz w:val="24"/>
+          <w:szCs w:val="24"/>
+        </w:rPr>
+        <w:t>addObj</w:t>
+      </w:r>
+      <w:proofErr w:type="spellEnd"/>
+      <w:r>
+        <w:rPr>
+          <w:rFonts w:hint="eastAsia"/>
+          <w:sz w:val="24"/>
+          <w:szCs w:val="24"/>
+        </w:rPr>
+        <w:t>返回</w:t>
+      </w:r>
+      <w:r>
+        <w:rPr>
+          <w:rFonts w:hint="eastAsia"/>
+          <w:sz w:val="24"/>
+          <w:szCs w:val="24"/>
+        </w:rPr>
+        <w:t xml:space="preserve"> </w:t>
+      </w:r>
+      <w:r>
+        <w:rPr>
+          <w:rFonts w:hint="eastAsia"/>
+          <w:sz w:val="24"/>
+          <w:szCs w:val="24"/>
+        </w:rPr>
+        <w:t>7/22</w:t>
+      </w:r>
+      <w:r>
+        <w:rPr>
+          <w:rFonts w:hint="eastAsia"/>
+          <w:sz w:val="24"/>
+          <w:szCs w:val="24"/>
+        </w:rPr>
+        <w:t>晚上试验</w:t>
+      </w:r>
+      <w:r>
+        <w:rPr>
+          <w:rFonts w:hint="eastAsia"/>
+          <w:sz w:val="24"/>
+          <w:szCs w:val="24"/>
+        </w:rPr>
+        <w:t xml:space="preserve"> </w:t>
+      </w:r>
+    </w:p>
+    <w:p>
+      <w:pPr>
+        <w:rPr>
+          <w:sz w:val="24"/>
+          <w:szCs w:val="24"/>
+        </w:rPr>
+      </w:pPr>
+      <w:r>
+        <w:rPr>
+          <w:rFonts w:hint="eastAsia"/>
+          <w:sz w:val="24"/>
+          <w:szCs w:val="24"/>
+        </w:rPr>
+        <w:t>滑动</w:t>
+      </w:r>
+      <w:r>
+        <w:rPr>
+          <w:rFonts w:hint="eastAsia"/>
+          <w:sz w:val="24"/>
+          <w:szCs w:val="24"/>
+        </w:rPr>
+        <w:t>选择</w:t>
+      </w:r>
+      <w:r>
+        <w:rPr>
+          <w:rFonts w:hint="eastAsia"/>
+          <w:sz w:val="24"/>
+          <w:szCs w:val="24"/>
+        </w:rPr>
+        <w:t xml:space="preserve"> </w:t>
+      </w:r>
+      <w:r>
+        <w:rPr>
+          <w:rFonts w:hint="eastAsia"/>
+          <w:sz w:val="24"/>
+          <w:szCs w:val="24"/>
+        </w:rPr>
+        <w:t>是否可以做到里面选择</w:t>
+      </w:r>
+      <w:r>
+        <w:rPr>
+          <w:rFonts w:hint="eastAsia"/>
+          <w:sz w:val="24"/>
+          <w:szCs w:val="24"/>
+        </w:rPr>
+        <w:t xml:space="preserve"> </w:t>
+      </w:r>
+      <w:r>
+        <w:rPr>
+          <w:rFonts w:hint="eastAsia"/>
+          <w:sz w:val="24"/>
+          <w:szCs w:val="24"/>
+        </w:rPr>
+        <w:t>而不是非要点击空白后再选择</w:t>
+      </w:r>
+    </w:p>
+    <w:p>
+      <w:pPr>
+        <w:rPr>
+          <w:sz w:val="24"/>
+          <w:szCs w:val="24"/>
+        </w:rPr>
+      </w:pPr>
+      <w:r>
+        <w:rPr>
+          <w:rFonts w:hint="eastAsia"/>
+          <w:sz w:val="24"/>
+          <w:szCs w:val="24"/>
+        </w:rPr>
+        <w:t>还是要</w:t>
+      </w:r>
+      <w:proofErr w:type="spellStart"/>
+      <w:r>
+        <w:rPr>
+          <w:rFonts w:hint="eastAsia"/>
+          <w:sz w:val="24"/>
+          <w:szCs w:val="24"/>
+        </w:rPr>
+        <w:t>HIconObj</w:t>
+      </w:r>
+      <w:proofErr w:type="spellEnd"/>
+      <w:r>
+        <w:rPr>
+          <w:rFonts w:hint="eastAsia"/>
+          <w:sz w:val="24"/>
+          <w:szCs w:val="24"/>
+        </w:rPr>
+        <w:t>里面关联</w:t>
+      </w:r>
+      <w:proofErr w:type="spellStart"/>
+      <w:r>
+        <w:rPr>
+          <w:rFonts w:hint="eastAsia"/>
+          <w:sz w:val="24"/>
+          <w:szCs w:val="24"/>
+        </w:rPr>
+        <w:t>IconItem</w:t>
+      </w:r>
+      <w:proofErr w:type="spellEnd"/>
+      <w:r>
+        <w:rPr>
+          <w:rFonts w:hint="eastAsia"/>
+          <w:sz w:val="24"/>
+          <w:szCs w:val="24"/>
+        </w:rPr>
+        <w:t xml:space="preserve">? </w:t>
+      </w:r>
+      <w:r>
+        <w:rPr>
+          <w:sz w:val="24"/>
+          <w:szCs w:val="24"/>
+        </w:rPr>
+        <w:t>D</w:t>
+      </w:r>
+      <w:r>
+        <w:rPr>
+          <w:rFonts w:hint="eastAsia"/>
+          <w:sz w:val="24"/>
+          <w:szCs w:val="24"/>
+        </w:rPr>
+        <w:t>eleted</w:t>
+      </w:r>
+      <w:r>
+        <w:rPr>
+          <w:rFonts w:hint="eastAsia"/>
+          <w:sz w:val="24"/>
+          <w:szCs w:val="24"/>
+        </w:rPr>
+        <w:t>这个变量需要用起来</w:t>
+      </w:r>
+    </w:p>
+    <w:p>
+      <w:pPr>
+        <w:rPr>
+          <w:rFonts w:hint="eastAsia"/>
+          <w:sz w:val="24"/>
+          <w:szCs w:val="24"/>
+        </w:rPr>
+      </w:pPr>
+      <w:r>
+        <w:rPr>
+          <w:rFonts w:hint="eastAsia"/>
+          <w:sz w:val="24"/>
+          <w:szCs w:val="24"/>
+        </w:rPr>
+        <w:t>删除</w:t>
+      </w:r>
+      <w:r>
+        <w:rPr>
+          <w:rFonts w:hint="eastAsia"/>
+          <w:sz w:val="24"/>
+          <w:szCs w:val="24"/>
+        </w:rPr>
+        <w:t>后恢复</w:t>
+      </w:r>
+      <w:r>
+        <w:rPr>
+          <w:rFonts w:hint="eastAsia"/>
+          <w:sz w:val="24"/>
+          <w:szCs w:val="24"/>
+        </w:rPr>
+        <w:t xml:space="preserve"> </w:t>
+      </w:r>
+      <w:r>
+        <w:rPr>
+          <w:rFonts w:hint="eastAsia"/>
+          <w:sz w:val="24"/>
+          <w:szCs w:val="24"/>
+        </w:rPr>
+        <w:t>是不是所有东西不改变尤其是</w:t>
+      </w:r>
+      <w:r>
+        <w:rPr>
+          <w:rFonts w:hint="eastAsia"/>
+          <w:sz w:val="24"/>
+          <w:szCs w:val="24"/>
+        </w:rPr>
+        <w:t>id</w:t>
+      </w:r>
+      <w:r>
+        <w:rPr>
+          <w:rFonts w:hint="eastAsia"/>
+          <w:sz w:val="24"/>
+          <w:szCs w:val="24"/>
+        </w:rPr>
+        <w:t xml:space="preserve"> </w:t>
+      </w:r>
+      <w:r>
+        <w:rPr>
+          <w:rFonts w:hint="eastAsia"/>
+          <w:sz w:val="24"/>
+          <w:szCs w:val="24"/>
+        </w:rPr>
+        <w:t>删除后</w:t>
+      </w:r>
+      <w:r>
+        <w:rPr>
+          <w:rFonts w:hint="eastAsia"/>
+          <w:sz w:val="24"/>
+          <w:szCs w:val="24"/>
+        </w:rPr>
+        <w:t>item</w:t>
+      </w:r>
+      <w:r>
+        <w:rPr>
+          <w:rFonts w:hint="eastAsia"/>
+          <w:sz w:val="24"/>
+          <w:szCs w:val="24"/>
+        </w:rPr>
+        <w:t>要隐藏起来</w:t>
       </w:r>
       <w:bookmarkStart w:id="0" w:name="_GoBack"/>
       <w:bookmarkEnd w:id="0"/>
@@ -3610,197 +4069,18 @@
     <w:p>
       <w:pPr>
         <w:rPr>
-          <w:rFonts w:hint="eastAsia"/>
-          <w:sz w:val="24"/>
-          <w:szCs w:val="24"/>
-        </w:rPr>
-      </w:pPr>
-    </w:p>
-    <w:p>
-      <w:pPr>
-        <w:rPr>
-          <w:rFonts w:hint="eastAsia"/>
-          <w:sz w:val="24"/>
-          <w:szCs w:val="24"/>
-        </w:rPr>
-      </w:pPr>
-      <w:r>
-        <w:rPr>
-          <w:rFonts w:hint="eastAsia"/>
-          <w:sz w:val="24"/>
-          <w:szCs w:val="24"/>
-        </w:rPr>
-        <w:t>7/22</w:t>
-      </w:r>
-      <w:r>
-        <w:rPr>
-          <w:rFonts w:hint="eastAsia"/>
-          <w:sz w:val="24"/>
-          <w:szCs w:val="24"/>
-        </w:rPr>
-        <w:t>计划：</w:t>
-      </w:r>
-    </w:p>
-    <w:p>
-      <w:pPr>
-        <w:rPr>
-          <w:sz w:val="24"/>
-          <w:szCs w:val="24"/>
-        </w:rPr>
-      </w:pPr>
-      <w:r>
-        <w:rPr>
-          <w:rFonts w:hint="eastAsia"/>
-          <w:sz w:val="24"/>
-          <w:szCs w:val="24"/>
-        </w:rPr>
-        <w:t>新建，打开，删除代码还要整合是否修改和保存的问题</w:t>
-      </w:r>
-    </w:p>
-    <w:p>
-      <w:pPr>
-        <w:rPr>
-          <w:rFonts w:hint="eastAsia"/>
-          <w:sz w:val="24"/>
-          <w:szCs w:val="24"/>
-        </w:rPr>
-      </w:pPr>
-      <w:r>
-        <w:rPr>
-          <w:rFonts w:hint="eastAsia"/>
-          <w:sz w:val="24"/>
-          <w:szCs w:val="24"/>
-        </w:rPr>
-        <w:t>mac</w:t>
-      </w:r>
-      <w:r>
-        <w:rPr>
-          <w:rFonts w:hint="eastAsia"/>
-          <w:sz w:val="24"/>
-          <w:szCs w:val="24"/>
-        </w:rPr>
-        <w:t>系统环境变量</w:t>
-      </w:r>
-      <w:r>
-        <w:rPr>
-          <w:rFonts w:hint="eastAsia"/>
-          <w:sz w:val="24"/>
-          <w:szCs w:val="24"/>
-        </w:rPr>
-        <w:t xml:space="preserve"> getenv(</w:t>
-      </w:r>
-      <w:r>
-        <w:rPr>
-          <w:rFonts w:hint="eastAsia"/>
-          <w:sz w:val="24"/>
-          <w:szCs w:val="24"/>
-        </w:rPr>
-        <w:t>不分系统</w:t>
-      </w:r>
-      <w:r>
-        <w:rPr>
-          <w:rFonts w:hint="eastAsia"/>
-          <w:sz w:val="24"/>
-          <w:szCs w:val="24"/>
-        </w:rPr>
-        <w:t xml:space="preserve">) </w:t>
-      </w:r>
-      <w:r>
-        <w:rPr>
-          <w:rFonts w:hint="eastAsia"/>
-          <w:sz w:val="24"/>
-          <w:szCs w:val="24"/>
-        </w:rPr>
-        <w:t>/addObj</w:t>
-      </w:r>
-      <w:r>
-        <w:rPr>
-          <w:rFonts w:hint="eastAsia"/>
-          <w:sz w:val="24"/>
-          <w:szCs w:val="24"/>
-        </w:rPr>
-        <w:t>返回</w:t>
-      </w:r>
-      <w:r>
-        <w:rPr>
-          <w:rFonts w:hint="eastAsia"/>
-          <w:sz w:val="24"/>
-          <w:szCs w:val="24"/>
-        </w:rPr>
-        <w:t xml:space="preserve"> </w:t>
-      </w:r>
-      <w:r>
-        <w:rPr>
-          <w:rFonts w:hint="eastAsia"/>
-          <w:sz w:val="24"/>
-          <w:szCs w:val="24"/>
-        </w:rPr>
-        <w:t>7/22</w:t>
-      </w:r>
-      <w:r>
-        <w:rPr>
-          <w:rFonts w:hint="eastAsia"/>
-          <w:sz w:val="24"/>
-          <w:szCs w:val="24"/>
-        </w:rPr>
-        <w:t>晚上试验</w:t>
-      </w:r>
-      <w:r>
-        <w:rPr>
-          <w:rFonts w:hint="eastAsia"/>
-          <w:sz w:val="24"/>
-          <w:szCs w:val="24"/>
-        </w:rPr>
-        <w:t xml:space="preserve"> </w:t>
-      </w:r>
-    </w:p>
-    <w:p>
-      <w:pPr>
-        <w:rPr>
-          <w:sz w:val="24"/>
-          <w:szCs w:val="24"/>
-        </w:rPr>
-      </w:pPr>
-      <w:r>
-        <w:rPr>
-          <w:rFonts w:hint="eastAsia"/>
-          <w:sz w:val="24"/>
-          <w:szCs w:val="24"/>
-        </w:rPr>
-        <w:t>矩形框选择</w:t>
-      </w:r>
-      <w:r>
-        <w:rPr>
-          <w:rFonts w:hint="eastAsia"/>
-          <w:sz w:val="24"/>
-          <w:szCs w:val="24"/>
-        </w:rPr>
-        <w:t xml:space="preserve"> </w:t>
-      </w:r>
-      <w:r>
-        <w:rPr>
-          <w:rFonts w:hint="eastAsia"/>
-          <w:sz w:val="24"/>
-          <w:szCs w:val="24"/>
-        </w:rPr>
-        <w:t>是否可以做到里面选择</w:t>
-      </w:r>
-      <w:r>
-        <w:rPr>
-          <w:rFonts w:hint="eastAsia"/>
-          <w:sz w:val="24"/>
-          <w:szCs w:val="24"/>
-        </w:rPr>
-        <w:t xml:space="preserve"> </w:t>
-      </w:r>
-      <w:r>
-        <w:rPr>
-          <w:rFonts w:hint="eastAsia"/>
-          <w:sz w:val="24"/>
-          <w:szCs w:val="24"/>
-        </w:rPr>
-        <w:t>而不是非要点击空白后再选择</w:t>
-      </w:r>
+          <w:sz w:val="24"/>
+          <w:szCs w:val="24"/>
+        </w:rPr>
+      </w:pPr>
+    </w:p>
+    <w:p>
+      <w:pPr>
+        <w:rPr>
+          <w:sz w:val="24"/>
+          <w:szCs w:val="24"/>
+        </w:rPr>
+      </w:pPr>
     </w:p>
     <w:p>
       <w:pPr>
@@ -3888,7 +4168,6 @@
           <w:sz w:val="24"/>
           <w:szCs w:val="24"/>
         </w:rPr>
-        <w:lastRenderedPageBreak/>
         <w:t>字体部分没有完成填充等功能</w:t>
       </w:r>
     </w:p>
@@ -3959,15 +4238,15 @@
 </file>
 
 <file path=word/endnotes.xml><?xml version="1.0" encoding="utf-8"?>
-<w:endnotes xmlns:ve="http://schemas.openxmlformats.org/markup-compatibility/2006" xmlns:o="urn:schemas-microsoft-com:office:office" xmlns:r="http://schemas.openxmlformats.org/officeDocument/2006/relationships" xmlns:m="http://schemas.openxmlformats.org/officeDocument/2006/math" xmlns:v="urn:schemas-microsoft-com:vml" xmlns:wp="http://schemas.openxmlformats.org/drawingml/2006/wordprocessingDrawing" xmlns:w10="urn:schemas-microsoft-com:office:word" xmlns:w="http://schemas.openxmlformats.org/wordprocessingml/2006/main" xmlns:wne="http://schemas.microsoft.com/office/word/2006/wordml">
-  <w:endnote w:type="separator" w:id="0">
+<w:endnotes xmlns:wpc="http://schemas.microsoft.com/office/word/2010/wordprocessingCanvas" xmlns:mo="http://schemas.microsoft.com/office/mac/office/2008/main" xmlns:mc="http://schemas.openxmlformats.org/markup-compatibility/2006" xmlns:mv="urn:schemas-microsoft-com:mac:vml" xmlns:o="urn:schemas-microsoft-com:office:office" xmlns:r="http://schemas.openxmlformats.org/officeDocument/2006/relationships" xmlns:m="http://schemas.openxmlformats.org/officeDocument/2006/math" xmlns:v="urn:schemas-microsoft-com:vml" xmlns:wp14="http://schemas.microsoft.com/office/word/2010/wordprocessingDrawing" xmlns:wp="http://schemas.openxmlformats.org/drawingml/2006/wordprocessingDrawing" xmlns:w10="urn:schemas-microsoft-com:office:word" xmlns:w="http://schemas.openxmlformats.org/wordprocessingml/2006/main" xmlns:w14="http://schemas.microsoft.com/office/word/2010/wordml" xmlns:w15="http://schemas.microsoft.com/office/word/2012/wordml" xmlns:wpg="http://schemas.microsoft.com/office/word/2010/wordprocessingGroup" xmlns:wpi="http://schemas.microsoft.com/office/word/2010/wordprocessingInk" xmlns:wne="http://schemas.microsoft.com/office/word/2006/wordml" xmlns:wps="http://schemas.microsoft.com/office/word/2010/wordprocessingShape" mc:Ignorable="w14 w15 wp14">
+  <w:endnote w:type="separator" w:id="-1">
     <w:p>
       <w:r>
         <w:separator/>
       </w:r>
     </w:p>
   </w:endnote>
-  <w:endnote w:type="continuationSeparator" w:id="1">
+  <w:endnote w:type="continuationSeparator" w:id="0">
     <w:p>
       <w:r>
         <w:continuationSeparator/>
@@ -3978,15 +4257,15 @@
 </file>
 
 <file path=word/footnotes.xml><?xml version="1.0" encoding="utf-8"?>
-<w:footnotes xmlns:ve="http://schemas.openxmlformats.org/markup-compatibility/2006" xmlns:o="urn:schemas-microsoft-com:office:office" xmlns:r="http://schemas.openxmlformats.org/officeDocument/2006/relationships" xmlns:m="http://schemas.openxmlformats.org/officeDocument/2006/math" xmlns:v="urn:schemas-microsoft-com:vml" xmlns:wp="http://schemas.openxmlformats.org/drawingml/2006/wordprocessingDrawing" xmlns:w10="urn:schemas-microsoft-com:office:word" xmlns:w="http://schemas.openxmlformats.org/wordprocessingml/2006/main" xmlns:wne="http://schemas.microsoft.com/office/word/2006/wordml">
-  <w:footnote w:type="separator" w:id="0">
+<w:footnotes xmlns:wpc="http://schemas.microsoft.com/office/word/2010/wordprocessingCanvas" xmlns:mo="http://schemas.microsoft.com/office/mac/office/2008/main" xmlns:mc="http://schemas.openxmlformats.org/markup-compatibility/2006" xmlns:mv="urn:schemas-microsoft-com:mac:vml" xmlns:o="urn:schemas-microsoft-com:office:office" xmlns:r="http://schemas.openxmlformats.org/officeDocument/2006/relationships" xmlns:m="http://schemas.openxmlformats.org/officeDocument/2006/math" xmlns:v="urn:schemas-microsoft-com:vml" xmlns:wp14="http://schemas.microsoft.com/office/word/2010/wordprocessingDrawing" xmlns:wp="http://schemas.openxmlformats.org/drawingml/2006/wordprocessingDrawing" xmlns:w10="urn:schemas-microsoft-com:office:word" xmlns:w="http://schemas.openxmlformats.org/wordprocessingml/2006/main" xmlns:w14="http://schemas.microsoft.com/office/word/2010/wordml" xmlns:w15="http://schemas.microsoft.com/office/word/2012/wordml" xmlns:wpg="http://schemas.microsoft.com/office/word/2010/wordprocessingGroup" xmlns:wpi="http://schemas.microsoft.com/office/word/2010/wordprocessingInk" xmlns:wne="http://schemas.microsoft.com/office/word/2006/wordml" xmlns:wps="http://schemas.microsoft.com/office/word/2010/wordprocessingShape" mc:Ignorable="w14 w15 wp14">
+  <w:footnote w:type="separator" w:id="-1">
     <w:p>
       <w:r>
         <w:separator/>
       </w:r>
     </w:p>
   </w:footnote>
-  <w:footnote w:type="continuationSeparator" w:id="1">
+  <w:footnote w:type="continuationSeparator" w:id="0">
     <w:p>
       <w:r>
         <w:continuationSeparator/>
@@ -3997,7 +4276,7 @@
 </file>
 
 <file path=word/numbering.xml><?xml version="1.0" encoding="utf-8"?>
-<w:numbering xmlns:ve="http://schemas.openxmlformats.org/markup-compatibility/2006" xmlns:o="urn:schemas-microsoft-com:office:office" xmlns:r="http://schemas.openxmlformats.org/officeDocument/2006/relationships" xmlns:m="http://schemas.openxmlformats.org/officeDocument/2006/math" xmlns:v="urn:schemas-microsoft-com:vml" xmlns:wp="http://schemas.openxmlformats.org/drawingml/2006/wordprocessingDrawing" xmlns:w10="urn:schemas-microsoft-com:office:word" xmlns:w="http://schemas.openxmlformats.org/wordprocessingml/2006/main" xmlns:wne="http://schemas.microsoft.com/office/word/2006/wordml">
+<w:numbering xmlns:wpc="http://schemas.microsoft.com/office/word/2010/wordprocessingCanvas" xmlns:mo="http://schemas.microsoft.com/office/mac/office/2008/main" xmlns:mc="http://schemas.openxmlformats.org/markup-compatibility/2006" xmlns:mv="urn:schemas-microsoft-com:mac:vml" xmlns:o="urn:schemas-microsoft-com:office:office" xmlns:r="http://schemas.openxmlformats.org/officeDocument/2006/relationships" xmlns:m="http://schemas.openxmlformats.org/officeDocument/2006/math" xmlns:v="urn:schemas-microsoft-com:vml" xmlns:wp14="http://schemas.microsoft.com/office/word/2010/wordprocessingDrawing" xmlns:wp="http://schemas.openxmlformats.org/drawingml/2006/wordprocessingDrawing" xmlns:w10="urn:schemas-microsoft-com:office:word" xmlns:w="http://schemas.openxmlformats.org/wordprocessingml/2006/main" xmlns:w14="http://schemas.microsoft.com/office/word/2010/wordml" xmlns:w15="http://schemas.microsoft.com/office/word/2012/wordml" xmlns:wpg="http://schemas.microsoft.com/office/word/2010/wordprocessingGroup" xmlns:wpi="http://schemas.microsoft.com/office/word/2010/wordprocessingInk" xmlns:wne="http://schemas.microsoft.com/office/word/2006/wordml" xmlns:wps="http://schemas.microsoft.com/office/word/2010/wordprocessingShape" mc:Ignorable="w14 w15 wp14">
   <w:abstractNum w:abstractNumId="0">
     <w:nsid w:val="532E6265"/>
     <w:multiLevelType w:val="hybridMultilevel"/>
@@ -4186,7 +4465,7 @@
 </file>
 
 <file path=word/styles.xml><?xml version="1.0" encoding="utf-8"?>
-<w:styles xmlns:r="http://schemas.openxmlformats.org/officeDocument/2006/relationships" xmlns:w="http://schemas.openxmlformats.org/wordprocessingml/2006/main">
+<w:styles xmlns:mc="http://schemas.openxmlformats.org/markup-compatibility/2006" xmlns:r="http://schemas.openxmlformats.org/officeDocument/2006/relationships" xmlns:w="http://schemas.openxmlformats.org/wordprocessingml/2006/main" xmlns:w14="http://schemas.microsoft.com/office/word/2010/wordml" xmlns:w15="http://schemas.microsoft.com/office/word/2012/wordml" mc:Ignorable="w14 w15">
   <w:docDefaults>
     <w:rPrDefault>
       <w:rPr>
@@ -4199,144 +4478,389 @@
     </w:rPrDefault>
     <w:pPrDefault/>
   </w:docDefaults>
-  <w:latentStyles w:defLockedState="0" w:defUIPriority="99" w:defSemiHidden="1" w:defUnhideWhenUsed="1" w:defQFormat="0" w:count="267">
-    <w:lsdException w:name="Normal" w:semiHidden="0" w:uiPriority="0" w:unhideWhenUsed="0" w:qFormat="1"/>
-    <w:lsdException w:name="heading 1" w:semiHidden="0" w:uiPriority="9" w:unhideWhenUsed="0" w:qFormat="1"/>
-    <w:lsdException w:name="heading 2" w:uiPriority="9" w:qFormat="1"/>
-    <w:lsdException w:name="heading 3" w:uiPriority="9" w:qFormat="1"/>
-    <w:lsdException w:name="heading 4" w:uiPriority="9" w:qFormat="1"/>
-    <w:lsdException w:name="heading 5" w:uiPriority="9" w:qFormat="1"/>
-    <w:lsdException w:name="heading 6" w:uiPriority="9" w:qFormat="1"/>
-    <w:lsdException w:name="heading 7" w:uiPriority="9" w:qFormat="1"/>
-    <w:lsdException w:name="heading 8" w:uiPriority="9" w:qFormat="1"/>
-    <w:lsdException w:name="heading 9" w:uiPriority="9" w:qFormat="1"/>
-    <w:lsdException w:name="toc 1" w:uiPriority="39"/>
-    <w:lsdException w:name="toc 2" w:uiPriority="39"/>
-    <w:lsdException w:name="toc 3" w:uiPriority="39"/>
-    <w:lsdException w:name="toc 4" w:uiPriority="39"/>
-    <w:lsdException w:name="toc 5" w:uiPriority="39"/>
-    <w:lsdException w:name="toc 6" w:uiPriority="39"/>
-    <w:lsdException w:name="toc 7" w:uiPriority="39"/>
-    <w:lsdException w:name="toc 8" w:uiPriority="39"/>
-    <w:lsdException w:name="toc 9" w:uiPriority="39"/>
-    <w:lsdException w:name="caption" w:uiPriority="35" w:qFormat="1"/>
-    <w:lsdException w:name="Title" w:semiHidden="0" w:uiPriority="10" w:unhideWhenUsed="0" w:qFormat="1"/>
-    <w:lsdException w:name="Default Paragraph Font" w:uiPriority="1"/>
-    <w:lsdException w:name="Subtitle" w:semiHidden="0" w:uiPriority="11" w:unhideWhenUsed="0" w:qFormat="1"/>
-    <w:lsdException w:name="Strong" w:semiHidden="0" w:uiPriority="22" w:unhideWhenUsed="0" w:qFormat="1"/>
-    <w:lsdException w:name="Emphasis" w:semiHidden="0" w:uiPriority="20" w:unhideWhenUsed="0" w:qFormat="1"/>
-    <w:lsdException w:name="Table Grid" w:semiHidden="0" w:uiPriority="59" w:unhideWhenUsed="0"/>
-    <w:lsdException w:name="Placeholder Text" w:unhideWhenUsed="0"/>
-    <w:lsdException w:name="No Spacing" w:semiHidden="0" w:uiPriority="1" w:unhideWhenUsed="0" w:qFormat="1"/>
-    <w:lsdException w:name="Light Shading" w:semiHidden="0" w:uiPriority="60" w:unhideWhenUsed="0"/>
-    <w:lsdException w:name="Light List" w:semiHidden="0" w:uiPriority="61" w:unhideWhenUsed="0"/>
-    <w:lsdException w:name="Light Grid" w:semiHidden="0" w:uiPriority="62" w:unhideWhenUsed="0"/>
-    <w:lsdException w:name="Medium Shading 1" w:semiHidden="0" w:uiPriority="63" w:unhideWhenUsed="0"/>
-    <w:lsdException w:name="Medium Shading 2" w:semiHidden="0" w:uiPriority="64" w:unhideWhenUsed="0"/>
-    <w:lsdException w:name="Medium List 1" w:semiHidden="0" w:uiPriority="65" w:unhideWhenUsed="0"/>
-    <w:lsdException w:name="Medium List 2" w:semiHidden="0" w:uiPriority="66" w:unhideWhenUsed="0"/>
-    <w:lsdException w:name="Medium Grid 1" w:semiHidden="0" w:uiPriority="67" w:unhideWhenUsed="0"/>
-    <w:lsdException w:name="Medium Grid 2" w:semiHidden="0" w:uiPriority="68" w:unhideWhenUsed="0"/>
-    <w:lsdException w:name="Medium Grid 3" w:semiHidden="0" w:uiPriority="69" w:unhideWhenUsed="0"/>
-    <w:lsdException w:name="Dark List" w:semiHidden="0" w:uiPriority="70" w:unhideWhenUsed="0"/>
-    <w:lsdException w:name="Colorful Shading" w:semiHidden="0" w:uiPriority="71" w:unhideWhenUsed="0"/>
-    <w:lsdException w:name="Colorful List" w:semiHidden="0" w:uiPriority="72" w:unhideWhenUsed="0"/>
-    <w:lsdException w:name="Colorful Grid" w:semiHidden="0" w:uiPriority="73" w:unhideWhenUsed="0"/>
-    <w:lsdException w:name="Light Shading Accent 1" w:semiHidden="0" w:uiPriority="60" w:unhideWhenUsed="0"/>
-    <w:lsdException w:name="Light List Accent 1" w:semiHidden="0" w:uiPriority="61" w:unhideWhenUsed="0"/>
-    <w:lsdException w:name="Light Grid Accent 1" w:semiHidden="0" w:uiPriority="62" w:unhideWhenUsed="0"/>
-    <w:lsdException w:name="Medium Shading 1 Accent 1" w:semiHidden="0" w:uiPriority="63" w:unhideWhenUsed="0"/>
-    <w:lsdException w:name="Medium Shading 2 Accent 1" w:semiHidden="0" w:uiPriority="64" w:unhideWhenUsed="0"/>
-    <w:lsdException w:name="Medium List 1 Accent 1" w:semiHidden="0" w:uiPriority="65" w:unhideWhenUsed="0"/>
-    <w:lsdException w:name="Revision" w:unhideWhenUsed="0"/>
-    <w:lsdException w:name="List Paragraph" w:semiHidden="0" w:uiPriority="34" w:unhideWhenUsed="0" w:qFormat="1"/>
-    <w:lsdException w:name="Quote" w:semiHidden="0" w:uiPriority="29" w:unhideWhenUsed="0" w:qFormat="1"/>
-    <w:lsdException w:name="Intense Quote" w:semiHidden="0" w:uiPriority="30" w:unhideWhenUsed="0" w:qFormat="1"/>
-    <w:lsdException w:name="Medium List 2 Accent 1" w:semiHidden="0" w:uiPriority="66" w:unhideWhenUsed="0"/>
-    <w:lsdException w:name="Medium Grid 1 Accent 1" w:semiHidden="0" w:uiPriority="67" w:unhideWhenUsed="0"/>
-    <w:lsdException w:name="Medium Grid 2 Accent 1" w:semiHidden="0" w:uiPriority="68" w:unhideWhenUsed="0"/>
-    <w:lsdException w:name="Medium Grid 3 Accent 1" w:semiHidden="0" w:uiPriority="69" w:unhideWhenUsed="0"/>
-    <w:lsdException w:name="Dark List Accent 1" w:semiHidden="0" w:uiPriority="70" w:unhideWhenUsed="0"/>
-    <w:lsdException w:name="Colorful Shading Accent 1" w:semiHidden="0" w:uiPriority="71" w:unhideWhenUsed="0"/>
-    <w:lsdException w:name="Colorful List Accent 1" w:semiHidden="0" w:uiPriority="72" w:unhideWhenUsed="0"/>
-    <w:lsdException w:name="Colorful Grid Accent 1" w:semiHidden="0" w:uiPriority="73" w:unhideWhenUsed="0"/>
-    <w:lsdException w:name="Light Shading Accent 2" w:semiHidden="0" w:uiPriority="60" w:unhideWhenUsed="0"/>
-    <w:lsdException w:name="Light List Accent 2" w:semiHidden="0" w:uiPriority="61" w:unhideWhenUsed="0"/>
-    <w:lsdException w:name="Light Grid Accent 2" w:semiHidden="0" w:uiPriority="62" w:unhideWhenUsed="0"/>
-    <w:lsdException w:name="Medium Shading 1 Accent 2" w:semiHidden="0" w:uiPriority="63" w:unhideWhenUsed="0"/>
-    <w:lsdException w:name="Medium Shading 2 Accent 2" w:semiHidden="0" w:uiPriority="64" w:unhideWhenUsed="0"/>
-    <w:lsdException w:name="Medium List 1 Accent 2" w:semiHidden="0" w:uiPriority="65" w:unhideWhenUsed="0"/>
-    <w:lsdException w:name="Medium List 2 Accent 2" w:semiHidden="0" w:uiPriority="66" w:unhideWhenUsed="0"/>
-    <w:lsdException w:name="Medium Grid 1 Accent 2" w:semiHidden="0" w:uiPriority="67" w:unhideWhenUsed="0"/>
-    <w:lsdException w:name="Medium Grid 2 Accent 2" w:semiHidden="0" w:uiPriority="68" w:unhideWhenUsed="0"/>
-    <w:lsdException w:name="Medium Grid 3 Accent 2" w:semiHidden="0" w:uiPriority="69" w:unhideWhenUsed="0"/>
-    <w:lsdException w:name="Dark List Accent 2" w:semiHidden="0" w:uiPriority="70" w:unhideWhenUsed="0"/>
-    <w:lsdException w:name="Colorful Shading Accent 2" w:semiHidden="0" w:uiPriority="71" w:unhideWhenUsed="0"/>
-    <w:lsdException w:name="Colorful List Accent 2" w:semiHidden="0" w:uiPriority="72" w:unhideWhenUsed="0"/>
-    <w:lsdException w:name="Colorful Grid Accent 2" w:semiHidden="0" w:uiPriority="73" w:unhideWhenUsed="0"/>
-    <w:lsdException w:name="Light Shading Accent 3" w:semiHidden="0" w:uiPriority="60" w:unhideWhenUsed="0"/>
-    <w:lsdException w:name="Light List Accent 3" w:semiHidden="0" w:uiPriority="61" w:unhideWhenUsed="0"/>
-    <w:lsdException w:name="Light Grid Accent 3" w:semiHidden="0" w:uiPriority="62" w:unhideWhenUsed="0"/>
-    <w:lsdException w:name="Medium Shading 1 Accent 3" w:semiHidden="0" w:uiPriority="63" w:unhideWhenUsed="0"/>
-    <w:lsdException w:name="Medium Shading 2 Accent 3" w:semiHidden="0" w:uiPriority="64" w:unhideWhenUsed="0"/>
-    <w:lsdException w:name="Medium List 1 Accent 3" w:semiHidden="0" w:uiPriority="65" w:unhideWhenUsed="0"/>
-    <w:lsdException w:name="Medium List 2 Accent 3" w:semiHidden="0" w:uiPriority="66" w:unhideWhenUsed="0"/>
-    <w:lsdException w:name="Medium Grid 1 Accent 3" w:semiHidden="0" w:uiPriority="67" w:unhideWhenUsed="0"/>
-    <w:lsdException w:name="Medium Grid 2 Accent 3" w:semiHidden="0" w:uiPriority="68" w:unhideWhenUsed="0"/>
-    <w:lsdException w:name="Medium Grid 3 Accent 3" w:semiHidden="0" w:uiPriority="69" w:unhideWhenUsed="0"/>
-    <w:lsdException w:name="Dark List Accent 3" w:semiHidden="0" w:uiPriority="70" w:unhideWhenUsed="0"/>
-    <w:lsdException w:name="Colorful Shading Accent 3" w:semiHidden="0" w:uiPriority="71" w:unhideWhenUsed="0"/>
-    <w:lsdException w:name="Colorful List Accent 3" w:semiHidden="0" w:uiPriority="72" w:unhideWhenUsed="0"/>
-    <w:lsdException w:name="Colorful Grid Accent 3" w:semiHidden="0" w:uiPriority="73" w:unhideWhenUsed="0"/>
-    <w:lsdException w:name="Light Shading Accent 4" w:semiHidden="0" w:uiPriority="60" w:unhideWhenUsed="0"/>
-    <w:lsdException w:name="Light List Accent 4" w:semiHidden="0" w:uiPriority="61" w:unhideWhenUsed="0"/>
-    <w:lsdException w:name="Light Grid Accent 4" w:semiHidden="0" w:uiPriority="62" w:unhideWhenUsed="0"/>
-    <w:lsdException w:name="Medium Shading 1 Accent 4" w:semiHidden="0" w:uiPriority="63" w:unhideWhenUsed="0"/>
-    <w:lsdException w:name="Medium Shading 2 Accent 4" w:semiHidden="0" w:uiPriority="64" w:unhideWhenUsed="0"/>
-    <w:lsdException w:name="Medium List 1 Accent 4" w:semiHidden="0" w:uiPriority="65" w:unhideWhenUsed="0"/>
-    <w:lsdException w:name="Medium List 2 Accent 4" w:semiHidden="0" w:uiPriority="66" w:unhideWhenUsed="0"/>
-    <w:lsdException w:name="Medium Grid 1 Accent 4" w:semiHidden="0" w:uiPriority="67" w:unhideWhenUsed="0"/>
-    <w:lsdException w:name="Medium Grid 2 Accent 4" w:semiHidden="0" w:uiPriority="68" w:unhideWhenUsed="0"/>
-    <w:lsdException w:name="Medium Grid 3 Accent 4" w:semiHidden="0" w:uiPriority="69" w:unhideWhenUsed="0"/>
-    <w:lsdException w:name="Dark List Accent 4" w:semiHidden="0" w:uiPriority="70" w:unhideWhenUsed="0"/>
-    <w:lsdException w:name="Colorful Shading Accent 4" w:semiHidden="0" w:uiPriority="71" w:unhideWhenUsed="0"/>
-    <w:lsdException w:name="Colorful List Accent 4" w:semiHidden="0" w:uiPriority="72" w:unhideWhenUsed="0"/>
-    <w:lsdException w:name="Colorful Grid Accent 4" w:semiHidden="0" w:uiPriority="73" w:unhideWhenUsed="0"/>
-    <w:lsdException w:name="Light Shading Accent 5" w:semiHidden="0" w:uiPriority="60" w:unhideWhenUsed="0"/>
-    <w:lsdException w:name="Light List Accent 5" w:semiHidden="0" w:uiPriority="61" w:unhideWhenUsed="0"/>
-    <w:lsdException w:name="Light Grid Accent 5" w:semiHidden="0" w:uiPriority="62" w:unhideWhenUsed="0"/>
-    <w:lsdException w:name="Medium Shading 1 Accent 5" w:semiHidden="0" w:uiPriority="63" w:unhideWhenUsed="0"/>
-    <w:lsdException w:name="Medium Shading 2 Accent 5" w:semiHidden="0" w:uiPriority="64" w:unhideWhenUsed="0"/>
-    <w:lsdException w:name="Medium List 1 Accent 5" w:semiHidden="0" w:uiPriority="65" w:unhideWhenUsed="0"/>
-    <w:lsdException w:name="Medium List 2 Accent 5" w:semiHidden="0" w:uiPriority="66" w:unhideWhenUsed="0"/>
-    <w:lsdException w:name="Medium Grid 1 Accent 5" w:semiHidden="0" w:uiPriority="67" w:unhideWhenUsed="0"/>
-    <w:lsdException w:name="Medium Grid 2 Accent 5" w:semiHidden="0" w:uiPriority="68" w:unhideWhenUsed="0"/>
-    <w:lsdException w:name="Medium Grid 3 Accent 5" w:semiHidden="0" w:uiPriority="69" w:unhideWhenUsed="0"/>
-    <w:lsdException w:name="Dark List Accent 5" w:semiHidden="0" w:uiPriority="70" w:unhideWhenUsed="0"/>
-    <w:lsdException w:name="Colorful Shading Accent 5" w:semiHidden="0" w:uiPriority="71" w:unhideWhenUsed="0"/>
-    <w:lsdException w:name="Colorful List Accent 5" w:semiHidden="0" w:uiPriority="72" w:unhideWhenUsed="0"/>
-    <w:lsdException w:name="Colorful Grid Accent 5" w:semiHidden="0" w:uiPriority="73" w:unhideWhenUsed="0"/>
-    <w:lsdException w:name="Light Shading Accent 6" w:semiHidden="0" w:uiPriority="60" w:unhideWhenUsed="0"/>
-    <w:lsdException w:name="Light List Accent 6" w:semiHidden="0" w:uiPriority="61" w:unhideWhenUsed="0"/>
-    <w:lsdException w:name="Light Grid Accent 6" w:semiHidden="0" w:uiPriority="62" w:unhideWhenUsed="0"/>
-    <w:lsdException w:name="Medium Shading 1 Accent 6" w:semiHidden="0" w:uiPriority="63" w:unhideWhenUsed="0"/>
-    <w:lsdException w:name="Medium Shading 2 Accent 6" w:semiHidden="0" w:uiPriority="64" w:unhideWhenUsed="0"/>
-    <w:lsdException w:name="Medium List 1 Accent 6" w:semiHidden="0" w:uiPriority="65" w:unhideWhenUsed="0"/>
-    <w:lsdException w:name="Medium List 2 Accent 6" w:semiHidden="0" w:uiPriority="66" w:unhideWhenUsed="0"/>
-    <w:lsdException w:name="Medium Grid 1 Accent 6" w:semiHidden="0" w:uiPriority="67" w:unhideWhenUsed="0"/>
-    <w:lsdException w:name="Medium Grid 2 Accent 6" w:semiHidden="0" w:uiPriority="68" w:unhideWhenUsed="0"/>
-    <w:lsdException w:name="Medium Grid 3 Accent 6" w:semiHidden="0" w:uiPriority="69" w:unhideWhenUsed="0"/>
-    <w:lsdException w:name="Dark List Accent 6" w:semiHidden="0" w:uiPriority="70" w:unhideWhenUsed="0"/>
-    <w:lsdException w:name="Colorful Shading Accent 6" w:semiHidden="0" w:uiPriority="71" w:unhideWhenUsed="0"/>
-    <w:lsdException w:name="Colorful List Accent 6" w:semiHidden="0" w:uiPriority="72" w:unhideWhenUsed="0"/>
-    <w:lsdException w:name="Colorful Grid Accent 6" w:semiHidden="0" w:uiPriority="73" w:unhideWhenUsed="0"/>
-    <w:lsdException w:name="Subtle Emphasis" w:semiHidden="0" w:uiPriority="19" w:unhideWhenUsed="0" w:qFormat="1"/>
-    <w:lsdException w:name="Intense Emphasis" w:semiHidden="0" w:uiPriority="21" w:unhideWhenUsed="0" w:qFormat="1"/>
-    <w:lsdException w:name="Subtle Reference" w:semiHidden="0" w:uiPriority="31" w:unhideWhenUsed="0" w:qFormat="1"/>
-    <w:lsdException w:name="Intense Reference" w:semiHidden="0" w:uiPriority="32" w:unhideWhenUsed="0" w:qFormat="1"/>
-    <w:lsdException w:name="Book Title" w:semiHidden="0" w:uiPriority="33" w:unhideWhenUsed="0" w:qFormat="1"/>
-    <w:lsdException w:name="Bibliography" w:uiPriority="37"/>
-    <w:lsdException w:name="TOC Heading" w:uiPriority="39" w:qFormat="1"/>
+  <w:latentStyles w:defLockedState="0" w:defUIPriority="99" w:defSemiHidden="0" w:defUnhideWhenUsed="0" w:defQFormat="0" w:count="382">
+    <w:lsdException w:name="Normal" w:uiPriority="0" w:qFormat="1"/>
+    <w:lsdException w:name="heading 1" w:uiPriority="9" w:qFormat="1"/>
+    <w:lsdException w:name="heading 2" w:semiHidden="1" w:uiPriority="9" w:unhideWhenUsed="1" w:qFormat="1"/>
+    <w:lsdException w:name="heading 3" w:semiHidden="1" w:uiPriority="9" w:unhideWhenUsed="1" w:qFormat="1"/>
+    <w:lsdException w:name="heading 4" w:semiHidden="1" w:uiPriority="9" w:unhideWhenUsed="1" w:qFormat="1"/>
+    <w:lsdException w:name="heading 5" w:semiHidden="1" w:uiPriority="9" w:unhideWhenUsed="1" w:qFormat="1"/>
+    <w:lsdException w:name="heading 6" w:semiHidden="1" w:uiPriority="9" w:unhideWhenUsed="1" w:qFormat="1"/>
+    <w:lsdException w:name="heading 7" w:semiHidden="1" w:uiPriority="9" w:unhideWhenUsed="1" w:qFormat="1"/>
+    <w:lsdException w:name="heading 8" w:semiHidden="1" w:uiPriority="9" w:unhideWhenUsed="1" w:qFormat="1"/>
+    <w:lsdException w:name="heading 9" w:semiHidden="1" w:uiPriority="9" w:unhideWhenUsed="1" w:qFormat="1"/>
+    <w:lsdException w:name="index 1" w:semiHidden="1" w:unhideWhenUsed="1"/>
+    <w:lsdException w:name="index 2" w:semiHidden="1" w:unhideWhenUsed="1"/>
+    <w:lsdException w:name="index 3" w:semiHidden="1" w:unhideWhenUsed="1"/>
+    <w:lsdException w:name="index 4" w:semiHidden="1" w:unhideWhenUsed="1"/>
+    <w:lsdException w:name="index 5" w:semiHidden="1" w:unhideWhenUsed="1"/>
+    <w:lsdException w:name="index 6" w:semiHidden="1" w:unhideWhenUsed="1"/>
+    <w:lsdException w:name="index 7" w:semiHidden="1" w:unhideWhenUsed="1"/>
+    <w:lsdException w:name="index 8" w:semiHidden="1" w:unhideWhenUsed="1"/>
+    <w:lsdException w:name="index 9" w:semiHidden="1" w:unhideWhenUsed="1"/>
+    <w:lsdException w:name="toc 1" w:semiHidden="1" w:uiPriority="39" w:unhideWhenUsed="1"/>
+    <w:lsdException w:name="toc 2" w:semiHidden="1" w:uiPriority="39" w:unhideWhenUsed="1"/>
+    <w:lsdException w:name="toc 3" w:semiHidden="1" w:uiPriority="39" w:unhideWhenUsed="1"/>
+    <w:lsdException w:name="toc 4" w:semiHidden="1" w:uiPriority="39" w:unhideWhenUsed="1"/>
+    <w:lsdException w:name="toc 5" w:semiHidden="1" w:uiPriority="39" w:unhideWhenUsed="1"/>
+    <w:lsdException w:name="toc 6" w:semiHidden="1" w:uiPriority="39" w:unhideWhenUsed="1"/>
+    <w:lsdException w:name="toc 7" w:semiHidden="1" w:uiPriority="39" w:unhideWhenUsed="1"/>
+    <w:lsdException w:name="toc 8" w:semiHidden="1" w:uiPriority="39" w:unhideWhenUsed="1"/>
+    <w:lsdException w:name="toc 9" w:semiHidden="1" w:uiPriority="39" w:unhideWhenUsed="1"/>
+    <w:lsdException w:name="Normal Indent" w:semiHidden="1" w:unhideWhenUsed="1"/>
+    <w:lsdException w:name="footnote text" w:semiHidden="1" w:unhideWhenUsed="1"/>
+    <w:lsdException w:name="annotation text" w:semiHidden="1" w:unhideWhenUsed="1"/>
+    <w:lsdException w:name="header" w:semiHidden="1" w:unhideWhenUsed="1"/>
+    <w:lsdException w:name="footer" w:semiHidden="1" w:unhideWhenUsed="1"/>
+    <w:lsdException w:name="index heading" w:semiHidden="1" w:unhideWhenUsed="1"/>
+    <w:lsdException w:name="caption" w:semiHidden="1" w:uiPriority="35" w:unhideWhenUsed="1" w:qFormat="1"/>
+    <w:lsdException w:name="table of figures" w:semiHidden="1" w:unhideWhenUsed="1"/>
+    <w:lsdException w:name="envelope address" w:semiHidden="1" w:unhideWhenUsed="1"/>
+    <w:lsdException w:name="envelope return" w:semiHidden="1" w:unhideWhenUsed="1"/>
+    <w:lsdException w:name="footnote reference" w:semiHidden="1" w:unhideWhenUsed="1"/>
+    <w:lsdException w:name="annotation reference" w:semiHidden="1" w:unhideWhenUsed="1"/>
+    <w:lsdException w:name="line number" w:semiHidden="1" w:unhideWhenUsed="1"/>
+    <w:lsdException w:name="page number" w:semiHidden="1" w:unhideWhenUsed="1"/>
+    <w:lsdException w:name="endnote reference" w:semiHidden="1" w:unhideWhenUsed="1"/>
+    <w:lsdException w:name="endnote text" w:semiHidden="1" w:unhideWhenUsed="1"/>
+    <w:lsdException w:name="table of authorities" w:semiHidden="1" w:unhideWhenUsed="1"/>
+    <w:lsdException w:name="macro" w:semiHidden="1" w:unhideWhenUsed="1"/>
+    <w:lsdException w:name="toa heading" w:semiHidden="1" w:unhideWhenUsed="1"/>
+    <w:lsdException w:name="List" w:semiHidden="1" w:unhideWhenUsed="1"/>
+    <w:lsdException w:name="List Bullet" w:semiHidden="1" w:unhideWhenUsed="1"/>
+    <w:lsdException w:name="List Number" w:semiHidden="1" w:unhideWhenUsed="1"/>
+    <w:lsdException w:name="List 2" w:semiHidden="1" w:unhideWhenUsed="1"/>
+    <w:lsdException w:name="List 3" w:semiHidden="1" w:unhideWhenUsed="1"/>
+    <w:lsdException w:name="List 4" w:semiHidden="1" w:unhideWhenUsed="1"/>
+    <w:lsdException w:name="List 5" w:semiHidden="1" w:unhideWhenUsed="1"/>
+    <w:lsdException w:name="List Bullet 2" w:semiHidden="1" w:unhideWhenUsed="1"/>
+    <w:lsdException w:name="List Bullet 3" w:semiHidden="1" w:unhideWhenUsed="1"/>
+    <w:lsdException w:name="List Bullet 4" w:semiHidden="1" w:unhideWhenUsed="1"/>
+    <w:lsdException w:name="List Bullet 5" w:semiHidden="1" w:unhideWhenUsed="1"/>
+    <w:lsdException w:name="List Number 2" w:semiHidden="1" w:unhideWhenUsed="1"/>
+    <w:lsdException w:name="List Number 3" w:semiHidden="1" w:unhideWhenUsed="1"/>
+    <w:lsdException w:name="List Number 4" w:semiHidden="1" w:unhideWhenUsed="1"/>
+    <w:lsdException w:name="List Number 5" w:semiHidden="1" w:unhideWhenUsed="1"/>
+    <w:lsdException w:name="Title" w:uiPriority="10" w:qFormat="1"/>
+    <w:lsdException w:name="Closing" w:semiHidden="1" w:unhideWhenUsed="1"/>
+    <w:lsdException w:name="Signature" w:semiHidden="1" w:unhideWhenUsed="1"/>
+    <w:lsdException w:name="Default Paragraph Font" w:semiHidden="1" w:uiPriority="1" w:unhideWhenUsed="1"/>
+    <w:lsdException w:name="Body Text" w:semiHidden="1" w:unhideWhenUsed="1"/>
+    <w:lsdException w:name="Body Text Indent" w:semiHidden="1" w:unhideWhenUsed="1"/>
+    <w:lsdException w:name="List Continue" w:semiHidden="1" w:unhideWhenUsed="1"/>
+    <w:lsdException w:name="List Continue 2" w:semiHidden="1" w:unhideWhenUsed="1"/>
+    <w:lsdException w:name="List Continue 3" w:semiHidden="1" w:unhideWhenUsed="1"/>
+    <w:lsdException w:name="List Continue 4" w:semiHidden="1" w:unhideWhenUsed="1"/>
+    <w:lsdException w:name="List Continue 5" w:semiHidden="1" w:unhideWhenUsed="1"/>
+    <w:lsdException w:name="Message Header" w:semiHidden="1" w:unhideWhenUsed="1"/>
+    <w:lsdException w:name="Subtitle" w:uiPriority="11" w:qFormat="1"/>
+    <w:lsdException w:name="Salutation" w:semiHidden="1" w:unhideWhenUsed="1"/>
+    <w:lsdException w:name="Date" w:semiHidden="1" w:unhideWhenUsed="1"/>
+    <w:lsdException w:name="Body Text First Indent" w:semiHidden="1" w:unhideWhenUsed="1"/>
+    <w:lsdException w:name="Body Text First Indent 2" w:semiHidden="1" w:unhideWhenUsed="1"/>
+    <w:lsdException w:name="Note Heading" w:semiHidden="1" w:unhideWhenUsed="1"/>
+    <w:lsdException w:name="Body Text 2" w:semiHidden="1" w:unhideWhenUsed="1"/>
+    <w:lsdException w:name="Body Text 3" w:semiHidden="1" w:unhideWhenUsed="1"/>
+    <w:lsdException w:name="Body Text Indent 2" w:semiHidden="1" w:unhideWhenUsed="1"/>
+    <w:lsdException w:name="Body Text Indent 3" w:semiHidden="1" w:unhideWhenUsed="1"/>
+    <w:lsdException w:name="Block Text" w:semiHidden="1" w:unhideWhenUsed="1"/>
+    <w:lsdException w:name="Hyperlink" w:semiHidden="1" w:unhideWhenUsed="1"/>
+    <w:lsdException w:name="FollowedHyperlink" w:semiHidden="1" w:unhideWhenUsed="1"/>
+    <w:lsdException w:name="Strong" w:uiPriority="22" w:qFormat="1"/>
+    <w:lsdException w:name="Emphasis" w:uiPriority="20" w:qFormat="1"/>
+    <w:lsdException w:name="Document Map" w:semiHidden="1" w:unhideWhenUsed="1"/>
+    <w:lsdException w:name="Plain Text" w:semiHidden="1" w:unhideWhenUsed="1"/>
+    <w:lsdException w:name="E-mail Signature" w:semiHidden="1" w:unhideWhenUsed="1"/>
+    <w:lsdException w:name="HTML Top of Form" w:semiHidden="1" w:unhideWhenUsed="1"/>
+    <w:lsdException w:name="HTML Bottom of Form" w:semiHidden="1" w:unhideWhenUsed="1"/>
+    <w:lsdException w:name="Normal (Web)" w:semiHidden="1" w:unhideWhenUsed="1"/>
+    <w:lsdException w:name="HTML Acronym" w:semiHidden="1" w:unhideWhenUsed="1"/>
+    <w:lsdException w:name="HTML Address" w:semiHidden="1" w:unhideWhenUsed="1"/>
+    <w:lsdException w:name="HTML Cite" w:semiHidden="1" w:unhideWhenUsed="1"/>
+    <w:lsdException w:name="HTML Code" w:semiHidden="1" w:unhideWhenUsed="1"/>
+    <w:lsdException w:name="HTML Definition" w:semiHidden="1" w:unhideWhenUsed="1"/>
+    <w:lsdException w:name="HTML Keyboard" w:semiHidden="1" w:unhideWhenUsed="1"/>
+    <w:lsdException w:name="HTML Preformatted" w:semiHidden="1" w:unhideWhenUsed="1"/>
+    <w:lsdException w:name="HTML Sample" w:semiHidden="1" w:unhideWhenUsed="1"/>
+    <w:lsdException w:name="HTML Typewriter" w:semiHidden="1" w:unhideWhenUsed="1"/>
+    <w:lsdException w:name="HTML Variable" w:semiHidden="1" w:unhideWhenUsed="1"/>
+    <w:lsdException w:name="Normal Table" w:semiHidden="1" w:unhideWhenUsed="1"/>
+    <w:lsdException w:name="annotation subject" w:semiHidden="1" w:unhideWhenUsed="1"/>
+    <w:lsdException w:name="No List" w:semiHidden="1" w:unhideWhenUsed="1"/>
+    <w:lsdException w:name="Outline List 1" w:semiHidden="1" w:unhideWhenUsed="1"/>
+    <w:lsdException w:name="Outline List 2" w:semiHidden="1" w:unhideWhenUsed="1"/>
+    <w:lsdException w:name="Outline List 3" w:semiHidden="1" w:unhideWhenUsed="1"/>
+    <w:lsdException w:name="Table Simple 1" w:semiHidden="1" w:unhideWhenUsed="1"/>
+    <w:lsdException w:name="Table Simple 2" w:semiHidden="1" w:unhideWhenUsed="1"/>
+    <w:lsdException w:name="Table Simple 3" w:semiHidden="1" w:unhideWhenUsed="1"/>
+    <w:lsdException w:name="Table Classic 1" w:semiHidden="1" w:unhideWhenUsed="1"/>
+    <w:lsdException w:name="Table Classic 2" w:semiHidden="1" w:unhideWhenUsed="1"/>
+    <w:lsdException w:name="Table Classic 3" w:semiHidden="1" w:unhideWhenUsed="1"/>
+    <w:lsdException w:name="Table Classic 4" w:semiHidden="1" w:unhideWhenUsed="1"/>
+    <w:lsdException w:name="Table Colorful 1" w:semiHidden="1" w:unhideWhenUsed="1"/>
+    <w:lsdException w:name="Table Colorful 2" w:semiHidden="1" w:unhideWhenUsed="1"/>
+    <w:lsdException w:name="Table Colorful 3" w:semiHidden="1" w:unhideWhenUsed="1"/>
+    <w:lsdException w:name="Table Columns 1" w:semiHidden="1" w:unhideWhenUsed="1"/>
+    <w:lsdException w:name="Table Columns 2" w:semiHidden="1" w:unhideWhenUsed="1"/>
+    <w:lsdException w:name="Table Columns 3" w:semiHidden="1" w:unhideWhenUsed="1"/>
+    <w:lsdException w:name="Table Columns 4" w:semiHidden="1" w:unhideWhenUsed="1"/>
+    <w:lsdException w:name="Table Columns 5" w:semiHidden="1" w:unhideWhenUsed="1"/>
+    <w:lsdException w:name="Table Grid 1" w:semiHidden="1" w:unhideWhenUsed="1"/>
+    <w:lsdException w:name="Table Grid 2" w:semiHidden="1" w:unhideWhenUsed="1"/>
+    <w:lsdException w:name="Table Grid 3" w:semiHidden="1" w:unhideWhenUsed="1"/>
+    <w:lsdException w:name="Table Grid 4" w:semiHidden="1" w:unhideWhenUsed="1"/>
+    <w:lsdException w:name="Table Grid 5" w:semiHidden="1" w:unhideWhenUsed="1"/>
+    <w:lsdException w:name="Table Grid 6" w:semiHidden="1" w:unhideWhenUsed="1"/>
+    <w:lsdException w:name="Table Grid 7" w:semiHidden="1" w:unhideWhenUsed="1"/>
+    <w:lsdException w:name="Table Grid 8" w:semiHidden="1" w:unhideWhenUsed="1"/>
+    <w:lsdException w:name="Table List 1" w:semiHidden="1" w:unhideWhenUsed="1"/>
+    <w:lsdException w:name="Table List 2" w:semiHidden="1" w:unhideWhenUsed="1"/>
+    <w:lsdException w:name="Table List 3" w:semiHidden="1" w:unhideWhenUsed="1"/>
+    <w:lsdException w:name="Table List 4" w:semiHidden="1" w:unhideWhenUsed="1"/>
+    <w:lsdException w:name="Table List 5" w:semiHidden="1" w:unhideWhenUsed="1"/>
+    <w:lsdException w:name="Table List 6" w:semiHidden="1" w:unhideWhenUsed="1"/>
+    <w:lsdException w:name="Table List 7" w:semiHidden="1" w:unhideWhenUsed="1"/>
+    <w:lsdException w:name="Table List 8" w:semiHidden="1" w:unhideWhenUsed="1"/>
+    <w:lsdException w:name="Table 3D effects 1" w:semiHidden="1" w:unhideWhenUsed="1"/>
+    <w:lsdException w:name="Table 3D effects 2" w:semiHidden="1" w:unhideWhenUsed="1"/>
+    <w:lsdException w:name="Table 3D effects 3" w:semiHidden="1" w:unhideWhenUsed="1"/>
+    <w:lsdException w:name="Table Contemporary" w:semiHidden="1" w:unhideWhenUsed="1"/>
+    <w:lsdException w:name="Table Elegant" w:semiHidden="1" w:unhideWhenUsed="1"/>
+    <w:lsdException w:name="Table Professional" w:semiHidden="1" w:unhideWhenUsed="1"/>
+    <w:lsdException w:name="Table Subtle 1" w:semiHidden="1" w:unhideWhenUsed="1"/>
+    <w:lsdException w:name="Table Subtle 2" w:semiHidden="1" w:unhideWhenUsed="1"/>
+    <w:lsdException w:name="Table Web 1" w:semiHidden="1" w:unhideWhenUsed="1"/>
+    <w:lsdException w:name="Table Web 2" w:semiHidden="1" w:unhideWhenUsed="1"/>
+    <w:lsdException w:name="Table Web 3" w:semiHidden="1" w:unhideWhenUsed="1"/>
+    <w:lsdException w:name="Balloon Text" w:semiHidden="1" w:unhideWhenUsed="1"/>
+    <w:lsdException w:name="Table Grid" w:uiPriority="59"/>
+    <w:lsdException w:name="Table Theme" w:semiHidden="1" w:unhideWhenUsed="1"/>
+    <w:lsdException w:name="Note Level 1" w:semiHidden="1" w:unhideWhenUsed="1"/>
+    <w:lsdException w:name="Note Level 2" w:semiHidden="1" w:unhideWhenUsed="1"/>
+    <w:lsdException w:name="Note Level 3" w:semiHidden="1" w:unhideWhenUsed="1"/>
+    <w:lsdException w:name="Note Level 4" w:semiHidden="1" w:unhideWhenUsed="1"/>
+    <w:lsdException w:name="Note Level 5" w:semiHidden="1" w:unhideWhenUsed="1"/>
+    <w:lsdException w:name="Note Level 6" w:semiHidden="1" w:unhideWhenUsed="1"/>
+    <w:lsdException w:name="Note Level 7" w:semiHidden="1" w:unhideWhenUsed="1"/>
+    <w:lsdException w:name="Note Level 8" w:semiHidden="1" w:unhideWhenUsed="1"/>
+    <w:lsdException w:name="Note Level 9" w:semiHidden="1" w:unhideWhenUsed="1"/>
+    <w:lsdException w:name="Placeholder Text" w:semiHidden="1"/>
+    <w:lsdException w:name="No Spacing" w:uiPriority="1" w:qFormat="1"/>
+    <w:lsdException w:name="Light Shading" w:uiPriority="60"/>
+    <w:lsdException w:name="Light List" w:uiPriority="61"/>
+    <w:lsdException w:name="Light Grid" w:uiPriority="62"/>
+    <w:lsdException w:name="Medium Shading 1" w:uiPriority="63"/>
+    <w:lsdException w:name="Medium Shading 2" w:uiPriority="64"/>
+    <w:lsdException w:name="Medium List 1" w:uiPriority="65"/>
+    <w:lsdException w:name="Medium List 2" w:uiPriority="66"/>
+    <w:lsdException w:name="Medium Grid 1" w:uiPriority="67"/>
+    <w:lsdException w:name="Medium Grid 2" w:uiPriority="68"/>
+    <w:lsdException w:name="Medium Grid 3" w:uiPriority="69"/>
+    <w:lsdException w:name="Dark List" w:uiPriority="70"/>
+    <w:lsdException w:name="Colorful Shading" w:uiPriority="71"/>
+    <w:lsdException w:name="Colorful List" w:uiPriority="72"/>
+    <w:lsdException w:name="Colorful Grid" w:uiPriority="73"/>
+    <w:lsdException w:name="Light Shading Accent 1" w:uiPriority="60"/>
+    <w:lsdException w:name="Light List Accent 1" w:uiPriority="61"/>
+    <w:lsdException w:name="Light Grid Accent 1" w:uiPriority="62"/>
+    <w:lsdException w:name="Medium Shading 1 Accent 1" w:uiPriority="63"/>
+    <w:lsdException w:name="Medium Shading 2 Accent 1" w:uiPriority="64"/>
+    <w:lsdException w:name="Medium List 1 Accent 1" w:uiPriority="65"/>
+    <w:lsdException w:name="Revision" w:semiHidden="1"/>
+    <w:lsdException w:name="List Paragraph" w:uiPriority="34" w:qFormat="1"/>
+    <w:lsdException w:name="Quote" w:uiPriority="29" w:qFormat="1"/>
+    <w:lsdException w:name="Intense Quote" w:uiPriority="30" w:qFormat="1"/>
+    <w:lsdException w:name="Medium List 2 Accent 1" w:uiPriority="66"/>
+    <w:lsdException w:name="Medium Grid 1 Accent 1" w:uiPriority="67"/>
+    <w:lsdException w:name="Medium Grid 2 Accent 1" w:uiPriority="68"/>
+    <w:lsdException w:name="Medium Grid 3 Accent 1" w:uiPriority="69"/>
+    <w:lsdException w:name="Dark List Accent 1" w:uiPriority="70"/>
+    <w:lsdException w:name="Colorful Shading Accent 1" w:uiPriority="71"/>
+    <w:lsdException w:name="Colorful List Accent 1" w:uiPriority="72"/>
+    <w:lsdException w:name="Colorful Grid Accent 1" w:uiPriority="73"/>
+    <w:lsdException w:name="Light Shading Accent 2" w:uiPriority="60"/>
+    <w:lsdException w:name="Light List Accent 2" w:uiPriority="61"/>
+    <w:lsdException w:name="Light Grid Accent 2" w:uiPriority="62"/>
+    <w:lsdException w:name="Medium Shading 1 Accent 2" w:uiPriority="63"/>
+    <w:lsdException w:name="Medium Shading 2 Accent 2" w:uiPriority="64"/>
+    <w:lsdException w:name="Medium List 1 Accent 2" w:uiPriority="65"/>
+    <w:lsdException w:name="Medium List 2 Accent 2" w:uiPriority="66"/>
+    <w:lsdException w:name="Medium Grid 1 Accent 2" w:uiPriority="67"/>
+    <w:lsdException w:name="Medium Grid 2 Accent 2" w:uiPriority="68"/>
+    <w:lsdException w:name="Medium Grid 3 Accent 2" w:uiPriority="69"/>
+    <w:lsdException w:name="Dark List Accent 2" w:uiPriority="70"/>
+    <w:lsdException w:name="Colorful Shading Accent 2" w:uiPriority="71"/>
+    <w:lsdException w:name="Colorful List Accent 2" w:uiPriority="72"/>
+    <w:lsdException w:name="Colorful Grid Accent 2" w:uiPriority="73"/>
+    <w:lsdException w:name="Light Shading Accent 3" w:uiPriority="60"/>
+    <w:lsdException w:name="Light List Accent 3" w:uiPriority="61"/>
+    <w:lsdException w:name="Light Grid Accent 3" w:uiPriority="62"/>
+    <w:lsdException w:name="Medium Shading 1 Accent 3" w:uiPriority="63"/>
+    <w:lsdException w:name="Medium Shading 2 Accent 3" w:uiPriority="64"/>
+    <w:lsdException w:name="Medium List 1 Accent 3" w:uiPriority="65"/>
+    <w:lsdException w:name="Medium List 2 Accent 3" w:uiPriority="66"/>
+    <w:lsdException w:name="Medium Grid 1 Accent 3" w:uiPriority="67"/>
+    <w:lsdException w:name="Medium Grid 2 Accent 3" w:uiPriority="68"/>
+    <w:lsdException w:name="Medium Grid 3 Accent 3" w:uiPriority="69"/>
+    <w:lsdException w:name="Dark List Accent 3" w:uiPriority="70"/>
+    <w:lsdException w:name="Colorful Shading Accent 3" w:uiPriority="71"/>
+    <w:lsdException w:name="Colorful List Accent 3" w:uiPriority="72"/>
+    <w:lsdException w:name="Colorful Grid Accent 3" w:uiPriority="73"/>
+    <w:lsdException w:name="Light Shading Accent 4" w:uiPriority="60"/>
+    <w:lsdException w:name="Light List Accent 4" w:uiPriority="61"/>
+    <w:lsdException w:name="Light Grid Accent 4" w:uiPriority="62"/>
+    <w:lsdException w:name="Medium Shading 1 Accent 4" w:uiPriority="63"/>
+    <w:lsdException w:name="Medium Shading 2 Accent 4" w:uiPriority="64"/>
+    <w:lsdException w:name="Medium List 1 Accent 4" w:uiPriority="65"/>
+    <w:lsdException w:name="Medium List 2 Accent 4" w:uiPriority="66"/>
+    <w:lsdException w:name="Medium Grid 1 Accent 4" w:uiPriority="67"/>
+    <w:lsdException w:name="Medium Grid 2 Accent 4" w:uiPriority="68"/>
+    <w:lsdException w:name="Medium Grid 3 Accent 4" w:uiPriority="69"/>
+    <w:lsdException w:name="Dark List Accent 4" w:uiPriority="70"/>
+    <w:lsdException w:name="Colorful Shading Accent 4" w:uiPriority="71"/>
+    <w:lsdException w:name="Colorful List Accent 4" w:uiPriority="72"/>
+    <w:lsdException w:name="Colorful Grid Accent 4" w:uiPriority="73"/>
+    <w:lsdException w:name="Light Shading Accent 5" w:uiPriority="60"/>
+    <w:lsdException w:name="Light List Accent 5" w:uiPriority="61"/>
+    <w:lsdException w:name="Light Grid Accent 5" w:uiPriority="62"/>
+    <w:lsdException w:name="Medium Shading 1 Accent 5" w:uiPriority="63"/>
+    <w:lsdException w:name="Medium Shading 2 Accent 5" w:uiPriority="64"/>
+    <w:lsdException w:name="Medium List 1 Accent 5" w:uiPriority="65"/>
+    <w:lsdException w:name="Medium List 2 Accent 5" w:uiPriority="66"/>
+    <w:lsdException w:name="Medium Grid 1 Accent 5" w:uiPriority="67"/>
+    <w:lsdException w:name="Medium Grid 2 Accent 5" w:uiPriority="68"/>
+    <w:lsdException w:name="Medium Grid 3 Accent 5" w:uiPriority="69"/>
+    <w:lsdException w:name="Dark List Accent 5" w:uiPriority="70"/>
+    <w:lsdException w:name="Colorful Shading Accent 5" w:uiPriority="71"/>
+    <w:lsdException w:name="Colorful List Accent 5" w:uiPriority="72"/>
+    <w:lsdException w:name="Colorful Grid Accent 5" w:uiPriority="73"/>
+    <w:lsdException w:name="Light Shading Accent 6" w:uiPriority="60"/>
+    <w:lsdException w:name="Light List Accent 6" w:uiPriority="61"/>
+    <w:lsdException w:name="Light Grid Accent 6" w:uiPriority="62"/>
+    <w:lsdException w:name="Medium Shading 1 Accent 6" w:uiPriority="63"/>
+    <w:lsdException w:name="Medium Shading 2 Accent 6" w:uiPriority="64"/>
+    <w:lsdException w:name="Medium List 1 Accent 6" w:uiPriority="65"/>
+    <w:lsdException w:name="Medium List 2 Accent 6" w:uiPriority="66"/>
+    <w:lsdException w:name="Medium Grid 1 Accent 6" w:uiPriority="67"/>
+    <w:lsdException w:name="Medium Grid 2 Accent 6" w:uiPriority="68"/>
+    <w:lsdException w:name="Medium Grid 3 Accent 6" w:uiPriority="69"/>
+    <w:lsdException w:name="Dark List Accent 6" w:uiPriority="70"/>
+    <w:lsdException w:name="Colorful Shading Accent 6" w:uiPriority="71"/>
+    <w:lsdException w:name="Colorful List Accent 6" w:uiPriority="72"/>
+    <w:lsdException w:name="Colorful Grid Accent 6" w:uiPriority="73"/>
+    <w:lsdException w:name="Subtle Emphasis" w:uiPriority="19" w:qFormat="1"/>
+    <w:lsdException w:name="Intense Emphasis" w:uiPriority="21" w:qFormat="1"/>
+    <w:lsdException w:name="Subtle Reference" w:uiPriority="31" w:qFormat="1"/>
+    <w:lsdException w:name="Intense Reference" w:uiPriority="32" w:qFormat="1"/>
+    <w:lsdException w:name="Book Title" w:uiPriority="33" w:qFormat="1"/>
+    <w:lsdException w:name="Bibliography" w:semiHidden="1" w:uiPriority="37" w:unhideWhenUsed="1"/>
+    <w:lsdException w:name="TOC Heading" w:semiHidden="1" w:uiPriority="39" w:unhideWhenUsed="1" w:qFormat="1"/>
+    <w:lsdException w:name="Plain Table 1" w:uiPriority="41"/>
+    <w:lsdException w:name="Plain Table 2" w:uiPriority="42"/>
+    <w:lsdException w:name="Plain Table 3" w:uiPriority="43"/>
+    <w:lsdException w:name="Plain Table 4" w:uiPriority="44"/>
+    <w:lsdException w:name="Plain Table 5" w:uiPriority="45"/>
+    <w:lsdException w:name="Grid Table Light" w:uiPriority="40"/>
+    <w:lsdException w:name="Grid Table 1 Light" w:uiPriority="46"/>
+    <w:lsdException w:name="Grid Table 2" w:uiPriority="47"/>
+    <w:lsdException w:name="Grid Table 3" w:uiPriority="48"/>
+    <w:lsdException w:name="Grid Table 4" w:uiPriority="49"/>
+    <w:lsdException w:name="Grid Table 5 Dark" w:uiPriority="50"/>
+    <w:lsdException w:name="Grid Table 6 Colorful" w:uiPriority="51"/>
+    <w:lsdException w:name="Grid Table 7 Colorful" w:uiPriority="52"/>
+    <w:lsdException w:name="Grid Table 1 Light Accent 1" w:uiPriority="46"/>
+    <w:lsdException w:name="Grid Table 2 Accent 1" w:uiPriority="47"/>
+    <w:lsdException w:name="Grid Table 3 Accent 1" w:uiPriority="48"/>
+    <w:lsdException w:name="Grid Table 4 Accent 1" w:uiPriority="49"/>
+    <w:lsdException w:name="Grid Table 5 Dark Accent 1" w:uiPriority="50"/>
+    <w:lsdException w:name="Grid Table 6 Colorful Accent 1" w:uiPriority="51"/>
+    <w:lsdException w:name="Grid Table 7 Colorful Accent 1" w:uiPriority="52"/>
+    <w:lsdException w:name="Grid Table 1 Light Accent 2" w:uiPriority="46"/>
+    <w:lsdException w:name="Grid Table 2 Accent 2" w:uiPriority="47"/>
+    <w:lsdException w:name="Grid Table 3 Accent 2" w:uiPriority="48"/>
+    <w:lsdException w:name="Grid Table 4 Accent 2" w:uiPriority="49"/>
+    <w:lsdException w:name="Grid Table 5 Dark Accent 2" w:uiPriority="50"/>
+    <w:lsdException w:name="Grid Table 6 Colorful Accent 2" w:uiPriority="51"/>
+    <w:lsdException w:name="Grid Table 7 Colorful Accent 2" w:uiPriority="52"/>
+    <w:lsdException w:name="Grid Table 1 Light Accent 3" w:uiPriority="46"/>
+    <w:lsdException w:name="Grid Table 2 Accent 3" w:uiPriority="47"/>
+    <w:lsdException w:name="Grid Table 3 Accent 3" w:uiPriority="48"/>
+    <w:lsdException w:name="Grid Table 4 Accent 3" w:uiPriority="49"/>
+    <w:lsdException w:name="Grid Table 5 Dark Accent 3" w:uiPriority="50"/>
+    <w:lsdException w:name="Grid Table 6 Colorful Accent 3" w:uiPriority="51"/>
+    <w:lsdException w:name="Grid Table 7 Colorful Accent 3" w:uiPriority="52"/>
+    <w:lsdException w:name="Grid Table 1 Light Accent 4" w:uiPriority="46"/>
+    <w:lsdException w:name="Grid Table 2 Accent 4" w:uiPriority="47"/>
+    <w:lsdException w:name="Grid Table 3 Accent 4" w:uiPriority="48"/>
+    <w:lsdException w:name="Grid Table 4 Accent 4" w:uiPriority="49"/>
+    <w:lsdException w:name="Grid Table 5 Dark Accent 4" w:uiPriority="50"/>
+    <w:lsdException w:name="Grid Table 6 Colorful Accent 4" w:uiPriority="51"/>
+    <w:lsdException w:name="Grid Table 7 Colorful Accent 4" w:uiPriority="52"/>
+    <w:lsdException w:name="Grid Table 1 Light Accent 5" w:uiPriority="46"/>
+    <w:lsdException w:name="Grid Table 2 Accent 5" w:uiPriority="47"/>
+    <w:lsdException w:name="Grid Table 3 Accent 5" w:uiPriority="48"/>
+    <w:lsdException w:name="Grid Table 4 Accent 5" w:uiPriority="49"/>
+    <w:lsdException w:name="Grid Table 5 Dark Accent 5" w:uiPriority="50"/>
+    <w:lsdException w:name="Grid Table 6 Colorful Accent 5" w:uiPriority="51"/>
+    <w:lsdException w:name="Grid Table 7 Colorful Accent 5" w:uiPriority="52"/>
+    <w:lsdException w:name="Grid Table 1 Light Accent 6" w:uiPriority="46"/>
+    <w:lsdException w:name="Grid Table 2 Accent 6" w:uiPriority="47"/>
+    <w:lsdException w:name="Grid Table 3 Accent 6" w:uiPriority="48"/>
+    <w:lsdException w:name="Grid Table 4 Accent 6" w:uiPriority="49"/>
+    <w:lsdException w:name="Grid Table 5 Dark Accent 6" w:uiPriority="50"/>
+    <w:lsdException w:name="Grid Table 6 Colorful Accent 6" w:uiPriority="51"/>
+    <w:lsdException w:name="Grid Table 7 Colorful Accent 6" w:uiPriority="52"/>
+    <w:lsdException w:name="List Table 1 Light" w:uiPriority="46"/>
+    <w:lsdException w:name="List Table 2" w:uiPriority="47"/>
+    <w:lsdException w:name="List Table 3" w:uiPriority="48"/>
+    <w:lsdException w:name="List Table 4" w:uiPriority="49"/>
+    <w:lsdException w:name="List Table 5 Dark" w:uiPriority="50"/>
+    <w:lsdException w:name="List Table 6 Colorful" w:uiPriority="51"/>
+    <w:lsdException w:name="List Table 7 Colorful" w:uiPriority="52"/>
+    <w:lsdException w:name="List Table 1 Light Accent 1" w:uiPriority="46"/>
+    <w:lsdException w:name="List Table 2 Accent 1" w:uiPriority="47"/>
+    <w:lsdException w:name="List Table 3 Accent 1" w:uiPriority="48"/>
+    <w:lsdException w:name="List Table 4 Accent 1" w:uiPriority="49"/>
+    <w:lsdException w:name="List Table 5 Dark Accent 1" w:uiPriority="50"/>
+    <w:lsdException w:name="List Table 6 Colorful Accent 1" w:uiPriority="51"/>
+    <w:lsdException w:name="List Table 7 Colorful Accent 1" w:uiPriority="52"/>
+    <w:lsdException w:name="List Table 1 Light Accent 2" w:uiPriority="46"/>
+    <w:lsdException w:name="List Table 2 Accent 2" w:uiPriority="47"/>
+    <w:lsdException w:name="List Table 3 Accent 2" w:uiPriority="48"/>
+    <w:lsdException w:name="List Table 4 Accent 2" w:uiPriority="49"/>
+    <w:lsdException w:name="List Table 5 Dark Accent 2" w:uiPriority="50"/>
+    <w:lsdException w:name="List Table 6 Colorful Accent 2" w:uiPriority="51"/>
+    <w:lsdException w:name="List Table 7 Colorful Accent 2" w:uiPriority="52"/>
+    <w:lsdException w:name="List Table 1 Light Accent 3" w:uiPriority="46"/>
+    <w:lsdException w:name="List Table 2 Accent 3" w:uiPriority="47"/>
+    <w:lsdException w:name="List Table 3 Accent 3" w:uiPriority="48"/>
+    <w:lsdException w:name="List Table 4 Accent 3" w:uiPriority="49"/>
+    <w:lsdException w:name="List Table 5 Dark Accent 3" w:uiPriority="50"/>
+    <w:lsdException w:name="List Table 6 Colorful Accent 3" w:uiPriority="51"/>
+    <w:lsdException w:name="List Table 7 Colorful Accent 3" w:uiPriority="52"/>
+    <w:lsdException w:name="List Table 1 Light Accent 4" w:uiPriority="46"/>
+    <w:lsdException w:name="List Table 2 Accent 4" w:uiPriority="47"/>
+    <w:lsdException w:name="List Table 3 Accent 4" w:uiPriority="48"/>
+    <w:lsdException w:name="List Table 4 Accent 4" w:uiPriority="49"/>
+    <w:lsdException w:name="List Table 5 Dark Accent 4" w:uiPriority="50"/>
+    <w:lsdException w:name="List Table 6 Colorful Accent 4" w:uiPriority="51"/>
+    <w:lsdException w:name="List Table 7 Colorful Accent 4" w:uiPriority="52"/>
+    <w:lsdException w:name="List Table 1 Light Accent 5" w:uiPriority="46"/>
+    <w:lsdException w:name="List Table 2 Accent 5" w:uiPriority="47"/>
+    <w:lsdException w:name="List Table 3 Accent 5" w:uiPriority="48"/>
+    <w:lsdException w:name="List Table 4 Accent 5" w:uiPriority="49"/>
+    <w:lsdException w:name="List Table 5 Dark Accent 5" w:uiPriority="50"/>
+    <w:lsdException w:name="List Table 6 Colorful Accent 5" w:uiPriority="51"/>
+    <w:lsdException w:name="List Table 7 Colorful Accent 5" w:uiPriority="52"/>
+    <w:lsdException w:name="List Table 1 Light Accent 6" w:uiPriority="46"/>
+    <w:lsdException w:name="List Table 2 Accent 6" w:uiPriority="47"/>
+    <w:lsdException w:name="List Table 3 Accent 6" w:uiPriority="48"/>
+    <w:lsdException w:name="List Table 4 Accent 6" w:uiPriority="49"/>
+    <w:lsdException w:name="List Table 5 Dark Accent 6" w:uiPriority="50"/>
+    <w:lsdException w:name="List Table 6 Colorful Accent 6" w:uiPriority="51"/>
+    <w:lsdException w:name="List Table 7 Colorful Accent 6" w:uiPriority="52"/>
+    <w:lsdException w:name="Mention" w:semiHidden="1" w:unhideWhenUsed="1"/>
+    <w:lsdException w:name="Smart Hyperlink" w:semiHidden="1" w:unhideWhenUsed="1"/>
   </w:latentStyles>
   <w:style w:type="paragraph" w:default="1" w:styleId="a">
     <w:name w:val="Normal"/>
@@ -4358,7 +4882,6 @@
     <w:uiPriority w:val="99"/>
     <w:semiHidden/>
     <w:unhideWhenUsed/>
-    <w:qFormat/>
     <w:tblPr>
       <w:tblInd w:w="0" w:type="dxa"/>
       <w:tblCellMar>
@@ -4378,7 +4901,7 @@
   <w:style w:type="paragraph" w:styleId="a3">
     <w:name w:val="header"/>
     <w:basedOn w:val="a"/>
-    <w:link w:val="Char"/>
+    <w:link w:val="a4"/>
     <w:uiPriority w:val="99"/>
     <w:semiHidden/>
     <w:unhideWhenUsed/>
@@ -4399,8 +4922,8 @@
       <w:szCs w:val="18"/>
     </w:rPr>
   </w:style>
-  <w:style w:type="character" w:customStyle="1" w:styleId="Char">
-    <w:name w:val="页眉 Char"/>
+  <w:style w:type="character" w:customStyle="1" w:styleId="a4">
+    <w:name w:val="页眉字符"/>
     <w:basedOn w:val="a0"/>
     <w:link w:val="a3"/>
     <w:uiPriority w:val="99"/>
@@ -4411,10 +4934,10 @@
       <w:szCs w:val="18"/>
     </w:rPr>
   </w:style>
-  <w:style w:type="paragraph" w:styleId="a4">
+  <w:style w:type="paragraph" w:styleId="a5">
     <w:name w:val="footer"/>
     <w:basedOn w:val="a"/>
-    <w:link w:val="Char0"/>
+    <w:link w:val="a6"/>
     <w:uiPriority w:val="99"/>
     <w:semiHidden/>
     <w:unhideWhenUsed/>
@@ -4432,10 +4955,10 @@
       <w:szCs w:val="18"/>
     </w:rPr>
   </w:style>
-  <w:style w:type="character" w:customStyle="1" w:styleId="Char0">
-    <w:name w:val="页脚 Char"/>
+  <w:style w:type="character" w:customStyle="1" w:styleId="a6">
+    <w:name w:val="页脚字符"/>
     <w:basedOn w:val="a0"/>
-    <w:link w:val="a4"/>
+    <w:link w:val="a5"/>
     <w:uiPriority w:val="99"/>
     <w:semiHidden/>
     <w:rsid w:val="005C6149"/>
@@ -4444,7 +4967,7 @@
       <w:szCs w:val="18"/>
     </w:rPr>
   </w:style>
-  <w:style w:type="paragraph" w:styleId="a5">
+  <w:style w:type="paragraph" w:styleId="a7">
     <w:name w:val="List Paragraph"/>
     <w:basedOn w:val="a"/>
     <w:uiPriority w:val="34"/>
@@ -4454,11 +4977,11 @@
       <w:ind w:firstLineChars="200" w:firstLine="420"/>
     </w:pPr>
   </w:style>
-  <w:style w:type="paragraph" w:styleId="a6">
+  <w:style w:type="paragraph" w:styleId="a8">
     <w:name w:val="Date"/>
     <w:basedOn w:val="a"/>
     <w:next w:val="a"/>
-    <w:link w:val="Char1"/>
+    <w:link w:val="a9"/>
     <w:uiPriority w:val="99"/>
     <w:semiHidden/>
     <w:unhideWhenUsed/>
@@ -4467,10 +4990,10 @@
       <w:ind w:leftChars="2500" w:left="100"/>
     </w:pPr>
   </w:style>
-  <w:style w:type="character" w:customStyle="1" w:styleId="Char1">
-    <w:name w:val="日期 Char"/>
+  <w:style w:type="character" w:customStyle="1" w:styleId="a9">
+    <w:name w:val="日期字符"/>
     <w:basedOn w:val="a0"/>
-    <w:link w:val="a6"/>
+    <w:link w:val="a8"/>
     <w:uiPriority w:val="99"/>
     <w:semiHidden/>
     <w:rsid w:val="00B37CF8"/>

</xml_diff>

<commit_message>
on Window 2017/7/25 21:02
</commit_message>
<xml_diff>
--- a/日志文档/工作日志.docx
+++ b/日志文档/工作日志.docx
@@ -1,6 +1,6 @@
 
 <file path=word/document.xml><?xml version="1.0" encoding="utf-8"?>
-<w:document xmlns:wpc="http://schemas.microsoft.com/office/word/2010/wordprocessingCanvas" xmlns:mo="http://schemas.microsoft.com/office/mac/office/2008/main" xmlns:mc="http://schemas.openxmlformats.org/markup-compatibility/2006" xmlns:mv="urn:schemas-microsoft-com:mac:vml" xmlns:o="urn:schemas-microsoft-com:office:office" xmlns:r="http://schemas.openxmlformats.org/officeDocument/2006/relationships" xmlns:m="http://schemas.openxmlformats.org/officeDocument/2006/math" xmlns:v="urn:schemas-microsoft-com:vml" xmlns:wp14="http://schemas.microsoft.com/office/word/2010/wordprocessingDrawing" xmlns:wp="http://schemas.openxmlformats.org/drawingml/2006/wordprocessingDrawing" xmlns:w10="urn:schemas-microsoft-com:office:word" xmlns:w="http://schemas.openxmlformats.org/wordprocessingml/2006/main" xmlns:w14="http://schemas.microsoft.com/office/word/2010/wordml" xmlns:w15="http://schemas.microsoft.com/office/word/2012/wordml" xmlns:wpg="http://schemas.microsoft.com/office/word/2010/wordprocessingGroup" xmlns:wpi="http://schemas.microsoft.com/office/word/2010/wordprocessingInk" xmlns:wne="http://schemas.microsoft.com/office/word/2006/wordml" xmlns:wps="http://schemas.microsoft.com/office/word/2010/wordprocessingShape" mc:Ignorable="w14 w15 wp14">
+<w:document xmlns:ve="http://schemas.openxmlformats.org/markup-compatibility/2006" xmlns:o="urn:schemas-microsoft-com:office:office" xmlns:r="http://schemas.openxmlformats.org/officeDocument/2006/relationships" xmlns:m="http://schemas.openxmlformats.org/officeDocument/2006/math" xmlns:v="urn:schemas-microsoft-com:vml" xmlns:wp="http://schemas.openxmlformats.org/drawingml/2006/wordprocessingDrawing" xmlns:w10="urn:schemas-microsoft-com:office:word" xmlns:w="http://schemas.openxmlformats.org/wordprocessingml/2006/main" xmlns:wne="http://schemas.microsoft.com/office/word/2006/wordml">
   <w:body>
     <w:p>
       <w:pPr>
@@ -20,7 +20,7 @@
     </w:p>
     <w:p>
       <w:pPr>
-        <w:pStyle w:val="a7"/>
+        <w:pStyle w:val="a5"/>
         <w:numPr>
           <w:ilvl w:val="0"/>
           <w:numId w:val="1"/>
@@ -50,7 +50,7 @@
     </w:p>
     <w:p>
       <w:pPr>
-        <w:pStyle w:val="a7"/>
+        <w:pStyle w:val="a5"/>
         <w:ind w:left="360" w:firstLineChars="0" w:firstLine="0"/>
         <w:rPr>
           <w:sz w:val="24"/>
@@ -76,7 +76,7 @@
     </w:p>
     <w:p>
       <w:pPr>
-        <w:pStyle w:val="a7"/>
+        <w:pStyle w:val="a5"/>
         <w:ind w:left="360" w:firstLineChars="0" w:firstLine="0"/>
         <w:rPr>
           <w:sz w:val="24"/>
@@ -150,7 +150,7 @@
     </w:p>
     <w:p>
       <w:pPr>
-        <w:pStyle w:val="a7"/>
+        <w:pStyle w:val="a5"/>
         <w:ind w:left="360" w:firstLineChars="0" w:firstLine="0"/>
         <w:rPr>
           <w:sz w:val="24"/>
@@ -176,7 +176,7 @@
     </w:p>
     <w:p>
       <w:pPr>
-        <w:pStyle w:val="a7"/>
+        <w:pStyle w:val="a5"/>
         <w:ind w:left="360" w:firstLineChars="0" w:firstLine="0"/>
         <w:rPr>
           <w:sz w:val="24"/>
@@ -202,7 +202,7 @@
     </w:p>
     <w:p>
       <w:pPr>
-        <w:pStyle w:val="a7"/>
+        <w:pStyle w:val="a5"/>
         <w:ind w:left="360" w:firstLineChars="0" w:firstLine="0"/>
         <w:rPr>
           <w:sz w:val="24"/>
@@ -252,7 +252,7 @@
     </w:p>
     <w:p>
       <w:pPr>
-        <w:pStyle w:val="a7"/>
+        <w:pStyle w:val="a5"/>
         <w:ind w:left="360" w:firstLineChars="0" w:firstLine="0"/>
         <w:rPr>
           <w:sz w:val="24"/>
@@ -278,7 +278,7 @@
     </w:p>
     <w:p>
       <w:pPr>
-        <w:pStyle w:val="a7"/>
+        <w:pStyle w:val="a5"/>
         <w:ind w:left="360" w:firstLineChars="0" w:firstLine="0"/>
         <w:rPr>
           <w:sz w:val="24"/>
@@ -320,7 +320,7 @@
     </w:p>
     <w:p>
       <w:pPr>
-        <w:pStyle w:val="a7"/>
+        <w:pStyle w:val="a5"/>
         <w:ind w:left="360" w:firstLineChars="0" w:firstLine="0"/>
         <w:rPr>
           <w:sz w:val="24"/>
@@ -338,7 +338,7 @@
     </w:p>
     <w:p>
       <w:pPr>
-        <w:pStyle w:val="a7"/>
+        <w:pStyle w:val="a5"/>
         <w:ind w:left="360" w:firstLineChars="0" w:firstLine="0"/>
         <w:rPr>
           <w:sz w:val="24"/>
@@ -388,27 +388,27 @@
     </w:p>
     <w:p>
       <w:pPr>
-        <w:pStyle w:val="a7"/>
-        <w:ind w:left="360" w:firstLineChars="0" w:firstLine="0"/>
-        <w:rPr>
-          <w:sz w:val="24"/>
-          <w:szCs w:val="24"/>
-        </w:rPr>
-      </w:pPr>
-    </w:p>
-    <w:p>
-      <w:pPr>
-        <w:pStyle w:val="a7"/>
-        <w:ind w:left="360" w:firstLineChars="0" w:firstLine="0"/>
-        <w:rPr>
-          <w:sz w:val="24"/>
-          <w:szCs w:val="24"/>
-        </w:rPr>
-      </w:pPr>
-    </w:p>
-    <w:p>
-      <w:pPr>
-        <w:pStyle w:val="a7"/>
+        <w:pStyle w:val="a5"/>
+        <w:ind w:left="360" w:firstLineChars="0" w:firstLine="0"/>
+        <w:rPr>
+          <w:sz w:val="24"/>
+          <w:szCs w:val="24"/>
+        </w:rPr>
+      </w:pPr>
+    </w:p>
+    <w:p>
+      <w:pPr>
+        <w:pStyle w:val="a5"/>
+        <w:ind w:left="360" w:firstLineChars="0" w:firstLine="0"/>
+        <w:rPr>
+          <w:sz w:val="24"/>
+          <w:szCs w:val="24"/>
+        </w:rPr>
+      </w:pPr>
+    </w:p>
+    <w:p>
+      <w:pPr>
+        <w:pStyle w:val="a5"/>
         <w:ind w:left="360" w:firstLineChars="0" w:firstLine="0"/>
         <w:rPr>
           <w:sz w:val="24"/>
@@ -466,7 +466,7 @@
     </w:p>
     <w:p>
       <w:pPr>
-        <w:pStyle w:val="a7"/>
+        <w:pStyle w:val="a5"/>
         <w:ind w:left="360" w:firstLineChars="0" w:firstLine="0"/>
         <w:rPr>
           <w:sz w:val="24"/>
@@ -484,14 +484,13 @@
     </w:p>
     <w:p>
       <w:pPr>
-        <w:pStyle w:val="a7"/>
-        <w:ind w:left="360" w:firstLineChars="0" w:firstLine="0"/>
-        <w:rPr>
-          <w:sz w:val="24"/>
-          <w:szCs w:val="24"/>
-        </w:rPr>
-      </w:pPr>
-      <w:proofErr w:type="spellStart"/>
+        <w:pStyle w:val="a5"/>
+        <w:ind w:left="360" w:firstLineChars="0" w:firstLine="0"/>
+        <w:rPr>
+          <w:sz w:val="24"/>
+          <w:szCs w:val="24"/>
+        </w:rPr>
+      </w:pPr>
       <w:r>
         <w:rPr>
           <w:rFonts w:hint="eastAsia"/>
@@ -500,7 +499,6 @@
         </w:rPr>
         <w:t>objID</w:t>
       </w:r>
-      <w:proofErr w:type="spellEnd"/>
       <w:r>
         <w:rPr>
           <w:rFonts w:hint="eastAsia"/>
@@ -512,17 +510,17 @@
     </w:p>
     <w:p>
       <w:pPr>
-        <w:pStyle w:val="a7"/>
-        <w:ind w:left="360" w:firstLineChars="0" w:firstLine="0"/>
-        <w:rPr>
-          <w:sz w:val="24"/>
-          <w:szCs w:val="24"/>
-        </w:rPr>
-      </w:pPr>
-    </w:p>
-    <w:p>
-      <w:pPr>
-        <w:pStyle w:val="a7"/>
+        <w:pStyle w:val="a5"/>
+        <w:ind w:left="360" w:firstLineChars="0" w:firstLine="0"/>
+        <w:rPr>
+          <w:sz w:val="24"/>
+          <w:szCs w:val="24"/>
+        </w:rPr>
+      </w:pPr>
+    </w:p>
+    <w:p>
+      <w:pPr>
+        <w:pStyle w:val="a5"/>
         <w:ind w:left="360" w:firstLineChars="0" w:firstLine="0"/>
         <w:rPr>
           <w:sz w:val="24"/>
@@ -540,17 +538,17 @@
     </w:p>
     <w:p>
       <w:pPr>
-        <w:pStyle w:val="a7"/>
-        <w:ind w:left="360" w:firstLineChars="0" w:firstLine="0"/>
-        <w:rPr>
-          <w:sz w:val="24"/>
-          <w:szCs w:val="24"/>
-        </w:rPr>
-      </w:pPr>
-    </w:p>
-    <w:p>
-      <w:pPr>
-        <w:pStyle w:val="a7"/>
+        <w:pStyle w:val="a5"/>
+        <w:ind w:left="360" w:firstLineChars="0" w:firstLine="0"/>
+        <w:rPr>
+          <w:sz w:val="24"/>
+          <w:szCs w:val="24"/>
+        </w:rPr>
+      </w:pPr>
+    </w:p>
+    <w:p>
+      <w:pPr>
+        <w:pStyle w:val="a5"/>
         <w:ind w:left="360" w:firstLineChars="0" w:firstLine="0"/>
         <w:rPr>
           <w:sz w:val="24"/>
@@ -576,7 +574,7 @@
     </w:p>
     <w:p>
       <w:pPr>
-        <w:pStyle w:val="a7"/>
+        <w:pStyle w:val="a5"/>
         <w:ind w:left="360" w:firstLineChars="0" w:firstLine="0"/>
         <w:rPr>
           <w:sz w:val="24"/>
@@ -594,27 +592,27 @@
     </w:p>
     <w:p>
       <w:pPr>
-        <w:pStyle w:val="a7"/>
-        <w:ind w:left="360" w:firstLineChars="0" w:firstLine="0"/>
-        <w:rPr>
-          <w:sz w:val="24"/>
-          <w:szCs w:val="24"/>
-        </w:rPr>
-      </w:pPr>
-    </w:p>
-    <w:p>
-      <w:pPr>
-        <w:pStyle w:val="a7"/>
-        <w:ind w:left="360" w:firstLineChars="0" w:firstLine="0"/>
-        <w:rPr>
-          <w:sz w:val="24"/>
-          <w:szCs w:val="24"/>
-        </w:rPr>
-      </w:pPr>
-    </w:p>
-    <w:p>
-      <w:pPr>
-        <w:pStyle w:val="a7"/>
+        <w:pStyle w:val="a5"/>
+        <w:ind w:left="360" w:firstLineChars="0" w:firstLine="0"/>
+        <w:rPr>
+          <w:sz w:val="24"/>
+          <w:szCs w:val="24"/>
+        </w:rPr>
+      </w:pPr>
+    </w:p>
+    <w:p>
+      <w:pPr>
+        <w:pStyle w:val="a5"/>
+        <w:ind w:left="360" w:firstLineChars="0" w:firstLine="0"/>
+        <w:rPr>
+          <w:sz w:val="24"/>
+          <w:szCs w:val="24"/>
+        </w:rPr>
+      </w:pPr>
+    </w:p>
+    <w:p>
+      <w:pPr>
+        <w:pStyle w:val="a5"/>
         <w:ind w:left="360" w:firstLineChars="0" w:firstLine="0"/>
         <w:rPr>
           <w:sz w:val="24"/>
@@ -640,17 +638,17 @@
     </w:p>
     <w:p>
       <w:pPr>
-        <w:pStyle w:val="a7"/>
-        <w:ind w:left="360" w:firstLineChars="0" w:firstLine="0"/>
-        <w:rPr>
-          <w:sz w:val="24"/>
-          <w:szCs w:val="24"/>
-        </w:rPr>
-      </w:pPr>
-    </w:p>
-    <w:p>
-      <w:pPr>
-        <w:pStyle w:val="a7"/>
+        <w:pStyle w:val="a5"/>
+        <w:ind w:left="360" w:firstLineChars="0" w:firstLine="0"/>
+        <w:rPr>
+          <w:sz w:val="24"/>
+          <w:szCs w:val="24"/>
+        </w:rPr>
+      </w:pPr>
+    </w:p>
+    <w:p>
+      <w:pPr>
+        <w:pStyle w:val="a5"/>
         <w:ind w:left="360" w:firstLineChars="0" w:firstLine="0"/>
         <w:rPr>
           <w:sz w:val="24"/>
@@ -668,7 +666,7 @@
     </w:p>
     <w:p>
       <w:pPr>
-        <w:pStyle w:val="a7"/>
+        <w:pStyle w:val="a5"/>
         <w:ind w:left="360" w:firstLineChars="0" w:firstLine="0"/>
         <w:rPr>
           <w:sz w:val="24"/>
@@ -710,37 +708,37 @@
     </w:p>
     <w:p>
       <w:pPr>
-        <w:pStyle w:val="a7"/>
-        <w:ind w:left="360" w:firstLineChars="0" w:firstLine="0"/>
-        <w:rPr>
-          <w:sz w:val="24"/>
-          <w:szCs w:val="24"/>
-        </w:rPr>
-      </w:pPr>
-    </w:p>
-    <w:p>
-      <w:pPr>
-        <w:pStyle w:val="a7"/>
-        <w:ind w:left="360" w:firstLineChars="0" w:firstLine="0"/>
-        <w:rPr>
-          <w:sz w:val="24"/>
-          <w:szCs w:val="24"/>
-        </w:rPr>
-      </w:pPr>
-    </w:p>
-    <w:p>
-      <w:pPr>
-        <w:pStyle w:val="a7"/>
-        <w:ind w:left="360" w:firstLineChars="0" w:firstLine="0"/>
-        <w:rPr>
-          <w:sz w:val="24"/>
-          <w:szCs w:val="24"/>
-        </w:rPr>
-      </w:pPr>
-    </w:p>
-    <w:p>
-      <w:pPr>
-        <w:pStyle w:val="a7"/>
+        <w:pStyle w:val="a5"/>
+        <w:ind w:left="360" w:firstLineChars="0" w:firstLine="0"/>
+        <w:rPr>
+          <w:sz w:val="24"/>
+          <w:szCs w:val="24"/>
+        </w:rPr>
+      </w:pPr>
+    </w:p>
+    <w:p>
+      <w:pPr>
+        <w:pStyle w:val="a5"/>
+        <w:ind w:left="360" w:firstLineChars="0" w:firstLine="0"/>
+        <w:rPr>
+          <w:sz w:val="24"/>
+          <w:szCs w:val="24"/>
+        </w:rPr>
+      </w:pPr>
+    </w:p>
+    <w:p>
+      <w:pPr>
+        <w:pStyle w:val="a5"/>
+        <w:ind w:left="360" w:firstLineChars="0" w:firstLine="0"/>
+        <w:rPr>
+          <w:sz w:val="24"/>
+          <w:szCs w:val="24"/>
+        </w:rPr>
+      </w:pPr>
+    </w:p>
+    <w:p>
+      <w:pPr>
+        <w:pStyle w:val="a5"/>
         <w:ind w:left="360" w:firstLineChars="0" w:firstLine="0"/>
         <w:rPr>
           <w:sz w:val="24"/>
@@ -782,7 +780,7 @@
     </w:p>
     <w:p>
       <w:pPr>
-        <w:pStyle w:val="a7"/>
+        <w:pStyle w:val="a5"/>
         <w:ind w:left="360" w:firstLineChars="0" w:firstLine="0"/>
         <w:rPr>
           <w:sz w:val="24"/>
@@ -800,7 +798,7 @@
     </w:p>
     <w:p>
       <w:pPr>
-        <w:pStyle w:val="a7"/>
+        <w:pStyle w:val="a5"/>
         <w:ind w:left="360" w:firstLineChars="0" w:firstLine="0"/>
         <w:rPr>
           <w:sz w:val="24"/>
@@ -858,87 +856,87 @@
     </w:p>
     <w:p>
       <w:pPr>
-        <w:pStyle w:val="a7"/>
-        <w:ind w:left="360" w:firstLineChars="0" w:firstLine="0"/>
-        <w:rPr>
-          <w:sz w:val="24"/>
-          <w:szCs w:val="24"/>
-        </w:rPr>
-      </w:pPr>
-    </w:p>
-    <w:p>
-      <w:pPr>
-        <w:pStyle w:val="a7"/>
-        <w:ind w:left="360" w:firstLineChars="0" w:firstLine="0"/>
-        <w:rPr>
-          <w:sz w:val="24"/>
-          <w:szCs w:val="24"/>
-        </w:rPr>
-      </w:pPr>
-    </w:p>
-    <w:p>
-      <w:pPr>
-        <w:pStyle w:val="a7"/>
-        <w:ind w:left="360" w:firstLineChars="0" w:firstLine="0"/>
-        <w:rPr>
-          <w:sz w:val="24"/>
-          <w:szCs w:val="24"/>
-        </w:rPr>
-      </w:pPr>
-    </w:p>
-    <w:p>
-      <w:pPr>
-        <w:pStyle w:val="a7"/>
-        <w:ind w:left="360" w:firstLineChars="0" w:firstLine="0"/>
-        <w:rPr>
-          <w:sz w:val="24"/>
-          <w:szCs w:val="24"/>
-        </w:rPr>
-      </w:pPr>
-    </w:p>
-    <w:p>
-      <w:pPr>
-        <w:pStyle w:val="a7"/>
-        <w:ind w:left="360" w:firstLineChars="0" w:firstLine="0"/>
-        <w:rPr>
-          <w:sz w:val="24"/>
-          <w:szCs w:val="24"/>
-        </w:rPr>
-      </w:pPr>
-    </w:p>
-    <w:p>
-      <w:pPr>
-        <w:pStyle w:val="a7"/>
-        <w:ind w:left="360" w:firstLineChars="0" w:firstLine="0"/>
-        <w:rPr>
-          <w:sz w:val="24"/>
-          <w:szCs w:val="24"/>
-        </w:rPr>
-      </w:pPr>
-    </w:p>
-    <w:p>
-      <w:pPr>
-        <w:pStyle w:val="a7"/>
-        <w:ind w:left="360" w:firstLineChars="0" w:firstLine="0"/>
-        <w:rPr>
-          <w:sz w:val="24"/>
-          <w:szCs w:val="24"/>
-        </w:rPr>
-      </w:pPr>
-    </w:p>
-    <w:p>
-      <w:pPr>
-        <w:pStyle w:val="a7"/>
-        <w:ind w:left="360" w:firstLineChars="0" w:firstLine="0"/>
-        <w:rPr>
-          <w:sz w:val="24"/>
-          <w:szCs w:val="24"/>
-        </w:rPr>
-      </w:pPr>
-    </w:p>
-    <w:p>
-      <w:pPr>
-        <w:pStyle w:val="a7"/>
+        <w:pStyle w:val="a5"/>
+        <w:ind w:left="360" w:firstLineChars="0" w:firstLine="0"/>
+        <w:rPr>
+          <w:sz w:val="24"/>
+          <w:szCs w:val="24"/>
+        </w:rPr>
+      </w:pPr>
+    </w:p>
+    <w:p>
+      <w:pPr>
+        <w:pStyle w:val="a5"/>
+        <w:ind w:left="360" w:firstLineChars="0" w:firstLine="0"/>
+        <w:rPr>
+          <w:sz w:val="24"/>
+          <w:szCs w:val="24"/>
+        </w:rPr>
+      </w:pPr>
+    </w:p>
+    <w:p>
+      <w:pPr>
+        <w:pStyle w:val="a5"/>
+        <w:ind w:left="360" w:firstLineChars="0" w:firstLine="0"/>
+        <w:rPr>
+          <w:sz w:val="24"/>
+          <w:szCs w:val="24"/>
+        </w:rPr>
+      </w:pPr>
+    </w:p>
+    <w:p>
+      <w:pPr>
+        <w:pStyle w:val="a5"/>
+        <w:ind w:left="360" w:firstLineChars="0" w:firstLine="0"/>
+        <w:rPr>
+          <w:sz w:val="24"/>
+          <w:szCs w:val="24"/>
+        </w:rPr>
+      </w:pPr>
+    </w:p>
+    <w:p>
+      <w:pPr>
+        <w:pStyle w:val="a5"/>
+        <w:ind w:left="360" w:firstLineChars="0" w:firstLine="0"/>
+        <w:rPr>
+          <w:sz w:val="24"/>
+          <w:szCs w:val="24"/>
+        </w:rPr>
+      </w:pPr>
+    </w:p>
+    <w:p>
+      <w:pPr>
+        <w:pStyle w:val="a5"/>
+        <w:ind w:left="360" w:firstLineChars="0" w:firstLine="0"/>
+        <w:rPr>
+          <w:sz w:val="24"/>
+          <w:szCs w:val="24"/>
+        </w:rPr>
+      </w:pPr>
+    </w:p>
+    <w:p>
+      <w:pPr>
+        <w:pStyle w:val="a5"/>
+        <w:ind w:left="360" w:firstLineChars="0" w:firstLine="0"/>
+        <w:rPr>
+          <w:sz w:val="24"/>
+          <w:szCs w:val="24"/>
+        </w:rPr>
+      </w:pPr>
+    </w:p>
+    <w:p>
+      <w:pPr>
+        <w:pStyle w:val="a5"/>
+        <w:ind w:left="360" w:firstLineChars="0" w:firstLine="0"/>
+        <w:rPr>
+          <w:sz w:val="24"/>
+          <w:szCs w:val="24"/>
+        </w:rPr>
+      </w:pPr>
+    </w:p>
+    <w:p>
+      <w:pPr>
+        <w:pStyle w:val="a5"/>
         <w:ind w:left="360" w:firstLineChars="0" w:firstLine="0"/>
         <w:rPr>
           <w:sz w:val="24"/>
@@ -956,7 +954,7 @@
     </w:p>
     <w:p>
       <w:pPr>
-        <w:pStyle w:val="a7"/>
+        <w:pStyle w:val="a5"/>
         <w:ind w:left="360" w:firstLineChars="0" w:firstLine="0"/>
         <w:rPr>
           <w:sz w:val="24"/>
@@ -974,7 +972,7 @@
     </w:p>
     <w:p>
       <w:pPr>
-        <w:pStyle w:val="a7"/>
+        <w:pStyle w:val="a5"/>
         <w:ind w:left="360" w:firstLineChars="0" w:firstLine="0"/>
         <w:rPr>
           <w:sz w:val="24"/>
@@ -993,17 +991,17 @@
     </w:p>
     <w:p>
       <w:pPr>
-        <w:pStyle w:val="a7"/>
-        <w:ind w:left="360" w:firstLineChars="0" w:firstLine="0"/>
-        <w:rPr>
-          <w:sz w:val="24"/>
-          <w:szCs w:val="24"/>
-        </w:rPr>
-      </w:pPr>
-    </w:p>
-    <w:p>
-      <w:pPr>
-        <w:pStyle w:val="a7"/>
+        <w:pStyle w:val="a5"/>
+        <w:ind w:left="360" w:firstLineChars="0" w:firstLine="0"/>
+        <w:rPr>
+          <w:sz w:val="24"/>
+          <w:szCs w:val="24"/>
+        </w:rPr>
+      </w:pPr>
+    </w:p>
+    <w:p>
+      <w:pPr>
+        <w:pStyle w:val="a5"/>
         <w:ind w:left="360" w:firstLineChars="0" w:firstLine="0"/>
         <w:rPr>
           <w:sz w:val="24"/>
@@ -1021,7 +1019,7 @@
     </w:p>
     <w:p>
       <w:pPr>
-        <w:pStyle w:val="a7"/>
+        <w:pStyle w:val="a5"/>
         <w:ind w:left="360" w:firstLineChars="0" w:firstLine="0"/>
         <w:rPr>
           <w:sz w:val="24"/>
@@ -1036,7 +1034,6 @@
         </w:rPr>
         <w:t>相关操作的类有</w:t>
       </w:r>
-      <w:proofErr w:type="spellStart"/>
       <w:r>
         <w:rPr>
           <w:sz w:val="24"/>
@@ -1044,7 +1041,6 @@
         </w:rPr>
         <w:t>HIconDocument</w:t>
       </w:r>
-      <w:proofErr w:type="spellEnd"/>
       <w:r>
         <w:rPr>
           <w:rFonts w:hint="eastAsia"/>
@@ -1053,7 +1049,6 @@
         </w:rPr>
         <w:t>、</w:t>
       </w:r>
-      <w:proofErr w:type="spellStart"/>
       <w:r>
         <w:rPr>
           <w:sz w:val="24"/>
@@ -1061,7 +1056,6 @@
         </w:rPr>
         <w:t>HIconTemplate</w:t>
       </w:r>
-      <w:proofErr w:type="spellEnd"/>
       <w:r>
         <w:rPr>
           <w:rFonts w:hint="eastAsia"/>
@@ -1070,7 +1064,6 @@
         </w:rPr>
         <w:t>、</w:t>
       </w:r>
-      <w:proofErr w:type="spellStart"/>
       <w:r>
         <w:rPr>
           <w:sz w:val="24"/>
@@ -1078,7 +1071,6 @@
         </w:rPr>
         <w:t>HIconSymbol</w:t>
       </w:r>
-      <w:proofErr w:type="spellEnd"/>
       <w:r>
         <w:rPr>
           <w:rFonts w:hint="eastAsia"/>
@@ -1087,7 +1079,6 @@
         </w:rPr>
         <w:t>、</w:t>
       </w:r>
-      <w:proofErr w:type="spellStart"/>
       <w:r>
         <w:rPr>
           <w:sz w:val="24"/>
@@ -1095,11 +1086,10 @@
         </w:rPr>
         <w:t>HIconShowPattern</w:t>
       </w:r>
-      <w:proofErr w:type="spellEnd"/>
-    </w:p>
-    <w:p>
-      <w:pPr>
-        <w:pStyle w:val="a7"/>
+    </w:p>
+    <w:p>
+      <w:pPr>
+        <w:pStyle w:val="a5"/>
         <w:ind w:left="360" w:firstLineChars="0" w:firstLine="0"/>
         <w:rPr>
           <w:sz w:val="24"/>
@@ -1117,14 +1107,13 @@
     </w:p>
     <w:p>
       <w:pPr>
-        <w:pStyle w:val="a7"/>
-        <w:ind w:left="360" w:firstLineChars="0" w:firstLine="0"/>
-        <w:rPr>
-          <w:sz w:val="24"/>
-          <w:szCs w:val="24"/>
-        </w:rPr>
-      </w:pPr>
-      <w:proofErr w:type="spellStart"/>
+        <w:pStyle w:val="a5"/>
+        <w:ind w:left="360" w:firstLineChars="0" w:firstLine="0"/>
+        <w:rPr>
+          <w:sz w:val="24"/>
+          <w:szCs w:val="24"/>
+        </w:rPr>
+      </w:pPr>
       <w:r>
         <w:rPr>
           <w:sz w:val="24"/>
@@ -1132,7 +1121,6 @@
         </w:rPr>
         <w:t>HIconDocument</w:t>
       </w:r>
-      <w:proofErr w:type="spellEnd"/>
       <w:r>
         <w:rPr>
           <w:rFonts w:hint="eastAsia"/>
@@ -1144,14 +1132,13 @@
     </w:p>
     <w:p>
       <w:pPr>
-        <w:pStyle w:val="a7"/>
-        <w:ind w:left="360" w:firstLineChars="0" w:firstLine="0"/>
-        <w:rPr>
-          <w:sz w:val="24"/>
-          <w:szCs w:val="24"/>
-        </w:rPr>
-      </w:pPr>
-      <w:proofErr w:type="spellStart"/>
+        <w:pStyle w:val="a5"/>
+        <w:ind w:left="360" w:firstLineChars="0" w:firstLine="0"/>
+        <w:rPr>
+          <w:sz w:val="24"/>
+          <w:szCs w:val="24"/>
+        </w:rPr>
+      </w:pPr>
       <w:r>
         <w:rPr>
           <w:sz w:val="24"/>
@@ -1159,7 +1146,6 @@
         </w:rPr>
         <w:t>HIconTemplate</w:t>
       </w:r>
-      <w:proofErr w:type="spellEnd"/>
       <w:r>
         <w:rPr>
           <w:rFonts w:hint="eastAsia"/>
@@ -1168,7 +1154,6 @@
         </w:rPr>
         <w:t>单个图元的所有相关信息，包含显示界面大小，显示界面中点，中心线的绘制等信息，包含单个图元集中信息单元</w:t>
       </w:r>
-      <w:proofErr w:type="spellStart"/>
       <w:r>
         <w:rPr>
           <w:sz w:val="24"/>
@@ -1176,7 +1161,6 @@
         </w:rPr>
         <w:t>HIconSymbol</w:t>
       </w:r>
-      <w:proofErr w:type="spellEnd"/>
       <w:r>
         <w:rPr>
           <w:rFonts w:hint="eastAsia"/>
@@ -1188,14 +1172,13 @@
     </w:p>
     <w:p>
       <w:pPr>
-        <w:pStyle w:val="a7"/>
-        <w:ind w:left="360" w:firstLineChars="0" w:firstLine="0"/>
-        <w:rPr>
-          <w:sz w:val="24"/>
-          <w:szCs w:val="24"/>
-        </w:rPr>
-      </w:pPr>
-      <w:proofErr w:type="spellStart"/>
+        <w:pStyle w:val="a5"/>
+        <w:ind w:left="360" w:firstLineChars="0" w:firstLine="0"/>
+        <w:rPr>
+          <w:sz w:val="24"/>
+          <w:szCs w:val="24"/>
+        </w:rPr>
+      </w:pPr>
       <w:r>
         <w:rPr>
           <w:sz w:val="24"/>
@@ -1203,7 +1186,6 @@
         </w:rPr>
         <w:t>HIconSymbol</w:t>
       </w:r>
-      <w:proofErr w:type="spellEnd"/>
       <w:r>
         <w:rPr>
           <w:rFonts w:hint="eastAsia"/>
@@ -1215,14 +1197,13 @@
     </w:p>
     <w:p>
       <w:pPr>
-        <w:pStyle w:val="a7"/>
-        <w:ind w:left="360" w:firstLineChars="0" w:firstLine="0"/>
-        <w:rPr>
-          <w:sz w:val="24"/>
-          <w:szCs w:val="24"/>
-        </w:rPr>
-      </w:pPr>
-      <w:proofErr w:type="spellStart"/>
+        <w:pStyle w:val="a5"/>
+        <w:ind w:left="360" w:firstLineChars="0" w:firstLine="0"/>
+        <w:rPr>
+          <w:sz w:val="24"/>
+          <w:szCs w:val="24"/>
+        </w:rPr>
+      </w:pPr>
       <w:r>
         <w:rPr>
           <w:sz w:val="24"/>
@@ -1230,7 +1211,6 @@
         </w:rPr>
         <w:t>HIconShowPattern</w:t>
       </w:r>
-      <w:proofErr w:type="spellEnd"/>
       <w:r>
         <w:rPr>
           <w:rFonts w:hint="eastAsia"/>
@@ -1242,7 +1222,7 @@
     </w:p>
     <w:p>
       <w:pPr>
-        <w:pStyle w:val="a7"/>
+        <w:pStyle w:val="a5"/>
         <w:ind w:left="360" w:firstLineChars="0" w:firstLine="0"/>
         <w:rPr>
           <w:sz w:val="24"/>
@@ -1260,27 +1240,27 @@
     </w:p>
     <w:p>
       <w:pPr>
-        <w:pStyle w:val="a7"/>
-        <w:ind w:left="360" w:firstLineChars="0" w:firstLine="0"/>
-        <w:rPr>
-          <w:sz w:val="24"/>
-          <w:szCs w:val="24"/>
-        </w:rPr>
-      </w:pPr>
-    </w:p>
-    <w:p>
-      <w:pPr>
-        <w:pStyle w:val="a7"/>
-        <w:ind w:left="360" w:firstLineChars="0" w:firstLine="0"/>
-        <w:rPr>
-          <w:sz w:val="24"/>
-          <w:szCs w:val="24"/>
-        </w:rPr>
-      </w:pPr>
-    </w:p>
-    <w:p>
-      <w:pPr>
-        <w:pStyle w:val="a7"/>
+        <w:pStyle w:val="a5"/>
+        <w:ind w:left="360" w:firstLineChars="0" w:firstLine="0"/>
+        <w:rPr>
+          <w:sz w:val="24"/>
+          <w:szCs w:val="24"/>
+        </w:rPr>
+      </w:pPr>
+    </w:p>
+    <w:p>
+      <w:pPr>
+        <w:pStyle w:val="a5"/>
+        <w:ind w:left="360" w:firstLineChars="0" w:firstLine="0"/>
+        <w:rPr>
+          <w:sz w:val="24"/>
+          <w:szCs w:val="24"/>
+        </w:rPr>
+      </w:pPr>
+    </w:p>
+    <w:p>
+      <w:pPr>
+        <w:pStyle w:val="a5"/>
         <w:ind w:left="360" w:firstLineChars="0" w:firstLine="0"/>
         <w:rPr>
           <w:sz w:val="24"/>
@@ -1298,7 +1278,7 @@
     </w:p>
     <w:p>
       <w:pPr>
-        <w:pStyle w:val="a7"/>
+        <w:pStyle w:val="a5"/>
         <w:ind w:left="360" w:firstLineChars="0" w:firstLine="0"/>
         <w:rPr>
           <w:sz w:val="24"/>
@@ -1316,7 +1296,7 @@
     </w:p>
     <w:p>
       <w:pPr>
-        <w:pStyle w:val="a7"/>
+        <w:pStyle w:val="a5"/>
         <w:ind w:left="360" w:firstLineChars="0" w:firstLine="0"/>
         <w:rPr>
           <w:sz w:val="24"/>
@@ -1334,7 +1314,7 @@
     </w:p>
     <w:p>
       <w:pPr>
-        <w:pStyle w:val="a7"/>
+        <w:pStyle w:val="a5"/>
         <w:ind w:left="360" w:firstLineChars="0" w:firstLine="0"/>
         <w:rPr>
           <w:sz w:val="24"/>
@@ -1352,7 +1332,7 @@
     </w:p>
     <w:p>
       <w:pPr>
-        <w:pStyle w:val="a7"/>
+        <w:pStyle w:val="a5"/>
         <w:ind w:left="360" w:firstLineChars="0" w:firstLine="0"/>
         <w:rPr>
           <w:sz w:val="24"/>
@@ -1370,7 +1350,7 @@
     </w:p>
     <w:p>
       <w:pPr>
-        <w:pStyle w:val="a7"/>
+        <w:pStyle w:val="a5"/>
         <w:ind w:left="360" w:firstLineChars="0" w:firstLine="0"/>
         <w:rPr>
           <w:sz w:val="24"/>
@@ -1388,7 +1368,7 @@
     </w:p>
     <w:p>
       <w:pPr>
-        <w:pStyle w:val="a7"/>
+        <w:pStyle w:val="a5"/>
         <w:ind w:left="360" w:firstLineChars="0" w:firstLine="0"/>
         <w:rPr>
           <w:sz w:val="24"/>
@@ -1405,17 +1385,17 @@
     </w:p>
     <w:p>
       <w:pPr>
-        <w:pStyle w:val="a7"/>
-        <w:ind w:left="360" w:firstLineChars="0" w:firstLine="0"/>
-        <w:rPr>
-          <w:sz w:val="24"/>
-          <w:szCs w:val="24"/>
-        </w:rPr>
-      </w:pPr>
-    </w:p>
-    <w:p>
-      <w:pPr>
-        <w:pStyle w:val="a7"/>
+        <w:pStyle w:val="a5"/>
+        <w:ind w:left="360" w:firstLineChars="0" w:firstLine="0"/>
+        <w:rPr>
+          <w:sz w:val="24"/>
+          <w:szCs w:val="24"/>
+        </w:rPr>
+      </w:pPr>
+    </w:p>
+    <w:p>
+      <w:pPr>
+        <w:pStyle w:val="a5"/>
         <w:ind w:left="360" w:firstLineChars="0" w:firstLine="0"/>
         <w:rPr>
           <w:sz w:val="24"/>
@@ -1433,14 +1413,13 @@
     </w:p>
     <w:p>
       <w:pPr>
-        <w:pStyle w:val="a7"/>
-        <w:ind w:left="360" w:firstLineChars="0" w:firstLine="0"/>
-        <w:rPr>
-          <w:sz w:val="24"/>
-          <w:szCs w:val="24"/>
-        </w:rPr>
-      </w:pPr>
-      <w:proofErr w:type="spellStart"/>
+        <w:pStyle w:val="a5"/>
+        <w:ind w:left="360" w:firstLineChars="0" w:firstLine="0"/>
+        <w:rPr>
+          <w:sz w:val="24"/>
+          <w:szCs w:val="24"/>
+        </w:rPr>
+      </w:pPr>
       <w:r>
         <w:rPr>
           <w:sz w:val="24"/>
@@ -1448,49 +1427,37 @@
         </w:rPr>
         <w:t>HIconTreeWidgetItem</w:t>
       </w:r>
-      <w:proofErr w:type="spellEnd"/>
-    </w:p>
-    <w:p>
-      <w:pPr>
-        <w:pStyle w:val="a7"/>
-        <w:ind w:left="360" w:firstLineChars="0" w:firstLine="0"/>
-        <w:rPr>
-          <w:sz w:val="24"/>
-          <w:szCs w:val="24"/>
-        </w:rPr>
-      </w:pPr>
-      <w:proofErr w:type="spellStart"/>
-      <w:proofErr w:type="gramStart"/>
-      <w:r>
-        <w:rPr>
-          <w:sz w:val="24"/>
-          <w:szCs w:val="24"/>
-        </w:rPr>
-        <w:t>parent,UUid</w:t>
-      </w:r>
-      <w:proofErr w:type="spellEnd"/>
-      <w:proofErr w:type="gramEnd"/>
-      <w:r>
-        <w:rPr>
-          <w:sz w:val="24"/>
-          <w:szCs w:val="24"/>
-        </w:rPr>
-        <w:t>,</w:t>
-      </w:r>
-    </w:p>
-    <w:p>
-      <w:pPr>
-        <w:pStyle w:val="a7"/>
-        <w:ind w:left="360" w:firstLineChars="0" w:firstLine="0"/>
-        <w:rPr>
-          <w:sz w:val="24"/>
-          <w:szCs w:val="24"/>
-        </w:rPr>
-      </w:pPr>
-    </w:p>
-    <w:p>
-      <w:pPr>
-        <w:pStyle w:val="a7"/>
+    </w:p>
+    <w:p>
+      <w:pPr>
+        <w:pStyle w:val="a5"/>
+        <w:ind w:left="360" w:firstLineChars="0" w:firstLine="0"/>
+        <w:rPr>
+          <w:sz w:val="24"/>
+          <w:szCs w:val="24"/>
+        </w:rPr>
+      </w:pPr>
+      <w:r>
+        <w:rPr>
+          <w:sz w:val="24"/>
+          <w:szCs w:val="24"/>
+        </w:rPr>
+        <w:t>parent,UUid,</w:t>
+      </w:r>
+    </w:p>
+    <w:p>
+      <w:pPr>
+        <w:pStyle w:val="a5"/>
+        <w:ind w:left="360" w:firstLineChars="0" w:firstLine="0"/>
+        <w:rPr>
+          <w:sz w:val="24"/>
+          <w:szCs w:val="24"/>
+        </w:rPr>
+      </w:pPr>
+    </w:p>
+    <w:p>
+      <w:pPr>
+        <w:pStyle w:val="a5"/>
         <w:ind w:left="360" w:firstLineChars="0" w:firstLine="0"/>
         <w:rPr>
           <w:sz w:val="24"/>
@@ -1512,21 +1479,12 @@
         </w:rPr>
         <w:t>函数（</w:t>
       </w:r>
-      <w:proofErr w:type="spellStart"/>
-      <w:r>
-        <w:rPr>
-          <w:sz w:val="24"/>
-          <w:szCs w:val="24"/>
-        </w:rPr>
-        <w:t>id,type</w:t>
-      </w:r>
-      <w:proofErr w:type="spellEnd"/>
-      <w:r>
-        <w:rPr>
-          <w:sz w:val="24"/>
-          <w:szCs w:val="24"/>
-        </w:rPr>
-        <w:t>)———-</w:t>
+      <w:r>
+        <w:rPr>
+          <w:sz w:val="24"/>
+          <w:szCs w:val="24"/>
+        </w:rPr>
+        <w:t>id,type)———-</w:t>
       </w:r>
       <w:r>
         <w:rPr>
@@ -1539,27 +1497,27 @@
     </w:p>
     <w:p>
       <w:pPr>
-        <w:pStyle w:val="a7"/>
-        <w:ind w:left="360" w:firstLineChars="0" w:firstLine="0"/>
-        <w:rPr>
-          <w:sz w:val="24"/>
-          <w:szCs w:val="24"/>
-        </w:rPr>
-      </w:pPr>
-    </w:p>
-    <w:p>
-      <w:pPr>
-        <w:pStyle w:val="a7"/>
-        <w:ind w:left="360" w:firstLineChars="0" w:firstLine="0"/>
-        <w:rPr>
-          <w:sz w:val="24"/>
-          <w:szCs w:val="24"/>
-        </w:rPr>
-      </w:pPr>
-    </w:p>
-    <w:p>
-      <w:pPr>
-        <w:pStyle w:val="a7"/>
+        <w:pStyle w:val="a5"/>
+        <w:ind w:left="360" w:firstLineChars="0" w:firstLine="0"/>
+        <w:rPr>
+          <w:sz w:val="24"/>
+          <w:szCs w:val="24"/>
+        </w:rPr>
+      </w:pPr>
+    </w:p>
+    <w:p>
+      <w:pPr>
+        <w:pStyle w:val="a5"/>
+        <w:ind w:left="360" w:firstLineChars="0" w:firstLine="0"/>
+        <w:rPr>
+          <w:sz w:val="24"/>
+          <w:szCs w:val="24"/>
+        </w:rPr>
+      </w:pPr>
+    </w:p>
+    <w:p>
+      <w:pPr>
+        <w:pStyle w:val="a5"/>
         <w:ind w:left="360" w:firstLineChars="0" w:firstLine="0"/>
         <w:rPr>
           <w:sz w:val="24"/>
@@ -1576,7 +1534,7 @@
     </w:p>
     <w:p>
       <w:pPr>
-        <w:pStyle w:val="a7"/>
+        <w:pStyle w:val="a5"/>
         <w:ind w:left="360" w:firstLineChars="0" w:firstLine="0"/>
         <w:rPr>
           <w:sz w:val="24"/>
@@ -1594,7 +1552,7 @@
     </w:p>
     <w:p>
       <w:pPr>
-        <w:pStyle w:val="a7"/>
+        <w:pStyle w:val="a5"/>
         <w:ind w:left="360" w:firstLineChars="0" w:firstLine="0"/>
         <w:rPr>
           <w:sz w:val="24"/>
@@ -1619,7 +1577,7 @@
     </w:p>
     <w:p>
       <w:pPr>
-        <w:pStyle w:val="a7"/>
+        <w:pStyle w:val="a5"/>
         <w:ind w:left="360" w:firstLineChars="0" w:firstLine="0"/>
         <w:rPr>
           <w:sz w:val="24"/>
@@ -1817,7 +1775,6 @@
         </w:rPr>
         <w:t>基本完成还要检查一下</w:t>
       </w:r>
-      <w:proofErr w:type="spellStart"/>
       <w:r>
         <w:rPr>
           <w:rFonts w:hint="eastAsia"/>
@@ -1826,7 +1783,6 @@
         </w:rPr>
         <w:t>IconMgr</w:t>
       </w:r>
-      <w:proofErr w:type="spellEnd"/>
       <w:r>
         <w:rPr>
           <w:rFonts w:hint="eastAsia"/>
@@ -1835,7 +1791,6 @@
         </w:rPr>
         <w:t>类下面的</w:t>
       </w:r>
-      <w:proofErr w:type="spellStart"/>
       <w:r>
         <w:rPr>
           <w:rFonts w:hint="eastAsia"/>
@@ -1844,7 +1799,6 @@
         </w:rPr>
         <w:t>setSceneRect</w:t>
       </w:r>
-      <w:proofErr w:type="spellEnd"/>
       <w:r>
         <w:rPr>
           <w:rFonts w:hint="eastAsia"/>
@@ -1893,6 +1847,7 @@
           <w:sz w:val="24"/>
           <w:szCs w:val="24"/>
         </w:rPr>
+        <w:lastRenderedPageBreak/>
         <w:t>还需要完成预览功能，最好的每画一步都刷新一次</w:t>
       </w:r>
     </w:p>
@@ -1910,7 +1865,6 @@
           <w:sz w:val="24"/>
           <w:szCs w:val="24"/>
         </w:rPr>
-        <w:lastRenderedPageBreak/>
         <w:t>(</w:t>
       </w:r>
       <w:r>
@@ -2142,7 +2096,7 @@
     </w:p>
     <w:p>
       <w:pPr>
-        <w:pStyle w:val="a7"/>
+        <w:pStyle w:val="a5"/>
         <w:ind w:leftChars="171" w:left="359" w:firstLineChars="100" w:firstLine="240"/>
         <w:rPr>
           <w:sz w:val="24"/>
@@ -2160,7 +2114,7 @@
     </w:p>
     <w:p>
       <w:pPr>
-        <w:pStyle w:val="a7"/>
+        <w:pStyle w:val="a5"/>
         <w:ind w:leftChars="171" w:left="359" w:firstLineChars="100" w:firstLine="240"/>
         <w:rPr>
           <w:sz w:val="24"/>
@@ -2178,14 +2132,13 @@
     </w:p>
     <w:p>
       <w:pPr>
-        <w:pStyle w:val="a7"/>
+        <w:pStyle w:val="a5"/>
         <w:ind w:leftChars="171" w:left="359" w:firstLineChars="100" w:firstLine="240"/>
         <w:rPr>
           <w:sz w:val="24"/>
           <w:szCs w:val="24"/>
         </w:rPr>
       </w:pPr>
-      <w:proofErr w:type="spellStart"/>
       <w:r>
         <w:rPr>
           <w:rFonts w:hint="eastAsia"/>
@@ -2194,7 +2147,6 @@
         </w:rPr>
         <w:t>HIconObj</w:t>
       </w:r>
-      <w:proofErr w:type="spellEnd"/>
       <w:r>
         <w:rPr>
           <w:rFonts w:hint="eastAsia"/>
@@ -2206,7 +2158,7 @@
     </w:p>
     <w:p>
       <w:pPr>
-        <w:pStyle w:val="a7"/>
+        <w:pStyle w:val="a5"/>
         <w:ind w:leftChars="171" w:left="359" w:firstLineChars="100" w:firstLine="240"/>
         <w:rPr>
           <w:sz w:val="24"/>
@@ -2563,13 +2515,12 @@
           <w:sz w:val="24"/>
           <w:szCs w:val="24"/>
         </w:rPr>
-        <w:lastRenderedPageBreak/>
         <w:t>梳理整个操作流程</w:t>
       </w:r>
     </w:p>
     <w:p>
       <w:pPr>
-        <w:pStyle w:val="a7"/>
+        <w:pStyle w:val="a5"/>
         <w:numPr>
           <w:ilvl w:val="0"/>
           <w:numId w:val="2"/>
@@ -2588,7 +2539,6 @@
         </w:rPr>
         <w:t>还是创建</w:t>
       </w:r>
-      <w:proofErr w:type="spellStart"/>
       <w:r>
         <w:rPr>
           <w:rFonts w:hint="eastAsia"/>
@@ -2597,7 +2547,6 @@
         </w:rPr>
         <w:t>MainWindow</w:t>
       </w:r>
-      <w:proofErr w:type="spellEnd"/>
       <w:r>
         <w:rPr>
           <w:rFonts w:hint="eastAsia"/>
@@ -2625,7 +2574,7 @@
     </w:p>
     <w:p>
       <w:pPr>
-        <w:pStyle w:val="a7"/>
+        <w:pStyle w:val="a5"/>
         <w:numPr>
           <w:ilvl w:val="0"/>
           <w:numId w:val="2"/>
@@ -2647,7 +2596,7 @@
     </w:p>
     <w:p>
       <w:pPr>
-        <w:pStyle w:val="a7"/>
+        <w:pStyle w:val="a5"/>
         <w:ind w:left="360" w:firstLineChars="0" w:firstLine="0"/>
         <w:rPr>
           <w:sz w:val="24"/>
@@ -2665,7 +2614,7 @@
     </w:p>
     <w:p>
       <w:pPr>
-        <w:pStyle w:val="a7"/>
+        <w:pStyle w:val="a5"/>
         <w:ind w:left="360" w:firstLineChars="0" w:firstLine="0"/>
         <w:rPr>
           <w:sz w:val="24"/>
@@ -2680,7 +2629,6 @@
         </w:rPr>
         <w:t>创建</w:t>
       </w:r>
-      <w:proofErr w:type="spellStart"/>
       <w:r>
         <w:rPr>
           <w:rFonts w:hint="eastAsia"/>
@@ -2689,7 +2637,6 @@
         </w:rPr>
         <w:t>iconMgr</w:t>
       </w:r>
-      <w:proofErr w:type="spellEnd"/>
       <w:r>
         <w:rPr>
           <w:rFonts w:hint="eastAsia"/>
@@ -2706,7 +2653,6 @@
         </w:rPr>
         <w:t>创建</w:t>
       </w:r>
-      <w:proofErr w:type="spellStart"/>
       <w:r>
         <w:rPr>
           <w:rFonts w:hint="eastAsia"/>
@@ -2715,7 +2661,6 @@
         </w:rPr>
         <w:t>iconFrame</w:t>
       </w:r>
-      <w:proofErr w:type="spellEnd"/>
       <w:r>
         <w:rPr>
           <w:rFonts w:hint="eastAsia"/>
@@ -2759,17 +2704,17 @@
     </w:p>
     <w:p>
       <w:pPr>
-        <w:pStyle w:val="a7"/>
-        <w:ind w:left="360" w:firstLineChars="0" w:firstLine="0"/>
-        <w:rPr>
-          <w:sz w:val="24"/>
-          <w:szCs w:val="24"/>
-        </w:rPr>
-      </w:pPr>
-    </w:p>
-    <w:p>
-      <w:pPr>
-        <w:pStyle w:val="a7"/>
+        <w:pStyle w:val="a5"/>
+        <w:ind w:left="360" w:firstLineChars="0" w:firstLine="0"/>
+        <w:rPr>
+          <w:sz w:val="24"/>
+          <w:szCs w:val="24"/>
+        </w:rPr>
+      </w:pPr>
+    </w:p>
+    <w:p>
+      <w:pPr>
+        <w:pStyle w:val="a5"/>
         <w:ind w:left="360" w:firstLineChars="0" w:firstLine="0"/>
         <w:rPr>
           <w:sz w:val="24"/>
@@ -2787,7 +2732,7 @@
     </w:p>
     <w:p>
       <w:pPr>
-        <w:pStyle w:val="a7"/>
+        <w:pStyle w:val="a5"/>
         <w:ind w:leftChars="171" w:left="359" w:firstLineChars="50" w:firstLine="120"/>
         <w:rPr>
           <w:sz w:val="24"/>
@@ -2810,7 +2755,6 @@
         </w:rPr>
         <w:t>类，</w:t>
       </w:r>
-      <w:proofErr w:type="spellStart"/>
       <w:r>
         <w:rPr>
           <w:rFonts w:hint="eastAsia"/>
@@ -2819,7 +2763,6 @@
         </w:rPr>
         <w:t>selectionmgr,undo,logicRect,newpIconTemplate,stateMgr</w:t>
       </w:r>
-      <w:proofErr w:type="spellEnd"/>
       <w:r>
         <w:rPr>
           <w:rFonts w:hint="eastAsia"/>
@@ -2839,14 +2782,13 @@
     </w:p>
     <w:p>
       <w:pPr>
-        <w:pStyle w:val="a7"/>
+        <w:pStyle w:val="a5"/>
         <w:ind w:leftChars="171" w:left="359" w:firstLineChars="50" w:firstLine="120"/>
         <w:rPr>
           <w:sz w:val="24"/>
           <w:szCs w:val="24"/>
         </w:rPr>
       </w:pPr>
-      <w:proofErr w:type="spellStart"/>
       <w:r>
         <w:rPr>
           <w:rFonts w:hint="eastAsia"/>
@@ -2855,7 +2797,6 @@
         </w:rPr>
         <w:t>iconFrame</w:t>
       </w:r>
-      <w:proofErr w:type="spellEnd"/>
       <w:r>
         <w:rPr>
           <w:rFonts w:hint="eastAsia"/>
@@ -3013,7 +2954,6 @@
         </w:rPr>
         <w:t>终极思考能不能把图元部分剥离开形成最后的</w:t>
       </w:r>
-      <w:proofErr w:type="spellStart"/>
       <w:r>
         <w:rPr>
           <w:rFonts w:hint="eastAsia"/>
@@ -3023,7 +2963,6 @@
         </w:rPr>
         <w:t>dll</w:t>
       </w:r>
-      <w:proofErr w:type="spellEnd"/>
       <w:r>
         <w:rPr>
           <w:rFonts w:hint="eastAsia"/>
@@ -3033,7 +2972,6 @@
         </w:rPr>
         <w:t>供</w:t>
       </w:r>
-      <w:proofErr w:type="spellStart"/>
       <w:r>
         <w:rPr>
           <w:rFonts w:hint="eastAsia"/>
@@ -3043,7 +2981,6 @@
         </w:rPr>
         <w:t>icon,graph</w:t>
       </w:r>
-      <w:proofErr w:type="spellEnd"/>
       <w:r>
         <w:rPr>
           <w:rFonts w:hint="eastAsia"/>
@@ -3333,7 +3270,6 @@
           <w:szCs w:val="24"/>
         </w:rPr>
       </w:pPr>
-      <w:proofErr w:type="spellStart"/>
       <w:r>
         <w:rPr>
           <w:rFonts w:hint="eastAsia"/>
@@ -3342,7 +3278,6 @@
         </w:rPr>
         <w:t>HIconObj</w:t>
       </w:r>
-      <w:proofErr w:type="spellEnd"/>
       <w:r>
         <w:rPr>
           <w:rFonts w:hint="eastAsia"/>
@@ -3446,9 +3381,8 @@
           <w:sz w:val="24"/>
           <w:szCs w:val="24"/>
         </w:rPr>
-        <w:t>.</w:t>
-      </w:r>
-      <w:proofErr w:type="spellStart"/>
+        <w:t>.cpp</w:t>
+      </w:r>
       <w:r>
         <w:rPr>
           <w:rFonts w:hint="eastAsia"/>
@@ -3456,9 +3390,64 @@
           <w:sz w:val="24"/>
           <w:szCs w:val="24"/>
         </w:rPr>
-        <w:t>cpp</w:t>
-      </w:r>
-      <w:proofErr w:type="spellEnd"/>
+        <w:t>文件</w:t>
+      </w:r>
+    </w:p>
+    <w:p>
+      <w:pPr>
+        <w:rPr>
+          <w:sz w:val="24"/>
+          <w:szCs w:val="24"/>
+        </w:rPr>
+      </w:pPr>
+      <w:r>
+        <w:rPr>
+          <w:rFonts w:hint="eastAsia"/>
+          <w:sz w:val="24"/>
+          <w:szCs w:val="24"/>
+        </w:rPr>
+        <w:t>//7.17</w:t>
+      </w:r>
+      <w:r>
+        <w:rPr>
+          <w:rFonts w:hint="eastAsia"/>
+          <w:sz w:val="24"/>
+          <w:szCs w:val="24"/>
+        </w:rPr>
+        <w:t>新的一周完成的事情</w:t>
+      </w:r>
+    </w:p>
+    <w:p>
+      <w:pPr>
+        <w:rPr>
+          <w:sz w:val="24"/>
+          <w:szCs w:val="24"/>
+        </w:rPr>
+      </w:pPr>
+      <w:r>
+        <w:rPr>
+          <w:rFonts w:hint="eastAsia"/>
+          <w:sz w:val="24"/>
+          <w:szCs w:val="24"/>
+        </w:rPr>
+        <w:t>读取和保存</w:t>
+      </w:r>
+      <w:r>
+        <w:rPr>
+          <w:rFonts w:hint="eastAsia"/>
+          <w:sz w:val="24"/>
+          <w:szCs w:val="24"/>
+        </w:rPr>
+        <w:t>文件</w:t>
+      </w:r>
+      <w:r>
+        <w:rPr>
+          <w:rFonts w:hint="eastAsia"/>
+          <w:sz w:val="24"/>
+          <w:szCs w:val="24"/>
+        </w:rPr>
+        <w:t>(</w:t>
+      </w:r>
       <w:r>
         <w:rPr>
           <w:rFonts w:hint="eastAsia"/>
@@ -3466,55 +3455,161 @@
           <w:sz w:val="24"/>
           <w:szCs w:val="24"/>
         </w:rPr>
-        <w:t>文件</w:t>
-      </w:r>
-    </w:p>
-    <w:p>
-      <w:pPr>
-        <w:rPr>
-          <w:sz w:val="24"/>
-          <w:szCs w:val="24"/>
-        </w:rPr>
-      </w:pPr>
-      <w:r>
-        <w:rPr>
-          <w:rFonts w:hint="eastAsia"/>
-          <w:sz w:val="24"/>
-          <w:szCs w:val="24"/>
-        </w:rPr>
-        <w:t>//7.17</w:t>
-      </w:r>
-      <w:r>
-        <w:rPr>
-          <w:rFonts w:hint="eastAsia"/>
-          <w:sz w:val="24"/>
-          <w:szCs w:val="24"/>
-        </w:rPr>
-        <w:t>新的一周完成的事情</w:t>
-      </w:r>
-    </w:p>
-    <w:p>
-      <w:pPr>
-        <w:rPr>
-          <w:sz w:val="24"/>
-          <w:szCs w:val="24"/>
-        </w:rPr>
-      </w:pPr>
-      <w:r>
-        <w:rPr>
-          <w:rFonts w:hint="eastAsia"/>
-          <w:sz w:val="24"/>
-          <w:szCs w:val="24"/>
-        </w:rPr>
-        <w:t>读取和保存</w:t>
-      </w:r>
-      <w:r>
-        <w:rPr>
-          <w:rFonts w:hint="eastAsia"/>
-          <w:sz w:val="24"/>
-          <w:szCs w:val="24"/>
-        </w:rPr>
-        <w:t>文件</w:t>
+        <w:t>完成</w:t>
+      </w:r>
+      <w:r>
+        <w:rPr>
+          <w:rFonts w:hint="eastAsia"/>
+          <w:sz w:val="24"/>
+          <w:szCs w:val="24"/>
+        </w:rPr>
+        <w:t>)</w:t>
+      </w:r>
+    </w:p>
+    <w:p>
+      <w:pPr>
+        <w:rPr>
+          <w:sz w:val="24"/>
+          <w:szCs w:val="24"/>
+        </w:rPr>
+      </w:pPr>
+      <w:r>
+        <w:rPr>
+          <w:rFonts w:hint="eastAsia"/>
+          <w:sz w:val="24"/>
+          <w:szCs w:val="24"/>
+        </w:rPr>
+        <w:t>还要剪切拷贝粘贴</w:t>
+      </w:r>
+      <w:r>
+        <w:rPr>
+          <w:rFonts w:hint="eastAsia"/>
+          <w:sz w:val="24"/>
+          <w:szCs w:val="24"/>
+        </w:rPr>
+        <w:t>包含右键部分</w:t>
+      </w:r>
+      <w:r>
+        <w:rPr>
+          <w:rFonts w:hint="eastAsia"/>
+          <w:sz w:val="24"/>
+          <w:szCs w:val="24"/>
+        </w:rPr>
+        <w:t xml:space="preserve">7.16 </w:t>
+      </w:r>
+      <w:r>
+        <w:rPr>
+          <w:rFonts w:hint="eastAsia"/>
+          <w:sz w:val="24"/>
+          <w:szCs w:val="24"/>
+        </w:rPr>
+        <w:t>（</w:t>
+      </w:r>
+      <w:r>
+        <w:rPr>
+          <w:rFonts w:hint="eastAsia"/>
+          <w:color w:val="FF0000"/>
+          <w:sz w:val="24"/>
+          <w:szCs w:val="24"/>
+        </w:rPr>
+        <w:t>完成</w:t>
+      </w:r>
+      <w:r>
+        <w:rPr>
+          <w:rFonts w:hint="eastAsia"/>
+          <w:sz w:val="24"/>
+          <w:szCs w:val="24"/>
+        </w:rPr>
+        <w:t>）</w:t>
+      </w:r>
+    </w:p>
+    <w:p>
+      <w:pPr>
+        <w:rPr>
+          <w:sz w:val="24"/>
+          <w:szCs w:val="24"/>
+        </w:rPr>
+      </w:pPr>
+      <w:r>
+        <w:rPr>
+          <w:rFonts w:hint="eastAsia"/>
+          <w:sz w:val="24"/>
+          <w:szCs w:val="24"/>
+        </w:rPr>
+        <w:t>各种图元存储之后再打开显示发现位置显示不对</w:t>
+      </w:r>
+      <w:r>
+        <w:rPr>
+          <w:rFonts w:hint="eastAsia"/>
+          <w:sz w:val="24"/>
+          <w:szCs w:val="24"/>
+        </w:rPr>
+        <w:t>(</w:t>
+      </w:r>
+      <w:r>
+        <w:rPr>
+          <w:rFonts w:hint="eastAsia"/>
+          <w:color w:val="FF0000"/>
+          <w:sz w:val="24"/>
+          <w:szCs w:val="24"/>
+        </w:rPr>
+        <w:t>完成</w:t>
+      </w:r>
+      <w:r>
+        <w:rPr>
+          <w:rFonts w:hint="eastAsia"/>
+          <w:color w:val="FF0000"/>
+          <w:sz w:val="24"/>
+          <w:szCs w:val="24"/>
+        </w:rPr>
+        <w:t>)</w:t>
+      </w:r>
+    </w:p>
+    <w:p>
+      <w:pPr>
+        <w:rPr>
+          <w:sz w:val="24"/>
+          <w:szCs w:val="24"/>
+        </w:rPr>
+      </w:pPr>
+    </w:p>
+    <w:p>
+      <w:pPr>
+        <w:rPr>
+          <w:sz w:val="24"/>
+          <w:szCs w:val="24"/>
+        </w:rPr>
+      </w:pPr>
+      <w:r>
+        <w:rPr>
+          <w:sz w:val="24"/>
+          <w:szCs w:val="24"/>
+        </w:rPr>
+        <w:t>U</w:t>
+      </w:r>
+      <w:r>
+        <w:rPr>
+          <w:rFonts w:hint="eastAsia"/>
+          <w:sz w:val="24"/>
+          <w:szCs w:val="24"/>
+        </w:rPr>
+        <w:t>ndo redo</w:t>
+      </w:r>
+      <w:r>
+        <w:rPr>
+          <w:rFonts w:hint="eastAsia"/>
+          <w:sz w:val="24"/>
+          <w:szCs w:val="24"/>
+        </w:rPr>
+        <w:t xml:space="preserve"> (</w:t>
+      </w:r>
+      <w:r>
+        <w:rPr>
+          <w:rFonts w:hint="eastAsia"/>
+          <w:sz w:val="24"/>
+          <w:szCs w:val="24"/>
+        </w:rPr>
+        <w:t>有难度</w:t>
       </w:r>
       <w:r>
         <w:rPr>
@@ -3530,16 +3625,23 @@
           <w:sz w:val="24"/>
           <w:szCs w:val="24"/>
         </w:rPr>
-        <w:t>(</w:t>
-      </w:r>
-      <w:r>
-        <w:rPr>
-          <w:rFonts w:hint="eastAsia"/>
-          <w:color w:val="FF0000"/>
-          <w:sz w:val="24"/>
-          <w:szCs w:val="24"/>
-        </w:rPr>
-        <w:t>完成</w:t>
+        <w:t>预计本月之前完成，可遗留</w:t>
+      </w:r>
+      <w:r>
+        <w:rPr>
+          <w:rFonts w:hint="eastAsia"/>
+          <w:sz w:val="24"/>
+          <w:szCs w:val="24"/>
+        </w:rPr>
+        <w:t>turn</w:t>
+      </w:r>
+      <w:r>
+        <w:rPr>
+          <w:rFonts w:hint="eastAsia"/>
+          <w:sz w:val="24"/>
+          <w:szCs w:val="24"/>
+        </w:rPr>
+        <w:t>一个</w:t>
       </w:r>
       <w:r>
         <w:rPr>
@@ -3557,136 +3659,6 @@
           <w:szCs w:val="24"/>
         </w:rPr>
       </w:pPr>
-      <w:r>
-        <w:rPr>
-          <w:rFonts w:hint="eastAsia"/>
-          <w:sz w:val="24"/>
-          <w:szCs w:val="24"/>
-        </w:rPr>
-        <w:t>还要剪切拷贝粘贴</w:t>
-      </w:r>
-      <w:r>
-        <w:rPr>
-          <w:rFonts w:hint="eastAsia"/>
-          <w:sz w:val="24"/>
-          <w:szCs w:val="24"/>
-        </w:rPr>
-        <w:t>包含右键部分</w:t>
-      </w:r>
-      <w:r>
-        <w:rPr>
-          <w:rFonts w:hint="eastAsia"/>
-          <w:sz w:val="24"/>
-          <w:szCs w:val="24"/>
-        </w:rPr>
-        <w:t xml:space="preserve">7.16 </w:t>
-      </w:r>
-      <w:r>
-        <w:rPr>
-          <w:rFonts w:hint="eastAsia"/>
-          <w:sz w:val="24"/>
-          <w:szCs w:val="24"/>
-        </w:rPr>
-        <w:t>（</w:t>
-      </w:r>
-      <w:r>
-        <w:rPr>
-          <w:rFonts w:hint="eastAsia"/>
-          <w:color w:val="FF0000"/>
-          <w:sz w:val="24"/>
-          <w:szCs w:val="24"/>
-        </w:rPr>
-        <w:t>完成</w:t>
-      </w:r>
-      <w:r>
-        <w:rPr>
-          <w:rFonts w:hint="eastAsia"/>
-          <w:sz w:val="24"/>
-          <w:szCs w:val="24"/>
-        </w:rPr>
-        <w:t>）</w:t>
-      </w:r>
-    </w:p>
-    <w:p>
-      <w:pPr>
-        <w:rPr>
-          <w:sz w:val="24"/>
-          <w:szCs w:val="24"/>
-        </w:rPr>
-      </w:pPr>
-      <w:r>
-        <w:rPr>
-          <w:rFonts w:hint="eastAsia"/>
-          <w:sz w:val="24"/>
-          <w:szCs w:val="24"/>
-        </w:rPr>
-        <w:t>各种图元存储之后再打开显示发现位置显示不对</w:t>
-      </w:r>
-      <w:r>
-        <w:rPr>
-          <w:rFonts w:hint="eastAsia"/>
-          <w:sz w:val="24"/>
-          <w:szCs w:val="24"/>
-        </w:rPr>
-        <w:t>(</w:t>
-      </w:r>
-      <w:r>
-        <w:rPr>
-          <w:rFonts w:hint="eastAsia"/>
-          <w:color w:val="FF0000"/>
-          <w:sz w:val="24"/>
-          <w:szCs w:val="24"/>
-        </w:rPr>
-        <w:t>完成</w:t>
-      </w:r>
-      <w:r>
-        <w:rPr>
-          <w:rFonts w:hint="eastAsia"/>
-          <w:color w:val="FF0000"/>
-          <w:sz w:val="24"/>
-          <w:szCs w:val="24"/>
-        </w:rPr>
-        <w:t>)</w:t>
-      </w:r>
-    </w:p>
-    <w:p>
-      <w:pPr>
-        <w:rPr>
-          <w:sz w:val="24"/>
-          <w:szCs w:val="24"/>
-        </w:rPr>
-      </w:pPr>
-    </w:p>
-    <w:p>
-      <w:pPr>
-        <w:rPr>
-          <w:sz w:val="24"/>
-          <w:szCs w:val="24"/>
-        </w:rPr>
-      </w:pPr>
-      <w:r>
-        <w:rPr>
-          <w:sz w:val="24"/>
-          <w:szCs w:val="24"/>
-        </w:rPr>
-        <w:t>U</w:t>
-      </w:r>
-      <w:r>
-        <w:rPr>
-          <w:rFonts w:hint="eastAsia"/>
-          <w:sz w:val="24"/>
-          <w:szCs w:val="24"/>
-        </w:rPr>
-        <w:t>ndo redo</w:t>
-      </w:r>
-    </w:p>
-    <w:p>
-      <w:pPr>
-        <w:rPr>
-          <w:sz w:val="24"/>
-          <w:szCs w:val="24"/>
-        </w:rPr>
-      </w:pPr>
     </w:p>
     <w:p>
       <w:pPr>
@@ -3757,25 +3729,7 @@
           <w:sz w:val="24"/>
           <w:szCs w:val="24"/>
         </w:rPr>
-        <w:t xml:space="preserve"> </w:t>
-      </w:r>
-      <w:proofErr w:type="spellStart"/>
-      <w:r>
-        <w:rPr>
-          <w:rFonts w:hint="eastAsia"/>
-          <w:sz w:val="24"/>
-          <w:szCs w:val="24"/>
-        </w:rPr>
-        <w:t>getenv</w:t>
-      </w:r>
-      <w:proofErr w:type="spellEnd"/>
-      <w:r>
-        <w:rPr>
-          <w:rFonts w:hint="eastAsia"/>
-          <w:sz w:val="24"/>
-          <w:szCs w:val="24"/>
-        </w:rPr>
-        <w:t>(</w:t>
+        <w:t>getenv(</w:t>
       </w:r>
       <w:r>
         <w:rPr>
@@ -3799,18 +3753,8 @@
           <w:sz w:val="24"/>
           <w:szCs w:val="24"/>
         </w:rPr>
-        <w:t>/</w:t>
-      </w:r>
-      <w:proofErr w:type="spellStart"/>
-      <w:r>
-        <w:rPr>
-          <w:rFonts w:hint="eastAsia"/>
-          <w:sz w:val="24"/>
-          <w:szCs w:val="24"/>
-        </w:rPr>
-        <w:t>addObj</w:t>
-      </w:r>
-      <w:proofErr w:type="spellEnd"/>
+        <w:t>/addObj</w:t>
+      </w:r>
       <w:r>
         <w:rPr>
           <w:rFonts w:hint="eastAsia"/>
@@ -3825,14 +3769,6 @@
           <w:sz w:val="24"/>
           <w:szCs w:val="24"/>
         </w:rPr>
-        <w:t xml:space="preserve"> </w:t>
-      </w:r>
-      <w:r>
-        <w:rPr>
-          <w:rFonts w:hint="eastAsia"/>
-          <w:sz w:val="24"/>
-          <w:szCs w:val="24"/>
-        </w:rPr>
         <w:t>7/22</w:t>
       </w:r>
       <w:r>
@@ -3843,14 +3779,6 @@
         </w:rPr>
         <w:t>晚上试验</w:t>
       </w:r>
-      <w:r>
-        <w:rPr>
-          <w:rFonts w:hint="eastAsia"/>
-          <w:sz w:val="24"/>
-          <w:szCs w:val="24"/>
-        </w:rPr>
-        <w:t xml:space="preserve"> </w:t>
-      </w:r>
     </w:p>
     <w:p>
       <w:pPr>
@@ -3873,39 +3801,7 @@
           <w:sz w:val="24"/>
           <w:szCs w:val="24"/>
         </w:rPr>
-        <w:t>选择</w:t>
-      </w:r>
-      <w:r>
-        <w:rPr>
-          <w:rFonts w:hint="eastAsia"/>
-          <w:sz w:val="24"/>
-          <w:szCs w:val="24"/>
-        </w:rPr>
-        <w:t xml:space="preserve"> </w:t>
-      </w:r>
-      <w:r>
-        <w:rPr>
-          <w:rFonts w:hint="eastAsia"/>
-          <w:sz w:val="24"/>
-          <w:szCs w:val="24"/>
-        </w:rPr>
-        <w:t>是否可以做到里面选择</w:t>
-      </w:r>
-      <w:r>
-        <w:rPr>
-          <w:rFonts w:hint="eastAsia"/>
-          <w:sz w:val="24"/>
-          <w:szCs w:val="24"/>
-        </w:rPr>
-        <w:t xml:space="preserve"> </w:t>
-      </w:r>
-      <w:r>
-        <w:rPr>
-          <w:rFonts w:hint="eastAsia"/>
-          <w:sz w:val="24"/>
-          <w:szCs w:val="24"/>
-        </w:rPr>
-        <w:t>而不是非要点击空白后再选择</w:t>
+        <w:t>选择是否可以做到里面选择而不是非要点击空白后再选择</w:t>
       </w:r>
     </w:p>
     <w:p>
@@ -3923,7 +3819,6 @@
         </w:rPr>
         <w:t>还是要</w:t>
       </w:r>
-      <w:proofErr w:type="spellStart"/>
       <w:r>
         <w:rPr>
           <w:rFonts w:hint="eastAsia"/>
@@ -3932,7 +3827,6 @@
         </w:rPr>
         <w:t>HIconObj</w:t>
       </w:r>
-      <w:proofErr w:type="spellEnd"/>
       <w:r>
         <w:rPr>
           <w:rFonts w:hint="eastAsia"/>
@@ -3941,23 +3835,13 @@
         </w:rPr>
         <w:t>里面关联</w:t>
       </w:r>
-      <w:proofErr w:type="spellStart"/>
-      <w:r>
-        <w:rPr>
-          <w:rFonts w:hint="eastAsia"/>
-          <w:sz w:val="24"/>
-          <w:szCs w:val="24"/>
-        </w:rPr>
-        <w:t>IconItem</w:t>
-      </w:r>
-      <w:proofErr w:type="spellEnd"/>
-      <w:r>
-        <w:rPr>
-          <w:rFonts w:hint="eastAsia"/>
-          <w:sz w:val="24"/>
-          <w:szCs w:val="24"/>
-        </w:rPr>
-        <w:t xml:space="preserve">? </w:t>
+      <w:r>
+        <w:rPr>
+          <w:rFonts w:hint="eastAsia"/>
+          <w:sz w:val="24"/>
+          <w:szCs w:val="24"/>
+        </w:rPr>
+        <w:t xml:space="preserve">IconItem? </w:t>
       </w:r>
       <w:r>
         <w:rPr>
@@ -3986,7 +3870,6 @@
     <w:p>
       <w:pPr>
         <w:rPr>
-          <w:rFonts w:hint="eastAsia"/>
           <w:sz w:val="24"/>
           <w:szCs w:val="24"/>
         </w:rPr>
@@ -4005,23 +3888,7 @@
           <w:sz w:val="24"/>
           <w:szCs w:val="24"/>
         </w:rPr>
-        <w:t>后恢复</w:t>
-      </w:r>
-      <w:r>
-        <w:rPr>
-          <w:rFonts w:hint="eastAsia"/>
-          <w:sz w:val="24"/>
-          <w:szCs w:val="24"/>
-        </w:rPr>
-        <w:t xml:space="preserve"> </w:t>
-      </w:r>
-      <w:r>
-        <w:rPr>
-          <w:rFonts w:hint="eastAsia"/>
-          <w:sz w:val="24"/>
-          <w:szCs w:val="24"/>
-        </w:rPr>
-        <w:t>是不是所有东西不改变尤其是</w:t>
+        <w:t>后恢复是不是所有东西不改变尤其是</w:t>
       </w:r>
       <w:r>
         <w:rPr>
@@ -4030,14 +3897,6 @@
           <w:szCs w:val="24"/>
         </w:rPr>
         <w:t>id</w:t>
-      </w:r>
-      <w:r>
-        <w:rPr>
-          <w:rFonts w:hint="eastAsia"/>
-          <w:sz w:val="24"/>
-          <w:szCs w:val="24"/>
-        </w:rPr>
-        <w:t xml:space="preserve"> </w:t>
       </w:r>
       <w:r>
         <w:rPr>
@@ -4238,15 +4097,15 @@
 </file>
 
 <file path=word/endnotes.xml><?xml version="1.0" encoding="utf-8"?>
-<w:endnotes xmlns:wpc="http://schemas.microsoft.com/office/word/2010/wordprocessingCanvas" xmlns:mo="http://schemas.microsoft.com/office/mac/office/2008/main" xmlns:mc="http://schemas.openxmlformats.org/markup-compatibility/2006" xmlns:mv="urn:schemas-microsoft-com:mac:vml" xmlns:o="urn:schemas-microsoft-com:office:office" xmlns:r="http://schemas.openxmlformats.org/officeDocument/2006/relationships" xmlns:m="http://schemas.openxmlformats.org/officeDocument/2006/math" xmlns:v="urn:schemas-microsoft-com:vml" xmlns:wp14="http://schemas.microsoft.com/office/word/2010/wordprocessingDrawing" xmlns:wp="http://schemas.openxmlformats.org/drawingml/2006/wordprocessingDrawing" xmlns:w10="urn:schemas-microsoft-com:office:word" xmlns:w="http://schemas.openxmlformats.org/wordprocessingml/2006/main" xmlns:w14="http://schemas.microsoft.com/office/word/2010/wordml" xmlns:w15="http://schemas.microsoft.com/office/word/2012/wordml" xmlns:wpg="http://schemas.microsoft.com/office/word/2010/wordprocessingGroup" xmlns:wpi="http://schemas.microsoft.com/office/word/2010/wordprocessingInk" xmlns:wne="http://schemas.microsoft.com/office/word/2006/wordml" xmlns:wps="http://schemas.microsoft.com/office/word/2010/wordprocessingShape" mc:Ignorable="w14 w15 wp14">
-  <w:endnote w:type="separator" w:id="-1">
+<w:endnotes xmlns:ve="http://schemas.openxmlformats.org/markup-compatibility/2006" xmlns:o="urn:schemas-microsoft-com:office:office" xmlns:r="http://schemas.openxmlformats.org/officeDocument/2006/relationships" xmlns:m="http://schemas.openxmlformats.org/officeDocument/2006/math" xmlns:v="urn:schemas-microsoft-com:vml" xmlns:wp="http://schemas.openxmlformats.org/drawingml/2006/wordprocessingDrawing" xmlns:w10="urn:schemas-microsoft-com:office:word" xmlns:w="http://schemas.openxmlformats.org/wordprocessingml/2006/main" xmlns:wne="http://schemas.microsoft.com/office/word/2006/wordml">
+  <w:endnote w:type="separator" w:id="0">
     <w:p>
       <w:r>
         <w:separator/>
       </w:r>
     </w:p>
   </w:endnote>
-  <w:endnote w:type="continuationSeparator" w:id="0">
+  <w:endnote w:type="continuationSeparator" w:id="1">
     <w:p>
       <w:r>
         <w:continuationSeparator/>
@@ -4257,15 +4116,15 @@
 </file>
 
 <file path=word/footnotes.xml><?xml version="1.0" encoding="utf-8"?>
-<w:footnotes xmlns:wpc="http://schemas.microsoft.com/office/word/2010/wordprocessingCanvas" xmlns:mo="http://schemas.microsoft.com/office/mac/office/2008/main" xmlns:mc="http://schemas.openxmlformats.org/markup-compatibility/2006" xmlns:mv="urn:schemas-microsoft-com:mac:vml" xmlns:o="urn:schemas-microsoft-com:office:office" xmlns:r="http://schemas.openxmlformats.org/officeDocument/2006/relationships" xmlns:m="http://schemas.openxmlformats.org/officeDocument/2006/math" xmlns:v="urn:schemas-microsoft-com:vml" xmlns:wp14="http://schemas.microsoft.com/office/word/2010/wordprocessingDrawing" xmlns:wp="http://schemas.openxmlformats.org/drawingml/2006/wordprocessingDrawing" xmlns:w10="urn:schemas-microsoft-com:office:word" xmlns:w="http://schemas.openxmlformats.org/wordprocessingml/2006/main" xmlns:w14="http://schemas.microsoft.com/office/word/2010/wordml" xmlns:w15="http://schemas.microsoft.com/office/word/2012/wordml" xmlns:wpg="http://schemas.microsoft.com/office/word/2010/wordprocessingGroup" xmlns:wpi="http://schemas.microsoft.com/office/word/2010/wordprocessingInk" xmlns:wne="http://schemas.microsoft.com/office/word/2006/wordml" xmlns:wps="http://schemas.microsoft.com/office/word/2010/wordprocessingShape" mc:Ignorable="w14 w15 wp14">
-  <w:footnote w:type="separator" w:id="-1">
+<w:footnotes xmlns:ve="http://schemas.openxmlformats.org/markup-compatibility/2006" xmlns:o="urn:schemas-microsoft-com:office:office" xmlns:r="http://schemas.openxmlformats.org/officeDocument/2006/relationships" xmlns:m="http://schemas.openxmlformats.org/officeDocument/2006/math" xmlns:v="urn:schemas-microsoft-com:vml" xmlns:wp="http://schemas.openxmlformats.org/drawingml/2006/wordprocessingDrawing" xmlns:w10="urn:schemas-microsoft-com:office:word" xmlns:w="http://schemas.openxmlformats.org/wordprocessingml/2006/main" xmlns:wne="http://schemas.microsoft.com/office/word/2006/wordml">
+  <w:footnote w:type="separator" w:id="0">
     <w:p>
       <w:r>
         <w:separator/>
       </w:r>
     </w:p>
   </w:footnote>
-  <w:footnote w:type="continuationSeparator" w:id="0">
+  <w:footnote w:type="continuationSeparator" w:id="1">
     <w:p>
       <w:r>
         <w:continuationSeparator/>
@@ -4276,7 +4135,7 @@
 </file>
 
 <file path=word/numbering.xml><?xml version="1.0" encoding="utf-8"?>
-<w:numbering xmlns:wpc="http://schemas.microsoft.com/office/word/2010/wordprocessingCanvas" xmlns:mo="http://schemas.microsoft.com/office/mac/office/2008/main" xmlns:mc="http://schemas.openxmlformats.org/markup-compatibility/2006" xmlns:mv="urn:schemas-microsoft-com:mac:vml" xmlns:o="urn:schemas-microsoft-com:office:office" xmlns:r="http://schemas.openxmlformats.org/officeDocument/2006/relationships" xmlns:m="http://schemas.openxmlformats.org/officeDocument/2006/math" xmlns:v="urn:schemas-microsoft-com:vml" xmlns:wp14="http://schemas.microsoft.com/office/word/2010/wordprocessingDrawing" xmlns:wp="http://schemas.openxmlformats.org/drawingml/2006/wordprocessingDrawing" xmlns:w10="urn:schemas-microsoft-com:office:word" xmlns:w="http://schemas.openxmlformats.org/wordprocessingml/2006/main" xmlns:w14="http://schemas.microsoft.com/office/word/2010/wordml" xmlns:w15="http://schemas.microsoft.com/office/word/2012/wordml" xmlns:wpg="http://schemas.microsoft.com/office/word/2010/wordprocessingGroup" xmlns:wpi="http://schemas.microsoft.com/office/word/2010/wordprocessingInk" xmlns:wne="http://schemas.microsoft.com/office/word/2006/wordml" xmlns:wps="http://schemas.microsoft.com/office/word/2010/wordprocessingShape" mc:Ignorable="w14 w15 wp14">
+<w:numbering xmlns:ve="http://schemas.openxmlformats.org/markup-compatibility/2006" xmlns:o="urn:schemas-microsoft-com:office:office" xmlns:r="http://schemas.openxmlformats.org/officeDocument/2006/relationships" xmlns:m="http://schemas.openxmlformats.org/officeDocument/2006/math" xmlns:v="urn:schemas-microsoft-com:vml" xmlns:wp="http://schemas.openxmlformats.org/drawingml/2006/wordprocessingDrawing" xmlns:w10="urn:schemas-microsoft-com:office:word" xmlns:w="http://schemas.openxmlformats.org/wordprocessingml/2006/main" xmlns:wne="http://schemas.microsoft.com/office/word/2006/wordml">
   <w:abstractNum w:abstractNumId="0">
     <w:nsid w:val="532E6265"/>
     <w:multiLevelType w:val="hybridMultilevel"/>
@@ -4465,7 +4324,7 @@
 </file>
 
 <file path=word/styles.xml><?xml version="1.0" encoding="utf-8"?>
-<w:styles xmlns:mc="http://schemas.openxmlformats.org/markup-compatibility/2006" xmlns:r="http://schemas.openxmlformats.org/officeDocument/2006/relationships" xmlns:w="http://schemas.openxmlformats.org/wordprocessingml/2006/main" xmlns:w14="http://schemas.microsoft.com/office/word/2010/wordml" xmlns:w15="http://schemas.microsoft.com/office/word/2012/wordml" mc:Ignorable="w14 w15">
+<w:styles xmlns:r="http://schemas.openxmlformats.org/officeDocument/2006/relationships" xmlns:w="http://schemas.openxmlformats.org/wordprocessingml/2006/main">
   <w:docDefaults>
     <w:rPrDefault>
       <w:rPr>
@@ -4478,389 +4337,144 @@
     </w:rPrDefault>
     <w:pPrDefault/>
   </w:docDefaults>
-  <w:latentStyles w:defLockedState="0" w:defUIPriority="99" w:defSemiHidden="0" w:defUnhideWhenUsed="0" w:defQFormat="0" w:count="382">
-    <w:lsdException w:name="Normal" w:uiPriority="0" w:qFormat="1"/>
-    <w:lsdException w:name="heading 1" w:uiPriority="9" w:qFormat="1"/>
-    <w:lsdException w:name="heading 2" w:semiHidden="1" w:uiPriority="9" w:unhideWhenUsed="1" w:qFormat="1"/>
-    <w:lsdException w:name="heading 3" w:semiHidden="1" w:uiPriority="9" w:unhideWhenUsed="1" w:qFormat="1"/>
-    <w:lsdException w:name="heading 4" w:semiHidden="1" w:uiPriority="9" w:unhideWhenUsed="1" w:qFormat="1"/>
-    <w:lsdException w:name="heading 5" w:semiHidden="1" w:uiPriority="9" w:unhideWhenUsed="1" w:qFormat="1"/>
-    <w:lsdException w:name="heading 6" w:semiHidden="1" w:uiPriority="9" w:unhideWhenUsed="1" w:qFormat="1"/>
-    <w:lsdException w:name="heading 7" w:semiHidden="1" w:uiPriority="9" w:unhideWhenUsed="1" w:qFormat="1"/>
-    <w:lsdException w:name="heading 8" w:semiHidden="1" w:uiPriority="9" w:unhideWhenUsed="1" w:qFormat="1"/>
-    <w:lsdException w:name="heading 9" w:semiHidden="1" w:uiPriority="9" w:unhideWhenUsed="1" w:qFormat="1"/>
-    <w:lsdException w:name="index 1" w:semiHidden="1" w:unhideWhenUsed="1"/>
-    <w:lsdException w:name="index 2" w:semiHidden="1" w:unhideWhenUsed="1"/>
-    <w:lsdException w:name="index 3" w:semiHidden="1" w:unhideWhenUsed="1"/>
-    <w:lsdException w:name="index 4" w:semiHidden="1" w:unhideWhenUsed="1"/>
-    <w:lsdException w:name="index 5" w:semiHidden="1" w:unhideWhenUsed="1"/>
-    <w:lsdException w:name="index 6" w:semiHidden="1" w:unhideWhenUsed="1"/>
-    <w:lsdException w:name="index 7" w:semiHidden="1" w:unhideWhenUsed="1"/>
-    <w:lsdException w:name="index 8" w:semiHidden="1" w:unhideWhenUsed="1"/>
-    <w:lsdException w:name="index 9" w:semiHidden="1" w:unhideWhenUsed="1"/>
-    <w:lsdException w:name="toc 1" w:semiHidden="1" w:uiPriority="39" w:unhideWhenUsed="1"/>
-    <w:lsdException w:name="toc 2" w:semiHidden="1" w:uiPriority="39" w:unhideWhenUsed="1"/>
-    <w:lsdException w:name="toc 3" w:semiHidden="1" w:uiPriority="39" w:unhideWhenUsed="1"/>
-    <w:lsdException w:name="toc 4" w:semiHidden="1" w:uiPriority="39" w:unhideWhenUsed="1"/>
-    <w:lsdException w:name="toc 5" w:semiHidden="1" w:uiPriority="39" w:unhideWhenUsed="1"/>
-    <w:lsdException w:name="toc 6" w:semiHidden="1" w:uiPriority="39" w:unhideWhenUsed="1"/>
-    <w:lsdException w:name="toc 7" w:semiHidden="1" w:uiPriority="39" w:unhideWhenUsed="1"/>
-    <w:lsdException w:name="toc 8" w:semiHidden="1" w:uiPriority="39" w:unhideWhenUsed="1"/>
-    <w:lsdException w:name="toc 9" w:semiHidden="1" w:uiPriority="39" w:unhideWhenUsed="1"/>
-    <w:lsdException w:name="Normal Indent" w:semiHidden="1" w:unhideWhenUsed="1"/>
-    <w:lsdException w:name="footnote text" w:semiHidden="1" w:unhideWhenUsed="1"/>
-    <w:lsdException w:name="annotation text" w:semiHidden="1" w:unhideWhenUsed="1"/>
-    <w:lsdException w:name="header" w:semiHidden="1" w:unhideWhenUsed="1"/>
-    <w:lsdException w:name="footer" w:semiHidden="1" w:unhideWhenUsed="1"/>
-    <w:lsdException w:name="index heading" w:semiHidden="1" w:unhideWhenUsed="1"/>
-    <w:lsdException w:name="caption" w:semiHidden="1" w:uiPriority="35" w:unhideWhenUsed="1" w:qFormat="1"/>
-    <w:lsdException w:name="table of figures" w:semiHidden="1" w:unhideWhenUsed="1"/>
-    <w:lsdException w:name="envelope address" w:semiHidden="1" w:unhideWhenUsed="1"/>
-    <w:lsdException w:name="envelope return" w:semiHidden="1" w:unhideWhenUsed="1"/>
-    <w:lsdException w:name="footnote reference" w:semiHidden="1" w:unhideWhenUsed="1"/>
-    <w:lsdException w:name="annotation reference" w:semiHidden="1" w:unhideWhenUsed="1"/>
-    <w:lsdException w:name="line number" w:semiHidden="1" w:unhideWhenUsed="1"/>
-    <w:lsdException w:name="page number" w:semiHidden="1" w:unhideWhenUsed="1"/>
-    <w:lsdException w:name="endnote reference" w:semiHidden="1" w:unhideWhenUsed="1"/>
-    <w:lsdException w:name="endnote text" w:semiHidden="1" w:unhideWhenUsed="1"/>
-    <w:lsdException w:name="table of authorities" w:semiHidden="1" w:unhideWhenUsed="1"/>
-    <w:lsdException w:name="macro" w:semiHidden="1" w:unhideWhenUsed="1"/>
-    <w:lsdException w:name="toa heading" w:semiHidden="1" w:unhideWhenUsed="1"/>
-    <w:lsdException w:name="List" w:semiHidden="1" w:unhideWhenUsed="1"/>
-    <w:lsdException w:name="List Bullet" w:semiHidden="1" w:unhideWhenUsed="1"/>
-    <w:lsdException w:name="List Number" w:semiHidden="1" w:unhideWhenUsed="1"/>
-    <w:lsdException w:name="List 2" w:semiHidden="1" w:unhideWhenUsed="1"/>
-    <w:lsdException w:name="List 3" w:semiHidden="1" w:unhideWhenUsed="1"/>
-    <w:lsdException w:name="List 4" w:semiHidden="1" w:unhideWhenUsed="1"/>
-    <w:lsdException w:name="List 5" w:semiHidden="1" w:unhideWhenUsed="1"/>
-    <w:lsdException w:name="List Bullet 2" w:semiHidden="1" w:unhideWhenUsed="1"/>
-    <w:lsdException w:name="List Bullet 3" w:semiHidden="1" w:unhideWhenUsed="1"/>
-    <w:lsdException w:name="List Bullet 4" w:semiHidden="1" w:unhideWhenUsed="1"/>
-    <w:lsdException w:name="List Bullet 5" w:semiHidden="1" w:unhideWhenUsed="1"/>
-    <w:lsdException w:name="List Number 2" w:semiHidden="1" w:unhideWhenUsed="1"/>
-    <w:lsdException w:name="List Number 3" w:semiHidden="1" w:unhideWhenUsed="1"/>
-    <w:lsdException w:name="List Number 4" w:semiHidden="1" w:unhideWhenUsed="1"/>
-    <w:lsdException w:name="List Number 5" w:semiHidden="1" w:unhideWhenUsed="1"/>
-    <w:lsdException w:name="Title" w:uiPriority="10" w:qFormat="1"/>
-    <w:lsdException w:name="Closing" w:semiHidden="1" w:unhideWhenUsed="1"/>
-    <w:lsdException w:name="Signature" w:semiHidden="1" w:unhideWhenUsed="1"/>
-    <w:lsdException w:name="Default Paragraph Font" w:semiHidden="1" w:uiPriority="1" w:unhideWhenUsed="1"/>
-    <w:lsdException w:name="Body Text" w:semiHidden="1" w:unhideWhenUsed="1"/>
-    <w:lsdException w:name="Body Text Indent" w:semiHidden="1" w:unhideWhenUsed="1"/>
-    <w:lsdException w:name="List Continue" w:semiHidden="1" w:unhideWhenUsed="1"/>
-    <w:lsdException w:name="List Continue 2" w:semiHidden="1" w:unhideWhenUsed="1"/>
-    <w:lsdException w:name="List Continue 3" w:semiHidden="1" w:unhideWhenUsed="1"/>
-    <w:lsdException w:name="List Continue 4" w:semiHidden="1" w:unhideWhenUsed="1"/>
-    <w:lsdException w:name="List Continue 5" w:semiHidden="1" w:unhideWhenUsed="1"/>
-    <w:lsdException w:name="Message Header" w:semiHidden="1" w:unhideWhenUsed="1"/>
-    <w:lsdException w:name="Subtitle" w:uiPriority="11" w:qFormat="1"/>
-    <w:lsdException w:name="Salutation" w:semiHidden="1" w:unhideWhenUsed="1"/>
-    <w:lsdException w:name="Date" w:semiHidden="1" w:unhideWhenUsed="1"/>
-    <w:lsdException w:name="Body Text First Indent" w:semiHidden="1" w:unhideWhenUsed="1"/>
-    <w:lsdException w:name="Body Text First Indent 2" w:semiHidden="1" w:unhideWhenUsed="1"/>
-    <w:lsdException w:name="Note Heading" w:semiHidden="1" w:unhideWhenUsed="1"/>
-    <w:lsdException w:name="Body Text 2" w:semiHidden="1" w:unhideWhenUsed="1"/>
-    <w:lsdException w:name="Body Text 3" w:semiHidden="1" w:unhideWhenUsed="1"/>
-    <w:lsdException w:name="Body Text Indent 2" w:semiHidden="1" w:unhideWhenUsed="1"/>
-    <w:lsdException w:name="Body Text Indent 3" w:semiHidden="1" w:unhideWhenUsed="1"/>
-    <w:lsdException w:name="Block Text" w:semiHidden="1" w:unhideWhenUsed="1"/>
-    <w:lsdException w:name="Hyperlink" w:semiHidden="1" w:unhideWhenUsed="1"/>
-    <w:lsdException w:name="FollowedHyperlink" w:semiHidden="1" w:unhideWhenUsed="1"/>
-    <w:lsdException w:name="Strong" w:uiPriority="22" w:qFormat="1"/>
-    <w:lsdException w:name="Emphasis" w:uiPriority="20" w:qFormat="1"/>
-    <w:lsdException w:name="Document Map" w:semiHidden="1" w:unhideWhenUsed="1"/>
-    <w:lsdException w:name="Plain Text" w:semiHidden="1" w:unhideWhenUsed="1"/>
-    <w:lsdException w:name="E-mail Signature" w:semiHidden="1" w:unhideWhenUsed="1"/>
-    <w:lsdException w:name="HTML Top of Form" w:semiHidden="1" w:unhideWhenUsed="1"/>
-    <w:lsdException w:name="HTML Bottom of Form" w:semiHidden="1" w:unhideWhenUsed="1"/>
-    <w:lsdException w:name="Normal (Web)" w:semiHidden="1" w:unhideWhenUsed="1"/>
-    <w:lsdException w:name="HTML Acronym" w:semiHidden="1" w:unhideWhenUsed="1"/>
-    <w:lsdException w:name="HTML Address" w:semiHidden="1" w:unhideWhenUsed="1"/>
-    <w:lsdException w:name="HTML Cite" w:semiHidden="1" w:unhideWhenUsed="1"/>
-    <w:lsdException w:name="HTML Code" w:semiHidden="1" w:unhideWhenUsed="1"/>
-    <w:lsdException w:name="HTML Definition" w:semiHidden="1" w:unhideWhenUsed="1"/>
-    <w:lsdException w:name="HTML Keyboard" w:semiHidden="1" w:unhideWhenUsed="1"/>
-    <w:lsdException w:name="HTML Preformatted" w:semiHidden="1" w:unhideWhenUsed="1"/>
-    <w:lsdException w:name="HTML Sample" w:semiHidden="1" w:unhideWhenUsed="1"/>
-    <w:lsdException w:name="HTML Typewriter" w:semiHidden="1" w:unhideWhenUsed="1"/>
-    <w:lsdException w:name="HTML Variable" w:semiHidden="1" w:unhideWhenUsed="1"/>
-    <w:lsdException w:name="Normal Table" w:semiHidden="1" w:unhideWhenUsed="1"/>
-    <w:lsdException w:name="annotation subject" w:semiHidden="1" w:unhideWhenUsed="1"/>
-    <w:lsdException w:name="No List" w:semiHidden="1" w:unhideWhenUsed="1"/>
-    <w:lsdException w:name="Outline List 1" w:semiHidden="1" w:unhideWhenUsed="1"/>
-    <w:lsdException w:name="Outline List 2" w:semiHidden="1" w:unhideWhenUsed="1"/>
-    <w:lsdException w:name="Outline List 3" w:semiHidden="1" w:unhideWhenUsed="1"/>
-    <w:lsdException w:name="Table Simple 1" w:semiHidden="1" w:unhideWhenUsed="1"/>
-    <w:lsdException w:name="Table Simple 2" w:semiHidden="1" w:unhideWhenUsed="1"/>
-    <w:lsdException w:name="Table Simple 3" w:semiHidden="1" w:unhideWhenUsed="1"/>
-    <w:lsdException w:name="Table Classic 1" w:semiHidden="1" w:unhideWhenUsed="1"/>
-    <w:lsdException w:name="Table Classic 2" w:semiHidden="1" w:unhideWhenUsed="1"/>
-    <w:lsdException w:name="Table Classic 3" w:semiHidden="1" w:unhideWhenUsed="1"/>
-    <w:lsdException w:name="Table Classic 4" w:semiHidden="1" w:unhideWhenUsed="1"/>
-    <w:lsdException w:name="Table Colorful 1" w:semiHidden="1" w:unhideWhenUsed="1"/>
-    <w:lsdException w:name="Table Colorful 2" w:semiHidden="1" w:unhideWhenUsed="1"/>
-    <w:lsdException w:name="Table Colorful 3" w:semiHidden="1" w:unhideWhenUsed="1"/>
-    <w:lsdException w:name="Table Columns 1" w:semiHidden="1" w:unhideWhenUsed="1"/>
-    <w:lsdException w:name="Table Columns 2" w:semiHidden="1" w:unhideWhenUsed="1"/>
-    <w:lsdException w:name="Table Columns 3" w:semiHidden="1" w:unhideWhenUsed="1"/>
-    <w:lsdException w:name="Table Columns 4" w:semiHidden="1" w:unhideWhenUsed="1"/>
-    <w:lsdException w:name="Table Columns 5" w:semiHidden="1" w:unhideWhenUsed="1"/>
-    <w:lsdException w:name="Table Grid 1" w:semiHidden="1" w:unhideWhenUsed="1"/>
-    <w:lsdException w:name="Table Grid 2" w:semiHidden="1" w:unhideWhenUsed="1"/>
-    <w:lsdException w:name="Table Grid 3" w:semiHidden="1" w:unhideWhenUsed="1"/>
-    <w:lsdException w:name="Table Grid 4" w:semiHidden="1" w:unhideWhenUsed="1"/>
-    <w:lsdException w:name="Table Grid 5" w:semiHidden="1" w:unhideWhenUsed="1"/>
-    <w:lsdException w:name="Table Grid 6" w:semiHidden="1" w:unhideWhenUsed="1"/>
-    <w:lsdException w:name="Table Grid 7" w:semiHidden="1" w:unhideWhenUsed="1"/>
-    <w:lsdException w:name="Table Grid 8" w:semiHidden="1" w:unhideWhenUsed="1"/>
-    <w:lsdException w:name="Table List 1" w:semiHidden="1" w:unhideWhenUsed="1"/>
-    <w:lsdException w:name="Table List 2" w:semiHidden="1" w:unhideWhenUsed="1"/>
-    <w:lsdException w:name="Table List 3" w:semiHidden="1" w:unhideWhenUsed="1"/>
-    <w:lsdException w:name="Table List 4" w:semiHidden="1" w:unhideWhenUsed="1"/>
-    <w:lsdException w:name="Table List 5" w:semiHidden="1" w:unhideWhenUsed="1"/>
-    <w:lsdException w:name="Table List 6" w:semiHidden="1" w:unhideWhenUsed="1"/>
-    <w:lsdException w:name="Table List 7" w:semiHidden="1" w:unhideWhenUsed="1"/>
-    <w:lsdException w:name="Table List 8" w:semiHidden="1" w:unhideWhenUsed="1"/>
-    <w:lsdException w:name="Table 3D effects 1" w:semiHidden="1" w:unhideWhenUsed="1"/>
-    <w:lsdException w:name="Table 3D effects 2" w:semiHidden="1" w:unhideWhenUsed="1"/>
-    <w:lsdException w:name="Table 3D effects 3" w:semiHidden="1" w:unhideWhenUsed="1"/>
-    <w:lsdException w:name="Table Contemporary" w:semiHidden="1" w:unhideWhenUsed="1"/>
-    <w:lsdException w:name="Table Elegant" w:semiHidden="1" w:unhideWhenUsed="1"/>
-    <w:lsdException w:name="Table Professional" w:semiHidden="1" w:unhideWhenUsed="1"/>
-    <w:lsdException w:name="Table Subtle 1" w:semiHidden="1" w:unhideWhenUsed="1"/>
-    <w:lsdException w:name="Table Subtle 2" w:semiHidden="1" w:unhideWhenUsed="1"/>
-    <w:lsdException w:name="Table Web 1" w:semiHidden="1" w:unhideWhenUsed="1"/>
-    <w:lsdException w:name="Table Web 2" w:semiHidden="1" w:unhideWhenUsed="1"/>
-    <w:lsdException w:name="Table Web 3" w:semiHidden="1" w:unhideWhenUsed="1"/>
-    <w:lsdException w:name="Balloon Text" w:semiHidden="1" w:unhideWhenUsed="1"/>
-    <w:lsdException w:name="Table Grid" w:uiPriority="59"/>
-    <w:lsdException w:name="Table Theme" w:semiHidden="1" w:unhideWhenUsed="1"/>
-    <w:lsdException w:name="Note Level 1" w:semiHidden="1" w:unhideWhenUsed="1"/>
-    <w:lsdException w:name="Note Level 2" w:semiHidden="1" w:unhideWhenUsed="1"/>
-    <w:lsdException w:name="Note Level 3" w:semiHidden="1" w:unhideWhenUsed="1"/>
-    <w:lsdException w:name="Note Level 4" w:semiHidden="1" w:unhideWhenUsed="1"/>
-    <w:lsdException w:name="Note Level 5" w:semiHidden="1" w:unhideWhenUsed="1"/>
-    <w:lsdException w:name="Note Level 6" w:semiHidden="1" w:unhideWhenUsed="1"/>
-    <w:lsdException w:name="Note Level 7" w:semiHidden="1" w:unhideWhenUsed="1"/>
-    <w:lsdException w:name="Note Level 8" w:semiHidden="1" w:unhideWhenUsed="1"/>
-    <w:lsdException w:name="Note Level 9" w:semiHidden="1" w:unhideWhenUsed="1"/>
-    <w:lsdException w:name="Placeholder Text" w:semiHidden="1"/>
-    <w:lsdException w:name="No Spacing" w:uiPriority="1" w:qFormat="1"/>
-    <w:lsdException w:name="Light Shading" w:uiPriority="60"/>
-    <w:lsdException w:name="Light List" w:uiPriority="61"/>
-    <w:lsdException w:name="Light Grid" w:uiPriority="62"/>
-    <w:lsdException w:name="Medium Shading 1" w:uiPriority="63"/>
-    <w:lsdException w:name="Medium Shading 2" w:uiPriority="64"/>
-    <w:lsdException w:name="Medium List 1" w:uiPriority="65"/>
-    <w:lsdException w:name="Medium List 2" w:uiPriority="66"/>
-    <w:lsdException w:name="Medium Grid 1" w:uiPriority="67"/>
-    <w:lsdException w:name="Medium Grid 2" w:uiPriority="68"/>
-    <w:lsdException w:name="Medium Grid 3" w:uiPriority="69"/>
-    <w:lsdException w:name="Dark List" w:uiPriority="70"/>
-    <w:lsdException w:name="Colorful Shading" w:uiPriority="71"/>
-    <w:lsdException w:name="Colorful List" w:uiPriority="72"/>
-    <w:lsdException w:name="Colorful Grid" w:uiPriority="73"/>
-    <w:lsdException w:name="Light Shading Accent 1" w:uiPriority="60"/>
-    <w:lsdException w:name="Light List Accent 1" w:uiPriority="61"/>
-    <w:lsdException w:name="Light Grid Accent 1" w:uiPriority="62"/>
-    <w:lsdException w:name="Medium Shading 1 Accent 1" w:uiPriority="63"/>
-    <w:lsdException w:name="Medium Shading 2 Accent 1" w:uiPriority="64"/>
-    <w:lsdException w:name="Medium List 1 Accent 1" w:uiPriority="65"/>
-    <w:lsdException w:name="Revision" w:semiHidden="1"/>
-    <w:lsdException w:name="List Paragraph" w:uiPriority="34" w:qFormat="1"/>
-    <w:lsdException w:name="Quote" w:uiPriority="29" w:qFormat="1"/>
-    <w:lsdException w:name="Intense Quote" w:uiPriority="30" w:qFormat="1"/>
-    <w:lsdException w:name="Medium List 2 Accent 1" w:uiPriority="66"/>
-    <w:lsdException w:name="Medium Grid 1 Accent 1" w:uiPriority="67"/>
-    <w:lsdException w:name="Medium Grid 2 Accent 1" w:uiPriority="68"/>
-    <w:lsdException w:name="Medium Grid 3 Accent 1" w:uiPriority="69"/>
-    <w:lsdException w:name="Dark List Accent 1" w:uiPriority="70"/>
-    <w:lsdException w:name="Colorful Shading Accent 1" w:uiPriority="71"/>
-    <w:lsdException w:name="Colorful List Accent 1" w:uiPriority="72"/>
-    <w:lsdException w:name="Colorful Grid Accent 1" w:uiPriority="73"/>
-    <w:lsdException w:name="Light Shading Accent 2" w:uiPriority="60"/>
-    <w:lsdException w:name="Light List Accent 2" w:uiPriority="61"/>
-    <w:lsdException w:name="Light Grid Accent 2" w:uiPriority="62"/>
-    <w:lsdException w:name="Medium Shading 1 Accent 2" w:uiPriority="63"/>
-    <w:lsdException w:name="Medium Shading 2 Accent 2" w:uiPriority="64"/>
-    <w:lsdException w:name="Medium List 1 Accent 2" w:uiPriority="65"/>
-    <w:lsdException w:name="Medium List 2 Accent 2" w:uiPriority="66"/>
-    <w:lsdException w:name="Medium Grid 1 Accent 2" w:uiPriority="67"/>
-    <w:lsdException w:name="Medium Grid 2 Accent 2" w:uiPriority="68"/>
-    <w:lsdException w:name="Medium Grid 3 Accent 2" w:uiPriority="69"/>
-    <w:lsdException w:name="Dark List Accent 2" w:uiPriority="70"/>
-    <w:lsdException w:name="Colorful Shading Accent 2" w:uiPriority="71"/>
-    <w:lsdException w:name="Colorful List Accent 2" w:uiPriority="72"/>
-    <w:lsdException w:name="Colorful Grid Accent 2" w:uiPriority="73"/>
-    <w:lsdException w:name="Light Shading Accent 3" w:uiPriority="60"/>
-    <w:lsdException w:name="Light List Accent 3" w:uiPriority="61"/>
-    <w:lsdException w:name="Light Grid Accent 3" w:uiPriority="62"/>
-    <w:lsdException w:name="Medium Shading 1 Accent 3" w:uiPriority="63"/>
-    <w:lsdException w:name="Medium Shading 2 Accent 3" w:uiPriority="64"/>
-    <w:lsdException w:name="Medium List 1 Accent 3" w:uiPriority="65"/>
-    <w:lsdException w:name="Medium List 2 Accent 3" w:uiPriority="66"/>
-    <w:lsdException w:name="Medium Grid 1 Accent 3" w:uiPriority="67"/>
-    <w:lsdException w:name="Medium Grid 2 Accent 3" w:uiPriority="68"/>
-    <w:lsdException w:name="Medium Grid 3 Accent 3" w:uiPriority="69"/>
-    <w:lsdException w:name="Dark List Accent 3" w:uiPriority="70"/>
-    <w:lsdException w:name="Colorful Shading Accent 3" w:uiPriority="71"/>
-    <w:lsdException w:name="Colorful List Accent 3" w:uiPriority="72"/>
-    <w:lsdException w:name="Colorful Grid Accent 3" w:uiPriority="73"/>
-    <w:lsdException w:name="Light Shading Accent 4" w:uiPriority="60"/>
-    <w:lsdException w:name="Light List Accent 4" w:uiPriority="61"/>
-    <w:lsdException w:name="Light Grid Accent 4" w:uiPriority="62"/>
-    <w:lsdException w:name="Medium Shading 1 Accent 4" w:uiPriority="63"/>
-    <w:lsdException w:name="Medium Shading 2 Accent 4" w:uiPriority="64"/>
-    <w:lsdException w:name="Medium List 1 Accent 4" w:uiPriority="65"/>
-    <w:lsdException w:name="Medium List 2 Accent 4" w:uiPriority="66"/>
-    <w:lsdException w:name="Medium Grid 1 Accent 4" w:uiPriority="67"/>
-    <w:lsdException w:name="Medium Grid 2 Accent 4" w:uiPriority="68"/>
-    <w:lsdException w:name="Medium Grid 3 Accent 4" w:uiPriority="69"/>
-    <w:lsdException w:name="Dark List Accent 4" w:uiPriority="70"/>
-    <w:lsdException w:name="Colorful Shading Accent 4" w:uiPriority="71"/>
-    <w:lsdException w:name="Colorful List Accent 4" w:uiPriority="72"/>
-    <w:lsdException w:name="Colorful Grid Accent 4" w:uiPriority="73"/>
-    <w:lsdException w:name="Light Shading Accent 5" w:uiPriority="60"/>
-    <w:lsdException w:name="Light List Accent 5" w:uiPriority="61"/>
-    <w:lsdException w:name="Light Grid Accent 5" w:uiPriority="62"/>
-    <w:lsdException w:name="Medium Shading 1 Accent 5" w:uiPriority="63"/>
-    <w:lsdException w:name="Medium Shading 2 Accent 5" w:uiPriority="64"/>
-    <w:lsdException w:name="Medium List 1 Accent 5" w:uiPriority="65"/>
-    <w:lsdException w:name="Medium List 2 Accent 5" w:uiPriority="66"/>
-    <w:lsdException w:name="Medium Grid 1 Accent 5" w:uiPriority="67"/>
-    <w:lsdException w:name="Medium Grid 2 Accent 5" w:uiPriority="68"/>
-    <w:lsdException w:name="Medium Grid 3 Accent 5" w:uiPriority="69"/>
-    <w:lsdException w:name="Dark List Accent 5" w:uiPriority="70"/>
-    <w:lsdException w:name="Colorful Shading Accent 5" w:uiPriority="71"/>
-    <w:lsdException w:name="Colorful List Accent 5" w:uiPriority="72"/>
-    <w:lsdException w:name="Colorful Grid Accent 5" w:uiPriority="73"/>
-    <w:lsdException w:name="Light Shading Accent 6" w:uiPriority="60"/>
-    <w:lsdException w:name="Light List Accent 6" w:uiPriority="61"/>
-    <w:lsdException w:name="Light Grid Accent 6" w:uiPriority="62"/>
-    <w:lsdException w:name="Medium Shading 1 Accent 6" w:uiPriority="63"/>
-    <w:lsdException w:name="Medium Shading 2 Accent 6" w:uiPriority="64"/>
-    <w:lsdException w:name="Medium List 1 Accent 6" w:uiPriority="65"/>
-    <w:lsdException w:name="Medium List 2 Accent 6" w:uiPriority="66"/>
-    <w:lsdException w:name="Medium Grid 1 Accent 6" w:uiPriority="67"/>
-    <w:lsdException w:name="Medium Grid 2 Accent 6" w:uiPriority="68"/>
-    <w:lsdException w:name="Medium Grid 3 Accent 6" w:uiPriority="69"/>
-    <w:lsdException w:name="Dark List Accent 6" w:uiPriority="70"/>
-    <w:lsdException w:name="Colorful Shading Accent 6" w:uiPriority="71"/>
-    <w:lsdException w:name="Colorful List Accent 6" w:uiPriority="72"/>
-    <w:lsdException w:name="Colorful Grid Accent 6" w:uiPriority="73"/>
-    <w:lsdException w:name="Subtle Emphasis" w:uiPriority="19" w:qFormat="1"/>
-    <w:lsdException w:name="Intense Emphasis" w:uiPriority="21" w:qFormat="1"/>
-    <w:lsdException w:name="Subtle Reference" w:uiPriority="31" w:qFormat="1"/>
-    <w:lsdException w:name="Intense Reference" w:uiPriority="32" w:qFormat="1"/>
-    <w:lsdException w:name="Book Title" w:uiPriority="33" w:qFormat="1"/>
-    <w:lsdException w:name="Bibliography" w:semiHidden="1" w:uiPriority="37" w:unhideWhenUsed="1"/>
-    <w:lsdException w:name="TOC Heading" w:semiHidden="1" w:uiPriority="39" w:unhideWhenUsed="1" w:qFormat="1"/>
-    <w:lsdException w:name="Plain Table 1" w:uiPriority="41"/>
-    <w:lsdException w:name="Plain Table 2" w:uiPriority="42"/>
-    <w:lsdException w:name="Plain Table 3" w:uiPriority="43"/>
-    <w:lsdException w:name="Plain Table 4" w:uiPriority="44"/>
-    <w:lsdException w:name="Plain Table 5" w:uiPriority="45"/>
-    <w:lsdException w:name="Grid Table Light" w:uiPriority="40"/>
-    <w:lsdException w:name="Grid Table 1 Light" w:uiPriority="46"/>
-    <w:lsdException w:name="Grid Table 2" w:uiPriority="47"/>
-    <w:lsdException w:name="Grid Table 3" w:uiPriority="48"/>
-    <w:lsdException w:name="Grid Table 4" w:uiPriority="49"/>
-    <w:lsdException w:name="Grid Table 5 Dark" w:uiPriority="50"/>
-    <w:lsdException w:name="Grid Table 6 Colorful" w:uiPriority="51"/>
-    <w:lsdException w:name="Grid Table 7 Colorful" w:uiPriority="52"/>
-    <w:lsdException w:name="Grid Table 1 Light Accent 1" w:uiPriority="46"/>
-    <w:lsdException w:name="Grid Table 2 Accent 1" w:uiPriority="47"/>
-    <w:lsdException w:name="Grid Table 3 Accent 1" w:uiPriority="48"/>
-    <w:lsdException w:name="Grid Table 4 Accent 1" w:uiPriority="49"/>
-    <w:lsdException w:name="Grid Table 5 Dark Accent 1" w:uiPriority="50"/>
-    <w:lsdException w:name="Grid Table 6 Colorful Accent 1" w:uiPriority="51"/>
-    <w:lsdException w:name="Grid Table 7 Colorful Accent 1" w:uiPriority="52"/>
-    <w:lsdException w:name="Grid Table 1 Light Accent 2" w:uiPriority="46"/>
-    <w:lsdException w:name="Grid Table 2 Accent 2" w:uiPriority="47"/>
-    <w:lsdException w:name="Grid Table 3 Accent 2" w:uiPriority="48"/>
-    <w:lsdException w:name="Grid Table 4 Accent 2" w:uiPriority="49"/>
-    <w:lsdException w:name="Grid Table 5 Dark Accent 2" w:uiPriority="50"/>
-    <w:lsdException w:name="Grid Table 6 Colorful Accent 2" w:uiPriority="51"/>
-    <w:lsdException w:name="Grid Table 7 Colorful Accent 2" w:uiPriority="52"/>
-    <w:lsdException w:name="Grid Table 1 Light Accent 3" w:uiPriority="46"/>
-    <w:lsdException w:name="Grid Table 2 Accent 3" w:uiPriority="47"/>
-    <w:lsdException w:name="Grid Table 3 Accent 3" w:uiPriority="48"/>
-    <w:lsdException w:name="Grid Table 4 Accent 3" w:uiPriority="49"/>
-    <w:lsdException w:name="Grid Table 5 Dark Accent 3" w:uiPriority="50"/>
-    <w:lsdException w:name="Grid Table 6 Colorful Accent 3" w:uiPriority="51"/>
-    <w:lsdException w:name="Grid Table 7 Colorful Accent 3" w:uiPriority="52"/>
-    <w:lsdException w:name="Grid Table 1 Light Accent 4" w:uiPriority="46"/>
-    <w:lsdException w:name="Grid Table 2 Accent 4" w:uiPriority="47"/>
-    <w:lsdException w:name="Grid Table 3 Accent 4" w:uiPriority="48"/>
-    <w:lsdException w:name="Grid Table 4 Accent 4" w:uiPriority="49"/>
-    <w:lsdException w:name="Grid Table 5 Dark Accent 4" w:uiPriority="50"/>
-    <w:lsdException w:name="Grid Table 6 Colorful Accent 4" w:uiPriority="51"/>
-    <w:lsdException w:name="Grid Table 7 Colorful Accent 4" w:uiPriority="52"/>
-    <w:lsdException w:name="Grid Table 1 Light Accent 5" w:uiPriority="46"/>
-    <w:lsdException w:name="Grid Table 2 Accent 5" w:uiPriority="47"/>
-    <w:lsdException w:name="Grid Table 3 Accent 5" w:uiPriority="48"/>
-    <w:lsdException w:name="Grid Table 4 Accent 5" w:uiPriority="49"/>
-    <w:lsdException w:name="Grid Table 5 Dark Accent 5" w:uiPriority="50"/>
-    <w:lsdException w:name="Grid Table 6 Colorful Accent 5" w:uiPriority="51"/>
-    <w:lsdException w:name="Grid Table 7 Colorful Accent 5" w:uiPriority="52"/>
-    <w:lsdException w:name="Grid Table 1 Light Accent 6" w:uiPriority="46"/>
-    <w:lsdException w:name="Grid Table 2 Accent 6" w:uiPriority="47"/>
-    <w:lsdException w:name="Grid Table 3 Accent 6" w:uiPriority="48"/>
-    <w:lsdException w:name="Grid Table 4 Accent 6" w:uiPriority="49"/>
-    <w:lsdException w:name="Grid Table 5 Dark Accent 6" w:uiPriority="50"/>
-    <w:lsdException w:name="Grid Table 6 Colorful Accent 6" w:uiPriority="51"/>
-    <w:lsdException w:name="Grid Table 7 Colorful Accent 6" w:uiPriority="52"/>
-    <w:lsdException w:name="List Table 1 Light" w:uiPriority="46"/>
-    <w:lsdException w:name="List Table 2" w:uiPriority="47"/>
-    <w:lsdException w:name="List Table 3" w:uiPriority="48"/>
-    <w:lsdException w:name="List Table 4" w:uiPriority="49"/>
-    <w:lsdException w:name="List Table 5 Dark" w:uiPriority="50"/>
-    <w:lsdException w:name="List Table 6 Colorful" w:uiPriority="51"/>
-    <w:lsdException w:name="List Table 7 Colorful" w:uiPriority="52"/>
-    <w:lsdException w:name="List Table 1 Light Accent 1" w:uiPriority="46"/>
-    <w:lsdException w:name="List Table 2 Accent 1" w:uiPriority="47"/>
-    <w:lsdException w:name="List Table 3 Accent 1" w:uiPriority="48"/>
-    <w:lsdException w:name="List Table 4 Accent 1" w:uiPriority="49"/>
-    <w:lsdException w:name="List Table 5 Dark Accent 1" w:uiPriority="50"/>
-    <w:lsdException w:name="List Table 6 Colorful Accent 1" w:uiPriority="51"/>
-    <w:lsdException w:name="List Table 7 Colorful Accent 1" w:uiPriority="52"/>
-    <w:lsdException w:name="List Table 1 Light Accent 2" w:uiPriority="46"/>
-    <w:lsdException w:name="List Table 2 Accent 2" w:uiPriority="47"/>
-    <w:lsdException w:name="List Table 3 Accent 2" w:uiPriority="48"/>
-    <w:lsdException w:name="List Table 4 Accent 2" w:uiPriority="49"/>
-    <w:lsdException w:name="List Table 5 Dark Accent 2" w:uiPriority="50"/>
-    <w:lsdException w:name="List Table 6 Colorful Accent 2" w:uiPriority="51"/>
-    <w:lsdException w:name="List Table 7 Colorful Accent 2" w:uiPriority="52"/>
-    <w:lsdException w:name="List Table 1 Light Accent 3" w:uiPriority="46"/>
-    <w:lsdException w:name="List Table 2 Accent 3" w:uiPriority="47"/>
-    <w:lsdException w:name="List Table 3 Accent 3" w:uiPriority="48"/>
-    <w:lsdException w:name="List Table 4 Accent 3" w:uiPriority="49"/>
-    <w:lsdException w:name="List Table 5 Dark Accent 3" w:uiPriority="50"/>
-    <w:lsdException w:name="List Table 6 Colorful Accent 3" w:uiPriority="51"/>
-    <w:lsdException w:name="List Table 7 Colorful Accent 3" w:uiPriority="52"/>
-    <w:lsdException w:name="List Table 1 Light Accent 4" w:uiPriority="46"/>
-    <w:lsdException w:name="List Table 2 Accent 4" w:uiPriority="47"/>
-    <w:lsdException w:name="List Table 3 Accent 4" w:uiPriority="48"/>
-    <w:lsdException w:name="List Table 4 Accent 4" w:uiPriority="49"/>
-    <w:lsdException w:name="List Table 5 Dark Accent 4" w:uiPriority="50"/>
-    <w:lsdException w:name="List Table 6 Colorful Accent 4" w:uiPriority="51"/>
-    <w:lsdException w:name="List Table 7 Colorful Accent 4" w:uiPriority="52"/>
-    <w:lsdException w:name="List Table 1 Light Accent 5" w:uiPriority="46"/>
-    <w:lsdException w:name="List Table 2 Accent 5" w:uiPriority="47"/>
-    <w:lsdException w:name="List Table 3 Accent 5" w:uiPriority="48"/>
-    <w:lsdException w:name="List Table 4 Accent 5" w:uiPriority="49"/>
-    <w:lsdException w:name="List Table 5 Dark Accent 5" w:uiPriority="50"/>
-    <w:lsdException w:name="List Table 6 Colorful Accent 5" w:uiPriority="51"/>
-    <w:lsdException w:name="List Table 7 Colorful Accent 5" w:uiPriority="52"/>
-    <w:lsdException w:name="List Table 1 Light Accent 6" w:uiPriority="46"/>
-    <w:lsdException w:name="List Table 2 Accent 6" w:uiPriority="47"/>
-    <w:lsdException w:name="List Table 3 Accent 6" w:uiPriority="48"/>
-    <w:lsdException w:name="List Table 4 Accent 6" w:uiPriority="49"/>
-    <w:lsdException w:name="List Table 5 Dark Accent 6" w:uiPriority="50"/>
-    <w:lsdException w:name="List Table 6 Colorful Accent 6" w:uiPriority="51"/>
-    <w:lsdException w:name="List Table 7 Colorful Accent 6" w:uiPriority="52"/>
-    <w:lsdException w:name="Mention" w:semiHidden="1" w:unhideWhenUsed="1"/>
-    <w:lsdException w:name="Smart Hyperlink" w:semiHidden="1" w:unhideWhenUsed="1"/>
+  <w:latentStyles w:defLockedState="0" w:defUIPriority="99" w:defSemiHidden="1" w:defUnhideWhenUsed="1" w:defQFormat="0" w:count="267">
+    <w:lsdException w:name="Normal" w:semiHidden="0" w:uiPriority="0" w:unhideWhenUsed="0" w:qFormat="1"/>
+    <w:lsdException w:name="heading 1" w:semiHidden="0" w:uiPriority="9" w:unhideWhenUsed="0" w:qFormat="1"/>
+    <w:lsdException w:name="heading 2" w:uiPriority="9" w:qFormat="1"/>
+    <w:lsdException w:name="heading 3" w:uiPriority="9" w:qFormat="1"/>
+    <w:lsdException w:name="heading 4" w:uiPriority="9" w:qFormat="1"/>
+    <w:lsdException w:name="heading 5" w:uiPriority="9" w:qFormat="1"/>
+    <w:lsdException w:name="heading 6" w:uiPriority="9" w:qFormat="1"/>
+    <w:lsdException w:name="heading 7" w:uiPriority="9" w:qFormat="1"/>
+    <w:lsdException w:name="heading 8" w:uiPriority="9" w:qFormat="1"/>
+    <w:lsdException w:name="heading 9" w:uiPriority="9" w:qFormat="1"/>
+    <w:lsdException w:name="toc 1" w:uiPriority="39"/>
+    <w:lsdException w:name="toc 2" w:uiPriority="39"/>
+    <w:lsdException w:name="toc 3" w:uiPriority="39"/>
+    <w:lsdException w:name="toc 4" w:uiPriority="39"/>
+    <w:lsdException w:name="toc 5" w:uiPriority="39"/>
+    <w:lsdException w:name="toc 6" w:uiPriority="39"/>
+    <w:lsdException w:name="toc 7" w:uiPriority="39"/>
+    <w:lsdException w:name="toc 8" w:uiPriority="39"/>
+    <w:lsdException w:name="toc 9" w:uiPriority="39"/>
+    <w:lsdException w:name="caption" w:uiPriority="35" w:qFormat="1"/>
+    <w:lsdException w:name="Title" w:semiHidden="0" w:uiPriority="10" w:unhideWhenUsed="0" w:qFormat="1"/>
+    <w:lsdException w:name="Default Paragraph Font" w:uiPriority="1"/>
+    <w:lsdException w:name="Subtitle" w:semiHidden="0" w:uiPriority="11" w:unhideWhenUsed="0" w:qFormat="1"/>
+    <w:lsdException w:name="Strong" w:semiHidden="0" w:uiPriority="22" w:unhideWhenUsed="0" w:qFormat="1"/>
+    <w:lsdException w:name="Emphasis" w:semiHidden="0" w:uiPriority="20" w:unhideWhenUsed="0" w:qFormat="1"/>
+    <w:lsdException w:name="Table Grid" w:semiHidden="0" w:uiPriority="59" w:unhideWhenUsed="0"/>
+    <w:lsdException w:name="Placeholder Text" w:unhideWhenUsed="0"/>
+    <w:lsdException w:name="No Spacing" w:semiHidden="0" w:uiPriority="1" w:unhideWhenUsed="0" w:qFormat="1"/>
+    <w:lsdException w:name="Light Shading" w:semiHidden="0" w:uiPriority="60" w:unhideWhenUsed="0"/>
+    <w:lsdException w:name="Light List" w:semiHidden="0" w:uiPriority="61" w:unhideWhenUsed="0"/>
+    <w:lsdException w:name="Light Grid" w:semiHidden="0" w:uiPriority="62" w:unhideWhenUsed="0"/>
+    <w:lsdException w:name="Medium Shading 1" w:semiHidden="0" w:uiPriority="63" w:unhideWhenUsed="0"/>
+    <w:lsdException w:name="Medium Shading 2" w:semiHidden="0" w:uiPriority="64" w:unhideWhenUsed="0"/>
+    <w:lsdException w:name="Medium List 1" w:semiHidden="0" w:uiPriority="65" w:unhideWhenUsed="0"/>
+    <w:lsdException w:name="Medium List 2" w:semiHidden="0" w:uiPriority="66" w:unhideWhenUsed="0"/>
+    <w:lsdException w:name="Medium Grid 1" w:semiHidden="0" w:uiPriority="67" w:unhideWhenUsed="0"/>
+    <w:lsdException w:name="Medium Grid 2" w:semiHidden="0" w:uiPriority="68" w:unhideWhenUsed="0"/>
+    <w:lsdException w:name="Medium Grid 3" w:semiHidden="0" w:uiPriority="69" w:unhideWhenUsed="0"/>
+    <w:lsdException w:name="Dark List" w:semiHidden="0" w:uiPriority="70" w:unhideWhenUsed="0"/>
+    <w:lsdException w:name="Colorful Shading" w:semiHidden="0" w:uiPriority="71" w:unhideWhenUsed="0"/>
+    <w:lsdException w:name="Colorful List" w:semiHidden="0" w:uiPriority="72" w:unhideWhenUsed="0"/>
+    <w:lsdException w:name="Colorful Grid" w:semiHidden="0" w:uiPriority="73" w:unhideWhenUsed="0"/>
+    <w:lsdException w:name="Light Shading Accent 1" w:semiHidden="0" w:uiPriority="60" w:unhideWhenUsed="0"/>
+    <w:lsdException w:name="Light List Accent 1" w:semiHidden="0" w:uiPriority="61" w:unhideWhenUsed="0"/>
+    <w:lsdException w:name="Light Grid Accent 1" w:semiHidden="0" w:uiPriority="62" w:unhideWhenUsed="0"/>
+    <w:lsdException w:name="Medium Shading 1 Accent 1" w:semiHidden="0" w:uiPriority="63" w:unhideWhenUsed="0"/>
+    <w:lsdException w:name="Medium Shading 2 Accent 1" w:semiHidden="0" w:uiPriority="64" w:unhideWhenUsed="0"/>
+    <w:lsdException w:name="Medium List 1 Accent 1" w:semiHidden="0" w:uiPriority="65" w:unhideWhenUsed="0"/>
+    <w:lsdException w:name="Revision" w:unhideWhenUsed="0"/>
+    <w:lsdException w:name="List Paragraph" w:semiHidden="0" w:uiPriority="34" w:unhideWhenUsed="0" w:qFormat="1"/>
+    <w:lsdException w:name="Quote" w:semiHidden="0" w:uiPriority="29" w:unhideWhenUsed="0" w:qFormat="1"/>
+    <w:lsdException w:name="Intense Quote" w:semiHidden="0" w:uiPriority="30" w:unhideWhenUsed="0" w:qFormat="1"/>
+    <w:lsdException w:name="Medium List 2 Accent 1" w:semiHidden="0" w:uiPriority="66" w:unhideWhenUsed="0"/>
+    <w:lsdException w:name="Medium Grid 1 Accent 1" w:semiHidden="0" w:uiPriority="67" w:unhideWhenUsed="0"/>
+    <w:lsdException w:name="Medium Grid 2 Accent 1" w:semiHidden="0" w:uiPriority="68" w:unhideWhenUsed="0"/>
+    <w:lsdException w:name="Medium Grid 3 Accent 1" w:semiHidden="0" w:uiPriority="69" w:unhideWhenUsed="0"/>
+    <w:lsdException w:name="Dark List Accent 1" w:semiHidden="0" w:uiPriority="70" w:unhideWhenUsed="0"/>
+    <w:lsdException w:name="Colorful Shading Accent 1" w:semiHidden="0" w:uiPriority="71" w:unhideWhenUsed="0"/>
+    <w:lsdException w:name="Colorful List Accent 1" w:semiHidden="0" w:uiPriority="72" w:unhideWhenUsed="0"/>
+    <w:lsdException w:name="Colorful Grid Accent 1" w:semiHidden="0" w:uiPriority="73" w:unhideWhenUsed="0"/>
+    <w:lsdException w:name="Light Shading Accent 2" w:semiHidden="0" w:uiPriority="60" w:unhideWhenUsed="0"/>
+    <w:lsdException w:name="Light List Accent 2" w:semiHidden="0" w:uiPriority="61" w:unhideWhenUsed="0"/>
+    <w:lsdException w:name="Light Grid Accent 2" w:semiHidden="0" w:uiPriority="62" w:unhideWhenUsed="0"/>
+    <w:lsdException w:name="Medium Shading 1 Accent 2" w:semiHidden="0" w:uiPriority="63" w:unhideWhenUsed="0"/>
+    <w:lsdException w:name="Medium Shading 2 Accent 2" w:semiHidden="0" w:uiPriority="64" w:unhideWhenUsed="0"/>
+    <w:lsdException w:name="Medium List 1 Accent 2" w:semiHidden="0" w:uiPriority="65" w:unhideWhenUsed="0"/>
+    <w:lsdException w:name="Medium List 2 Accent 2" w:semiHidden="0" w:uiPriority="66" w:unhideWhenUsed="0"/>
+    <w:lsdException w:name="Medium Grid 1 Accent 2" w:semiHidden="0" w:uiPriority="67" w:unhideWhenUsed="0"/>
+    <w:lsdException w:name="Medium Grid 2 Accent 2" w:semiHidden="0" w:uiPriority="68" w:unhideWhenUsed="0"/>
+    <w:lsdException w:name="Medium Grid 3 Accent 2" w:semiHidden="0" w:uiPriority="69" w:unhideWhenUsed="0"/>
+    <w:lsdException w:name="Dark List Accent 2" w:semiHidden="0" w:uiPriority="70" w:unhideWhenUsed="0"/>
+    <w:lsdException w:name="Colorful Shading Accent 2" w:semiHidden="0" w:uiPriority="71" w:unhideWhenUsed="0"/>
+    <w:lsdException w:name="Colorful List Accent 2" w:semiHidden="0" w:uiPriority="72" w:unhideWhenUsed="0"/>
+    <w:lsdException w:name="Colorful Grid Accent 2" w:semiHidden="0" w:uiPriority="73" w:unhideWhenUsed="0"/>
+    <w:lsdException w:name="Light Shading Accent 3" w:semiHidden="0" w:uiPriority="60" w:unhideWhenUsed="0"/>
+    <w:lsdException w:name="Light List Accent 3" w:semiHidden="0" w:uiPriority="61" w:unhideWhenUsed="0"/>
+    <w:lsdException w:name="Light Grid Accent 3" w:semiHidden="0" w:uiPriority="62" w:unhideWhenUsed="0"/>
+    <w:lsdException w:name="Medium Shading 1 Accent 3" w:semiHidden="0" w:uiPriority="63" w:unhideWhenUsed="0"/>
+    <w:lsdException w:name="Medium Shading 2 Accent 3" w:semiHidden="0" w:uiPriority="64" w:unhideWhenUsed="0"/>
+    <w:lsdException w:name="Medium List 1 Accent 3" w:semiHidden="0" w:uiPriority="65" w:unhideWhenUsed="0"/>
+    <w:lsdException w:name="Medium List 2 Accent 3" w:semiHidden="0" w:uiPriority="66" w:unhideWhenUsed="0"/>
+    <w:lsdException w:name="Medium Grid 1 Accent 3" w:semiHidden="0" w:uiPriority="67" w:unhideWhenUsed="0"/>
+    <w:lsdException w:name="Medium Grid 2 Accent 3" w:semiHidden="0" w:uiPriority="68" w:unhideWhenUsed="0"/>
+    <w:lsdException w:name="Medium Grid 3 Accent 3" w:semiHidden="0" w:uiPriority="69" w:unhideWhenUsed="0"/>
+    <w:lsdException w:name="Dark List Accent 3" w:semiHidden="0" w:uiPriority="70" w:unhideWhenUsed="0"/>
+    <w:lsdException w:name="Colorful Shading Accent 3" w:semiHidden="0" w:uiPriority="71" w:unhideWhenUsed="0"/>
+    <w:lsdException w:name="Colorful List Accent 3" w:semiHidden="0" w:uiPriority="72" w:unhideWhenUsed="0"/>
+    <w:lsdException w:name="Colorful Grid Accent 3" w:semiHidden="0" w:uiPriority="73" w:unhideWhenUsed="0"/>
+    <w:lsdException w:name="Light Shading Accent 4" w:semiHidden="0" w:uiPriority="60" w:unhideWhenUsed="0"/>
+    <w:lsdException w:name="Light List Accent 4" w:semiHidden="0" w:uiPriority="61" w:unhideWhenUsed="0"/>
+    <w:lsdException w:name="Light Grid Accent 4" w:semiHidden="0" w:uiPriority="62" w:unhideWhenUsed="0"/>
+    <w:lsdException w:name="Medium Shading 1 Accent 4" w:semiHidden="0" w:uiPriority="63" w:unhideWhenUsed="0"/>
+    <w:lsdException w:name="Medium Shading 2 Accent 4" w:semiHidden="0" w:uiPriority="64" w:unhideWhenUsed="0"/>
+    <w:lsdException w:name="Medium List 1 Accent 4" w:semiHidden="0" w:uiPriority="65" w:unhideWhenUsed="0"/>
+    <w:lsdException w:name="Medium List 2 Accent 4" w:semiHidden="0" w:uiPriority="66" w:unhideWhenUsed="0"/>
+    <w:lsdException w:name="Medium Grid 1 Accent 4" w:semiHidden="0" w:uiPriority="67" w:unhideWhenUsed="0"/>
+    <w:lsdException w:name="Medium Grid 2 Accent 4" w:semiHidden="0" w:uiPriority="68" w:unhideWhenUsed="0"/>
+    <w:lsdException w:name="Medium Grid 3 Accent 4" w:semiHidden="0" w:uiPriority="69" w:unhideWhenUsed="0"/>
+    <w:lsdException w:name="Dark List Accent 4" w:semiHidden="0" w:uiPriority="70" w:unhideWhenUsed="0"/>
+    <w:lsdException w:name="Colorful Shading Accent 4" w:semiHidden="0" w:uiPriority="71" w:unhideWhenUsed="0"/>
+    <w:lsdException w:name="Colorful List Accent 4" w:semiHidden="0" w:uiPriority="72" w:unhideWhenUsed="0"/>
+    <w:lsdException w:name="Colorful Grid Accent 4" w:semiHidden="0" w:uiPriority="73" w:unhideWhenUsed="0"/>
+    <w:lsdException w:name="Light Shading Accent 5" w:semiHidden="0" w:uiPriority="60" w:unhideWhenUsed="0"/>
+    <w:lsdException w:name="Light List Accent 5" w:semiHidden="0" w:uiPriority="61" w:unhideWhenUsed="0"/>
+    <w:lsdException w:name="Light Grid Accent 5" w:semiHidden="0" w:uiPriority="62" w:unhideWhenUsed="0"/>
+    <w:lsdException w:name="Medium Shading 1 Accent 5" w:semiHidden="0" w:uiPriority="63" w:unhideWhenUsed="0"/>
+    <w:lsdException w:name="Medium Shading 2 Accent 5" w:semiHidden="0" w:uiPriority="64" w:unhideWhenUsed="0"/>
+    <w:lsdException w:name="Medium List 1 Accent 5" w:semiHidden="0" w:uiPriority="65" w:unhideWhenUsed="0"/>
+    <w:lsdException w:name="Medium List 2 Accent 5" w:semiHidden="0" w:uiPriority="66" w:unhideWhenUsed="0"/>
+    <w:lsdException w:name="Medium Grid 1 Accent 5" w:semiHidden="0" w:uiPriority="67" w:unhideWhenUsed="0"/>
+    <w:lsdException w:name="Medium Grid 2 Accent 5" w:semiHidden="0" w:uiPriority="68" w:unhideWhenUsed="0"/>
+    <w:lsdException w:name="Medium Grid 3 Accent 5" w:semiHidden="0" w:uiPriority="69" w:unhideWhenUsed="0"/>
+    <w:lsdException w:name="Dark List Accent 5" w:semiHidden="0" w:uiPriority="70" w:unhideWhenUsed="0"/>
+    <w:lsdException w:name="Colorful Shading Accent 5" w:semiHidden="0" w:uiPriority="71" w:unhideWhenUsed="0"/>
+    <w:lsdException w:name="Colorful List Accent 5" w:semiHidden="0" w:uiPriority="72" w:unhideWhenUsed="0"/>
+    <w:lsdException w:name="Colorful Grid Accent 5" w:semiHidden="0" w:uiPriority="73" w:unhideWhenUsed="0"/>
+    <w:lsdException w:name="Light Shading Accent 6" w:semiHidden="0" w:uiPriority="60" w:unhideWhenUsed="0"/>
+    <w:lsdException w:name="Light List Accent 6" w:semiHidden="0" w:uiPriority="61" w:unhideWhenUsed="0"/>
+    <w:lsdException w:name="Light Grid Accent 6" w:semiHidden="0" w:uiPriority="62" w:unhideWhenUsed="0"/>
+    <w:lsdException w:name="Medium Shading 1 Accent 6" w:semiHidden="0" w:uiPriority="63" w:unhideWhenUsed="0"/>
+    <w:lsdException w:name="Medium Shading 2 Accent 6" w:semiHidden="0" w:uiPriority="64" w:unhideWhenUsed="0"/>
+    <w:lsdException w:name="Medium List 1 Accent 6" w:semiHidden="0" w:uiPriority="65" w:unhideWhenUsed="0"/>
+    <w:lsdException w:name="Medium List 2 Accent 6" w:semiHidden="0" w:uiPriority="66" w:unhideWhenUsed="0"/>
+    <w:lsdException w:name="Medium Grid 1 Accent 6" w:semiHidden="0" w:uiPriority="67" w:unhideWhenUsed="0"/>
+    <w:lsdException w:name="Medium Grid 2 Accent 6" w:semiHidden="0" w:uiPriority="68" w:unhideWhenUsed="0"/>
+    <w:lsdException w:name="Medium Grid 3 Accent 6" w:semiHidden="0" w:uiPriority="69" w:unhideWhenUsed="0"/>
+    <w:lsdException w:name="Dark List Accent 6" w:semiHidden="0" w:uiPriority="70" w:unhideWhenUsed="0"/>
+    <w:lsdException w:name="Colorful Shading Accent 6" w:semiHidden="0" w:uiPriority="71" w:unhideWhenUsed="0"/>
+    <w:lsdException w:name="Colorful List Accent 6" w:semiHidden="0" w:uiPriority="72" w:unhideWhenUsed="0"/>
+    <w:lsdException w:name="Colorful Grid Accent 6" w:semiHidden="0" w:uiPriority="73" w:unhideWhenUsed="0"/>
+    <w:lsdException w:name="Subtle Emphasis" w:semiHidden="0" w:uiPriority="19" w:unhideWhenUsed="0" w:qFormat="1"/>
+    <w:lsdException w:name="Intense Emphasis" w:semiHidden="0" w:uiPriority="21" w:unhideWhenUsed="0" w:qFormat="1"/>
+    <w:lsdException w:name="Subtle Reference" w:semiHidden="0" w:uiPriority="31" w:unhideWhenUsed="0" w:qFormat="1"/>
+    <w:lsdException w:name="Intense Reference" w:semiHidden="0" w:uiPriority="32" w:unhideWhenUsed="0" w:qFormat="1"/>
+    <w:lsdException w:name="Book Title" w:semiHidden="0" w:uiPriority="33" w:unhideWhenUsed="0" w:qFormat="1"/>
+    <w:lsdException w:name="Bibliography" w:uiPriority="37"/>
+    <w:lsdException w:name="TOC Heading" w:uiPriority="39" w:qFormat="1"/>
   </w:latentStyles>
   <w:style w:type="paragraph" w:default="1" w:styleId="a">
     <w:name w:val="Normal"/>
@@ -4882,6 +4496,7 @@
     <w:uiPriority w:val="99"/>
     <w:semiHidden/>
     <w:unhideWhenUsed/>
+    <w:qFormat/>
     <w:tblPr>
       <w:tblInd w:w="0" w:type="dxa"/>
       <w:tblCellMar>
@@ -4901,7 +4516,7 @@
   <w:style w:type="paragraph" w:styleId="a3">
     <w:name w:val="header"/>
     <w:basedOn w:val="a"/>
-    <w:link w:val="a4"/>
+    <w:link w:val="Char"/>
     <w:uiPriority w:val="99"/>
     <w:semiHidden/>
     <w:unhideWhenUsed/>
@@ -4922,8 +4537,8 @@
       <w:szCs w:val="18"/>
     </w:rPr>
   </w:style>
-  <w:style w:type="character" w:customStyle="1" w:styleId="a4">
-    <w:name w:val="页眉字符"/>
+  <w:style w:type="character" w:customStyle="1" w:styleId="Char">
+    <w:name w:val="页眉 Char"/>
     <w:basedOn w:val="a0"/>
     <w:link w:val="a3"/>
     <w:uiPriority w:val="99"/>
@@ -4934,10 +4549,10 @@
       <w:szCs w:val="18"/>
     </w:rPr>
   </w:style>
-  <w:style w:type="paragraph" w:styleId="a5">
+  <w:style w:type="paragraph" w:styleId="a4">
     <w:name w:val="footer"/>
     <w:basedOn w:val="a"/>
-    <w:link w:val="a6"/>
+    <w:link w:val="Char0"/>
     <w:uiPriority w:val="99"/>
     <w:semiHidden/>
     <w:unhideWhenUsed/>
@@ -4955,10 +4570,10 @@
       <w:szCs w:val="18"/>
     </w:rPr>
   </w:style>
-  <w:style w:type="character" w:customStyle="1" w:styleId="a6">
-    <w:name w:val="页脚字符"/>
+  <w:style w:type="character" w:customStyle="1" w:styleId="Char0">
+    <w:name w:val="页脚 Char"/>
     <w:basedOn w:val="a0"/>
-    <w:link w:val="a5"/>
+    <w:link w:val="a4"/>
     <w:uiPriority w:val="99"/>
     <w:semiHidden/>
     <w:rsid w:val="005C6149"/>
@@ -4967,7 +4582,7 @@
       <w:szCs w:val="18"/>
     </w:rPr>
   </w:style>
-  <w:style w:type="paragraph" w:styleId="a7">
+  <w:style w:type="paragraph" w:styleId="a5">
     <w:name w:val="List Paragraph"/>
     <w:basedOn w:val="a"/>
     <w:uiPriority w:val="34"/>
@@ -4977,11 +4592,11 @@
       <w:ind w:firstLineChars="200" w:firstLine="420"/>
     </w:pPr>
   </w:style>
-  <w:style w:type="paragraph" w:styleId="a8">
+  <w:style w:type="paragraph" w:styleId="a6">
     <w:name w:val="Date"/>
     <w:basedOn w:val="a"/>
     <w:next w:val="a"/>
-    <w:link w:val="a9"/>
+    <w:link w:val="Char1"/>
     <w:uiPriority w:val="99"/>
     <w:semiHidden/>
     <w:unhideWhenUsed/>
@@ -4990,10 +4605,10 @@
       <w:ind w:leftChars="2500" w:left="100"/>
     </w:pPr>
   </w:style>
-  <w:style w:type="character" w:customStyle="1" w:styleId="a9">
-    <w:name w:val="日期字符"/>
+  <w:style w:type="character" w:customStyle="1" w:styleId="Char1">
+    <w:name w:val="日期 Char"/>
     <w:basedOn w:val="a0"/>
-    <w:link w:val="a8"/>
+    <w:link w:val="a6"/>
     <w:uiPriority w:val="99"/>
     <w:semiHidden/>
     <w:rsid w:val="00B37CF8"/>

</xml_diff>

<commit_message>
on mac 2017/7/26 20:51
</commit_message>
<xml_diff>
--- a/日志文档/工作日志.docx
+++ b/日志文档/工作日志.docx
@@ -1,6 +1,6 @@
 
 <file path=word/document.xml><?xml version="1.0" encoding="utf-8"?>
-<w:document xmlns:ve="http://schemas.openxmlformats.org/markup-compatibility/2006" xmlns:o="urn:schemas-microsoft-com:office:office" xmlns:r="http://schemas.openxmlformats.org/officeDocument/2006/relationships" xmlns:m="http://schemas.openxmlformats.org/officeDocument/2006/math" xmlns:v="urn:schemas-microsoft-com:vml" xmlns:wp="http://schemas.openxmlformats.org/drawingml/2006/wordprocessingDrawing" xmlns:w10="urn:schemas-microsoft-com:office:word" xmlns:w="http://schemas.openxmlformats.org/wordprocessingml/2006/main" xmlns:wne="http://schemas.microsoft.com/office/word/2006/wordml">
+<w:document xmlns:wpc="http://schemas.microsoft.com/office/word/2010/wordprocessingCanvas" xmlns:mo="http://schemas.microsoft.com/office/mac/office/2008/main" xmlns:mc="http://schemas.openxmlformats.org/markup-compatibility/2006" xmlns:mv="urn:schemas-microsoft-com:mac:vml" xmlns:o="urn:schemas-microsoft-com:office:office" xmlns:r="http://schemas.openxmlformats.org/officeDocument/2006/relationships" xmlns:m="http://schemas.openxmlformats.org/officeDocument/2006/math" xmlns:v="urn:schemas-microsoft-com:vml" xmlns:wp14="http://schemas.microsoft.com/office/word/2010/wordprocessingDrawing" xmlns:wp="http://schemas.openxmlformats.org/drawingml/2006/wordprocessingDrawing" xmlns:w10="urn:schemas-microsoft-com:office:word" xmlns:w="http://schemas.openxmlformats.org/wordprocessingml/2006/main" xmlns:w14="http://schemas.microsoft.com/office/word/2010/wordml" xmlns:w15="http://schemas.microsoft.com/office/word/2012/wordml" xmlns:wpg="http://schemas.microsoft.com/office/word/2010/wordprocessingGroup" xmlns:wpi="http://schemas.microsoft.com/office/word/2010/wordprocessingInk" xmlns:wne="http://schemas.microsoft.com/office/word/2006/wordml" xmlns:wps="http://schemas.microsoft.com/office/word/2010/wordprocessingShape" mc:Ignorable="w14 w15 wp14">
   <w:body>
     <w:p>
       <w:pPr>
@@ -20,7 +20,7 @@
     </w:p>
     <w:p>
       <w:pPr>
-        <w:pStyle w:val="a5"/>
+        <w:pStyle w:val="a7"/>
         <w:numPr>
           <w:ilvl w:val="0"/>
           <w:numId w:val="1"/>
@@ -50,7 +50,7 @@
     </w:p>
     <w:p>
       <w:pPr>
-        <w:pStyle w:val="a5"/>
+        <w:pStyle w:val="a7"/>
         <w:ind w:left="360" w:firstLineChars="0" w:firstLine="0"/>
         <w:rPr>
           <w:sz w:val="24"/>
@@ -76,7 +76,7 @@
     </w:p>
     <w:p>
       <w:pPr>
-        <w:pStyle w:val="a5"/>
+        <w:pStyle w:val="a7"/>
         <w:ind w:left="360" w:firstLineChars="0" w:firstLine="0"/>
         <w:rPr>
           <w:sz w:val="24"/>
@@ -150,7 +150,7 @@
     </w:p>
     <w:p>
       <w:pPr>
-        <w:pStyle w:val="a5"/>
+        <w:pStyle w:val="a7"/>
         <w:ind w:left="360" w:firstLineChars="0" w:firstLine="0"/>
         <w:rPr>
           <w:sz w:val="24"/>
@@ -176,7 +176,7 @@
     </w:p>
     <w:p>
       <w:pPr>
-        <w:pStyle w:val="a5"/>
+        <w:pStyle w:val="a7"/>
         <w:ind w:left="360" w:firstLineChars="0" w:firstLine="0"/>
         <w:rPr>
           <w:sz w:val="24"/>
@@ -202,7 +202,7 @@
     </w:p>
     <w:p>
       <w:pPr>
-        <w:pStyle w:val="a5"/>
+        <w:pStyle w:val="a7"/>
         <w:ind w:left="360" w:firstLineChars="0" w:firstLine="0"/>
         <w:rPr>
           <w:sz w:val="24"/>
@@ -252,7 +252,7 @@
     </w:p>
     <w:p>
       <w:pPr>
-        <w:pStyle w:val="a5"/>
+        <w:pStyle w:val="a7"/>
         <w:ind w:left="360" w:firstLineChars="0" w:firstLine="0"/>
         <w:rPr>
           <w:sz w:val="24"/>
@@ -278,7 +278,7 @@
     </w:p>
     <w:p>
       <w:pPr>
-        <w:pStyle w:val="a5"/>
+        <w:pStyle w:val="a7"/>
         <w:ind w:left="360" w:firstLineChars="0" w:firstLine="0"/>
         <w:rPr>
           <w:sz w:val="24"/>
@@ -320,7 +320,7 @@
     </w:p>
     <w:p>
       <w:pPr>
-        <w:pStyle w:val="a5"/>
+        <w:pStyle w:val="a7"/>
         <w:ind w:left="360" w:firstLineChars="0" w:firstLine="0"/>
         <w:rPr>
           <w:sz w:val="24"/>
@@ -338,7 +338,7 @@
     </w:p>
     <w:p>
       <w:pPr>
-        <w:pStyle w:val="a5"/>
+        <w:pStyle w:val="a7"/>
         <w:ind w:left="360" w:firstLineChars="0" w:firstLine="0"/>
         <w:rPr>
           <w:sz w:val="24"/>
@@ -388,27 +388,27 @@
     </w:p>
     <w:p>
       <w:pPr>
-        <w:pStyle w:val="a5"/>
-        <w:ind w:left="360" w:firstLineChars="0" w:firstLine="0"/>
-        <w:rPr>
-          <w:sz w:val="24"/>
-          <w:szCs w:val="24"/>
-        </w:rPr>
-      </w:pPr>
-    </w:p>
-    <w:p>
-      <w:pPr>
-        <w:pStyle w:val="a5"/>
-        <w:ind w:left="360" w:firstLineChars="0" w:firstLine="0"/>
-        <w:rPr>
-          <w:sz w:val="24"/>
-          <w:szCs w:val="24"/>
-        </w:rPr>
-      </w:pPr>
-    </w:p>
-    <w:p>
-      <w:pPr>
-        <w:pStyle w:val="a5"/>
+        <w:pStyle w:val="a7"/>
+        <w:ind w:left="360" w:firstLineChars="0" w:firstLine="0"/>
+        <w:rPr>
+          <w:sz w:val="24"/>
+          <w:szCs w:val="24"/>
+        </w:rPr>
+      </w:pPr>
+    </w:p>
+    <w:p>
+      <w:pPr>
+        <w:pStyle w:val="a7"/>
+        <w:ind w:left="360" w:firstLineChars="0" w:firstLine="0"/>
+        <w:rPr>
+          <w:sz w:val="24"/>
+          <w:szCs w:val="24"/>
+        </w:rPr>
+      </w:pPr>
+    </w:p>
+    <w:p>
+      <w:pPr>
+        <w:pStyle w:val="a7"/>
         <w:ind w:left="360" w:firstLineChars="0" w:firstLine="0"/>
         <w:rPr>
           <w:sz w:val="24"/>
@@ -466,7 +466,7 @@
     </w:p>
     <w:p>
       <w:pPr>
-        <w:pStyle w:val="a5"/>
+        <w:pStyle w:val="a7"/>
         <w:ind w:left="360" w:firstLineChars="0" w:firstLine="0"/>
         <w:rPr>
           <w:sz w:val="24"/>
@@ -484,13 +484,14 @@
     </w:p>
     <w:p>
       <w:pPr>
-        <w:pStyle w:val="a5"/>
-        <w:ind w:left="360" w:firstLineChars="0" w:firstLine="0"/>
-        <w:rPr>
-          <w:sz w:val="24"/>
-          <w:szCs w:val="24"/>
-        </w:rPr>
-      </w:pPr>
+        <w:pStyle w:val="a7"/>
+        <w:ind w:left="360" w:firstLineChars="0" w:firstLine="0"/>
+        <w:rPr>
+          <w:sz w:val="24"/>
+          <w:szCs w:val="24"/>
+        </w:rPr>
+      </w:pPr>
+      <w:proofErr w:type="spellStart"/>
       <w:r>
         <w:rPr>
           <w:rFonts w:hint="eastAsia"/>
@@ -499,6 +500,7 @@
         </w:rPr>
         <w:t>objID</w:t>
       </w:r>
+      <w:proofErr w:type="spellEnd"/>
       <w:r>
         <w:rPr>
           <w:rFonts w:hint="eastAsia"/>
@@ -510,17 +512,17 @@
     </w:p>
     <w:p>
       <w:pPr>
-        <w:pStyle w:val="a5"/>
-        <w:ind w:left="360" w:firstLineChars="0" w:firstLine="0"/>
-        <w:rPr>
-          <w:sz w:val="24"/>
-          <w:szCs w:val="24"/>
-        </w:rPr>
-      </w:pPr>
-    </w:p>
-    <w:p>
-      <w:pPr>
-        <w:pStyle w:val="a5"/>
+        <w:pStyle w:val="a7"/>
+        <w:ind w:left="360" w:firstLineChars="0" w:firstLine="0"/>
+        <w:rPr>
+          <w:sz w:val="24"/>
+          <w:szCs w:val="24"/>
+        </w:rPr>
+      </w:pPr>
+    </w:p>
+    <w:p>
+      <w:pPr>
+        <w:pStyle w:val="a7"/>
         <w:ind w:left="360" w:firstLineChars="0" w:firstLine="0"/>
         <w:rPr>
           <w:sz w:val="24"/>
@@ -538,17 +540,17 @@
     </w:p>
     <w:p>
       <w:pPr>
-        <w:pStyle w:val="a5"/>
-        <w:ind w:left="360" w:firstLineChars="0" w:firstLine="0"/>
-        <w:rPr>
-          <w:sz w:val="24"/>
-          <w:szCs w:val="24"/>
-        </w:rPr>
-      </w:pPr>
-    </w:p>
-    <w:p>
-      <w:pPr>
-        <w:pStyle w:val="a5"/>
+        <w:pStyle w:val="a7"/>
+        <w:ind w:left="360" w:firstLineChars="0" w:firstLine="0"/>
+        <w:rPr>
+          <w:sz w:val="24"/>
+          <w:szCs w:val="24"/>
+        </w:rPr>
+      </w:pPr>
+    </w:p>
+    <w:p>
+      <w:pPr>
+        <w:pStyle w:val="a7"/>
         <w:ind w:left="360" w:firstLineChars="0" w:firstLine="0"/>
         <w:rPr>
           <w:sz w:val="24"/>
@@ -574,7 +576,7 @@
     </w:p>
     <w:p>
       <w:pPr>
-        <w:pStyle w:val="a5"/>
+        <w:pStyle w:val="a7"/>
         <w:ind w:left="360" w:firstLineChars="0" w:firstLine="0"/>
         <w:rPr>
           <w:sz w:val="24"/>
@@ -592,27 +594,27 @@
     </w:p>
     <w:p>
       <w:pPr>
-        <w:pStyle w:val="a5"/>
-        <w:ind w:left="360" w:firstLineChars="0" w:firstLine="0"/>
-        <w:rPr>
-          <w:sz w:val="24"/>
-          <w:szCs w:val="24"/>
-        </w:rPr>
-      </w:pPr>
-    </w:p>
-    <w:p>
-      <w:pPr>
-        <w:pStyle w:val="a5"/>
-        <w:ind w:left="360" w:firstLineChars="0" w:firstLine="0"/>
-        <w:rPr>
-          <w:sz w:val="24"/>
-          <w:szCs w:val="24"/>
-        </w:rPr>
-      </w:pPr>
-    </w:p>
-    <w:p>
-      <w:pPr>
-        <w:pStyle w:val="a5"/>
+        <w:pStyle w:val="a7"/>
+        <w:ind w:left="360" w:firstLineChars="0" w:firstLine="0"/>
+        <w:rPr>
+          <w:sz w:val="24"/>
+          <w:szCs w:val="24"/>
+        </w:rPr>
+      </w:pPr>
+    </w:p>
+    <w:p>
+      <w:pPr>
+        <w:pStyle w:val="a7"/>
+        <w:ind w:left="360" w:firstLineChars="0" w:firstLine="0"/>
+        <w:rPr>
+          <w:sz w:val="24"/>
+          <w:szCs w:val="24"/>
+        </w:rPr>
+      </w:pPr>
+    </w:p>
+    <w:p>
+      <w:pPr>
+        <w:pStyle w:val="a7"/>
         <w:ind w:left="360" w:firstLineChars="0" w:firstLine="0"/>
         <w:rPr>
           <w:sz w:val="24"/>
@@ -638,17 +640,17 @@
     </w:p>
     <w:p>
       <w:pPr>
-        <w:pStyle w:val="a5"/>
-        <w:ind w:left="360" w:firstLineChars="0" w:firstLine="0"/>
-        <w:rPr>
-          <w:sz w:val="24"/>
-          <w:szCs w:val="24"/>
-        </w:rPr>
-      </w:pPr>
-    </w:p>
-    <w:p>
-      <w:pPr>
-        <w:pStyle w:val="a5"/>
+        <w:pStyle w:val="a7"/>
+        <w:ind w:left="360" w:firstLineChars="0" w:firstLine="0"/>
+        <w:rPr>
+          <w:sz w:val="24"/>
+          <w:szCs w:val="24"/>
+        </w:rPr>
+      </w:pPr>
+    </w:p>
+    <w:p>
+      <w:pPr>
+        <w:pStyle w:val="a7"/>
         <w:ind w:left="360" w:firstLineChars="0" w:firstLine="0"/>
         <w:rPr>
           <w:sz w:val="24"/>
@@ -666,7 +668,7 @@
     </w:p>
     <w:p>
       <w:pPr>
-        <w:pStyle w:val="a5"/>
+        <w:pStyle w:val="a7"/>
         <w:ind w:left="360" w:firstLineChars="0" w:firstLine="0"/>
         <w:rPr>
           <w:sz w:val="24"/>
@@ -708,37 +710,37 @@
     </w:p>
     <w:p>
       <w:pPr>
-        <w:pStyle w:val="a5"/>
-        <w:ind w:left="360" w:firstLineChars="0" w:firstLine="0"/>
-        <w:rPr>
-          <w:sz w:val="24"/>
-          <w:szCs w:val="24"/>
-        </w:rPr>
-      </w:pPr>
-    </w:p>
-    <w:p>
-      <w:pPr>
-        <w:pStyle w:val="a5"/>
-        <w:ind w:left="360" w:firstLineChars="0" w:firstLine="0"/>
-        <w:rPr>
-          <w:sz w:val="24"/>
-          <w:szCs w:val="24"/>
-        </w:rPr>
-      </w:pPr>
-    </w:p>
-    <w:p>
-      <w:pPr>
-        <w:pStyle w:val="a5"/>
-        <w:ind w:left="360" w:firstLineChars="0" w:firstLine="0"/>
-        <w:rPr>
-          <w:sz w:val="24"/>
-          <w:szCs w:val="24"/>
-        </w:rPr>
-      </w:pPr>
-    </w:p>
-    <w:p>
-      <w:pPr>
-        <w:pStyle w:val="a5"/>
+        <w:pStyle w:val="a7"/>
+        <w:ind w:left="360" w:firstLineChars="0" w:firstLine="0"/>
+        <w:rPr>
+          <w:sz w:val="24"/>
+          <w:szCs w:val="24"/>
+        </w:rPr>
+      </w:pPr>
+    </w:p>
+    <w:p>
+      <w:pPr>
+        <w:pStyle w:val="a7"/>
+        <w:ind w:left="360" w:firstLineChars="0" w:firstLine="0"/>
+        <w:rPr>
+          <w:sz w:val="24"/>
+          <w:szCs w:val="24"/>
+        </w:rPr>
+      </w:pPr>
+    </w:p>
+    <w:p>
+      <w:pPr>
+        <w:pStyle w:val="a7"/>
+        <w:ind w:left="360" w:firstLineChars="0" w:firstLine="0"/>
+        <w:rPr>
+          <w:sz w:val="24"/>
+          <w:szCs w:val="24"/>
+        </w:rPr>
+      </w:pPr>
+    </w:p>
+    <w:p>
+      <w:pPr>
+        <w:pStyle w:val="a7"/>
         <w:ind w:left="360" w:firstLineChars="0" w:firstLine="0"/>
         <w:rPr>
           <w:sz w:val="24"/>
@@ -780,7 +782,7 @@
     </w:p>
     <w:p>
       <w:pPr>
-        <w:pStyle w:val="a5"/>
+        <w:pStyle w:val="a7"/>
         <w:ind w:left="360" w:firstLineChars="0" w:firstLine="0"/>
         <w:rPr>
           <w:sz w:val="24"/>
@@ -798,7 +800,7 @@
     </w:p>
     <w:p>
       <w:pPr>
-        <w:pStyle w:val="a5"/>
+        <w:pStyle w:val="a7"/>
         <w:ind w:left="360" w:firstLineChars="0" w:firstLine="0"/>
         <w:rPr>
           <w:sz w:val="24"/>
@@ -856,87 +858,87 @@
     </w:p>
     <w:p>
       <w:pPr>
-        <w:pStyle w:val="a5"/>
-        <w:ind w:left="360" w:firstLineChars="0" w:firstLine="0"/>
-        <w:rPr>
-          <w:sz w:val="24"/>
-          <w:szCs w:val="24"/>
-        </w:rPr>
-      </w:pPr>
-    </w:p>
-    <w:p>
-      <w:pPr>
-        <w:pStyle w:val="a5"/>
-        <w:ind w:left="360" w:firstLineChars="0" w:firstLine="0"/>
-        <w:rPr>
-          <w:sz w:val="24"/>
-          <w:szCs w:val="24"/>
-        </w:rPr>
-      </w:pPr>
-    </w:p>
-    <w:p>
-      <w:pPr>
-        <w:pStyle w:val="a5"/>
-        <w:ind w:left="360" w:firstLineChars="0" w:firstLine="0"/>
-        <w:rPr>
-          <w:sz w:val="24"/>
-          <w:szCs w:val="24"/>
-        </w:rPr>
-      </w:pPr>
-    </w:p>
-    <w:p>
-      <w:pPr>
-        <w:pStyle w:val="a5"/>
-        <w:ind w:left="360" w:firstLineChars="0" w:firstLine="0"/>
-        <w:rPr>
-          <w:sz w:val="24"/>
-          <w:szCs w:val="24"/>
-        </w:rPr>
-      </w:pPr>
-    </w:p>
-    <w:p>
-      <w:pPr>
-        <w:pStyle w:val="a5"/>
-        <w:ind w:left="360" w:firstLineChars="0" w:firstLine="0"/>
-        <w:rPr>
-          <w:sz w:val="24"/>
-          <w:szCs w:val="24"/>
-        </w:rPr>
-      </w:pPr>
-    </w:p>
-    <w:p>
-      <w:pPr>
-        <w:pStyle w:val="a5"/>
-        <w:ind w:left="360" w:firstLineChars="0" w:firstLine="0"/>
-        <w:rPr>
-          <w:sz w:val="24"/>
-          <w:szCs w:val="24"/>
-        </w:rPr>
-      </w:pPr>
-    </w:p>
-    <w:p>
-      <w:pPr>
-        <w:pStyle w:val="a5"/>
-        <w:ind w:left="360" w:firstLineChars="0" w:firstLine="0"/>
-        <w:rPr>
-          <w:sz w:val="24"/>
-          <w:szCs w:val="24"/>
-        </w:rPr>
-      </w:pPr>
-    </w:p>
-    <w:p>
-      <w:pPr>
-        <w:pStyle w:val="a5"/>
-        <w:ind w:left="360" w:firstLineChars="0" w:firstLine="0"/>
-        <w:rPr>
-          <w:sz w:val="24"/>
-          <w:szCs w:val="24"/>
-        </w:rPr>
-      </w:pPr>
-    </w:p>
-    <w:p>
-      <w:pPr>
-        <w:pStyle w:val="a5"/>
+        <w:pStyle w:val="a7"/>
+        <w:ind w:left="360" w:firstLineChars="0" w:firstLine="0"/>
+        <w:rPr>
+          <w:sz w:val="24"/>
+          <w:szCs w:val="24"/>
+        </w:rPr>
+      </w:pPr>
+    </w:p>
+    <w:p>
+      <w:pPr>
+        <w:pStyle w:val="a7"/>
+        <w:ind w:left="360" w:firstLineChars="0" w:firstLine="0"/>
+        <w:rPr>
+          <w:sz w:val="24"/>
+          <w:szCs w:val="24"/>
+        </w:rPr>
+      </w:pPr>
+    </w:p>
+    <w:p>
+      <w:pPr>
+        <w:pStyle w:val="a7"/>
+        <w:ind w:left="360" w:firstLineChars="0" w:firstLine="0"/>
+        <w:rPr>
+          <w:sz w:val="24"/>
+          <w:szCs w:val="24"/>
+        </w:rPr>
+      </w:pPr>
+    </w:p>
+    <w:p>
+      <w:pPr>
+        <w:pStyle w:val="a7"/>
+        <w:ind w:left="360" w:firstLineChars="0" w:firstLine="0"/>
+        <w:rPr>
+          <w:sz w:val="24"/>
+          <w:szCs w:val="24"/>
+        </w:rPr>
+      </w:pPr>
+    </w:p>
+    <w:p>
+      <w:pPr>
+        <w:pStyle w:val="a7"/>
+        <w:ind w:left="360" w:firstLineChars="0" w:firstLine="0"/>
+        <w:rPr>
+          <w:sz w:val="24"/>
+          <w:szCs w:val="24"/>
+        </w:rPr>
+      </w:pPr>
+    </w:p>
+    <w:p>
+      <w:pPr>
+        <w:pStyle w:val="a7"/>
+        <w:ind w:left="360" w:firstLineChars="0" w:firstLine="0"/>
+        <w:rPr>
+          <w:sz w:val="24"/>
+          <w:szCs w:val="24"/>
+        </w:rPr>
+      </w:pPr>
+    </w:p>
+    <w:p>
+      <w:pPr>
+        <w:pStyle w:val="a7"/>
+        <w:ind w:left="360" w:firstLineChars="0" w:firstLine="0"/>
+        <w:rPr>
+          <w:sz w:val="24"/>
+          <w:szCs w:val="24"/>
+        </w:rPr>
+      </w:pPr>
+    </w:p>
+    <w:p>
+      <w:pPr>
+        <w:pStyle w:val="a7"/>
+        <w:ind w:left="360" w:firstLineChars="0" w:firstLine="0"/>
+        <w:rPr>
+          <w:sz w:val="24"/>
+          <w:szCs w:val="24"/>
+        </w:rPr>
+      </w:pPr>
+    </w:p>
+    <w:p>
+      <w:pPr>
+        <w:pStyle w:val="a7"/>
         <w:ind w:left="360" w:firstLineChars="0" w:firstLine="0"/>
         <w:rPr>
           <w:sz w:val="24"/>
@@ -954,7 +956,7 @@
     </w:p>
     <w:p>
       <w:pPr>
-        <w:pStyle w:val="a5"/>
+        <w:pStyle w:val="a7"/>
         <w:ind w:left="360" w:firstLineChars="0" w:firstLine="0"/>
         <w:rPr>
           <w:sz w:val="24"/>
@@ -972,7 +974,7 @@
     </w:p>
     <w:p>
       <w:pPr>
-        <w:pStyle w:val="a5"/>
+        <w:pStyle w:val="a7"/>
         <w:ind w:left="360" w:firstLineChars="0" w:firstLine="0"/>
         <w:rPr>
           <w:sz w:val="24"/>
@@ -991,17 +993,17 @@
     </w:p>
     <w:p>
       <w:pPr>
-        <w:pStyle w:val="a5"/>
-        <w:ind w:left="360" w:firstLineChars="0" w:firstLine="0"/>
-        <w:rPr>
-          <w:sz w:val="24"/>
-          <w:szCs w:val="24"/>
-        </w:rPr>
-      </w:pPr>
-    </w:p>
-    <w:p>
-      <w:pPr>
-        <w:pStyle w:val="a5"/>
+        <w:pStyle w:val="a7"/>
+        <w:ind w:left="360" w:firstLineChars="0" w:firstLine="0"/>
+        <w:rPr>
+          <w:sz w:val="24"/>
+          <w:szCs w:val="24"/>
+        </w:rPr>
+      </w:pPr>
+    </w:p>
+    <w:p>
+      <w:pPr>
+        <w:pStyle w:val="a7"/>
         <w:ind w:left="360" w:firstLineChars="0" w:firstLine="0"/>
         <w:rPr>
           <w:sz w:val="24"/>
@@ -1019,7 +1021,7 @@
     </w:p>
     <w:p>
       <w:pPr>
-        <w:pStyle w:val="a5"/>
+        <w:pStyle w:val="a7"/>
         <w:ind w:left="360" w:firstLineChars="0" w:firstLine="0"/>
         <w:rPr>
           <w:sz w:val="24"/>
@@ -1034,6 +1036,7 @@
         </w:rPr>
         <w:t>相关操作的类有</w:t>
       </w:r>
+      <w:proofErr w:type="spellStart"/>
       <w:r>
         <w:rPr>
           <w:sz w:val="24"/>
@@ -1041,6 +1044,7 @@
         </w:rPr>
         <w:t>HIconDocument</w:t>
       </w:r>
+      <w:proofErr w:type="spellEnd"/>
       <w:r>
         <w:rPr>
           <w:rFonts w:hint="eastAsia"/>
@@ -1049,6 +1053,7 @@
         </w:rPr>
         <w:t>、</w:t>
       </w:r>
+      <w:proofErr w:type="spellStart"/>
       <w:r>
         <w:rPr>
           <w:sz w:val="24"/>
@@ -1056,6 +1061,7 @@
         </w:rPr>
         <w:t>HIconTemplate</w:t>
       </w:r>
+      <w:proofErr w:type="spellEnd"/>
       <w:r>
         <w:rPr>
           <w:rFonts w:hint="eastAsia"/>
@@ -1064,6 +1070,7 @@
         </w:rPr>
         <w:t>、</w:t>
       </w:r>
+      <w:proofErr w:type="spellStart"/>
       <w:r>
         <w:rPr>
           <w:sz w:val="24"/>
@@ -1071,6 +1078,7 @@
         </w:rPr>
         <w:t>HIconSymbol</w:t>
       </w:r>
+      <w:proofErr w:type="spellEnd"/>
       <w:r>
         <w:rPr>
           <w:rFonts w:hint="eastAsia"/>
@@ -1079,6 +1087,7 @@
         </w:rPr>
         <w:t>、</w:t>
       </w:r>
+      <w:proofErr w:type="spellStart"/>
       <w:r>
         <w:rPr>
           <w:sz w:val="24"/>
@@ -1086,10 +1095,11 @@
         </w:rPr>
         <w:t>HIconShowPattern</w:t>
       </w:r>
-    </w:p>
-    <w:p>
-      <w:pPr>
-        <w:pStyle w:val="a5"/>
+      <w:proofErr w:type="spellEnd"/>
+    </w:p>
+    <w:p>
+      <w:pPr>
+        <w:pStyle w:val="a7"/>
         <w:ind w:left="360" w:firstLineChars="0" w:firstLine="0"/>
         <w:rPr>
           <w:sz w:val="24"/>
@@ -1107,13 +1117,14 @@
     </w:p>
     <w:p>
       <w:pPr>
-        <w:pStyle w:val="a5"/>
-        <w:ind w:left="360" w:firstLineChars="0" w:firstLine="0"/>
-        <w:rPr>
-          <w:sz w:val="24"/>
-          <w:szCs w:val="24"/>
-        </w:rPr>
-      </w:pPr>
+        <w:pStyle w:val="a7"/>
+        <w:ind w:left="360" w:firstLineChars="0" w:firstLine="0"/>
+        <w:rPr>
+          <w:sz w:val="24"/>
+          <w:szCs w:val="24"/>
+        </w:rPr>
+      </w:pPr>
+      <w:proofErr w:type="spellStart"/>
       <w:r>
         <w:rPr>
           <w:sz w:val="24"/>
@@ -1121,6 +1132,7 @@
         </w:rPr>
         <w:t>HIconDocument</w:t>
       </w:r>
+      <w:proofErr w:type="spellEnd"/>
       <w:r>
         <w:rPr>
           <w:rFonts w:hint="eastAsia"/>
@@ -1132,13 +1144,14 @@
     </w:p>
     <w:p>
       <w:pPr>
-        <w:pStyle w:val="a5"/>
-        <w:ind w:left="360" w:firstLineChars="0" w:firstLine="0"/>
-        <w:rPr>
-          <w:sz w:val="24"/>
-          <w:szCs w:val="24"/>
-        </w:rPr>
-      </w:pPr>
+        <w:pStyle w:val="a7"/>
+        <w:ind w:left="360" w:firstLineChars="0" w:firstLine="0"/>
+        <w:rPr>
+          <w:sz w:val="24"/>
+          <w:szCs w:val="24"/>
+        </w:rPr>
+      </w:pPr>
+      <w:proofErr w:type="spellStart"/>
       <w:r>
         <w:rPr>
           <w:sz w:val="24"/>
@@ -1146,6 +1159,7 @@
         </w:rPr>
         <w:t>HIconTemplate</w:t>
       </w:r>
+      <w:proofErr w:type="spellEnd"/>
       <w:r>
         <w:rPr>
           <w:rFonts w:hint="eastAsia"/>
@@ -1154,6 +1168,7 @@
         </w:rPr>
         <w:t>单个图元的所有相关信息，包含显示界面大小，显示界面中点，中心线的绘制等信息，包含单个图元集中信息单元</w:t>
       </w:r>
+      <w:proofErr w:type="spellStart"/>
       <w:r>
         <w:rPr>
           <w:sz w:val="24"/>
@@ -1161,6 +1176,7 @@
         </w:rPr>
         <w:t>HIconSymbol</w:t>
       </w:r>
+      <w:proofErr w:type="spellEnd"/>
       <w:r>
         <w:rPr>
           <w:rFonts w:hint="eastAsia"/>
@@ -1172,13 +1188,14 @@
     </w:p>
     <w:p>
       <w:pPr>
-        <w:pStyle w:val="a5"/>
-        <w:ind w:left="360" w:firstLineChars="0" w:firstLine="0"/>
-        <w:rPr>
-          <w:sz w:val="24"/>
-          <w:szCs w:val="24"/>
-        </w:rPr>
-      </w:pPr>
+        <w:pStyle w:val="a7"/>
+        <w:ind w:left="360" w:firstLineChars="0" w:firstLine="0"/>
+        <w:rPr>
+          <w:sz w:val="24"/>
+          <w:szCs w:val="24"/>
+        </w:rPr>
+      </w:pPr>
+      <w:proofErr w:type="spellStart"/>
       <w:r>
         <w:rPr>
           <w:sz w:val="24"/>
@@ -1186,6 +1203,7 @@
         </w:rPr>
         <w:t>HIconSymbol</w:t>
       </w:r>
+      <w:proofErr w:type="spellEnd"/>
       <w:r>
         <w:rPr>
           <w:rFonts w:hint="eastAsia"/>
@@ -1197,13 +1215,14 @@
     </w:p>
     <w:p>
       <w:pPr>
-        <w:pStyle w:val="a5"/>
-        <w:ind w:left="360" w:firstLineChars="0" w:firstLine="0"/>
-        <w:rPr>
-          <w:sz w:val="24"/>
-          <w:szCs w:val="24"/>
-        </w:rPr>
-      </w:pPr>
+        <w:pStyle w:val="a7"/>
+        <w:ind w:left="360" w:firstLineChars="0" w:firstLine="0"/>
+        <w:rPr>
+          <w:sz w:val="24"/>
+          <w:szCs w:val="24"/>
+        </w:rPr>
+      </w:pPr>
+      <w:proofErr w:type="spellStart"/>
       <w:r>
         <w:rPr>
           <w:sz w:val="24"/>
@@ -1211,6 +1230,7 @@
         </w:rPr>
         <w:t>HIconShowPattern</w:t>
       </w:r>
+      <w:proofErr w:type="spellEnd"/>
       <w:r>
         <w:rPr>
           <w:rFonts w:hint="eastAsia"/>
@@ -1222,7 +1242,7 @@
     </w:p>
     <w:p>
       <w:pPr>
-        <w:pStyle w:val="a5"/>
+        <w:pStyle w:val="a7"/>
         <w:ind w:left="360" w:firstLineChars="0" w:firstLine="0"/>
         <w:rPr>
           <w:sz w:val="24"/>
@@ -1240,27 +1260,27 @@
     </w:p>
     <w:p>
       <w:pPr>
-        <w:pStyle w:val="a5"/>
-        <w:ind w:left="360" w:firstLineChars="0" w:firstLine="0"/>
-        <w:rPr>
-          <w:sz w:val="24"/>
-          <w:szCs w:val="24"/>
-        </w:rPr>
-      </w:pPr>
-    </w:p>
-    <w:p>
-      <w:pPr>
-        <w:pStyle w:val="a5"/>
-        <w:ind w:left="360" w:firstLineChars="0" w:firstLine="0"/>
-        <w:rPr>
-          <w:sz w:val="24"/>
-          <w:szCs w:val="24"/>
-        </w:rPr>
-      </w:pPr>
-    </w:p>
-    <w:p>
-      <w:pPr>
-        <w:pStyle w:val="a5"/>
+        <w:pStyle w:val="a7"/>
+        <w:ind w:left="360" w:firstLineChars="0" w:firstLine="0"/>
+        <w:rPr>
+          <w:sz w:val="24"/>
+          <w:szCs w:val="24"/>
+        </w:rPr>
+      </w:pPr>
+    </w:p>
+    <w:p>
+      <w:pPr>
+        <w:pStyle w:val="a7"/>
+        <w:ind w:left="360" w:firstLineChars="0" w:firstLine="0"/>
+        <w:rPr>
+          <w:sz w:val="24"/>
+          <w:szCs w:val="24"/>
+        </w:rPr>
+      </w:pPr>
+    </w:p>
+    <w:p>
+      <w:pPr>
+        <w:pStyle w:val="a7"/>
         <w:ind w:left="360" w:firstLineChars="0" w:firstLine="0"/>
         <w:rPr>
           <w:sz w:val="24"/>
@@ -1278,7 +1298,7 @@
     </w:p>
     <w:p>
       <w:pPr>
-        <w:pStyle w:val="a5"/>
+        <w:pStyle w:val="a7"/>
         <w:ind w:left="360" w:firstLineChars="0" w:firstLine="0"/>
         <w:rPr>
           <w:sz w:val="24"/>
@@ -1296,7 +1316,7 @@
     </w:p>
     <w:p>
       <w:pPr>
-        <w:pStyle w:val="a5"/>
+        <w:pStyle w:val="a7"/>
         <w:ind w:left="360" w:firstLineChars="0" w:firstLine="0"/>
         <w:rPr>
           <w:sz w:val="24"/>
@@ -1314,7 +1334,7 @@
     </w:p>
     <w:p>
       <w:pPr>
-        <w:pStyle w:val="a5"/>
+        <w:pStyle w:val="a7"/>
         <w:ind w:left="360" w:firstLineChars="0" w:firstLine="0"/>
         <w:rPr>
           <w:sz w:val="24"/>
@@ -1332,7 +1352,7 @@
     </w:p>
     <w:p>
       <w:pPr>
-        <w:pStyle w:val="a5"/>
+        <w:pStyle w:val="a7"/>
         <w:ind w:left="360" w:firstLineChars="0" w:firstLine="0"/>
         <w:rPr>
           <w:sz w:val="24"/>
@@ -1350,7 +1370,7 @@
     </w:p>
     <w:p>
       <w:pPr>
-        <w:pStyle w:val="a5"/>
+        <w:pStyle w:val="a7"/>
         <w:ind w:left="360" w:firstLineChars="0" w:firstLine="0"/>
         <w:rPr>
           <w:sz w:val="24"/>
@@ -1368,7 +1388,7 @@
     </w:p>
     <w:p>
       <w:pPr>
-        <w:pStyle w:val="a5"/>
+        <w:pStyle w:val="a7"/>
         <w:ind w:left="360" w:firstLineChars="0" w:firstLine="0"/>
         <w:rPr>
           <w:sz w:val="24"/>
@@ -1385,17 +1405,17 @@
     </w:p>
     <w:p>
       <w:pPr>
-        <w:pStyle w:val="a5"/>
-        <w:ind w:left="360" w:firstLineChars="0" w:firstLine="0"/>
-        <w:rPr>
-          <w:sz w:val="24"/>
-          <w:szCs w:val="24"/>
-        </w:rPr>
-      </w:pPr>
-    </w:p>
-    <w:p>
-      <w:pPr>
-        <w:pStyle w:val="a5"/>
+        <w:pStyle w:val="a7"/>
+        <w:ind w:left="360" w:firstLineChars="0" w:firstLine="0"/>
+        <w:rPr>
+          <w:sz w:val="24"/>
+          <w:szCs w:val="24"/>
+        </w:rPr>
+      </w:pPr>
+    </w:p>
+    <w:p>
+      <w:pPr>
+        <w:pStyle w:val="a7"/>
         <w:ind w:left="360" w:firstLineChars="0" w:firstLine="0"/>
         <w:rPr>
           <w:sz w:val="24"/>
@@ -1413,13 +1433,14 @@
     </w:p>
     <w:p>
       <w:pPr>
-        <w:pStyle w:val="a5"/>
-        <w:ind w:left="360" w:firstLineChars="0" w:firstLine="0"/>
-        <w:rPr>
-          <w:sz w:val="24"/>
-          <w:szCs w:val="24"/>
-        </w:rPr>
-      </w:pPr>
+        <w:pStyle w:val="a7"/>
+        <w:ind w:left="360" w:firstLineChars="0" w:firstLine="0"/>
+        <w:rPr>
+          <w:sz w:val="24"/>
+          <w:szCs w:val="24"/>
+        </w:rPr>
+      </w:pPr>
+      <w:proofErr w:type="spellStart"/>
       <w:r>
         <w:rPr>
           <w:sz w:val="24"/>
@@ -1427,37 +1448,49 @@
         </w:rPr>
         <w:t>HIconTreeWidgetItem</w:t>
       </w:r>
-    </w:p>
-    <w:p>
-      <w:pPr>
-        <w:pStyle w:val="a5"/>
-        <w:ind w:left="360" w:firstLineChars="0" w:firstLine="0"/>
-        <w:rPr>
-          <w:sz w:val="24"/>
-          <w:szCs w:val="24"/>
-        </w:rPr>
-      </w:pPr>
-      <w:r>
-        <w:rPr>
-          <w:sz w:val="24"/>
-          <w:szCs w:val="24"/>
-        </w:rPr>
-        <w:t>parent,UUid,</w:t>
-      </w:r>
-    </w:p>
-    <w:p>
-      <w:pPr>
-        <w:pStyle w:val="a5"/>
-        <w:ind w:left="360" w:firstLineChars="0" w:firstLine="0"/>
-        <w:rPr>
-          <w:sz w:val="24"/>
-          <w:szCs w:val="24"/>
-        </w:rPr>
-      </w:pPr>
-    </w:p>
-    <w:p>
-      <w:pPr>
-        <w:pStyle w:val="a5"/>
+      <w:proofErr w:type="spellEnd"/>
+    </w:p>
+    <w:p>
+      <w:pPr>
+        <w:pStyle w:val="a7"/>
+        <w:ind w:left="360" w:firstLineChars="0" w:firstLine="0"/>
+        <w:rPr>
+          <w:sz w:val="24"/>
+          <w:szCs w:val="24"/>
+        </w:rPr>
+      </w:pPr>
+      <w:proofErr w:type="spellStart"/>
+      <w:proofErr w:type="gramStart"/>
+      <w:r>
+        <w:rPr>
+          <w:sz w:val="24"/>
+          <w:szCs w:val="24"/>
+        </w:rPr>
+        <w:t>parent,UUid</w:t>
+      </w:r>
+      <w:proofErr w:type="spellEnd"/>
+      <w:proofErr w:type="gramEnd"/>
+      <w:r>
+        <w:rPr>
+          <w:sz w:val="24"/>
+          <w:szCs w:val="24"/>
+        </w:rPr>
+        <w:t>,</w:t>
+      </w:r>
+    </w:p>
+    <w:p>
+      <w:pPr>
+        <w:pStyle w:val="a7"/>
+        <w:ind w:left="360" w:firstLineChars="0" w:firstLine="0"/>
+        <w:rPr>
+          <w:sz w:val="24"/>
+          <w:szCs w:val="24"/>
+        </w:rPr>
+      </w:pPr>
+    </w:p>
+    <w:p>
+      <w:pPr>
+        <w:pStyle w:val="a7"/>
         <w:ind w:left="360" w:firstLineChars="0" w:firstLine="0"/>
         <w:rPr>
           <w:sz w:val="24"/>
@@ -1479,12 +1512,21 @@
         </w:rPr>
         <w:t>函数（</w:t>
       </w:r>
-      <w:r>
-        <w:rPr>
-          <w:sz w:val="24"/>
-          <w:szCs w:val="24"/>
-        </w:rPr>
-        <w:t>id,type)———-</w:t>
+      <w:proofErr w:type="spellStart"/>
+      <w:r>
+        <w:rPr>
+          <w:sz w:val="24"/>
+          <w:szCs w:val="24"/>
+        </w:rPr>
+        <w:t>id,type</w:t>
+      </w:r>
+      <w:proofErr w:type="spellEnd"/>
+      <w:r>
+        <w:rPr>
+          <w:sz w:val="24"/>
+          <w:szCs w:val="24"/>
+        </w:rPr>
+        <w:t>)———-</w:t>
       </w:r>
       <w:r>
         <w:rPr>
@@ -1497,27 +1539,27 @@
     </w:p>
     <w:p>
       <w:pPr>
-        <w:pStyle w:val="a5"/>
-        <w:ind w:left="360" w:firstLineChars="0" w:firstLine="0"/>
-        <w:rPr>
-          <w:sz w:val="24"/>
-          <w:szCs w:val="24"/>
-        </w:rPr>
-      </w:pPr>
-    </w:p>
-    <w:p>
-      <w:pPr>
-        <w:pStyle w:val="a5"/>
-        <w:ind w:left="360" w:firstLineChars="0" w:firstLine="0"/>
-        <w:rPr>
-          <w:sz w:val="24"/>
-          <w:szCs w:val="24"/>
-        </w:rPr>
-      </w:pPr>
-    </w:p>
-    <w:p>
-      <w:pPr>
-        <w:pStyle w:val="a5"/>
+        <w:pStyle w:val="a7"/>
+        <w:ind w:left="360" w:firstLineChars="0" w:firstLine="0"/>
+        <w:rPr>
+          <w:sz w:val="24"/>
+          <w:szCs w:val="24"/>
+        </w:rPr>
+      </w:pPr>
+    </w:p>
+    <w:p>
+      <w:pPr>
+        <w:pStyle w:val="a7"/>
+        <w:ind w:left="360" w:firstLineChars="0" w:firstLine="0"/>
+        <w:rPr>
+          <w:sz w:val="24"/>
+          <w:szCs w:val="24"/>
+        </w:rPr>
+      </w:pPr>
+    </w:p>
+    <w:p>
+      <w:pPr>
+        <w:pStyle w:val="a7"/>
         <w:ind w:left="360" w:firstLineChars="0" w:firstLine="0"/>
         <w:rPr>
           <w:sz w:val="24"/>
@@ -1534,7 +1576,7 @@
     </w:p>
     <w:p>
       <w:pPr>
-        <w:pStyle w:val="a5"/>
+        <w:pStyle w:val="a7"/>
         <w:ind w:left="360" w:firstLineChars="0" w:firstLine="0"/>
         <w:rPr>
           <w:sz w:val="24"/>
@@ -1552,7 +1594,7 @@
     </w:p>
     <w:p>
       <w:pPr>
-        <w:pStyle w:val="a5"/>
+        <w:pStyle w:val="a7"/>
         <w:ind w:left="360" w:firstLineChars="0" w:firstLine="0"/>
         <w:rPr>
           <w:sz w:val="24"/>
@@ -1577,7 +1619,7 @@
     </w:p>
     <w:p>
       <w:pPr>
-        <w:pStyle w:val="a5"/>
+        <w:pStyle w:val="a7"/>
         <w:ind w:left="360" w:firstLineChars="0" w:firstLine="0"/>
         <w:rPr>
           <w:sz w:val="24"/>
@@ -1775,6 +1817,7 @@
         </w:rPr>
         <w:t>基本完成还要检查一下</w:t>
       </w:r>
+      <w:proofErr w:type="spellStart"/>
       <w:r>
         <w:rPr>
           <w:rFonts w:hint="eastAsia"/>
@@ -1783,6 +1826,7 @@
         </w:rPr>
         <w:t>IconMgr</w:t>
       </w:r>
+      <w:proofErr w:type="spellEnd"/>
       <w:r>
         <w:rPr>
           <w:rFonts w:hint="eastAsia"/>
@@ -1791,6 +1835,7 @@
         </w:rPr>
         <w:t>类下面的</w:t>
       </w:r>
+      <w:proofErr w:type="spellStart"/>
       <w:r>
         <w:rPr>
           <w:rFonts w:hint="eastAsia"/>
@@ -1799,6 +1844,7 @@
         </w:rPr>
         <w:t>setSceneRect</w:t>
       </w:r>
+      <w:proofErr w:type="spellEnd"/>
       <w:r>
         <w:rPr>
           <w:rFonts w:hint="eastAsia"/>
@@ -1847,8 +1893,57 @@
           <w:sz w:val="24"/>
           <w:szCs w:val="24"/>
         </w:rPr>
+        <w:t>还需要完成预览功能，最好的每画一步都刷新一次</w:t>
+      </w:r>
+    </w:p>
+    <w:p>
+      <w:pPr>
+        <w:ind w:firstLine="600"/>
+        <w:rPr>
+          <w:sz w:val="24"/>
+          <w:szCs w:val="24"/>
+        </w:rPr>
+      </w:pPr>
+      <w:r>
+        <w:rPr>
+          <w:rFonts w:hint="eastAsia"/>
+          <w:sz w:val="24"/>
+          <w:szCs w:val="24"/>
+        </w:rPr>
         <w:lastRenderedPageBreak/>
-        <w:t>还需要完成预览功能，最好的每画一步都刷新一次</w:t>
+        <w:t>(</w:t>
+      </w:r>
+      <w:r>
+        <w:rPr>
+          <w:rFonts w:hint="eastAsia"/>
+          <w:sz w:val="24"/>
+          <w:szCs w:val="24"/>
+        </w:rPr>
+        <w:t>能够点击刷新进行预览，实时同步刷新暂时没有做，注意</w:t>
+      </w:r>
+      <w:r>
+        <w:rPr>
+          <w:rFonts w:hint="eastAsia"/>
+          <w:sz w:val="24"/>
+          <w:szCs w:val="24"/>
+        </w:rPr>
+        <w:t>:</w:t>
+      </w:r>
+      <w:r>
+        <w:rPr>
+          <w:rFonts w:hint="eastAsia"/>
+          <w:sz w:val="24"/>
+          <w:szCs w:val="24"/>
+        </w:rPr>
+        <w:t>字体格式，箭头，旋转什么的都没有进行处理，后期一并梳理。</w:t>
+      </w:r>
+      <w:r>
+        <w:rPr>
+          <w:rFonts w:hint="eastAsia"/>
+          <w:sz w:val="24"/>
+          <w:szCs w:val="24"/>
+        </w:rPr>
+        <w:t>)</w:t>
       </w:r>
     </w:p>
     <w:p>
@@ -1865,39 +1960,16 @@
           <w:sz w:val="24"/>
           <w:szCs w:val="24"/>
         </w:rPr>
-        <w:t>(</w:t>
-      </w:r>
-      <w:r>
-        <w:rPr>
-          <w:rFonts w:hint="eastAsia"/>
-          <w:sz w:val="24"/>
-          <w:szCs w:val="24"/>
-        </w:rPr>
-        <w:t>能够点击刷新进行预览，实时同步刷新暂时没有做，注意</w:t>
-      </w:r>
-      <w:r>
-        <w:rPr>
-          <w:rFonts w:hint="eastAsia"/>
-          <w:sz w:val="24"/>
-          <w:szCs w:val="24"/>
-        </w:rPr>
-        <w:t>:</w:t>
-      </w:r>
-      <w:r>
-        <w:rPr>
-          <w:rFonts w:hint="eastAsia"/>
-          <w:sz w:val="24"/>
-          <w:szCs w:val="24"/>
-        </w:rPr>
-        <w:t>字体格式，箭头，旋转什么的都没有进行处理，后期一并梳理。</w:t>
-      </w:r>
-      <w:r>
-        <w:rPr>
-          <w:rFonts w:hint="eastAsia"/>
-          <w:sz w:val="24"/>
-          <w:szCs w:val="24"/>
-        </w:rPr>
-        <w:t>)</w:t>
+        <w:t>最好每个绘制工具栏能够自动选择和退出</w:t>
+      </w:r>
+      <w:r>
+        <w:rPr>
+          <w:rFonts w:hint="eastAsia"/>
+          <w:color w:val="FF0000"/>
+          <w:sz w:val="24"/>
+          <w:szCs w:val="24"/>
+        </w:rPr>
+        <w:t>完成</w:t>
       </w:r>
     </w:p>
     <w:p>
@@ -1914,7 +1986,31 @@
           <w:sz w:val="24"/>
           <w:szCs w:val="24"/>
         </w:rPr>
-        <w:t>最好每个绘制工具栏能够自动选择和退出</w:t>
+        <w:t>完成树形结构的删除等其他功能</w:t>
+      </w:r>
+      <w:r>
+        <w:rPr>
+          <w:rFonts w:hint="eastAsia"/>
+          <w:sz w:val="24"/>
+          <w:szCs w:val="24"/>
+        </w:rPr>
+        <w:t>7.13</w:t>
+      </w:r>
+      <w:r>
+        <w:rPr>
+          <w:rFonts w:hint="eastAsia"/>
+          <w:sz w:val="24"/>
+          <w:szCs w:val="24"/>
+        </w:rPr>
+        <w:t>删除部分完成</w:t>
+      </w:r>
+      <w:r>
+        <w:rPr>
+          <w:rFonts w:hint="eastAsia"/>
+          <w:sz w:val="24"/>
+          <w:szCs w:val="24"/>
+        </w:rPr>
+        <w:t>树形切换图元</w:t>
       </w:r>
       <w:r>
         <w:rPr>
@@ -1940,36 +2036,298 @@
           <w:sz w:val="24"/>
           <w:szCs w:val="24"/>
         </w:rPr>
-        <w:t>完成树形结构的删除等其他功能</w:t>
-      </w:r>
-      <w:r>
-        <w:rPr>
-          <w:rFonts w:hint="eastAsia"/>
-          <w:sz w:val="24"/>
-          <w:szCs w:val="24"/>
-        </w:rPr>
-        <w:t>7.13</w:t>
-      </w:r>
-      <w:r>
-        <w:rPr>
-          <w:rFonts w:hint="eastAsia"/>
-          <w:sz w:val="24"/>
-          <w:szCs w:val="24"/>
-        </w:rPr>
-        <w:t>删除部分完成</w:t>
-      </w:r>
-      <w:r>
-        <w:rPr>
-          <w:rFonts w:hint="eastAsia"/>
-          <w:sz w:val="24"/>
-          <w:szCs w:val="24"/>
-        </w:rPr>
-        <w:t>树形切换图元</w:t>
-      </w:r>
-      <w:r>
-        <w:rPr>
-          <w:rFonts w:hint="eastAsia"/>
-          <w:color w:val="FF0000"/>
+        <w:t>还要剪切拷贝粘贴</w:t>
+      </w:r>
+    </w:p>
+    <w:p>
+      <w:pPr>
+        <w:ind w:firstLine="600"/>
+        <w:rPr>
+          <w:sz w:val="24"/>
+          <w:szCs w:val="24"/>
+        </w:rPr>
+      </w:pPr>
+      <w:r>
+        <w:rPr>
+          <w:rFonts w:hint="eastAsia"/>
+          <w:sz w:val="24"/>
+          <w:szCs w:val="24"/>
+        </w:rPr>
+        <w:t>读写文件，新建，打开，删除都要正确</w:t>
+      </w:r>
+    </w:p>
+    <w:p>
+      <w:pPr>
+        <w:ind w:firstLine="600"/>
+        <w:rPr>
+          <w:sz w:val="24"/>
+          <w:szCs w:val="24"/>
+        </w:rPr>
+      </w:pPr>
+      <w:r>
+        <w:rPr>
+          <w:rFonts w:hint="eastAsia"/>
+          <w:sz w:val="24"/>
+          <w:szCs w:val="24"/>
+        </w:rPr>
+        <w:t>鼠标移动多选图形</w:t>
+      </w:r>
+      <w:r>
+        <w:rPr>
+          <w:rFonts w:hint="eastAsia"/>
+          <w:sz w:val="24"/>
+          <w:szCs w:val="24"/>
+        </w:rPr>
+        <w:t xml:space="preserve"> 7.13</w:t>
+      </w:r>
+    </w:p>
+    <w:p>
+      <w:pPr>
+        <w:ind w:firstLine="600"/>
+        <w:rPr>
+          <w:sz w:val="24"/>
+          <w:szCs w:val="24"/>
+        </w:rPr>
+      </w:pPr>
+      <w:r>
+        <w:rPr>
+          <w:rFonts w:hint="eastAsia"/>
+          <w:sz w:val="24"/>
+          <w:szCs w:val="24"/>
+        </w:rPr>
+        <w:t>还有工具栏其他功能</w:t>
+      </w:r>
+    </w:p>
+    <w:p>
+      <w:pPr>
+        <w:ind w:firstLine="600"/>
+        <w:rPr>
+          <w:sz w:val="24"/>
+          <w:szCs w:val="24"/>
+        </w:rPr>
+      </w:pPr>
+      <w:r>
+        <w:rPr>
+          <w:rFonts w:hint="eastAsia"/>
+          <w:sz w:val="24"/>
+          <w:szCs w:val="24"/>
+        </w:rPr>
+        <w:t>属性页面没有完成</w:t>
+      </w:r>
+      <w:r>
+        <w:rPr>
+          <w:rFonts w:hint="eastAsia"/>
+          <w:sz w:val="24"/>
+          <w:szCs w:val="24"/>
+        </w:rPr>
+        <w:t>：</w:t>
+      </w:r>
+    </w:p>
+    <w:p>
+      <w:pPr>
+        <w:ind w:firstLineChars="250" w:firstLine="600"/>
+        <w:rPr>
+          <w:sz w:val="24"/>
+          <w:szCs w:val="24"/>
+        </w:rPr>
+      </w:pPr>
+      <w:r>
+        <w:rPr>
+          <w:rFonts w:hint="eastAsia"/>
+          <w:sz w:val="24"/>
+          <w:szCs w:val="24"/>
+        </w:rPr>
+        <w:t>字体部分没有完成填充等功能</w:t>
+      </w:r>
+    </w:p>
+    <w:p>
+      <w:pPr>
+        <w:pStyle w:val="a7"/>
+        <w:ind w:leftChars="171" w:left="359" w:firstLineChars="100" w:firstLine="240"/>
+        <w:rPr>
+          <w:sz w:val="24"/>
+          <w:szCs w:val="24"/>
+        </w:rPr>
+      </w:pPr>
+      <w:r>
+        <w:rPr>
+          <w:rFonts w:hint="eastAsia"/>
+          <w:sz w:val="24"/>
+          <w:szCs w:val="24"/>
+        </w:rPr>
+        <w:t>直线部分遗留三角箭头，带箭头的矩形大小重新计算问题</w:t>
+      </w:r>
+    </w:p>
+    <w:p>
+      <w:pPr>
+        <w:pStyle w:val="a7"/>
+        <w:ind w:leftChars="171" w:left="359" w:firstLineChars="100" w:firstLine="240"/>
+        <w:rPr>
+          <w:sz w:val="24"/>
+          <w:szCs w:val="24"/>
+        </w:rPr>
+      </w:pPr>
+      <w:r>
+        <w:rPr>
+          <w:rFonts w:hint="eastAsia"/>
+          <w:sz w:val="24"/>
+          <w:szCs w:val="24"/>
+        </w:rPr>
+        <w:t>矩形部分就是旋转角度的问题</w:t>
+      </w:r>
+    </w:p>
+    <w:p>
+      <w:pPr>
+        <w:pStyle w:val="a7"/>
+        <w:ind w:leftChars="171" w:left="359" w:firstLineChars="100" w:firstLine="240"/>
+        <w:rPr>
+          <w:sz w:val="24"/>
+          <w:szCs w:val="24"/>
+        </w:rPr>
+      </w:pPr>
+      <w:proofErr w:type="spellStart"/>
+      <w:r>
+        <w:rPr>
+          <w:rFonts w:hint="eastAsia"/>
+          <w:sz w:val="24"/>
+          <w:szCs w:val="24"/>
+        </w:rPr>
+        <w:t>HIconObj</w:t>
+      </w:r>
+      <w:proofErr w:type="spellEnd"/>
+      <w:r>
+        <w:rPr>
+          <w:rFonts w:hint="eastAsia"/>
+          <w:sz w:val="24"/>
+          <w:szCs w:val="24"/>
+        </w:rPr>
+        <w:t>里面的代码多余部分要删除整理</w:t>
+      </w:r>
+    </w:p>
+    <w:p>
+      <w:pPr>
+        <w:pStyle w:val="a7"/>
+        <w:ind w:leftChars="171" w:left="359" w:firstLineChars="100" w:firstLine="240"/>
+        <w:rPr>
+          <w:sz w:val="24"/>
+          <w:szCs w:val="24"/>
+        </w:rPr>
+      </w:pPr>
+      <w:r>
+        <w:rPr>
+          <w:rFonts w:hint="eastAsia"/>
+          <w:sz w:val="24"/>
+          <w:szCs w:val="24"/>
+        </w:rPr>
+        <w:t>右键菜单能够置顶置底</w:t>
+      </w:r>
+    </w:p>
+    <w:p>
+      <w:pPr>
+        <w:ind w:firstLine="600"/>
+        <w:rPr>
+          <w:sz w:val="24"/>
+          <w:szCs w:val="24"/>
+        </w:rPr>
+      </w:pPr>
+    </w:p>
+    <w:p>
+      <w:pPr>
+        <w:rPr>
+          <w:sz w:val="24"/>
+          <w:szCs w:val="24"/>
+        </w:rPr>
+      </w:pPr>
+      <w:r>
+        <w:rPr>
+          <w:rFonts w:hint="eastAsia"/>
+          <w:sz w:val="24"/>
+          <w:szCs w:val="24"/>
+        </w:rPr>
+        <w:t xml:space="preserve">7.12 </w:t>
+      </w:r>
+      <w:r>
+        <w:rPr>
+          <w:rFonts w:hint="eastAsia"/>
+          <w:sz w:val="24"/>
+          <w:szCs w:val="24"/>
+        </w:rPr>
+        <w:t>存在问题就是刷新和主</w:t>
+      </w:r>
+      <w:r>
+        <w:rPr>
+          <w:rFonts w:hint="eastAsia"/>
+          <w:sz w:val="24"/>
+          <w:szCs w:val="24"/>
+        </w:rPr>
+        <w:t>scene</w:t>
+      </w:r>
+      <w:r>
+        <w:rPr>
+          <w:rFonts w:hint="eastAsia"/>
+          <w:sz w:val="24"/>
+          <w:szCs w:val="24"/>
+        </w:rPr>
+        <w:t>不同步</w:t>
+      </w:r>
+      <w:r>
+        <w:rPr>
+          <w:rFonts w:hint="eastAsia"/>
+          <w:sz w:val="24"/>
+          <w:szCs w:val="24"/>
+        </w:rPr>
+        <w:t>，出现偏差，尤其当高度宽度改变后更是如此。</w:t>
+      </w:r>
+      <w:r>
+        <w:rPr>
+          <w:sz w:val="24"/>
+          <w:szCs w:val="24"/>
+        </w:rPr>
+        <w:t>R</w:t>
+      </w:r>
+      <w:r>
+        <w:rPr>
+          <w:rFonts w:hint="eastAsia"/>
+          <w:sz w:val="24"/>
+          <w:szCs w:val="24"/>
+        </w:rPr>
+        <w:t>elease</w:t>
+      </w:r>
+      <w:r>
+        <w:rPr>
+          <w:rFonts w:hint="eastAsia"/>
+          <w:sz w:val="24"/>
+          <w:szCs w:val="24"/>
+        </w:rPr>
+        <w:t>下关闭</w:t>
+      </w:r>
+      <w:r>
+        <w:rPr>
+          <w:rFonts w:hint="eastAsia"/>
+          <w:sz w:val="24"/>
+          <w:szCs w:val="24"/>
+        </w:rPr>
+        <w:t>icon</w:t>
+      </w:r>
+      <w:r>
+        <w:rPr>
+          <w:rFonts w:hint="eastAsia"/>
+          <w:sz w:val="24"/>
+          <w:szCs w:val="24"/>
+        </w:rPr>
+        <w:t>程序会</w:t>
+      </w:r>
+      <w:r>
+        <w:rPr>
+          <w:rFonts w:hint="eastAsia"/>
+          <w:sz w:val="24"/>
+          <w:szCs w:val="24"/>
+        </w:rPr>
+        <w:t>core</w:t>
+      </w:r>
+      <w:r>
+        <w:rPr>
+          <w:rFonts w:hint="eastAsia"/>
           <w:sz w:val="24"/>
           <w:szCs w:val="24"/>
         </w:rPr>
@@ -1978,549 +2336,240 @@
     </w:p>
     <w:p>
       <w:pPr>
-        <w:ind w:firstLine="600"/>
-        <w:rPr>
-          <w:sz w:val="24"/>
-          <w:szCs w:val="24"/>
-        </w:rPr>
-      </w:pPr>
-      <w:r>
-        <w:rPr>
-          <w:rFonts w:hint="eastAsia"/>
-          <w:sz w:val="24"/>
-          <w:szCs w:val="24"/>
-        </w:rPr>
-        <w:t>还要剪切拷贝粘贴</w:t>
-      </w:r>
-    </w:p>
-    <w:p>
-      <w:pPr>
-        <w:ind w:firstLine="600"/>
-        <w:rPr>
-          <w:sz w:val="24"/>
-          <w:szCs w:val="24"/>
-        </w:rPr>
-      </w:pPr>
-      <w:r>
-        <w:rPr>
-          <w:rFonts w:hint="eastAsia"/>
-          <w:sz w:val="24"/>
-          <w:szCs w:val="24"/>
-        </w:rPr>
-        <w:t>读写文件，新建，打开，删除都要正确</w:t>
-      </w:r>
-    </w:p>
-    <w:p>
-      <w:pPr>
-        <w:ind w:firstLine="600"/>
-        <w:rPr>
-          <w:sz w:val="24"/>
-          <w:szCs w:val="24"/>
-        </w:rPr>
-      </w:pPr>
-      <w:r>
-        <w:rPr>
-          <w:rFonts w:hint="eastAsia"/>
-          <w:sz w:val="24"/>
-          <w:szCs w:val="24"/>
-        </w:rPr>
-        <w:t>鼠标移动多选图形</w:t>
-      </w:r>
-      <w:r>
-        <w:rPr>
-          <w:rFonts w:hint="eastAsia"/>
-          <w:sz w:val="24"/>
-          <w:szCs w:val="24"/>
-        </w:rPr>
-        <w:t xml:space="preserve"> 7.13</w:t>
-      </w:r>
-    </w:p>
-    <w:p>
-      <w:pPr>
-        <w:ind w:firstLine="600"/>
-        <w:rPr>
-          <w:sz w:val="24"/>
-          <w:szCs w:val="24"/>
-        </w:rPr>
-      </w:pPr>
-      <w:r>
-        <w:rPr>
-          <w:rFonts w:hint="eastAsia"/>
-          <w:sz w:val="24"/>
-          <w:szCs w:val="24"/>
-        </w:rPr>
-        <w:t>还有工具栏其他功能</w:t>
-      </w:r>
-    </w:p>
-    <w:p>
-      <w:pPr>
-        <w:ind w:firstLine="600"/>
-        <w:rPr>
-          <w:sz w:val="24"/>
-          <w:szCs w:val="24"/>
-        </w:rPr>
-      </w:pPr>
-      <w:r>
-        <w:rPr>
-          <w:rFonts w:hint="eastAsia"/>
-          <w:sz w:val="24"/>
-          <w:szCs w:val="24"/>
-        </w:rPr>
-        <w:t>属性页面没有完成</w:t>
-      </w:r>
-      <w:r>
-        <w:rPr>
-          <w:rFonts w:hint="eastAsia"/>
-          <w:sz w:val="24"/>
-          <w:szCs w:val="24"/>
-        </w:rPr>
-        <w:t>：</w:t>
-      </w:r>
-    </w:p>
-    <w:p>
-      <w:pPr>
-        <w:ind w:firstLineChars="250" w:firstLine="600"/>
-        <w:rPr>
-          <w:sz w:val="24"/>
-          <w:szCs w:val="24"/>
-        </w:rPr>
-      </w:pPr>
-      <w:r>
-        <w:rPr>
-          <w:rFonts w:hint="eastAsia"/>
-          <w:sz w:val="24"/>
-          <w:szCs w:val="24"/>
-        </w:rPr>
-        <w:t>字体部分没有完成填充等功能</w:t>
-      </w:r>
-    </w:p>
-    <w:p>
-      <w:pPr>
-        <w:pStyle w:val="a5"/>
-        <w:ind w:leftChars="171" w:left="359" w:firstLineChars="100" w:firstLine="240"/>
-        <w:rPr>
-          <w:sz w:val="24"/>
-          <w:szCs w:val="24"/>
-        </w:rPr>
-      </w:pPr>
-      <w:r>
-        <w:rPr>
-          <w:rFonts w:hint="eastAsia"/>
-          <w:sz w:val="24"/>
-          <w:szCs w:val="24"/>
-        </w:rPr>
-        <w:t>直线部分遗留三角箭头，带箭头的矩形大小重新计算问题</w:t>
-      </w:r>
-    </w:p>
-    <w:p>
-      <w:pPr>
-        <w:pStyle w:val="a5"/>
-        <w:ind w:leftChars="171" w:left="359" w:firstLineChars="100" w:firstLine="240"/>
-        <w:rPr>
-          <w:sz w:val="24"/>
-          <w:szCs w:val="24"/>
-        </w:rPr>
-      </w:pPr>
-      <w:r>
-        <w:rPr>
-          <w:rFonts w:hint="eastAsia"/>
-          <w:sz w:val="24"/>
-          <w:szCs w:val="24"/>
-        </w:rPr>
-        <w:t>矩形部分就是旋转角度的问题</w:t>
-      </w:r>
-    </w:p>
-    <w:p>
-      <w:pPr>
-        <w:pStyle w:val="a5"/>
-        <w:ind w:leftChars="171" w:left="359" w:firstLineChars="100" w:firstLine="240"/>
-        <w:rPr>
-          <w:sz w:val="24"/>
-          <w:szCs w:val="24"/>
-        </w:rPr>
-      </w:pPr>
-      <w:r>
-        <w:rPr>
-          <w:rFonts w:hint="eastAsia"/>
-          <w:sz w:val="24"/>
-          <w:szCs w:val="24"/>
-        </w:rPr>
-        <w:t>HIconObj</w:t>
-      </w:r>
-      <w:r>
-        <w:rPr>
-          <w:rFonts w:hint="eastAsia"/>
-          <w:sz w:val="24"/>
-          <w:szCs w:val="24"/>
-        </w:rPr>
-        <w:t>里面的代码多余部分要删除整理</w:t>
-      </w:r>
-    </w:p>
-    <w:p>
-      <w:pPr>
-        <w:pStyle w:val="a5"/>
-        <w:ind w:leftChars="171" w:left="359" w:firstLineChars="100" w:firstLine="240"/>
-        <w:rPr>
-          <w:sz w:val="24"/>
-          <w:szCs w:val="24"/>
-        </w:rPr>
-      </w:pPr>
-      <w:r>
-        <w:rPr>
-          <w:rFonts w:hint="eastAsia"/>
-          <w:sz w:val="24"/>
-          <w:szCs w:val="24"/>
-        </w:rPr>
-        <w:t>右键菜单能够置顶置底</w:t>
-      </w:r>
-    </w:p>
-    <w:p>
-      <w:pPr>
-        <w:ind w:firstLine="600"/>
-        <w:rPr>
-          <w:sz w:val="24"/>
-          <w:szCs w:val="24"/>
-        </w:rPr>
-      </w:pPr>
-    </w:p>
-    <w:p>
-      <w:pPr>
-        <w:rPr>
-          <w:sz w:val="24"/>
-          <w:szCs w:val="24"/>
-        </w:rPr>
-      </w:pPr>
-      <w:r>
-        <w:rPr>
-          <w:rFonts w:hint="eastAsia"/>
-          <w:sz w:val="24"/>
-          <w:szCs w:val="24"/>
-        </w:rPr>
-        <w:t xml:space="preserve">7.12 </w:t>
-      </w:r>
-      <w:r>
-        <w:rPr>
-          <w:rFonts w:hint="eastAsia"/>
-          <w:sz w:val="24"/>
-          <w:szCs w:val="24"/>
-        </w:rPr>
-        <w:t>存在问题就是刷新和主</w:t>
-      </w:r>
-      <w:r>
-        <w:rPr>
-          <w:rFonts w:hint="eastAsia"/>
-          <w:sz w:val="24"/>
-          <w:szCs w:val="24"/>
-        </w:rPr>
-        <w:t>scene</w:t>
-      </w:r>
-      <w:r>
-        <w:rPr>
-          <w:rFonts w:hint="eastAsia"/>
-          <w:sz w:val="24"/>
-          <w:szCs w:val="24"/>
-        </w:rPr>
-        <w:t>不同步</w:t>
-      </w:r>
-      <w:r>
-        <w:rPr>
-          <w:rFonts w:hint="eastAsia"/>
-          <w:sz w:val="24"/>
-          <w:szCs w:val="24"/>
-        </w:rPr>
-        <w:t>，出现偏差，尤其当高度宽度改变后更是如此。</w:t>
-      </w:r>
-      <w:r>
-        <w:rPr>
-          <w:sz w:val="24"/>
-          <w:szCs w:val="24"/>
-        </w:rPr>
-        <w:t>R</w:t>
-      </w:r>
-      <w:r>
-        <w:rPr>
-          <w:rFonts w:hint="eastAsia"/>
-          <w:sz w:val="24"/>
-          <w:szCs w:val="24"/>
-        </w:rPr>
-        <w:t>elease</w:t>
-      </w:r>
-      <w:r>
-        <w:rPr>
-          <w:rFonts w:hint="eastAsia"/>
-          <w:sz w:val="24"/>
-          <w:szCs w:val="24"/>
-        </w:rPr>
-        <w:t>下关闭</w:t>
-      </w:r>
-      <w:r>
-        <w:rPr>
-          <w:rFonts w:hint="eastAsia"/>
-          <w:sz w:val="24"/>
-          <w:szCs w:val="24"/>
-        </w:rPr>
-        <w:t>icon</w:t>
-      </w:r>
-      <w:r>
-        <w:rPr>
-          <w:rFonts w:hint="eastAsia"/>
-          <w:sz w:val="24"/>
-          <w:szCs w:val="24"/>
-        </w:rPr>
-        <w:t>程序会</w:t>
-      </w:r>
-      <w:r>
-        <w:rPr>
-          <w:rFonts w:hint="eastAsia"/>
-          <w:sz w:val="24"/>
-          <w:szCs w:val="24"/>
-        </w:rPr>
-        <w:t>core</w:t>
-      </w:r>
-      <w:r>
-        <w:rPr>
-          <w:rFonts w:hint="eastAsia"/>
-          <w:sz w:val="24"/>
-          <w:szCs w:val="24"/>
-        </w:rPr>
-        <w:t>完成</w:t>
-      </w:r>
-    </w:p>
-    <w:p>
-      <w:pPr>
-        <w:rPr>
-          <w:sz w:val="24"/>
-          <w:szCs w:val="24"/>
-        </w:rPr>
-      </w:pPr>
-    </w:p>
-    <w:p>
-      <w:pPr>
-        <w:rPr>
-          <w:sz w:val="24"/>
-          <w:szCs w:val="24"/>
-        </w:rPr>
-      </w:pPr>
-    </w:p>
-    <w:p>
-      <w:pPr>
-        <w:rPr>
-          <w:sz w:val="24"/>
-          <w:szCs w:val="24"/>
-        </w:rPr>
-      </w:pPr>
-    </w:p>
-    <w:p>
-      <w:pPr>
-        <w:rPr>
-          <w:sz w:val="24"/>
-          <w:szCs w:val="24"/>
-        </w:rPr>
-      </w:pPr>
-    </w:p>
-    <w:p>
-      <w:pPr>
-        <w:rPr>
-          <w:sz w:val="24"/>
-          <w:szCs w:val="24"/>
-        </w:rPr>
-      </w:pPr>
-    </w:p>
-    <w:p>
-      <w:pPr>
-        <w:rPr>
-          <w:sz w:val="24"/>
-          <w:szCs w:val="24"/>
-        </w:rPr>
-      </w:pPr>
-    </w:p>
-    <w:p>
-      <w:pPr>
-        <w:rPr>
-          <w:sz w:val="24"/>
-          <w:szCs w:val="24"/>
-        </w:rPr>
-      </w:pPr>
-    </w:p>
-    <w:p>
-      <w:pPr>
-        <w:rPr>
-          <w:sz w:val="24"/>
-          <w:szCs w:val="24"/>
-        </w:rPr>
-      </w:pPr>
-    </w:p>
-    <w:p>
-      <w:pPr>
-        <w:rPr>
-          <w:sz w:val="24"/>
-          <w:szCs w:val="24"/>
-        </w:rPr>
-      </w:pPr>
-    </w:p>
-    <w:p>
-      <w:pPr>
-        <w:rPr>
-          <w:sz w:val="24"/>
-          <w:szCs w:val="24"/>
-        </w:rPr>
-      </w:pPr>
-    </w:p>
-    <w:p>
-      <w:pPr>
-        <w:rPr>
-          <w:sz w:val="24"/>
-          <w:szCs w:val="24"/>
-        </w:rPr>
-      </w:pPr>
-    </w:p>
-    <w:p>
-      <w:pPr>
-        <w:rPr>
-          <w:sz w:val="24"/>
-          <w:szCs w:val="24"/>
-        </w:rPr>
-      </w:pPr>
-    </w:p>
-    <w:p>
-      <w:pPr>
-        <w:rPr>
-          <w:sz w:val="24"/>
-          <w:szCs w:val="24"/>
-        </w:rPr>
-      </w:pPr>
-    </w:p>
-    <w:p>
-      <w:pPr>
-        <w:rPr>
-          <w:sz w:val="24"/>
-          <w:szCs w:val="24"/>
-        </w:rPr>
-      </w:pPr>
-    </w:p>
-    <w:p>
-      <w:pPr>
-        <w:rPr>
-          <w:sz w:val="24"/>
-          <w:szCs w:val="24"/>
-        </w:rPr>
-      </w:pPr>
-    </w:p>
-    <w:p>
-      <w:pPr>
-        <w:rPr>
-          <w:sz w:val="24"/>
-          <w:szCs w:val="24"/>
-        </w:rPr>
-      </w:pPr>
-    </w:p>
-    <w:p>
-      <w:pPr>
-        <w:rPr>
-          <w:sz w:val="24"/>
-          <w:szCs w:val="24"/>
-        </w:rPr>
-      </w:pPr>
-    </w:p>
-    <w:p>
-      <w:pPr>
-        <w:rPr>
-          <w:sz w:val="24"/>
-          <w:szCs w:val="24"/>
-        </w:rPr>
-      </w:pPr>
-    </w:p>
-    <w:p>
-      <w:pPr>
-        <w:rPr>
-          <w:sz w:val="24"/>
-          <w:szCs w:val="24"/>
-        </w:rPr>
-      </w:pPr>
-    </w:p>
-    <w:p>
-      <w:pPr>
-        <w:rPr>
-          <w:sz w:val="24"/>
-          <w:szCs w:val="24"/>
-        </w:rPr>
-      </w:pPr>
-    </w:p>
-    <w:p>
-      <w:pPr>
-        <w:rPr>
-          <w:sz w:val="24"/>
-          <w:szCs w:val="24"/>
-        </w:rPr>
-      </w:pPr>
-    </w:p>
-    <w:p>
-      <w:pPr>
-        <w:rPr>
-          <w:sz w:val="24"/>
-          <w:szCs w:val="24"/>
-        </w:rPr>
-      </w:pPr>
-    </w:p>
-    <w:p>
-      <w:pPr>
-        <w:rPr>
-          <w:sz w:val="24"/>
-          <w:szCs w:val="24"/>
-        </w:rPr>
-      </w:pPr>
-    </w:p>
-    <w:p>
-      <w:pPr>
-        <w:rPr>
-          <w:sz w:val="24"/>
-          <w:szCs w:val="24"/>
-        </w:rPr>
-      </w:pPr>
-    </w:p>
-    <w:p>
-      <w:pPr>
-        <w:rPr>
-          <w:sz w:val="24"/>
-          <w:szCs w:val="24"/>
-        </w:rPr>
-      </w:pPr>
-    </w:p>
-    <w:p>
-      <w:pPr>
-        <w:rPr>
-          <w:sz w:val="24"/>
-          <w:szCs w:val="24"/>
-        </w:rPr>
-      </w:pPr>
-    </w:p>
-    <w:p>
-      <w:pPr>
-        <w:rPr>
-          <w:sz w:val="24"/>
-          <w:szCs w:val="24"/>
-        </w:rPr>
-      </w:pPr>
-    </w:p>
-    <w:p>
-      <w:pPr>
-        <w:rPr>
-          <w:sz w:val="24"/>
-          <w:szCs w:val="24"/>
-        </w:rPr>
-      </w:pPr>
-      <w:r>
-        <w:rPr>
-          <w:rFonts w:hint="eastAsia"/>
-          <w:sz w:val="24"/>
-          <w:szCs w:val="24"/>
-        </w:rPr>
+        <w:rPr>
+          <w:sz w:val="24"/>
+          <w:szCs w:val="24"/>
+        </w:rPr>
+      </w:pPr>
+    </w:p>
+    <w:p>
+      <w:pPr>
+        <w:rPr>
+          <w:sz w:val="24"/>
+          <w:szCs w:val="24"/>
+        </w:rPr>
+      </w:pPr>
+    </w:p>
+    <w:p>
+      <w:pPr>
+        <w:rPr>
+          <w:sz w:val="24"/>
+          <w:szCs w:val="24"/>
+        </w:rPr>
+      </w:pPr>
+    </w:p>
+    <w:p>
+      <w:pPr>
+        <w:rPr>
+          <w:sz w:val="24"/>
+          <w:szCs w:val="24"/>
+        </w:rPr>
+      </w:pPr>
+    </w:p>
+    <w:p>
+      <w:pPr>
+        <w:rPr>
+          <w:sz w:val="24"/>
+          <w:szCs w:val="24"/>
+        </w:rPr>
+      </w:pPr>
+    </w:p>
+    <w:p>
+      <w:pPr>
+        <w:rPr>
+          <w:sz w:val="24"/>
+          <w:szCs w:val="24"/>
+        </w:rPr>
+      </w:pPr>
+    </w:p>
+    <w:p>
+      <w:pPr>
+        <w:rPr>
+          <w:sz w:val="24"/>
+          <w:szCs w:val="24"/>
+        </w:rPr>
+      </w:pPr>
+    </w:p>
+    <w:p>
+      <w:pPr>
+        <w:rPr>
+          <w:sz w:val="24"/>
+          <w:szCs w:val="24"/>
+        </w:rPr>
+      </w:pPr>
+    </w:p>
+    <w:p>
+      <w:pPr>
+        <w:rPr>
+          <w:sz w:val="24"/>
+          <w:szCs w:val="24"/>
+        </w:rPr>
+      </w:pPr>
+    </w:p>
+    <w:p>
+      <w:pPr>
+        <w:rPr>
+          <w:sz w:val="24"/>
+          <w:szCs w:val="24"/>
+        </w:rPr>
+      </w:pPr>
+    </w:p>
+    <w:p>
+      <w:pPr>
+        <w:rPr>
+          <w:sz w:val="24"/>
+          <w:szCs w:val="24"/>
+        </w:rPr>
+      </w:pPr>
+    </w:p>
+    <w:p>
+      <w:pPr>
+        <w:rPr>
+          <w:sz w:val="24"/>
+          <w:szCs w:val="24"/>
+        </w:rPr>
+      </w:pPr>
+    </w:p>
+    <w:p>
+      <w:pPr>
+        <w:rPr>
+          <w:sz w:val="24"/>
+          <w:szCs w:val="24"/>
+        </w:rPr>
+      </w:pPr>
+    </w:p>
+    <w:p>
+      <w:pPr>
+        <w:rPr>
+          <w:sz w:val="24"/>
+          <w:szCs w:val="24"/>
+        </w:rPr>
+      </w:pPr>
+    </w:p>
+    <w:p>
+      <w:pPr>
+        <w:rPr>
+          <w:sz w:val="24"/>
+          <w:szCs w:val="24"/>
+        </w:rPr>
+      </w:pPr>
+    </w:p>
+    <w:p>
+      <w:pPr>
+        <w:rPr>
+          <w:sz w:val="24"/>
+          <w:szCs w:val="24"/>
+        </w:rPr>
+      </w:pPr>
+    </w:p>
+    <w:p>
+      <w:pPr>
+        <w:rPr>
+          <w:sz w:val="24"/>
+          <w:szCs w:val="24"/>
+        </w:rPr>
+      </w:pPr>
+    </w:p>
+    <w:p>
+      <w:pPr>
+        <w:rPr>
+          <w:sz w:val="24"/>
+          <w:szCs w:val="24"/>
+        </w:rPr>
+      </w:pPr>
+    </w:p>
+    <w:p>
+      <w:pPr>
+        <w:rPr>
+          <w:sz w:val="24"/>
+          <w:szCs w:val="24"/>
+        </w:rPr>
+      </w:pPr>
+    </w:p>
+    <w:p>
+      <w:pPr>
+        <w:rPr>
+          <w:sz w:val="24"/>
+          <w:szCs w:val="24"/>
+        </w:rPr>
+      </w:pPr>
+    </w:p>
+    <w:p>
+      <w:pPr>
+        <w:rPr>
+          <w:sz w:val="24"/>
+          <w:szCs w:val="24"/>
+        </w:rPr>
+      </w:pPr>
+    </w:p>
+    <w:p>
+      <w:pPr>
+        <w:rPr>
+          <w:sz w:val="24"/>
+          <w:szCs w:val="24"/>
+        </w:rPr>
+      </w:pPr>
+    </w:p>
+    <w:p>
+      <w:pPr>
+        <w:rPr>
+          <w:sz w:val="24"/>
+          <w:szCs w:val="24"/>
+        </w:rPr>
+      </w:pPr>
+    </w:p>
+    <w:p>
+      <w:pPr>
+        <w:rPr>
+          <w:sz w:val="24"/>
+          <w:szCs w:val="24"/>
+        </w:rPr>
+      </w:pPr>
+    </w:p>
+    <w:p>
+      <w:pPr>
+        <w:rPr>
+          <w:sz w:val="24"/>
+          <w:szCs w:val="24"/>
+        </w:rPr>
+      </w:pPr>
+    </w:p>
+    <w:p>
+      <w:pPr>
+        <w:rPr>
+          <w:sz w:val="24"/>
+          <w:szCs w:val="24"/>
+        </w:rPr>
+      </w:pPr>
+    </w:p>
+    <w:p>
+      <w:pPr>
+        <w:rPr>
+          <w:sz w:val="24"/>
+          <w:szCs w:val="24"/>
+        </w:rPr>
+      </w:pPr>
+    </w:p>
+    <w:p>
+      <w:pPr>
+        <w:rPr>
+          <w:sz w:val="24"/>
+          <w:szCs w:val="24"/>
+        </w:rPr>
+      </w:pPr>
+      <w:r>
+        <w:rPr>
+          <w:rFonts w:hint="eastAsia"/>
+          <w:sz w:val="24"/>
+          <w:szCs w:val="24"/>
+        </w:rPr>
+        <w:lastRenderedPageBreak/>
         <w:t>梳理整个操作流程</w:t>
       </w:r>
     </w:p>
     <w:p>
       <w:pPr>
-        <w:pStyle w:val="a5"/>
+        <w:pStyle w:val="a7"/>
         <w:numPr>
           <w:ilvl w:val="0"/>
           <w:numId w:val="2"/>
@@ -2539,6 +2588,7 @@
         </w:rPr>
         <w:t>还是创建</w:t>
       </w:r>
+      <w:proofErr w:type="spellStart"/>
       <w:r>
         <w:rPr>
           <w:rFonts w:hint="eastAsia"/>
@@ -2547,6 +2597,7 @@
         </w:rPr>
         <w:t>MainWindow</w:t>
       </w:r>
+      <w:proofErr w:type="spellEnd"/>
       <w:r>
         <w:rPr>
           <w:rFonts w:hint="eastAsia"/>
@@ -2574,7 +2625,7 @@
     </w:p>
     <w:p>
       <w:pPr>
-        <w:pStyle w:val="a5"/>
+        <w:pStyle w:val="a7"/>
         <w:numPr>
           <w:ilvl w:val="0"/>
           <w:numId w:val="2"/>
@@ -2596,7 +2647,7 @@
     </w:p>
     <w:p>
       <w:pPr>
-        <w:pStyle w:val="a5"/>
+        <w:pStyle w:val="a7"/>
         <w:ind w:left="360" w:firstLineChars="0" w:firstLine="0"/>
         <w:rPr>
           <w:sz w:val="24"/>
@@ -2614,7 +2665,7 @@
     </w:p>
     <w:p>
       <w:pPr>
-        <w:pStyle w:val="a5"/>
+        <w:pStyle w:val="a7"/>
         <w:ind w:left="360" w:firstLineChars="0" w:firstLine="0"/>
         <w:rPr>
           <w:sz w:val="24"/>
@@ -2629,6 +2680,7 @@
         </w:rPr>
         <w:t>创建</w:t>
       </w:r>
+      <w:proofErr w:type="spellStart"/>
       <w:r>
         <w:rPr>
           <w:rFonts w:hint="eastAsia"/>
@@ -2637,6 +2689,7 @@
         </w:rPr>
         <w:t>iconMgr</w:t>
       </w:r>
+      <w:proofErr w:type="spellEnd"/>
       <w:r>
         <w:rPr>
           <w:rFonts w:hint="eastAsia"/>
@@ -2653,6 +2706,7 @@
         </w:rPr>
         <w:t>创建</w:t>
       </w:r>
+      <w:proofErr w:type="spellStart"/>
       <w:r>
         <w:rPr>
           <w:rFonts w:hint="eastAsia"/>
@@ -2661,6 +2715,7 @@
         </w:rPr>
         <w:t>iconFrame</w:t>
       </w:r>
+      <w:proofErr w:type="spellEnd"/>
       <w:r>
         <w:rPr>
           <w:rFonts w:hint="eastAsia"/>
@@ -2704,17 +2759,17 @@
     </w:p>
     <w:p>
       <w:pPr>
-        <w:pStyle w:val="a5"/>
-        <w:ind w:left="360" w:firstLineChars="0" w:firstLine="0"/>
-        <w:rPr>
-          <w:sz w:val="24"/>
-          <w:szCs w:val="24"/>
-        </w:rPr>
-      </w:pPr>
-    </w:p>
-    <w:p>
-      <w:pPr>
-        <w:pStyle w:val="a5"/>
+        <w:pStyle w:val="a7"/>
+        <w:ind w:left="360" w:firstLineChars="0" w:firstLine="0"/>
+        <w:rPr>
+          <w:sz w:val="24"/>
+          <w:szCs w:val="24"/>
+        </w:rPr>
+      </w:pPr>
+    </w:p>
+    <w:p>
+      <w:pPr>
+        <w:pStyle w:val="a7"/>
         <w:ind w:left="360" w:firstLineChars="0" w:firstLine="0"/>
         <w:rPr>
           <w:sz w:val="24"/>
@@ -2732,7 +2787,7 @@
     </w:p>
     <w:p>
       <w:pPr>
-        <w:pStyle w:val="a5"/>
+        <w:pStyle w:val="a7"/>
         <w:ind w:leftChars="171" w:left="359" w:firstLineChars="50" w:firstLine="120"/>
         <w:rPr>
           <w:sz w:val="24"/>
@@ -2755,6 +2810,7 @@
         </w:rPr>
         <w:t>类，</w:t>
       </w:r>
+      <w:proofErr w:type="spellStart"/>
       <w:r>
         <w:rPr>
           <w:rFonts w:hint="eastAsia"/>
@@ -2763,6 +2819,7 @@
         </w:rPr>
         <w:t>selectionmgr,undo,logicRect,newpIconTemplate,stateMgr</w:t>
       </w:r>
+      <w:proofErr w:type="spellEnd"/>
       <w:r>
         <w:rPr>
           <w:rFonts w:hint="eastAsia"/>
@@ -2782,13 +2839,14 @@
     </w:p>
     <w:p>
       <w:pPr>
-        <w:pStyle w:val="a5"/>
+        <w:pStyle w:val="a7"/>
         <w:ind w:leftChars="171" w:left="359" w:firstLineChars="50" w:firstLine="120"/>
         <w:rPr>
           <w:sz w:val="24"/>
           <w:szCs w:val="24"/>
         </w:rPr>
       </w:pPr>
+      <w:proofErr w:type="spellStart"/>
       <w:r>
         <w:rPr>
           <w:rFonts w:hint="eastAsia"/>
@@ -2797,6 +2855,7 @@
         </w:rPr>
         <w:t>iconFrame</w:t>
       </w:r>
+      <w:proofErr w:type="spellEnd"/>
       <w:r>
         <w:rPr>
           <w:rFonts w:hint="eastAsia"/>
@@ -2954,6 +3013,7 @@
         </w:rPr>
         <w:t>终极思考能不能把图元部分剥离开形成最后的</w:t>
       </w:r>
+      <w:proofErr w:type="spellStart"/>
       <w:r>
         <w:rPr>
           <w:rFonts w:hint="eastAsia"/>
@@ -2963,6 +3023,7 @@
         </w:rPr>
         <w:t>dll</w:t>
       </w:r>
+      <w:proofErr w:type="spellEnd"/>
       <w:r>
         <w:rPr>
           <w:rFonts w:hint="eastAsia"/>
@@ -2972,6 +3033,7 @@
         </w:rPr>
         <w:t>供</w:t>
       </w:r>
+      <w:proofErr w:type="spellStart"/>
       <w:r>
         <w:rPr>
           <w:rFonts w:hint="eastAsia"/>
@@ -2981,6 +3043,7 @@
         </w:rPr>
         <w:t>icon,graph</w:t>
       </w:r>
+      <w:proofErr w:type="spellEnd"/>
       <w:r>
         <w:rPr>
           <w:rFonts w:hint="eastAsia"/>
@@ -3270,6 +3333,7 @@
           <w:szCs w:val="24"/>
         </w:rPr>
       </w:pPr>
+      <w:proofErr w:type="spellStart"/>
       <w:r>
         <w:rPr>
           <w:rFonts w:hint="eastAsia"/>
@@ -3278,6 +3342,7 @@
         </w:rPr>
         <w:t>HIconObj</w:t>
       </w:r>
+      <w:proofErr w:type="spellEnd"/>
       <w:r>
         <w:rPr>
           <w:rFonts w:hint="eastAsia"/>
@@ -3381,8 +3446,9 @@
           <w:sz w:val="24"/>
           <w:szCs w:val="24"/>
         </w:rPr>
-        <w:t>.cpp</w:t>
-      </w:r>
+        <w:t>.</w:t>
+      </w:r>
+      <w:proofErr w:type="spellStart"/>
       <w:r>
         <w:rPr>
           <w:rFonts w:hint="eastAsia"/>
@@ -3390,6 +3456,16 @@
           <w:sz w:val="24"/>
           <w:szCs w:val="24"/>
         </w:rPr>
+        <w:t>cpp</w:t>
+      </w:r>
+      <w:proofErr w:type="spellEnd"/>
+      <w:r>
+        <w:rPr>
+          <w:rFonts w:hint="eastAsia"/>
+          <w:color w:val="FF0000"/>
+          <w:sz w:val="24"/>
+          <w:szCs w:val="24"/>
+        </w:rPr>
         <w:t>文件</w:t>
       </w:r>
     </w:p>
@@ -3645,6 +3721,31 @@
       </w:r>
       <w:r>
         <w:rPr>
+          <w:sz w:val="24"/>
+          <w:szCs w:val="24"/>
+        </w:rPr>
+        <w:t xml:space="preserve">, </w:t>
+      </w:r>
+      <w:proofErr w:type="spellStart"/>
+      <w:r>
+        <w:rPr>
+          <w:rFonts w:hint="eastAsia"/>
+          <w:sz w:val="24"/>
+          <w:szCs w:val="24"/>
+        </w:rPr>
+        <w:t>rotate,resize</w:t>
+      </w:r>
+      <w:proofErr w:type="spellEnd"/>
+      <w:r>
+        <w:rPr>
+          <w:rFonts w:hint="eastAsia"/>
+          <w:sz w:val="24"/>
+          <w:szCs w:val="24"/>
+        </w:rPr>
+        <w:t>没有完成</w:t>
+      </w:r>
+      <w:r>
+        <w:rPr>
           <w:rFonts w:hint="eastAsia"/>
           <w:sz w:val="24"/>
           <w:szCs w:val="24"/>
@@ -3723,13 +3824,23 @@
         </w:rPr>
         <w:t>系统环境变量</w:t>
       </w:r>
-      <w:r>
-        <w:rPr>
-          <w:rFonts w:hint="eastAsia"/>
-          <w:sz w:val="24"/>
-          <w:szCs w:val="24"/>
-        </w:rPr>
-        <w:t>getenv(</w:t>
+      <w:proofErr w:type="spellStart"/>
+      <w:r>
+        <w:rPr>
+          <w:rFonts w:hint="eastAsia"/>
+          <w:sz w:val="24"/>
+          <w:szCs w:val="24"/>
+        </w:rPr>
+        <w:t>getenv</w:t>
+      </w:r>
+      <w:proofErr w:type="spellEnd"/>
+      <w:r>
+        <w:rPr>
+          <w:rFonts w:hint="eastAsia"/>
+          <w:sz w:val="24"/>
+          <w:szCs w:val="24"/>
+        </w:rPr>
+        <w:t>(</w:t>
       </w:r>
       <w:r>
         <w:rPr>
@@ -3745,193 +3856,407 @@
           <w:sz w:val="24"/>
           <w:szCs w:val="24"/>
         </w:rPr>
-        <w:t xml:space="preserve">) </w:t>
-      </w:r>
-      <w:r>
-        <w:rPr>
-          <w:rFonts w:hint="eastAsia"/>
-          <w:sz w:val="24"/>
-          <w:szCs w:val="24"/>
-        </w:rPr>
-        <w:t>/addObj</w:t>
-      </w:r>
-      <w:r>
-        <w:rPr>
-          <w:rFonts w:hint="eastAsia"/>
-          <w:sz w:val="24"/>
-          <w:szCs w:val="24"/>
-        </w:rPr>
-        <w:t>返回</w:t>
-      </w:r>
-      <w:r>
-        <w:rPr>
-          <w:rFonts w:hint="eastAsia"/>
-          <w:sz w:val="24"/>
-          <w:szCs w:val="24"/>
-        </w:rPr>
-        <w:t>7/22</w:t>
-      </w:r>
-      <w:r>
-        <w:rPr>
-          <w:rFonts w:hint="eastAsia"/>
-          <w:sz w:val="24"/>
-          <w:szCs w:val="24"/>
-        </w:rPr>
-        <w:t>晚上试验</w:t>
-      </w:r>
-    </w:p>
-    <w:p>
-      <w:pPr>
-        <w:rPr>
-          <w:sz w:val="24"/>
-          <w:szCs w:val="24"/>
-        </w:rPr>
-      </w:pPr>
-      <w:r>
-        <w:rPr>
-          <w:rFonts w:hint="eastAsia"/>
-          <w:sz w:val="24"/>
-          <w:szCs w:val="24"/>
-        </w:rPr>
-        <w:t>滑动</w:t>
-      </w:r>
-      <w:r>
-        <w:rPr>
-          <w:rFonts w:hint="eastAsia"/>
-          <w:sz w:val="24"/>
-          <w:szCs w:val="24"/>
-        </w:rPr>
-        <w:t>选择是否可以做到里面选择而不是非要点击空白后再选择</w:t>
-      </w:r>
-    </w:p>
-    <w:p>
-      <w:pPr>
-        <w:rPr>
-          <w:sz w:val="24"/>
-          <w:szCs w:val="24"/>
-        </w:rPr>
-      </w:pPr>
-      <w:r>
-        <w:rPr>
-          <w:rFonts w:hint="eastAsia"/>
-          <w:sz w:val="24"/>
-          <w:szCs w:val="24"/>
-        </w:rPr>
-        <w:t>还是要</w:t>
-      </w:r>
-      <w:r>
-        <w:rPr>
-          <w:rFonts w:hint="eastAsia"/>
-          <w:sz w:val="24"/>
-          <w:szCs w:val="24"/>
-        </w:rPr>
-        <w:t>HIconObj</w:t>
-      </w:r>
-      <w:r>
-        <w:rPr>
-          <w:rFonts w:hint="eastAsia"/>
-          <w:sz w:val="24"/>
-          <w:szCs w:val="24"/>
-        </w:rPr>
-        <w:t>里面关联</w:t>
-      </w:r>
-      <w:r>
-        <w:rPr>
-          <w:rFonts w:hint="eastAsia"/>
-          <w:sz w:val="24"/>
-          <w:szCs w:val="24"/>
-        </w:rPr>
-        <w:t xml:space="preserve">IconItem? </w:t>
-      </w:r>
-      <w:r>
-        <w:rPr>
-          <w:sz w:val="24"/>
-          <w:szCs w:val="24"/>
-        </w:rPr>
-        <w:t>D</w:t>
-      </w:r>
-      <w:r>
-        <w:rPr>
-          <w:rFonts w:hint="eastAsia"/>
-          <w:sz w:val="24"/>
-          <w:szCs w:val="24"/>
-        </w:rPr>
-        <w:t>eleted</w:t>
-      </w:r>
-      <w:r>
-        <w:rPr>
-          <w:rFonts w:hint="eastAsia"/>
-          <w:sz w:val="24"/>
-          <w:szCs w:val="24"/>
-        </w:rPr>
-        <w:t>这个变量需要用起来</w:t>
-      </w:r>
-    </w:p>
-    <w:p>
-      <w:pPr>
-        <w:rPr>
-          <w:sz w:val="24"/>
-          <w:szCs w:val="24"/>
-        </w:rPr>
-      </w:pPr>
-      <w:r>
-        <w:rPr>
-          <w:rFonts w:hint="eastAsia"/>
-          <w:sz w:val="24"/>
-          <w:szCs w:val="24"/>
-        </w:rPr>
-        <w:t>删除</w:t>
-      </w:r>
-      <w:r>
-        <w:rPr>
-          <w:rFonts w:hint="eastAsia"/>
-          <w:sz w:val="24"/>
-          <w:szCs w:val="24"/>
-        </w:rPr>
-        <w:t>后恢复是不是所有东西不改变尤其是</w:t>
-      </w:r>
-      <w:r>
-        <w:rPr>
-          <w:rFonts w:hint="eastAsia"/>
-          <w:sz w:val="24"/>
-          <w:szCs w:val="24"/>
-        </w:rPr>
-        <w:t>id</w:t>
-      </w:r>
-      <w:r>
-        <w:rPr>
-          <w:rFonts w:hint="eastAsia"/>
-          <w:sz w:val="24"/>
-          <w:szCs w:val="24"/>
-        </w:rPr>
-        <w:t>删除后</w:t>
-      </w:r>
-      <w:r>
-        <w:rPr>
-          <w:rFonts w:hint="eastAsia"/>
-          <w:sz w:val="24"/>
-          <w:szCs w:val="24"/>
-        </w:rPr>
-        <w:t>item</w:t>
-      </w:r>
-      <w:r>
-        <w:rPr>
-          <w:rFonts w:hint="eastAsia"/>
-          <w:sz w:val="24"/>
-          <w:szCs w:val="24"/>
-        </w:rPr>
-        <w:t>要隐藏起来</w:t>
+        <w:t>，</w:t>
+      </w:r>
+      <w:r>
+        <w:rPr>
+          <w:rFonts w:hint="eastAsia"/>
+          <w:sz w:val="24"/>
+          <w:szCs w:val="24"/>
+        </w:rPr>
+        <w:t>mac</w:t>
+      </w:r>
+      <w:r>
+        <w:rPr>
+          <w:rFonts w:hint="eastAsia"/>
+          <w:sz w:val="24"/>
+          <w:szCs w:val="24"/>
+        </w:rPr>
+        <w:t>系统获取环境变量的问题没有解决</w:t>
       </w:r>
       <w:bookmarkStart w:id="0" w:name="_GoBack"/>
       <w:bookmarkEnd w:id="0"/>
-    </w:p>
-    <w:p>
-      <w:pPr>
-        <w:rPr>
-          <w:sz w:val="24"/>
-          <w:szCs w:val="24"/>
-        </w:rPr>
-      </w:pPr>
+      <w:r>
+        <w:rPr>
+          <w:rFonts w:hint="eastAsia"/>
+          <w:sz w:val="24"/>
+          <w:szCs w:val="24"/>
+        </w:rPr>
+        <w:t xml:space="preserve">) </w:t>
+      </w:r>
+      <w:r>
+        <w:rPr>
+          <w:rFonts w:hint="eastAsia"/>
+          <w:sz w:val="24"/>
+          <w:szCs w:val="24"/>
+        </w:rPr>
+        <w:t>/</w:t>
+      </w:r>
+      <w:proofErr w:type="spellStart"/>
+      <w:r>
+        <w:rPr>
+          <w:rFonts w:hint="eastAsia"/>
+          <w:sz w:val="24"/>
+          <w:szCs w:val="24"/>
+        </w:rPr>
+        <w:t>addObj</w:t>
+      </w:r>
+      <w:proofErr w:type="spellEnd"/>
+      <w:r>
+        <w:rPr>
+          <w:rFonts w:hint="eastAsia"/>
+          <w:sz w:val="24"/>
+          <w:szCs w:val="24"/>
+        </w:rPr>
+        <w:t>返回</w:t>
+      </w:r>
+      <w:r>
+        <w:rPr>
+          <w:rFonts w:hint="eastAsia"/>
+          <w:sz w:val="24"/>
+          <w:szCs w:val="24"/>
+        </w:rPr>
+        <w:t>7/22</w:t>
+      </w:r>
+      <w:r>
+        <w:rPr>
+          <w:rFonts w:hint="eastAsia"/>
+          <w:sz w:val="24"/>
+          <w:szCs w:val="24"/>
+        </w:rPr>
+        <w:t>晚上试验</w:t>
+      </w:r>
+    </w:p>
+    <w:p>
+      <w:pPr>
+        <w:rPr>
+          <w:sz w:val="24"/>
+          <w:szCs w:val="24"/>
+        </w:rPr>
+      </w:pPr>
+      <w:r>
+        <w:rPr>
+          <w:rFonts w:hint="eastAsia"/>
+          <w:sz w:val="24"/>
+          <w:szCs w:val="24"/>
+        </w:rPr>
+        <w:t>滑动</w:t>
+      </w:r>
+      <w:r>
+        <w:rPr>
+          <w:rFonts w:hint="eastAsia"/>
+          <w:sz w:val="24"/>
+          <w:szCs w:val="24"/>
+        </w:rPr>
+        <w:t>选择是否可以做到里面选择而不是非要点击空白后再选择</w:t>
+      </w:r>
+    </w:p>
+    <w:p>
+      <w:pPr>
+        <w:rPr>
+          <w:sz w:val="24"/>
+          <w:szCs w:val="24"/>
+        </w:rPr>
+      </w:pPr>
+      <w:r>
+        <w:rPr>
+          <w:rFonts w:hint="eastAsia"/>
+          <w:sz w:val="24"/>
+          <w:szCs w:val="24"/>
+        </w:rPr>
+        <w:t>还是要</w:t>
+      </w:r>
+      <w:proofErr w:type="spellStart"/>
+      <w:r>
+        <w:rPr>
+          <w:rFonts w:hint="eastAsia"/>
+          <w:sz w:val="24"/>
+          <w:szCs w:val="24"/>
+        </w:rPr>
+        <w:t>HIconObj</w:t>
+      </w:r>
+      <w:proofErr w:type="spellEnd"/>
+      <w:r>
+        <w:rPr>
+          <w:rFonts w:hint="eastAsia"/>
+          <w:sz w:val="24"/>
+          <w:szCs w:val="24"/>
+        </w:rPr>
+        <w:t>里面关联</w:t>
+      </w:r>
+      <w:proofErr w:type="spellStart"/>
+      <w:r>
+        <w:rPr>
+          <w:rFonts w:hint="eastAsia"/>
+          <w:sz w:val="24"/>
+          <w:szCs w:val="24"/>
+        </w:rPr>
+        <w:t>IconItem</w:t>
+      </w:r>
+      <w:proofErr w:type="spellEnd"/>
+      <w:r>
+        <w:rPr>
+          <w:rFonts w:hint="eastAsia"/>
+          <w:sz w:val="24"/>
+          <w:szCs w:val="24"/>
+        </w:rPr>
+        <w:t xml:space="preserve">? </w:t>
+      </w:r>
+      <w:r>
+        <w:rPr>
+          <w:sz w:val="24"/>
+          <w:szCs w:val="24"/>
+        </w:rPr>
+        <w:t>D</w:t>
+      </w:r>
+      <w:r>
+        <w:rPr>
+          <w:rFonts w:hint="eastAsia"/>
+          <w:sz w:val="24"/>
+          <w:szCs w:val="24"/>
+        </w:rPr>
+        <w:t>eleted</w:t>
+      </w:r>
+      <w:r>
+        <w:rPr>
+          <w:rFonts w:hint="eastAsia"/>
+          <w:sz w:val="24"/>
+          <w:szCs w:val="24"/>
+        </w:rPr>
+        <w:t>这个变量需要用起来</w:t>
+      </w:r>
+      <w:r>
+        <w:rPr>
+          <w:rFonts w:hint="eastAsia"/>
+          <w:sz w:val="24"/>
+          <w:szCs w:val="24"/>
+        </w:rPr>
+        <w:t xml:space="preserve"> </w:t>
+      </w:r>
+      <w:r>
+        <w:rPr>
+          <w:rFonts w:hint="eastAsia"/>
+          <w:color w:val="FF0000"/>
+          <w:sz w:val="24"/>
+          <w:szCs w:val="24"/>
+        </w:rPr>
+        <w:t>完成</w:t>
+      </w:r>
+    </w:p>
+    <w:p>
+      <w:pPr>
+        <w:rPr>
+          <w:rFonts w:hint="eastAsia"/>
+          <w:sz w:val="24"/>
+          <w:szCs w:val="24"/>
+        </w:rPr>
+      </w:pPr>
+      <w:r>
+        <w:rPr>
+          <w:rFonts w:hint="eastAsia"/>
+          <w:sz w:val="24"/>
+          <w:szCs w:val="24"/>
+        </w:rPr>
+        <w:t>删除</w:t>
+      </w:r>
+      <w:r>
+        <w:rPr>
+          <w:rFonts w:hint="eastAsia"/>
+          <w:sz w:val="24"/>
+          <w:szCs w:val="24"/>
+        </w:rPr>
+        <w:t>后恢复是不是所有东西不改变尤其是</w:t>
+      </w:r>
+      <w:r>
+        <w:rPr>
+          <w:rFonts w:hint="eastAsia"/>
+          <w:sz w:val="24"/>
+          <w:szCs w:val="24"/>
+        </w:rPr>
+        <w:t>id</w:t>
+      </w:r>
+      <w:r>
+        <w:rPr>
+          <w:rFonts w:hint="eastAsia"/>
+          <w:sz w:val="24"/>
+          <w:szCs w:val="24"/>
+        </w:rPr>
+        <w:t>删除后</w:t>
+      </w:r>
+      <w:r>
+        <w:rPr>
+          <w:rFonts w:hint="eastAsia"/>
+          <w:sz w:val="24"/>
+          <w:szCs w:val="24"/>
+        </w:rPr>
+        <w:t>item</w:t>
+      </w:r>
+      <w:r>
+        <w:rPr>
+          <w:rFonts w:hint="eastAsia"/>
+          <w:sz w:val="24"/>
+          <w:szCs w:val="24"/>
+        </w:rPr>
+        <w:t>要隐藏起来</w:t>
+      </w:r>
+      <w:r>
+        <w:rPr>
+          <w:rFonts w:hint="eastAsia"/>
+          <w:sz w:val="24"/>
+          <w:szCs w:val="24"/>
+        </w:rPr>
+        <w:t xml:space="preserve"> </w:t>
+      </w:r>
+      <w:r>
+        <w:rPr>
+          <w:rFonts w:hint="eastAsia"/>
+          <w:color w:val="FF0000"/>
+          <w:sz w:val="24"/>
+          <w:szCs w:val="24"/>
+        </w:rPr>
+        <w:t>完成</w:t>
+      </w:r>
+    </w:p>
+    <w:p>
+      <w:pPr>
+        <w:rPr>
+          <w:rFonts w:hint="eastAsia"/>
+          <w:sz w:val="24"/>
+          <w:szCs w:val="24"/>
+        </w:rPr>
+      </w:pPr>
+    </w:p>
+    <w:p>
+      <w:pPr>
+        <w:rPr>
+          <w:rFonts w:hint="eastAsia"/>
+          <w:sz w:val="24"/>
+          <w:szCs w:val="24"/>
+        </w:rPr>
+      </w:pPr>
+    </w:p>
+    <w:p>
+      <w:pPr>
+        <w:rPr>
+          <w:sz w:val="24"/>
+          <w:szCs w:val="24"/>
+        </w:rPr>
+      </w:pPr>
+      <w:r>
+        <w:rPr>
+          <w:rFonts w:hint="eastAsia"/>
+          <w:sz w:val="24"/>
+          <w:szCs w:val="24"/>
+        </w:rPr>
+        <w:t xml:space="preserve">resize </w:t>
+      </w:r>
+      <w:r>
+        <w:rPr>
+          <w:rFonts w:hint="eastAsia"/>
+          <w:sz w:val="24"/>
+          <w:szCs w:val="24"/>
+        </w:rPr>
+        <w:t>可以重写一个</w:t>
+      </w:r>
+      <w:r>
+        <w:rPr>
+          <w:rFonts w:hint="eastAsia"/>
+          <w:sz w:val="24"/>
+          <w:szCs w:val="24"/>
+        </w:rPr>
+        <w:t>resize</w:t>
+      </w:r>
+      <w:r>
+        <w:rPr>
+          <w:rFonts w:hint="eastAsia"/>
+          <w:sz w:val="24"/>
+          <w:szCs w:val="24"/>
+        </w:rPr>
+        <w:t>函数</w:t>
+      </w:r>
+      <w:r>
+        <w:rPr>
+          <w:rFonts w:hint="eastAsia"/>
+          <w:sz w:val="24"/>
+          <w:szCs w:val="24"/>
+        </w:rPr>
+        <w:t xml:space="preserve"> </w:t>
+      </w:r>
+      <w:r>
+        <w:rPr>
+          <w:rFonts w:hint="eastAsia"/>
+          <w:sz w:val="24"/>
+          <w:szCs w:val="24"/>
+        </w:rPr>
+        <w:t>传递参数过来。然后在函数里面进行设置</w:t>
+      </w:r>
+    </w:p>
+    <w:p>
+      <w:pPr>
+        <w:rPr>
+          <w:rFonts w:hint="eastAsia"/>
+          <w:sz w:val="24"/>
+          <w:szCs w:val="24"/>
+        </w:rPr>
+      </w:pPr>
+      <w:r>
+        <w:rPr>
+          <w:rFonts w:hint="eastAsia"/>
+          <w:sz w:val="24"/>
+          <w:szCs w:val="24"/>
+        </w:rPr>
+        <w:t>还是要考虑一下</w:t>
+      </w:r>
+      <w:r>
+        <w:rPr>
+          <w:rFonts w:hint="eastAsia"/>
+          <w:sz w:val="24"/>
+          <w:szCs w:val="24"/>
+        </w:rPr>
+        <w:t>move</w:t>
+      </w:r>
+      <w:r>
+        <w:rPr>
+          <w:rFonts w:hint="eastAsia"/>
+          <w:sz w:val="24"/>
+          <w:szCs w:val="24"/>
+        </w:rPr>
+        <w:t>和</w:t>
+      </w:r>
+      <w:r>
+        <w:rPr>
+          <w:rFonts w:hint="eastAsia"/>
+          <w:sz w:val="24"/>
+          <w:szCs w:val="24"/>
+        </w:rPr>
+        <w:t>resize</w:t>
+      </w:r>
+      <w:r>
+        <w:rPr>
+          <w:rFonts w:hint="eastAsia"/>
+          <w:sz w:val="24"/>
+          <w:szCs w:val="24"/>
+        </w:rPr>
+        <w:t>创建</w:t>
+      </w:r>
+      <w:proofErr w:type="spellStart"/>
+      <w:r>
+        <w:rPr>
+          <w:rFonts w:hint="eastAsia"/>
+          <w:sz w:val="24"/>
+          <w:szCs w:val="24"/>
+        </w:rPr>
+        <w:t>undo,redo</w:t>
+      </w:r>
+      <w:proofErr w:type="spellEnd"/>
+      <w:r>
+        <w:rPr>
+          <w:rFonts w:hint="eastAsia"/>
+          <w:sz w:val="24"/>
+          <w:szCs w:val="24"/>
+        </w:rPr>
+        <w:t>的问题</w:t>
+      </w:r>
     </w:p>
     <w:p>
       <w:pPr>
@@ -4097,15 +4422,15 @@
 </file>
 
 <file path=word/endnotes.xml><?xml version="1.0" encoding="utf-8"?>
-<w:endnotes xmlns:ve="http://schemas.openxmlformats.org/markup-compatibility/2006" xmlns:o="urn:schemas-microsoft-com:office:office" xmlns:r="http://schemas.openxmlformats.org/officeDocument/2006/relationships" xmlns:m="http://schemas.openxmlformats.org/officeDocument/2006/math" xmlns:v="urn:schemas-microsoft-com:vml" xmlns:wp="http://schemas.openxmlformats.org/drawingml/2006/wordprocessingDrawing" xmlns:w10="urn:schemas-microsoft-com:office:word" xmlns:w="http://schemas.openxmlformats.org/wordprocessingml/2006/main" xmlns:wne="http://schemas.microsoft.com/office/word/2006/wordml">
-  <w:endnote w:type="separator" w:id="0">
+<w:endnotes xmlns:wpc="http://schemas.microsoft.com/office/word/2010/wordprocessingCanvas" xmlns:mo="http://schemas.microsoft.com/office/mac/office/2008/main" xmlns:mc="http://schemas.openxmlformats.org/markup-compatibility/2006" xmlns:mv="urn:schemas-microsoft-com:mac:vml" xmlns:o="urn:schemas-microsoft-com:office:office" xmlns:r="http://schemas.openxmlformats.org/officeDocument/2006/relationships" xmlns:m="http://schemas.openxmlformats.org/officeDocument/2006/math" xmlns:v="urn:schemas-microsoft-com:vml" xmlns:wp14="http://schemas.microsoft.com/office/word/2010/wordprocessingDrawing" xmlns:wp="http://schemas.openxmlformats.org/drawingml/2006/wordprocessingDrawing" xmlns:w10="urn:schemas-microsoft-com:office:word" xmlns:w="http://schemas.openxmlformats.org/wordprocessingml/2006/main" xmlns:w14="http://schemas.microsoft.com/office/word/2010/wordml" xmlns:w15="http://schemas.microsoft.com/office/word/2012/wordml" xmlns:wpg="http://schemas.microsoft.com/office/word/2010/wordprocessingGroup" xmlns:wpi="http://schemas.microsoft.com/office/word/2010/wordprocessingInk" xmlns:wne="http://schemas.microsoft.com/office/word/2006/wordml" xmlns:wps="http://schemas.microsoft.com/office/word/2010/wordprocessingShape" mc:Ignorable="w14 w15 wp14">
+  <w:endnote w:type="separator" w:id="-1">
     <w:p>
       <w:r>
         <w:separator/>
       </w:r>
     </w:p>
   </w:endnote>
-  <w:endnote w:type="continuationSeparator" w:id="1">
+  <w:endnote w:type="continuationSeparator" w:id="0">
     <w:p>
       <w:r>
         <w:continuationSeparator/>
@@ -4116,15 +4441,15 @@
 </file>
 
 <file path=word/footnotes.xml><?xml version="1.0" encoding="utf-8"?>
-<w:footnotes xmlns:ve="http://schemas.openxmlformats.org/markup-compatibility/2006" xmlns:o="urn:schemas-microsoft-com:office:office" xmlns:r="http://schemas.openxmlformats.org/officeDocument/2006/relationships" xmlns:m="http://schemas.openxmlformats.org/officeDocument/2006/math" xmlns:v="urn:schemas-microsoft-com:vml" xmlns:wp="http://schemas.openxmlformats.org/drawingml/2006/wordprocessingDrawing" xmlns:w10="urn:schemas-microsoft-com:office:word" xmlns:w="http://schemas.openxmlformats.org/wordprocessingml/2006/main" xmlns:wne="http://schemas.microsoft.com/office/word/2006/wordml">
-  <w:footnote w:type="separator" w:id="0">
+<w:footnotes xmlns:wpc="http://schemas.microsoft.com/office/word/2010/wordprocessingCanvas" xmlns:mo="http://schemas.microsoft.com/office/mac/office/2008/main" xmlns:mc="http://schemas.openxmlformats.org/markup-compatibility/2006" xmlns:mv="urn:schemas-microsoft-com:mac:vml" xmlns:o="urn:schemas-microsoft-com:office:office" xmlns:r="http://schemas.openxmlformats.org/officeDocument/2006/relationships" xmlns:m="http://schemas.openxmlformats.org/officeDocument/2006/math" xmlns:v="urn:schemas-microsoft-com:vml" xmlns:wp14="http://schemas.microsoft.com/office/word/2010/wordprocessingDrawing" xmlns:wp="http://schemas.openxmlformats.org/drawingml/2006/wordprocessingDrawing" xmlns:w10="urn:schemas-microsoft-com:office:word" xmlns:w="http://schemas.openxmlformats.org/wordprocessingml/2006/main" xmlns:w14="http://schemas.microsoft.com/office/word/2010/wordml" xmlns:w15="http://schemas.microsoft.com/office/word/2012/wordml" xmlns:wpg="http://schemas.microsoft.com/office/word/2010/wordprocessingGroup" xmlns:wpi="http://schemas.microsoft.com/office/word/2010/wordprocessingInk" xmlns:wne="http://schemas.microsoft.com/office/word/2006/wordml" xmlns:wps="http://schemas.microsoft.com/office/word/2010/wordprocessingShape" mc:Ignorable="w14 w15 wp14">
+  <w:footnote w:type="separator" w:id="-1">
     <w:p>
       <w:r>
         <w:separator/>
       </w:r>
     </w:p>
   </w:footnote>
-  <w:footnote w:type="continuationSeparator" w:id="1">
+  <w:footnote w:type="continuationSeparator" w:id="0">
     <w:p>
       <w:r>
         <w:continuationSeparator/>
@@ -4135,7 +4460,7 @@
 </file>
 
 <file path=word/numbering.xml><?xml version="1.0" encoding="utf-8"?>
-<w:numbering xmlns:ve="http://schemas.openxmlformats.org/markup-compatibility/2006" xmlns:o="urn:schemas-microsoft-com:office:office" xmlns:r="http://schemas.openxmlformats.org/officeDocument/2006/relationships" xmlns:m="http://schemas.openxmlformats.org/officeDocument/2006/math" xmlns:v="urn:schemas-microsoft-com:vml" xmlns:wp="http://schemas.openxmlformats.org/drawingml/2006/wordprocessingDrawing" xmlns:w10="urn:schemas-microsoft-com:office:word" xmlns:w="http://schemas.openxmlformats.org/wordprocessingml/2006/main" xmlns:wne="http://schemas.microsoft.com/office/word/2006/wordml">
+<w:numbering xmlns:wpc="http://schemas.microsoft.com/office/word/2010/wordprocessingCanvas" xmlns:mo="http://schemas.microsoft.com/office/mac/office/2008/main" xmlns:mc="http://schemas.openxmlformats.org/markup-compatibility/2006" xmlns:mv="urn:schemas-microsoft-com:mac:vml" xmlns:o="urn:schemas-microsoft-com:office:office" xmlns:r="http://schemas.openxmlformats.org/officeDocument/2006/relationships" xmlns:m="http://schemas.openxmlformats.org/officeDocument/2006/math" xmlns:v="urn:schemas-microsoft-com:vml" xmlns:wp14="http://schemas.microsoft.com/office/word/2010/wordprocessingDrawing" xmlns:wp="http://schemas.openxmlformats.org/drawingml/2006/wordprocessingDrawing" xmlns:w10="urn:schemas-microsoft-com:office:word" xmlns:w="http://schemas.openxmlformats.org/wordprocessingml/2006/main" xmlns:w14="http://schemas.microsoft.com/office/word/2010/wordml" xmlns:w15="http://schemas.microsoft.com/office/word/2012/wordml" xmlns:wpg="http://schemas.microsoft.com/office/word/2010/wordprocessingGroup" xmlns:wpi="http://schemas.microsoft.com/office/word/2010/wordprocessingInk" xmlns:wne="http://schemas.microsoft.com/office/word/2006/wordml" xmlns:wps="http://schemas.microsoft.com/office/word/2010/wordprocessingShape" mc:Ignorable="w14 w15 wp14">
   <w:abstractNum w:abstractNumId="0">
     <w:nsid w:val="532E6265"/>
     <w:multiLevelType w:val="hybridMultilevel"/>
@@ -4324,7 +4649,7 @@
 </file>
 
 <file path=word/styles.xml><?xml version="1.0" encoding="utf-8"?>
-<w:styles xmlns:r="http://schemas.openxmlformats.org/officeDocument/2006/relationships" xmlns:w="http://schemas.openxmlformats.org/wordprocessingml/2006/main">
+<w:styles xmlns:mc="http://schemas.openxmlformats.org/markup-compatibility/2006" xmlns:r="http://schemas.openxmlformats.org/officeDocument/2006/relationships" xmlns:w="http://schemas.openxmlformats.org/wordprocessingml/2006/main" xmlns:w14="http://schemas.microsoft.com/office/word/2010/wordml" xmlns:w15="http://schemas.microsoft.com/office/word/2012/wordml" mc:Ignorable="w14 w15">
   <w:docDefaults>
     <w:rPrDefault>
       <w:rPr>
@@ -4337,144 +4662,389 @@
     </w:rPrDefault>
     <w:pPrDefault/>
   </w:docDefaults>
-  <w:latentStyles w:defLockedState="0" w:defUIPriority="99" w:defSemiHidden="1" w:defUnhideWhenUsed="1" w:defQFormat="0" w:count="267">
-    <w:lsdException w:name="Normal" w:semiHidden="0" w:uiPriority="0" w:unhideWhenUsed="0" w:qFormat="1"/>
-    <w:lsdException w:name="heading 1" w:semiHidden="0" w:uiPriority="9" w:unhideWhenUsed="0" w:qFormat="1"/>
-    <w:lsdException w:name="heading 2" w:uiPriority="9" w:qFormat="1"/>
-    <w:lsdException w:name="heading 3" w:uiPriority="9" w:qFormat="1"/>
-    <w:lsdException w:name="heading 4" w:uiPriority="9" w:qFormat="1"/>
-    <w:lsdException w:name="heading 5" w:uiPriority="9" w:qFormat="1"/>
-    <w:lsdException w:name="heading 6" w:uiPriority="9" w:qFormat="1"/>
-    <w:lsdException w:name="heading 7" w:uiPriority="9" w:qFormat="1"/>
-    <w:lsdException w:name="heading 8" w:uiPriority="9" w:qFormat="1"/>
-    <w:lsdException w:name="heading 9" w:uiPriority="9" w:qFormat="1"/>
-    <w:lsdException w:name="toc 1" w:uiPriority="39"/>
-    <w:lsdException w:name="toc 2" w:uiPriority="39"/>
-    <w:lsdException w:name="toc 3" w:uiPriority="39"/>
-    <w:lsdException w:name="toc 4" w:uiPriority="39"/>
-    <w:lsdException w:name="toc 5" w:uiPriority="39"/>
-    <w:lsdException w:name="toc 6" w:uiPriority="39"/>
-    <w:lsdException w:name="toc 7" w:uiPriority="39"/>
-    <w:lsdException w:name="toc 8" w:uiPriority="39"/>
-    <w:lsdException w:name="toc 9" w:uiPriority="39"/>
-    <w:lsdException w:name="caption" w:uiPriority="35" w:qFormat="1"/>
-    <w:lsdException w:name="Title" w:semiHidden="0" w:uiPriority="10" w:unhideWhenUsed="0" w:qFormat="1"/>
-    <w:lsdException w:name="Default Paragraph Font" w:uiPriority="1"/>
-    <w:lsdException w:name="Subtitle" w:semiHidden="0" w:uiPriority="11" w:unhideWhenUsed="0" w:qFormat="1"/>
-    <w:lsdException w:name="Strong" w:semiHidden="0" w:uiPriority="22" w:unhideWhenUsed="0" w:qFormat="1"/>
-    <w:lsdException w:name="Emphasis" w:semiHidden="0" w:uiPriority="20" w:unhideWhenUsed="0" w:qFormat="1"/>
-    <w:lsdException w:name="Table Grid" w:semiHidden="0" w:uiPriority="59" w:unhideWhenUsed="0"/>
-    <w:lsdException w:name="Placeholder Text" w:unhideWhenUsed="0"/>
-    <w:lsdException w:name="No Spacing" w:semiHidden="0" w:uiPriority="1" w:unhideWhenUsed="0" w:qFormat="1"/>
-    <w:lsdException w:name="Light Shading" w:semiHidden="0" w:uiPriority="60" w:unhideWhenUsed="0"/>
-    <w:lsdException w:name="Light List" w:semiHidden="0" w:uiPriority="61" w:unhideWhenUsed="0"/>
-    <w:lsdException w:name="Light Grid" w:semiHidden="0" w:uiPriority="62" w:unhideWhenUsed="0"/>
-    <w:lsdException w:name="Medium Shading 1" w:semiHidden="0" w:uiPriority="63" w:unhideWhenUsed="0"/>
-    <w:lsdException w:name="Medium Shading 2" w:semiHidden="0" w:uiPriority="64" w:unhideWhenUsed="0"/>
-    <w:lsdException w:name="Medium List 1" w:semiHidden="0" w:uiPriority="65" w:unhideWhenUsed="0"/>
-    <w:lsdException w:name="Medium List 2" w:semiHidden="0" w:uiPriority="66" w:unhideWhenUsed="0"/>
-    <w:lsdException w:name="Medium Grid 1" w:semiHidden="0" w:uiPriority="67" w:unhideWhenUsed="0"/>
-    <w:lsdException w:name="Medium Grid 2" w:semiHidden="0" w:uiPriority="68" w:unhideWhenUsed="0"/>
-    <w:lsdException w:name="Medium Grid 3" w:semiHidden="0" w:uiPriority="69" w:unhideWhenUsed="0"/>
-    <w:lsdException w:name="Dark List" w:semiHidden="0" w:uiPriority="70" w:unhideWhenUsed="0"/>
-    <w:lsdException w:name="Colorful Shading" w:semiHidden="0" w:uiPriority="71" w:unhideWhenUsed="0"/>
-    <w:lsdException w:name="Colorful List" w:semiHidden="0" w:uiPriority="72" w:unhideWhenUsed="0"/>
-    <w:lsdException w:name="Colorful Grid" w:semiHidden="0" w:uiPriority="73" w:unhideWhenUsed="0"/>
-    <w:lsdException w:name="Light Shading Accent 1" w:semiHidden="0" w:uiPriority="60" w:unhideWhenUsed="0"/>
-    <w:lsdException w:name="Light List Accent 1" w:semiHidden="0" w:uiPriority="61" w:unhideWhenUsed="0"/>
-    <w:lsdException w:name="Light Grid Accent 1" w:semiHidden="0" w:uiPriority="62" w:unhideWhenUsed="0"/>
-    <w:lsdException w:name="Medium Shading 1 Accent 1" w:semiHidden="0" w:uiPriority="63" w:unhideWhenUsed="0"/>
-    <w:lsdException w:name="Medium Shading 2 Accent 1" w:semiHidden="0" w:uiPriority="64" w:unhideWhenUsed="0"/>
-    <w:lsdException w:name="Medium List 1 Accent 1" w:semiHidden="0" w:uiPriority="65" w:unhideWhenUsed="0"/>
-    <w:lsdException w:name="Revision" w:unhideWhenUsed="0"/>
-    <w:lsdException w:name="List Paragraph" w:semiHidden="0" w:uiPriority="34" w:unhideWhenUsed="0" w:qFormat="1"/>
-    <w:lsdException w:name="Quote" w:semiHidden="0" w:uiPriority="29" w:unhideWhenUsed="0" w:qFormat="1"/>
-    <w:lsdException w:name="Intense Quote" w:semiHidden="0" w:uiPriority="30" w:unhideWhenUsed="0" w:qFormat="1"/>
-    <w:lsdException w:name="Medium List 2 Accent 1" w:semiHidden="0" w:uiPriority="66" w:unhideWhenUsed="0"/>
-    <w:lsdException w:name="Medium Grid 1 Accent 1" w:semiHidden="0" w:uiPriority="67" w:unhideWhenUsed="0"/>
-    <w:lsdException w:name="Medium Grid 2 Accent 1" w:semiHidden="0" w:uiPriority="68" w:unhideWhenUsed="0"/>
-    <w:lsdException w:name="Medium Grid 3 Accent 1" w:semiHidden="0" w:uiPriority="69" w:unhideWhenUsed="0"/>
-    <w:lsdException w:name="Dark List Accent 1" w:semiHidden="0" w:uiPriority="70" w:unhideWhenUsed="0"/>
-    <w:lsdException w:name="Colorful Shading Accent 1" w:semiHidden="0" w:uiPriority="71" w:unhideWhenUsed="0"/>
-    <w:lsdException w:name="Colorful List Accent 1" w:semiHidden="0" w:uiPriority="72" w:unhideWhenUsed="0"/>
-    <w:lsdException w:name="Colorful Grid Accent 1" w:semiHidden="0" w:uiPriority="73" w:unhideWhenUsed="0"/>
-    <w:lsdException w:name="Light Shading Accent 2" w:semiHidden="0" w:uiPriority="60" w:unhideWhenUsed="0"/>
-    <w:lsdException w:name="Light List Accent 2" w:semiHidden="0" w:uiPriority="61" w:unhideWhenUsed="0"/>
-    <w:lsdException w:name="Light Grid Accent 2" w:semiHidden="0" w:uiPriority="62" w:unhideWhenUsed="0"/>
-    <w:lsdException w:name="Medium Shading 1 Accent 2" w:semiHidden="0" w:uiPriority="63" w:unhideWhenUsed="0"/>
-    <w:lsdException w:name="Medium Shading 2 Accent 2" w:semiHidden="0" w:uiPriority="64" w:unhideWhenUsed="0"/>
-    <w:lsdException w:name="Medium List 1 Accent 2" w:semiHidden="0" w:uiPriority="65" w:unhideWhenUsed="0"/>
-    <w:lsdException w:name="Medium List 2 Accent 2" w:semiHidden="0" w:uiPriority="66" w:unhideWhenUsed="0"/>
-    <w:lsdException w:name="Medium Grid 1 Accent 2" w:semiHidden="0" w:uiPriority="67" w:unhideWhenUsed="0"/>
-    <w:lsdException w:name="Medium Grid 2 Accent 2" w:semiHidden="0" w:uiPriority="68" w:unhideWhenUsed="0"/>
-    <w:lsdException w:name="Medium Grid 3 Accent 2" w:semiHidden="0" w:uiPriority="69" w:unhideWhenUsed="0"/>
-    <w:lsdException w:name="Dark List Accent 2" w:semiHidden="0" w:uiPriority="70" w:unhideWhenUsed="0"/>
-    <w:lsdException w:name="Colorful Shading Accent 2" w:semiHidden="0" w:uiPriority="71" w:unhideWhenUsed="0"/>
-    <w:lsdException w:name="Colorful List Accent 2" w:semiHidden="0" w:uiPriority="72" w:unhideWhenUsed="0"/>
-    <w:lsdException w:name="Colorful Grid Accent 2" w:semiHidden="0" w:uiPriority="73" w:unhideWhenUsed="0"/>
-    <w:lsdException w:name="Light Shading Accent 3" w:semiHidden="0" w:uiPriority="60" w:unhideWhenUsed="0"/>
-    <w:lsdException w:name="Light List Accent 3" w:semiHidden="0" w:uiPriority="61" w:unhideWhenUsed="0"/>
-    <w:lsdException w:name="Light Grid Accent 3" w:semiHidden="0" w:uiPriority="62" w:unhideWhenUsed="0"/>
-    <w:lsdException w:name="Medium Shading 1 Accent 3" w:semiHidden="0" w:uiPriority="63" w:unhideWhenUsed="0"/>
-    <w:lsdException w:name="Medium Shading 2 Accent 3" w:semiHidden="0" w:uiPriority="64" w:unhideWhenUsed="0"/>
-    <w:lsdException w:name="Medium List 1 Accent 3" w:semiHidden="0" w:uiPriority="65" w:unhideWhenUsed="0"/>
-    <w:lsdException w:name="Medium List 2 Accent 3" w:semiHidden="0" w:uiPriority="66" w:unhideWhenUsed="0"/>
-    <w:lsdException w:name="Medium Grid 1 Accent 3" w:semiHidden="0" w:uiPriority="67" w:unhideWhenUsed="0"/>
-    <w:lsdException w:name="Medium Grid 2 Accent 3" w:semiHidden="0" w:uiPriority="68" w:unhideWhenUsed="0"/>
-    <w:lsdException w:name="Medium Grid 3 Accent 3" w:semiHidden="0" w:uiPriority="69" w:unhideWhenUsed="0"/>
-    <w:lsdException w:name="Dark List Accent 3" w:semiHidden="0" w:uiPriority="70" w:unhideWhenUsed="0"/>
-    <w:lsdException w:name="Colorful Shading Accent 3" w:semiHidden="0" w:uiPriority="71" w:unhideWhenUsed="0"/>
-    <w:lsdException w:name="Colorful List Accent 3" w:semiHidden="0" w:uiPriority="72" w:unhideWhenUsed="0"/>
-    <w:lsdException w:name="Colorful Grid Accent 3" w:semiHidden="0" w:uiPriority="73" w:unhideWhenUsed="0"/>
-    <w:lsdException w:name="Light Shading Accent 4" w:semiHidden="0" w:uiPriority="60" w:unhideWhenUsed="0"/>
-    <w:lsdException w:name="Light List Accent 4" w:semiHidden="0" w:uiPriority="61" w:unhideWhenUsed="0"/>
-    <w:lsdException w:name="Light Grid Accent 4" w:semiHidden="0" w:uiPriority="62" w:unhideWhenUsed="0"/>
-    <w:lsdException w:name="Medium Shading 1 Accent 4" w:semiHidden="0" w:uiPriority="63" w:unhideWhenUsed="0"/>
-    <w:lsdException w:name="Medium Shading 2 Accent 4" w:semiHidden="0" w:uiPriority="64" w:unhideWhenUsed="0"/>
-    <w:lsdException w:name="Medium List 1 Accent 4" w:semiHidden="0" w:uiPriority="65" w:unhideWhenUsed="0"/>
-    <w:lsdException w:name="Medium List 2 Accent 4" w:semiHidden="0" w:uiPriority="66" w:unhideWhenUsed="0"/>
-    <w:lsdException w:name="Medium Grid 1 Accent 4" w:semiHidden="0" w:uiPriority="67" w:unhideWhenUsed="0"/>
-    <w:lsdException w:name="Medium Grid 2 Accent 4" w:semiHidden="0" w:uiPriority="68" w:unhideWhenUsed="0"/>
-    <w:lsdException w:name="Medium Grid 3 Accent 4" w:semiHidden="0" w:uiPriority="69" w:unhideWhenUsed="0"/>
-    <w:lsdException w:name="Dark List Accent 4" w:semiHidden="0" w:uiPriority="70" w:unhideWhenUsed="0"/>
-    <w:lsdException w:name="Colorful Shading Accent 4" w:semiHidden="0" w:uiPriority="71" w:unhideWhenUsed="0"/>
-    <w:lsdException w:name="Colorful List Accent 4" w:semiHidden="0" w:uiPriority="72" w:unhideWhenUsed="0"/>
-    <w:lsdException w:name="Colorful Grid Accent 4" w:semiHidden="0" w:uiPriority="73" w:unhideWhenUsed="0"/>
-    <w:lsdException w:name="Light Shading Accent 5" w:semiHidden="0" w:uiPriority="60" w:unhideWhenUsed="0"/>
-    <w:lsdException w:name="Light List Accent 5" w:semiHidden="0" w:uiPriority="61" w:unhideWhenUsed="0"/>
-    <w:lsdException w:name="Light Grid Accent 5" w:semiHidden="0" w:uiPriority="62" w:unhideWhenUsed="0"/>
-    <w:lsdException w:name="Medium Shading 1 Accent 5" w:semiHidden="0" w:uiPriority="63" w:unhideWhenUsed="0"/>
-    <w:lsdException w:name="Medium Shading 2 Accent 5" w:semiHidden="0" w:uiPriority="64" w:unhideWhenUsed="0"/>
-    <w:lsdException w:name="Medium List 1 Accent 5" w:semiHidden="0" w:uiPriority="65" w:unhideWhenUsed="0"/>
-    <w:lsdException w:name="Medium List 2 Accent 5" w:semiHidden="0" w:uiPriority="66" w:unhideWhenUsed="0"/>
-    <w:lsdException w:name="Medium Grid 1 Accent 5" w:semiHidden="0" w:uiPriority="67" w:unhideWhenUsed="0"/>
-    <w:lsdException w:name="Medium Grid 2 Accent 5" w:semiHidden="0" w:uiPriority="68" w:unhideWhenUsed="0"/>
-    <w:lsdException w:name="Medium Grid 3 Accent 5" w:semiHidden="0" w:uiPriority="69" w:unhideWhenUsed="0"/>
-    <w:lsdException w:name="Dark List Accent 5" w:semiHidden="0" w:uiPriority="70" w:unhideWhenUsed="0"/>
-    <w:lsdException w:name="Colorful Shading Accent 5" w:semiHidden="0" w:uiPriority="71" w:unhideWhenUsed="0"/>
-    <w:lsdException w:name="Colorful List Accent 5" w:semiHidden="0" w:uiPriority="72" w:unhideWhenUsed="0"/>
-    <w:lsdException w:name="Colorful Grid Accent 5" w:semiHidden="0" w:uiPriority="73" w:unhideWhenUsed="0"/>
-    <w:lsdException w:name="Light Shading Accent 6" w:semiHidden="0" w:uiPriority="60" w:unhideWhenUsed="0"/>
-    <w:lsdException w:name="Light List Accent 6" w:semiHidden="0" w:uiPriority="61" w:unhideWhenUsed="0"/>
-    <w:lsdException w:name="Light Grid Accent 6" w:semiHidden="0" w:uiPriority="62" w:unhideWhenUsed="0"/>
-    <w:lsdException w:name="Medium Shading 1 Accent 6" w:semiHidden="0" w:uiPriority="63" w:unhideWhenUsed="0"/>
-    <w:lsdException w:name="Medium Shading 2 Accent 6" w:semiHidden="0" w:uiPriority="64" w:unhideWhenUsed="0"/>
-    <w:lsdException w:name="Medium List 1 Accent 6" w:semiHidden="0" w:uiPriority="65" w:unhideWhenUsed="0"/>
-    <w:lsdException w:name="Medium List 2 Accent 6" w:semiHidden="0" w:uiPriority="66" w:unhideWhenUsed="0"/>
-    <w:lsdException w:name="Medium Grid 1 Accent 6" w:semiHidden="0" w:uiPriority="67" w:unhideWhenUsed="0"/>
-    <w:lsdException w:name="Medium Grid 2 Accent 6" w:semiHidden="0" w:uiPriority="68" w:unhideWhenUsed="0"/>
-    <w:lsdException w:name="Medium Grid 3 Accent 6" w:semiHidden="0" w:uiPriority="69" w:unhideWhenUsed="0"/>
-    <w:lsdException w:name="Dark List Accent 6" w:semiHidden="0" w:uiPriority="70" w:unhideWhenUsed="0"/>
-    <w:lsdException w:name="Colorful Shading Accent 6" w:semiHidden="0" w:uiPriority="71" w:unhideWhenUsed="0"/>
-    <w:lsdException w:name="Colorful List Accent 6" w:semiHidden="0" w:uiPriority="72" w:unhideWhenUsed="0"/>
-    <w:lsdException w:name="Colorful Grid Accent 6" w:semiHidden="0" w:uiPriority="73" w:unhideWhenUsed="0"/>
-    <w:lsdException w:name="Subtle Emphasis" w:semiHidden="0" w:uiPriority="19" w:unhideWhenUsed="0" w:qFormat="1"/>
-    <w:lsdException w:name="Intense Emphasis" w:semiHidden="0" w:uiPriority="21" w:unhideWhenUsed="0" w:qFormat="1"/>
-    <w:lsdException w:name="Subtle Reference" w:semiHidden="0" w:uiPriority="31" w:unhideWhenUsed="0" w:qFormat="1"/>
-    <w:lsdException w:name="Intense Reference" w:semiHidden="0" w:uiPriority="32" w:unhideWhenUsed="0" w:qFormat="1"/>
-    <w:lsdException w:name="Book Title" w:semiHidden="0" w:uiPriority="33" w:unhideWhenUsed="0" w:qFormat="1"/>
-    <w:lsdException w:name="Bibliography" w:uiPriority="37"/>
-    <w:lsdException w:name="TOC Heading" w:uiPriority="39" w:qFormat="1"/>
+  <w:latentStyles w:defLockedState="0" w:defUIPriority="99" w:defSemiHidden="0" w:defUnhideWhenUsed="0" w:defQFormat="0" w:count="382">
+    <w:lsdException w:name="Normal" w:uiPriority="0" w:qFormat="1"/>
+    <w:lsdException w:name="heading 1" w:uiPriority="9" w:qFormat="1"/>
+    <w:lsdException w:name="heading 2" w:semiHidden="1" w:uiPriority="9" w:unhideWhenUsed="1" w:qFormat="1"/>
+    <w:lsdException w:name="heading 3" w:semiHidden="1" w:uiPriority="9" w:unhideWhenUsed="1" w:qFormat="1"/>
+    <w:lsdException w:name="heading 4" w:semiHidden="1" w:uiPriority="9" w:unhideWhenUsed="1" w:qFormat="1"/>
+    <w:lsdException w:name="heading 5" w:semiHidden="1" w:uiPriority="9" w:unhideWhenUsed="1" w:qFormat="1"/>
+    <w:lsdException w:name="heading 6" w:semiHidden="1" w:uiPriority="9" w:unhideWhenUsed="1" w:qFormat="1"/>
+    <w:lsdException w:name="heading 7" w:semiHidden="1" w:uiPriority="9" w:unhideWhenUsed="1" w:qFormat="1"/>
+    <w:lsdException w:name="heading 8" w:semiHidden="1" w:uiPriority="9" w:unhideWhenUsed="1" w:qFormat="1"/>
+    <w:lsdException w:name="heading 9" w:semiHidden="1" w:uiPriority="9" w:unhideWhenUsed="1" w:qFormat="1"/>
+    <w:lsdException w:name="index 1" w:semiHidden="1" w:unhideWhenUsed="1"/>
+    <w:lsdException w:name="index 2" w:semiHidden="1" w:unhideWhenUsed="1"/>
+    <w:lsdException w:name="index 3" w:semiHidden="1" w:unhideWhenUsed="1"/>
+    <w:lsdException w:name="index 4" w:semiHidden="1" w:unhideWhenUsed="1"/>
+    <w:lsdException w:name="index 5" w:semiHidden="1" w:unhideWhenUsed="1"/>
+    <w:lsdException w:name="index 6" w:semiHidden="1" w:unhideWhenUsed="1"/>
+    <w:lsdException w:name="index 7" w:semiHidden="1" w:unhideWhenUsed="1"/>
+    <w:lsdException w:name="index 8" w:semiHidden="1" w:unhideWhenUsed="1"/>
+    <w:lsdException w:name="index 9" w:semiHidden="1" w:unhideWhenUsed="1"/>
+    <w:lsdException w:name="toc 1" w:semiHidden="1" w:uiPriority="39" w:unhideWhenUsed="1"/>
+    <w:lsdException w:name="toc 2" w:semiHidden="1" w:uiPriority="39" w:unhideWhenUsed="1"/>
+    <w:lsdException w:name="toc 3" w:semiHidden="1" w:uiPriority="39" w:unhideWhenUsed="1"/>
+    <w:lsdException w:name="toc 4" w:semiHidden="1" w:uiPriority="39" w:unhideWhenUsed="1"/>
+    <w:lsdException w:name="toc 5" w:semiHidden="1" w:uiPriority="39" w:unhideWhenUsed="1"/>
+    <w:lsdException w:name="toc 6" w:semiHidden="1" w:uiPriority="39" w:unhideWhenUsed="1"/>
+    <w:lsdException w:name="toc 7" w:semiHidden="1" w:uiPriority="39" w:unhideWhenUsed="1"/>
+    <w:lsdException w:name="toc 8" w:semiHidden="1" w:uiPriority="39" w:unhideWhenUsed="1"/>
+    <w:lsdException w:name="toc 9" w:semiHidden="1" w:uiPriority="39" w:unhideWhenUsed="1"/>
+    <w:lsdException w:name="Normal Indent" w:semiHidden="1" w:unhideWhenUsed="1"/>
+    <w:lsdException w:name="footnote text" w:semiHidden="1" w:unhideWhenUsed="1"/>
+    <w:lsdException w:name="annotation text" w:semiHidden="1" w:unhideWhenUsed="1"/>
+    <w:lsdException w:name="header" w:semiHidden="1" w:unhideWhenUsed="1"/>
+    <w:lsdException w:name="footer" w:semiHidden="1" w:unhideWhenUsed="1"/>
+    <w:lsdException w:name="index heading" w:semiHidden="1" w:unhideWhenUsed="1"/>
+    <w:lsdException w:name="caption" w:semiHidden="1" w:uiPriority="35" w:unhideWhenUsed="1" w:qFormat="1"/>
+    <w:lsdException w:name="table of figures" w:semiHidden="1" w:unhideWhenUsed="1"/>
+    <w:lsdException w:name="envelope address" w:semiHidden="1" w:unhideWhenUsed="1"/>
+    <w:lsdException w:name="envelope return" w:semiHidden="1" w:unhideWhenUsed="1"/>
+    <w:lsdException w:name="footnote reference" w:semiHidden="1" w:unhideWhenUsed="1"/>
+    <w:lsdException w:name="annotation reference" w:semiHidden="1" w:unhideWhenUsed="1"/>
+    <w:lsdException w:name="line number" w:semiHidden="1" w:unhideWhenUsed="1"/>
+    <w:lsdException w:name="page number" w:semiHidden="1" w:unhideWhenUsed="1"/>
+    <w:lsdException w:name="endnote reference" w:semiHidden="1" w:unhideWhenUsed="1"/>
+    <w:lsdException w:name="endnote text" w:semiHidden="1" w:unhideWhenUsed="1"/>
+    <w:lsdException w:name="table of authorities" w:semiHidden="1" w:unhideWhenUsed="1"/>
+    <w:lsdException w:name="macro" w:semiHidden="1" w:unhideWhenUsed="1"/>
+    <w:lsdException w:name="toa heading" w:semiHidden="1" w:unhideWhenUsed="1"/>
+    <w:lsdException w:name="List" w:semiHidden="1" w:unhideWhenUsed="1"/>
+    <w:lsdException w:name="List Bullet" w:semiHidden="1" w:unhideWhenUsed="1"/>
+    <w:lsdException w:name="List Number" w:semiHidden="1" w:unhideWhenUsed="1"/>
+    <w:lsdException w:name="List 2" w:semiHidden="1" w:unhideWhenUsed="1"/>
+    <w:lsdException w:name="List 3" w:semiHidden="1" w:unhideWhenUsed="1"/>
+    <w:lsdException w:name="List 4" w:semiHidden="1" w:unhideWhenUsed="1"/>
+    <w:lsdException w:name="List 5" w:semiHidden="1" w:unhideWhenUsed="1"/>
+    <w:lsdException w:name="List Bullet 2" w:semiHidden="1" w:unhideWhenUsed="1"/>
+    <w:lsdException w:name="List Bullet 3" w:semiHidden="1" w:unhideWhenUsed="1"/>
+    <w:lsdException w:name="List Bullet 4" w:semiHidden="1" w:unhideWhenUsed="1"/>
+    <w:lsdException w:name="List Bullet 5" w:semiHidden="1" w:unhideWhenUsed="1"/>
+    <w:lsdException w:name="List Number 2" w:semiHidden="1" w:unhideWhenUsed="1"/>
+    <w:lsdException w:name="List Number 3" w:semiHidden="1" w:unhideWhenUsed="1"/>
+    <w:lsdException w:name="List Number 4" w:semiHidden="1" w:unhideWhenUsed="1"/>
+    <w:lsdException w:name="List Number 5" w:semiHidden="1" w:unhideWhenUsed="1"/>
+    <w:lsdException w:name="Title" w:uiPriority="10" w:qFormat="1"/>
+    <w:lsdException w:name="Closing" w:semiHidden="1" w:unhideWhenUsed="1"/>
+    <w:lsdException w:name="Signature" w:semiHidden="1" w:unhideWhenUsed="1"/>
+    <w:lsdException w:name="Default Paragraph Font" w:semiHidden="1" w:uiPriority="1" w:unhideWhenUsed="1"/>
+    <w:lsdException w:name="Body Text" w:semiHidden="1" w:unhideWhenUsed="1"/>
+    <w:lsdException w:name="Body Text Indent" w:semiHidden="1" w:unhideWhenUsed="1"/>
+    <w:lsdException w:name="List Continue" w:semiHidden="1" w:unhideWhenUsed="1"/>
+    <w:lsdException w:name="List Continue 2" w:semiHidden="1" w:unhideWhenUsed="1"/>
+    <w:lsdException w:name="List Continue 3" w:semiHidden="1" w:unhideWhenUsed="1"/>
+    <w:lsdException w:name="List Continue 4" w:semiHidden="1" w:unhideWhenUsed="1"/>
+    <w:lsdException w:name="List Continue 5" w:semiHidden="1" w:unhideWhenUsed="1"/>
+    <w:lsdException w:name="Message Header" w:semiHidden="1" w:unhideWhenUsed="1"/>
+    <w:lsdException w:name="Subtitle" w:uiPriority="11" w:qFormat="1"/>
+    <w:lsdException w:name="Salutation" w:semiHidden="1" w:unhideWhenUsed="1"/>
+    <w:lsdException w:name="Date" w:semiHidden="1" w:unhideWhenUsed="1"/>
+    <w:lsdException w:name="Body Text First Indent" w:semiHidden="1" w:unhideWhenUsed="1"/>
+    <w:lsdException w:name="Body Text First Indent 2" w:semiHidden="1" w:unhideWhenUsed="1"/>
+    <w:lsdException w:name="Note Heading" w:semiHidden="1" w:unhideWhenUsed="1"/>
+    <w:lsdException w:name="Body Text 2" w:semiHidden="1" w:unhideWhenUsed="1"/>
+    <w:lsdException w:name="Body Text 3" w:semiHidden="1" w:unhideWhenUsed="1"/>
+    <w:lsdException w:name="Body Text Indent 2" w:semiHidden="1" w:unhideWhenUsed="1"/>
+    <w:lsdException w:name="Body Text Indent 3" w:semiHidden="1" w:unhideWhenUsed="1"/>
+    <w:lsdException w:name="Block Text" w:semiHidden="1" w:unhideWhenUsed="1"/>
+    <w:lsdException w:name="Hyperlink" w:semiHidden="1" w:unhideWhenUsed="1"/>
+    <w:lsdException w:name="FollowedHyperlink" w:semiHidden="1" w:unhideWhenUsed="1"/>
+    <w:lsdException w:name="Strong" w:uiPriority="22" w:qFormat="1"/>
+    <w:lsdException w:name="Emphasis" w:uiPriority="20" w:qFormat="1"/>
+    <w:lsdException w:name="Document Map" w:semiHidden="1" w:unhideWhenUsed="1"/>
+    <w:lsdException w:name="Plain Text" w:semiHidden="1" w:unhideWhenUsed="1"/>
+    <w:lsdException w:name="E-mail Signature" w:semiHidden="1" w:unhideWhenUsed="1"/>
+    <w:lsdException w:name="HTML Top of Form" w:semiHidden="1" w:unhideWhenUsed="1"/>
+    <w:lsdException w:name="HTML Bottom of Form" w:semiHidden="1" w:unhideWhenUsed="1"/>
+    <w:lsdException w:name="Normal (Web)" w:semiHidden="1" w:unhideWhenUsed="1"/>
+    <w:lsdException w:name="HTML Acronym" w:semiHidden="1" w:unhideWhenUsed="1"/>
+    <w:lsdException w:name="HTML Address" w:semiHidden="1" w:unhideWhenUsed="1"/>
+    <w:lsdException w:name="HTML Cite" w:semiHidden="1" w:unhideWhenUsed="1"/>
+    <w:lsdException w:name="HTML Code" w:semiHidden="1" w:unhideWhenUsed="1"/>
+    <w:lsdException w:name="HTML Definition" w:semiHidden="1" w:unhideWhenUsed="1"/>
+    <w:lsdException w:name="HTML Keyboard" w:semiHidden="1" w:unhideWhenUsed="1"/>
+    <w:lsdException w:name="HTML Preformatted" w:semiHidden="1" w:unhideWhenUsed="1"/>
+    <w:lsdException w:name="HTML Sample" w:semiHidden="1" w:unhideWhenUsed="1"/>
+    <w:lsdException w:name="HTML Typewriter" w:semiHidden="1" w:unhideWhenUsed="1"/>
+    <w:lsdException w:name="HTML Variable" w:semiHidden="1" w:unhideWhenUsed="1"/>
+    <w:lsdException w:name="Normal Table" w:semiHidden="1" w:unhideWhenUsed="1"/>
+    <w:lsdException w:name="annotation subject" w:semiHidden="1" w:unhideWhenUsed="1"/>
+    <w:lsdException w:name="No List" w:semiHidden="1" w:unhideWhenUsed="1"/>
+    <w:lsdException w:name="Outline List 1" w:semiHidden="1" w:unhideWhenUsed="1"/>
+    <w:lsdException w:name="Outline List 2" w:semiHidden="1" w:unhideWhenUsed="1"/>
+    <w:lsdException w:name="Outline List 3" w:semiHidden="1" w:unhideWhenUsed="1"/>
+    <w:lsdException w:name="Table Simple 1" w:semiHidden="1" w:unhideWhenUsed="1"/>
+    <w:lsdException w:name="Table Simple 2" w:semiHidden="1" w:unhideWhenUsed="1"/>
+    <w:lsdException w:name="Table Simple 3" w:semiHidden="1" w:unhideWhenUsed="1"/>
+    <w:lsdException w:name="Table Classic 1" w:semiHidden="1" w:unhideWhenUsed="1"/>
+    <w:lsdException w:name="Table Classic 2" w:semiHidden="1" w:unhideWhenUsed="1"/>
+    <w:lsdException w:name="Table Classic 3" w:semiHidden="1" w:unhideWhenUsed="1"/>
+    <w:lsdException w:name="Table Classic 4" w:semiHidden="1" w:unhideWhenUsed="1"/>
+    <w:lsdException w:name="Table Colorful 1" w:semiHidden="1" w:unhideWhenUsed="1"/>
+    <w:lsdException w:name="Table Colorful 2" w:semiHidden="1" w:unhideWhenUsed="1"/>
+    <w:lsdException w:name="Table Colorful 3" w:semiHidden="1" w:unhideWhenUsed="1"/>
+    <w:lsdException w:name="Table Columns 1" w:semiHidden="1" w:unhideWhenUsed="1"/>
+    <w:lsdException w:name="Table Columns 2" w:semiHidden="1" w:unhideWhenUsed="1"/>
+    <w:lsdException w:name="Table Columns 3" w:semiHidden="1" w:unhideWhenUsed="1"/>
+    <w:lsdException w:name="Table Columns 4" w:semiHidden="1" w:unhideWhenUsed="1"/>
+    <w:lsdException w:name="Table Columns 5" w:semiHidden="1" w:unhideWhenUsed="1"/>
+    <w:lsdException w:name="Table Grid 1" w:semiHidden="1" w:unhideWhenUsed="1"/>
+    <w:lsdException w:name="Table Grid 2" w:semiHidden="1" w:unhideWhenUsed="1"/>
+    <w:lsdException w:name="Table Grid 3" w:semiHidden="1" w:unhideWhenUsed="1"/>
+    <w:lsdException w:name="Table Grid 4" w:semiHidden="1" w:unhideWhenUsed="1"/>
+    <w:lsdException w:name="Table Grid 5" w:semiHidden="1" w:unhideWhenUsed="1"/>
+    <w:lsdException w:name="Table Grid 6" w:semiHidden="1" w:unhideWhenUsed="1"/>
+    <w:lsdException w:name="Table Grid 7" w:semiHidden="1" w:unhideWhenUsed="1"/>
+    <w:lsdException w:name="Table Grid 8" w:semiHidden="1" w:unhideWhenUsed="1"/>
+    <w:lsdException w:name="Table List 1" w:semiHidden="1" w:unhideWhenUsed="1"/>
+    <w:lsdException w:name="Table List 2" w:semiHidden="1" w:unhideWhenUsed="1"/>
+    <w:lsdException w:name="Table List 3" w:semiHidden="1" w:unhideWhenUsed="1"/>
+    <w:lsdException w:name="Table List 4" w:semiHidden="1" w:unhideWhenUsed="1"/>
+    <w:lsdException w:name="Table List 5" w:semiHidden="1" w:unhideWhenUsed="1"/>
+    <w:lsdException w:name="Table List 6" w:semiHidden="1" w:unhideWhenUsed="1"/>
+    <w:lsdException w:name="Table List 7" w:semiHidden="1" w:unhideWhenUsed="1"/>
+    <w:lsdException w:name="Table List 8" w:semiHidden="1" w:unhideWhenUsed="1"/>
+    <w:lsdException w:name="Table 3D effects 1" w:semiHidden="1" w:unhideWhenUsed="1"/>
+    <w:lsdException w:name="Table 3D effects 2" w:semiHidden="1" w:unhideWhenUsed="1"/>
+    <w:lsdException w:name="Table 3D effects 3" w:semiHidden="1" w:unhideWhenUsed="1"/>
+    <w:lsdException w:name="Table Contemporary" w:semiHidden="1" w:unhideWhenUsed="1"/>
+    <w:lsdException w:name="Table Elegant" w:semiHidden="1" w:unhideWhenUsed="1"/>
+    <w:lsdException w:name="Table Professional" w:semiHidden="1" w:unhideWhenUsed="1"/>
+    <w:lsdException w:name="Table Subtle 1" w:semiHidden="1" w:unhideWhenUsed="1"/>
+    <w:lsdException w:name="Table Subtle 2" w:semiHidden="1" w:unhideWhenUsed="1"/>
+    <w:lsdException w:name="Table Web 1" w:semiHidden="1" w:unhideWhenUsed="1"/>
+    <w:lsdException w:name="Table Web 2" w:semiHidden="1" w:unhideWhenUsed="1"/>
+    <w:lsdException w:name="Table Web 3" w:semiHidden="1" w:unhideWhenUsed="1"/>
+    <w:lsdException w:name="Balloon Text" w:semiHidden="1" w:unhideWhenUsed="1"/>
+    <w:lsdException w:name="Table Grid" w:uiPriority="59"/>
+    <w:lsdException w:name="Table Theme" w:semiHidden="1" w:unhideWhenUsed="1"/>
+    <w:lsdException w:name="Note Level 1" w:semiHidden="1" w:unhideWhenUsed="1"/>
+    <w:lsdException w:name="Note Level 2" w:semiHidden="1" w:unhideWhenUsed="1"/>
+    <w:lsdException w:name="Note Level 3" w:semiHidden="1" w:unhideWhenUsed="1"/>
+    <w:lsdException w:name="Note Level 4" w:semiHidden="1" w:unhideWhenUsed="1"/>
+    <w:lsdException w:name="Note Level 5" w:semiHidden="1" w:unhideWhenUsed="1"/>
+    <w:lsdException w:name="Note Level 6" w:semiHidden="1" w:unhideWhenUsed="1"/>
+    <w:lsdException w:name="Note Level 7" w:semiHidden="1" w:unhideWhenUsed="1"/>
+    <w:lsdException w:name="Note Level 8" w:semiHidden="1" w:unhideWhenUsed="1"/>
+    <w:lsdException w:name="Note Level 9" w:semiHidden="1" w:unhideWhenUsed="1"/>
+    <w:lsdException w:name="Placeholder Text" w:semiHidden="1"/>
+    <w:lsdException w:name="No Spacing" w:uiPriority="1" w:qFormat="1"/>
+    <w:lsdException w:name="Light Shading" w:uiPriority="60"/>
+    <w:lsdException w:name="Light List" w:uiPriority="61"/>
+    <w:lsdException w:name="Light Grid" w:uiPriority="62"/>
+    <w:lsdException w:name="Medium Shading 1" w:uiPriority="63"/>
+    <w:lsdException w:name="Medium Shading 2" w:uiPriority="64"/>
+    <w:lsdException w:name="Medium List 1" w:uiPriority="65"/>
+    <w:lsdException w:name="Medium List 2" w:uiPriority="66"/>
+    <w:lsdException w:name="Medium Grid 1" w:uiPriority="67"/>
+    <w:lsdException w:name="Medium Grid 2" w:uiPriority="68"/>
+    <w:lsdException w:name="Medium Grid 3" w:uiPriority="69"/>
+    <w:lsdException w:name="Dark List" w:uiPriority="70"/>
+    <w:lsdException w:name="Colorful Shading" w:uiPriority="71"/>
+    <w:lsdException w:name="Colorful List" w:uiPriority="72"/>
+    <w:lsdException w:name="Colorful Grid" w:uiPriority="73"/>
+    <w:lsdException w:name="Light Shading Accent 1" w:uiPriority="60"/>
+    <w:lsdException w:name="Light List Accent 1" w:uiPriority="61"/>
+    <w:lsdException w:name="Light Grid Accent 1" w:uiPriority="62"/>
+    <w:lsdException w:name="Medium Shading 1 Accent 1" w:uiPriority="63"/>
+    <w:lsdException w:name="Medium Shading 2 Accent 1" w:uiPriority="64"/>
+    <w:lsdException w:name="Medium List 1 Accent 1" w:uiPriority="65"/>
+    <w:lsdException w:name="Revision" w:semiHidden="1"/>
+    <w:lsdException w:name="List Paragraph" w:uiPriority="34" w:qFormat="1"/>
+    <w:lsdException w:name="Quote" w:uiPriority="29" w:qFormat="1"/>
+    <w:lsdException w:name="Intense Quote" w:uiPriority="30" w:qFormat="1"/>
+    <w:lsdException w:name="Medium List 2 Accent 1" w:uiPriority="66"/>
+    <w:lsdException w:name="Medium Grid 1 Accent 1" w:uiPriority="67"/>
+    <w:lsdException w:name="Medium Grid 2 Accent 1" w:uiPriority="68"/>
+    <w:lsdException w:name="Medium Grid 3 Accent 1" w:uiPriority="69"/>
+    <w:lsdException w:name="Dark List Accent 1" w:uiPriority="70"/>
+    <w:lsdException w:name="Colorful Shading Accent 1" w:uiPriority="71"/>
+    <w:lsdException w:name="Colorful List Accent 1" w:uiPriority="72"/>
+    <w:lsdException w:name="Colorful Grid Accent 1" w:uiPriority="73"/>
+    <w:lsdException w:name="Light Shading Accent 2" w:uiPriority="60"/>
+    <w:lsdException w:name="Light List Accent 2" w:uiPriority="61"/>
+    <w:lsdException w:name="Light Grid Accent 2" w:uiPriority="62"/>
+    <w:lsdException w:name="Medium Shading 1 Accent 2" w:uiPriority="63"/>
+    <w:lsdException w:name="Medium Shading 2 Accent 2" w:uiPriority="64"/>
+    <w:lsdException w:name="Medium List 1 Accent 2" w:uiPriority="65"/>
+    <w:lsdException w:name="Medium List 2 Accent 2" w:uiPriority="66"/>
+    <w:lsdException w:name="Medium Grid 1 Accent 2" w:uiPriority="67"/>
+    <w:lsdException w:name="Medium Grid 2 Accent 2" w:uiPriority="68"/>
+    <w:lsdException w:name="Medium Grid 3 Accent 2" w:uiPriority="69"/>
+    <w:lsdException w:name="Dark List Accent 2" w:uiPriority="70"/>
+    <w:lsdException w:name="Colorful Shading Accent 2" w:uiPriority="71"/>
+    <w:lsdException w:name="Colorful List Accent 2" w:uiPriority="72"/>
+    <w:lsdException w:name="Colorful Grid Accent 2" w:uiPriority="73"/>
+    <w:lsdException w:name="Light Shading Accent 3" w:uiPriority="60"/>
+    <w:lsdException w:name="Light List Accent 3" w:uiPriority="61"/>
+    <w:lsdException w:name="Light Grid Accent 3" w:uiPriority="62"/>
+    <w:lsdException w:name="Medium Shading 1 Accent 3" w:uiPriority="63"/>
+    <w:lsdException w:name="Medium Shading 2 Accent 3" w:uiPriority="64"/>
+    <w:lsdException w:name="Medium List 1 Accent 3" w:uiPriority="65"/>
+    <w:lsdException w:name="Medium List 2 Accent 3" w:uiPriority="66"/>
+    <w:lsdException w:name="Medium Grid 1 Accent 3" w:uiPriority="67"/>
+    <w:lsdException w:name="Medium Grid 2 Accent 3" w:uiPriority="68"/>
+    <w:lsdException w:name="Medium Grid 3 Accent 3" w:uiPriority="69"/>
+    <w:lsdException w:name="Dark List Accent 3" w:uiPriority="70"/>
+    <w:lsdException w:name="Colorful Shading Accent 3" w:uiPriority="71"/>
+    <w:lsdException w:name="Colorful List Accent 3" w:uiPriority="72"/>
+    <w:lsdException w:name="Colorful Grid Accent 3" w:uiPriority="73"/>
+    <w:lsdException w:name="Light Shading Accent 4" w:uiPriority="60"/>
+    <w:lsdException w:name="Light List Accent 4" w:uiPriority="61"/>
+    <w:lsdException w:name="Light Grid Accent 4" w:uiPriority="62"/>
+    <w:lsdException w:name="Medium Shading 1 Accent 4" w:uiPriority="63"/>
+    <w:lsdException w:name="Medium Shading 2 Accent 4" w:uiPriority="64"/>
+    <w:lsdException w:name="Medium List 1 Accent 4" w:uiPriority="65"/>
+    <w:lsdException w:name="Medium List 2 Accent 4" w:uiPriority="66"/>
+    <w:lsdException w:name="Medium Grid 1 Accent 4" w:uiPriority="67"/>
+    <w:lsdException w:name="Medium Grid 2 Accent 4" w:uiPriority="68"/>
+    <w:lsdException w:name="Medium Grid 3 Accent 4" w:uiPriority="69"/>
+    <w:lsdException w:name="Dark List Accent 4" w:uiPriority="70"/>
+    <w:lsdException w:name="Colorful Shading Accent 4" w:uiPriority="71"/>
+    <w:lsdException w:name="Colorful List Accent 4" w:uiPriority="72"/>
+    <w:lsdException w:name="Colorful Grid Accent 4" w:uiPriority="73"/>
+    <w:lsdException w:name="Light Shading Accent 5" w:uiPriority="60"/>
+    <w:lsdException w:name="Light List Accent 5" w:uiPriority="61"/>
+    <w:lsdException w:name="Light Grid Accent 5" w:uiPriority="62"/>
+    <w:lsdException w:name="Medium Shading 1 Accent 5" w:uiPriority="63"/>
+    <w:lsdException w:name="Medium Shading 2 Accent 5" w:uiPriority="64"/>
+    <w:lsdException w:name="Medium List 1 Accent 5" w:uiPriority="65"/>
+    <w:lsdException w:name="Medium List 2 Accent 5" w:uiPriority="66"/>
+    <w:lsdException w:name="Medium Grid 1 Accent 5" w:uiPriority="67"/>
+    <w:lsdException w:name="Medium Grid 2 Accent 5" w:uiPriority="68"/>
+    <w:lsdException w:name="Medium Grid 3 Accent 5" w:uiPriority="69"/>
+    <w:lsdException w:name="Dark List Accent 5" w:uiPriority="70"/>
+    <w:lsdException w:name="Colorful Shading Accent 5" w:uiPriority="71"/>
+    <w:lsdException w:name="Colorful List Accent 5" w:uiPriority="72"/>
+    <w:lsdException w:name="Colorful Grid Accent 5" w:uiPriority="73"/>
+    <w:lsdException w:name="Light Shading Accent 6" w:uiPriority="60"/>
+    <w:lsdException w:name="Light List Accent 6" w:uiPriority="61"/>
+    <w:lsdException w:name="Light Grid Accent 6" w:uiPriority="62"/>
+    <w:lsdException w:name="Medium Shading 1 Accent 6" w:uiPriority="63"/>
+    <w:lsdException w:name="Medium Shading 2 Accent 6" w:uiPriority="64"/>
+    <w:lsdException w:name="Medium List 1 Accent 6" w:uiPriority="65"/>
+    <w:lsdException w:name="Medium List 2 Accent 6" w:uiPriority="66"/>
+    <w:lsdException w:name="Medium Grid 1 Accent 6" w:uiPriority="67"/>
+    <w:lsdException w:name="Medium Grid 2 Accent 6" w:uiPriority="68"/>
+    <w:lsdException w:name="Medium Grid 3 Accent 6" w:uiPriority="69"/>
+    <w:lsdException w:name="Dark List Accent 6" w:uiPriority="70"/>
+    <w:lsdException w:name="Colorful Shading Accent 6" w:uiPriority="71"/>
+    <w:lsdException w:name="Colorful List Accent 6" w:uiPriority="72"/>
+    <w:lsdException w:name="Colorful Grid Accent 6" w:uiPriority="73"/>
+    <w:lsdException w:name="Subtle Emphasis" w:uiPriority="19" w:qFormat="1"/>
+    <w:lsdException w:name="Intense Emphasis" w:uiPriority="21" w:qFormat="1"/>
+    <w:lsdException w:name="Subtle Reference" w:uiPriority="31" w:qFormat="1"/>
+    <w:lsdException w:name="Intense Reference" w:uiPriority="32" w:qFormat="1"/>
+    <w:lsdException w:name="Book Title" w:uiPriority="33" w:qFormat="1"/>
+    <w:lsdException w:name="Bibliography" w:semiHidden="1" w:uiPriority="37" w:unhideWhenUsed="1"/>
+    <w:lsdException w:name="TOC Heading" w:semiHidden="1" w:uiPriority="39" w:unhideWhenUsed="1" w:qFormat="1"/>
+    <w:lsdException w:name="Plain Table 1" w:uiPriority="41"/>
+    <w:lsdException w:name="Plain Table 2" w:uiPriority="42"/>
+    <w:lsdException w:name="Plain Table 3" w:uiPriority="43"/>
+    <w:lsdException w:name="Plain Table 4" w:uiPriority="44"/>
+    <w:lsdException w:name="Plain Table 5" w:uiPriority="45"/>
+    <w:lsdException w:name="Grid Table Light" w:uiPriority="40"/>
+    <w:lsdException w:name="Grid Table 1 Light" w:uiPriority="46"/>
+    <w:lsdException w:name="Grid Table 2" w:uiPriority="47"/>
+    <w:lsdException w:name="Grid Table 3" w:uiPriority="48"/>
+    <w:lsdException w:name="Grid Table 4" w:uiPriority="49"/>
+    <w:lsdException w:name="Grid Table 5 Dark" w:uiPriority="50"/>
+    <w:lsdException w:name="Grid Table 6 Colorful" w:uiPriority="51"/>
+    <w:lsdException w:name="Grid Table 7 Colorful" w:uiPriority="52"/>
+    <w:lsdException w:name="Grid Table 1 Light Accent 1" w:uiPriority="46"/>
+    <w:lsdException w:name="Grid Table 2 Accent 1" w:uiPriority="47"/>
+    <w:lsdException w:name="Grid Table 3 Accent 1" w:uiPriority="48"/>
+    <w:lsdException w:name="Grid Table 4 Accent 1" w:uiPriority="49"/>
+    <w:lsdException w:name="Grid Table 5 Dark Accent 1" w:uiPriority="50"/>
+    <w:lsdException w:name="Grid Table 6 Colorful Accent 1" w:uiPriority="51"/>
+    <w:lsdException w:name="Grid Table 7 Colorful Accent 1" w:uiPriority="52"/>
+    <w:lsdException w:name="Grid Table 1 Light Accent 2" w:uiPriority="46"/>
+    <w:lsdException w:name="Grid Table 2 Accent 2" w:uiPriority="47"/>
+    <w:lsdException w:name="Grid Table 3 Accent 2" w:uiPriority="48"/>
+    <w:lsdException w:name="Grid Table 4 Accent 2" w:uiPriority="49"/>
+    <w:lsdException w:name="Grid Table 5 Dark Accent 2" w:uiPriority="50"/>
+    <w:lsdException w:name="Grid Table 6 Colorful Accent 2" w:uiPriority="51"/>
+    <w:lsdException w:name="Grid Table 7 Colorful Accent 2" w:uiPriority="52"/>
+    <w:lsdException w:name="Grid Table 1 Light Accent 3" w:uiPriority="46"/>
+    <w:lsdException w:name="Grid Table 2 Accent 3" w:uiPriority="47"/>
+    <w:lsdException w:name="Grid Table 3 Accent 3" w:uiPriority="48"/>
+    <w:lsdException w:name="Grid Table 4 Accent 3" w:uiPriority="49"/>
+    <w:lsdException w:name="Grid Table 5 Dark Accent 3" w:uiPriority="50"/>
+    <w:lsdException w:name="Grid Table 6 Colorful Accent 3" w:uiPriority="51"/>
+    <w:lsdException w:name="Grid Table 7 Colorful Accent 3" w:uiPriority="52"/>
+    <w:lsdException w:name="Grid Table 1 Light Accent 4" w:uiPriority="46"/>
+    <w:lsdException w:name="Grid Table 2 Accent 4" w:uiPriority="47"/>
+    <w:lsdException w:name="Grid Table 3 Accent 4" w:uiPriority="48"/>
+    <w:lsdException w:name="Grid Table 4 Accent 4" w:uiPriority="49"/>
+    <w:lsdException w:name="Grid Table 5 Dark Accent 4" w:uiPriority="50"/>
+    <w:lsdException w:name="Grid Table 6 Colorful Accent 4" w:uiPriority="51"/>
+    <w:lsdException w:name="Grid Table 7 Colorful Accent 4" w:uiPriority="52"/>
+    <w:lsdException w:name="Grid Table 1 Light Accent 5" w:uiPriority="46"/>
+    <w:lsdException w:name="Grid Table 2 Accent 5" w:uiPriority="47"/>
+    <w:lsdException w:name="Grid Table 3 Accent 5" w:uiPriority="48"/>
+    <w:lsdException w:name="Grid Table 4 Accent 5" w:uiPriority="49"/>
+    <w:lsdException w:name="Grid Table 5 Dark Accent 5" w:uiPriority="50"/>
+    <w:lsdException w:name="Grid Table 6 Colorful Accent 5" w:uiPriority="51"/>
+    <w:lsdException w:name="Grid Table 7 Colorful Accent 5" w:uiPriority="52"/>
+    <w:lsdException w:name="Grid Table 1 Light Accent 6" w:uiPriority="46"/>
+    <w:lsdException w:name="Grid Table 2 Accent 6" w:uiPriority="47"/>
+    <w:lsdException w:name="Grid Table 3 Accent 6" w:uiPriority="48"/>
+    <w:lsdException w:name="Grid Table 4 Accent 6" w:uiPriority="49"/>
+    <w:lsdException w:name="Grid Table 5 Dark Accent 6" w:uiPriority="50"/>
+    <w:lsdException w:name="Grid Table 6 Colorful Accent 6" w:uiPriority="51"/>
+    <w:lsdException w:name="Grid Table 7 Colorful Accent 6" w:uiPriority="52"/>
+    <w:lsdException w:name="List Table 1 Light" w:uiPriority="46"/>
+    <w:lsdException w:name="List Table 2" w:uiPriority="47"/>
+    <w:lsdException w:name="List Table 3" w:uiPriority="48"/>
+    <w:lsdException w:name="List Table 4" w:uiPriority="49"/>
+    <w:lsdException w:name="List Table 5 Dark" w:uiPriority="50"/>
+    <w:lsdException w:name="List Table 6 Colorful" w:uiPriority="51"/>
+    <w:lsdException w:name="List Table 7 Colorful" w:uiPriority="52"/>
+    <w:lsdException w:name="List Table 1 Light Accent 1" w:uiPriority="46"/>
+    <w:lsdException w:name="List Table 2 Accent 1" w:uiPriority="47"/>
+    <w:lsdException w:name="List Table 3 Accent 1" w:uiPriority="48"/>
+    <w:lsdException w:name="List Table 4 Accent 1" w:uiPriority="49"/>
+    <w:lsdException w:name="List Table 5 Dark Accent 1" w:uiPriority="50"/>
+    <w:lsdException w:name="List Table 6 Colorful Accent 1" w:uiPriority="51"/>
+    <w:lsdException w:name="List Table 7 Colorful Accent 1" w:uiPriority="52"/>
+    <w:lsdException w:name="List Table 1 Light Accent 2" w:uiPriority="46"/>
+    <w:lsdException w:name="List Table 2 Accent 2" w:uiPriority="47"/>
+    <w:lsdException w:name="List Table 3 Accent 2" w:uiPriority="48"/>
+    <w:lsdException w:name="List Table 4 Accent 2" w:uiPriority="49"/>
+    <w:lsdException w:name="List Table 5 Dark Accent 2" w:uiPriority="50"/>
+    <w:lsdException w:name="List Table 6 Colorful Accent 2" w:uiPriority="51"/>
+    <w:lsdException w:name="List Table 7 Colorful Accent 2" w:uiPriority="52"/>
+    <w:lsdException w:name="List Table 1 Light Accent 3" w:uiPriority="46"/>
+    <w:lsdException w:name="List Table 2 Accent 3" w:uiPriority="47"/>
+    <w:lsdException w:name="List Table 3 Accent 3" w:uiPriority="48"/>
+    <w:lsdException w:name="List Table 4 Accent 3" w:uiPriority="49"/>
+    <w:lsdException w:name="List Table 5 Dark Accent 3" w:uiPriority="50"/>
+    <w:lsdException w:name="List Table 6 Colorful Accent 3" w:uiPriority="51"/>
+    <w:lsdException w:name="List Table 7 Colorful Accent 3" w:uiPriority="52"/>
+    <w:lsdException w:name="List Table 1 Light Accent 4" w:uiPriority="46"/>
+    <w:lsdException w:name="List Table 2 Accent 4" w:uiPriority="47"/>
+    <w:lsdException w:name="List Table 3 Accent 4" w:uiPriority="48"/>
+    <w:lsdException w:name="List Table 4 Accent 4" w:uiPriority="49"/>
+    <w:lsdException w:name="List Table 5 Dark Accent 4" w:uiPriority="50"/>
+    <w:lsdException w:name="List Table 6 Colorful Accent 4" w:uiPriority="51"/>
+    <w:lsdException w:name="List Table 7 Colorful Accent 4" w:uiPriority="52"/>
+    <w:lsdException w:name="List Table 1 Light Accent 5" w:uiPriority="46"/>
+    <w:lsdException w:name="List Table 2 Accent 5" w:uiPriority="47"/>
+    <w:lsdException w:name="List Table 3 Accent 5" w:uiPriority="48"/>
+    <w:lsdException w:name="List Table 4 Accent 5" w:uiPriority="49"/>
+    <w:lsdException w:name="List Table 5 Dark Accent 5" w:uiPriority="50"/>
+    <w:lsdException w:name="List Table 6 Colorful Accent 5" w:uiPriority="51"/>
+    <w:lsdException w:name="List Table 7 Colorful Accent 5" w:uiPriority="52"/>
+    <w:lsdException w:name="List Table 1 Light Accent 6" w:uiPriority="46"/>
+    <w:lsdException w:name="List Table 2 Accent 6" w:uiPriority="47"/>
+    <w:lsdException w:name="List Table 3 Accent 6" w:uiPriority="48"/>
+    <w:lsdException w:name="List Table 4 Accent 6" w:uiPriority="49"/>
+    <w:lsdException w:name="List Table 5 Dark Accent 6" w:uiPriority="50"/>
+    <w:lsdException w:name="List Table 6 Colorful Accent 6" w:uiPriority="51"/>
+    <w:lsdException w:name="List Table 7 Colorful Accent 6" w:uiPriority="52"/>
+    <w:lsdException w:name="Mention" w:semiHidden="1" w:unhideWhenUsed="1"/>
+    <w:lsdException w:name="Smart Hyperlink" w:semiHidden="1" w:unhideWhenUsed="1"/>
   </w:latentStyles>
   <w:style w:type="paragraph" w:default="1" w:styleId="a">
     <w:name w:val="Normal"/>
@@ -4496,7 +5066,6 @@
     <w:uiPriority w:val="99"/>
     <w:semiHidden/>
     <w:unhideWhenUsed/>
-    <w:qFormat/>
     <w:tblPr>
       <w:tblInd w:w="0" w:type="dxa"/>
       <w:tblCellMar>
@@ -4516,7 +5085,7 @@
   <w:style w:type="paragraph" w:styleId="a3">
     <w:name w:val="header"/>
     <w:basedOn w:val="a"/>
-    <w:link w:val="Char"/>
+    <w:link w:val="a4"/>
     <w:uiPriority w:val="99"/>
     <w:semiHidden/>
     <w:unhideWhenUsed/>
@@ -4537,8 +5106,8 @@
       <w:szCs w:val="18"/>
     </w:rPr>
   </w:style>
-  <w:style w:type="character" w:customStyle="1" w:styleId="Char">
-    <w:name w:val="页眉 Char"/>
+  <w:style w:type="character" w:customStyle="1" w:styleId="a4">
+    <w:name w:val="页眉字符"/>
     <w:basedOn w:val="a0"/>
     <w:link w:val="a3"/>
     <w:uiPriority w:val="99"/>
@@ -4549,10 +5118,10 @@
       <w:szCs w:val="18"/>
     </w:rPr>
   </w:style>
-  <w:style w:type="paragraph" w:styleId="a4">
+  <w:style w:type="paragraph" w:styleId="a5">
     <w:name w:val="footer"/>
     <w:basedOn w:val="a"/>
-    <w:link w:val="Char0"/>
+    <w:link w:val="a6"/>
     <w:uiPriority w:val="99"/>
     <w:semiHidden/>
     <w:unhideWhenUsed/>
@@ -4570,10 +5139,10 @@
       <w:szCs w:val="18"/>
     </w:rPr>
   </w:style>
-  <w:style w:type="character" w:customStyle="1" w:styleId="Char0">
-    <w:name w:val="页脚 Char"/>
+  <w:style w:type="character" w:customStyle="1" w:styleId="a6">
+    <w:name w:val="页脚字符"/>
     <w:basedOn w:val="a0"/>
-    <w:link w:val="a4"/>
+    <w:link w:val="a5"/>
     <w:uiPriority w:val="99"/>
     <w:semiHidden/>
     <w:rsid w:val="005C6149"/>
@@ -4582,7 +5151,7 @@
       <w:szCs w:val="18"/>
     </w:rPr>
   </w:style>
-  <w:style w:type="paragraph" w:styleId="a5">
+  <w:style w:type="paragraph" w:styleId="a7">
     <w:name w:val="List Paragraph"/>
     <w:basedOn w:val="a"/>
     <w:uiPriority w:val="34"/>
@@ -4592,11 +5161,11 @@
       <w:ind w:firstLineChars="200" w:firstLine="420"/>
     </w:pPr>
   </w:style>
-  <w:style w:type="paragraph" w:styleId="a6">
+  <w:style w:type="paragraph" w:styleId="a8">
     <w:name w:val="Date"/>
     <w:basedOn w:val="a"/>
     <w:next w:val="a"/>
-    <w:link w:val="Char1"/>
+    <w:link w:val="a9"/>
     <w:uiPriority w:val="99"/>
     <w:semiHidden/>
     <w:unhideWhenUsed/>
@@ -4605,10 +5174,10 @@
       <w:ind w:leftChars="2500" w:left="100"/>
     </w:pPr>
   </w:style>
-  <w:style w:type="character" w:customStyle="1" w:styleId="Char1">
-    <w:name w:val="日期 Char"/>
+  <w:style w:type="character" w:customStyle="1" w:styleId="a9">
+    <w:name w:val="日期字符"/>
     <w:basedOn w:val="a0"/>
-    <w:link w:val="a6"/>
+    <w:link w:val="a8"/>
     <w:uiPriority w:val="99"/>
     <w:semiHidden/>
     <w:rsid w:val="00B37CF8"/>

</xml_diff>

<commit_message>
on mac 2017/8/7 00:35
</commit_message>
<xml_diff>
--- a/日志文档/工作日志.docx
+++ b/日志文档/工作日志.docx
@@ -3874,23 +3874,654 @@
         </w:rPr>
         <w:t>系统获取环境变量的问题没有解决</w:t>
       </w:r>
+      <w:r>
+        <w:rPr>
+          <w:rFonts w:hint="eastAsia"/>
+          <w:sz w:val="24"/>
+          <w:szCs w:val="24"/>
+        </w:rPr>
+        <w:t xml:space="preserve">) </w:t>
+      </w:r>
+      <w:r>
+        <w:rPr>
+          <w:rFonts w:hint="eastAsia"/>
+          <w:sz w:val="24"/>
+          <w:szCs w:val="24"/>
+        </w:rPr>
+        <w:t>/</w:t>
+      </w:r>
+      <w:proofErr w:type="spellStart"/>
+      <w:r>
+        <w:rPr>
+          <w:rFonts w:hint="eastAsia"/>
+          <w:sz w:val="24"/>
+          <w:szCs w:val="24"/>
+        </w:rPr>
+        <w:t>addObj</w:t>
+      </w:r>
+      <w:proofErr w:type="spellEnd"/>
+      <w:r>
+        <w:rPr>
+          <w:rFonts w:hint="eastAsia"/>
+          <w:sz w:val="24"/>
+          <w:szCs w:val="24"/>
+        </w:rPr>
+        <w:t>返回</w:t>
+      </w:r>
+      <w:r>
+        <w:rPr>
+          <w:rFonts w:hint="eastAsia"/>
+          <w:sz w:val="24"/>
+          <w:szCs w:val="24"/>
+        </w:rPr>
+        <w:t>7/22</w:t>
+      </w:r>
+      <w:r>
+        <w:rPr>
+          <w:rFonts w:hint="eastAsia"/>
+          <w:sz w:val="24"/>
+          <w:szCs w:val="24"/>
+        </w:rPr>
+        <w:t>晚上试验</w:t>
+      </w:r>
+    </w:p>
+    <w:p>
+      <w:pPr>
+        <w:rPr>
+          <w:sz w:val="24"/>
+          <w:szCs w:val="24"/>
+        </w:rPr>
+      </w:pPr>
+      <w:r>
+        <w:rPr>
+          <w:rFonts w:hint="eastAsia"/>
+          <w:sz w:val="24"/>
+          <w:szCs w:val="24"/>
+        </w:rPr>
+        <w:t>滑动</w:t>
+      </w:r>
+      <w:r>
+        <w:rPr>
+          <w:rFonts w:hint="eastAsia"/>
+          <w:sz w:val="24"/>
+          <w:szCs w:val="24"/>
+        </w:rPr>
+        <w:t>选择是否可以做到里面选择而不是非要点击空白后再选择</w:t>
+      </w:r>
+      <w:r>
+        <w:rPr>
+          <w:rFonts w:hint="eastAsia"/>
+          <w:sz w:val="24"/>
+          <w:szCs w:val="24"/>
+        </w:rPr>
+        <w:t xml:space="preserve"> </w:t>
+      </w:r>
+      <w:r>
+        <w:rPr>
+          <w:rFonts w:hint="eastAsia"/>
+          <w:color w:val="FF0000"/>
+          <w:sz w:val="24"/>
+          <w:szCs w:val="24"/>
+        </w:rPr>
+        <w:t>完成</w:t>
+      </w:r>
+    </w:p>
+    <w:p>
+      <w:pPr>
+        <w:rPr>
+          <w:sz w:val="24"/>
+          <w:szCs w:val="24"/>
+        </w:rPr>
+      </w:pPr>
+      <w:r>
+        <w:rPr>
+          <w:rFonts w:hint="eastAsia"/>
+          <w:sz w:val="24"/>
+          <w:szCs w:val="24"/>
+        </w:rPr>
+        <w:t>还是要</w:t>
+      </w:r>
+      <w:proofErr w:type="spellStart"/>
+      <w:r>
+        <w:rPr>
+          <w:rFonts w:hint="eastAsia"/>
+          <w:sz w:val="24"/>
+          <w:szCs w:val="24"/>
+        </w:rPr>
+        <w:t>HIconObj</w:t>
+      </w:r>
+      <w:proofErr w:type="spellEnd"/>
+      <w:r>
+        <w:rPr>
+          <w:rFonts w:hint="eastAsia"/>
+          <w:sz w:val="24"/>
+          <w:szCs w:val="24"/>
+        </w:rPr>
+        <w:t>里面关联</w:t>
+      </w:r>
+      <w:proofErr w:type="spellStart"/>
+      <w:r>
+        <w:rPr>
+          <w:rFonts w:hint="eastAsia"/>
+          <w:sz w:val="24"/>
+          <w:szCs w:val="24"/>
+        </w:rPr>
+        <w:t>IconItem</w:t>
+      </w:r>
+      <w:proofErr w:type="spellEnd"/>
+      <w:r>
+        <w:rPr>
+          <w:rFonts w:hint="eastAsia"/>
+          <w:sz w:val="24"/>
+          <w:szCs w:val="24"/>
+        </w:rPr>
+        <w:t xml:space="preserve">? </w:t>
+      </w:r>
+      <w:r>
+        <w:rPr>
+          <w:sz w:val="24"/>
+          <w:szCs w:val="24"/>
+        </w:rPr>
+        <w:t>D</w:t>
+      </w:r>
+      <w:r>
+        <w:rPr>
+          <w:rFonts w:hint="eastAsia"/>
+          <w:sz w:val="24"/>
+          <w:szCs w:val="24"/>
+        </w:rPr>
+        <w:t>eleted</w:t>
+      </w:r>
+      <w:r>
+        <w:rPr>
+          <w:rFonts w:hint="eastAsia"/>
+          <w:sz w:val="24"/>
+          <w:szCs w:val="24"/>
+        </w:rPr>
+        <w:t>这个变量需要用起来</w:t>
+      </w:r>
+      <w:r>
+        <w:rPr>
+          <w:rFonts w:hint="eastAsia"/>
+          <w:sz w:val="24"/>
+          <w:szCs w:val="24"/>
+        </w:rPr>
+        <w:t xml:space="preserve"> </w:t>
+      </w:r>
+      <w:r>
+        <w:rPr>
+          <w:rFonts w:hint="eastAsia"/>
+          <w:color w:val="FF0000"/>
+          <w:sz w:val="24"/>
+          <w:szCs w:val="24"/>
+        </w:rPr>
+        <w:t>完成</w:t>
+      </w:r>
+    </w:p>
+    <w:p>
+      <w:pPr>
+        <w:rPr>
+          <w:sz w:val="24"/>
+          <w:szCs w:val="24"/>
+        </w:rPr>
+      </w:pPr>
+      <w:r>
+        <w:rPr>
+          <w:rFonts w:hint="eastAsia"/>
+          <w:sz w:val="24"/>
+          <w:szCs w:val="24"/>
+        </w:rPr>
+        <w:t>删除</w:t>
+      </w:r>
+      <w:r>
+        <w:rPr>
+          <w:rFonts w:hint="eastAsia"/>
+          <w:sz w:val="24"/>
+          <w:szCs w:val="24"/>
+        </w:rPr>
+        <w:t>后恢复是不是所有东西不改变尤其是</w:t>
+      </w:r>
+      <w:r>
+        <w:rPr>
+          <w:rFonts w:hint="eastAsia"/>
+          <w:sz w:val="24"/>
+          <w:szCs w:val="24"/>
+        </w:rPr>
+        <w:t>id</w:t>
+      </w:r>
+      <w:r>
+        <w:rPr>
+          <w:rFonts w:hint="eastAsia"/>
+          <w:sz w:val="24"/>
+          <w:szCs w:val="24"/>
+        </w:rPr>
+        <w:t>删除后</w:t>
+      </w:r>
+      <w:r>
+        <w:rPr>
+          <w:rFonts w:hint="eastAsia"/>
+          <w:sz w:val="24"/>
+          <w:szCs w:val="24"/>
+        </w:rPr>
+        <w:t>item</w:t>
+      </w:r>
+      <w:r>
+        <w:rPr>
+          <w:rFonts w:hint="eastAsia"/>
+          <w:sz w:val="24"/>
+          <w:szCs w:val="24"/>
+        </w:rPr>
+        <w:t>要隐藏起来</w:t>
+      </w:r>
+      <w:r>
+        <w:rPr>
+          <w:rFonts w:hint="eastAsia"/>
+          <w:sz w:val="24"/>
+          <w:szCs w:val="24"/>
+        </w:rPr>
+        <w:t xml:space="preserve"> </w:t>
+      </w:r>
+      <w:r>
+        <w:rPr>
+          <w:rFonts w:hint="eastAsia"/>
+          <w:color w:val="FF0000"/>
+          <w:sz w:val="24"/>
+          <w:szCs w:val="24"/>
+        </w:rPr>
+        <w:t>完成</w:t>
+      </w:r>
+    </w:p>
+    <w:p>
+      <w:pPr>
+        <w:rPr>
+          <w:sz w:val="24"/>
+          <w:szCs w:val="24"/>
+        </w:rPr>
+      </w:pPr>
+    </w:p>
+    <w:p>
+      <w:pPr>
+        <w:rPr>
+          <w:sz w:val="24"/>
+          <w:szCs w:val="24"/>
+        </w:rPr>
+      </w:pPr>
+    </w:p>
+    <w:p>
+      <w:pPr>
+        <w:rPr>
+          <w:rFonts w:hint="eastAsia"/>
+          <w:sz w:val="24"/>
+          <w:szCs w:val="24"/>
+        </w:rPr>
+      </w:pPr>
+      <w:r>
+        <w:rPr>
+          <w:rFonts w:hint="eastAsia"/>
+          <w:sz w:val="24"/>
+          <w:szCs w:val="24"/>
+        </w:rPr>
+        <w:t xml:space="preserve">resize </w:t>
+      </w:r>
+      <w:r>
+        <w:rPr>
+          <w:rFonts w:hint="eastAsia"/>
+          <w:sz w:val="24"/>
+          <w:szCs w:val="24"/>
+        </w:rPr>
+        <w:t>可以重写一个</w:t>
+      </w:r>
+      <w:r>
+        <w:rPr>
+          <w:rFonts w:hint="eastAsia"/>
+          <w:sz w:val="24"/>
+          <w:szCs w:val="24"/>
+        </w:rPr>
+        <w:t>resize</w:t>
+      </w:r>
+      <w:r>
+        <w:rPr>
+          <w:rFonts w:hint="eastAsia"/>
+          <w:sz w:val="24"/>
+          <w:szCs w:val="24"/>
+        </w:rPr>
+        <w:t>函数</w:t>
+      </w:r>
+      <w:r>
+        <w:rPr>
+          <w:rFonts w:hint="eastAsia"/>
+          <w:sz w:val="24"/>
+          <w:szCs w:val="24"/>
+        </w:rPr>
+        <w:t xml:space="preserve"> </w:t>
+      </w:r>
+      <w:r>
+        <w:rPr>
+          <w:rFonts w:hint="eastAsia"/>
+          <w:sz w:val="24"/>
+          <w:szCs w:val="24"/>
+        </w:rPr>
+        <w:t>传递参数过来。然后在函数里面进行设置</w:t>
+      </w:r>
+      <w:r>
+        <w:rPr>
+          <w:rFonts w:hint="eastAsia"/>
+          <w:sz w:val="24"/>
+          <w:szCs w:val="24"/>
+        </w:rPr>
+        <w:t>(</w:t>
+      </w:r>
+      <w:r>
+        <w:rPr>
+          <w:rFonts w:hint="eastAsia"/>
+          <w:sz w:val="24"/>
+          <w:szCs w:val="24"/>
+        </w:rPr>
+        <w:t>可以</w:t>
+      </w:r>
+      <w:r>
+        <w:rPr>
+          <w:rFonts w:hint="eastAsia"/>
+          <w:sz w:val="24"/>
+          <w:szCs w:val="24"/>
+        </w:rPr>
+        <w:t>)</w:t>
+      </w:r>
+    </w:p>
+    <w:p>
+      <w:pPr>
+        <w:rPr>
+          <w:rFonts w:hint="eastAsia"/>
+          <w:sz w:val="24"/>
+          <w:szCs w:val="24"/>
+        </w:rPr>
+      </w:pPr>
+      <w:r>
+        <w:rPr>
+          <w:rFonts w:hint="eastAsia"/>
+          <w:sz w:val="24"/>
+          <w:szCs w:val="24"/>
+        </w:rPr>
+        <w:t>增加</w:t>
+      </w:r>
+      <w:r>
+        <w:rPr>
+          <w:rFonts w:hint="eastAsia"/>
+          <w:sz w:val="24"/>
+          <w:szCs w:val="24"/>
+        </w:rPr>
+        <w:t>resize</w:t>
+      </w:r>
+      <w:r>
+        <w:rPr>
+          <w:rFonts w:hint="eastAsia"/>
+          <w:sz w:val="24"/>
+          <w:szCs w:val="24"/>
+        </w:rPr>
+        <w:t>的</w:t>
+      </w:r>
+      <w:r>
+        <w:rPr>
+          <w:rFonts w:hint="eastAsia"/>
+          <w:sz w:val="24"/>
+          <w:szCs w:val="24"/>
+        </w:rPr>
+        <w:t>undo redo</w:t>
+      </w:r>
+      <w:r>
+        <w:rPr>
+          <w:rFonts w:hint="eastAsia"/>
+          <w:sz w:val="24"/>
+          <w:szCs w:val="24"/>
+        </w:rPr>
+        <w:t>函数放在什么位置。是放在</w:t>
+      </w:r>
+      <w:r>
+        <w:rPr>
+          <w:rFonts w:hint="eastAsia"/>
+          <w:sz w:val="24"/>
+          <w:szCs w:val="24"/>
+        </w:rPr>
+        <w:t>scene</w:t>
+      </w:r>
+      <w:r>
+        <w:rPr>
+          <w:rFonts w:hint="eastAsia"/>
+          <w:sz w:val="24"/>
+          <w:szCs w:val="24"/>
+        </w:rPr>
+        <w:t>里面设置还是放在每个</w:t>
+      </w:r>
+      <w:r>
+        <w:rPr>
+          <w:rFonts w:hint="eastAsia"/>
+          <w:sz w:val="24"/>
+          <w:szCs w:val="24"/>
+        </w:rPr>
+        <w:t>Item</w:t>
+      </w:r>
+      <w:r>
+        <w:rPr>
+          <w:rFonts w:hint="eastAsia"/>
+          <w:sz w:val="24"/>
+          <w:szCs w:val="24"/>
+        </w:rPr>
+        <w:t>里面设置</w:t>
+      </w:r>
+      <w:r>
+        <w:rPr>
+          <w:rFonts w:hint="eastAsia"/>
+          <w:sz w:val="24"/>
+          <w:szCs w:val="24"/>
+        </w:rPr>
+        <w:t xml:space="preserve"> </w:t>
+      </w:r>
+      <w:r>
+        <w:rPr>
+          <w:rFonts w:hint="eastAsia"/>
+          <w:sz w:val="24"/>
+          <w:szCs w:val="24"/>
+        </w:rPr>
+        <w:t>最好在</w:t>
+      </w:r>
+      <w:r>
+        <w:rPr>
+          <w:rFonts w:hint="eastAsia"/>
+          <w:sz w:val="24"/>
+          <w:szCs w:val="24"/>
+        </w:rPr>
+        <w:t>scene</w:t>
+      </w:r>
+      <w:r>
+        <w:rPr>
+          <w:rFonts w:hint="eastAsia"/>
+          <w:sz w:val="24"/>
+          <w:szCs w:val="24"/>
+        </w:rPr>
+        <w:t>里面设置</w:t>
+      </w:r>
+      <w:r>
+        <w:rPr>
+          <w:rFonts w:hint="eastAsia"/>
+          <w:sz w:val="24"/>
+          <w:szCs w:val="24"/>
+        </w:rPr>
+        <w:t xml:space="preserve"> </w:t>
+      </w:r>
+      <w:r>
+        <w:rPr>
+          <w:rFonts w:hint="eastAsia"/>
+          <w:sz w:val="24"/>
+          <w:szCs w:val="24"/>
+        </w:rPr>
+        <w:t>必须要记忆开始的位置，</w:t>
+      </w:r>
+      <w:proofErr w:type="spellStart"/>
+      <w:r>
+        <w:rPr>
+          <w:rFonts w:hint="eastAsia"/>
+          <w:sz w:val="24"/>
+          <w:szCs w:val="24"/>
+        </w:rPr>
+        <w:t>getItemPoints</w:t>
+      </w:r>
+      <w:proofErr w:type="spellEnd"/>
+      <w:r>
+        <w:rPr>
+          <w:rFonts w:hint="eastAsia"/>
+          <w:sz w:val="24"/>
+          <w:szCs w:val="24"/>
+        </w:rPr>
+        <w:t>()</w:t>
+      </w:r>
+      <w:r>
+        <w:rPr>
+          <w:rFonts w:hint="eastAsia"/>
+          <w:sz w:val="24"/>
+          <w:szCs w:val="24"/>
+        </w:rPr>
+        <w:t>可以</w:t>
+      </w:r>
+      <w:r>
+        <w:rPr>
+          <w:rFonts w:hint="eastAsia"/>
+          <w:sz w:val="24"/>
+          <w:szCs w:val="24"/>
+        </w:rPr>
+        <w:t>获取</w:t>
+      </w:r>
+      <w:r>
+        <w:rPr>
+          <w:rFonts w:hint="eastAsia"/>
+          <w:sz w:val="24"/>
+          <w:szCs w:val="24"/>
+        </w:rPr>
+        <w:t>Item</w:t>
+      </w:r>
+      <w:r>
+        <w:rPr>
+          <w:rFonts w:hint="eastAsia"/>
+          <w:sz w:val="24"/>
+          <w:szCs w:val="24"/>
+        </w:rPr>
+        <w:t>里面点</w:t>
+      </w:r>
+      <w:r>
+        <w:rPr>
+          <w:rFonts w:hint="eastAsia"/>
+          <w:sz w:val="24"/>
+          <w:szCs w:val="24"/>
+        </w:rPr>
+        <w:t>(</w:t>
+      </w:r>
+      <w:proofErr w:type="spellStart"/>
+      <w:r>
+        <w:rPr>
+          <w:rFonts w:hint="eastAsia"/>
+          <w:sz w:val="24"/>
+          <w:szCs w:val="24"/>
+        </w:rPr>
+        <w:t>pologyF</w:t>
+      </w:r>
+      <w:proofErr w:type="spellEnd"/>
+      <w:r>
+        <w:rPr>
+          <w:rFonts w:hint="eastAsia"/>
+          <w:sz w:val="24"/>
+          <w:szCs w:val="24"/>
+        </w:rPr>
+        <w:t>),</w:t>
+      </w:r>
+      <w:r>
+        <w:rPr>
+          <w:rFonts w:hint="eastAsia"/>
+          <w:sz w:val="24"/>
+          <w:szCs w:val="24"/>
+        </w:rPr>
+        <w:t>然后</w:t>
+      </w:r>
+      <w:r>
+        <w:rPr>
+          <w:rFonts w:hint="eastAsia"/>
+          <w:sz w:val="24"/>
+          <w:szCs w:val="24"/>
+        </w:rPr>
+        <w:t>release</w:t>
+      </w:r>
+      <w:r>
+        <w:rPr>
+          <w:rFonts w:hint="eastAsia"/>
+          <w:sz w:val="24"/>
+          <w:szCs w:val="24"/>
+        </w:rPr>
+        <w:t>后再次获取，两次的位置就能到</w:t>
+      </w:r>
       <w:bookmarkStart w:id="0" w:name="_GoBack"/>
       <w:bookmarkEnd w:id="0"/>
-      <w:r>
-        <w:rPr>
-          <w:rFonts w:hint="eastAsia"/>
-          <w:sz w:val="24"/>
-          <w:szCs w:val="24"/>
-        </w:rPr>
-        <w:t xml:space="preserve">) </w:t>
-      </w:r>
-      <w:r>
-        <w:rPr>
-          <w:rFonts w:hint="eastAsia"/>
-          <w:sz w:val="24"/>
-          <w:szCs w:val="24"/>
-        </w:rPr>
-        <w:t>/</w:t>
+    </w:p>
+    <w:p>
+      <w:pPr>
+        <w:rPr>
+          <w:rFonts w:hint="eastAsia"/>
+          <w:sz w:val="24"/>
+          <w:szCs w:val="24"/>
+        </w:rPr>
+      </w:pPr>
+    </w:p>
+    <w:p>
+      <w:pPr>
+        <w:rPr>
+          <w:sz w:val="24"/>
+          <w:szCs w:val="24"/>
+        </w:rPr>
+      </w:pPr>
+    </w:p>
+    <w:p>
+      <w:pPr>
+        <w:rPr>
+          <w:sz w:val="24"/>
+          <w:szCs w:val="24"/>
+        </w:rPr>
+      </w:pPr>
+      <w:r>
+        <w:rPr>
+          <w:rFonts w:hint="eastAsia"/>
+          <w:sz w:val="24"/>
+          <w:szCs w:val="24"/>
+        </w:rPr>
+        <w:t>还是要考虑一下</w:t>
+      </w:r>
+      <w:r>
+        <w:rPr>
+          <w:rFonts w:hint="eastAsia"/>
+          <w:sz w:val="24"/>
+          <w:szCs w:val="24"/>
+        </w:rPr>
+        <w:t>move</w:t>
+      </w:r>
+      <w:r>
+        <w:rPr>
+          <w:rFonts w:hint="eastAsia"/>
+          <w:sz w:val="24"/>
+          <w:szCs w:val="24"/>
+        </w:rPr>
+        <w:t>和</w:t>
+      </w:r>
+      <w:r>
+        <w:rPr>
+          <w:rFonts w:hint="eastAsia"/>
+          <w:sz w:val="24"/>
+          <w:szCs w:val="24"/>
+        </w:rPr>
+        <w:t>resize</w:t>
+      </w:r>
+      <w:r>
+        <w:rPr>
+          <w:rFonts w:hint="eastAsia"/>
+          <w:sz w:val="24"/>
+          <w:szCs w:val="24"/>
+        </w:rPr>
+        <w:t>创建</w:t>
       </w:r>
       <w:proofErr w:type="spellStart"/>
       <w:r>
@@ -3899,7 +4530,7 @@
           <w:sz w:val="24"/>
           <w:szCs w:val="24"/>
         </w:rPr>
-        <w:t>addObj</w:t>
+        <w:t>undo,redo</w:t>
       </w:r>
       <w:proofErr w:type="spellEnd"/>
       <w:r>
@@ -3908,122 +4539,7 @@
           <w:sz w:val="24"/>
           <w:szCs w:val="24"/>
         </w:rPr>
-        <w:t>返回</w:t>
-      </w:r>
-      <w:r>
-        <w:rPr>
-          <w:rFonts w:hint="eastAsia"/>
-          <w:sz w:val="24"/>
-          <w:szCs w:val="24"/>
-        </w:rPr>
-        <w:t>7/22</w:t>
-      </w:r>
-      <w:r>
-        <w:rPr>
-          <w:rFonts w:hint="eastAsia"/>
-          <w:sz w:val="24"/>
-          <w:szCs w:val="24"/>
-        </w:rPr>
-        <w:t>晚上试验</w:t>
-      </w:r>
-    </w:p>
-    <w:p>
-      <w:pPr>
-        <w:rPr>
-          <w:sz w:val="24"/>
-          <w:szCs w:val="24"/>
-        </w:rPr>
-      </w:pPr>
-      <w:r>
-        <w:rPr>
-          <w:rFonts w:hint="eastAsia"/>
-          <w:sz w:val="24"/>
-          <w:szCs w:val="24"/>
-        </w:rPr>
-        <w:t>滑动</w:t>
-      </w:r>
-      <w:r>
-        <w:rPr>
-          <w:rFonts w:hint="eastAsia"/>
-          <w:sz w:val="24"/>
-          <w:szCs w:val="24"/>
-        </w:rPr>
-        <w:t>选择是否可以做到里面选择而不是非要点击空白后再选择</w:t>
-      </w:r>
-    </w:p>
-    <w:p>
-      <w:pPr>
-        <w:rPr>
-          <w:sz w:val="24"/>
-          <w:szCs w:val="24"/>
-        </w:rPr>
-      </w:pPr>
-      <w:r>
-        <w:rPr>
-          <w:rFonts w:hint="eastAsia"/>
-          <w:sz w:val="24"/>
-          <w:szCs w:val="24"/>
-        </w:rPr>
-        <w:t>还是要</w:t>
-      </w:r>
-      <w:proofErr w:type="spellStart"/>
-      <w:r>
-        <w:rPr>
-          <w:rFonts w:hint="eastAsia"/>
-          <w:sz w:val="24"/>
-          <w:szCs w:val="24"/>
-        </w:rPr>
-        <w:t>HIconObj</w:t>
-      </w:r>
-      <w:proofErr w:type="spellEnd"/>
-      <w:r>
-        <w:rPr>
-          <w:rFonts w:hint="eastAsia"/>
-          <w:sz w:val="24"/>
-          <w:szCs w:val="24"/>
-        </w:rPr>
-        <w:t>里面关联</w:t>
-      </w:r>
-      <w:proofErr w:type="spellStart"/>
-      <w:r>
-        <w:rPr>
-          <w:rFonts w:hint="eastAsia"/>
-          <w:sz w:val="24"/>
-          <w:szCs w:val="24"/>
-        </w:rPr>
-        <w:t>IconItem</w:t>
-      </w:r>
-      <w:proofErr w:type="spellEnd"/>
-      <w:r>
-        <w:rPr>
-          <w:rFonts w:hint="eastAsia"/>
-          <w:sz w:val="24"/>
-          <w:szCs w:val="24"/>
-        </w:rPr>
-        <w:t xml:space="preserve">? </w:t>
-      </w:r>
-      <w:r>
-        <w:rPr>
-          <w:sz w:val="24"/>
-          <w:szCs w:val="24"/>
-        </w:rPr>
-        <w:t>D</w:t>
-      </w:r>
-      <w:r>
-        <w:rPr>
-          <w:rFonts w:hint="eastAsia"/>
-          <w:sz w:val="24"/>
-          <w:szCs w:val="24"/>
-        </w:rPr>
-        <w:t>eleted</w:t>
-      </w:r>
-      <w:r>
-        <w:rPr>
-          <w:rFonts w:hint="eastAsia"/>
-          <w:sz w:val="24"/>
-          <w:szCs w:val="24"/>
-        </w:rPr>
-        <w:t>这个变量需要用起来</w:t>
+        <w:t>的问题</w:t>
       </w:r>
       <w:r>
         <w:rPr>
@@ -4036,226 +4552,10 @@
       <w:r>
         <w:rPr>
           <w:rFonts w:hint="eastAsia"/>
-          <w:color w:val="FF0000"/>
-          <w:sz w:val="24"/>
-          <w:szCs w:val="24"/>
-        </w:rPr>
-        <w:t>完成</w:t>
-      </w:r>
-    </w:p>
-    <w:p>
-      <w:pPr>
-        <w:rPr>
-          <w:rFonts w:hint="eastAsia"/>
-          <w:sz w:val="24"/>
-          <w:szCs w:val="24"/>
-        </w:rPr>
-      </w:pPr>
-      <w:r>
-        <w:rPr>
-          <w:rFonts w:hint="eastAsia"/>
-          <w:sz w:val="24"/>
-          <w:szCs w:val="24"/>
-        </w:rPr>
-        <w:t>删除</w:t>
-      </w:r>
-      <w:r>
-        <w:rPr>
-          <w:rFonts w:hint="eastAsia"/>
-          <w:sz w:val="24"/>
-          <w:szCs w:val="24"/>
-        </w:rPr>
-        <w:t>后恢复是不是所有东西不改变尤其是</w:t>
-      </w:r>
-      <w:r>
-        <w:rPr>
-          <w:rFonts w:hint="eastAsia"/>
-          <w:sz w:val="24"/>
-          <w:szCs w:val="24"/>
-        </w:rPr>
-        <w:t>id</w:t>
-      </w:r>
-      <w:r>
-        <w:rPr>
-          <w:rFonts w:hint="eastAsia"/>
-          <w:sz w:val="24"/>
-          <w:szCs w:val="24"/>
-        </w:rPr>
-        <w:t>删除后</w:t>
-      </w:r>
-      <w:r>
-        <w:rPr>
-          <w:rFonts w:hint="eastAsia"/>
-          <w:sz w:val="24"/>
-          <w:szCs w:val="24"/>
-        </w:rPr>
-        <w:t>item</w:t>
-      </w:r>
-      <w:r>
-        <w:rPr>
-          <w:rFonts w:hint="eastAsia"/>
-          <w:sz w:val="24"/>
-          <w:szCs w:val="24"/>
-        </w:rPr>
-        <w:t>要隐藏起来</w:t>
-      </w:r>
-      <w:r>
-        <w:rPr>
-          <w:rFonts w:hint="eastAsia"/>
-          <w:sz w:val="24"/>
-          <w:szCs w:val="24"/>
-        </w:rPr>
-        <w:t xml:space="preserve"> </w:t>
-      </w:r>
-      <w:r>
-        <w:rPr>
-          <w:rFonts w:hint="eastAsia"/>
-          <w:color w:val="FF0000"/>
-          <w:sz w:val="24"/>
-          <w:szCs w:val="24"/>
-        </w:rPr>
-        <w:t>完成</w:t>
-      </w:r>
-    </w:p>
-    <w:p>
-      <w:pPr>
-        <w:rPr>
-          <w:rFonts w:hint="eastAsia"/>
-          <w:sz w:val="24"/>
-          <w:szCs w:val="24"/>
-        </w:rPr>
-      </w:pPr>
-    </w:p>
-    <w:p>
-      <w:pPr>
-        <w:rPr>
-          <w:rFonts w:hint="eastAsia"/>
-          <w:sz w:val="24"/>
-          <w:szCs w:val="24"/>
-        </w:rPr>
-      </w:pPr>
-    </w:p>
-    <w:p>
-      <w:pPr>
-        <w:rPr>
-          <w:sz w:val="24"/>
-          <w:szCs w:val="24"/>
-        </w:rPr>
-      </w:pPr>
-      <w:r>
-        <w:rPr>
-          <w:rFonts w:hint="eastAsia"/>
-          <w:sz w:val="24"/>
-          <w:szCs w:val="24"/>
-        </w:rPr>
-        <w:t xml:space="preserve">resize </w:t>
-      </w:r>
-      <w:r>
-        <w:rPr>
-          <w:rFonts w:hint="eastAsia"/>
-          <w:sz w:val="24"/>
-          <w:szCs w:val="24"/>
-        </w:rPr>
-        <w:t>可以重写一个</w:t>
-      </w:r>
-      <w:r>
-        <w:rPr>
-          <w:rFonts w:hint="eastAsia"/>
-          <w:sz w:val="24"/>
-          <w:szCs w:val="24"/>
-        </w:rPr>
-        <w:t>resize</w:t>
-      </w:r>
-      <w:r>
-        <w:rPr>
-          <w:rFonts w:hint="eastAsia"/>
-          <w:sz w:val="24"/>
-          <w:szCs w:val="24"/>
-        </w:rPr>
-        <w:t>函数</w:t>
-      </w:r>
-      <w:r>
-        <w:rPr>
-          <w:rFonts w:hint="eastAsia"/>
-          <w:sz w:val="24"/>
-          <w:szCs w:val="24"/>
-        </w:rPr>
-        <w:t xml:space="preserve"> </w:t>
-      </w:r>
-      <w:r>
-        <w:rPr>
-          <w:rFonts w:hint="eastAsia"/>
-          <w:sz w:val="24"/>
-          <w:szCs w:val="24"/>
-        </w:rPr>
-        <w:t>传递参数过来。然后在函数里面进行设置</w:t>
-      </w:r>
-    </w:p>
-    <w:p>
-      <w:pPr>
-        <w:rPr>
-          <w:rFonts w:hint="eastAsia"/>
-          <w:sz w:val="24"/>
-          <w:szCs w:val="24"/>
-        </w:rPr>
-      </w:pPr>
-      <w:r>
-        <w:rPr>
-          <w:rFonts w:hint="eastAsia"/>
-          <w:sz w:val="24"/>
-          <w:szCs w:val="24"/>
-        </w:rPr>
-        <w:t>还是要考虑一下</w:t>
-      </w:r>
-      <w:r>
-        <w:rPr>
-          <w:rFonts w:hint="eastAsia"/>
-          <w:sz w:val="24"/>
-          <w:szCs w:val="24"/>
-        </w:rPr>
-        <w:t>move</w:t>
-      </w:r>
-      <w:r>
-        <w:rPr>
-          <w:rFonts w:hint="eastAsia"/>
-          <w:sz w:val="24"/>
-          <w:szCs w:val="24"/>
-        </w:rPr>
-        <w:t>和</w:t>
-      </w:r>
-      <w:r>
-        <w:rPr>
-          <w:rFonts w:hint="eastAsia"/>
-          <w:sz w:val="24"/>
-          <w:szCs w:val="24"/>
-        </w:rPr>
-        <w:t>resize</w:t>
-      </w:r>
-      <w:r>
-        <w:rPr>
-          <w:rFonts w:hint="eastAsia"/>
-          <w:sz w:val="24"/>
-          <w:szCs w:val="24"/>
-        </w:rPr>
-        <w:t>创建</w:t>
-      </w:r>
-      <w:proofErr w:type="spellStart"/>
-      <w:r>
-        <w:rPr>
-          <w:rFonts w:hint="eastAsia"/>
-          <w:sz w:val="24"/>
-          <w:szCs w:val="24"/>
-        </w:rPr>
-        <w:t>undo,redo</w:t>
-      </w:r>
-      <w:proofErr w:type="spellEnd"/>
-      <w:r>
-        <w:rPr>
-          <w:rFonts w:hint="eastAsia"/>
-          <w:sz w:val="24"/>
-          <w:szCs w:val="24"/>
-        </w:rPr>
-        <w:t>的问题</w:t>
+          <w:sz w:val="24"/>
+          <w:szCs w:val="24"/>
+        </w:rPr>
+        <w:t>（基本解决）</w:t>
       </w:r>
     </w:p>
     <w:p>

</xml_diff>

<commit_message>
on Mac 2017/8/10 00:37
</commit_message>
<xml_diff>
--- a/日志文档/工作日志.docx
+++ b/日志文档/工作日志.docx
@@ -491,7 +491,6 @@
           <w:szCs w:val="24"/>
         </w:rPr>
       </w:pPr>
-      <w:proofErr w:type="spellStart"/>
       <w:r>
         <w:rPr>
           <w:rFonts w:hint="eastAsia"/>
@@ -500,7 +499,6 @@
         </w:rPr>
         <w:t>objID</w:t>
       </w:r>
-      <w:proofErr w:type="spellEnd"/>
       <w:r>
         <w:rPr>
           <w:rFonts w:hint="eastAsia"/>
@@ -1036,7 +1034,6 @@
         </w:rPr>
         <w:t>相关操作的类有</w:t>
       </w:r>
-      <w:proofErr w:type="spellStart"/>
       <w:r>
         <w:rPr>
           <w:sz w:val="24"/>
@@ -1044,7 +1041,6 @@
         </w:rPr>
         <w:t>HIconDocument</w:t>
       </w:r>
-      <w:proofErr w:type="spellEnd"/>
       <w:r>
         <w:rPr>
           <w:rFonts w:hint="eastAsia"/>
@@ -1053,7 +1049,6 @@
         </w:rPr>
         <w:t>、</w:t>
       </w:r>
-      <w:proofErr w:type="spellStart"/>
       <w:r>
         <w:rPr>
           <w:sz w:val="24"/>
@@ -1061,7 +1056,6 @@
         </w:rPr>
         <w:t>HIconTemplate</w:t>
       </w:r>
-      <w:proofErr w:type="spellEnd"/>
       <w:r>
         <w:rPr>
           <w:rFonts w:hint="eastAsia"/>
@@ -1070,7 +1064,6 @@
         </w:rPr>
         <w:t>、</w:t>
       </w:r>
-      <w:proofErr w:type="spellStart"/>
       <w:r>
         <w:rPr>
           <w:sz w:val="24"/>
@@ -1078,7 +1071,6 @@
         </w:rPr>
         <w:t>HIconSymbol</w:t>
       </w:r>
-      <w:proofErr w:type="spellEnd"/>
       <w:r>
         <w:rPr>
           <w:rFonts w:hint="eastAsia"/>
@@ -1087,7 +1079,6 @@
         </w:rPr>
         <w:t>、</w:t>
       </w:r>
-      <w:proofErr w:type="spellStart"/>
       <w:r>
         <w:rPr>
           <w:sz w:val="24"/>
@@ -1095,7 +1086,6 @@
         </w:rPr>
         <w:t>HIconShowPattern</w:t>
       </w:r>
-      <w:proofErr w:type="spellEnd"/>
     </w:p>
     <w:p>
       <w:pPr>
@@ -1124,7 +1114,6 @@
           <w:szCs w:val="24"/>
         </w:rPr>
       </w:pPr>
-      <w:proofErr w:type="spellStart"/>
       <w:r>
         <w:rPr>
           <w:sz w:val="24"/>
@@ -1132,7 +1121,6 @@
         </w:rPr>
         <w:t>HIconDocument</w:t>
       </w:r>
-      <w:proofErr w:type="spellEnd"/>
       <w:r>
         <w:rPr>
           <w:rFonts w:hint="eastAsia"/>
@@ -1151,7 +1139,6 @@
           <w:szCs w:val="24"/>
         </w:rPr>
       </w:pPr>
-      <w:proofErr w:type="spellStart"/>
       <w:r>
         <w:rPr>
           <w:sz w:val="24"/>
@@ -1159,7 +1146,6 @@
         </w:rPr>
         <w:t>HIconTemplate</w:t>
       </w:r>
-      <w:proofErr w:type="spellEnd"/>
       <w:r>
         <w:rPr>
           <w:rFonts w:hint="eastAsia"/>
@@ -1168,7 +1154,6 @@
         </w:rPr>
         <w:t>单个图元的所有相关信息，包含显示界面大小，显示界面中点，中心线的绘制等信息，包含单个图元集中信息单元</w:t>
       </w:r>
-      <w:proofErr w:type="spellStart"/>
       <w:r>
         <w:rPr>
           <w:sz w:val="24"/>
@@ -1176,7 +1161,6 @@
         </w:rPr>
         <w:t>HIconSymbol</w:t>
       </w:r>
-      <w:proofErr w:type="spellEnd"/>
       <w:r>
         <w:rPr>
           <w:rFonts w:hint="eastAsia"/>
@@ -1195,7 +1179,6 @@
           <w:szCs w:val="24"/>
         </w:rPr>
       </w:pPr>
-      <w:proofErr w:type="spellStart"/>
       <w:r>
         <w:rPr>
           <w:sz w:val="24"/>
@@ -1203,7 +1186,6 @@
         </w:rPr>
         <w:t>HIconSymbol</w:t>
       </w:r>
-      <w:proofErr w:type="spellEnd"/>
       <w:r>
         <w:rPr>
           <w:rFonts w:hint="eastAsia"/>
@@ -1222,7 +1204,6 @@
           <w:szCs w:val="24"/>
         </w:rPr>
       </w:pPr>
-      <w:proofErr w:type="spellStart"/>
       <w:r>
         <w:rPr>
           <w:sz w:val="24"/>
@@ -1230,7 +1211,6 @@
         </w:rPr>
         <w:t>HIconShowPattern</w:t>
       </w:r>
-      <w:proofErr w:type="spellEnd"/>
       <w:r>
         <w:rPr>
           <w:rFonts w:hint="eastAsia"/>
@@ -1440,7 +1420,6 @@
           <w:szCs w:val="24"/>
         </w:rPr>
       </w:pPr>
-      <w:proofErr w:type="spellStart"/>
       <w:r>
         <w:rPr>
           <w:sz w:val="24"/>
@@ -1448,34 +1427,22 @@
         </w:rPr>
         <w:t>HIconTreeWidgetItem</w:t>
       </w:r>
-      <w:proofErr w:type="spellEnd"/>
-    </w:p>
-    <w:p>
-      <w:pPr>
-        <w:pStyle w:val="a7"/>
-        <w:ind w:left="360" w:firstLineChars="0" w:firstLine="0"/>
-        <w:rPr>
-          <w:sz w:val="24"/>
-          <w:szCs w:val="24"/>
-        </w:rPr>
-      </w:pPr>
-      <w:proofErr w:type="spellStart"/>
-      <w:proofErr w:type="gramStart"/>
-      <w:r>
-        <w:rPr>
-          <w:sz w:val="24"/>
-          <w:szCs w:val="24"/>
-        </w:rPr>
-        <w:t>parent,UUid</w:t>
-      </w:r>
-      <w:proofErr w:type="spellEnd"/>
-      <w:proofErr w:type="gramEnd"/>
-      <w:r>
-        <w:rPr>
-          <w:sz w:val="24"/>
-          <w:szCs w:val="24"/>
-        </w:rPr>
-        <w:t>,</w:t>
+    </w:p>
+    <w:p>
+      <w:pPr>
+        <w:pStyle w:val="a7"/>
+        <w:ind w:left="360" w:firstLineChars="0" w:firstLine="0"/>
+        <w:rPr>
+          <w:sz w:val="24"/>
+          <w:szCs w:val="24"/>
+        </w:rPr>
+      </w:pPr>
+      <w:r>
+        <w:rPr>
+          <w:sz w:val="24"/>
+          <w:szCs w:val="24"/>
+        </w:rPr>
+        <w:t>parent,UUid,</w:t>
       </w:r>
     </w:p>
     <w:p>
@@ -1512,21 +1479,12 @@
         </w:rPr>
         <w:t>函数（</w:t>
       </w:r>
-      <w:proofErr w:type="spellStart"/>
-      <w:r>
-        <w:rPr>
-          <w:sz w:val="24"/>
-          <w:szCs w:val="24"/>
-        </w:rPr>
-        <w:t>id,type</w:t>
-      </w:r>
-      <w:proofErr w:type="spellEnd"/>
-      <w:r>
-        <w:rPr>
-          <w:sz w:val="24"/>
-          <w:szCs w:val="24"/>
-        </w:rPr>
-        <w:t>)———-</w:t>
+      <w:r>
+        <w:rPr>
+          <w:sz w:val="24"/>
+          <w:szCs w:val="24"/>
+        </w:rPr>
+        <w:t>id,type)———-</w:t>
       </w:r>
       <w:r>
         <w:rPr>
@@ -1817,7 +1775,6 @@
         </w:rPr>
         <w:t>基本完成还要检查一下</w:t>
       </w:r>
-      <w:proofErr w:type="spellStart"/>
       <w:r>
         <w:rPr>
           <w:rFonts w:hint="eastAsia"/>
@@ -1826,7 +1783,6 @@
         </w:rPr>
         <w:t>IconMgr</w:t>
       </w:r>
-      <w:proofErr w:type="spellEnd"/>
       <w:r>
         <w:rPr>
           <w:rFonts w:hint="eastAsia"/>
@@ -1835,7 +1791,6 @@
         </w:rPr>
         <w:t>类下面的</w:t>
       </w:r>
-      <w:proofErr w:type="spellStart"/>
       <w:r>
         <w:rPr>
           <w:rFonts w:hint="eastAsia"/>
@@ -1844,7 +1799,6 @@
         </w:rPr>
         <w:t>setSceneRect</w:t>
       </w:r>
-      <w:proofErr w:type="spellEnd"/>
       <w:r>
         <w:rPr>
           <w:rFonts w:hint="eastAsia"/>
@@ -2185,7 +2139,6 @@
           <w:szCs w:val="24"/>
         </w:rPr>
       </w:pPr>
-      <w:proofErr w:type="spellStart"/>
       <w:r>
         <w:rPr>
           <w:rFonts w:hint="eastAsia"/>
@@ -2194,7 +2147,6 @@
         </w:rPr>
         <w:t>HIconObj</w:t>
       </w:r>
-      <w:proofErr w:type="spellEnd"/>
       <w:r>
         <w:rPr>
           <w:rFonts w:hint="eastAsia"/>
@@ -2588,7 +2540,6 @@
         </w:rPr>
         <w:t>还是创建</w:t>
       </w:r>
-      <w:proofErr w:type="spellStart"/>
       <w:r>
         <w:rPr>
           <w:rFonts w:hint="eastAsia"/>
@@ -2597,7 +2548,6 @@
         </w:rPr>
         <w:t>MainWindow</w:t>
       </w:r>
-      <w:proofErr w:type="spellEnd"/>
       <w:r>
         <w:rPr>
           <w:rFonts w:hint="eastAsia"/>
@@ -2680,7 +2630,6 @@
         </w:rPr>
         <w:t>创建</w:t>
       </w:r>
-      <w:proofErr w:type="spellStart"/>
       <w:r>
         <w:rPr>
           <w:rFonts w:hint="eastAsia"/>
@@ -2689,7 +2638,6 @@
         </w:rPr>
         <w:t>iconMgr</w:t>
       </w:r>
-      <w:proofErr w:type="spellEnd"/>
       <w:r>
         <w:rPr>
           <w:rFonts w:hint="eastAsia"/>
@@ -2706,7 +2654,6 @@
         </w:rPr>
         <w:t>创建</w:t>
       </w:r>
-      <w:proofErr w:type="spellStart"/>
       <w:r>
         <w:rPr>
           <w:rFonts w:hint="eastAsia"/>
@@ -2715,7 +2662,6 @@
         </w:rPr>
         <w:t>iconFrame</w:t>
       </w:r>
-      <w:proofErr w:type="spellEnd"/>
       <w:r>
         <w:rPr>
           <w:rFonts w:hint="eastAsia"/>
@@ -2810,7 +2756,6 @@
         </w:rPr>
         <w:t>类，</w:t>
       </w:r>
-      <w:proofErr w:type="spellStart"/>
       <w:r>
         <w:rPr>
           <w:rFonts w:hint="eastAsia"/>
@@ -2819,7 +2764,6 @@
         </w:rPr>
         <w:t>selectionmgr,undo,logicRect,newpIconTemplate,stateMgr</w:t>
       </w:r>
-      <w:proofErr w:type="spellEnd"/>
       <w:r>
         <w:rPr>
           <w:rFonts w:hint="eastAsia"/>
@@ -2846,7 +2790,6 @@
           <w:szCs w:val="24"/>
         </w:rPr>
       </w:pPr>
-      <w:proofErr w:type="spellStart"/>
       <w:r>
         <w:rPr>
           <w:rFonts w:hint="eastAsia"/>
@@ -2855,7 +2798,6 @@
         </w:rPr>
         <w:t>iconFrame</w:t>
       </w:r>
-      <w:proofErr w:type="spellEnd"/>
       <w:r>
         <w:rPr>
           <w:rFonts w:hint="eastAsia"/>
@@ -3013,7 +2955,6 @@
         </w:rPr>
         <w:t>终极思考能不能把图元部分剥离开形成最后的</w:t>
       </w:r>
-      <w:proofErr w:type="spellStart"/>
       <w:r>
         <w:rPr>
           <w:rFonts w:hint="eastAsia"/>
@@ -3023,7 +2964,6 @@
         </w:rPr>
         <w:t>dll</w:t>
       </w:r>
-      <w:proofErr w:type="spellEnd"/>
       <w:r>
         <w:rPr>
           <w:rFonts w:hint="eastAsia"/>
@@ -3033,7 +2973,6 @@
         </w:rPr>
         <w:t>供</w:t>
       </w:r>
-      <w:proofErr w:type="spellStart"/>
       <w:r>
         <w:rPr>
           <w:rFonts w:hint="eastAsia"/>
@@ -3043,7 +2982,6 @@
         </w:rPr>
         <w:t>icon,graph</w:t>
       </w:r>
-      <w:proofErr w:type="spellEnd"/>
       <w:r>
         <w:rPr>
           <w:rFonts w:hint="eastAsia"/>
@@ -3157,6 +3095,7 @@
       <w:r>
         <w:rPr>
           <w:rFonts w:hint="eastAsia"/>
+          <w:color w:val="00B050"/>
           <w:sz w:val="24"/>
           <w:szCs w:val="24"/>
         </w:rPr>
@@ -3165,6 +3104,7 @@
       <w:r>
         <w:rPr>
           <w:rFonts w:hint="eastAsia"/>
+          <w:color w:val="00B050"/>
           <w:sz w:val="24"/>
           <w:szCs w:val="24"/>
         </w:rPr>
@@ -3173,6 +3113,7 @@
       <w:r>
         <w:rPr>
           <w:rFonts w:hint="eastAsia"/>
+          <w:color w:val="00B050"/>
           <w:sz w:val="24"/>
           <w:szCs w:val="24"/>
         </w:rPr>
@@ -3181,6 +3122,7 @@
       <w:r>
         <w:rPr>
           <w:rFonts w:hint="eastAsia"/>
+          <w:color w:val="00B050"/>
           <w:sz w:val="24"/>
           <w:szCs w:val="24"/>
         </w:rPr>
@@ -3189,6 +3131,7 @@
       <w:r>
         <w:rPr>
           <w:rFonts w:hint="eastAsia"/>
+          <w:color w:val="00B050"/>
           <w:sz w:val="24"/>
           <w:szCs w:val="24"/>
         </w:rPr>
@@ -3197,6 +3140,7 @@
       <w:r>
         <w:rPr>
           <w:rFonts w:hint="eastAsia"/>
+          <w:color w:val="00B050"/>
           <w:sz w:val="24"/>
           <w:szCs w:val="24"/>
         </w:rPr>
@@ -3205,6 +3149,7 @@
       <w:r>
         <w:rPr>
           <w:rFonts w:hint="eastAsia"/>
+          <w:color w:val="00B050"/>
           <w:sz w:val="24"/>
           <w:szCs w:val="24"/>
         </w:rPr>
@@ -3333,7 +3278,6 @@
           <w:szCs w:val="24"/>
         </w:rPr>
       </w:pPr>
-      <w:proofErr w:type="spellStart"/>
       <w:r>
         <w:rPr>
           <w:rFonts w:hint="eastAsia"/>
@@ -3342,7 +3286,6 @@
         </w:rPr>
         <w:t>HIconObj</w:t>
       </w:r>
-      <w:proofErr w:type="spellEnd"/>
       <w:r>
         <w:rPr>
           <w:rFonts w:hint="eastAsia"/>
@@ -3446,9 +3389,8 @@
           <w:sz w:val="24"/>
           <w:szCs w:val="24"/>
         </w:rPr>
-        <w:t>.</w:t>
-      </w:r>
-      <w:proofErr w:type="spellStart"/>
+        <w:t>.cpp</w:t>
+      </w:r>
       <w:r>
         <w:rPr>
           <w:rFonts w:hint="eastAsia"/>
@@ -3456,9 +3398,64 @@
           <w:sz w:val="24"/>
           <w:szCs w:val="24"/>
         </w:rPr>
-        <w:t>cpp</w:t>
-      </w:r>
-      <w:proofErr w:type="spellEnd"/>
+        <w:t>文件</w:t>
+      </w:r>
+    </w:p>
+    <w:p>
+      <w:pPr>
+        <w:rPr>
+          <w:sz w:val="24"/>
+          <w:szCs w:val="24"/>
+        </w:rPr>
+      </w:pPr>
+      <w:r>
+        <w:rPr>
+          <w:rFonts w:hint="eastAsia"/>
+          <w:sz w:val="24"/>
+          <w:szCs w:val="24"/>
+        </w:rPr>
+        <w:t>//7.17</w:t>
+      </w:r>
+      <w:r>
+        <w:rPr>
+          <w:rFonts w:hint="eastAsia"/>
+          <w:sz w:val="24"/>
+          <w:szCs w:val="24"/>
+        </w:rPr>
+        <w:t>新的一周完成的事情</w:t>
+      </w:r>
+    </w:p>
+    <w:p>
+      <w:pPr>
+        <w:rPr>
+          <w:sz w:val="24"/>
+          <w:szCs w:val="24"/>
+        </w:rPr>
+      </w:pPr>
+      <w:r>
+        <w:rPr>
+          <w:rFonts w:hint="eastAsia"/>
+          <w:sz w:val="24"/>
+          <w:szCs w:val="24"/>
+        </w:rPr>
+        <w:t>读取和保存</w:t>
+      </w:r>
+      <w:r>
+        <w:rPr>
+          <w:rFonts w:hint="eastAsia"/>
+          <w:sz w:val="24"/>
+          <w:szCs w:val="24"/>
+        </w:rPr>
+        <w:t>文件</w:t>
+      </w:r>
+      <w:r>
+        <w:rPr>
+          <w:rFonts w:hint="eastAsia"/>
+          <w:sz w:val="24"/>
+          <w:szCs w:val="24"/>
+        </w:rPr>
+        <w:t>(</w:t>
+      </w:r>
       <w:r>
         <w:rPr>
           <w:rFonts w:hint="eastAsia"/>
@@ -3466,55 +3463,88 @@
           <w:sz w:val="24"/>
           <w:szCs w:val="24"/>
         </w:rPr>
-        <w:t>文件</w:t>
-      </w:r>
-    </w:p>
-    <w:p>
-      <w:pPr>
-        <w:rPr>
-          <w:sz w:val="24"/>
-          <w:szCs w:val="24"/>
-        </w:rPr>
-      </w:pPr>
-      <w:r>
-        <w:rPr>
-          <w:rFonts w:hint="eastAsia"/>
-          <w:sz w:val="24"/>
-          <w:szCs w:val="24"/>
-        </w:rPr>
-        <w:t>//7.17</w:t>
-      </w:r>
-      <w:r>
-        <w:rPr>
-          <w:rFonts w:hint="eastAsia"/>
-          <w:sz w:val="24"/>
-          <w:szCs w:val="24"/>
-        </w:rPr>
-        <w:t>新的一周完成的事情</w:t>
-      </w:r>
-    </w:p>
-    <w:p>
-      <w:pPr>
-        <w:rPr>
-          <w:sz w:val="24"/>
-          <w:szCs w:val="24"/>
-        </w:rPr>
-      </w:pPr>
-      <w:r>
-        <w:rPr>
-          <w:rFonts w:hint="eastAsia"/>
-          <w:sz w:val="24"/>
-          <w:szCs w:val="24"/>
-        </w:rPr>
-        <w:t>读取和保存</w:t>
-      </w:r>
-      <w:r>
-        <w:rPr>
-          <w:rFonts w:hint="eastAsia"/>
-          <w:sz w:val="24"/>
-          <w:szCs w:val="24"/>
-        </w:rPr>
-        <w:t>文件</w:t>
+        <w:t>完成</w:t>
+      </w:r>
+      <w:r>
+        <w:rPr>
+          <w:rFonts w:hint="eastAsia"/>
+          <w:sz w:val="24"/>
+          <w:szCs w:val="24"/>
+        </w:rPr>
+        <w:t>)</w:t>
+      </w:r>
+    </w:p>
+    <w:p>
+      <w:pPr>
+        <w:rPr>
+          <w:sz w:val="24"/>
+          <w:szCs w:val="24"/>
+        </w:rPr>
+      </w:pPr>
+      <w:r>
+        <w:rPr>
+          <w:rFonts w:hint="eastAsia"/>
+          <w:sz w:val="24"/>
+          <w:szCs w:val="24"/>
+        </w:rPr>
+        <w:t>还要剪切拷贝粘贴</w:t>
+      </w:r>
+      <w:r>
+        <w:rPr>
+          <w:rFonts w:hint="eastAsia"/>
+          <w:sz w:val="24"/>
+          <w:szCs w:val="24"/>
+        </w:rPr>
+        <w:t>包含右键部分</w:t>
+      </w:r>
+      <w:r>
+        <w:rPr>
+          <w:rFonts w:hint="eastAsia"/>
+          <w:sz w:val="24"/>
+          <w:szCs w:val="24"/>
+        </w:rPr>
+        <w:t xml:space="preserve">7.16 </w:t>
+      </w:r>
+      <w:r>
+        <w:rPr>
+          <w:rFonts w:hint="eastAsia"/>
+          <w:sz w:val="24"/>
+          <w:szCs w:val="24"/>
+        </w:rPr>
+        <w:t>（</w:t>
+      </w:r>
+      <w:r>
+        <w:rPr>
+          <w:rFonts w:hint="eastAsia"/>
+          <w:color w:val="FF0000"/>
+          <w:sz w:val="24"/>
+          <w:szCs w:val="24"/>
+        </w:rPr>
+        <w:t>完成</w:t>
+      </w:r>
+      <w:r>
+        <w:rPr>
+          <w:rFonts w:hint="eastAsia"/>
+          <w:sz w:val="24"/>
+          <w:szCs w:val="24"/>
+        </w:rPr>
+        <w:t>）</w:t>
+      </w:r>
+    </w:p>
+    <w:p>
+      <w:pPr>
+        <w:rPr>
+          <w:sz w:val="24"/>
+          <w:szCs w:val="24"/>
+        </w:rPr>
+      </w:pPr>
+      <w:r>
+        <w:rPr>
+          <w:rFonts w:hint="eastAsia"/>
+          <w:sz w:val="24"/>
+          <w:szCs w:val="24"/>
+        </w:rPr>
+        <w:t>各种图元存储之后再打开显示发现位置显示不对</w:t>
       </w:r>
       <w:r>
         <w:rPr>
@@ -3536,6 +3566,7 @@
       <w:r>
         <w:rPr>
           <w:rFonts w:hint="eastAsia"/>
+          <w:color w:val="FF0000"/>
           <w:sz w:val="24"/>
           <w:szCs w:val="24"/>
         </w:rPr>
@@ -3549,37 +3580,293 @@
           <w:szCs w:val="24"/>
         </w:rPr>
       </w:pPr>
-      <w:r>
-        <w:rPr>
-          <w:rFonts w:hint="eastAsia"/>
-          <w:sz w:val="24"/>
-          <w:szCs w:val="24"/>
-        </w:rPr>
-        <w:t>还要剪切拷贝粘贴</w:t>
-      </w:r>
-      <w:r>
-        <w:rPr>
-          <w:rFonts w:hint="eastAsia"/>
-          <w:sz w:val="24"/>
-          <w:szCs w:val="24"/>
-        </w:rPr>
-        <w:t>包含右键部分</w:t>
-      </w:r>
-      <w:r>
-        <w:rPr>
-          <w:rFonts w:hint="eastAsia"/>
-          <w:sz w:val="24"/>
-          <w:szCs w:val="24"/>
-        </w:rPr>
-        <w:t xml:space="preserve">7.16 </w:t>
-      </w:r>
-      <w:r>
-        <w:rPr>
-          <w:rFonts w:hint="eastAsia"/>
-          <w:sz w:val="24"/>
-          <w:szCs w:val="24"/>
-        </w:rPr>
-        <w:t>（</w:t>
+    </w:p>
+    <w:p>
+      <w:pPr>
+        <w:rPr>
+          <w:sz w:val="24"/>
+          <w:szCs w:val="24"/>
+        </w:rPr>
+      </w:pPr>
+      <w:r>
+        <w:rPr>
+          <w:sz w:val="24"/>
+          <w:szCs w:val="24"/>
+        </w:rPr>
+        <w:t>U</w:t>
+      </w:r>
+      <w:r>
+        <w:rPr>
+          <w:rFonts w:hint="eastAsia"/>
+          <w:sz w:val="24"/>
+          <w:szCs w:val="24"/>
+        </w:rPr>
+        <w:t>ndo redo</w:t>
+      </w:r>
+      <w:r>
+        <w:rPr>
+          <w:rFonts w:hint="eastAsia"/>
+          <w:sz w:val="24"/>
+          <w:szCs w:val="24"/>
+        </w:rPr>
+        <w:t xml:space="preserve"> (</w:t>
+      </w:r>
+      <w:r>
+        <w:rPr>
+          <w:rFonts w:hint="eastAsia"/>
+          <w:sz w:val="24"/>
+          <w:szCs w:val="24"/>
+        </w:rPr>
+        <w:t>有难度</w:t>
+      </w:r>
+      <w:r>
+        <w:rPr>
+          <w:rFonts w:hint="eastAsia"/>
+          <w:sz w:val="24"/>
+          <w:szCs w:val="24"/>
+        </w:rPr>
+        <w:t xml:space="preserve"> </w:t>
+      </w:r>
+      <w:r>
+        <w:rPr>
+          <w:rFonts w:hint="eastAsia"/>
+          <w:sz w:val="24"/>
+          <w:szCs w:val="24"/>
+        </w:rPr>
+        <w:t>预计本月之前完成，可遗留</w:t>
+      </w:r>
+      <w:r>
+        <w:rPr>
+          <w:rFonts w:hint="eastAsia"/>
+          <w:sz w:val="24"/>
+          <w:szCs w:val="24"/>
+        </w:rPr>
+        <w:t>turn</w:t>
+      </w:r>
+      <w:r>
+        <w:rPr>
+          <w:rFonts w:hint="eastAsia"/>
+          <w:sz w:val="24"/>
+          <w:szCs w:val="24"/>
+        </w:rPr>
+        <w:t>一个</w:t>
+      </w:r>
+      <w:r>
+        <w:rPr>
+          <w:sz w:val="24"/>
+          <w:szCs w:val="24"/>
+        </w:rPr>
+        <w:t xml:space="preserve">, </w:t>
+      </w:r>
+      <w:r>
+        <w:rPr>
+          <w:rFonts w:hint="eastAsia"/>
+          <w:sz w:val="24"/>
+          <w:szCs w:val="24"/>
+        </w:rPr>
+        <w:t>rotate,resize</w:t>
+      </w:r>
+      <w:r>
+        <w:rPr>
+          <w:rFonts w:hint="eastAsia"/>
+          <w:sz w:val="24"/>
+          <w:szCs w:val="24"/>
+        </w:rPr>
+        <w:t>没有完成</w:t>
+      </w:r>
+      <w:r>
+        <w:rPr>
+          <w:rFonts w:hint="eastAsia"/>
+          <w:sz w:val="24"/>
+          <w:szCs w:val="24"/>
+        </w:rPr>
+        <w:t>)</w:t>
+      </w:r>
+    </w:p>
+    <w:p>
+      <w:pPr>
+        <w:rPr>
+          <w:sz w:val="24"/>
+          <w:szCs w:val="24"/>
+        </w:rPr>
+      </w:pPr>
+    </w:p>
+    <w:p>
+      <w:pPr>
+        <w:rPr>
+          <w:sz w:val="24"/>
+          <w:szCs w:val="24"/>
+        </w:rPr>
+      </w:pPr>
+      <w:r>
+        <w:rPr>
+          <w:rFonts w:hint="eastAsia"/>
+          <w:sz w:val="24"/>
+          <w:szCs w:val="24"/>
+        </w:rPr>
+        <w:t>7/22</w:t>
+      </w:r>
+      <w:r>
+        <w:rPr>
+          <w:rFonts w:hint="eastAsia"/>
+          <w:sz w:val="24"/>
+          <w:szCs w:val="24"/>
+        </w:rPr>
+        <w:t>计划：</w:t>
+      </w:r>
+    </w:p>
+    <w:p>
+      <w:pPr>
+        <w:rPr>
+          <w:color w:val="00B050"/>
+          <w:sz w:val="24"/>
+          <w:szCs w:val="24"/>
+        </w:rPr>
+      </w:pPr>
+      <w:r>
+        <w:rPr>
+          <w:rFonts w:hint="eastAsia"/>
+          <w:color w:val="00B050"/>
+          <w:sz w:val="24"/>
+          <w:szCs w:val="24"/>
+        </w:rPr>
+        <w:t>新建，打开，删除代码还要整合是否修改和保存的问题</w:t>
+      </w:r>
+    </w:p>
+    <w:p>
+      <w:pPr>
+        <w:rPr>
+          <w:sz w:val="24"/>
+          <w:szCs w:val="24"/>
+        </w:rPr>
+      </w:pPr>
+      <w:r>
+        <w:rPr>
+          <w:rFonts w:hint="eastAsia"/>
+          <w:sz w:val="24"/>
+          <w:szCs w:val="24"/>
+        </w:rPr>
+        <w:t>mac</w:t>
+      </w:r>
+      <w:r>
+        <w:rPr>
+          <w:rFonts w:hint="eastAsia"/>
+          <w:sz w:val="24"/>
+          <w:szCs w:val="24"/>
+        </w:rPr>
+        <w:t>系统环境变量</w:t>
+      </w:r>
+      <w:r>
+        <w:rPr>
+          <w:rFonts w:hint="eastAsia"/>
+          <w:sz w:val="24"/>
+          <w:szCs w:val="24"/>
+        </w:rPr>
+        <w:t>getenv(</w:t>
+      </w:r>
+      <w:r>
+        <w:rPr>
+          <w:rFonts w:hint="eastAsia"/>
+          <w:sz w:val="24"/>
+          <w:szCs w:val="24"/>
+        </w:rPr>
+        <w:t>不分系统</w:t>
+      </w:r>
+      <w:r>
+        <w:rPr>
+          <w:rFonts w:hint="eastAsia"/>
+          <w:sz w:val="24"/>
+          <w:szCs w:val="24"/>
+        </w:rPr>
+        <w:t>，</w:t>
+      </w:r>
+      <w:r>
+        <w:rPr>
+          <w:rFonts w:hint="eastAsia"/>
+          <w:sz w:val="24"/>
+          <w:szCs w:val="24"/>
+        </w:rPr>
+        <w:t>mac</w:t>
+      </w:r>
+      <w:r>
+        <w:rPr>
+          <w:rFonts w:hint="eastAsia"/>
+          <w:sz w:val="24"/>
+          <w:szCs w:val="24"/>
+        </w:rPr>
+        <w:t>系统获取环境变量的问题没有解决</w:t>
+      </w:r>
+      <w:r>
+        <w:rPr>
+          <w:rFonts w:hint="eastAsia"/>
+          <w:sz w:val="24"/>
+          <w:szCs w:val="24"/>
+        </w:rPr>
+        <w:t xml:space="preserve">) </w:t>
+      </w:r>
+      <w:r>
+        <w:rPr>
+          <w:rFonts w:hint="eastAsia"/>
+          <w:sz w:val="24"/>
+          <w:szCs w:val="24"/>
+        </w:rPr>
+        <w:t>/addObj</w:t>
+      </w:r>
+      <w:r>
+        <w:rPr>
+          <w:rFonts w:hint="eastAsia"/>
+          <w:sz w:val="24"/>
+          <w:szCs w:val="24"/>
+        </w:rPr>
+        <w:t>返回</w:t>
+      </w:r>
+      <w:r>
+        <w:rPr>
+          <w:rFonts w:hint="eastAsia"/>
+          <w:sz w:val="24"/>
+          <w:szCs w:val="24"/>
+        </w:rPr>
+        <w:t>7/22</w:t>
+      </w:r>
+      <w:r>
+        <w:rPr>
+          <w:rFonts w:hint="eastAsia"/>
+          <w:sz w:val="24"/>
+          <w:szCs w:val="24"/>
+        </w:rPr>
+        <w:t>晚上试验</w:t>
+      </w:r>
+    </w:p>
+    <w:p>
+      <w:pPr>
+        <w:rPr>
+          <w:sz w:val="24"/>
+          <w:szCs w:val="24"/>
+        </w:rPr>
+      </w:pPr>
+      <w:r>
+        <w:rPr>
+          <w:rFonts w:hint="eastAsia"/>
+          <w:sz w:val="24"/>
+          <w:szCs w:val="24"/>
+        </w:rPr>
+        <w:t>滑动</w:t>
+      </w:r>
+      <w:r>
+        <w:rPr>
+          <w:rFonts w:hint="eastAsia"/>
+          <w:sz w:val="24"/>
+          <w:szCs w:val="24"/>
+        </w:rPr>
+        <w:t>选择是否可以做到里面选择而不是非要点击空白后再选择</w:t>
+      </w:r>
+      <w:r>
+        <w:rPr>
+          <w:rFonts w:hint="eastAsia"/>
+          <w:sz w:val="24"/>
+          <w:szCs w:val="24"/>
+        </w:rPr>
+        <w:t xml:space="preserve"> </w:t>
       </w:r>
       <w:r>
         <w:rPr>
@@ -3590,6 +3877,700 @@
         </w:rPr>
         <w:t>完成</w:t>
       </w:r>
+    </w:p>
+    <w:p>
+      <w:pPr>
+        <w:rPr>
+          <w:sz w:val="24"/>
+          <w:szCs w:val="24"/>
+        </w:rPr>
+      </w:pPr>
+      <w:r>
+        <w:rPr>
+          <w:rFonts w:hint="eastAsia"/>
+          <w:sz w:val="24"/>
+          <w:szCs w:val="24"/>
+        </w:rPr>
+        <w:t>还是要</w:t>
+      </w:r>
+      <w:r>
+        <w:rPr>
+          <w:rFonts w:hint="eastAsia"/>
+          <w:sz w:val="24"/>
+          <w:szCs w:val="24"/>
+        </w:rPr>
+        <w:t>HIconObj</w:t>
+      </w:r>
+      <w:r>
+        <w:rPr>
+          <w:rFonts w:hint="eastAsia"/>
+          <w:sz w:val="24"/>
+          <w:szCs w:val="24"/>
+        </w:rPr>
+        <w:t>里面关联</w:t>
+      </w:r>
+      <w:r>
+        <w:rPr>
+          <w:rFonts w:hint="eastAsia"/>
+          <w:sz w:val="24"/>
+          <w:szCs w:val="24"/>
+        </w:rPr>
+        <w:t xml:space="preserve">IconItem? </w:t>
+      </w:r>
+      <w:r>
+        <w:rPr>
+          <w:sz w:val="24"/>
+          <w:szCs w:val="24"/>
+        </w:rPr>
+        <w:t>D</w:t>
+      </w:r>
+      <w:r>
+        <w:rPr>
+          <w:rFonts w:hint="eastAsia"/>
+          <w:sz w:val="24"/>
+          <w:szCs w:val="24"/>
+        </w:rPr>
+        <w:t>eleted</w:t>
+      </w:r>
+      <w:r>
+        <w:rPr>
+          <w:rFonts w:hint="eastAsia"/>
+          <w:sz w:val="24"/>
+          <w:szCs w:val="24"/>
+        </w:rPr>
+        <w:t>这个变量需要用起来</w:t>
+      </w:r>
+      <w:r>
+        <w:rPr>
+          <w:rFonts w:hint="eastAsia"/>
+          <w:sz w:val="24"/>
+          <w:szCs w:val="24"/>
+        </w:rPr>
+        <w:t xml:space="preserve"> </w:t>
+      </w:r>
+      <w:r>
+        <w:rPr>
+          <w:rFonts w:hint="eastAsia"/>
+          <w:color w:val="FF0000"/>
+          <w:sz w:val="24"/>
+          <w:szCs w:val="24"/>
+        </w:rPr>
+        <w:t>完成</w:t>
+      </w:r>
+    </w:p>
+    <w:p>
+      <w:pPr>
+        <w:rPr>
+          <w:sz w:val="24"/>
+          <w:szCs w:val="24"/>
+        </w:rPr>
+      </w:pPr>
+      <w:r>
+        <w:rPr>
+          <w:rFonts w:hint="eastAsia"/>
+          <w:sz w:val="24"/>
+          <w:szCs w:val="24"/>
+        </w:rPr>
+        <w:t>删除</w:t>
+      </w:r>
+      <w:r>
+        <w:rPr>
+          <w:rFonts w:hint="eastAsia"/>
+          <w:sz w:val="24"/>
+          <w:szCs w:val="24"/>
+        </w:rPr>
+        <w:t>后恢复是不是所有东西不改变尤其是</w:t>
+      </w:r>
+      <w:r>
+        <w:rPr>
+          <w:rFonts w:hint="eastAsia"/>
+          <w:sz w:val="24"/>
+          <w:szCs w:val="24"/>
+        </w:rPr>
+        <w:t>id</w:t>
+      </w:r>
+      <w:r>
+        <w:rPr>
+          <w:rFonts w:hint="eastAsia"/>
+          <w:sz w:val="24"/>
+          <w:szCs w:val="24"/>
+        </w:rPr>
+        <w:t>删除后</w:t>
+      </w:r>
+      <w:r>
+        <w:rPr>
+          <w:rFonts w:hint="eastAsia"/>
+          <w:sz w:val="24"/>
+          <w:szCs w:val="24"/>
+        </w:rPr>
+        <w:t>item</w:t>
+      </w:r>
+      <w:r>
+        <w:rPr>
+          <w:rFonts w:hint="eastAsia"/>
+          <w:sz w:val="24"/>
+          <w:szCs w:val="24"/>
+        </w:rPr>
+        <w:t>要隐藏起来</w:t>
+      </w:r>
+      <w:r>
+        <w:rPr>
+          <w:rFonts w:hint="eastAsia"/>
+          <w:sz w:val="24"/>
+          <w:szCs w:val="24"/>
+        </w:rPr>
+        <w:t xml:space="preserve"> </w:t>
+      </w:r>
+      <w:r>
+        <w:rPr>
+          <w:rFonts w:hint="eastAsia"/>
+          <w:color w:val="FF0000"/>
+          <w:sz w:val="24"/>
+          <w:szCs w:val="24"/>
+        </w:rPr>
+        <w:t>完成</w:t>
+      </w:r>
+    </w:p>
+    <w:p>
+      <w:pPr>
+        <w:rPr>
+          <w:sz w:val="24"/>
+          <w:szCs w:val="24"/>
+        </w:rPr>
+      </w:pPr>
+    </w:p>
+    <w:p>
+      <w:pPr>
+        <w:rPr>
+          <w:sz w:val="24"/>
+          <w:szCs w:val="24"/>
+        </w:rPr>
+      </w:pPr>
+    </w:p>
+    <w:p>
+      <w:pPr>
+        <w:rPr>
+          <w:sz w:val="24"/>
+          <w:szCs w:val="24"/>
+        </w:rPr>
+      </w:pPr>
+      <w:r>
+        <w:rPr>
+          <w:rFonts w:hint="eastAsia"/>
+          <w:sz w:val="24"/>
+          <w:szCs w:val="24"/>
+        </w:rPr>
+        <w:t xml:space="preserve">resize </w:t>
+      </w:r>
+      <w:r>
+        <w:rPr>
+          <w:rFonts w:hint="eastAsia"/>
+          <w:sz w:val="24"/>
+          <w:szCs w:val="24"/>
+        </w:rPr>
+        <w:t>可以重写一个</w:t>
+      </w:r>
+      <w:r>
+        <w:rPr>
+          <w:rFonts w:hint="eastAsia"/>
+          <w:sz w:val="24"/>
+          <w:szCs w:val="24"/>
+        </w:rPr>
+        <w:t>resize</w:t>
+      </w:r>
+      <w:r>
+        <w:rPr>
+          <w:rFonts w:hint="eastAsia"/>
+          <w:sz w:val="24"/>
+          <w:szCs w:val="24"/>
+        </w:rPr>
+        <w:t>函数</w:t>
+      </w:r>
+      <w:r>
+        <w:rPr>
+          <w:rFonts w:hint="eastAsia"/>
+          <w:sz w:val="24"/>
+          <w:szCs w:val="24"/>
+        </w:rPr>
+        <w:t xml:space="preserve"> </w:t>
+      </w:r>
+      <w:r>
+        <w:rPr>
+          <w:rFonts w:hint="eastAsia"/>
+          <w:sz w:val="24"/>
+          <w:szCs w:val="24"/>
+        </w:rPr>
+        <w:t>传递参数过来。然后在函数里面进行设置</w:t>
+      </w:r>
+      <w:r>
+        <w:rPr>
+          <w:rFonts w:hint="eastAsia"/>
+          <w:sz w:val="24"/>
+          <w:szCs w:val="24"/>
+        </w:rPr>
+        <w:t>(</w:t>
+      </w:r>
+      <w:r>
+        <w:rPr>
+          <w:rFonts w:hint="eastAsia"/>
+          <w:sz w:val="24"/>
+          <w:szCs w:val="24"/>
+        </w:rPr>
+        <w:t>可以</w:t>
+      </w:r>
+      <w:r>
+        <w:rPr>
+          <w:rFonts w:hint="eastAsia"/>
+          <w:sz w:val="24"/>
+          <w:szCs w:val="24"/>
+        </w:rPr>
+        <w:t>)</w:t>
+      </w:r>
+    </w:p>
+    <w:p>
+      <w:pPr>
+        <w:rPr>
+          <w:rFonts w:hint="eastAsia"/>
+          <w:sz w:val="24"/>
+          <w:szCs w:val="24"/>
+        </w:rPr>
+      </w:pPr>
+      <w:r>
+        <w:rPr>
+          <w:rFonts w:hint="eastAsia"/>
+          <w:sz w:val="24"/>
+          <w:szCs w:val="24"/>
+        </w:rPr>
+        <w:t>增加</w:t>
+      </w:r>
+      <w:r>
+        <w:rPr>
+          <w:rFonts w:hint="eastAsia"/>
+          <w:sz w:val="24"/>
+          <w:szCs w:val="24"/>
+        </w:rPr>
+        <w:t>resize</w:t>
+      </w:r>
+      <w:r>
+        <w:rPr>
+          <w:rFonts w:hint="eastAsia"/>
+          <w:sz w:val="24"/>
+          <w:szCs w:val="24"/>
+        </w:rPr>
+        <w:t>的</w:t>
+      </w:r>
+      <w:r>
+        <w:rPr>
+          <w:rFonts w:hint="eastAsia"/>
+          <w:sz w:val="24"/>
+          <w:szCs w:val="24"/>
+        </w:rPr>
+        <w:t>undo redo</w:t>
+      </w:r>
+      <w:r>
+        <w:rPr>
+          <w:rFonts w:hint="eastAsia"/>
+          <w:sz w:val="24"/>
+          <w:szCs w:val="24"/>
+        </w:rPr>
+        <w:t>函数放在什么位置。是放在</w:t>
+      </w:r>
+      <w:r>
+        <w:rPr>
+          <w:rFonts w:hint="eastAsia"/>
+          <w:sz w:val="24"/>
+          <w:szCs w:val="24"/>
+        </w:rPr>
+        <w:t>scene</w:t>
+      </w:r>
+      <w:r>
+        <w:rPr>
+          <w:rFonts w:hint="eastAsia"/>
+          <w:sz w:val="24"/>
+          <w:szCs w:val="24"/>
+        </w:rPr>
+        <w:t>里面设置还是放在每个</w:t>
+      </w:r>
+      <w:r>
+        <w:rPr>
+          <w:rFonts w:hint="eastAsia"/>
+          <w:sz w:val="24"/>
+          <w:szCs w:val="24"/>
+        </w:rPr>
+        <w:t>Item</w:t>
+      </w:r>
+      <w:r>
+        <w:rPr>
+          <w:rFonts w:hint="eastAsia"/>
+          <w:sz w:val="24"/>
+          <w:szCs w:val="24"/>
+        </w:rPr>
+        <w:t>里面设置</w:t>
+      </w:r>
+      <w:r>
+        <w:rPr>
+          <w:rFonts w:hint="eastAsia"/>
+          <w:sz w:val="24"/>
+          <w:szCs w:val="24"/>
+        </w:rPr>
+        <w:t xml:space="preserve"> </w:t>
+      </w:r>
+      <w:r>
+        <w:rPr>
+          <w:rFonts w:hint="eastAsia"/>
+          <w:sz w:val="24"/>
+          <w:szCs w:val="24"/>
+        </w:rPr>
+        <w:t>最好在</w:t>
+      </w:r>
+      <w:r>
+        <w:rPr>
+          <w:rFonts w:hint="eastAsia"/>
+          <w:sz w:val="24"/>
+          <w:szCs w:val="24"/>
+        </w:rPr>
+        <w:t>scene</w:t>
+      </w:r>
+      <w:r>
+        <w:rPr>
+          <w:rFonts w:hint="eastAsia"/>
+          <w:sz w:val="24"/>
+          <w:szCs w:val="24"/>
+        </w:rPr>
+        <w:t>里面设置</w:t>
+      </w:r>
+      <w:r>
+        <w:rPr>
+          <w:rFonts w:hint="eastAsia"/>
+          <w:sz w:val="24"/>
+          <w:szCs w:val="24"/>
+        </w:rPr>
+        <w:t xml:space="preserve"> </w:t>
+      </w:r>
+      <w:r>
+        <w:rPr>
+          <w:rFonts w:hint="eastAsia"/>
+          <w:sz w:val="24"/>
+          <w:szCs w:val="24"/>
+        </w:rPr>
+        <w:t>必须要记忆开始的位置，</w:t>
+      </w:r>
+      <w:r>
+        <w:rPr>
+          <w:rFonts w:hint="eastAsia"/>
+          <w:sz w:val="24"/>
+          <w:szCs w:val="24"/>
+        </w:rPr>
+        <w:t>getItemPoints()</w:t>
+      </w:r>
+      <w:r>
+        <w:rPr>
+          <w:rFonts w:hint="eastAsia"/>
+          <w:sz w:val="24"/>
+          <w:szCs w:val="24"/>
+        </w:rPr>
+        <w:t>可以</w:t>
+      </w:r>
+      <w:r>
+        <w:rPr>
+          <w:rFonts w:hint="eastAsia"/>
+          <w:sz w:val="24"/>
+          <w:szCs w:val="24"/>
+        </w:rPr>
+        <w:t>获取</w:t>
+      </w:r>
+      <w:r>
+        <w:rPr>
+          <w:rFonts w:hint="eastAsia"/>
+          <w:sz w:val="24"/>
+          <w:szCs w:val="24"/>
+        </w:rPr>
+        <w:t>Item</w:t>
+      </w:r>
+      <w:r>
+        <w:rPr>
+          <w:rFonts w:hint="eastAsia"/>
+          <w:sz w:val="24"/>
+          <w:szCs w:val="24"/>
+        </w:rPr>
+        <w:t>里面点</w:t>
+      </w:r>
+      <w:r>
+        <w:rPr>
+          <w:rFonts w:hint="eastAsia"/>
+          <w:sz w:val="24"/>
+          <w:szCs w:val="24"/>
+        </w:rPr>
+        <w:t>(pologyF),</w:t>
+      </w:r>
+      <w:r>
+        <w:rPr>
+          <w:rFonts w:hint="eastAsia"/>
+          <w:sz w:val="24"/>
+          <w:szCs w:val="24"/>
+        </w:rPr>
+        <w:t>然后</w:t>
+      </w:r>
+      <w:r>
+        <w:rPr>
+          <w:rFonts w:hint="eastAsia"/>
+          <w:sz w:val="24"/>
+          <w:szCs w:val="24"/>
+        </w:rPr>
+        <w:t>release</w:t>
+      </w:r>
+      <w:r>
+        <w:rPr>
+          <w:rFonts w:hint="eastAsia"/>
+          <w:sz w:val="24"/>
+          <w:szCs w:val="24"/>
+        </w:rPr>
+        <w:t>后再次获取，两次的位置就能到</w:t>
+      </w:r>
+    </w:p>
+    <w:p>
+      <w:pPr>
+        <w:rPr>
+          <w:sz w:val="24"/>
+          <w:szCs w:val="24"/>
+        </w:rPr>
+      </w:pPr>
+      <w:r>
+        <w:rPr>
+          <w:rFonts w:hint="eastAsia"/>
+          <w:sz w:val="24"/>
+          <w:szCs w:val="24"/>
+        </w:rPr>
+        <w:t>（完成）</w:t>
+      </w:r>
+    </w:p>
+    <w:p>
+      <w:pPr>
+        <w:rPr>
+          <w:sz w:val="24"/>
+          <w:szCs w:val="24"/>
+        </w:rPr>
+      </w:pPr>
+    </w:p>
+    <w:p>
+      <w:pPr>
+        <w:rPr>
+          <w:sz w:val="24"/>
+          <w:szCs w:val="24"/>
+        </w:rPr>
+      </w:pPr>
+    </w:p>
+    <w:p>
+      <w:pPr>
+        <w:rPr>
+          <w:sz w:val="24"/>
+          <w:szCs w:val="24"/>
+        </w:rPr>
+      </w:pPr>
+      <w:r>
+        <w:rPr>
+          <w:rFonts w:hint="eastAsia"/>
+          <w:sz w:val="24"/>
+          <w:szCs w:val="24"/>
+        </w:rPr>
+        <w:t>还是要考虑一下</w:t>
+      </w:r>
+      <w:r>
+        <w:rPr>
+          <w:rFonts w:hint="eastAsia"/>
+          <w:sz w:val="24"/>
+          <w:szCs w:val="24"/>
+        </w:rPr>
+        <w:t>move</w:t>
+      </w:r>
+      <w:r>
+        <w:rPr>
+          <w:rFonts w:hint="eastAsia"/>
+          <w:sz w:val="24"/>
+          <w:szCs w:val="24"/>
+        </w:rPr>
+        <w:t>和</w:t>
+      </w:r>
+      <w:r>
+        <w:rPr>
+          <w:rFonts w:hint="eastAsia"/>
+          <w:sz w:val="24"/>
+          <w:szCs w:val="24"/>
+        </w:rPr>
+        <w:t>resize</w:t>
+      </w:r>
+      <w:r>
+        <w:rPr>
+          <w:rFonts w:hint="eastAsia"/>
+          <w:sz w:val="24"/>
+          <w:szCs w:val="24"/>
+        </w:rPr>
+        <w:t>创建</w:t>
+      </w:r>
+      <w:r>
+        <w:rPr>
+          <w:rFonts w:hint="eastAsia"/>
+          <w:sz w:val="24"/>
+          <w:szCs w:val="24"/>
+        </w:rPr>
+        <w:t>undo,redo</w:t>
+      </w:r>
+      <w:r>
+        <w:rPr>
+          <w:rFonts w:hint="eastAsia"/>
+          <w:sz w:val="24"/>
+          <w:szCs w:val="24"/>
+        </w:rPr>
+        <w:t>的问题</w:t>
+      </w:r>
+      <w:r>
+        <w:rPr>
+          <w:rFonts w:hint="eastAsia"/>
+          <w:sz w:val="24"/>
+          <w:szCs w:val="24"/>
+        </w:rPr>
+        <w:t xml:space="preserve"> </w:t>
+      </w:r>
+      <w:r>
+        <w:rPr>
+          <w:rFonts w:hint="eastAsia"/>
+          <w:sz w:val="24"/>
+          <w:szCs w:val="24"/>
+        </w:rPr>
+        <w:t>（基本解决）</w:t>
+      </w:r>
+    </w:p>
+    <w:p>
+      <w:pPr>
+        <w:rPr>
+          <w:rFonts w:hint="eastAsia"/>
+          <w:sz w:val="24"/>
+          <w:szCs w:val="24"/>
+        </w:rPr>
+      </w:pPr>
+      <w:r>
+        <w:rPr>
+          <w:rFonts w:hint="eastAsia"/>
+          <w:sz w:val="24"/>
+          <w:szCs w:val="24"/>
+        </w:rPr>
+        <w:t>完成重要的部分，就是绘制图元无论从左到右</w:t>
+      </w:r>
+      <w:r>
+        <w:rPr>
+          <w:rFonts w:hint="eastAsia"/>
+          <w:sz w:val="24"/>
+          <w:szCs w:val="24"/>
+        </w:rPr>
+        <w:t xml:space="preserve"> </w:t>
+      </w:r>
+      <w:r>
+        <w:rPr>
+          <w:rFonts w:hint="eastAsia"/>
+          <w:sz w:val="24"/>
+          <w:szCs w:val="24"/>
+        </w:rPr>
+        <w:t>上到下</w:t>
+      </w:r>
+      <w:r>
+        <w:rPr>
+          <w:rFonts w:hint="eastAsia"/>
+          <w:sz w:val="24"/>
+          <w:szCs w:val="24"/>
+        </w:rPr>
+        <w:t xml:space="preserve"> </w:t>
+      </w:r>
+      <w:r>
+        <w:rPr>
+          <w:rFonts w:hint="eastAsia"/>
+          <w:sz w:val="24"/>
+          <w:szCs w:val="24"/>
+        </w:rPr>
+        <w:t>右到左</w:t>
+      </w:r>
+      <w:r>
+        <w:rPr>
+          <w:rFonts w:hint="eastAsia"/>
+          <w:sz w:val="24"/>
+          <w:szCs w:val="24"/>
+        </w:rPr>
+        <w:t xml:space="preserve"> </w:t>
+      </w:r>
+      <w:r>
+        <w:rPr>
+          <w:rFonts w:hint="eastAsia"/>
+          <w:sz w:val="24"/>
+          <w:szCs w:val="24"/>
+        </w:rPr>
+        <w:t>下到上都可以准确绘制。</w:t>
+      </w:r>
+    </w:p>
+    <w:p>
+      <w:pPr>
+        <w:rPr>
+          <w:rFonts w:hint="eastAsia"/>
+          <w:sz w:val="24"/>
+          <w:szCs w:val="24"/>
+        </w:rPr>
+      </w:pPr>
+    </w:p>
+    <w:p>
+      <w:pPr>
+        <w:rPr>
+          <w:sz w:val="24"/>
+          <w:szCs w:val="24"/>
+        </w:rPr>
+      </w:pPr>
+      <w:r>
+        <w:rPr>
+          <w:rFonts w:hint="eastAsia"/>
+          <w:color w:val="00B050"/>
+          <w:sz w:val="24"/>
+          <w:szCs w:val="24"/>
+        </w:rPr>
+        <w:t>新建，打开，删除代码还要整合是否修改和保存的问题</w:t>
+      </w:r>
+    </w:p>
+    <w:p>
+      <w:pPr>
+        <w:rPr>
+          <w:sz w:val="24"/>
+          <w:szCs w:val="24"/>
+        </w:rPr>
+      </w:pPr>
+      <w:r>
+        <w:rPr>
+          <w:rFonts w:hint="eastAsia"/>
+          <w:sz w:val="24"/>
+          <w:szCs w:val="24"/>
+        </w:rPr>
+        <w:t>还有工具栏其他功能</w:t>
+      </w:r>
+      <w:r>
+        <w:rPr>
+          <w:rFonts w:hint="eastAsia"/>
+          <w:sz w:val="24"/>
+          <w:szCs w:val="24"/>
+        </w:rPr>
+        <w:t>（也是很重要的功能</w:t>
+      </w:r>
+      <w:r>
+        <w:rPr>
+          <w:rFonts w:hint="eastAsia"/>
+          <w:sz w:val="24"/>
+          <w:szCs w:val="24"/>
+        </w:rPr>
+        <w:t>，</w:t>
+      </w:r>
+      <w:r>
+        <w:rPr>
+          <w:rFonts w:hint="eastAsia"/>
+          <w:color w:val="FF0000"/>
+          <w:sz w:val="24"/>
+          <w:szCs w:val="24"/>
+        </w:rPr>
+        <w:t>留在最后处理</w:t>
+      </w:r>
       <w:r>
         <w:rPr>
           <w:rFonts w:hint="eastAsia"/>
@@ -3612,1104 +4593,125 @@
           <w:sz w:val="24"/>
           <w:szCs w:val="24"/>
         </w:rPr>
-        <w:t>各种图元存储之后再打开显示发现位置显示不对</w:t>
-      </w:r>
-      <w:r>
-        <w:rPr>
-          <w:rFonts w:hint="eastAsia"/>
-          <w:sz w:val="24"/>
-          <w:szCs w:val="24"/>
-        </w:rPr>
-        <w:t>(</w:t>
-      </w:r>
-      <w:r>
-        <w:rPr>
-          <w:rFonts w:hint="eastAsia"/>
-          <w:color w:val="FF0000"/>
-          <w:sz w:val="24"/>
-          <w:szCs w:val="24"/>
-        </w:rPr>
-        <w:t>完成</w:t>
-      </w:r>
-      <w:r>
-        <w:rPr>
-          <w:rFonts w:hint="eastAsia"/>
-          <w:color w:val="FF0000"/>
-          <w:sz w:val="24"/>
-          <w:szCs w:val="24"/>
-        </w:rPr>
-        <w:t>)</w:t>
-      </w:r>
-    </w:p>
-    <w:p>
-      <w:pPr>
-        <w:rPr>
-          <w:sz w:val="24"/>
-          <w:szCs w:val="24"/>
-        </w:rPr>
-      </w:pPr>
-    </w:p>
-    <w:p>
-      <w:pPr>
-        <w:rPr>
-          <w:sz w:val="24"/>
-          <w:szCs w:val="24"/>
-        </w:rPr>
-      </w:pPr>
-      <w:r>
-        <w:rPr>
-          <w:sz w:val="24"/>
-          <w:szCs w:val="24"/>
-        </w:rPr>
-        <w:t>U</w:t>
-      </w:r>
-      <w:r>
-        <w:rPr>
-          <w:rFonts w:hint="eastAsia"/>
-          <w:sz w:val="24"/>
-          <w:szCs w:val="24"/>
-        </w:rPr>
-        <w:t>ndo redo</w:t>
-      </w:r>
-      <w:r>
-        <w:rPr>
-          <w:rFonts w:hint="eastAsia"/>
-          <w:sz w:val="24"/>
-          <w:szCs w:val="24"/>
-        </w:rPr>
-        <w:t xml:space="preserve"> (</w:t>
-      </w:r>
-      <w:r>
-        <w:rPr>
-          <w:rFonts w:hint="eastAsia"/>
-          <w:sz w:val="24"/>
-          <w:szCs w:val="24"/>
-        </w:rPr>
-        <w:t>有难度</w:t>
-      </w:r>
-      <w:r>
-        <w:rPr>
-          <w:rFonts w:hint="eastAsia"/>
-          <w:sz w:val="24"/>
-          <w:szCs w:val="24"/>
-        </w:rPr>
-        <w:t xml:space="preserve"> </w:t>
-      </w:r>
-      <w:r>
-        <w:rPr>
-          <w:rFonts w:hint="eastAsia"/>
-          <w:sz w:val="24"/>
-          <w:szCs w:val="24"/>
-        </w:rPr>
-        <w:t>预计本月之前完成，可遗留</w:t>
-      </w:r>
-      <w:r>
-        <w:rPr>
-          <w:rFonts w:hint="eastAsia"/>
-          <w:sz w:val="24"/>
-          <w:szCs w:val="24"/>
-        </w:rPr>
-        <w:t>turn</w:t>
-      </w:r>
-      <w:r>
-        <w:rPr>
-          <w:rFonts w:hint="eastAsia"/>
-          <w:sz w:val="24"/>
-          <w:szCs w:val="24"/>
-        </w:rPr>
-        <w:t>一个</w:t>
-      </w:r>
-      <w:r>
-        <w:rPr>
-          <w:sz w:val="24"/>
-          <w:szCs w:val="24"/>
-        </w:rPr>
-        <w:t xml:space="preserve">, </w:t>
-      </w:r>
-      <w:proofErr w:type="spellStart"/>
-      <w:r>
-        <w:rPr>
-          <w:rFonts w:hint="eastAsia"/>
-          <w:sz w:val="24"/>
-          <w:szCs w:val="24"/>
-        </w:rPr>
-        <w:t>rotate,resize</w:t>
-      </w:r>
-      <w:proofErr w:type="spellEnd"/>
-      <w:r>
-        <w:rPr>
-          <w:rFonts w:hint="eastAsia"/>
-          <w:sz w:val="24"/>
-          <w:szCs w:val="24"/>
-        </w:rPr>
-        <w:t>没有完成</w:t>
-      </w:r>
-      <w:r>
-        <w:rPr>
-          <w:rFonts w:hint="eastAsia"/>
-          <w:sz w:val="24"/>
-          <w:szCs w:val="24"/>
-        </w:rPr>
-        <w:t>)</w:t>
-      </w:r>
-    </w:p>
-    <w:p>
-      <w:pPr>
-        <w:rPr>
-          <w:sz w:val="24"/>
-          <w:szCs w:val="24"/>
-        </w:rPr>
-      </w:pPr>
-    </w:p>
-    <w:p>
-      <w:pPr>
-        <w:rPr>
-          <w:sz w:val="24"/>
-          <w:szCs w:val="24"/>
-        </w:rPr>
-      </w:pPr>
-      <w:r>
-        <w:rPr>
-          <w:rFonts w:hint="eastAsia"/>
-          <w:sz w:val="24"/>
-          <w:szCs w:val="24"/>
-        </w:rPr>
-        <w:t>7/22</w:t>
-      </w:r>
-      <w:r>
-        <w:rPr>
-          <w:rFonts w:hint="eastAsia"/>
-          <w:sz w:val="24"/>
-          <w:szCs w:val="24"/>
-        </w:rPr>
-        <w:t>计划：</w:t>
-      </w:r>
-    </w:p>
-    <w:p>
-      <w:pPr>
-        <w:rPr>
-          <w:sz w:val="24"/>
-          <w:szCs w:val="24"/>
-        </w:rPr>
-      </w:pPr>
-      <w:r>
-        <w:rPr>
-          <w:rFonts w:hint="eastAsia"/>
-          <w:sz w:val="24"/>
-          <w:szCs w:val="24"/>
-        </w:rPr>
-        <w:t>新建，打开，删除代码还要整合是否修改和保存的问题</w:t>
-      </w:r>
-    </w:p>
-    <w:p>
-      <w:pPr>
-        <w:rPr>
-          <w:sz w:val="24"/>
-          <w:szCs w:val="24"/>
-        </w:rPr>
-      </w:pPr>
-      <w:r>
-        <w:rPr>
-          <w:rFonts w:hint="eastAsia"/>
-          <w:sz w:val="24"/>
-          <w:szCs w:val="24"/>
-        </w:rPr>
-        <w:t>mac</w:t>
-      </w:r>
-      <w:r>
-        <w:rPr>
-          <w:rFonts w:hint="eastAsia"/>
-          <w:sz w:val="24"/>
-          <w:szCs w:val="24"/>
-        </w:rPr>
-        <w:t>系统环境变量</w:t>
-      </w:r>
-      <w:proofErr w:type="spellStart"/>
-      <w:r>
-        <w:rPr>
-          <w:rFonts w:hint="eastAsia"/>
-          <w:sz w:val="24"/>
-          <w:szCs w:val="24"/>
-        </w:rPr>
-        <w:t>getenv</w:t>
-      </w:r>
-      <w:proofErr w:type="spellEnd"/>
-      <w:r>
-        <w:rPr>
-          <w:rFonts w:hint="eastAsia"/>
-          <w:sz w:val="24"/>
-          <w:szCs w:val="24"/>
-        </w:rPr>
-        <w:t>(</w:t>
-      </w:r>
-      <w:r>
-        <w:rPr>
-          <w:rFonts w:hint="eastAsia"/>
-          <w:sz w:val="24"/>
-          <w:szCs w:val="24"/>
-        </w:rPr>
-        <w:t>不分系统</w:t>
-      </w:r>
-      <w:r>
-        <w:rPr>
-          <w:rFonts w:hint="eastAsia"/>
-          <w:sz w:val="24"/>
-          <w:szCs w:val="24"/>
-        </w:rPr>
-        <w:t>，</w:t>
-      </w:r>
-      <w:r>
-        <w:rPr>
-          <w:rFonts w:hint="eastAsia"/>
-          <w:sz w:val="24"/>
-          <w:szCs w:val="24"/>
-        </w:rPr>
-        <w:t>mac</w:t>
-      </w:r>
-      <w:r>
-        <w:rPr>
-          <w:rFonts w:hint="eastAsia"/>
-          <w:sz w:val="24"/>
-          <w:szCs w:val="24"/>
-        </w:rPr>
-        <w:t>系统获取环境变量的问题没有解决</w:t>
-      </w:r>
-      <w:r>
-        <w:rPr>
-          <w:rFonts w:hint="eastAsia"/>
-          <w:sz w:val="24"/>
-          <w:szCs w:val="24"/>
-        </w:rPr>
-        <w:t xml:space="preserve">) </w:t>
-      </w:r>
-      <w:r>
-        <w:rPr>
-          <w:rFonts w:hint="eastAsia"/>
-          <w:sz w:val="24"/>
-          <w:szCs w:val="24"/>
-        </w:rPr>
-        <w:t>/</w:t>
-      </w:r>
-      <w:proofErr w:type="spellStart"/>
-      <w:r>
-        <w:rPr>
-          <w:rFonts w:hint="eastAsia"/>
-          <w:sz w:val="24"/>
-          <w:szCs w:val="24"/>
-        </w:rPr>
-        <w:t>addObj</w:t>
-      </w:r>
-      <w:proofErr w:type="spellEnd"/>
-      <w:r>
-        <w:rPr>
-          <w:rFonts w:hint="eastAsia"/>
-          <w:sz w:val="24"/>
-          <w:szCs w:val="24"/>
-        </w:rPr>
-        <w:t>返回</w:t>
-      </w:r>
-      <w:r>
-        <w:rPr>
-          <w:rFonts w:hint="eastAsia"/>
-          <w:sz w:val="24"/>
-          <w:szCs w:val="24"/>
-        </w:rPr>
-        <w:t>7/22</w:t>
-      </w:r>
-      <w:r>
-        <w:rPr>
-          <w:rFonts w:hint="eastAsia"/>
-          <w:sz w:val="24"/>
-          <w:szCs w:val="24"/>
-        </w:rPr>
-        <w:t>晚上试验</w:t>
-      </w:r>
-    </w:p>
-    <w:p>
-      <w:pPr>
-        <w:rPr>
-          <w:sz w:val="24"/>
-          <w:szCs w:val="24"/>
-        </w:rPr>
-      </w:pPr>
-      <w:r>
-        <w:rPr>
-          <w:rFonts w:hint="eastAsia"/>
-          <w:sz w:val="24"/>
-          <w:szCs w:val="24"/>
-        </w:rPr>
-        <w:t>滑动</w:t>
-      </w:r>
-      <w:r>
-        <w:rPr>
-          <w:rFonts w:hint="eastAsia"/>
-          <w:sz w:val="24"/>
-          <w:szCs w:val="24"/>
-        </w:rPr>
-        <w:t>选择是否可以做到里面选择而不是非要点击空白后再选择</w:t>
-      </w:r>
-      <w:r>
-        <w:rPr>
-          <w:rFonts w:hint="eastAsia"/>
-          <w:sz w:val="24"/>
-          <w:szCs w:val="24"/>
-        </w:rPr>
-        <w:t xml:space="preserve"> </w:t>
-      </w:r>
-      <w:r>
-        <w:rPr>
-          <w:rFonts w:hint="eastAsia"/>
-          <w:color w:val="FF0000"/>
-          <w:sz w:val="24"/>
-          <w:szCs w:val="24"/>
-        </w:rPr>
-        <w:t>完成</w:t>
-      </w:r>
-    </w:p>
-    <w:p>
-      <w:pPr>
-        <w:rPr>
-          <w:sz w:val="24"/>
-          <w:szCs w:val="24"/>
-        </w:rPr>
-      </w:pPr>
-      <w:r>
-        <w:rPr>
-          <w:rFonts w:hint="eastAsia"/>
-          <w:sz w:val="24"/>
-          <w:szCs w:val="24"/>
-        </w:rPr>
-        <w:t>还是要</w:t>
-      </w:r>
-      <w:proofErr w:type="spellStart"/>
-      <w:r>
-        <w:rPr>
-          <w:rFonts w:hint="eastAsia"/>
-          <w:sz w:val="24"/>
-          <w:szCs w:val="24"/>
-        </w:rPr>
-        <w:t>HIconObj</w:t>
-      </w:r>
-      <w:proofErr w:type="spellEnd"/>
-      <w:r>
-        <w:rPr>
-          <w:rFonts w:hint="eastAsia"/>
-          <w:sz w:val="24"/>
-          <w:szCs w:val="24"/>
-        </w:rPr>
-        <w:t>里面关联</w:t>
-      </w:r>
-      <w:proofErr w:type="spellStart"/>
-      <w:r>
-        <w:rPr>
-          <w:rFonts w:hint="eastAsia"/>
-          <w:sz w:val="24"/>
-          <w:szCs w:val="24"/>
-        </w:rPr>
-        <w:t>IconItem</w:t>
-      </w:r>
-      <w:proofErr w:type="spellEnd"/>
-      <w:r>
-        <w:rPr>
-          <w:rFonts w:hint="eastAsia"/>
-          <w:sz w:val="24"/>
-          <w:szCs w:val="24"/>
-        </w:rPr>
-        <w:t xml:space="preserve">? </w:t>
-      </w:r>
-      <w:r>
-        <w:rPr>
-          <w:sz w:val="24"/>
-          <w:szCs w:val="24"/>
-        </w:rPr>
-        <w:t>D</w:t>
-      </w:r>
-      <w:r>
-        <w:rPr>
-          <w:rFonts w:hint="eastAsia"/>
-          <w:sz w:val="24"/>
-          <w:szCs w:val="24"/>
-        </w:rPr>
-        <w:t>eleted</w:t>
-      </w:r>
-      <w:r>
-        <w:rPr>
-          <w:rFonts w:hint="eastAsia"/>
-          <w:sz w:val="24"/>
-          <w:szCs w:val="24"/>
-        </w:rPr>
-        <w:t>这个变量需要用起来</w:t>
-      </w:r>
-      <w:r>
-        <w:rPr>
-          <w:rFonts w:hint="eastAsia"/>
-          <w:sz w:val="24"/>
-          <w:szCs w:val="24"/>
-        </w:rPr>
-        <w:t xml:space="preserve"> </w:t>
-      </w:r>
-      <w:r>
-        <w:rPr>
-          <w:rFonts w:hint="eastAsia"/>
-          <w:color w:val="FF0000"/>
-          <w:sz w:val="24"/>
-          <w:szCs w:val="24"/>
-        </w:rPr>
-        <w:t>完成</w:t>
-      </w:r>
-    </w:p>
-    <w:p>
-      <w:pPr>
-        <w:rPr>
-          <w:sz w:val="24"/>
-          <w:szCs w:val="24"/>
-        </w:rPr>
-      </w:pPr>
-      <w:r>
-        <w:rPr>
-          <w:rFonts w:hint="eastAsia"/>
-          <w:sz w:val="24"/>
-          <w:szCs w:val="24"/>
-        </w:rPr>
-        <w:t>删除</w:t>
-      </w:r>
-      <w:r>
-        <w:rPr>
-          <w:rFonts w:hint="eastAsia"/>
-          <w:sz w:val="24"/>
-          <w:szCs w:val="24"/>
-        </w:rPr>
-        <w:t>后恢复是不是所有东西不改变尤其是</w:t>
-      </w:r>
-      <w:r>
-        <w:rPr>
-          <w:rFonts w:hint="eastAsia"/>
-          <w:sz w:val="24"/>
-          <w:szCs w:val="24"/>
-        </w:rPr>
-        <w:t>id</w:t>
-      </w:r>
-      <w:r>
-        <w:rPr>
-          <w:rFonts w:hint="eastAsia"/>
-          <w:sz w:val="24"/>
-          <w:szCs w:val="24"/>
-        </w:rPr>
-        <w:t>删除后</w:t>
-      </w:r>
-      <w:r>
-        <w:rPr>
-          <w:rFonts w:hint="eastAsia"/>
-          <w:sz w:val="24"/>
-          <w:szCs w:val="24"/>
-        </w:rPr>
-        <w:t>item</w:t>
-      </w:r>
-      <w:r>
-        <w:rPr>
-          <w:rFonts w:hint="eastAsia"/>
-          <w:sz w:val="24"/>
-          <w:szCs w:val="24"/>
-        </w:rPr>
-        <w:t>要隐藏起来</w:t>
-      </w:r>
-      <w:r>
-        <w:rPr>
-          <w:rFonts w:hint="eastAsia"/>
-          <w:sz w:val="24"/>
-          <w:szCs w:val="24"/>
-        </w:rPr>
-        <w:t xml:space="preserve"> </w:t>
-      </w:r>
-      <w:r>
-        <w:rPr>
-          <w:rFonts w:hint="eastAsia"/>
-          <w:color w:val="FF0000"/>
-          <w:sz w:val="24"/>
-          <w:szCs w:val="24"/>
-        </w:rPr>
-        <w:t>完成</w:t>
-      </w:r>
-    </w:p>
-    <w:p>
-      <w:pPr>
-        <w:rPr>
-          <w:sz w:val="24"/>
-          <w:szCs w:val="24"/>
-        </w:rPr>
-      </w:pPr>
-    </w:p>
-    <w:p>
-      <w:pPr>
-        <w:rPr>
-          <w:sz w:val="24"/>
-          <w:szCs w:val="24"/>
-        </w:rPr>
-      </w:pPr>
-    </w:p>
-    <w:p>
-      <w:pPr>
-        <w:rPr>
-          <w:rFonts w:hint="eastAsia"/>
-          <w:sz w:val="24"/>
-          <w:szCs w:val="24"/>
-        </w:rPr>
-      </w:pPr>
-      <w:r>
-        <w:rPr>
-          <w:rFonts w:hint="eastAsia"/>
-          <w:sz w:val="24"/>
-          <w:szCs w:val="24"/>
-        </w:rPr>
-        <w:t xml:space="preserve">resize </w:t>
-      </w:r>
-      <w:r>
-        <w:rPr>
-          <w:rFonts w:hint="eastAsia"/>
-          <w:sz w:val="24"/>
-          <w:szCs w:val="24"/>
-        </w:rPr>
-        <w:t>可以重写一个</w:t>
-      </w:r>
-      <w:r>
-        <w:rPr>
-          <w:rFonts w:hint="eastAsia"/>
-          <w:sz w:val="24"/>
-          <w:szCs w:val="24"/>
-        </w:rPr>
-        <w:t>resize</w:t>
-      </w:r>
-      <w:r>
-        <w:rPr>
-          <w:rFonts w:hint="eastAsia"/>
-          <w:sz w:val="24"/>
-          <w:szCs w:val="24"/>
-        </w:rPr>
-        <w:t>函数</w:t>
-      </w:r>
-      <w:r>
-        <w:rPr>
-          <w:rFonts w:hint="eastAsia"/>
-          <w:sz w:val="24"/>
-          <w:szCs w:val="24"/>
-        </w:rPr>
-        <w:t xml:space="preserve"> </w:t>
-      </w:r>
-      <w:r>
-        <w:rPr>
-          <w:rFonts w:hint="eastAsia"/>
-          <w:sz w:val="24"/>
-          <w:szCs w:val="24"/>
-        </w:rPr>
-        <w:t>传递参数过来。然后在函数里面进行设置</w:t>
-      </w:r>
-      <w:r>
-        <w:rPr>
-          <w:rFonts w:hint="eastAsia"/>
-          <w:sz w:val="24"/>
-          <w:szCs w:val="24"/>
-        </w:rPr>
-        <w:t>(</w:t>
-      </w:r>
-      <w:r>
-        <w:rPr>
-          <w:rFonts w:hint="eastAsia"/>
-          <w:sz w:val="24"/>
-          <w:szCs w:val="24"/>
-        </w:rPr>
-        <w:t>可以</w:t>
-      </w:r>
-      <w:r>
-        <w:rPr>
-          <w:rFonts w:hint="eastAsia"/>
-          <w:sz w:val="24"/>
-          <w:szCs w:val="24"/>
-        </w:rPr>
-        <w:t>)</w:t>
-      </w:r>
-    </w:p>
-    <w:p>
-      <w:pPr>
-        <w:rPr>
-          <w:rFonts w:hint="eastAsia"/>
-          <w:sz w:val="24"/>
-          <w:szCs w:val="24"/>
-        </w:rPr>
-      </w:pPr>
-      <w:r>
-        <w:rPr>
-          <w:rFonts w:hint="eastAsia"/>
-          <w:sz w:val="24"/>
-          <w:szCs w:val="24"/>
-        </w:rPr>
-        <w:t>增加</w:t>
-      </w:r>
-      <w:r>
-        <w:rPr>
-          <w:rFonts w:hint="eastAsia"/>
-          <w:sz w:val="24"/>
-          <w:szCs w:val="24"/>
-        </w:rPr>
-        <w:t>resize</w:t>
-      </w:r>
-      <w:r>
-        <w:rPr>
-          <w:rFonts w:hint="eastAsia"/>
-          <w:sz w:val="24"/>
-          <w:szCs w:val="24"/>
-        </w:rPr>
-        <w:t>的</w:t>
-      </w:r>
-      <w:r>
-        <w:rPr>
-          <w:rFonts w:hint="eastAsia"/>
-          <w:sz w:val="24"/>
-          <w:szCs w:val="24"/>
-        </w:rPr>
-        <w:t>undo redo</w:t>
-      </w:r>
-      <w:r>
-        <w:rPr>
-          <w:rFonts w:hint="eastAsia"/>
-          <w:sz w:val="24"/>
-          <w:szCs w:val="24"/>
-        </w:rPr>
-        <w:t>函数放在什么位置。是放在</w:t>
-      </w:r>
-      <w:r>
-        <w:rPr>
-          <w:rFonts w:hint="eastAsia"/>
-          <w:sz w:val="24"/>
-          <w:szCs w:val="24"/>
-        </w:rPr>
-        <w:t>scene</w:t>
-      </w:r>
-      <w:r>
-        <w:rPr>
-          <w:rFonts w:hint="eastAsia"/>
-          <w:sz w:val="24"/>
-          <w:szCs w:val="24"/>
-        </w:rPr>
-        <w:t>里面设置还是放在每个</w:t>
-      </w:r>
-      <w:r>
-        <w:rPr>
-          <w:rFonts w:hint="eastAsia"/>
-          <w:sz w:val="24"/>
-          <w:szCs w:val="24"/>
-        </w:rPr>
-        <w:t>Item</w:t>
-      </w:r>
-      <w:r>
-        <w:rPr>
-          <w:rFonts w:hint="eastAsia"/>
-          <w:sz w:val="24"/>
-          <w:szCs w:val="24"/>
-        </w:rPr>
-        <w:t>里面设置</w:t>
-      </w:r>
-      <w:r>
-        <w:rPr>
-          <w:rFonts w:hint="eastAsia"/>
-          <w:sz w:val="24"/>
-          <w:szCs w:val="24"/>
-        </w:rPr>
-        <w:t xml:space="preserve"> </w:t>
-      </w:r>
-      <w:r>
-        <w:rPr>
-          <w:rFonts w:hint="eastAsia"/>
-          <w:sz w:val="24"/>
-          <w:szCs w:val="24"/>
-        </w:rPr>
-        <w:t>最好在</w:t>
-      </w:r>
-      <w:r>
-        <w:rPr>
-          <w:rFonts w:hint="eastAsia"/>
-          <w:sz w:val="24"/>
-          <w:szCs w:val="24"/>
-        </w:rPr>
-        <w:t>scene</w:t>
-      </w:r>
-      <w:r>
-        <w:rPr>
-          <w:rFonts w:hint="eastAsia"/>
-          <w:sz w:val="24"/>
-          <w:szCs w:val="24"/>
-        </w:rPr>
-        <w:t>里面设置</w:t>
-      </w:r>
-      <w:r>
-        <w:rPr>
-          <w:rFonts w:hint="eastAsia"/>
-          <w:sz w:val="24"/>
-          <w:szCs w:val="24"/>
-        </w:rPr>
-        <w:t xml:space="preserve"> </w:t>
-      </w:r>
-      <w:r>
-        <w:rPr>
-          <w:rFonts w:hint="eastAsia"/>
-          <w:sz w:val="24"/>
-          <w:szCs w:val="24"/>
-        </w:rPr>
-        <w:t>必须要记忆开始的位置，</w:t>
-      </w:r>
-      <w:proofErr w:type="spellStart"/>
-      <w:r>
-        <w:rPr>
-          <w:rFonts w:hint="eastAsia"/>
-          <w:sz w:val="24"/>
-          <w:szCs w:val="24"/>
-        </w:rPr>
-        <w:t>getItemPoints</w:t>
-      </w:r>
-      <w:proofErr w:type="spellEnd"/>
-      <w:r>
-        <w:rPr>
-          <w:rFonts w:hint="eastAsia"/>
-          <w:sz w:val="24"/>
-          <w:szCs w:val="24"/>
-        </w:rPr>
-        <w:t>()</w:t>
-      </w:r>
-      <w:r>
-        <w:rPr>
-          <w:rFonts w:hint="eastAsia"/>
-          <w:sz w:val="24"/>
-          <w:szCs w:val="24"/>
-        </w:rPr>
-        <w:t>可以</w:t>
-      </w:r>
-      <w:r>
-        <w:rPr>
-          <w:rFonts w:hint="eastAsia"/>
-          <w:sz w:val="24"/>
-          <w:szCs w:val="24"/>
-        </w:rPr>
-        <w:t>获取</w:t>
-      </w:r>
-      <w:r>
-        <w:rPr>
-          <w:rFonts w:hint="eastAsia"/>
-          <w:sz w:val="24"/>
-          <w:szCs w:val="24"/>
-        </w:rPr>
-        <w:t>Item</w:t>
-      </w:r>
-      <w:r>
-        <w:rPr>
-          <w:rFonts w:hint="eastAsia"/>
-          <w:sz w:val="24"/>
-          <w:szCs w:val="24"/>
-        </w:rPr>
-        <w:t>里面点</w:t>
-      </w:r>
-      <w:r>
-        <w:rPr>
-          <w:rFonts w:hint="eastAsia"/>
-          <w:sz w:val="24"/>
-          <w:szCs w:val="24"/>
-        </w:rPr>
-        <w:t>(</w:t>
-      </w:r>
-      <w:proofErr w:type="spellStart"/>
-      <w:r>
-        <w:rPr>
-          <w:rFonts w:hint="eastAsia"/>
-          <w:sz w:val="24"/>
-          <w:szCs w:val="24"/>
-        </w:rPr>
-        <w:t>pologyF</w:t>
-      </w:r>
-      <w:proofErr w:type="spellEnd"/>
-      <w:r>
-        <w:rPr>
-          <w:rFonts w:hint="eastAsia"/>
-          <w:sz w:val="24"/>
-          <w:szCs w:val="24"/>
-        </w:rPr>
-        <w:t>),</w:t>
-      </w:r>
-      <w:r>
-        <w:rPr>
-          <w:rFonts w:hint="eastAsia"/>
-          <w:sz w:val="24"/>
-          <w:szCs w:val="24"/>
-        </w:rPr>
-        <w:t>然后</w:t>
-      </w:r>
-      <w:r>
-        <w:rPr>
-          <w:rFonts w:hint="eastAsia"/>
-          <w:sz w:val="24"/>
-          <w:szCs w:val="24"/>
-        </w:rPr>
-        <w:t>release</w:t>
-      </w:r>
-      <w:r>
-        <w:rPr>
-          <w:rFonts w:hint="eastAsia"/>
-          <w:sz w:val="24"/>
-          <w:szCs w:val="24"/>
-        </w:rPr>
-        <w:t>后再次获取，两次的位置就能到</w:t>
+        <w:t>折线问题</w:t>
+      </w:r>
+    </w:p>
+    <w:p>
+      <w:pPr>
+        <w:rPr>
+          <w:sz w:val="24"/>
+          <w:szCs w:val="24"/>
+        </w:rPr>
+      </w:pPr>
+      <w:r>
+        <w:rPr>
+          <w:rFonts w:hint="eastAsia"/>
+          <w:sz w:val="24"/>
+          <w:szCs w:val="24"/>
+        </w:rPr>
+        <w:t>字体部分没有完成填充等功能</w:t>
+      </w:r>
+    </w:p>
+    <w:p>
+      <w:pPr>
+        <w:rPr>
+          <w:sz w:val="24"/>
+          <w:szCs w:val="24"/>
+        </w:rPr>
+      </w:pPr>
+      <w:r>
+        <w:rPr>
+          <w:rFonts w:hint="eastAsia"/>
+          <w:sz w:val="24"/>
+          <w:szCs w:val="24"/>
+        </w:rPr>
+        <w:t>直线部分遗留三角箭头，带箭头的矩形大小重新计算问题</w:t>
+      </w:r>
+    </w:p>
+    <w:p>
+      <w:pPr>
+        <w:rPr>
+          <w:sz w:val="24"/>
+          <w:szCs w:val="24"/>
+        </w:rPr>
+      </w:pPr>
+      <w:r>
+        <w:rPr>
+          <w:rFonts w:hint="eastAsia"/>
+          <w:sz w:val="24"/>
+          <w:szCs w:val="24"/>
+        </w:rPr>
+        <w:t>矩形部分就是旋转角度的问题</w:t>
+      </w:r>
+    </w:p>
+    <w:p>
+      <w:pPr>
+        <w:rPr>
+          <w:sz w:val="24"/>
+          <w:szCs w:val="24"/>
+        </w:rPr>
+      </w:pPr>
+      <w:r>
+        <w:rPr>
+          <w:rFonts w:hint="eastAsia"/>
+          <w:sz w:val="24"/>
+          <w:szCs w:val="24"/>
+        </w:rPr>
+        <w:t>遥信遥测遥调遥控等其他绘制</w:t>
+      </w:r>
+    </w:p>
+    <w:p>
+      <w:pPr>
+        <w:rPr>
+          <w:rFonts w:hint="eastAsia"/>
+          <w:sz w:val="24"/>
+          <w:szCs w:val="24"/>
+        </w:rPr>
+      </w:pPr>
+    </w:p>
+    <w:p>
+      <w:pPr>
+        <w:rPr>
+          <w:rFonts w:hint="eastAsia"/>
+          <w:sz w:val="24"/>
+          <w:szCs w:val="24"/>
+        </w:rPr>
+      </w:pPr>
+    </w:p>
+    <w:p>
+      <w:pPr>
+        <w:rPr>
+          <w:rFonts w:hint="eastAsia"/>
+          <w:sz w:val="24"/>
+          <w:szCs w:val="24"/>
+        </w:rPr>
+      </w:pPr>
+      <w:r>
+        <w:rPr>
+          <w:rFonts w:hint="eastAsia"/>
+          <w:sz w:val="24"/>
+          <w:szCs w:val="24"/>
+        </w:rPr>
+        <w:t>等到上面字体填充，三角箭头，打开保存的代码整理结束后。在完成折线和旋转问题时需要考虑</w:t>
+      </w:r>
+      <w:r>
+        <w:rPr>
+          <w:rFonts w:hint="eastAsia"/>
+          <w:sz w:val="24"/>
+          <w:szCs w:val="24"/>
+        </w:rPr>
+        <w:t>drawgraph</w:t>
+      </w:r>
+      <w:r>
+        <w:rPr>
+          <w:rFonts w:hint="eastAsia"/>
+          <w:sz w:val="24"/>
+          <w:szCs w:val="24"/>
+        </w:rPr>
+        <w:t>的问题了。</w:t>
       </w:r>
       <w:bookmarkStart w:id="0" w:name="_GoBack"/>
       <w:bookmarkEnd w:id="0"/>
-    </w:p>
-    <w:p>
-      <w:pPr>
-        <w:rPr>
-          <w:rFonts w:hint="eastAsia"/>
-          <w:sz w:val="24"/>
-          <w:szCs w:val="24"/>
-        </w:rPr>
-      </w:pPr>
-    </w:p>
-    <w:p>
-      <w:pPr>
-        <w:rPr>
-          <w:sz w:val="24"/>
-          <w:szCs w:val="24"/>
-        </w:rPr>
-      </w:pPr>
-    </w:p>
-    <w:p>
-      <w:pPr>
-        <w:rPr>
-          <w:sz w:val="24"/>
-          <w:szCs w:val="24"/>
-        </w:rPr>
-      </w:pPr>
-      <w:r>
-        <w:rPr>
-          <w:rFonts w:hint="eastAsia"/>
-          <w:sz w:val="24"/>
-          <w:szCs w:val="24"/>
-        </w:rPr>
-        <w:t>还是要考虑一下</w:t>
-      </w:r>
-      <w:r>
-        <w:rPr>
-          <w:rFonts w:hint="eastAsia"/>
-          <w:sz w:val="24"/>
-          <w:szCs w:val="24"/>
-        </w:rPr>
-        <w:t>move</w:t>
-      </w:r>
-      <w:r>
-        <w:rPr>
-          <w:rFonts w:hint="eastAsia"/>
-          <w:sz w:val="24"/>
-          <w:szCs w:val="24"/>
-        </w:rPr>
-        <w:t>和</w:t>
-      </w:r>
-      <w:r>
-        <w:rPr>
-          <w:rFonts w:hint="eastAsia"/>
-          <w:sz w:val="24"/>
-          <w:szCs w:val="24"/>
-        </w:rPr>
-        <w:t>resize</w:t>
-      </w:r>
-      <w:r>
-        <w:rPr>
-          <w:rFonts w:hint="eastAsia"/>
-          <w:sz w:val="24"/>
-          <w:szCs w:val="24"/>
-        </w:rPr>
-        <w:t>创建</w:t>
-      </w:r>
-      <w:proofErr w:type="spellStart"/>
-      <w:r>
-        <w:rPr>
-          <w:rFonts w:hint="eastAsia"/>
-          <w:sz w:val="24"/>
-          <w:szCs w:val="24"/>
-        </w:rPr>
-        <w:t>undo,redo</w:t>
-      </w:r>
-      <w:proofErr w:type="spellEnd"/>
-      <w:r>
-        <w:rPr>
-          <w:rFonts w:hint="eastAsia"/>
-          <w:sz w:val="24"/>
-          <w:szCs w:val="24"/>
-        </w:rPr>
-        <w:t>的问题</w:t>
-      </w:r>
-      <w:r>
-        <w:rPr>
-          <w:rFonts w:hint="eastAsia"/>
-          <w:sz w:val="24"/>
-          <w:szCs w:val="24"/>
-        </w:rPr>
-        <w:t xml:space="preserve"> </w:t>
-      </w:r>
-      <w:r>
-        <w:rPr>
-          <w:rFonts w:hint="eastAsia"/>
-          <w:sz w:val="24"/>
-          <w:szCs w:val="24"/>
-        </w:rPr>
-        <w:t>（基本解决）</w:t>
-      </w:r>
-    </w:p>
-    <w:p>
-      <w:pPr>
-        <w:rPr>
-          <w:sz w:val="24"/>
-          <w:szCs w:val="24"/>
-        </w:rPr>
-      </w:pPr>
-    </w:p>
-    <w:p>
-      <w:pPr>
-        <w:rPr>
-          <w:sz w:val="24"/>
-          <w:szCs w:val="24"/>
-        </w:rPr>
-      </w:pPr>
-    </w:p>
-    <w:p>
-      <w:pPr>
-        <w:rPr>
-          <w:sz w:val="24"/>
-          <w:szCs w:val="24"/>
-        </w:rPr>
-      </w:pPr>
-      <w:r>
-        <w:rPr>
-          <w:rFonts w:hint="eastAsia"/>
-          <w:sz w:val="24"/>
-          <w:szCs w:val="24"/>
-        </w:rPr>
-        <w:t>还有工具栏其他功能</w:t>
-      </w:r>
-      <w:r>
-        <w:rPr>
-          <w:rFonts w:hint="eastAsia"/>
-          <w:sz w:val="24"/>
-          <w:szCs w:val="24"/>
-        </w:rPr>
-        <w:t>（也是很重要的功能</w:t>
-      </w:r>
-      <w:r>
-        <w:rPr>
-          <w:rFonts w:hint="eastAsia"/>
-          <w:sz w:val="24"/>
-          <w:szCs w:val="24"/>
-        </w:rPr>
-        <w:t>，</w:t>
-      </w:r>
-      <w:r>
-        <w:rPr>
-          <w:rFonts w:hint="eastAsia"/>
-          <w:color w:val="FF0000"/>
-          <w:sz w:val="24"/>
-          <w:szCs w:val="24"/>
-        </w:rPr>
-        <w:t>留在最后处理</w:t>
-      </w:r>
-      <w:r>
-        <w:rPr>
-          <w:rFonts w:hint="eastAsia"/>
-          <w:sz w:val="24"/>
-          <w:szCs w:val="24"/>
-        </w:rPr>
-        <w:t>）</w:t>
-      </w:r>
-    </w:p>
-    <w:p>
-      <w:pPr>
-        <w:rPr>
-          <w:sz w:val="24"/>
-          <w:szCs w:val="24"/>
-        </w:rPr>
-      </w:pPr>
-      <w:r>
-        <w:rPr>
-          <w:rFonts w:hint="eastAsia"/>
-          <w:sz w:val="24"/>
-          <w:szCs w:val="24"/>
-        </w:rPr>
-        <w:t>折线问题</w:t>
-      </w:r>
-    </w:p>
-    <w:p>
-      <w:pPr>
-        <w:rPr>
-          <w:sz w:val="24"/>
-          <w:szCs w:val="24"/>
-        </w:rPr>
-      </w:pPr>
-      <w:r>
-        <w:rPr>
-          <w:rFonts w:hint="eastAsia"/>
-          <w:sz w:val="24"/>
-          <w:szCs w:val="24"/>
-        </w:rPr>
-        <w:t>字体部分没有完成填充等功能</w:t>
-      </w:r>
-    </w:p>
-    <w:p>
-      <w:pPr>
-        <w:rPr>
-          <w:sz w:val="24"/>
-          <w:szCs w:val="24"/>
-        </w:rPr>
-      </w:pPr>
-      <w:r>
-        <w:rPr>
-          <w:rFonts w:hint="eastAsia"/>
-          <w:sz w:val="24"/>
-          <w:szCs w:val="24"/>
-        </w:rPr>
-        <w:t>直线部分遗留三角箭头，带箭头的矩形大小重新计算问题</w:t>
-      </w:r>
-    </w:p>
-    <w:p>
-      <w:pPr>
-        <w:rPr>
-          <w:sz w:val="24"/>
-          <w:szCs w:val="24"/>
-        </w:rPr>
-      </w:pPr>
-      <w:r>
-        <w:rPr>
-          <w:rFonts w:hint="eastAsia"/>
-          <w:sz w:val="24"/>
-          <w:szCs w:val="24"/>
-        </w:rPr>
-        <w:t>矩形部分就是旋转角度的问题</w:t>
-      </w:r>
-    </w:p>
-    <w:p>
-      <w:pPr>
-        <w:rPr>
-          <w:sz w:val="24"/>
-          <w:szCs w:val="24"/>
-        </w:rPr>
-      </w:pPr>
-      <w:r>
-        <w:rPr>
-          <w:rFonts w:hint="eastAsia"/>
-          <w:sz w:val="24"/>
-          <w:szCs w:val="24"/>
-        </w:rPr>
-        <w:t>遥信遥测遥调遥控等其他绘制</w:t>
-      </w:r>
-    </w:p>
-    <w:p>
-      <w:pPr>
-        <w:rPr>
-          <w:sz w:val="24"/>
-          <w:szCs w:val="24"/>
-        </w:rPr>
-      </w:pPr>
     </w:p>
     <w:sectPr>
       <w:pgSz w:w="11906" w:h="16838"/>

</xml_diff>